<commit_message>
modificación criterio de la leyenda, modificacion de los estados de los subsidios, incorporacion de mas filtros en Ver Subsidios
</commit_message>
<xml_diff>
--- a/www/Mocovi_Designaciones_PI.docx
+++ b/www/Mocovi_Designaciones_PI.docx
@@ -14450,7 +14450,31 @@
         <w:rPr>
           <w:rFonts w:ascii="Arial" w:eastAsia="Arial" w:hAnsi="Arial" w:cs="Arial"/>
         </w:rPr>
-        <w:t>P (Pendiente)</w:t>
+        <w:t>D</w:t>
+      </w:r>
+      <w:r>
+        <w:rPr>
+          <w:rFonts w:ascii="Arial" w:eastAsia="Arial" w:hAnsi="Arial" w:cs="Arial"/>
+        </w:rPr>
+        <w:t xml:space="preserve"> (</w:t>
+      </w:r>
+      <w:r>
+        <w:rPr>
+          <w:rFonts w:ascii="Arial" w:eastAsia="Arial" w:hAnsi="Arial" w:cs="Arial"/>
+        </w:rPr>
+        <w:t>Deudor</w:t>
+      </w:r>
+      <w:r>
+        <w:rPr>
+          <w:rFonts w:ascii="Arial" w:eastAsia="Arial" w:hAnsi="Arial" w:cs="Arial"/>
+        </w:rPr>
+        <w:t>)</w:t>
+      </w:r>
+      <w:r>
+        <w:rPr>
+          <w:rFonts w:ascii="Arial" w:eastAsia="Arial" w:hAnsi="Arial" w:cs="Arial"/>
+        </w:rPr>
+        <w:t>: corresponde al subsidio que no ha sido pagado</w:t>
       </w:r>
     </w:p>
     <w:p>
@@ -14468,7 +14492,25 @@
         <w:rPr>
           <w:rFonts w:ascii="Arial" w:eastAsia="Arial" w:hAnsi="Arial" w:cs="Arial"/>
         </w:rPr>
-        <w:t>R (Rendido)</w:t>
+        <w:t>P (P</w:t>
+      </w:r>
+      <w:r>
+        <w:rPr>
+          <w:rFonts w:ascii="Arial" w:eastAsia="Arial" w:hAnsi="Arial" w:cs="Arial"/>
+        </w:rPr>
+        <w:t>agado</w:t>
+      </w:r>
+      <w:r>
+        <w:rPr>
+          <w:rFonts w:ascii="Arial" w:eastAsia="Arial" w:hAnsi="Arial" w:cs="Arial"/>
+        </w:rPr>
+        <w:t>)</w:t>
+      </w:r>
+      <w:r>
+        <w:rPr>
+          <w:rFonts w:ascii="Arial" w:eastAsia="Arial" w:hAnsi="Arial" w:cs="Arial"/>
+        </w:rPr>
+        <w:t>: corresponde al subsidio que ha sido pagado</w:t>
       </w:r>
     </w:p>
     <w:p>
@@ -14486,7 +14528,56 @@
         <w:rPr>
           <w:rFonts w:ascii="Arial" w:eastAsia="Arial" w:hAnsi="Arial" w:cs="Arial"/>
         </w:rPr>
+        <w:t>R (Rendido)</w:t>
+      </w:r>
+      <w:r>
+        <w:rPr>
+          <w:rFonts w:ascii="Arial" w:eastAsia="Arial" w:hAnsi="Arial" w:cs="Arial"/>
+        </w:rPr>
+        <w:t>: corresponde al subsidio que ha sido rendido</w:t>
+      </w:r>
+    </w:p>
+    <w:p>
+      <w:pPr>
+        <w:widowControl w:val="0"/>
+        <w:numPr>
+          <w:ilvl w:val="1"/>
+          <w:numId w:val="2"/>
+        </w:numPr>
+        <w:spacing w:after="0"/>
+        <w:contextualSpacing/>
+        <w:jc w:val="both"/>
+      </w:pPr>
+      <w:r>
+        <w:rPr>
+          <w:rFonts w:ascii="Arial" w:eastAsia="Arial" w:hAnsi="Arial" w:cs="Arial"/>
+        </w:rPr>
+        <w:lastRenderedPageBreak/>
         <w:t>V (Vencido)</w:t>
+      </w:r>
+      <w:r>
+        <w:rPr>
+          <w:rFonts w:ascii="Arial" w:eastAsia="Arial" w:hAnsi="Arial" w:cs="Arial"/>
+        </w:rPr>
+        <w:t xml:space="preserve">: corresponde al subsidio </w:t>
+      </w:r>
+      <w:r>
+        <w:rPr>
+          <w:rFonts w:ascii="Arial" w:eastAsia="Arial" w:hAnsi="Arial" w:cs="Arial"/>
+        </w:rPr>
+        <w:t xml:space="preserve">que </w:t>
+      </w:r>
+      <w:r>
+        <w:rPr>
+          <w:rFonts w:ascii="Arial" w:eastAsia="Arial" w:hAnsi="Arial" w:cs="Arial"/>
+        </w:rPr>
+        <w:t xml:space="preserve">ha sido pagado y han pasado más de 13 meses de la fecha de pago sin </w:t>
+      </w:r>
+      <w:r>
+        <w:rPr>
+          <w:rFonts w:ascii="Arial" w:eastAsia="Arial" w:hAnsi="Arial" w:cs="Arial"/>
+        </w:rPr>
+        <w:t>haber sido rendido</w:t>
       </w:r>
     </w:p>
     <w:p>
@@ -14505,7 +14596,6 @@
           <w:rFonts w:ascii="Arial" w:eastAsia="Arial" w:hAnsi="Arial" w:cs="Arial"/>
           <w:b/>
         </w:rPr>
-        <w:lastRenderedPageBreak/>
         <w:t>Nota/Memo</w:t>
       </w:r>
       <w:r>
@@ -14661,10 +14751,22 @@
         <w:rPr>
           <w:rFonts w:ascii="Arial" w:eastAsia="Arial" w:hAnsi="Arial" w:cs="Arial"/>
         </w:rPr>
-        <w:t>cuando el mismo no se ha rendido y  han pasado 13 meses de la fecha de pago.</w:t>
+        <w:t xml:space="preserve">cuando el mismo </w:t>
+      </w:r>
+      <w:r>
+        <w:rPr>
+          <w:rFonts w:ascii="Arial" w:eastAsia="Arial" w:hAnsi="Arial" w:cs="Arial"/>
+        </w:rPr>
+        <w:t xml:space="preserve">ha sido pagado, </w:t>
       </w:r>
       <w:bookmarkStart w:id="2" w:name="_GoBack"/>
       <w:bookmarkEnd w:id="2"/>
+      <w:r>
+        <w:rPr>
+          <w:rFonts w:ascii="Arial" w:eastAsia="Arial" w:hAnsi="Arial" w:cs="Arial"/>
+        </w:rPr>
+        <w:t>no se ha rendido y  han pasado 13 meses de la fecha de pago.</w:t>
+      </w:r>
     </w:p>
     <w:p>
       <w:pPr>
@@ -15211,6 +15313,7 @@
         <w:docPartUnique/>
       </w:docPartObj>
     </w:sdtPr>
+    <w:sdtEndPr/>
     <w:sdtContent>
       <w:sdt>
         <w:sdtPr>
@@ -15220,6 +15323,7 @@
             <w:docPartUnique/>
           </w:docPartObj>
         </w:sdtPr>
+        <w:sdtEndPr/>
         <w:sdtContent>
           <w:p>
             <w:pPr>
@@ -17578,7 +17682,7 @@
 </file>
 
 <file path=customXml/itemProps1.xml><?xml version="1.0" encoding="utf-8"?>
-<ds:datastoreItem xmlns:ds="http://schemas.openxmlformats.org/officeDocument/2006/customXml" ds:itemID="{1538C35F-38BB-449A-9905-07707CCE4ECE}">
+<ds:datastoreItem xmlns:ds="http://schemas.openxmlformats.org/officeDocument/2006/customXml" ds:itemID="{3B9BB25B-302A-430D-B034-021072F51277}">
   <ds:schemaRefs>
     <ds:schemaRef ds:uri="http://schemas.openxmlformats.org/officeDocument/2006/bibliography"/>
   </ds:schemaRefs>

</xml_diff>

<commit_message>
Asignacion Expediente Subsidio (saco oblgatoriedad de resolucion y expediente) Agrego filtro expediente
</commit_message>
<xml_diff>
--- a/www/Mocovi_Designaciones_PI.docx
+++ b/www/Mocovi_Designaciones_PI.docx
@@ -11804,65 +11804,23 @@
           <w:sz w:val="24"/>
           <w:szCs w:val="24"/>
         </w:rPr>
-        <w:t xml:space="preserve"> cuando el proyecto sea anterior al año 2018 </w:t>
-      </w:r>
-      <w:proofErr w:type="gramStart"/>
-      <w:r>
-        <w:rPr>
-          <w:rFonts w:ascii="Arial" w:eastAsia="Arial" w:hAnsi="Arial" w:cs="Arial"/>
-          <w:sz w:val="24"/>
-          <w:szCs w:val="24"/>
-        </w:rPr>
-        <w:t>(</w:t>
-      </w:r>
-      <w:r>
-        <w:rPr>
-          <w:rFonts w:ascii="Arial" w:eastAsia="Arial" w:hAnsi="Arial" w:cs="Arial"/>
-          <w:sz w:val="24"/>
-          <w:szCs w:val="24"/>
-        </w:rPr>
-        <w:t xml:space="preserve"> es</w:t>
-      </w:r>
-      <w:proofErr w:type="gramEnd"/>
-      <w:r>
-        <w:rPr>
-          <w:rFonts w:ascii="Arial" w:eastAsia="Arial" w:hAnsi="Arial" w:cs="Arial"/>
-          <w:sz w:val="24"/>
-          <w:szCs w:val="24"/>
-        </w:rPr>
-        <w:t xml:space="preserve"> decir, previo a la convocatoria S</w:t>
-      </w:r>
-      <w:r>
-        <w:rPr>
-          <w:rFonts w:ascii="Arial" w:eastAsia="Arial" w:hAnsi="Arial" w:cs="Arial"/>
-          <w:sz w:val="24"/>
-          <w:szCs w:val="24"/>
-        </w:rPr>
-        <w:t>eptiembre 2017)</w:t>
-      </w:r>
-      <w:r>
-        <w:rPr>
-          <w:rFonts w:ascii="Arial" w:eastAsia="Arial" w:hAnsi="Arial" w:cs="Arial"/>
-          <w:sz w:val="24"/>
-          <w:szCs w:val="24"/>
-        </w:rPr>
-        <w:t xml:space="preserve"> o</w:t>
-      </w:r>
-      <w:r>
-        <w:rPr>
-          <w:rFonts w:ascii="Arial" w:eastAsia="Arial" w:hAnsi="Arial" w:cs="Arial"/>
-          <w:sz w:val="24"/>
-          <w:szCs w:val="24"/>
-        </w:rPr>
-        <w:t xml:space="preserve"> </w:t>
-      </w:r>
-      <w:r>
-        <w:rPr>
-          <w:rFonts w:ascii="Arial" w:eastAsia="Arial" w:hAnsi="Arial" w:cs="Arial"/>
-          <w:sz w:val="24"/>
-          <w:szCs w:val="24"/>
-        </w:rPr>
-        <w:t xml:space="preserve">cuando su estado sea </w:t>
+        <w:t xml:space="preserve"> cuando el </w:t>
+      </w:r>
+      <w:r>
+        <w:rPr>
+          <w:rFonts w:ascii="Arial" w:eastAsia="Arial" w:hAnsi="Arial" w:cs="Arial"/>
+          <w:sz w:val="24"/>
+          <w:szCs w:val="24"/>
+        </w:rPr>
+        <w:t xml:space="preserve">estado del </w:t>
+      </w:r>
+      <w:r>
+        <w:rPr>
+          <w:rFonts w:ascii="Arial" w:eastAsia="Arial" w:hAnsi="Arial" w:cs="Arial"/>
+          <w:sz w:val="24"/>
+          <w:szCs w:val="24"/>
+        </w:rPr>
+        <w:t xml:space="preserve">proyecto sea </w:t>
       </w:r>
       <w:r>
         <w:rPr>
@@ -11959,7 +11917,6 @@
           <w:sz w:val="24"/>
           <w:szCs w:val="24"/>
         </w:rPr>
-        <w:lastRenderedPageBreak/>
         <w:t>Para proyectos</w:t>
       </w:r>
       <w:r>
@@ -11968,7 +11925,7 @@
           <w:sz w:val="24"/>
           <w:szCs w:val="24"/>
         </w:rPr>
-        <w:t xml:space="preserve"> a partir de la convocatoria Septiembre 2017 </w:t>
+        <w:t xml:space="preserve"> </w:t>
       </w:r>
       <w:r>
         <w:rPr>
@@ -12040,7 +11997,19 @@
           <w:sz w:val="24"/>
           <w:szCs w:val="24"/>
         </w:rPr>
-        <w:t>DADO DE BAJA</w:t>
+        <w:t xml:space="preserve">DADO DE </w:t>
+      </w:r>
+      <w:r>
+        <w:rPr>
+          <w:rFonts w:ascii="Arial" w:eastAsia="Trebuchet MS" w:hAnsi="Arial" w:cs="Arial"/>
+          <w:b/>
+          <w:noProof/>
+          <w:color w:val="943634"/>
+          <w:sz w:val="24"/>
+          <w:szCs w:val="24"/>
+        </w:rPr>
+        <w:lastRenderedPageBreak/>
+        <w:t>BAJA</w:t>
       </w:r>
       <w:r>
         <w:rPr>
@@ -12472,6 +12441,12 @@
         </w:rPr>
         <w:t>S (Solicitado)</w:t>
       </w:r>
+      <w:r>
+        <w:rPr>
+          <w:rFonts w:ascii="Arial" w:eastAsia="Arial" w:hAnsi="Arial" w:cs="Arial"/>
+        </w:rPr>
+        <w:t>: el viático ha sido solicitado por la UA</w:t>
+      </w:r>
     </w:p>
     <w:p>
       <w:pPr>
@@ -12491,8 +12466,16 @@
         <w:rPr>
           <w:rFonts w:ascii="Arial" w:eastAsia="Arial" w:hAnsi="Arial" w:cs="Arial"/>
         </w:rPr>
-        <w:t xml:space="preserve">A (Aprobado) </w:t>
-      </w:r>
+        <w:t xml:space="preserve">A (Aprobado): el viático ha sido aprobado por </w:t>
+      </w:r>
+      <w:proofErr w:type="spellStart"/>
+      <w:r>
+        <w:rPr>
+          <w:rFonts w:ascii="Arial" w:eastAsia="Arial" w:hAnsi="Arial" w:cs="Arial"/>
+        </w:rPr>
+        <w:t>SCyT</w:t>
+      </w:r>
+      <w:proofErr w:type="spellEnd"/>
     </w:p>
     <w:p>
       <w:pPr>
@@ -12514,6 +12497,20 @@
         </w:rPr>
         <w:t xml:space="preserve">R (Rechazado) </w:t>
       </w:r>
+      <w:r>
+        <w:rPr>
+          <w:rFonts w:ascii="Arial" w:eastAsia="Arial" w:hAnsi="Arial" w:cs="Arial"/>
+        </w:rPr>
+        <w:t xml:space="preserve">: el viático ha sido rechazado por </w:t>
+      </w:r>
+      <w:proofErr w:type="spellStart"/>
+      <w:r>
+        <w:rPr>
+          <w:rFonts w:ascii="Arial" w:eastAsia="Arial" w:hAnsi="Arial" w:cs="Arial"/>
+        </w:rPr>
+        <w:t>SCyT</w:t>
+      </w:r>
+      <w:proofErr w:type="spellEnd"/>
     </w:p>
     <w:p>
       <w:pPr>
@@ -12535,10 +12532,24 @@
         </w:rPr>
         <w:t>E (Entregado)</w:t>
       </w:r>
-    </w:p>
-    <w:p>
-      <w:pPr>
-        <w:ind w:left="709" w:firstLine="360"/>
+      <w:r>
+        <w:rPr>
+          <w:rFonts w:ascii="Arial" w:eastAsia="Arial" w:hAnsi="Arial" w:cs="Arial"/>
+        </w:rPr>
+        <w:t xml:space="preserve">: el viático ha sido entregado en </w:t>
+      </w:r>
+      <w:proofErr w:type="spellStart"/>
+      <w:r>
+        <w:rPr>
+          <w:rFonts w:ascii="Arial" w:eastAsia="Arial" w:hAnsi="Arial" w:cs="Arial"/>
+        </w:rPr>
+        <w:t>SCyT</w:t>
+      </w:r>
+      <w:proofErr w:type="spellEnd"/>
+    </w:p>
+    <w:p>
+      <w:pPr>
+        <w:ind w:left="709"/>
         <w:rPr>
           <w:rFonts w:ascii="Arial" w:eastAsia="Arial" w:hAnsi="Arial" w:cs="Arial"/>
         </w:rPr>
@@ -12601,23 +12612,17 @@
         <w:rPr>
           <w:rFonts w:ascii="Arial" w:eastAsia="Arial" w:hAnsi="Arial" w:cs="Arial"/>
         </w:rPr>
+        <w:t xml:space="preserve">, </w:t>
+      </w:r>
+      <w:r>
+        <w:rPr>
+          <w:rFonts w:ascii="Arial" w:eastAsia="Arial" w:hAnsi="Arial" w:cs="Arial"/>
+        </w:rPr>
         <w:t xml:space="preserve"> </w:t>
       </w:r>
       <w:r>
         <w:rPr>
           <w:rFonts w:ascii="Arial" w:eastAsia="Arial" w:hAnsi="Arial" w:cs="Arial"/>
-        </w:rPr>
-        <w:t>o</w:t>
-      </w:r>
-      <w:r>
-        <w:rPr>
-          <w:rFonts w:ascii="Arial" w:eastAsia="Arial" w:hAnsi="Arial" w:cs="Arial"/>
-        </w:rPr>
-        <w:t xml:space="preserve"> </w:t>
-      </w:r>
-      <w:r>
-        <w:rPr>
-          <w:rFonts w:ascii="Arial" w:eastAsia="Arial" w:hAnsi="Arial" w:cs="Arial"/>
           <w:b/>
         </w:rPr>
         <w:t>R</w:t>
@@ -12625,22 +12630,27 @@
       <w:r>
         <w:rPr>
           <w:rFonts w:ascii="Arial" w:eastAsia="Arial" w:hAnsi="Arial" w:cs="Arial"/>
-        </w:rPr>
-        <w:t xml:space="preserve"> según corresponda. Una vez que el viático ha sido aprobado </w:t>
-      </w:r>
-      <w:proofErr w:type="spellStart"/>
-      <w:r>
-        <w:rPr>
-          <w:rFonts w:ascii="Arial" w:eastAsia="Arial" w:hAnsi="Arial" w:cs="Arial"/>
-        </w:rPr>
-        <w:t>ó</w:t>
-      </w:r>
-      <w:proofErr w:type="spellEnd"/>
-      <w:r>
-        <w:rPr>
-          <w:rFonts w:ascii="Arial" w:eastAsia="Arial" w:hAnsi="Arial" w:cs="Arial"/>
-        </w:rPr>
-        <w:t xml:space="preserve"> rechazado por </w:t>
+          <w:b/>
+        </w:rPr>
+        <w:t>, E</w:t>
+      </w:r>
+      <w:r>
+        <w:rPr>
+          <w:rFonts w:ascii="Arial" w:eastAsia="Arial" w:hAnsi="Arial" w:cs="Arial"/>
+        </w:rPr>
+        <w:t xml:space="preserve"> según corresponda.</w:t>
+      </w:r>
+      <w:r>
+        <w:rPr>
+          <w:rFonts w:ascii="Arial" w:eastAsia="Arial" w:hAnsi="Arial" w:cs="Arial"/>
+        </w:rPr>
+        <w:t xml:space="preserve"> Una vez que el viático ha sido </w:t>
+      </w:r>
+      <w:r>
+        <w:rPr>
+          <w:rFonts w:ascii="Arial" w:eastAsia="Arial" w:hAnsi="Arial" w:cs="Arial"/>
+        </w:rPr>
+        <w:t xml:space="preserve">aprobado por </w:t>
       </w:r>
       <w:proofErr w:type="spellStart"/>
       <w:r>
@@ -12927,7 +12937,6 @@
           <w:b/>
           <w:bCs/>
         </w:rPr>
-        <w:lastRenderedPageBreak/>
         <w:t xml:space="preserve">MEMO SOLICITUD: </w:t>
       </w:r>
       <w:r>
@@ -13008,6 +13017,7 @@
           <w:b/>
           <w:bCs/>
         </w:rPr>
+        <w:lastRenderedPageBreak/>
         <w:t>ES NACIONAL:</w:t>
       </w:r>
       <w:r>
@@ -13387,6 +13397,7 @@
           <w:rFonts w:ascii="Arial" w:hAnsi="Arial" w:cs="Arial"/>
         </w:rPr>
       </w:pPr>
+      <w:proofErr w:type="gramStart"/>
       <w:r>
         <w:rPr>
           <w:rFonts w:ascii="Arial" w:hAnsi="Arial" w:cs="Arial"/>
@@ -13398,13 +13409,56 @@
         <w:rPr>
           <w:rFonts w:ascii="Arial" w:hAnsi="Arial" w:cs="Arial"/>
         </w:rPr>
+        <w:t>(</w:t>
+      </w:r>
+      <w:proofErr w:type="gramEnd"/>
+      <w:r>
+        <w:rPr>
+          <w:rFonts w:ascii="Arial" w:hAnsi="Arial" w:cs="Arial"/>
+          <w:color w:val="FF0000"/>
+        </w:rPr>
+        <w:t xml:space="preserve">Campo completado por </w:t>
+      </w:r>
+      <w:proofErr w:type="spellStart"/>
+      <w:r>
+        <w:rPr>
+          <w:rFonts w:ascii="Arial" w:hAnsi="Arial" w:cs="Arial"/>
+          <w:color w:val="FF0000"/>
+        </w:rPr>
+        <w:t>SCyT</w:t>
+      </w:r>
+      <w:proofErr w:type="spellEnd"/>
+      <w:r>
+        <w:rPr>
+          <w:rFonts w:ascii="Arial" w:hAnsi="Arial" w:cs="Arial"/>
+        </w:rPr>
+        <w:t>)</w:t>
+      </w:r>
+      <w:r>
+        <w:rPr>
+          <w:rFonts w:ascii="Arial" w:hAnsi="Arial" w:cs="Arial"/>
+        </w:rPr>
         <w:t xml:space="preserve">: </w:t>
       </w:r>
       <w:r>
         <w:rPr>
           <w:rFonts w:ascii="Arial" w:hAnsi="Arial" w:cs="Arial"/>
         </w:rPr>
-        <w:t>alguna observación extra que desee ingresar.</w:t>
+        <w:t xml:space="preserve">observación indicativa ingresada por </w:t>
+      </w:r>
+      <w:proofErr w:type="spellStart"/>
+      <w:r>
+        <w:rPr>
+          <w:rFonts w:ascii="Arial" w:hAnsi="Arial" w:cs="Arial"/>
+        </w:rPr>
+        <w:t>SCyT</w:t>
+      </w:r>
+      <w:proofErr w:type="spellEnd"/>
+      <w:r>
+        <w:rPr>
+          <w:rFonts w:ascii="Arial" w:hAnsi="Arial" w:cs="Arial"/>
+        </w:rPr>
+        <w:t>.</w:t>
       </w:r>
     </w:p>
     <w:p>
@@ -13874,6 +13928,20 @@
         </w:rPr>
         <w:t>)</w:t>
       </w:r>
+      <w:r>
+        <w:rPr>
+          <w:rFonts w:ascii="Arial" w:eastAsia="Arial" w:hAnsi="Arial" w:cs="Arial"/>
+        </w:rPr>
+        <w:t>, en este estado ya no se puede visualizar el botón para Imprimir</w:t>
+      </w:r>
+      <w:r>
+        <w:rPr>
+          <w:rFonts w:ascii="Arial" w:eastAsia="Arial" w:hAnsi="Arial" w:cs="Arial"/>
+        </w:rPr>
+        <w:t>.</w:t>
+      </w:r>
+      <w:bookmarkStart w:id="1" w:name="_GoBack"/>
+      <w:bookmarkEnd w:id="1"/>
     </w:p>
     <w:p>
       <w:pPr>
@@ -14054,8 +14122,8 @@
           </wp:anchor>
         </w:drawing>
       </w:r>
-      <w:bookmarkStart w:id="1" w:name="_30j0zll" w:colFirst="0" w:colLast="0"/>
-      <w:bookmarkEnd w:id="1"/>
+      <w:bookmarkStart w:id="2" w:name="_30j0zll" w:colFirst="0" w:colLast="0"/>
+      <w:bookmarkEnd w:id="2"/>
       <w:r>
         <w:rPr>
           <w:rFonts w:ascii="Arial" w:eastAsia="Arial" w:hAnsi="Arial" w:cs="Arial"/>
@@ -14759,8 +14827,6 @@
         </w:rPr>
         <w:t xml:space="preserve">ha sido pagado, </w:t>
       </w:r>
-      <w:bookmarkStart w:id="2" w:name="_GoBack"/>
-      <w:bookmarkEnd w:id="2"/>
       <w:r>
         <w:rPr>
           <w:rFonts w:ascii="Arial" w:eastAsia="Arial" w:hAnsi="Arial" w:cs="Arial"/>
@@ -15382,7 +15448,7 @@
                 <w:bCs/>
                 <w:noProof/>
               </w:rPr>
-              <w:t>16</w:t>
+              <w:t>15</w:t>
             </w:r>
             <w:r>
               <w:rPr>
@@ -17682,7 +17748,7 @@
 </file>
 
 <file path=customXml/itemProps1.xml><?xml version="1.0" encoding="utf-8"?>
-<ds:datastoreItem xmlns:ds="http://schemas.openxmlformats.org/officeDocument/2006/customXml" ds:itemID="{3B9BB25B-302A-430D-B034-021072F51277}">
+<ds:datastoreItem xmlns:ds="http://schemas.openxmlformats.org/officeDocument/2006/customXml" ds:itemID="{9730BCB8-CE85-41D8-88B9-2A7B192E2A94}">
   <ds:schemaRefs>
     <ds:schemaRef ds:uri="http://schemas.openxmlformats.org/officeDocument/2006/bibliography"/>
   </ds:schemaRefs>

</xml_diff>

<commit_message>
Ver Estimulos -> agrego filtros expediente, resolucion Reconfigurar los estados de los estimulos (D,P,R,V) igual a subsidios Agrego campo nuevo tdi no visible para la UA No pueden eliminar integrantes internos/externos que hayan sido chequeados por SCyT
</commit_message>
<xml_diff>
--- a/www/Mocovi_Designaciones_PI.docx
+++ b/www/Mocovi_Designaciones_PI.docx
@@ -12670,7 +12670,15 @@
         <w:rPr>
           <w:rFonts w:ascii="Arial" w:eastAsia="Arial" w:hAnsi="Arial" w:cs="Arial"/>
         </w:rPr>
-        <w:t>i eliminado por parte de la UA.</w:t>
+        <w:t>i eliminado por pa</w:t>
+      </w:r>
+      <w:bookmarkStart w:id="1" w:name="_GoBack"/>
+      <w:bookmarkEnd w:id="1"/>
+      <w:r>
+        <w:rPr>
+          <w:rFonts w:ascii="Arial" w:eastAsia="Arial" w:hAnsi="Arial" w:cs="Arial"/>
+        </w:rPr>
+        <w:t>rte de la UA.</w:t>
       </w:r>
     </w:p>
     <w:p>
@@ -13750,61 +13758,7 @@
         <w:rPr>
           <w:rFonts w:ascii="Arial" w:eastAsia="Arial" w:hAnsi="Arial" w:cs="Arial"/>
         </w:rPr>
-        <w:t xml:space="preserve"> El sistema calcula el monto correspondiente en función a la cantidad de días y </w:t>
-      </w:r>
-      <w:r>
-        <w:rPr>
-          <w:rFonts w:ascii="Arial" w:eastAsia="Arial" w:hAnsi="Arial" w:cs="Arial"/>
-        </w:rPr>
-        <w:t>a</w:t>
-      </w:r>
-      <w:r>
-        <w:rPr>
-          <w:rFonts w:ascii="Arial" w:eastAsia="Arial" w:hAnsi="Arial" w:cs="Arial"/>
-        </w:rPr>
-        <w:t xml:space="preserve">l </w:t>
-      </w:r>
-      <w:r>
-        <w:rPr>
-          <w:rFonts w:ascii="Arial" w:eastAsia="Arial" w:hAnsi="Arial" w:cs="Arial"/>
-        </w:rPr>
-        <w:t>valor diario del viático</w:t>
-      </w:r>
-      <w:r>
-        <w:rPr>
-          <w:rFonts w:ascii="Arial" w:eastAsia="Arial" w:hAnsi="Arial" w:cs="Arial"/>
-        </w:rPr>
-        <w:t xml:space="preserve"> (</w:t>
-      </w:r>
-      <w:r>
-        <w:rPr>
-          <w:rFonts w:ascii="Arial" w:eastAsia="Arial" w:hAnsi="Arial" w:cs="Arial"/>
-        </w:rPr>
-        <w:t>toma en cuenta</w:t>
-      </w:r>
-      <w:r>
-        <w:rPr>
-          <w:rFonts w:ascii="Arial" w:eastAsia="Arial" w:hAnsi="Arial" w:cs="Arial"/>
-        </w:rPr>
-        <w:t xml:space="preserve"> la fecha de regreso para obtener el </w:t>
-      </w:r>
-      <w:r>
-        <w:rPr>
-          <w:rFonts w:ascii="Arial" w:eastAsia="Arial" w:hAnsi="Arial" w:cs="Arial"/>
-        </w:rPr>
-        <w:t xml:space="preserve">monto </w:t>
-      </w:r>
-      <w:r>
-        <w:rPr>
-          <w:rFonts w:ascii="Arial" w:eastAsia="Arial" w:hAnsi="Arial" w:cs="Arial"/>
-        </w:rPr>
-        <w:t>diario)</w:t>
-      </w:r>
-      <w:r>
-        <w:rPr>
-          <w:rFonts w:ascii="Arial" w:eastAsia="Arial" w:hAnsi="Arial" w:cs="Arial"/>
-        </w:rPr>
-        <w:t>.</w:t>
+        <w:t xml:space="preserve"> </w:t>
       </w:r>
     </w:p>
     <w:p>
@@ -13819,7 +13773,6 @@
           <w:rFonts w:ascii="Arial" w:eastAsia="Arial" w:hAnsi="Arial" w:cs="Arial"/>
           <w:noProof/>
         </w:rPr>
-        <w:lastRenderedPageBreak/>
         <w:drawing>
           <wp:inline distT="0" distB="0" distL="0" distR="0" wp14:anchorId="3366CD3B" wp14:editId="09DC28B4">
             <wp:extent cx="2727434" cy="2551471"/>
@@ -13881,6 +13834,7 @@
         <w:rPr>
           <w:rFonts w:ascii="Arial" w:eastAsia="Arial" w:hAnsi="Arial" w:cs="Arial"/>
         </w:rPr>
+        <w:lastRenderedPageBreak/>
         <w:t xml:space="preserve">Cuando la planilla es entregada en </w:t>
       </w:r>
       <w:proofErr w:type="spellStart"/>
@@ -13940,8 +13894,6 @@
         </w:rPr>
         <w:t>.</w:t>
       </w:r>
-      <w:bookmarkStart w:id="1" w:name="_GoBack"/>
-      <w:bookmarkEnd w:id="1"/>
     </w:p>
     <w:p>
       <w:pPr>
@@ -14620,7 +14572,6 @@
         <w:rPr>
           <w:rFonts w:ascii="Arial" w:eastAsia="Arial" w:hAnsi="Arial" w:cs="Arial"/>
         </w:rPr>
-        <w:lastRenderedPageBreak/>
         <w:t>V (Vencido)</w:t>
       </w:r>
       <w:r>
@@ -14852,6 +14803,7 @@
           <w:sz w:val="28"/>
           <w:szCs w:val="28"/>
         </w:rPr>
+        <w:lastRenderedPageBreak/>
         <w:t>Informes</w:t>
       </w:r>
     </w:p>
@@ -17748,7 +17700,7 @@
 </file>
 
 <file path=customXml/itemProps1.xml><?xml version="1.0" encoding="utf-8"?>
-<ds:datastoreItem xmlns:ds="http://schemas.openxmlformats.org/officeDocument/2006/customXml" ds:itemID="{9730BCB8-CE85-41D8-88B9-2A7B192E2A94}">
+<ds:datastoreItem xmlns:ds="http://schemas.openxmlformats.org/officeDocument/2006/customXml" ds:itemID="{59C5C174-0549-45DB-9046-AFCC8527106B}">
   <ds:schemaRefs>
     <ds:schemaRef ds:uri="http://schemas.openxmlformats.org/officeDocument/2006/bibliography"/>
   </ds:schemaRefs>

</xml_diff>

<commit_message>
Cd anual ordenamiento por codigo Manual Investigacion actulizacion
</commit_message>
<xml_diff>
--- a/www/Mocovi_Designaciones_PI.docx
+++ b/www/Mocovi_Designaciones_PI.docx
@@ -216,7 +216,27 @@
           <w:sz w:val="24"/>
           <w:szCs w:val="24"/>
         </w:rPr>
-        <w:t>El sistema permitirá gestionar todas las actividades referentes a los Proyectos de Investigación de su Unidad Académica: altas, bajas y movimientos de participantes, subsidios, estímulos, incentivos, winsip y viáticos.</w:t>
+        <w:t xml:space="preserve">El sistema permitirá gestionar todas las actividades referentes a los Proyectos de Investigación de su Unidad Académica: altas, bajas y movimientos de participantes, subsidios, estímulos, incentivos, </w:t>
+      </w:r>
+      <w:proofErr w:type="spellStart"/>
+      <w:r>
+        <w:rPr>
+          <w:rFonts w:ascii="Arial" w:eastAsia="Arial" w:hAnsi="Arial" w:cs="Arial"/>
+          <w:i/>
+          <w:sz w:val="24"/>
+          <w:szCs w:val="24"/>
+        </w:rPr>
+        <w:t>winsip</w:t>
+      </w:r>
+      <w:proofErr w:type="spellEnd"/>
+      <w:r>
+        <w:rPr>
+          <w:rFonts w:ascii="Arial" w:eastAsia="Arial" w:hAnsi="Arial" w:cs="Arial"/>
+          <w:i/>
+          <w:sz w:val="24"/>
+          <w:szCs w:val="24"/>
+        </w:rPr>
+        <w:t xml:space="preserve"> y viáticos.</w:t>
       </w:r>
     </w:p>
     <w:p>
@@ -328,7 +348,25 @@
           <w:sz w:val="24"/>
           <w:szCs w:val="24"/>
         </w:rPr>
-        <w:t>écnica (SCyT)</w:t>
+        <w:t>écnica (</w:t>
+      </w:r>
+      <w:proofErr w:type="spellStart"/>
+      <w:r>
+        <w:rPr>
+          <w:rFonts w:ascii="Arial" w:eastAsia="Arial" w:hAnsi="Arial" w:cs="Arial"/>
+          <w:sz w:val="24"/>
+          <w:szCs w:val="24"/>
+        </w:rPr>
+        <w:t>SCyT</w:t>
+      </w:r>
+      <w:proofErr w:type="spellEnd"/>
+      <w:r>
+        <w:rPr>
+          <w:rFonts w:ascii="Arial" w:eastAsia="Arial" w:hAnsi="Arial" w:cs="Arial"/>
+          <w:sz w:val="24"/>
+          <w:szCs w:val="24"/>
+        </w:rPr>
+        <w:t>)</w:t>
       </w:r>
       <w:r>
         <w:rPr>
@@ -513,6 +551,7 @@
         </w:rPr>
         <w:t xml:space="preserve"> </w:t>
       </w:r>
+      <w:proofErr w:type="spellStart"/>
       <w:r>
         <w:rPr>
           <w:rFonts w:ascii="Arial" w:eastAsia="Arial" w:hAnsi="Arial" w:cs="Arial"/>
@@ -538,7 +577,27 @@
           <w:sz w:val="24"/>
           <w:szCs w:val="24"/>
         </w:rPr>
-        <w:t>Proyectos de Investigación</w:t>
+        <w:t>Proyectos</w:t>
+      </w:r>
+      <w:proofErr w:type="spellEnd"/>
+      <w:r>
+        <w:rPr>
+          <w:rFonts w:ascii="Arial" w:eastAsia="Arial" w:hAnsi="Arial" w:cs="Arial"/>
+          <w:b/>
+          <w:sz w:val="24"/>
+          <w:szCs w:val="24"/>
+        </w:rPr>
+        <w:t xml:space="preserve"> de </w:t>
+      </w:r>
+      <w:proofErr w:type="spellStart"/>
+      <w:r>
+        <w:rPr>
+          <w:rFonts w:ascii="Arial" w:eastAsia="Arial" w:hAnsi="Arial" w:cs="Arial"/>
+          <w:b/>
+          <w:sz w:val="24"/>
+          <w:szCs w:val="24"/>
+        </w:rPr>
+        <w:t>Investigación</w:t>
       </w:r>
       <w:r>
         <w:rPr>
@@ -556,7 +615,17 @@
           <w:sz w:val="24"/>
           <w:szCs w:val="24"/>
         </w:rPr>
-        <w:t>P Investigación</w:t>
+        <w:t>P</w:t>
+      </w:r>
+      <w:proofErr w:type="spellEnd"/>
+      <w:r>
+        <w:rPr>
+          <w:rFonts w:ascii="Arial" w:eastAsia="Arial" w:hAnsi="Arial" w:cs="Arial"/>
+          <w:b/>
+          <w:sz w:val="24"/>
+          <w:szCs w:val="24"/>
+        </w:rPr>
+        <w:t xml:space="preserve"> Investigación</w:t>
       </w:r>
       <w:r>
         <w:rPr>
@@ -672,13 +741,23 @@
           <w:szCs w:val="24"/>
         </w:rPr>
       </w:pPr>
-      <w:r>
-        <w:rPr>
-          <w:rFonts w:ascii="Arial" w:eastAsia="Arial" w:hAnsi="Arial" w:cs="Arial"/>
-          <w:sz w:val="24"/>
-          <w:szCs w:val="24"/>
-        </w:rPr>
-        <w:t>aparecerá la siguiente pantalla:</w:t>
+      <w:proofErr w:type="gramStart"/>
+      <w:r>
+        <w:rPr>
+          <w:rFonts w:ascii="Arial" w:eastAsia="Arial" w:hAnsi="Arial" w:cs="Arial"/>
+          <w:sz w:val="24"/>
+          <w:szCs w:val="24"/>
+        </w:rPr>
+        <w:t>aparecerá</w:t>
+      </w:r>
+      <w:proofErr w:type="gramEnd"/>
+      <w:r>
+        <w:rPr>
+          <w:rFonts w:ascii="Arial" w:eastAsia="Arial" w:hAnsi="Arial" w:cs="Arial"/>
+          <w:sz w:val="24"/>
+          <w:szCs w:val="24"/>
+        </w:rPr>
+        <w:t xml:space="preserve"> la siguiente pantalla:</w:t>
       </w:r>
     </w:p>
     <w:p>
@@ -1251,7 +1330,23 @@
                                       <w:i/>
                                       <w:sz w:val="18"/>
                                     </w:rPr>
-                                    <w:t>Para agregar un nuevo proyecto, programa ó proyecto de programa</w:t>
+                                    <w:t xml:space="preserve">Para agregar un nuevo proyecto, programa </w:t>
+                                  </w:r>
+                                  <w:proofErr w:type="spellStart"/>
+                                  <w:r>
+                                    <w:rPr>
+                                      <w:i/>
+                                      <w:sz w:val="18"/>
+                                    </w:rPr>
+                                    <w:t>ó</w:t>
+                                  </w:r>
+                                  <w:proofErr w:type="spellEnd"/>
+                                  <w:r>
+                                    <w:rPr>
+                                      <w:i/>
+                                      <w:sz w:val="18"/>
+                                    </w:rPr>
+                                    <w:t xml:space="preserve"> proyecto de programa</w:t>
                                   </w:r>
                                 </w:p>
                               </w:txbxContent>
@@ -1388,7 +1483,25 @@
           <w:sz w:val="24"/>
           <w:szCs w:val="24"/>
         </w:rPr>
-        <w:t xml:space="preserve">Para ingresar un nuevo proyecto/programa/proyecto de programa de investigación deberá hacer click en el botón </w:t>
+        <w:t xml:space="preserve">Para ingresar un nuevo proyecto/programa/proyecto de programa de investigación deberá hacer </w:t>
+      </w:r>
+      <w:proofErr w:type="spellStart"/>
+      <w:r>
+        <w:rPr>
+          <w:rFonts w:ascii="Arial" w:eastAsia="Arial" w:hAnsi="Arial" w:cs="Arial"/>
+          <w:sz w:val="24"/>
+          <w:szCs w:val="24"/>
+        </w:rPr>
+        <w:t>click</w:t>
+      </w:r>
+      <w:proofErr w:type="spellEnd"/>
+      <w:r>
+        <w:rPr>
+          <w:rFonts w:ascii="Arial" w:eastAsia="Arial" w:hAnsi="Arial" w:cs="Arial"/>
+          <w:sz w:val="24"/>
+          <w:szCs w:val="24"/>
+        </w:rPr>
+        <w:t xml:space="preserve"> en el botón </w:t>
       </w:r>
       <w:r>
         <w:rPr>
@@ -1629,8 +1742,19 @@
           <w:sz w:val="24"/>
           <w:szCs w:val="24"/>
         </w:rPr>
-        <w:t>Es Programa?</w:t>
-      </w:r>
+        <w:t>Es Programa</w:t>
+      </w:r>
+      <w:proofErr w:type="gramStart"/>
+      <w:r>
+        <w:rPr>
+          <w:rFonts w:ascii="Arial" w:eastAsia="Arial" w:hAnsi="Arial" w:cs="Arial"/>
+          <w:b/>
+          <w:sz w:val="24"/>
+          <w:szCs w:val="24"/>
+        </w:rPr>
+        <w:t>?</w:t>
+      </w:r>
+      <w:proofErr w:type="gramEnd"/>
       <w:r>
         <w:rPr>
           <w:rFonts w:ascii="Arial" w:eastAsia="Arial" w:hAnsi="Arial" w:cs="Arial"/>
@@ -1760,8 +1884,18 @@
           <w:sz w:val="24"/>
           <w:szCs w:val="24"/>
         </w:rPr>
-        <w:t xml:space="preserve"> reconocidos por la SCyT</w:t>
-      </w:r>
+        <w:t xml:space="preserve"> reconocidos por la </w:t>
+      </w:r>
+      <w:proofErr w:type="spellStart"/>
+      <w:r>
+        <w:rPr>
+          <w:rFonts w:ascii="Arial" w:eastAsia="Arial" w:hAnsi="Arial" w:cs="Arial"/>
+          <w:sz w:val="24"/>
+          <w:szCs w:val="24"/>
+        </w:rPr>
+        <w:t>SCyT</w:t>
+      </w:r>
+      <w:proofErr w:type="spellEnd"/>
       <w:r>
         <w:rPr>
           <w:rFonts w:ascii="Arial" w:eastAsia="Arial" w:hAnsi="Arial" w:cs="Arial"/>
@@ -1805,7 +1939,25 @@
           <w:sz w:val="24"/>
           <w:szCs w:val="24"/>
         </w:rPr>
-        <w:t>: código del proyecto asignado por SCyT.</w:t>
+        <w:t xml:space="preserve">: código del proyecto asignado por </w:t>
+      </w:r>
+      <w:proofErr w:type="spellStart"/>
+      <w:r>
+        <w:rPr>
+          <w:rFonts w:ascii="Arial" w:eastAsia="Arial" w:hAnsi="Arial" w:cs="Arial"/>
+          <w:sz w:val="24"/>
+          <w:szCs w:val="24"/>
+        </w:rPr>
+        <w:t>SCyT</w:t>
+      </w:r>
+      <w:proofErr w:type="spellEnd"/>
+      <w:r>
+        <w:rPr>
+          <w:rFonts w:ascii="Arial" w:eastAsia="Arial" w:hAnsi="Arial" w:cs="Arial"/>
+          <w:sz w:val="24"/>
+          <w:szCs w:val="24"/>
+        </w:rPr>
+        <w:t>.</w:t>
       </w:r>
     </w:p>
     <w:p>
@@ -1925,29 +2077,69 @@
           <w:sz w:val="24"/>
           <w:szCs w:val="24"/>
         </w:rPr>
-        <w:t xml:space="preserve"> para la carga por parte de la Unidad Académica. La SCyT cambiará el estado de cada proyecto según corresponda.</w:t>
-      </w:r>
-    </w:p>
-    <w:p>
-      <w:pPr>
-        <w:widowControl w:val="0"/>
-        <w:spacing w:after="0" w:line="240" w:lineRule="auto"/>
-        <w:jc w:val="both"/>
-        <w:rPr>
-          <w:rFonts w:ascii="Arial" w:eastAsia="Arial" w:hAnsi="Arial" w:cs="Arial"/>
-          <w:sz w:val="24"/>
-          <w:szCs w:val="24"/>
-        </w:rPr>
-      </w:pPr>
-      <w:r>
-        <w:rPr>
-          <w:rFonts w:ascii="Arial" w:eastAsia="Arial" w:hAnsi="Arial" w:cs="Arial"/>
-          <w:b/>
-          <w:sz w:val="24"/>
-          <w:szCs w:val="24"/>
-        </w:rPr>
-        <w:t>Nro Ord CS/Disposición SCyT</w:t>
-      </w:r>
+        <w:t xml:space="preserve"> para la carga por parte de la Unidad Académica. La </w:t>
+      </w:r>
+      <w:proofErr w:type="spellStart"/>
+      <w:r>
+        <w:rPr>
+          <w:rFonts w:ascii="Arial" w:eastAsia="Arial" w:hAnsi="Arial" w:cs="Arial"/>
+          <w:sz w:val="24"/>
+          <w:szCs w:val="24"/>
+        </w:rPr>
+        <w:t>SCyT</w:t>
+      </w:r>
+      <w:proofErr w:type="spellEnd"/>
+      <w:r>
+        <w:rPr>
+          <w:rFonts w:ascii="Arial" w:eastAsia="Arial" w:hAnsi="Arial" w:cs="Arial"/>
+          <w:sz w:val="24"/>
+          <w:szCs w:val="24"/>
+        </w:rPr>
+        <w:t xml:space="preserve"> cambiará el estado de cada proyecto según corresponda.</w:t>
+      </w:r>
+    </w:p>
+    <w:p>
+      <w:pPr>
+        <w:widowControl w:val="0"/>
+        <w:spacing w:after="0" w:line="240" w:lineRule="auto"/>
+        <w:jc w:val="both"/>
+        <w:rPr>
+          <w:rFonts w:ascii="Arial" w:eastAsia="Arial" w:hAnsi="Arial" w:cs="Arial"/>
+          <w:sz w:val="24"/>
+          <w:szCs w:val="24"/>
+        </w:rPr>
+      </w:pPr>
+      <w:proofErr w:type="spellStart"/>
+      <w:r>
+        <w:rPr>
+          <w:rFonts w:ascii="Arial" w:eastAsia="Arial" w:hAnsi="Arial" w:cs="Arial"/>
+          <w:b/>
+          <w:sz w:val="24"/>
+          <w:szCs w:val="24"/>
+        </w:rPr>
+        <w:t>Nro</w:t>
+      </w:r>
+      <w:proofErr w:type="spellEnd"/>
+      <w:r>
+        <w:rPr>
+          <w:rFonts w:ascii="Arial" w:eastAsia="Arial" w:hAnsi="Arial" w:cs="Arial"/>
+          <w:b/>
+          <w:sz w:val="24"/>
+          <w:szCs w:val="24"/>
+        </w:rPr>
+        <w:t xml:space="preserve"> Ord CS/Disposición </w:t>
+      </w:r>
+      <w:proofErr w:type="spellStart"/>
+      <w:r>
+        <w:rPr>
+          <w:rFonts w:ascii="Arial" w:eastAsia="Arial" w:hAnsi="Arial" w:cs="Arial"/>
+          <w:b/>
+          <w:sz w:val="24"/>
+          <w:szCs w:val="24"/>
+        </w:rPr>
+        <w:t>SCyT</w:t>
+      </w:r>
+      <w:proofErr w:type="spellEnd"/>
       <w:r>
         <w:rPr>
           <w:rFonts w:ascii="Arial" w:eastAsia="Arial" w:hAnsi="Arial" w:cs="Arial"/>
@@ -1962,7 +2154,25 @@
           <w:sz w:val="24"/>
           <w:szCs w:val="24"/>
         </w:rPr>
-        <w:t xml:space="preserve"> o Disposición SCyT de reconocimiento.</w:t>
+        <w:t xml:space="preserve"> o Disposición </w:t>
+      </w:r>
+      <w:proofErr w:type="spellStart"/>
+      <w:r>
+        <w:rPr>
+          <w:rFonts w:ascii="Arial" w:eastAsia="Arial" w:hAnsi="Arial" w:cs="Arial"/>
+          <w:sz w:val="24"/>
+          <w:szCs w:val="24"/>
+        </w:rPr>
+        <w:t>SCyT</w:t>
+      </w:r>
+      <w:proofErr w:type="spellEnd"/>
+      <w:r>
+        <w:rPr>
+          <w:rFonts w:ascii="Arial" w:eastAsia="Arial" w:hAnsi="Arial" w:cs="Arial"/>
+          <w:sz w:val="24"/>
+          <w:szCs w:val="24"/>
+        </w:rPr>
+        <w:t xml:space="preserve"> de reconocimiento.</w:t>
       </w:r>
     </w:p>
     <w:p>
@@ -1992,8 +2202,39 @@
           <w:sz w:val="24"/>
           <w:szCs w:val="24"/>
         </w:rPr>
-        <w:t>/Disp SCyT</w:t>
-      </w:r>
+        <w:t>/</w:t>
+      </w:r>
+      <w:proofErr w:type="spellStart"/>
+      <w:r>
+        <w:rPr>
+          <w:rFonts w:ascii="Arial" w:eastAsia="Arial" w:hAnsi="Arial" w:cs="Arial"/>
+          <w:b/>
+          <w:sz w:val="24"/>
+          <w:szCs w:val="24"/>
+        </w:rPr>
+        <w:t>Disp</w:t>
+      </w:r>
+      <w:proofErr w:type="spellEnd"/>
+      <w:r>
+        <w:rPr>
+          <w:rFonts w:ascii="Arial" w:eastAsia="Arial" w:hAnsi="Arial" w:cs="Arial"/>
+          <w:b/>
+          <w:sz w:val="24"/>
+          <w:szCs w:val="24"/>
+        </w:rPr>
+        <w:t xml:space="preserve"> </w:t>
+      </w:r>
+      <w:proofErr w:type="spellStart"/>
+      <w:r>
+        <w:rPr>
+          <w:rFonts w:ascii="Arial" w:eastAsia="Arial" w:hAnsi="Arial" w:cs="Arial"/>
+          <w:b/>
+          <w:sz w:val="24"/>
+          <w:szCs w:val="24"/>
+        </w:rPr>
+        <w:t>SCyT</w:t>
+      </w:r>
+      <w:proofErr w:type="spellEnd"/>
       <w:r>
         <w:rPr>
           <w:rFonts w:ascii="Arial" w:eastAsia="Arial" w:hAnsi="Arial" w:cs="Arial"/>
@@ -2008,7 +2249,25 @@
           <w:sz w:val="24"/>
           <w:szCs w:val="24"/>
         </w:rPr>
-        <w:t>/Disposición SCyT de reconocimiento</w:t>
+        <w:t xml:space="preserve">/Disposición </w:t>
+      </w:r>
+      <w:proofErr w:type="spellStart"/>
+      <w:r>
+        <w:rPr>
+          <w:rFonts w:ascii="Arial" w:eastAsia="Arial" w:hAnsi="Arial" w:cs="Arial"/>
+          <w:sz w:val="24"/>
+          <w:szCs w:val="24"/>
+        </w:rPr>
+        <w:t>SCyT</w:t>
+      </w:r>
+      <w:proofErr w:type="spellEnd"/>
+      <w:r>
+        <w:rPr>
+          <w:rFonts w:ascii="Arial" w:eastAsia="Arial" w:hAnsi="Arial" w:cs="Arial"/>
+          <w:sz w:val="24"/>
+          <w:szCs w:val="24"/>
+        </w:rPr>
+        <w:t xml:space="preserve"> de reconocimiento</w:t>
       </w:r>
       <w:r>
         <w:rPr>
@@ -2140,14 +2399,25 @@
           <w:szCs w:val="24"/>
         </w:rPr>
       </w:pPr>
-      <w:r>
-        <w:rPr>
-          <w:rFonts w:ascii="Arial" w:eastAsia="Arial" w:hAnsi="Arial" w:cs="Arial"/>
-          <w:b/>
-          <w:sz w:val="24"/>
-          <w:szCs w:val="24"/>
-        </w:rPr>
-        <w:t>Nro Resolución CD</w:t>
+      <w:proofErr w:type="spellStart"/>
+      <w:r>
+        <w:rPr>
+          <w:rFonts w:ascii="Arial" w:eastAsia="Arial" w:hAnsi="Arial" w:cs="Arial"/>
+          <w:b/>
+          <w:sz w:val="24"/>
+          <w:szCs w:val="24"/>
+        </w:rPr>
+        <w:t>Nro</w:t>
+      </w:r>
+      <w:proofErr w:type="spellEnd"/>
+      <w:r>
+        <w:rPr>
+          <w:rFonts w:ascii="Arial" w:eastAsia="Arial" w:hAnsi="Arial" w:cs="Arial"/>
+          <w:b/>
+          <w:sz w:val="24"/>
+          <w:szCs w:val="24"/>
+        </w:rPr>
+        <w:t xml:space="preserve"> Resolución CD</w:t>
       </w:r>
       <w:r>
         <w:rPr>
@@ -2196,8 +2466,19 @@
           <w:sz w:val="24"/>
           <w:szCs w:val="24"/>
         </w:rPr>
-        <w:t>ad-referendum</w:t>
-      </w:r>
+        <w:t>ad-</w:t>
+      </w:r>
+      <w:proofErr w:type="spellStart"/>
+      <w:r>
+        <w:rPr>
+          <w:rFonts w:ascii="Arial" w:eastAsia="Arial" w:hAnsi="Arial" w:cs="Arial"/>
+          <w:i/>
+          <w:sz w:val="24"/>
+          <w:szCs w:val="24"/>
+        </w:rPr>
+        <w:t>referendum</w:t>
+      </w:r>
+      <w:proofErr w:type="spellEnd"/>
       <w:r>
         <w:rPr>
           <w:rFonts w:ascii="Arial" w:eastAsia="Arial" w:hAnsi="Arial" w:cs="Arial"/>
@@ -2258,8 +2539,19 @@
           <w:sz w:val="24"/>
           <w:szCs w:val="24"/>
         </w:rPr>
-        <w:t>ad-referendum</w:t>
-      </w:r>
+        <w:t>ad-</w:t>
+      </w:r>
+      <w:proofErr w:type="spellStart"/>
+      <w:r>
+        <w:rPr>
+          <w:rFonts w:ascii="Arial" w:eastAsia="Arial" w:hAnsi="Arial" w:cs="Arial"/>
+          <w:i/>
+          <w:sz w:val="24"/>
+          <w:szCs w:val="24"/>
+        </w:rPr>
+        <w:t>referendum</w:t>
+      </w:r>
+      <w:proofErr w:type="spellEnd"/>
       <w:r>
         <w:rPr>
           <w:rFonts w:ascii="Arial" w:eastAsia="Arial" w:hAnsi="Arial" w:cs="Arial"/>
@@ -2528,15 +2820,44 @@
           <w:sz w:val="24"/>
           <w:szCs w:val="24"/>
         </w:rPr>
-        <w:t>Observaciones SCyT</w:t>
-      </w:r>
-      <w:r>
-        <w:rPr>
-          <w:rFonts w:ascii="Arial" w:eastAsia="Arial" w:hAnsi="Arial" w:cs="Arial"/>
-          <w:sz w:val="24"/>
-          <w:szCs w:val="24"/>
-        </w:rPr>
-        <w:t>: campo descriptivo para que la SCyT indique a</w:t>
+        <w:t xml:space="preserve">Observaciones </w:t>
+      </w:r>
+      <w:proofErr w:type="spellStart"/>
+      <w:r>
+        <w:rPr>
+          <w:rFonts w:ascii="Arial" w:eastAsia="Arial" w:hAnsi="Arial" w:cs="Arial"/>
+          <w:b/>
+          <w:sz w:val="24"/>
+          <w:szCs w:val="24"/>
+        </w:rPr>
+        <w:t>SCyT</w:t>
+      </w:r>
+      <w:proofErr w:type="spellEnd"/>
+      <w:r>
+        <w:rPr>
+          <w:rFonts w:ascii="Arial" w:eastAsia="Arial" w:hAnsi="Arial" w:cs="Arial"/>
+          <w:sz w:val="24"/>
+          <w:szCs w:val="24"/>
+        </w:rPr>
+        <w:t xml:space="preserve">: campo descriptivo para que la </w:t>
+      </w:r>
+      <w:proofErr w:type="spellStart"/>
+      <w:r>
+        <w:rPr>
+          <w:rFonts w:ascii="Arial" w:eastAsia="Arial" w:hAnsi="Arial" w:cs="Arial"/>
+          <w:sz w:val="24"/>
+          <w:szCs w:val="24"/>
+        </w:rPr>
+        <w:t>SCyT</w:t>
+      </w:r>
+      <w:proofErr w:type="spellEnd"/>
+      <w:r>
+        <w:rPr>
+          <w:rFonts w:ascii="Arial" w:eastAsia="Arial" w:hAnsi="Arial" w:cs="Arial"/>
+          <w:sz w:val="24"/>
+          <w:szCs w:val="24"/>
+        </w:rPr>
+        <w:t xml:space="preserve"> indique a</w:t>
       </w:r>
       <w:r>
         <w:rPr>
@@ -2552,8 +2873,18 @@
           <w:sz w:val="24"/>
           <w:szCs w:val="24"/>
         </w:rPr>
-        <w:t>lo estará habilitado para ser modificado por la SCyT</w:t>
-      </w:r>
+        <w:t xml:space="preserve">lo estará habilitado para ser modificado por la </w:t>
+      </w:r>
+      <w:proofErr w:type="spellStart"/>
+      <w:r>
+        <w:rPr>
+          <w:rFonts w:ascii="Arial" w:eastAsia="Arial" w:hAnsi="Arial" w:cs="Arial"/>
+          <w:sz w:val="24"/>
+          <w:szCs w:val="24"/>
+        </w:rPr>
+        <w:t>SCyT</w:t>
+      </w:r>
+      <w:proofErr w:type="spellEnd"/>
     </w:p>
     <w:p>
       <w:pPr>
@@ -2609,7 +2940,25 @@
           <w:sz w:val="24"/>
           <w:szCs w:val="24"/>
         </w:rPr>
-        <w:t>Una vez cargada la información, hacer click en el botón</w:t>
+        <w:t xml:space="preserve">Una vez cargada la información, hacer </w:t>
+      </w:r>
+      <w:proofErr w:type="spellStart"/>
+      <w:r>
+        <w:rPr>
+          <w:rFonts w:ascii="Arial" w:eastAsia="Arial" w:hAnsi="Arial" w:cs="Arial"/>
+          <w:sz w:val="24"/>
+          <w:szCs w:val="24"/>
+        </w:rPr>
+        <w:t>click</w:t>
+      </w:r>
+      <w:proofErr w:type="spellEnd"/>
+      <w:r>
+        <w:rPr>
+          <w:rFonts w:ascii="Arial" w:eastAsia="Arial" w:hAnsi="Arial" w:cs="Arial"/>
+          <w:sz w:val="24"/>
+          <w:szCs w:val="24"/>
+        </w:rPr>
+        <w:t xml:space="preserve"> en el botón</w:t>
       </w:r>
       <w:r>
         <w:rPr>
@@ -2776,7 +3125,51 @@
           <w:sz w:val="24"/>
           <w:szCs w:val="24"/>
         </w:rPr>
-        <w:t xml:space="preserve"> de la Ordenanza y las Observaciones SCyT pueden ser modificados sólo por SCyT.</w:t>
+        <w:t xml:space="preserve"> de la Ordenanza y las Observaciones </w:t>
+      </w:r>
+      <w:proofErr w:type="spellStart"/>
+      <w:r>
+        <w:rPr>
+          <w:rFonts w:ascii="Arial" w:eastAsia="Arial" w:hAnsi="Arial" w:cs="Arial"/>
+          <w:i/>
+          <w:color w:val="943634" w:themeColor="accent2" w:themeShade="BF"/>
+          <w:sz w:val="24"/>
+          <w:szCs w:val="24"/>
+        </w:rPr>
+        <w:t>SCyT</w:t>
+      </w:r>
+      <w:proofErr w:type="spellEnd"/>
+      <w:r>
+        <w:rPr>
+          <w:rFonts w:ascii="Arial" w:eastAsia="Arial" w:hAnsi="Arial" w:cs="Arial"/>
+          <w:i/>
+          <w:color w:val="943634" w:themeColor="accent2" w:themeShade="BF"/>
+          <w:sz w:val="24"/>
+          <w:szCs w:val="24"/>
+        </w:rPr>
+        <w:t xml:space="preserve"> pueden ser modificados sólo por </w:t>
+      </w:r>
+      <w:proofErr w:type="spellStart"/>
+      <w:r>
+        <w:rPr>
+          <w:rFonts w:ascii="Arial" w:eastAsia="Arial" w:hAnsi="Arial" w:cs="Arial"/>
+          <w:i/>
+          <w:color w:val="943634" w:themeColor="accent2" w:themeShade="BF"/>
+          <w:sz w:val="24"/>
+          <w:szCs w:val="24"/>
+        </w:rPr>
+        <w:t>SCyT</w:t>
+      </w:r>
+      <w:proofErr w:type="spellEnd"/>
+      <w:r>
+        <w:rPr>
+          <w:rFonts w:ascii="Arial" w:eastAsia="Arial" w:hAnsi="Arial" w:cs="Arial"/>
+          <w:i/>
+          <w:color w:val="943634" w:themeColor="accent2" w:themeShade="BF"/>
+          <w:sz w:val="24"/>
+          <w:szCs w:val="24"/>
+        </w:rPr>
+        <w:t>.</w:t>
       </w:r>
     </w:p>
     <w:p>
@@ -2909,7 +3302,25 @@
           <w:sz w:val="24"/>
           <w:szCs w:val="24"/>
         </w:rPr>
-        <w:t xml:space="preserve"> (En evaluación): La SCyT cambia el estado de un proyecto a </w:t>
+        <w:t xml:space="preserve"> (En evaluación): La </w:t>
+      </w:r>
+      <w:proofErr w:type="spellStart"/>
+      <w:r>
+        <w:rPr>
+          <w:rFonts w:ascii="Arial" w:eastAsia="Arial" w:hAnsi="Arial" w:cs="Arial"/>
+          <w:sz w:val="24"/>
+          <w:szCs w:val="24"/>
+        </w:rPr>
+        <w:t>SCyT</w:t>
+      </w:r>
+      <w:proofErr w:type="spellEnd"/>
+      <w:r>
+        <w:rPr>
+          <w:rFonts w:ascii="Arial" w:eastAsia="Arial" w:hAnsi="Arial" w:cs="Arial"/>
+          <w:sz w:val="24"/>
+          <w:szCs w:val="24"/>
+        </w:rPr>
+        <w:t xml:space="preserve"> cambia el estado de un proyecto a </w:t>
       </w:r>
       <w:r>
         <w:rPr>
@@ -3009,7 +3420,25 @@
           <w:sz w:val="24"/>
           <w:szCs w:val="24"/>
         </w:rPr>
-        <w:t xml:space="preserve"> (Activo): La SCyT pasa un proyecto a estado </w:t>
+        <w:t xml:space="preserve"> (Activo): La </w:t>
+      </w:r>
+      <w:proofErr w:type="spellStart"/>
+      <w:r>
+        <w:rPr>
+          <w:rFonts w:ascii="Arial" w:eastAsia="Arial" w:hAnsi="Arial" w:cs="Arial"/>
+          <w:sz w:val="24"/>
+          <w:szCs w:val="24"/>
+        </w:rPr>
+        <w:t>SCyT</w:t>
+      </w:r>
+      <w:proofErr w:type="spellEnd"/>
+      <w:r>
+        <w:rPr>
+          <w:rFonts w:ascii="Arial" w:eastAsia="Arial" w:hAnsi="Arial" w:cs="Arial"/>
+          <w:sz w:val="24"/>
+          <w:szCs w:val="24"/>
+        </w:rPr>
+        <w:t xml:space="preserve"> pasa un proyecto a estado </w:t>
       </w:r>
       <w:r>
         <w:rPr>
@@ -3148,15 +3577,37 @@
         </w:rPr>
         <w:t xml:space="preserve">participantes quedan registrados con el </w:t>
       </w:r>
-      <w:r>
-        <w:rPr>
-          <w:rFonts w:ascii="Arial" w:eastAsia="Arial" w:hAnsi="Arial" w:cs="Arial"/>
-          <w:b/>
-          <w:sz w:val="24"/>
-          <w:szCs w:val="24"/>
-        </w:rPr>
-        <w:t>check de SCyT</w:t>
-      </w:r>
+      <w:proofErr w:type="spellStart"/>
+      <w:r>
+        <w:rPr>
+          <w:rFonts w:ascii="Arial" w:eastAsia="Arial" w:hAnsi="Arial" w:cs="Arial"/>
+          <w:b/>
+          <w:sz w:val="24"/>
+          <w:szCs w:val="24"/>
+        </w:rPr>
+        <w:t>check</w:t>
+      </w:r>
+      <w:proofErr w:type="spellEnd"/>
+      <w:r>
+        <w:rPr>
+          <w:rFonts w:ascii="Arial" w:eastAsia="Arial" w:hAnsi="Arial" w:cs="Arial"/>
+          <w:b/>
+          <w:sz w:val="24"/>
+          <w:szCs w:val="24"/>
+        </w:rPr>
+        <w:t xml:space="preserve"> de </w:t>
+      </w:r>
+      <w:proofErr w:type="spellStart"/>
+      <w:r>
+        <w:rPr>
+          <w:rFonts w:ascii="Arial" w:eastAsia="Arial" w:hAnsi="Arial" w:cs="Arial"/>
+          <w:b/>
+          <w:sz w:val="24"/>
+          <w:szCs w:val="24"/>
+        </w:rPr>
+        <w:t>SCyT</w:t>
+      </w:r>
+      <w:proofErr w:type="spellEnd"/>
       <w:r>
         <w:rPr>
           <w:rFonts w:ascii="Arial" w:eastAsia="Arial" w:hAnsi="Arial" w:cs="Arial"/>
@@ -3189,13 +3640,23 @@
         </w:rPr>
         <w:t xml:space="preserve">quedará con </w:t>
       </w:r>
-      <w:r>
-        <w:rPr>
-          <w:rFonts w:ascii="Arial" w:eastAsia="Arial" w:hAnsi="Arial" w:cs="Arial"/>
-          <w:sz w:val="24"/>
-          <w:szCs w:val="24"/>
-        </w:rPr>
-        <w:t xml:space="preserve">check </w:t>
+      <w:proofErr w:type="spellStart"/>
+      <w:r>
+        <w:rPr>
+          <w:rFonts w:ascii="Arial" w:eastAsia="Arial" w:hAnsi="Arial" w:cs="Arial"/>
+          <w:sz w:val="24"/>
+          <w:szCs w:val="24"/>
+        </w:rPr>
+        <w:t>check</w:t>
+      </w:r>
+      <w:proofErr w:type="spellEnd"/>
+      <w:r>
+        <w:rPr>
+          <w:rFonts w:ascii="Arial" w:eastAsia="Arial" w:hAnsi="Arial" w:cs="Arial"/>
+          <w:sz w:val="24"/>
+          <w:szCs w:val="24"/>
+        </w:rPr>
+        <w:t xml:space="preserve"> </w:t>
       </w:r>
       <w:r>
         <w:rPr>
@@ -3219,8 +3680,18 @@
           <w:sz w:val="24"/>
           <w:szCs w:val="24"/>
         </w:rPr>
-        <w:t>es decir, pendiente de la aprobación por parte de la SCyT</w:t>
-      </w:r>
+        <w:t xml:space="preserve">es decir, pendiente de la aprobación por parte de la </w:t>
+      </w:r>
+      <w:proofErr w:type="spellStart"/>
+      <w:r>
+        <w:rPr>
+          <w:rFonts w:ascii="Arial" w:eastAsia="Arial" w:hAnsi="Arial" w:cs="Arial"/>
+          <w:sz w:val="24"/>
+          <w:szCs w:val="24"/>
+        </w:rPr>
+        <w:t>SCyT</w:t>
+      </w:r>
+      <w:proofErr w:type="spellEnd"/>
       <w:r>
         <w:rPr>
           <w:rFonts w:ascii="Arial" w:eastAsia="Arial" w:hAnsi="Arial" w:cs="Arial"/>
@@ -3260,7 +3731,25 @@
           <w:sz w:val="24"/>
           <w:szCs w:val="24"/>
         </w:rPr>
-        <w:t xml:space="preserve"> (Evaluación desfavorable): La SCyT pasa un proyecto a estado</w:t>
+        <w:t xml:space="preserve"> (Evaluación desfavorable): La </w:t>
+      </w:r>
+      <w:proofErr w:type="spellStart"/>
+      <w:r>
+        <w:rPr>
+          <w:rFonts w:ascii="Arial" w:eastAsia="Arial" w:hAnsi="Arial" w:cs="Arial"/>
+          <w:sz w:val="24"/>
+          <w:szCs w:val="24"/>
+        </w:rPr>
+        <w:t>SCyT</w:t>
+      </w:r>
+      <w:proofErr w:type="spellEnd"/>
+      <w:r>
+        <w:rPr>
+          <w:rFonts w:ascii="Arial" w:eastAsia="Arial" w:hAnsi="Arial" w:cs="Arial"/>
+          <w:sz w:val="24"/>
+          <w:szCs w:val="24"/>
+        </w:rPr>
+        <w:t xml:space="preserve"> pasa un proyecto a estado</w:t>
       </w:r>
       <w:r>
         <w:rPr>
@@ -3334,7 +3823,25 @@
           <w:sz w:val="24"/>
           <w:szCs w:val="24"/>
         </w:rPr>
-        <w:t xml:space="preserve"> (Finalizado): La SCyT cambia a estado</w:t>
+        <w:t xml:space="preserve"> (Finalizado): La </w:t>
+      </w:r>
+      <w:proofErr w:type="spellStart"/>
+      <w:r>
+        <w:rPr>
+          <w:rFonts w:ascii="Arial" w:eastAsia="Arial" w:hAnsi="Arial" w:cs="Arial"/>
+          <w:sz w:val="24"/>
+          <w:szCs w:val="24"/>
+        </w:rPr>
+        <w:t>SCyT</w:t>
+      </w:r>
+      <w:proofErr w:type="spellEnd"/>
+      <w:r>
+        <w:rPr>
+          <w:rFonts w:ascii="Arial" w:eastAsia="Arial" w:hAnsi="Arial" w:cs="Arial"/>
+          <w:sz w:val="24"/>
+          <w:szCs w:val="24"/>
+        </w:rPr>
+        <w:t xml:space="preserve"> cambia a estado</w:t>
       </w:r>
       <w:r>
         <w:rPr>
@@ -3408,15 +3915,33 @@
           <w:sz w:val="24"/>
           <w:szCs w:val="24"/>
         </w:rPr>
-        <w:t xml:space="preserve"> (Baja): </w:t>
-      </w:r>
-      <w:r>
-        <w:rPr>
-          <w:rFonts w:ascii="Arial" w:eastAsia="Arial" w:hAnsi="Arial" w:cs="Arial"/>
-          <w:sz w:val="24"/>
-          <w:szCs w:val="24"/>
-        </w:rPr>
-        <w:t xml:space="preserve"> Este estado indica que el proyecto ha sido dado de baja. </w:t>
+        <w:t xml:space="preserve"> (Baja)</w:t>
+      </w:r>
+      <w:proofErr w:type="gramStart"/>
+      <w:r>
+        <w:rPr>
+          <w:rFonts w:ascii="Arial" w:eastAsia="Arial" w:hAnsi="Arial" w:cs="Arial"/>
+          <w:sz w:val="24"/>
+          <w:szCs w:val="24"/>
+        </w:rPr>
+        <w:t xml:space="preserve">: </w:t>
+      </w:r>
+      <w:r>
+        <w:rPr>
+          <w:rFonts w:ascii="Arial" w:eastAsia="Arial" w:hAnsi="Arial" w:cs="Arial"/>
+          <w:sz w:val="24"/>
+          <w:szCs w:val="24"/>
+        </w:rPr>
+        <w:t xml:space="preserve"> Este</w:t>
+      </w:r>
+      <w:proofErr w:type="gramEnd"/>
+      <w:r>
+        <w:rPr>
+          <w:rFonts w:ascii="Arial" w:eastAsia="Arial" w:hAnsi="Arial" w:cs="Arial"/>
+          <w:sz w:val="24"/>
+          <w:szCs w:val="24"/>
+        </w:rPr>
+        <w:t xml:space="preserve"> estado indica que el proyecto ha sido dado de baja. </w:t>
       </w:r>
       <w:r>
         <w:rPr>
@@ -3766,8 +4291,19 @@
           <w:sz w:val="24"/>
           <w:szCs w:val="24"/>
         </w:rPr>
-        <w:t>Es Programa?</w:t>
-      </w:r>
+        <w:t>Es Programa</w:t>
+      </w:r>
+      <w:proofErr w:type="gramStart"/>
+      <w:r>
+        <w:rPr>
+          <w:rFonts w:ascii="Arial" w:eastAsia="Arial" w:hAnsi="Arial" w:cs="Arial"/>
+          <w:i/>
+          <w:sz w:val="24"/>
+          <w:szCs w:val="24"/>
+        </w:rPr>
+        <w:t>?</w:t>
+      </w:r>
+      <w:proofErr w:type="gramEnd"/>
       <w:r>
         <w:rPr>
           <w:rFonts w:ascii="Arial" w:eastAsia="Arial" w:hAnsi="Arial" w:cs="Arial"/>
@@ -4089,8 +4625,19 @@
           <w:sz w:val="24"/>
           <w:szCs w:val="24"/>
         </w:rPr>
-        <w:t>Es Programa?</w:t>
-      </w:r>
+        <w:t>Es Programa</w:t>
+      </w:r>
+      <w:proofErr w:type="gramStart"/>
+      <w:r>
+        <w:rPr>
+          <w:rFonts w:ascii="Arial" w:eastAsia="Arial" w:hAnsi="Arial" w:cs="Arial"/>
+          <w:i/>
+          <w:sz w:val="24"/>
+          <w:szCs w:val="24"/>
+        </w:rPr>
+        <w:t>?</w:t>
+      </w:r>
+      <w:proofErr w:type="gramEnd"/>
       <w:r>
         <w:rPr>
           <w:rFonts w:ascii="Arial" w:eastAsia="Arial" w:hAnsi="Arial" w:cs="Arial"/>
@@ -4367,13 +4914,23 @@
         </w:rPr>
         <w:t>Es Programa</w:t>
       </w:r>
-      <w:r>
-        <w:rPr>
-          <w:rFonts w:ascii="Arial" w:eastAsia="Arial" w:hAnsi="Arial" w:cs="Arial"/>
-          <w:sz w:val="24"/>
-          <w:szCs w:val="24"/>
-        </w:rPr>
-        <w:t>?:</w:t>
+      <w:proofErr w:type="gramStart"/>
+      <w:r>
+        <w:rPr>
+          <w:rFonts w:ascii="Arial" w:eastAsia="Arial" w:hAnsi="Arial" w:cs="Arial"/>
+          <w:sz w:val="24"/>
+          <w:szCs w:val="24"/>
+        </w:rPr>
+        <w:t>?</w:t>
+      </w:r>
+      <w:proofErr w:type="gramEnd"/>
+      <w:r>
+        <w:rPr>
+          <w:rFonts w:ascii="Arial" w:eastAsia="Arial" w:hAnsi="Arial" w:cs="Arial"/>
+          <w:sz w:val="24"/>
+          <w:szCs w:val="24"/>
+        </w:rPr>
+        <w:t>:</w:t>
       </w:r>
       <w:r>
         <w:rPr>
@@ -4591,7 +5148,16 @@
           <w:sz w:val="24"/>
           <w:szCs w:val="24"/>
         </w:rPr>
-        <w:t>desde, hasta, n</w:t>
+        <w:t xml:space="preserve">desde, hasta, </w:t>
+      </w:r>
+      <w:proofErr w:type="spellStart"/>
+      <w:r>
+        <w:rPr>
+          <w:rFonts w:ascii="Arial" w:eastAsia="Arial" w:hAnsi="Arial" w:cs="Arial"/>
+          <w:sz w:val="24"/>
+          <w:szCs w:val="24"/>
+        </w:rPr>
+        <w:t>n</w:t>
       </w:r>
       <w:r>
         <w:rPr>
@@ -4601,6 +5167,7 @@
         </w:rPr>
         <w:t>ro</w:t>
       </w:r>
+      <w:proofErr w:type="spellEnd"/>
       <w:r>
         <w:rPr>
           <w:rFonts w:ascii="Arial" w:eastAsia="Arial" w:hAnsi="Arial" w:cs="Arial"/>
@@ -4720,7 +5287,51 @@
           <w:sz w:val="24"/>
           <w:szCs w:val="24"/>
         </w:rPr>
-        <w:t xml:space="preserve">La solapa subsidios y winsip se encuentran desactivadas en los </w:t>
+        <w:t xml:space="preserve">La solapa subsidios y </w:t>
+      </w:r>
+      <w:proofErr w:type="spellStart"/>
+      <w:r>
+        <w:rPr>
+          <w:rFonts w:ascii="Arial" w:eastAsia="Arial" w:hAnsi="Arial" w:cs="Arial"/>
+          <w:i/>
+          <w:color w:val="943634" w:themeColor="accent2" w:themeShade="BF"/>
+          <w:sz w:val="24"/>
+          <w:szCs w:val="24"/>
+        </w:rPr>
+        <w:t>winsip</w:t>
+      </w:r>
+      <w:proofErr w:type="spellEnd"/>
+      <w:r>
+        <w:rPr>
+          <w:rFonts w:ascii="Arial" w:eastAsia="Arial" w:hAnsi="Arial" w:cs="Arial"/>
+          <w:i/>
+          <w:color w:val="943634" w:themeColor="accent2" w:themeShade="BF"/>
+          <w:sz w:val="24"/>
+          <w:szCs w:val="24"/>
+        </w:rPr>
+        <w:t xml:space="preserve"> se encuentran </w:t>
+      </w:r>
+      <w:proofErr w:type="gramStart"/>
+      <w:r>
+        <w:rPr>
+          <w:rFonts w:ascii="Arial" w:eastAsia="Arial" w:hAnsi="Arial" w:cs="Arial"/>
+          <w:i/>
+          <w:color w:val="943634" w:themeColor="accent2" w:themeShade="BF"/>
+          <w:sz w:val="24"/>
+          <w:szCs w:val="24"/>
+        </w:rPr>
+        <w:t>desactivadas</w:t>
+      </w:r>
+      <w:proofErr w:type="gramEnd"/>
+      <w:r>
+        <w:rPr>
+          <w:rFonts w:ascii="Arial" w:eastAsia="Arial" w:hAnsi="Arial" w:cs="Arial"/>
+          <w:i/>
+          <w:color w:val="943634" w:themeColor="accent2" w:themeShade="BF"/>
+          <w:sz w:val="24"/>
+          <w:szCs w:val="24"/>
+        </w:rPr>
+        <w:t xml:space="preserve"> en los </w:t>
       </w:r>
       <w:r>
         <w:rPr>
@@ -5173,6 +5784,7 @@
         </w:rPr>
         <w:t xml:space="preserve">Desde la misma ventana a la que se accede desde el menú </w:t>
       </w:r>
+      <w:proofErr w:type="spellStart"/>
       <w:r>
         <w:rPr>
           <w:rFonts w:ascii="Arial" w:eastAsia="Arial" w:hAnsi="Arial" w:cs="Arial"/>
@@ -5182,6 +5794,7 @@
         </w:rPr>
         <w:t>Actualizacion</w:t>
       </w:r>
+      <w:proofErr w:type="spellEnd"/>
       <w:r>
         <w:rPr>
           <w:rFonts w:ascii="Noto Sans Symbols" w:eastAsia="Noto Sans Symbols" w:hAnsi="Noto Sans Symbols" w:cs="Noto Sans Symbols"/>
@@ -5216,8 +5829,19 @@
           <w:sz w:val="24"/>
           <w:szCs w:val="24"/>
         </w:rPr>
-        <w:t xml:space="preserve"> PInvestigacion</w:t>
-      </w:r>
+        <w:t xml:space="preserve"> </w:t>
+      </w:r>
+      <w:proofErr w:type="spellStart"/>
+      <w:r>
+        <w:rPr>
+          <w:rFonts w:ascii="Arial" w:eastAsia="Arial" w:hAnsi="Arial" w:cs="Arial"/>
+          <w:b/>
+          <w:sz w:val="24"/>
+          <w:szCs w:val="24"/>
+        </w:rPr>
+        <w:t>PInvestigacion</w:t>
+      </w:r>
+      <w:proofErr w:type="spellEnd"/>
       <w:r>
         <w:rPr>
           <w:rFonts w:ascii="Arial" w:eastAsia="Arial" w:hAnsi="Arial" w:cs="Arial"/>
@@ -5662,8 +6286,19 @@
           <w:sz w:val="24"/>
           <w:szCs w:val="24"/>
         </w:rPr>
-        <w:t>Participantes con Cargo Docente Unco</w:t>
-      </w:r>
+        <w:t xml:space="preserve">Participantes con Cargo Docente </w:t>
+      </w:r>
+      <w:proofErr w:type="spellStart"/>
+      <w:r>
+        <w:rPr>
+          <w:rFonts w:ascii="Arial" w:eastAsia="Arial" w:hAnsi="Arial" w:cs="Arial"/>
+          <w:i/>
+          <w:sz w:val="24"/>
+          <w:szCs w:val="24"/>
+        </w:rPr>
+        <w:t>Unco</w:t>
+      </w:r>
+      <w:proofErr w:type="spellEnd"/>
       <w:r>
         <w:rPr>
           <w:rFonts w:ascii="Arial" w:eastAsia="Arial" w:hAnsi="Arial" w:cs="Arial"/>
@@ -5679,8 +6314,19 @@
           <w:sz w:val="24"/>
           <w:szCs w:val="24"/>
         </w:rPr>
-        <w:t>Participantes sin Cargo Docente Unco</w:t>
-      </w:r>
+        <w:t xml:space="preserve">Participantes sin Cargo Docente </w:t>
+      </w:r>
+      <w:proofErr w:type="spellStart"/>
+      <w:r>
+        <w:rPr>
+          <w:rFonts w:ascii="Arial" w:eastAsia="Arial" w:hAnsi="Arial" w:cs="Arial"/>
+          <w:i/>
+          <w:sz w:val="24"/>
+          <w:szCs w:val="24"/>
+        </w:rPr>
+        <w:t>Unco</w:t>
+      </w:r>
+      <w:proofErr w:type="spellEnd"/>
       <w:r>
         <w:rPr>
           <w:rFonts w:ascii="Arial" w:eastAsia="Arial" w:hAnsi="Arial" w:cs="Arial"/>
@@ -5757,27 +6403,57 @@
           <w:sz w:val="24"/>
           <w:szCs w:val="24"/>
         </w:rPr>
-        <w:t>Pestaña Participantes con Cargo Docente en Unco</w:t>
-      </w:r>
-    </w:p>
-    <w:p>
-      <w:pPr>
-        <w:widowControl w:val="0"/>
-        <w:spacing w:after="0" w:line="240" w:lineRule="auto"/>
-        <w:jc w:val="both"/>
-        <w:rPr>
-          <w:rFonts w:ascii="Arial" w:eastAsia="Arial" w:hAnsi="Arial" w:cs="Arial"/>
-          <w:sz w:val="24"/>
-          <w:szCs w:val="24"/>
-        </w:rPr>
-      </w:pPr>
-      <w:r>
-        <w:rPr>
-          <w:rFonts w:ascii="Arial" w:eastAsia="Arial" w:hAnsi="Arial" w:cs="Arial"/>
-          <w:sz w:val="24"/>
-          <w:szCs w:val="24"/>
-        </w:rPr>
-        <w:t xml:space="preserve">Aquí se ingresan los participantes del proyecto que son docentes en la Unco. Para ingresar un participante presionar el botón que aparece en el extremo superior derecho de la pantalla como </w:t>
+        <w:t xml:space="preserve">Pestaña Participantes con Cargo Docente en </w:t>
+      </w:r>
+      <w:proofErr w:type="spellStart"/>
+      <w:r>
+        <w:rPr>
+          <w:rFonts w:ascii="Arial" w:eastAsia="Arial" w:hAnsi="Arial" w:cs="Arial"/>
+          <w:b/>
+          <w:i/>
+          <w:sz w:val="24"/>
+          <w:szCs w:val="24"/>
+        </w:rPr>
+        <w:t>Unco</w:t>
+      </w:r>
+      <w:proofErr w:type="spellEnd"/>
+    </w:p>
+    <w:p>
+      <w:pPr>
+        <w:widowControl w:val="0"/>
+        <w:spacing w:after="0" w:line="240" w:lineRule="auto"/>
+        <w:jc w:val="both"/>
+        <w:rPr>
+          <w:rFonts w:ascii="Arial" w:eastAsia="Arial" w:hAnsi="Arial" w:cs="Arial"/>
+          <w:sz w:val="24"/>
+          <w:szCs w:val="24"/>
+        </w:rPr>
+      </w:pPr>
+      <w:r>
+        <w:rPr>
+          <w:rFonts w:ascii="Arial" w:eastAsia="Arial" w:hAnsi="Arial" w:cs="Arial"/>
+          <w:sz w:val="24"/>
+          <w:szCs w:val="24"/>
+        </w:rPr>
+        <w:t xml:space="preserve">Aquí se ingresan los participantes del proyecto que son docentes en la </w:t>
+      </w:r>
+      <w:proofErr w:type="spellStart"/>
+      <w:r>
+        <w:rPr>
+          <w:rFonts w:ascii="Arial" w:eastAsia="Arial" w:hAnsi="Arial" w:cs="Arial"/>
+          <w:sz w:val="24"/>
+          <w:szCs w:val="24"/>
+        </w:rPr>
+        <w:t>Unco</w:t>
+      </w:r>
+      <w:proofErr w:type="spellEnd"/>
+      <w:r>
+        <w:rPr>
+          <w:rFonts w:ascii="Arial" w:eastAsia="Arial" w:hAnsi="Arial" w:cs="Arial"/>
+          <w:sz w:val="24"/>
+          <w:szCs w:val="24"/>
+        </w:rPr>
+        <w:t xml:space="preserve">. Para ingresar un participante presionar el botón que aparece en el extremo superior derecho de la pantalla como </w:t>
       </w:r>
       <w:r>
         <w:rPr>
@@ -6181,7 +6857,23 @@
                                 <w:i/>
                                 <w:sz w:val="18"/>
                               </w:rPr>
-                              <w:t>Se autocompletan con la fecha de inicio y fin del proyecto y la res del CD del mismo(Datos Principales)</w:t>
+                              <w:t xml:space="preserve">Se autocompletan con la fecha de inicio y fin del proyecto y la res del CD del </w:t>
+                            </w:r>
+                            <w:proofErr w:type="gramStart"/>
+                            <w:r>
+                              <w:rPr>
+                                <w:i/>
+                                <w:sz w:val="18"/>
+                              </w:rPr>
+                              <w:t>mismo(</w:t>
+                            </w:r>
+                            <w:proofErr w:type="gramEnd"/>
+                            <w:r>
+                              <w:rPr>
+                                <w:i/>
+                                <w:sz w:val="18"/>
+                              </w:rPr>
+                              <w:t>Datos Principales)</w:t>
                             </w:r>
                           </w:p>
                         </w:txbxContent>
@@ -6705,7 +7397,23 @@
                                 <w:i/>
                                 <w:sz w:val="18"/>
                               </w:rPr>
-                              <w:t>Resolución CD por baja al proyecto ó modificación</w:t>
+                              <w:t xml:space="preserve">Resolución CD por baja al proyecto </w:t>
+                            </w:r>
+                            <w:proofErr w:type="spellStart"/>
+                            <w:r>
+                              <w:rPr>
+                                <w:i/>
+                                <w:sz w:val="18"/>
+                              </w:rPr>
+                              <w:t>ó</w:t>
+                            </w:r>
+                            <w:proofErr w:type="spellEnd"/>
+                            <w:r>
+                              <w:rPr>
+                                <w:i/>
+                                <w:sz w:val="18"/>
+                              </w:rPr>
+                              <w:t xml:space="preserve"> modificación</w:t>
                             </w:r>
                           </w:p>
                         </w:txbxContent>
@@ -6897,7 +7605,25 @@
           <w:sz w:val="24"/>
           <w:szCs w:val="24"/>
         </w:rPr>
-        <w:t>: despliega una lista de los docentes de la Unco, seleccionar el que corresponda.</w:t>
+        <w:t xml:space="preserve">: despliega una lista de los docentes de la </w:t>
+      </w:r>
+      <w:proofErr w:type="spellStart"/>
+      <w:r>
+        <w:rPr>
+          <w:rFonts w:ascii="Arial" w:eastAsia="Arial" w:hAnsi="Arial" w:cs="Arial"/>
+          <w:sz w:val="24"/>
+          <w:szCs w:val="24"/>
+        </w:rPr>
+        <w:t>Unco</w:t>
+      </w:r>
+      <w:proofErr w:type="spellEnd"/>
+      <w:r>
+        <w:rPr>
+          <w:rFonts w:ascii="Arial" w:eastAsia="Arial" w:hAnsi="Arial" w:cs="Arial"/>
+          <w:sz w:val="24"/>
+          <w:szCs w:val="24"/>
+        </w:rPr>
+        <w:t>, seleccionar el que corresponda.</w:t>
       </w:r>
     </w:p>
     <w:p>
@@ -6936,13 +7662,23 @@
         </w:rPr>
         <w:t xml:space="preserve"> aparece en el formato: </w:t>
       </w:r>
-      <w:r>
-        <w:rPr>
-          <w:rFonts w:ascii="Arial" w:eastAsia="Arial" w:hAnsi="Arial" w:cs="Arial"/>
-          <w:sz w:val="24"/>
-          <w:szCs w:val="24"/>
-        </w:rPr>
-        <w:t>id_designacion-</w:t>
+      <w:proofErr w:type="spellStart"/>
+      <w:r>
+        <w:rPr>
+          <w:rFonts w:ascii="Arial" w:eastAsia="Arial" w:hAnsi="Arial" w:cs="Arial"/>
+          <w:sz w:val="24"/>
+          <w:szCs w:val="24"/>
+        </w:rPr>
+        <w:t>id_designacion</w:t>
+      </w:r>
+      <w:proofErr w:type="spellEnd"/>
+      <w:r>
+        <w:rPr>
+          <w:rFonts w:ascii="Arial" w:eastAsia="Arial" w:hAnsi="Arial" w:cs="Arial"/>
+          <w:sz w:val="24"/>
+          <w:szCs w:val="24"/>
+        </w:rPr>
+        <w:t>-</w:t>
       </w:r>
       <w:r>
         <w:rPr>
@@ -6990,7 +7726,25 @@
           <w:sz w:val="24"/>
           <w:szCs w:val="24"/>
         </w:rPr>
-        <w:t>-UA (id: id_designacion)</w:t>
+        <w:t xml:space="preserve">-UA (id: </w:t>
+      </w:r>
+      <w:proofErr w:type="spellStart"/>
+      <w:r>
+        <w:rPr>
+          <w:rFonts w:ascii="Arial" w:eastAsia="Arial" w:hAnsi="Arial" w:cs="Arial"/>
+          <w:sz w:val="24"/>
+          <w:szCs w:val="24"/>
+        </w:rPr>
+        <w:t>id_designacion</w:t>
+      </w:r>
+      <w:proofErr w:type="spellEnd"/>
+      <w:r>
+        <w:rPr>
+          <w:rFonts w:ascii="Arial" w:eastAsia="Arial" w:hAnsi="Arial" w:cs="Arial"/>
+          <w:sz w:val="24"/>
+          <w:szCs w:val="24"/>
+        </w:rPr>
+        <w:t>)</w:t>
       </w:r>
       <w:r>
         <w:rPr>
@@ -7116,6 +7870,7 @@
           <w:szCs w:val="24"/>
         </w:rPr>
       </w:pPr>
+      <w:proofErr w:type="spellStart"/>
       <w:r>
         <w:rPr>
           <w:rFonts w:ascii="Arial" w:eastAsia="Arial" w:hAnsi="Arial" w:cs="Arial"/>
@@ -7125,6 +7880,7 @@
         </w:rPr>
         <w:t>ResCD</w:t>
       </w:r>
+      <w:proofErr w:type="spellEnd"/>
       <w:r>
         <w:rPr>
           <w:rFonts w:ascii="Arial" w:eastAsia="Arial" w:hAnsi="Arial" w:cs="Arial"/>
@@ -7166,15 +7922,37 @@
           <w:szCs w:val="24"/>
         </w:rPr>
       </w:pPr>
-      <w:r>
-        <w:rPr>
-          <w:rFonts w:ascii="Arial" w:eastAsia="Arial" w:hAnsi="Arial" w:cs="Arial"/>
-          <w:b/>
-          <w:sz w:val="24"/>
-          <w:szCs w:val="24"/>
-        </w:rPr>
-        <w:t>ResCD baja/modif</w:t>
-      </w:r>
+      <w:proofErr w:type="spellStart"/>
+      <w:r>
+        <w:rPr>
+          <w:rFonts w:ascii="Arial" w:eastAsia="Arial" w:hAnsi="Arial" w:cs="Arial"/>
+          <w:b/>
+          <w:sz w:val="24"/>
+          <w:szCs w:val="24"/>
+        </w:rPr>
+        <w:t>ResCD</w:t>
+      </w:r>
+      <w:proofErr w:type="spellEnd"/>
+      <w:r>
+        <w:rPr>
+          <w:rFonts w:ascii="Arial" w:eastAsia="Arial" w:hAnsi="Arial" w:cs="Arial"/>
+          <w:b/>
+          <w:sz w:val="24"/>
+          <w:szCs w:val="24"/>
+        </w:rPr>
+        <w:t xml:space="preserve"> baja/</w:t>
+      </w:r>
+      <w:proofErr w:type="spellStart"/>
+      <w:r>
+        <w:rPr>
+          <w:rFonts w:ascii="Arial" w:eastAsia="Arial" w:hAnsi="Arial" w:cs="Arial"/>
+          <w:b/>
+          <w:sz w:val="24"/>
+          <w:szCs w:val="24"/>
+        </w:rPr>
+        <w:t>modif</w:t>
+      </w:r>
+      <w:proofErr w:type="spellEnd"/>
       <w:r>
         <w:rPr>
           <w:rFonts w:ascii="Arial" w:eastAsia="Arial" w:hAnsi="Arial" w:cs="Arial"/>
@@ -7228,14 +8006,45 @@
           <w:szCs w:val="24"/>
         </w:rPr>
       </w:pPr>
-      <w:r>
-        <w:rPr>
-          <w:rFonts w:ascii="Arial" w:eastAsia="Arial" w:hAnsi="Arial" w:cs="Arial"/>
-          <w:b/>
-          <w:sz w:val="24"/>
-          <w:szCs w:val="24"/>
-        </w:rPr>
-        <w:t>Cat invest CONICET</w:t>
+      <w:proofErr w:type="spellStart"/>
+      <w:r>
+        <w:rPr>
+          <w:rFonts w:ascii="Arial" w:eastAsia="Arial" w:hAnsi="Arial" w:cs="Arial"/>
+          <w:b/>
+          <w:sz w:val="24"/>
+          <w:szCs w:val="24"/>
+        </w:rPr>
+        <w:t>Cat</w:t>
+      </w:r>
+      <w:proofErr w:type="spellEnd"/>
+      <w:r>
+        <w:rPr>
+          <w:rFonts w:ascii="Arial" w:eastAsia="Arial" w:hAnsi="Arial" w:cs="Arial"/>
+          <w:b/>
+          <w:sz w:val="24"/>
+          <w:szCs w:val="24"/>
+        </w:rPr>
+        <w:t xml:space="preserve"> </w:t>
+      </w:r>
+      <w:proofErr w:type="spellStart"/>
+      <w:r>
+        <w:rPr>
+          <w:rFonts w:ascii="Arial" w:eastAsia="Arial" w:hAnsi="Arial" w:cs="Arial"/>
+          <w:b/>
+          <w:sz w:val="24"/>
+          <w:szCs w:val="24"/>
+        </w:rPr>
+        <w:t>invest</w:t>
+      </w:r>
+      <w:proofErr w:type="spellEnd"/>
+      <w:r>
+        <w:rPr>
+          <w:rFonts w:ascii="Arial" w:eastAsia="Arial" w:hAnsi="Arial" w:cs="Arial"/>
+          <w:b/>
+          <w:sz w:val="24"/>
+          <w:szCs w:val="24"/>
+        </w:rPr>
+        <w:t xml:space="preserve"> CONICET</w:t>
       </w:r>
       <w:r>
         <w:rPr>
@@ -7317,27 +8126,111 @@
           <w:sz w:val="24"/>
           <w:szCs w:val="24"/>
         </w:rPr>
-        <w:t>Pestaña Participantes sin Cargo Docente en Unco</w:t>
-      </w:r>
-    </w:p>
-    <w:p>
-      <w:pPr>
-        <w:widowControl w:val="0"/>
-        <w:spacing w:after="0" w:line="240" w:lineRule="auto"/>
-        <w:jc w:val="both"/>
-        <w:rPr>
-          <w:rFonts w:ascii="Arial" w:eastAsia="Arial" w:hAnsi="Arial" w:cs="Arial"/>
-          <w:sz w:val="24"/>
-          <w:szCs w:val="24"/>
-        </w:rPr>
-      </w:pPr>
-      <w:r>
-        <w:rPr>
-          <w:rFonts w:ascii="Arial" w:eastAsia="Arial" w:hAnsi="Arial" w:cs="Arial"/>
-          <w:sz w:val="24"/>
-          <w:szCs w:val="24"/>
-        </w:rPr>
-        <w:t>En esta pestaña ingresar a todos los participantes del proyecto que no sean docentes dentro de la UNCo, tales como integrantes alumnos UNCo, no docentes UNCo, egresados UNCo y docentes de otras universidades.</w:t>
+        <w:t xml:space="preserve">Pestaña Participantes sin Cargo Docente en </w:t>
+      </w:r>
+      <w:proofErr w:type="spellStart"/>
+      <w:r>
+        <w:rPr>
+          <w:rFonts w:ascii="Arial" w:eastAsia="Arial" w:hAnsi="Arial" w:cs="Arial"/>
+          <w:b/>
+          <w:i/>
+          <w:sz w:val="24"/>
+          <w:szCs w:val="24"/>
+        </w:rPr>
+        <w:t>Unco</w:t>
+      </w:r>
+      <w:proofErr w:type="spellEnd"/>
+    </w:p>
+    <w:p>
+      <w:pPr>
+        <w:widowControl w:val="0"/>
+        <w:spacing w:after="0" w:line="240" w:lineRule="auto"/>
+        <w:jc w:val="both"/>
+        <w:rPr>
+          <w:rFonts w:ascii="Arial" w:eastAsia="Arial" w:hAnsi="Arial" w:cs="Arial"/>
+          <w:sz w:val="24"/>
+          <w:szCs w:val="24"/>
+        </w:rPr>
+      </w:pPr>
+      <w:r>
+        <w:rPr>
+          <w:rFonts w:ascii="Arial" w:eastAsia="Arial" w:hAnsi="Arial" w:cs="Arial"/>
+          <w:sz w:val="24"/>
+          <w:szCs w:val="24"/>
+        </w:rPr>
+        <w:t xml:space="preserve">En esta pestaña ingresar a todos los participantes del proyecto que no sean docentes dentro de la </w:t>
+      </w:r>
+      <w:proofErr w:type="spellStart"/>
+      <w:r>
+        <w:rPr>
+          <w:rFonts w:ascii="Arial" w:eastAsia="Arial" w:hAnsi="Arial" w:cs="Arial"/>
+          <w:sz w:val="24"/>
+          <w:szCs w:val="24"/>
+        </w:rPr>
+        <w:t>UNCo</w:t>
+      </w:r>
+      <w:proofErr w:type="spellEnd"/>
+      <w:r>
+        <w:rPr>
+          <w:rFonts w:ascii="Arial" w:eastAsia="Arial" w:hAnsi="Arial" w:cs="Arial"/>
+          <w:sz w:val="24"/>
+          <w:szCs w:val="24"/>
+        </w:rPr>
+        <w:t xml:space="preserve">, tales como integrantes alumnos </w:t>
+      </w:r>
+      <w:proofErr w:type="spellStart"/>
+      <w:r>
+        <w:rPr>
+          <w:rFonts w:ascii="Arial" w:eastAsia="Arial" w:hAnsi="Arial" w:cs="Arial"/>
+          <w:sz w:val="24"/>
+          <w:szCs w:val="24"/>
+        </w:rPr>
+        <w:t>UNCo</w:t>
+      </w:r>
+      <w:proofErr w:type="spellEnd"/>
+      <w:r>
+        <w:rPr>
+          <w:rFonts w:ascii="Arial" w:eastAsia="Arial" w:hAnsi="Arial" w:cs="Arial"/>
+          <w:sz w:val="24"/>
+          <w:szCs w:val="24"/>
+        </w:rPr>
+        <w:t xml:space="preserve">, no docentes </w:t>
+      </w:r>
+      <w:proofErr w:type="spellStart"/>
+      <w:r>
+        <w:rPr>
+          <w:rFonts w:ascii="Arial" w:eastAsia="Arial" w:hAnsi="Arial" w:cs="Arial"/>
+          <w:sz w:val="24"/>
+          <w:szCs w:val="24"/>
+        </w:rPr>
+        <w:t>UNCo</w:t>
+      </w:r>
+      <w:proofErr w:type="spellEnd"/>
+      <w:r>
+        <w:rPr>
+          <w:rFonts w:ascii="Arial" w:eastAsia="Arial" w:hAnsi="Arial" w:cs="Arial"/>
+          <w:sz w:val="24"/>
+          <w:szCs w:val="24"/>
+        </w:rPr>
+        <w:t xml:space="preserve">, egresados </w:t>
+      </w:r>
+      <w:proofErr w:type="spellStart"/>
+      <w:r>
+        <w:rPr>
+          <w:rFonts w:ascii="Arial" w:eastAsia="Arial" w:hAnsi="Arial" w:cs="Arial"/>
+          <w:sz w:val="24"/>
+          <w:szCs w:val="24"/>
+        </w:rPr>
+        <w:t>UNCo</w:t>
+      </w:r>
+      <w:proofErr w:type="spellEnd"/>
+      <w:r>
+        <w:rPr>
+          <w:rFonts w:ascii="Arial" w:eastAsia="Arial" w:hAnsi="Arial" w:cs="Arial"/>
+          <w:sz w:val="24"/>
+          <w:szCs w:val="24"/>
+        </w:rPr>
+        <w:t xml:space="preserve"> y docentes de otras universidades.</w:t>
       </w:r>
     </w:p>
     <w:p>
@@ -7734,15 +8627,37 @@
           <w:szCs w:val="24"/>
         </w:rPr>
       </w:pPr>
-      <w:r>
-        <w:rPr>
-          <w:rFonts w:ascii="Arial" w:eastAsia="Arial" w:hAnsi="Arial" w:cs="Arial"/>
-          <w:b/>
-          <w:sz w:val="24"/>
-          <w:szCs w:val="24"/>
-        </w:rPr>
-        <w:t>ResCD baja/modif</w:t>
-      </w:r>
+      <w:proofErr w:type="spellStart"/>
+      <w:r>
+        <w:rPr>
+          <w:rFonts w:ascii="Arial" w:eastAsia="Arial" w:hAnsi="Arial" w:cs="Arial"/>
+          <w:b/>
+          <w:sz w:val="24"/>
+          <w:szCs w:val="24"/>
+        </w:rPr>
+        <w:t>ResCD</w:t>
+      </w:r>
+      <w:proofErr w:type="spellEnd"/>
+      <w:r>
+        <w:rPr>
+          <w:rFonts w:ascii="Arial" w:eastAsia="Arial" w:hAnsi="Arial" w:cs="Arial"/>
+          <w:b/>
+          <w:sz w:val="24"/>
+          <w:szCs w:val="24"/>
+        </w:rPr>
+        <w:t xml:space="preserve"> baja/</w:t>
+      </w:r>
+      <w:proofErr w:type="spellStart"/>
+      <w:r>
+        <w:rPr>
+          <w:rFonts w:ascii="Arial" w:eastAsia="Arial" w:hAnsi="Arial" w:cs="Arial"/>
+          <w:b/>
+          <w:sz w:val="24"/>
+          <w:szCs w:val="24"/>
+        </w:rPr>
+        <w:t>modif</w:t>
+      </w:r>
+      <w:proofErr w:type="spellEnd"/>
       <w:r>
         <w:rPr>
           <w:rFonts w:ascii="Arial" w:eastAsia="Arial" w:hAnsi="Arial" w:cs="Arial"/>
@@ -8472,7 +9387,25 @@
           <w:sz w:val="24"/>
           <w:szCs w:val="24"/>
         </w:rPr>
-        <w:t xml:space="preserve"> debe tener el check de investigación para que aparezca en esta planilla.</w:t>
+        <w:t xml:space="preserve"> debe tener el </w:t>
+      </w:r>
+      <w:proofErr w:type="spellStart"/>
+      <w:r>
+        <w:rPr>
+          <w:rFonts w:ascii="Arial" w:eastAsia="Arial" w:hAnsi="Arial" w:cs="Arial"/>
+          <w:sz w:val="24"/>
+          <w:szCs w:val="24"/>
+        </w:rPr>
+        <w:t>check</w:t>
+      </w:r>
+      <w:proofErr w:type="spellEnd"/>
+      <w:r>
+        <w:rPr>
+          <w:rFonts w:ascii="Arial" w:eastAsia="Arial" w:hAnsi="Arial" w:cs="Arial"/>
+          <w:sz w:val="24"/>
+          <w:szCs w:val="24"/>
+        </w:rPr>
+        <w:t xml:space="preserve"> de investigación para que aparezca en esta planilla.</w:t>
       </w:r>
     </w:p>
     <w:p>
@@ -8773,8 +9706,18 @@
           <w:sz w:val="24"/>
           <w:szCs w:val="24"/>
         </w:rPr>
-        <w:t>, etc</w:t>
-      </w:r>
+        <w:t xml:space="preserve">, </w:t>
+      </w:r>
+      <w:proofErr w:type="spellStart"/>
+      <w:r>
+        <w:rPr>
+          <w:rFonts w:ascii="Arial" w:eastAsia="Arial" w:hAnsi="Arial" w:cs="Arial"/>
+          <w:sz w:val="24"/>
+          <w:szCs w:val="24"/>
+        </w:rPr>
+        <w:t>etc</w:t>
+      </w:r>
+      <w:proofErr w:type="spellEnd"/>
       <w:r>
         <w:rPr>
           <w:rFonts w:ascii="Arial" w:eastAsia="Arial" w:hAnsi="Arial" w:cs="Arial"/>
@@ -9323,8 +10266,128 @@
           <w:sz w:val="24"/>
           <w:szCs w:val="24"/>
         </w:rPr>
-        <w:t xml:space="preserve"> con la fecha de baja y el campo </w:t>
-      </w:r>
+        <w:t xml:space="preserve"> con la fecha de baja</w:t>
+      </w:r>
+      <w:r>
+        <w:rPr>
+          <w:rFonts w:ascii="Arial" w:eastAsia="Arial" w:hAnsi="Arial" w:cs="Arial"/>
+          <w:sz w:val="24"/>
+          <w:szCs w:val="24"/>
+        </w:rPr>
+        <w:t>.</w:t>
+      </w:r>
+    </w:p>
+    <w:p>
+      <w:pPr>
+        <w:widowControl w:val="0"/>
+        <w:spacing w:after="0" w:line="240" w:lineRule="auto"/>
+        <w:contextualSpacing/>
+        <w:jc w:val="both"/>
+        <w:rPr>
+          <w:sz w:val="24"/>
+          <w:szCs w:val="24"/>
+        </w:rPr>
+      </w:pPr>
+      <w:r>
+        <w:rPr>
+          <w:rFonts w:ascii="Arial" w:eastAsia="Arial" w:hAnsi="Arial" w:cs="Arial"/>
+          <w:sz w:val="24"/>
+          <w:szCs w:val="24"/>
+        </w:rPr>
+        <w:t>Luego i</w:t>
+      </w:r>
+      <w:r>
+        <w:rPr>
+          <w:rFonts w:ascii="Arial" w:eastAsia="Arial" w:hAnsi="Arial" w:cs="Arial"/>
+          <w:sz w:val="24"/>
+          <w:szCs w:val="24"/>
+        </w:rPr>
+        <w:t>mprimir la Planilla de Movimientos desde la solapa Movimientos del proyecto.</w:t>
+      </w:r>
+    </w:p>
+    <w:p>
+      <w:pPr>
+        <w:widowControl w:val="0"/>
+        <w:spacing w:after="0" w:line="240" w:lineRule="auto"/>
+        <w:contextualSpacing/>
+        <w:jc w:val="both"/>
+        <w:rPr>
+          <w:rFonts w:ascii="Arial" w:eastAsia="Arial" w:hAnsi="Arial" w:cs="Arial"/>
+          <w:sz w:val="24"/>
+          <w:szCs w:val="24"/>
+        </w:rPr>
+      </w:pPr>
+      <w:r>
+        <w:rPr>
+          <w:rFonts w:ascii="Arial" w:eastAsia="Arial" w:hAnsi="Arial" w:cs="Arial"/>
+          <w:sz w:val="24"/>
+          <w:szCs w:val="24"/>
+        </w:rPr>
+        <w:t>Elevar al CD la Planilla de Movimientos junto a anteproyecto de resolución para su tratamiento. El CD trata y redacta la resolución correspondiente</w:t>
+      </w:r>
+      <w:r>
+        <w:rPr>
+          <w:rFonts w:ascii="Arial" w:eastAsia="Arial" w:hAnsi="Arial" w:cs="Arial"/>
+          <w:sz w:val="24"/>
+          <w:szCs w:val="24"/>
+        </w:rPr>
+        <w:t xml:space="preserve"> </w:t>
+      </w:r>
+      <w:r>
+        <w:rPr>
+          <w:rFonts w:ascii="Arial" w:eastAsia="Arial" w:hAnsi="Arial" w:cs="Arial"/>
+          <w:sz w:val="24"/>
+          <w:szCs w:val="24"/>
+        </w:rPr>
+        <w:t xml:space="preserve">en la cual debe constar como anexo la Planilla de </w:t>
+      </w:r>
+      <w:r>
+        <w:rPr>
+          <w:rFonts w:ascii="Arial" w:eastAsia="Arial" w:hAnsi="Arial" w:cs="Arial"/>
+          <w:sz w:val="24"/>
+          <w:szCs w:val="24"/>
+        </w:rPr>
+        <w:t>Movimientos.</w:t>
+      </w:r>
+    </w:p>
+    <w:p>
+      <w:pPr>
+        <w:widowControl w:val="0"/>
+        <w:spacing w:after="0" w:line="240" w:lineRule="auto"/>
+        <w:jc w:val="both"/>
+        <w:rPr>
+          <w:rFonts w:ascii="Arial" w:eastAsia="Arial" w:hAnsi="Arial" w:cs="Arial"/>
+          <w:sz w:val="24"/>
+          <w:szCs w:val="24"/>
+        </w:rPr>
+      </w:pPr>
+      <w:r>
+        <w:rPr>
+          <w:rFonts w:ascii="Arial" w:eastAsia="Arial" w:hAnsi="Arial" w:cs="Arial"/>
+          <w:sz w:val="24"/>
+          <w:szCs w:val="24"/>
+        </w:rPr>
+        <w:t xml:space="preserve">Una vez que la resolución llega a </w:t>
+      </w:r>
+      <w:proofErr w:type="spellStart"/>
+      <w:r>
+        <w:rPr>
+          <w:rFonts w:ascii="Arial" w:eastAsia="Arial" w:hAnsi="Arial" w:cs="Arial"/>
+          <w:sz w:val="24"/>
+          <w:szCs w:val="24"/>
+        </w:rPr>
+        <w:t>SCyT</w:t>
+      </w:r>
+      <w:proofErr w:type="spellEnd"/>
+      <w:r>
+        <w:rPr>
+          <w:rFonts w:ascii="Arial" w:eastAsia="Arial" w:hAnsi="Arial" w:cs="Arial"/>
+          <w:sz w:val="24"/>
+          <w:szCs w:val="24"/>
+        </w:rPr>
+        <w:t xml:space="preserve">, esta Secretaría completa el campo </w:t>
+      </w:r>
+      <w:proofErr w:type="spellStart"/>
       <w:r>
         <w:rPr>
           <w:rFonts w:ascii="Arial" w:eastAsia="Arial" w:hAnsi="Arial" w:cs="Arial"/>
@@ -9333,15 +10396,76 @@
           <w:sz w:val="24"/>
           <w:szCs w:val="24"/>
         </w:rPr>
-        <w:t>ResCD Baja/Modif</w:t>
-      </w:r>
-      <w:r>
-        <w:rPr>
-          <w:rFonts w:ascii="Arial" w:eastAsia="Arial" w:hAnsi="Arial" w:cs="Arial"/>
-          <w:sz w:val="24"/>
-          <w:szCs w:val="24"/>
-        </w:rPr>
-        <w:t xml:space="preserve"> con el número de resolución del CD por el cual se da la baja. </w:t>
+        <w:t>ResCD</w:t>
+      </w:r>
+      <w:proofErr w:type="spellEnd"/>
+      <w:r>
+        <w:rPr>
+          <w:rFonts w:ascii="Arial" w:eastAsia="Arial" w:hAnsi="Arial" w:cs="Arial"/>
+          <w:b/>
+          <w:i/>
+          <w:sz w:val="24"/>
+          <w:szCs w:val="24"/>
+        </w:rPr>
+        <w:t xml:space="preserve"> Baja/</w:t>
+      </w:r>
+      <w:proofErr w:type="spellStart"/>
+      <w:r>
+        <w:rPr>
+          <w:rFonts w:ascii="Arial" w:eastAsia="Arial" w:hAnsi="Arial" w:cs="Arial"/>
+          <w:b/>
+          <w:i/>
+          <w:sz w:val="24"/>
+          <w:szCs w:val="24"/>
+        </w:rPr>
+        <w:t>Modif</w:t>
+      </w:r>
+      <w:proofErr w:type="spellEnd"/>
+      <w:r>
+        <w:rPr>
+          <w:rFonts w:ascii="Arial" w:eastAsia="Arial" w:hAnsi="Arial" w:cs="Arial"/>
+          <w:b/>
+          <w:i/>
+          <w:sz w:val="24"/>
+          <w:szCs w:val="24"/>
+        </w:rPr>
+        <w:t xml:space="preserve"> </w:t>
+      </w:r>
+      <w:r>
+        <w:rPr>
+          <w:rFonts w:ascii="Arial" w:eastAsia="Arial" w:hAnsi="Arial" w:cs="Arial"/>
+          <w:sz w:val="24"/>
+          <w:szCs w:val="24"/>
+        </w:rPr>
+        <w:t xml:space="preserve"> </w:t>
+      </w:r>
+      <w:r>
+        <w:rPr>
+          <w:rFonts w:ascii="Arial" w:eastAsia="Arial" w:hAnsi="Arial" w:cs="Arial"/>
+          <w:sz w:val="24"/>
+          <w:szCs w:val="24"/>
+        </w:rPr>
+        <w:t xml:space="preserve">con el número de resolución del CD por el cual se da la baja. </w:t>
+      </w:r>
+    </w:p>
+    <w:p>
+      <w:pPr>
+        <w:widowControl w:val="0"/>
+        <w:spacing w:after="0" w:line="240" w:lineRule="auto"/>
+        <w:contextualSpacing/>
+        <w:jc w:val="both"/>
+        <w:rPr>
+          <w:sz w:val="24"/>
+          <w:szCs w:val="24"/>
+        </w:rPr>
+      </w:pPr>
+      <w:r>
+        <w:rPr>
+          <w:rFonts w:ascii="Arial" w:eastAsia="Arial" w:hAnsi="Arial" w:cs="Arial"/>
+          <w:sz w:val="24"/>
+          <w:szCs w:val="24"/>
+        </w:rPr>
+        <w:t>.</w:t>
       </w:r>
     </w:p>
     <w:p>
@@ -9530,6 +10654,7 @@
           <w:sz w:val="24"/>
           <w:szCs w:val="24"/>
         </w:rPr>
+        <w:lastRenderedPageBreak/>
         <w:drawing>
           <wp:inline distT="0" distB="0" distL="0" distR="0">
             <wp:extent cx="2838450" cy="942975"/>
@@ -9651,7 +10776,6 @@
           <w:sz w:val="28"/>
           <w:szCs w:val="28"/>
         </w:rPr>
-        <w:lastRenderedPageBreak/>
         <w:t xml:space="preserve">¿Cómo indicar un </w:t>
       </w:r>
       <w:r>
@@ -9710,12 +10834,24 @@
     <w:p>
       <w:pPr>
         <w:widowControl w:val="0"/>
+        <w:spacing w:after="0" w:line="240" w:lineRule="auto"/>
+        <w:jc w:val="both"/>
+        <w:rPr>
+          <w:rFonts w:ascii="Arial" w:eastAsia="Arial" w:hAnsi="Arial" w:cs="Arial"/>
+          <w:sz w:val="24"/>
+          <w:szCs w:val="24"/>
+        </w:rPr>
+      </w:pPr>
+    </w:p>
+    <w:p>
+      <w:pPr>
+        <w:pStyle w:val="Prrafodelista"/>
+        <w:widowControl w:val="0"/>
         <w:numPr>
           <w:ilvl w:val="0"/>
           <w:numId w:val="6"/>
         </w:numPr>
         <w:spacing w:after="0" w:line="240" w:lineRule="auto"/>
-        <w:contextualSpacing/>
         <w:jc w:val="both"/>
         <w:rPr>
           <w:sz w:val="24"/>
@@ -9740,13 +10876,10 @@
       </w:r>
       <w:r>
         <w:rPr>
-          <w:rFonts w:ascii="Arial" w:eastAsia="Arial" w:hAnsi="Arial" w:cs="Arial"/>
           <w:noProof/>
-          <w:sz w:val="24"/>
-          <w:szCs w:val="24"/>
         </w:rPr>
         <w:drawing>
-          <wp:inline distT="114300" distB="114300" distL="114300" distR="114300">
+          <wp:inline distT="114300" distB="114300" distL="114300" distR="114300" wp14:anchorId="495CCFB8" wp14:editId="0899ADA0">
             <wp:extent cx="219730" cy="213452"/>
             <wp:effectExtent l="0" t="0" r="0" b="0"/>
             <wp:docPr id="10" name="image18.png"/>
@@ -9863,7 +10996,7 @@
           <w:szCs w:val="24"/>
         </w:rPr>
         <w:drawing>
-          <wp:inline distT="0" distB="0" distL="0" distR="0" wp14:anchorId="061C5189" wp14:editId="0770AB9F">
+          <wp:inline distT="0" distB="0" distL="0" distR="0" wp14:anchorId="531033FA" wp14:editId="2FA6D543">
             <wp:extent cx="742950" cy="171450"/>
             <wp:effectExtent l="0" t="0" r="0" b="0"/>
             <wp:docPr id="45" name="image33.png"/>
@@ -9928,8 +11061,187 @@
           <w:sz w:val="24"/>
           <w:szCs w:val="24"/>
         </w:rPr>
-        <w:t xml:space="preserve">según corresponda. En este último registro completar en el campo </w:t>
-      </w:r>
+        <w:t>según corresponda.</w:t>
+      </w:r>
+    </w:p>
+    <w:p>
+      <w:pPr>
+        <w:widowControl w:val="0"/>
+        <w:numPr>
+          <w:ilvl w:val="0"/>
+          <w:numId w:val="6"/>
+        </w:numPr>
+        <w:spacing w:after="0" w:line="240" w:lineRule="auto"/>
+        <w:contextualSpacing/>
+        <w:jc w:val="both"/>
+        <w:rPr>
+          <w:sz w:val="24"/>
+          <w:szCs w:val="24"/>
+        </w:rPr>
+      </w:pPr>
+      <w:r>
+        <w:rPr>
+          <w:rFonts w:ascii="Arial" w:eastAsia="Arial" w:hAnsi="Arial" w:cs="Arial"/>
+          <w:sz w:val="24"/>
+          <w:szCs w:val="24"/>
+        </w:rPr>
+        <w:t>Imprimir la Planilla de Movimientos desde la solapa Movimientos del proyecto</w:t>
+      </w:r>
+      <w:r>
+        <w:rPr>
+          <w:rFonts w:ascii="Arial" w:eastAsia="Arial" w:hAnsi="Arial" w:cs="Arial"/>
+          <w:sz w:val="24"/>
+          <w:szCs w:val="24"/>
+        </w:rPr>
+        <w:t>.</w:t>
+      </w:r>
+    </w:p>
+    <w:p>
+      <w:pPr>
+        <w:widowControl w:val="0"/>
+        <w:numPr>
+          <w:ilvl w:val="0"/>
+          <w:numId w:val="6"/>
+        </w:numPr>
+        <w:spacing w:after="0" w:line="240" w:lineRule="auto"/>
+        <w:contextualSpacing/>
+        <w:jc w:val="both"/>
+        <w:rPr>
+          <w:sz w:val="24"/>
+          <w:szCs w:val="24"/>
+        </w:rPr>
+      </w:pPr>
+      <w:r>
+        <w:rPr>
+          <w:rFonts w:ascii="Arial" w:eastAsia="Arial" w:hAnsi="Arial" w:cs="Arial"/>
+          <w:sz w:val="24"/>
+          <w:szCs w:val="24"/>
+        </w:rPr>
+        <w:t>Elevar</w:t>
+      </w:r>
+      <w:r>
+        <w:rPr>
+          <w:rFonts w:ascii="Arial" w:eastAsia="Arial" w:hAnsi="Arial" w:cs="Arial"/>
+          <w:sz w:val="24"/>
+          <w:szCs w:val="24"/>
+        </w:rPr>
+        <w:t xml:space="preserve"> al CD la Planilla de Movimientos </w:t>
+      </w:r>
+      <w:r>
+        <w:rPr>
+          <w:rFonts w:ascii="Arial" w:eastAsia="Arial" w:hAnsi="Arial" w:cs="Arial"/>
+          <w:sz w:val="24"/>
+          <w:szCs w:val="24"/>
+        </w:rPr>
+        <w:t xml:space="preserve">junto a anteproyecto de resolución </w:t>
+      </w:r>
+      <w:r>
+        <w:rPr>
+          <w:rFonts w:ascii="Arial" w:eastAsia="Arial" w:hAnsi="Arial" w:cs="Arial"/>
+          <w:sz w:val="24"/>
+          <w:szCs w:val="24"/>
+        </w:rPr>
+        <w:t xml:space="preserve">para su tratamiento. </w:t>
+      </w:r>
+      <w:r>
+        <w:rPr>
+          <w:rFonts w:ascii="Arial" w:eastAsia="Arial" w:hAnsi="Arial" w:cs="Arial"/>
+          <w:sz w:val="24"/>
+          <w:szCs w:val="24"/>
+        </w:rPr>
+        <w:t>E</w:t>
+      </w:r>
+      <w:r>
+        <w:rPr>
+          <w:rFonts w:ascii="Arial" w:eastAsia="Arial" w:hAnsi="Arial" w:cs="Arial"/>
+          <w:sz w:val="24"/>
+          <w:szCs w:val="24"/>
+        </w:rPr>
+        <w:t>l CD trata y redacta la resolución</w:t>
+      </w:r>
+      <w:r>
+        <w:rPr>
+          <w:rFonts w:ascii="Arial" w:eastAsia="Arial" w:hAnsi="Arial" w:cs="Arial"/>
+          <w:sz w:val="24"/>
+          <w:szCs w:val="24"/>
+        </w:rPr>
+        <w:t xml:space="preserve"> correspondiente</w:t>
+      </w:r>
+      <w:r>
+        <w:rPr>
+          <w:rFonts w:ascii="Arial" w:eastAsia="Arial" w:hAnsi="Arial" w:cs="Arial"/>
+          <w:sz w:val="24"/>
+          <w:szCs w:val="24"/>
+        </w:rPr>
+        <w:t xml:space="preserve"> </w:t>
+      </w:r>
+      <w:r>
+        <w:rPr>
+          <w:rFonts w:ascii="Arial" w:eastAsia="Arial" w:hAnsi="Arial" w:cs="Arial"/>
+          <w:sz w:val="24"/>
+          <w:szCs w:val="24"/>
+        </w:rPr>
+        <w:t xml:space="preserve">en la cual debe constar como anexo la Planilla de </w:t>
+      </w:r>
+      <w:r>
+        <w:rPr>
+          <w:rFonts w:ascii="Arial" w:eastAsia="Arial" w:hAnsi="Arial" w:cs="Arial"/>
+          <w:sz w:val="24"/>
+          <w:szCs w:val="24"/>
+        </w:rPr>
+        <w:t>Movimientos.</w:t>
+      </w:r>
+    </w:p>
+    <w:p>
+      <w:pPr>
+        <w:widowControl w:val="0"/>
+        <w:numPr>
+          <w:ilvl w:val="0"/>
+          <w:numId w:val="6"/>
+        </w:numPr>
+        <w:spacing w:after="0" w:line="240" w:lineRule="auto"/>
+        <w:contextualSpacing/>
+        <w:jc w:val="both"/>
+        <w:rPr>
+          <w:sz w:val="24"/>
+          <w:szCs w:val="24"/>
+        </w:rPr>
+      </w:pPr>
+      <w:r>
+        <w:rPr>
+          <w:rFonts w:ascii="Arial" w:eastAsia="Arial" w:hAnsi="Arial" w:cs="Arial"/>
+          <w:sz w:val="24"/>
+          <w:szCs w:val="24"/>
+        </w:rPr>
+        <w:t xml:space="preserve">Una vez que la resolución llega a </w:t>
+      </w:r>
+      <w:proofErr w:type="spellStart"/>
+      <w:r>
+        <w:rPr>
+          <w:rFonts w:ascii="Arial" w:eastAsia="Arial" w:hAnsi="Arial" w:cs="Arial"/>
+          <w:sz w:val="24"/>
+          <w:szCs w:val="24"/>
+        </w:rPr>
+        <w:t>SCyT</w:t>
+      </w:r>
+      <w:proofErr w:type="spellEnd"/>
+      <w:r>
+        <w:rPr>
+          <w:rFonts w:ascii="Arial" w:eastAsia="Arial" w:hAnsi="Arial" w:cs="Arial"/>
+          <w:sz w:val="24"/>
+          <w:szCs w:val="24"/>
+        </w:rPr>
+        <w:t>, esta Secretaría completa el c</w:t>
+      </w:r>
+      <w:r>
+        <w:rPr>
+          <w:rFonts w:ascii="Arial" w:eastAsia="Arial" w:hAnsi="Arial" w:cs="Arial"/>
+          <w:sz w:val="24"/>
+          <w:szCs w:val="24"/>
+        </w:rPr>
+        <w:t xml:space="preserve">ampo </w:t>
+      </w:r>
+      <w:proofErr w:type="spellStart"/>
       <w:r>
         <w:rPr>
           <w:rFonts w:ascii="Arial" w:eastAsia="Arial" w:hAnsi="Arial" w:cs="Arial"/>
@@ -9938,15 +11250,64 @@
           <w:sz w:val="24"/>
           <w:szCs w:val="24"/>
         </w:rPr>
-        <w:t>ResCD Baja/Modif</w:t>
-      </w:r>
-      <w:r>
-        <w:rPr>
-          <w:rFonts w:ascii="Arial" w:eastAsia="Arial" w:hAnsi="Arial" w:cs="Arial"/>
-          <w:sz w:val="24"/>
-          <w:szCs w:val="24"/>
-        </w:rPr>
-        <w:t xml:space="preserve"> el número de resolución del CD por el cual se avala dicho cambio.</w:t>
+        <w:t>ResCD</w:t>
+      </w:r>
+      <w:proofErr w:type="spellEnd"/>
+      <w:r>
+        <w:rPr>
+          <w:rFonts w:ascii="Arial" w:eastAsia="Arial" w:hAnsi="Arial" w:cs="Arial"/>
+          <w:b/>
+          <w:i/>
+          <w:sz w:val="24"/>
+          <w:szCs w:val="24"/>
+        </w:rPr>
+        <w:t xml:space="preserve"> Baja/</w:t>
+      </w:r>
+      <w:proofErr w:type="spellStart"/>
+      <w:r>
+        <w:rPr>
+          <w:rFonts w:ascii="Arial" w:eastAsia="Arial" w:hAnsi="Arial" w:cs="Arial"/>
+          <w:b/>
+          <w:i/>
+          <w:sz w:val="24"/>
+          <w:szCs w:val="24"/>
+        </w:rPr>
+        <w:t>Modif</w:t>
+      </w:r>
+      <w:proofErr w:type="spellEnd"/>
+      <w:r>
+        <w:rPr>
+          <w:rFonts w:ascii="Arial" w:eastAsia="Arial" w:hAnsi="Arial" w:cs="Arial"/>
+          <w:b/>
+          <w:i/>
+          <w:sz w:val="24"/>
+          <w:szCs w:val="24"/>
+        </w:rPr>
+        <w:t xml:space="preserve"> </w:t>
+      </w:r>
+      <w:r>
+        <w:rPr>
+          <w:rFonts w:ascii="Arial" w:eastAsia="Arial" w:hAnsi="Arial" w:cs="Arial"/>
+          <w:sz w:val="24"/>
+          <w:szCs w:val="24"/>
+        </w:rPr>
+        <w:t xml:space="preserve"> de</w:t>
+      </w:r>
+      <w:r>
+        <w:rPr>
+          <w:rFonts w:ascii="Arial" w:eastAsia="Arial" w:hAnsi="Arial" w:cs="Arial"/>
+          <w:sz w:val="24"/>
+          <w:szCs w:val="24"/>
+        </w:rPr>
+        <w:t>l registro ingresado en 2)</w:t>
+      </w:r>
+      <w:r>
+        <w:rPr>
+          <w:rFonts w:ascii="Arial" w:eastAsia="Arial" w:hAnsi="Arial" w:cs="Arial"/>
+          <w:sz w:val="24"/>
+          <w:szCs w:val="24"/>
+        </w:rPr>
+        <w:t>.</w:t>
       </w:r>
     </w:p>
     <w:p>
@@ -10411,15 +11772,60 @@
           <w:sz w:val="24"/>
           <w:szCs w:val="24"/>
         </w:rPr>
-        <w:t xml:space="preserve">y en sus integrantes </w:t>
-      </w:r>
-      <w:r>
-        <w:rPr>
-          <w:rFonts w:ascii="Arial" w:eastAsia="Arial" w:hAnsi="Arial" w:cs="Arial"/>
-          <w:sz w:val="24"/>
-          <w:szCs w:val="24"/>
-        </w:rPr>
-        <w:t xml:space="preserve">deberá ser presentado para su aprobación en la SCyT con la correspondiente </w:t>
+        <w:t xml:space="preserve">y en sus </w:t>
+      </w:r>
+      <w:r>
+        <w:rPr>
+          <w:rFonts w:ascii="Arial" w:eastAsia="Arial" w:hAnsi="Arial" w:cs="Arial"/>
+          <w:sz w:val="24"/>
+          <w:szCs w:val="24"/>
+        </w:rPr>
+        <w:lastRenderedPageBreak/>
+        <w:t xml:space="preserve">integrantes </w:t>
+      </w:r>
+      <w:r>
+        <w:rPr>
+          <w:rFonts w:ascii="Arial" w:eastAsia="Arial" w:hAnsi="Arial" w:cs="Arial"/>
+          <w:sz w:val="24"/>
+          <w:szCs w:val="24"/>
+        </w:rPr>
+        <w:t xml:space="preserve">deberá ser </w:t>
+      </w:r>
+      <w:proofErr w:type="gramStart"/>
+      <w:r>
+        <w:rPr>
+          <w:rFonts w:ascii="Arial" w:eastAsia="Arial" w:hAnsi="Arial" w:cs="Arial"/>
+          <w:sz w:val="24"/>
+          <w:szCs w:val="24"/>
+        </w:rPr>
+        <w:t>presentado</w:t>
+      </w:r>
+      <w:proofErr w:type="gramEnd"/>
+      <w:r>
+        <w:rPr>
+          <w:rFonts w:ascii="Arial" w:eastAsia="Arial" w:hAnsi="Arial" w:cs="Arial"/>
+          <w:sz w:val="24"/>
+          <w:szCs w:val="24"/>
+        </w:rPr>
+        <w:t xml:space="preserve"> para su aprobación en la </w:t>
+      </w:r>
+      <w:proofErr w:type="spellStart"/>
+      <w:r>
+        <w:rPr>
+          <w:rFonts w:ascii="Arial" w:eastAsia="Arial" w:hAnsi="Arial" w:cs="Arial"/>
+          <w:sz w:val="24"/>
+          <w:szCs w:val="24"/>
+        </w:rPr>
+        <w:t>SCyT</w:t>
+      </w:r>
+      <w:proofErr w:type="spellEnd"/>
+      <w:r>
+        <w:rPr>
+          <w:rFonts w:ascii="Arial" w:eastAsia="Arial" w:hAnsi="Arial" w:cs="Arial"/>
+          <w:sz w:val="24"/>
+          <w:szCs w:val="24"/>
+        </w:rPr>
+        <w:t xml:space="preserve"> con la correspondiente </w:t>
       </w:r>
       <w:r>
         <w:rPr>
@@ -10484,8 +11890,19 @@
           <w:sz w:val="24"/>
           <w:szCs w:val="24"/>
         </w:rPr>
-        <w:t>ad-referendum</w:t>
-      </w:r>
+        <w:t>ad-</w:t>
+      </w:r>
+      <w:proofErr w:type="spellStart"/>
+      <w:r>
+        <w:rPr>
+          <w:rFonts w:ascii="Arial" w:eastAsia="Arial" w:hAnsi="Arial" w:cs="Arial"/>
+          <w:i/>
+          <w:sz w:val="24"/>
+          <w:szCs w:val="24"/>
+        </w:rPr>
+        <w:t>referendum</w:t>
+      </w:r>
+      <w:proofErr w:type="spellEnd"/>
       <w:r>
         <w:rPr>
           <w:rFonts w:ascii="Arial" w:eastAsia="Arial" w:hAnsi="Arial" w:cs="Arial"/>
@@ -10724,8 +12141,6 @@
           <w:szCs w:val="24"/>
         </w:rPr>
       </w:pPr>
-      <w:bookmarkStart w:id="1" w:name="_GoBack"/>
-      <w:bookmarkEnd w:id="1"/>
       <w:r>
         <w:rPr>
           <w:noProof/>
@@ -10796,18 +12211,7 @@
           <w:sz w:val="24"/>
           <w:szCs w:val="24"/>
         </w:rPr>
-        <w:t xml:space="preserve">Los docentes asociados a proyectos de investigación, que tengan actualmente una categoría docente/dedicación docente distinta a la que </w:t>
-      </w:r>
-      <w:r>
-        <w:rPr>
-          <w:rFonts w:ascii="Arial" w:eastAsia="Arial" w:hAnsi="Arial" w:cs="Arial"/>
-          <w:i/>
-          <w:color w:val="943634" w:themeColor="accent2" w:themeShade="BF"/>
-          <w:sz w:val="24"/>
-          <w:szCs w:val="24"/>
-        </w:rPr>
-        <w:lastRenderedPageBreak/>
-        <w:t>tenían en el momento en que se presentaron en el proyecto, deberán informar este cambio para mantener actualizada la información de los mismos.</w:t>
+        <w:t>Los docentes asociados a proyectos de investigación, que tengan actualmente una categoría docente/dedicación docente distinta a la que tenían en el momento en que se presentaron en el proyecto, deberán informar este cambio para mantener actualizada la información de los mismos.</w:t>
       </w:r>
     </w:p>
     <w:p>
@@ -10872,7 +12276,25 @@
           <w:sz w:val="24"/>
           <w:szCs w:val="24"/>
         </w:rPr>
-        <w:t xml:space="preserve">a SCyT requerirá que las planillas 2.4 </w:t>
+        <w:t xml:space="preserve">a </w:t>
+      </w:r>
+      <w:proofErr w:type="spellStart"/>
+      <w:r>
+        <w:rPr>
+          <w:rFonts w:ascii="Arial" w:eastAsia="Arial" w:hAnsi="Arial" w:cs="Arial"/>
+          <w:sz w:val="24"/>
+          <w:szCs w:val="24"/>
+        </w:rPr>
+        <w:t>SCyT</w:t>
+      </w:r>
+      <w:proofErr w:type="spellEnd"/>
+      <w:r>
+        <w:rPr>
+          <w:rFonts w:ascii="Arial" w:eastAsia="Arial" w:hAnsi="Arial" w:cs="Arial"/>
+          <w:sz w:val="24"/>
+          <w:szCs w:val="24"/>
+        </w:rPr>
+        <w:t xml:space="preserve"> requerirá que las planillas 2.4 </w:t>
       </w:r>
       <w:r>
         <w:rPr>
@@ -10912,7 +12334,25 @@
           <w:sz w:val="24"/>
           <w:szCs w:val="24"/>
         </w:rPr>
-        <w:t>un archivo pdf con l</w:t>
+        <w:t xml:space="preserve">un archivo </w:t>
+      </w:r>
+      <w:proofErr w:type="spellStart"/>
+      <w:r>
+        <w:rPr>
+          <w:rFonts w:ascii="Arial" w:eastAsia="Arial" w:hAnsi="Arial" w:cs="Arial"/>
+          <w:sz w:val="24"/>
+          <w:szCs w:val="24"/>
+        </w:rPr>
+        <w:t>pdf</w:t>
+      </w:r>
+      <w:proofErr w:type="spellEnd"/>
+      <w:r>
+        <w:rPr>
+          <w:rFonts w:ascii="Arial" w:eastAsia="Arial" w:hAnsi="Arial" w:cs="Arial"/>
+          <w:sz w:val="24"/>
+          <w:szCs w:val="24"/>
+        </w:rPr>
+        <w:t xml:space="preserve"> con l</w:t>
       </w:r>
       <w:r>
         <w:rPr>
@@ -11764,40 +13204,105 @@
           <w:sz w:val="24"/>
           <w:szCs w:val="24"/>
         </w:rPr>
-        <w:t xml:space="preserve">para descargar el pdf </w:t>
-      </w:r>
-    </w:p>
-    <w:p>
-      <w:pPr>
-        <w:widowControl w:val="0"/>
-        <w:spacing w:after="0" w:line="240" w:lineRule="auto"/>
-        <w:jc w:val="both"/>
-        <w:rPr>
-          <w:rFonts w:ascii="Arial" w:eastAsia="Arial" w:hAnsi="Arial" w:cs="Arial"/>
-          <w:sz w:val="24"/>
-          <w:szCs w:val="24"/>
-        </w:rPr>
-      </w:pPr>
-    </w:p>
-    <w:p>
-      <w:pPr>
-        <w:widowControl w:val="0"/>
-        <w:spacing w:after="0" w:line="240" w:lineRule="auto"/>
-        <w:jc w:val="both"/>
-        <w:rPr>
-          <w:rFonts w:ascii="Arial" w:eastAsia="Arial" w:hAnsi="Arial" w:cs="Arial"/>
-          <w:sz w:val="24"/>
-          <w:szCs w:val="24"/>
-        </w:rPr>
-      </w:pPr>
-      <w:r>
-        <w:rPr>
-          <w:rFonts w:ascii="Arial" w:eastAsia="Arial" w:hAnsi="Arial" w:cs="Arial"/>
-          <w:sz w:val="24"/>
-          <w:szCs w:val="24"/>
-        </w:rPr>
-        <w:t>Los registros disponibles para tildar en las 3 tablas serán los que aún no tengan el check de SCyT, es decir, que estén pendientes del control por parte de SCyT</w:t>
-      </w:r>
+        <w:t xml:space="preserve">para descargar el </w:t>
+      </w:r>
+      <w:proofErr w:type="spellStart"/>
+      <w:r>
+        <w:rPr>
+          <w:rFonts w:ascii="Arial" w:eastAsia="Arial" w:hAnsi="Arial" w:cs="Arial"/>
+          <w:sz w:val="24"/>
+          <w:szCs w:val="24"/>
+        </w:rPr>
+        <w:t>pdf</w:t>
+      </w:r>
+      <w:proofErr w:type="spellEnd"/>
+      <w:r>
+        <w:rPr>
+          <w:rFonts w:ascii="Arial" w:eastAsia="Arial" w:hAnsi="Arial" w:cs="Arial"/>
+          <w:sz w:val="24"/>
+          <w:szCs w:val="24"/>
+        </w:rPr>
+        <w:t xml:space="preserve"> </w:t>
+      </w:r>
+    </w:p>
+    <w:p>
+      <w:pPr>
+        <w:widowControl w:val="0"/>
+        <w:spacing w:after="0" w:line="240" w:lineRule="auto"/>
+        <w:jc w:val="both"/>
+        <w:rPr>
+          <w:rFonts w:ascii="Arial" w:eastAsia="Arial" w:hAnsi="Arial" w:cs="Arial"/>
+          <w:sz w:val="24"/>
+          <w:szCs w:val="24"/>
+        </w:rPr>
+      </w:pPr>
+    </w:p>
+    <w:p>
+      <w:pPr>
+        <w:widowControl w:val="0"/>
+        <w:spacing w:after="0" w:line="240" w:lineRule="auto"/>
+        <w:jc w:val="both"/>
+        <w:rPr>
+          <w:rFonts w:ascii="Arial" w:eastAsia="Arial" w:hAnsi="Arial" w:cs="Arial"/>
+          <w:sz w:val="24"/>
+          <w:szCs w:val="24"/>
+        </w:rPr>
+      </w:pPr>
+      <w:r>
+        <w:rPr>
+          <w:rFonts w:ascii="Arial" w:eastAsia="Arial" w:hAnsi="Arial" w:cs="Arial"/>
+          <w:sz w:val="24"/>
+          <w:szCs w:val="24"/>
+        </w:rPr>
+        <w:lastRenderedPageBreak/>
+        <w:t xml:space="preserve">Los registros disponibles para tildar en las 3 tablas serán los que aún no tengan el </w:t>
+      </w:r>
+      <w:proofErr w:type="spellStart"/>
+      <w:r>
+        <w:rPr>
+          <w:rFonts w:ascii="Arial" w:eastAsia="Arial" w:hAnsi="Arial" w:cs="Arial"/>
+          <w:sz w:val="24"/>
+          <w:szCs w:val="24"/>
+        </w:rPr>
+        <w:t>check</w:t>
+      </w:r>
+      <w:proofErr w:type="spellEnd"/>
+      <w:r>
+        <w:rPr>
+          <w:rFonts w:ascii="Arial" w:eastAsia="Arial" w:hAnsi="Arial" w:cs="Arial"/>
+          <w:sz w:val="24"/>
+          <w:szCs w:val="24"/>
+        </w:rPr>
+        <w:t xml:space="preserve"> de </w:t>
+      </w:r>
+      <w:proofErr w:type="spellStart"/>
+      <w:r>
+        <w:rPr>
+          <w:rFonts w:ascii="Arial" w:eastAsia="Arial" w:hAnsi="Arial" w:cs="Arial"/>
+          <w:sz w:val="24"/>
+          <w:szCs w:val="24"/>
+        </w:rPr>
+        <w:t>SCyT</w:t>
+      </w:r>
+      <w:proofErr w:type="spellEnd"/>
+      <w:r>
+        <w:rPr>
+          <w:rFonts w:ascii="Arial" w:eastAsia="Arial" w:hAnsi="Arial" w:cs="Arial"/>
+          <w:sz w:val="24"/>
+          <w:szCs w:val="24"/>
+        </w:rPr>
+        <w:t xml:space="preserve">, es decir, que estén pendientes del control por parte de </w:t>
+      </w:r>
+      <w:proofErr w:type="spellStart"/>
+      <w:r>
+        <w:rPr>
+          <w:rFonts w:ascii="Arial" w:eastAsia="Arial" w:hAnsi="Arial" w:cs="Arial"/>
+          <w:sz w:val="24"/>
+          <w:szCs w:val="24"/>
+        </w:rPr>
+        <w:t>SCyT</w:t>
+      </w:r>
+      <w:proofErr w:type="spellEnd"/>
       <w:r>
         <w:rPr>
           <w:rFonts w:ascii="Arial" w:eastAsia="Arial" w:hAnsi="Arial" w:cs="Arial"/>
@@ -11899,7 +13404,6 @@
           <w:rFonts w:ascii="Arial" w:hAnsi="Arial" w:cs="Arial"/>
           <w:noProof/>
         </w:rPr>
-        <w:lastRenderedPageBreak/>
         <w:drawing>
           <wp:inline distT="0" distB="0" distL="0" distR="0">
             <wp:extent cx="4241877" cy="1476375"/>
@@ -12117,8 +13621,17 @@
           <w:rFonts w:ascii="Arial" w:hAnsi="Arial" w:cs="Arial"/>
           <w:color w:val="FF0000"/>
         </w:rPr>
-        <w:t>Campo completado por SCyT</w:t>
-      </w:r>
+        <w:t xml:space="preserve">Campo completado por </w:t>
+      </w:r>
+      <w:proofErr w:type="spellStart"/>
+      <w:r>
+        <w:rPr>
+          <w:rFonts w:ascii="Arial" w:hAnsi="Arial" w:cs="Arial"/>
+          <w:color w:val="FF0000"/>
+        </w:rPr>
+        <w:t>SCyT</w:t>
+      </w:r>
+      <w:proofErr w:type="spellEnd"/>
       <w:r>
         <w:rPr>
           <w:rFonts w:ascii="Arial" w:hAnsi="Arial" w:cs="Arial"/>
@@ -12185,8 +13698,16 @@
         <w:rPr>
           <w:rFonts w:ascii="Arial" w:eastAsia="Arial" w:hAnsi="Arial" w:cs="Arial"/>
         </w:rPr>
-        <w:t>A (Aprobado): el viático ha sido aprobado por SCyT</w:t>
-      </w:r>
+        <w:t xml:space="preserve">A (Aprobado): el viático ha sido aprobado por </w:t>
+      </w:r>
+      <w:proofErr w:type="spellStart"/>
+      <w:r>
+        <w:rPr>
+          <w:rFonts w:ascii="Arial" w:eastAsia="Arial" w:hAnsi="Arial" w:cs="Arial"/>
+        </w:rPr>
+        <w:t>SCyT</w:t>
+      </w:r>
+      <w:proofErr w:type="spellEnd"/>
     </w:p>
     <w:p>
       <w:pPr>
@@ -12212,8 +13733,16 @@
         <w:rPr>
           <w:rFonts w:ascii="Arial" w:eastAsia="Arial" w:hAnsi="Arial" w:cs="Arial"/>
         </w:rPr>
-        <w:t>: el viático ha sido rechazado por SCyT</w:t>
-      </w:r>
+        <w:t xml:space="preserve">: el viático ha sido rechazado por </w:t>
+      </w:r>
+      <w:proofErr w:type="spellStart"/>
+      <w:r>
+        <w:rPr>
+          <w:rFonts w:ascii="Arial" w:eastAsia="Arial" w:hAnsi="Arial" w:cs="Arial"/>
+        </w:rPr>
+        <w:t>SCyT</w:t>
+      </w:r>
+      <w:proofErr w:type="spellEnd"/>
     </w:p>
     <w:p>
       <w:pPr>
@@ -12239,8 +13768,16 @@
         <w:rPr>
           <w:rFonts w:ascii="Arial" w:eastAsia="Arial" w:hAnsi="Arial" w:cs="Arial"/>
         </w:rPr>
-        <w:t>: el viático ha sido entregado en SCyT</w:t>
-      </w:r>
+        <w:t xml:space="preserve">: el viático ha sido entregado en </w:t>
+      </w:r>
+      <w:proofErr w:type="spellStart"/>
+      <w:r>
+        <w:rPr>
+          <w:rFonts w:ascii="Arial" w:eastAsia="Arial" w:hAnsi="Arial" w:cs="Arial"/>
+        </w:rPr>
+        <w:t>SCyT</w:t>
+      </w:r>
+      <w:proofErr w:type="spellEnd"/>
     </w:p>
     <w:p>
       <w:pPr>
@@ -12278,8 +13815,23 @@
         <w:rPr>
           <w:rFonts w:ascii="Arial" w:eastAsia="Arial" w:hAnsi="Arial" w:cs="Arial"/>
         </w:rPr>
-        <w:t xml:space="preserve">La SCyT será la encargada de cambiar el estado a </w:t>
-      </w:r>
+        <w:t xml:space="preserve">La </w:t>
+      </w:r>
+      <w:proofErr w:type="spellStart"/>
+      <w:r>
+        <w:rPr>
+          <w:rFonts w:ascii="Arial" w:eastAsia="Arial" w:hAnsi="Arial" w:cs="Arial"/>
+        </w:rPr>
+        <w:t>SCyT</w:t>
+      </w:r>
+      <w:proofErr w:type="spellEnd"/>
+      <w:r>
+        <w:rPr>
+          <w:rFonts w:ascii="Arial" w:eastAsia="Arial" w:hAnsi="Arial" w:cs="Arial"/>
+        </w:rPr>
+        <w:t xml:space="preserve"> será la encargada de cambiar el estado a </w:t>
+      </w:r>
+      <w:proofErr w:type="spellStart"/>
       <w:r>
         <w:rPr>
           <w:rFonts w:ascii="Arial" w:eastAsia="Arial" w:hAnsi="Arial" w:cs="Arial"/>
@@ -12287,6 +13839,7 @@
         </w:rPr>
         <w:t>A</w:t>
       </w:r>
+      <w:proofErr w:type="spellEnd"/>
       <w:r>
         <w:rPr>
           <w:rFonts w:ascii="Arial" w:eastAsia="Arial" w:hAnsi="Arial" w:cs="Arial"/>
@@ -12329,7 +13882,21 @@
         <w:rPr>
           <w:rFonts w:ascii="Arial" w:eastAsia="Arial" w:hAnsi="Arial" w:cs="Arial"/>
         </w:rPr>
-        <w:t>aprobado por SCyT el mismo no podrá ser modificado n</w:t>
+        <w:t xml:space="preserve">aprobado por </w:t>
+      </w:r>
+      <w:proofErr w:type="spellStart"/>
+      <w:r>
+        <w:rPr>
+          <w:rFonts w:ascii="Arial" w:eastAsia="Arial" w:hAnsi="Arial" w:cs="Arial"/>
+        </w:rPr>
+        <w:t>SCyT</w:t>
+      </w:r>
+      <w:proofErr w:type="spellEnd"/>
+      <w:r>
+        <w:rPr>
+          <w:rFonts w:ascii="Arial" w:eastAsia="Arial" w:hAnsi="Arial" w:cs="Arial"/>
+        </w:rPr>
+        <w:t xml:space="preserve"> el mismo no podrá ser modificado n</w:t>
       </w:r>
       <w:r>
         <w:rPr>
@@ -12366,13 +13933,57 @@
           <w:b/>
           <w:bCs/>
         </w:rPr>
-        <w:t xml:space="preserve">FECHA DE SOLICITUD: </w:t>
+        <w:t>FECHA PAGO</w:t>
       </w:r>
       <w:r>
         <w:rPr>
           <w:rFonts w:ascii="Arial" w:hAnsi="Arial" w:cs="Arial"/>
-        </w:rPr>
-        <w:t>Indicar la fecha en la que se hace la presentación a esta Secretaría.</w:t>
+          <w:b/>
+          <w:bCs/>
+        </w:rPr>
+        <w:t xml:space="preserve"> </w:t>
+      </w:r>
+      <w:r>
+        <w:rPr>
+          <w:rFonts w:ascii="Arial" w:hAnsi="Arial" w:cs="Arial"/>
+        </w:rPr>
+        <w:t xml:space="preserve"> (</w:t>
+      </w:r>
+      <w:r>
+        <w:rPr>
+          <w:rFonts w:ascii="Arial" w:hAnsi="Arial" w:cs="Arial"/>
+          <w:color w:val="FF0000"/>
+        </w:rPr>
+        <w:t xml:space="preserve">Campo completado por </w:t>
+      </w:r>
+      <w:proofErr w:type="spellStart"/>
+      <w:r>
+        <w:rPr>
+          <w:rFonts w:ascii="Arial" w:hAnsi="Arial" w:cs="Arial"/>
+          <w:color w:val="FF0000"/>
+        </w:rPr>
+        <w:t>SCyT</w:t>
+      </w:r>
+      <w:proofErr w:type="spellEnd"/>
+      <w:r>
+        <w:rPr>
+          <w:rFonts w:ascii="Arial" w:hAnsi="Arial" w:cs="Arial"/>
+        </w:rPr>
+        <w:t>)</w:t>
+      </w:r>
+      <w:r>
+        <w:rPr>
+          <w:rFonts w:ascii="Arial" w:hAnsi="Arial" w:cs="Arial"/>
+          <w:b/>
+          <w:bCs/>
+        </w:rPr>
+        <w:t>:</w:t>
+      </w:r>
+      <w:r>
+        <w:rPr>
+          <w:rFonts w:ascii="Arial" w:hAnsi="Arial" w:cs="Arial"/>
+        </w:rPr>
+        <w:t xml:space="preserve"> Fecha en la que se deposita el viático</w:t>
       </w:r>
     </w:p>
     <w:p>
@@ -12403,7 +14014,7 @@
           <w:b/>
           <w:bCs/>
         </w:rPr>
-        <w:t>FECHA PAGO</w:t>
+        <w:t>EXPEDIENTE DE PAGO</w:t>
       </w:r>
       <w:r>
         <w:rPr>
@@ -12417,18 +14028,27 @@
         <w:rPr>
           <w:rFonts w:ascii="Arial" w:hAnsi="Arial" w:cs="Arial"/>
         </w:rPr>
-        <w:t xml:space="preserve"> (</w:t>
+        <w:t>(</w:t>
       </w:r>
       <w:r>
         <w:rPr>
           <w:rFonts w:ascii="Arial" w:hAnsi="Arial" w:cs="Arial"/>
           <w:color w:val="FF0000"/>
         </w:rPr>
-        <w:t>Campo completado por SCyT</w:t>
-      </w:r>
+        <w:t xml:space="preserve">Campo completado por </w:t>
+      </w:r>
+      <w:proofErr w:type="spellStart"/>
       <w:r>
         <w:rPr>
           <w:rFonts w:ascii="Arial" w:hAnsi="Arial" w:cs="Arial"/>
+          <w:color w:val="FF0000"/>
+        </w:rPr>
+        <w:t>SCyT</w:t>
+      </w:r>
+      <w:proofErr w:type="spellEnd"/>
+      <w:r>
+        <w:rPr>
+          <w:rFonts w:ascii="Arial" w:hAnsi="Arial" w:cs="Arial"/>
         </w:rPr>
         <w:t>)</w:t>
       </w:r>
@@ -12438,13 +14058,13 @@
           <w:b/>
           <w:bCs/>
         </w:rPr>
-        <w:t>:</w:t>
+        <w:t xml:space="preserve">: </w:t>
       </w:r>
       <w:r>
         <w:rPr>
           <w:rFonts w:ascii="Arial" w:hAnsi="Arial" w:cs="Arial"/>
         </w:rPr>
-        <w:t xml:space="preserve"> Fecha en la que se deposita el viático</w:t>
+        <w:t xml:space="preserve">Expediente en el que se tramita la solicitud de pago. </w:t>
       </w:r>
     </w:p>
     <w:p>
@@ -12475,48 +14095,13 @@
           <w:b/>
           <w:bCs/>
         </w:rPr>
-        <w:t>EXPEDIENTE DE PAGO</w:t>
+        <w:t xml:space="preserve">DESTINATARIO: </w:t>
       </w:r>
       <w:r>
         <w:rPr>
           <w:rFonts w:ascii="Arial" w:hAnsi="Arial" w:cs="Arial"/>
-          <w:b/>
-          <w:bCs/>
-        </w:rPr>
-        <w:t xml:space="preserve"> </w:t>
-      </w:r>
-      <w:r>
-        <w:rPr>
-          <w:rFonts w:ascii="Arial" w:hAnsi="Arial" w:cs="Arial"/>
-        </w:rPr>
-        <w:t>(</w:t>
-      </w:r>
-      <w:r>
-        <w:rPr>
-          <w:rFonts w:ascii="Arial" w:hAnsi="Arial" w:cs="Arial"/>
-          <w:color w:val="FF0000"/>
-        </w:rPr>
-        <w:t>Campo completado por SCyT</w:t>
-      </w:r>
-      <w:r>
-        <w:rPr>
-          <w:rFonts w:ascii="Arial" w:hAnsi="Arial" w:cs="Arial"/>
-        </w:rPr>
-        <w:t>)</w:t>
-      </w:r>
-      <w:r>
-        <w:rPr>
-          <w:rFonts w:ascii="Arial" w:hAnsi="Arial" w:cs="Arial"/>
-          <w:b/>
-          <w:bCs/>
-        </w:rPr>
-        <w:t xml:space="preserve">: </w:t>
-      </w:r>
-      <w:r>
-        <w:rPr>
-          <w:rFonts w:ascii="Arial" w:hAnsi="Arial" w:cs="Arial"/>
-        </w:rPr>
-        <w:t xml:space="preserve">Expediente en el que se tramita la solicitud de pago. </w:t>
+        </w:rPr>
+        <w:t xml:space="preserve">Seleccionar al integrante del PI que está solicitando el viático. </w:t>
       </w:r>
     </w:p>
     <w:p>
@@ -12547,13 +14132,19 @@
           <w:b/>
           <w:bCs/>
         </w:rPr>
-        <w:t xml:space="preserve">DESTINATARIO: </w:t>
+        <w:t xml:space="preserve">MEMO SOLICITUD: </w:t>
       </w:r>
       <w:r>
         <w:rPr>
           <w:rFonts w:ascii="Arial" w:hAnsi="Arial" w:cs="Arial"/>
         </w:rPr>
-        <w:t xml:space="preserve">Seleccionar al integrante del PI que está solicitando el viático. </w:t>
+        <w:t>Nú</w:t>
+      </w:r>
+      <w:r>
+        <w:rPr>
+          <w:rFonts w:ascii="Arial" w:hAnsi="Arial" w:cs="Arial"/>
+        </w:rPr>
+        <w:t>mero de Memo en el que se eleva la solicitud.</w:t>
       </w:r>
     </w:p>
     <w:p>
@@ -12584,19 +14175,13 @@
           <w:b/>
           <w:bCs/>
         </w:rPr>
-        <w:t xml:space="preserve">MEMO SOLICITUD: </w:t>
+        <w:t>MEMO CERTIFICADO:</w:t>
       </w:r>
       <w:r>
         <w:rPr>
           <w:rFonts w:ascii="Arial" w:hAnsi="Arial" w:cs="Arial"/>
         </w:rPr>
-        <w:t>Nú</w:t>
-      </w:r>
-      <w:r>
-        <w:rPr>
-          <w:rFonts w:ascii="Arial" w:hAnsi="Arial" w:cs="Arial"/>
-        </w:rPr>
-        <w:t>mero de Memo en el que se eleva la solicitud.</w:t>
+        <w:t xml:space="preserve"> Número de Memo en el que se eleva el certificado correspondiente.</w:t>
       </w:r>
     </w:p>
     <w:p>
@@ -12627,13 +14212,13 @@
           <w:b/>
           <w:bCs/>
         </w:rPr>
-        <w:t>MEMO CERTIFICADO:</w:t>
+        <w:t>ES NACIONAL:</w:t>
       </w:r>
       <w:r>
         <w:rPr>
           <w:rFonts w:ascii="Arial" w:hAnsi="Arial" w:cs="Arial"/>
         </w:rPr>
-        <w:t xml:space="preserve"> Número de Memo en el que se eleva el certificado correspondiente.</w:t>
+        <w:t xml:space="preserve"> Tildar en caso que la actividad se realice dentro del país. </w:t>
       </w:r>
     </w:p>
     <w:p>
@@ -12664,13 +14249,76 @@
           <w:b/>
           <w:bCs/>
         </w:rPr>
-        <w:t>ES NACIONAL:</w:t>
+        <w:lastRenderedPageBreak/>
+        <w:t>FECHA DE PRESENTACIÓN DE CERTIFICADO</w:t>
       </w:r>
       <w:r>
         <w:rPr>
           <w:rFonts w:ascii="Arial" w:hAnsi="Arial" w:cs="Arial"/>
-        </w:rPr>
-        <w:t xml:space="preserve"> Tildar en caso que la actividad se realice dentro del país. </w:t>
+          <w:b/>
+          <w:bCs/>
+        </w:rPr>
+        <w:t xml:space="preserve"> </w:t>
+      </w:r>
+      <w:r>
+        <w:rPr>
+          <w:rFonts w:ascii="Arial" w:hAnsi="Arial" w:cs="Arial"/>
+        </w:rPr>
+        <w:t>(</w:t>
+      </w:r>
+      <w:r>
+        <w:rPr>
+          <w:rFonts w:ascii="Arial" w:hAnsi="Arial" w:cs="Arial"/>
+          <w:color w:val="FF0000"/>
+        </w:rPr>
+        <w:t xml:space="preserve">Campo completado por </w:t>
+      </w:r>
+      <w:proofErr w:type="spellStart"/>
+      <w:r>
+        <w:rPr>
+          <w:rFonts w:ascii="Arial" w:hAnsi="Arial" w:cs="Arial"/>
+          <w:color w:val="FF0000"/>
+        </w:rPr>
+        <w:t>SCyT</w:t>
+      </w:r>
+      <w:proofErr w:type="spellEnd"/>
+      <w:r>
+        <w:rPr>
+          <w:rFonts w:ascii="Arial" w:hAnsi="Arial" w:cs="Arial"/>
+        </w:rPr>
+        <w:t>)</w:t>
+      </w:r>
+      <w:r>
+        <w:rPr>
+          <w:rFonts w:ascii="Arial" w:hAnsi="Arial" w:cs="Arial"/>
+          <w:b/>
+          <w:bCs/>
+        </w:rPr>
+        <w:t xml:space="preserve">: </w:t>
+      </w:r>
+      <w:r>
+        <w:rPr>
+          <w:rFonts w:ascii="Arial" w:hAnsi="Arial" w:cs="Arial"/>
+        </w:rPr>
+        <w:t>Fecha en la que se presenta la certificación correspondiente</w:t>
+      </w:r>
+      <w:r>
+        <w:rPr>
+          <w:rFonts w:ascii="Arial" w:hAnsi="Arial" w:cs="Arial"/>
+        </w:rPr>
+        <w:t xml:space="preserve">, </w:t>
+      </w:r>
+      <w:r>
+        <w:rPr>
+          <w:rFonts w:ascii="Arial" w:hAnsi="Arial" w:cs="Arial"/>
+        </w:rPr>
+        <w:t>en caso de adeudar certificación no se p</w:t>
+      </w:r>
+      <w:r>
+        <w:rPr>
+          <w:rFonts w:ascii="Arial" w:hAnsi="Arial" w:cs="Arial"/>
+        </w:rPr>
+        <w:t xml:space="preserve">uede pedir una nueva solicitud. </w:t>
       </w:r>
     </w:p>
     <w:p>
@@ -12701,66 +14349,13 @@
           <w:b/>
           <w:bCs/>
         </w:rPr>
-        <w:t>FECHA DE PRESENTACIÓN DE CERTIFICADO</w:t>
+        <w:t>ORIGEN:</w:t>
       </w:r>
       <w:r>
         <w:rPr>
           <w:rFonts w:ascii="Arial" w:hAnsi="Arial" w:cs="Arial"/>
-          <w:b/>
-          <w:bCs/>
-        </w:rPr>
-        <w:t xml:space="preserve"> </w:t>
-      </w:r>
-      <w:r>
-        <w:rPr>
-          <w:rFonts w:ascii="Arial" w:hAnsi="Arial" w:cs="Arial"/>
-        </w:rPr>
-        <w:t>(</w:t>
-      </w:r>
-      <w:r>
-        <w:rPr>
-          <w:rFonts w:ascii="Arial" w:hAnsi="Arial" w:cs="Arial"/>
-          <w:color w:val="FF0000"/>
-        </w:rPr>
-        <w:t>Campo completado por SCyT</w:t>
-      </w:r>
-      <w:r>
-        <w:rPr>
-          <w:rFonts w:ascii="Arial" w:hAnsi="Arial" w:cs="Arial"/>
-        </w:rPr>
-        <w:t>)</w:t>
-      </w:r>
-      <w:r>
-        <w:rPr>
-          <w:rFonts w:ascii="Arial" w:hAnsi="Arial" w:cs="Arial"/>
-          <w:b/>
-          <w:bCs/>
-        </w:rPr>
-        <w:t xml:space="preserve">: </w:t>
-      </w:r>
-      <w:r>
-        <w:rPr>
-          <w:rFonts w:ascii="Arial" w:hAnsi="Arial" w:cs="Arial"/>
-        </w:rPr>
-        <w:t>Fecha en la que se presenta la certificación correspondiente</w:t>
-      </w:r>
-      <w:r>
-        <w:rPr>
-          <w:rFonts w:ascii="Arial" w:hAnsi="Arial" w:cs="Arial"/>
-        </w:rPr>
-        <w:t xml:space="preserve">, </w:t>
-      </w:r>
-      <w:r>
-        <w:rPr>
-          <w:rFonts w:ascii="Arial" w:hAnsi="Arial" w:cs="Arial"/>
-        </w:rPr>
-        <w:t>en caso de adeudar certificación no se p</w:t>
-      </w:r>
-      <w:r>
-        <w:rPr>
-          <w:rFonts w:ascii="Arial" w:hAnsi="Arial" w:cs="Arial"/>
-        </w:rPr>
-        <w:t xml:space="preserve">uede pedir una nueva solicitud. </w:t>
+        </w:rPr>
+        <w:t xml:space="preserve"> Ciudad de residencia.</w:t>
       </w:r>
     </w:p>
     <w:p>
@@ -12791,13 +14386,13 @@
           <w:b/>
           <w:bCs/>
         </w:rPr>
-        <w:t>ORIGEN:</w:t>
+        <w:t>DESTINO:</w:t>
       </w:r>
       <w:r>
         <w:rPr>
           <w:rFonts w:ascii="Arial" w:hAnsi="Arial" w:cs="Arial"/>
         </w:rPr>
-        <w:t xml:space="preserve"> Ciudad de residencia.</w:t>
+        <w:t xml:space="preserve"> Ciudad donde realiza la actividad.</w:t>
       </w:r>
     </w:p>
     <w:p>
@@ -12828,13 +14423,28 @@
           <w:b/>
           <w:bCs/>
         </w:rPr>
-        <w:t>DESTINO:</w:t>
+        <w:t xml:space="preserve">MEDIO DE TRANSPORTE: </w:t>
       </w:r>
       <w:r>
         <w:rPr>
           <w:rFonts w:ascii="Arial" w:hAnsi="Arial" w:cs="Arial"/>
-        </w:rPr>
-        <w:t xml:space="preserve"> Ciudad donde realiza la actividad.</w:t>
+          <w:bCs/>
+        </w:rPr>
+        <w:t>aéreo, terrestre público, terrestre p</w:t>
+      </w:r>
+      <w:r>
+        <w:rPr>
+          <w:rFonts w:ascii="Arial" w:hAnsi="Arial" w:cs="Arial"/>
+          <w:bCs/>
+        </w:rPr>
+        <w:t>articular</w:t>
+      </w:r>
+      <w:r>
+        <w:rPr>
+          <w:rFonts w:ascii="Arial" w:hAnsi="Arial" w:cs="Arial"/>
+          <w:bCs/>
+        </w:rPr>
+        <w:t>, marítimo.</w:t>
       </w:r>
     </w:p>
     <w:p>
@@ -12865,28 +14475,13 @@
           <w:b/>
           <w:bCs/>
         </w:rPr>
-        <w:t xml:space="preserve">MEDIO DE TRANSPORTE: </w:t>
+        <w:t>FECHE DE SALIDA:</w:t>
       </w:r>
       <w:r>
         <w:rPr>
           <w:rFonts w:ascii="Arial" w:hAnsi="Arial" w:cs="Arial"/>
-          <w:bCs/>
-        </w:rPr>
-        <w:t>aéreo, terrestre público, terrestre p</w:t>
-      </w:r>
-      <w:r>
-        <w:rPr>
-          <w:rFonts w:ascii="Arial" w:hAnsi="Arial" w:cs="Arial"/>
-          <w:bCs/>
-        </w:rPr>
-        <w:t>articular</w:t>
-      </w:r>
-      <w:r>
-        <w:rPr>
-          <w:rFonts w:ascii="Arial" w:hAnsi="Arial" w:cs="Arial"/>
-          <w:bCs/>
-        </w:rPr>
-        <w:t>, marítimo.</w:t>
+        </w:rPr>
+        <w:t xml:space="preserve"> Fecha y hora en la que comienza el viaje. </w:t>
       </w:r>
     </w:p>
     <w:p>
@@ -12917,13 +14512,13 @@
           <w:b/>
           <w:bCs/>
         </w:rPr>
-        <w:t>FECHE DE SALIDA:</w:t>
+        <w:t xml:space="preserve">FECHA DE REGRESO: </w:t>
       </w:r>
       <w:r>
         <w:rPr>
           <w:rFonts w:ascii="Arial" w:hAnsi="Arial" w:cs="Arial"/>
         </w:rPr>
-        <w:t xml:space="preserve"> Fecha y hora en la que comienza el viaje. </w:t>
+        <w:t>Fecha y hora en la que retorna.</w:t>
       </w:r>
     </w:p>
     <w:p>
@@ -12944,23 +14539,37 @@
         <w:spacing w:after="0" w:line="240" w:lineRule="auto"/>
         <w:rPr>
           <w:rFonts w:ascii="Arial" w:hAnsi="Arial" w:cs="Arial"/>
+        </w:rPr>
+      </w:pPr>
+      <w:r>
+        <w:rPr>
+          <w:rFonts w:ascii="Arial" w:hAnsi="Arial" w:cs="Arial"/>
           <w:b/>
           <w:bCs/>
         </w:rPr>
-      </w:pPr>
+        <w:t>CANTIDAD DE DÍAS</w:t>
+      </w:r>
+      <w:proofErr w:type="gramStart"/>
       <w:r>
         <w:rPr>
           <w:rFonts w:ascii="Arial" w:hAnsi="Arial" w:cs="Arial"/>
           <w:b/>
           <w:bCs/>
         </w:rPr>
-        <w:t xml:space="preserve">FECHA DE REGRESO: </w:t>
+        <w:t xml:space="preserve">: </w:t>
       </w:r>
       <w:r>
         <w:rPr>
           <w:rFonts w:ascii="Arial" w:hAnsi="Arial" w:cs="Arial"/>
         </w:rPr>
-        <w:t>Fecha y hora en la que retorna.</w:t>
+        <w:t xml:space="preserve"> Hasta</w:t>
+      </w:r>
+      <w:proofErr w:type="gramEnd"/>
+      <w:r>
+        <w:rPr>
+          <w:rFonts w:ascii="Arial" w:hAnsi="Arial" w:cs="Arial"/>
+        </w:rPr>
+        <w:t xml:space="preserve"> Cinco (5) días para actividades nacionales y hasta Siete (7) días para actividades fuera del país.</w:t>
       </w:r>
     </w:p>
     <w:p>
@@ -12987,24 +14596,76 @@
         <w:rPr>
           <w:rFonts w:ascii="Arial" w:hAnsi="Arial" w:cs="Arial"/>
           <w:b/>
-          <w:bCs/>
-        </w:rPr>
-        <w:t xml:space="preserve">CANTIDAD DE DÍAS: </w:t>
+        </w:rPr>
+        <w:t>OBSERVACIONES</w:t>
       </w:r>
       <w:r>
         <w:rPr>
           <w:rFonts w:ascii="Arial" w:hAnsi="Arial" w:cs="Arial"/>
-        </w:rPr>
-        <w:t xml:space="preserve"> Hasta Cinco (5) días para actividades nacionales y hasta Siete (7) días para actividades fuera del país.</w:t>
-      </w:r>
-    </w:p>
-    <w:p>
-      <w:pPr>
-        <w:widowControl w:val="0"/>
-        <w:numPr>
-          <w:ilvl w:val="0"/>
-          <w:numId w:val="7"/>
-        </w:numPr>
+          <w:b/>
+        </w:rPr>
+        <w:t xml:space="preserve"> </w:t>
+      </w:r>
+      <w:bookmarkStart w:id="1" w:name="_GoBack"/>
+      <w:bookmarkEnd w:id="1"/>
+      <w:r>
+        <w:rPr>
+          <w:rFonts w:ascii="Arial" w:hAnsi="Arial" w:cs="Arial"/>
+        </w:rPr>
+        <w:t>(</w:t>
+      </w:r>
+      <w:r>
+        <w:rPr>
+          <w:rFonts w:ascii="Arial" w:hAnsi="Arial" w:cs="Arial"/>
+          <w:color w:val="FF0000"/>
+        </w:rPr>
+        <w:t xml:space="preserve">Campo completado por </w:t>
+      </w:r>
+      <w:proofErr w:type="spellStart"/>
+      <w:r>
+        <w:rPr>
+          <w:rFonts w:ascii="Arial" w:hAnsi="Arial" w:cs="Arial"/>
+          <w:color w:val="FF0000"/>
+        </w:rPr>
+        <w:t>SCyT</w:t>
+      </w:r>
+      <w:proofErr w:type="spellEnd"/>
+      <w:r>
+        <w:rPr>
+          <w:rFonts w:ascii="Arial" w:hAnsi="Arial" w:cs="Arial"/>
+        </w:rPr>
+        <w:t>)</w:t>
+      </w:r>
+      <w:r>
+        <w:rPr>
+          <w:rFonts w:ascii="Arial" w:hAnsi="Arial" w:cs="Arial"/>
+        </w:rPr>
+        <w:t xml:space="preserve">: </w:t>
+      </w:r>
+      <w:r>
+        <w:rPr>
+          <w:rFonts w:ascii="Arial" w:hAnsi="Arial" w:cs="Arial"/>
+        </w:rPr>
+        <w:t xml:space="preserve">observación indicativa ingresada por </w:t>
+      </w:r>
+      <w:proofErr w:type="spellStart"/>
+      <w:r>
+        <w:rPr>
+          <w:rFonts w:ascii="Arial" w:hAnsi="Arial" w:cs="Arial"/>
+        </w:rPr>
+        <w:t>SCyT</w:t>
+      </w:r>
+      <w:proofErr w:type="spellEnd"/>
+      <w:r>
+        <w:rPr>
+          <w:rFonts w:ascii="Arial" w:hAnsi="Arial" w:cs="Arial"/>
+        </w:rPr>
+        <w:t>.</w:t>
+      </w:r>
+    </w:p>
+    <w:p>
+      <w:pPr>
+        <w:widowControl w:val="0"/>
         <w:pBdr>
           <w:top w:val="none" w:sz="0" w:space="0" w:color="auto"/>
           <w:left w:val="none" w:sz="0" w:space="0" w:color="auto"/>
@@ -13014,54 +14675,11 @@
         </w:pBdr>
         <w:suppressAutoHyphens/>
         <w:spacing w:after="0" w:line="240" w:lineRule="auto"/>
+        <w:ind w:left="780"/>
         <w:rPr>
           <w:rFonts w:ascii="Arial" w:hAnsi="Arial" w:cs="Arial"/>
         </w:rPr>
       </w:pPr>
-      <w:r>
-        <w:rPr>
-          <w:rFonts w:ascii="Arial" w:hAnsi="Arial" w:cs="Arial"/>
-          <w:b/>
-        </w:rPr>
-        <w:t>OBSERVACIONES</w:t>
-      </w:r>
-      <w:r>
-        <w:rPr>
-          <w:rFonts w:ascii="Arial" w:hAnsi="Arial" w:cs="Arial"/>
-        </w:rPr>
-        <w:t>(</w:t>
-      </w:r>
-      <w:r>
-        <w:rPr>
-          <w:rFonts w:ascii="Arial" w:hAnsi="Arial" w:cs="Arial"/>
-          <w:color w:val="FF0000"/>
-        </w:rPr>
-        <w:t>Campo completado por SCyT</w:t>
-      </w:r>
-      <w:r>
-        <w:rPr>
-          <w:rFonts w:ascii="Arial" w:hAnsi="Arial" w:cs="Arial"/>
-        </w:rPr>
-        <w:t>)</w:t>
-      </w:r>
-      <w:r>
-        <w:rPr>
-          <w:rFonts w:ascii="Arial" w:hAnsi="Arial" w:cs="Arial"/>
-        </w:rPr>
-        <w:t xml:space="preserve">: </w:t>
-      </w:r>
-      <w:r>
-        <w:rPr>
-          <w:rFonts w:ascii="Arial" w:hAnsi="Arial" w:cs="Arial"/>
-        </w:rPr>
-        <w:t>observación indicativa ingresada por SCyT</w:t>
-      </w:r>
-      <w:r>
-        <w:rPr>
-          <w:rFonts w:ascii="Arial" w:hAnsi="Arial" w:cs="Arial"/>
-        </w:rPr>
-        <w:t>.</w:t>
-      </w:r>
     </w:p>
     <w:p>
       <w:pPr>
@@ -13075,6 +14693,99 @@
         </w:pBdr>
         <w:suppressAutoHyphens/>
         <w:spacing w:after="0" w:line="240" w:lineRule="auto"/>
+        <w:jc w:val="both"/>
+        <w:rPr>
+          <w:rFonts w:ascii="Arial" w:hAnsi="Arial" w:cs="Arial"/>
+          <w:b/>
+          <w:bCs/>
+        </w:rPr>
+      </w:pPr>
+      <w:r>
+        <w:rPr>
+          <w:rFonts w:ascii="Arial" w:hAnsi="Arial" w:cs="Arial"/>
+          <w:bCs/>
+        </w:rPr>
+        <w:t>La</w:t>
+      </w:r>
+      <w:r>
+        <w:rPr>
+          <w:rFonts w:ascii="Arial" w:hAnsi="Arial" w:cs="Arial"/>
+          <w:b/>
+          <w:bCs/>
+        </w:rPr>
+        <w:t xml:space="preserve"> FECHA DE SOLICITUD</w:t>
+      </w:r>
+      <w:r>
+        <w:rPr>
+          <w:rFonts w:ascii="Arial" w:hAnsi="Arial" w:cs="Arial"/>
+          <w:b/>
+          <w:bCs/>
+        </w:rPr>
+        <w:t xml:space="preserve"> </w:t>
+      </w:r>
+      <w:r>
+        <w:rPr>
+          <w:rFonts w:ascii="Arial" w:hAnsi="Arial" w:cs="Arial"/>
+          <w:b/>
+          <w:bCs/>
+        </w:rPr>
+        <w:t xml:space="preserve"> </w:t>
+      </w:r>
+      <w:r>
+        <w:rPr>
+          <w:rFonts w:ascii="Arial" w:hAnsi="Arial" w:cs="Arial"/>
+          <w:bCs/>
+        </w:rPr>
+        <w:t>del viático</w:t>
+      </w:r>
+      <w:r>
+        <w:rPr>
+          <w:rFonts w:ascii="Arial" w:hAnsi="Arial" w:cs="Arial"/>
+          <w:b/>
+          <w:bCs/>
+        </w:rPr>
+        <w:t xml:space="preserve"> </w:t>
+      </w:r>
+      <w:r>
+        <w:rPr>
+          <w:rFonts w:ascii="Arial" w:hAnsi="Arial" w:cs="Arial"/>
+          <w:bCs/>
+        </w:rPr>
+        <w:t>corresponde a la fecha</w:t>
+      </w:r>
+      <w:r>
+        <w:rPr>
+          <w:rFonts w:ascii="Arial" w:hAnsi="Arial" w:cs="Arial"/>
+          <w:b/>
+          <w:bCs/>
+        </w:rPr>
+        <w:t xml:space="preserve"> </w:t>
+      </w:r>
+      <w:r>
+        <w:rPr>
+          <w:rFonts w:ascii="Arial" w:hAnsi="Arial" w:cs="Arial"/>
+        </w:rPr>
+        <w:t>en que</w:t>
+      </w:r>
+      <w:r>
+        <w:rPr>
+          <w:rFonts w:ascii="Arial" w:hAnsi="Arial" w:cs="Arial"/>
+        </w:rPr>
+        <w:t xml:space="preserve"> el mismo es ingresado al sistema.</w:t>
+      </w:r>
+    </w:p>
+    <w:p>
+      <w:pPr>
+        <w:widowControl w:val="0"/>
+        <w:pBdr>
+          <w:top w:val="none" w:sz="0" w:space="0" w:color="auto"/>
+          <w:left w:val="none" w:sz="0" w:space="0" w:color="auto"/>
+          <w:bottom w:val="none" w:sz="0" w:space="0" w:color="auto"/>
+          <w:right w:val="none" w:sz="0" w:space="0" w:color="auto"/>
+          <w:between w:val="none" w:sz="0" w:space="0" w:color="auto"/>
+        </w:pBdr>
+        <w:suppressAutoHyphens/>
+        <w:spacing w:after="0" w:line="240" w:lineRule="auto"/>
         <w:ind w:left="780"/>
         <w:rPr>
           <w:rFonts w:ascii="Arial" w:hAnsi="Arial" w:cs="Arial"/>
@@ -13093,7 +14804,6 @@
           <w:rFonts w:ascii="Arial" w:eastAsia="Arial" w:hAnsi="Arial" w:cs="Arial"/>
           <w:noProof/>
         </w:rPr>
-        <w:lastRenderedPageBreak/>
         <w:drawing>
           <wp:inline distT="0" distB="0" distL="0" distR="0">
             <wp:extent cx="5400675" cy="1943100"/>
@@ -13169,8 +14879,16 @@
         <w:rPr>
           <w:rFonts w:ascii="Arial" w:eastAsia="Arial" w:hAnsi="Arial" w:cs="Arial"/>
         </w:rPr>
-        <w:t>Cuando el viático es aprobado por SCyT</w:t>
-      </w:r>
+        <w:t xml:space="preserve">Cuando el viático es aprobado por </w:t>
+      </w:r>
+      <w:proofErr w:type="spellStart"/>
+      <w:r>
+        <w:rPr>
+          <w:rFonts w:ascii="Arial" w:eastAsia="Arial" w:hAnsi="Arial" w:cs="Arial"/>
+        </w:rPr>
+        <w:t>SCyT</w:t>
+      </w:r>
+      <w:proofErr w:type="spellEnd"/>
       <w:r>
         <w:rPr>
           <w:rFonts w:ascii="Arial" w:eastAsia="Arial" w:hAnsi="Arial" w:cs="Arial"/>
@@ -13193,7 +14911,21 @@
         <w:rPr>
           <w:rFonts w:ascii="Arial" w:eastAsia="Arial" w:hAnsi="Arial" w:cs="Arial"/>
         </w:rPr>
-        <w:t>respondiente para ser tramitado o liquidado</w:t>
+        <w:t xml:space="preserve">respondiente para ser </w:t>
+      </w:r>
+      <w:proofErr w:type="gramStart"/>
+      <w:r>
+        <w:rPr>
+          <w:rFonts w:ascii="Arial" w:eastAsia="Arial" w:hAnsi="Arial" w:cs="Arial"/>
+        </w:rPr>
+        <w:t>tramitado</w:t>
+      </w:r>
+      <w:proofErr w:type="gramEnd"/>
+      <w:r>
+        <w:rPr>
+          <w:rFonts w:ascii="Arial" w:eastAsia="Arial" w:hAnsi="Arial" w:cs="Arial"/>
+        </w:rPr>
+        <w:t xml:space="preserve"> o liquidado</w:t>
       </w:r>
       <w:r>
         <w:rPr>
@@ -13341,16 +15073,24 @@
           <w:rFonts w:ascii="Arial" w:eastAsia="Arial" w:hAnsi="Arial" w:cs="Arial"/>
         </w:rPr>
       </w:pPr>
+    </w:p>
+    <w:p>
+      <w:pPr>
+        <w:jc w:val="center"/>
+        <w:rPr>
+          <w:rFonts w:ascii="Arial" w:eastAsia="Arial" w:hAnsi="Arial" w:cs="Arial"/>
+        </w:rPr>
+      </w:pPr>
       <w:r>
         <w:rPr>
           <w:rFonts w:ascii="Arial" w:eastAsia="Arial" w:hAnsi="Arial" w:cs="Arial"/>
           <w:noProof/>
         </w:rPr>
         <w:drawing>
-          <wp:inline distT="0" distB="0" distL="0" distR="0" wp14:anchorId="3366CD3B" wp14:editId="09DC28B4">
-            <wp:extent cx="2727434" cy="2551471"/>
-            <wp:effectExtent l="0" t="0" r="0" b="1270"/>
-            <wp:docPr id="28" name="Imagen 28"/>
+          <wp:inline distT="0" distB="0" distL="0" distR="0">
+            <wp:extent cx="4444933" cy="1879600"/>
+            <wp:effectExtent l="0" t="0" r="0" b="6350"/>
+            <wp:docPr id="72" name="Imagen 72"/>
             <wp:cNvGraphicFramePr>
               <a:graphicFrameLocks xmlns:a="http://schemas.openxmlformats.org/drawingml/2006/main" noChangeAspect="1"/>
             </wp:cNvGraphicFramePr>
@@ -13379,7 +15119,7 @@
                   <pic:spPr bwMode="auto">
                     <a:xfrm>
                       <a:off x="0" y="0"/>
-                      <a:ext cx="2728456" cy="2552427"/>
+                      <a:ext cx="4453826" cy="1883361"/>
                     </a:xfrm>
                     <a:prstGeom prst="rect">
                       <a:avLst/>
@@ -13407,8 +15147,17 @@
         <w:rPr>
           <w:rFonts w:ascii="Arial" w:eastAsia="Arial" w:hAnsi="Arial" w:cs="Arial"/>
         </w:rPr>
-        <w:t>Cuando la planilla es entregada en SCyT</w:t>
-      </w:r>
+        <w:lastRenderedPageBreak/>
+        <w:t xml:space="preserve">Cuando la planilla es entregada en </w:t>
+      </w:r>
+      <w:proofErr w:type="spellStart"/>
+      <w:r>
+        <w:rPr>
+          <w:rFonts w:ascii="Arial" w:eastAsia="Arial" w:hAnsi="Arial" w:cs="Arial"/>
+        </w:rPr>
+        <w:t>SCyT</w:t>
+      </w:r>
+      <w:proofErr w:type="spellEnd"/>
       <w:r>
         <w:rPr>
           <w:rFonts w:ascii="Arial" w:eastAsia="Arial" w:hAnsi="Arial" w:cs="Arial"/>
@@ -13675,9 +15424,9 @@
           <w:sz w:val="28"/>
           <w:szCs w:val="28"/>
         </w:rPr>
-        <w:lastRenderedPageBreak/>
-        <w:t xml:space="preserve">Subsidios (SCyT tendrá habilitada la carga </w:t>
-      </w:r>
+        <w:t>Subsidios (</w:t>
+      </w:r>
+      <w:proofErr w:type="spellStart"/>
       <w:r>
         <w:rPr>
           <w:rFonts w:ascii="Trebuchet MS" w:eastAsia="Trebuchet MS" w:hAnsi="Trebuchet MS" w:cs="Trebuchet MS"/>
@@ -13686,8 +15435,9 @@
           <w:sz w:val="28"/>
           <w:szCs w:val="28"/>
         </w:rPr>
-        <w:t>y actualización de los</w:t>
-      </w:r>
+        <w:t>SCyT</w:t>
+      </w:r>
+      <w:proofErr w:type="spellEnd"/>
       <w:r>
         <w:rPr>
           <w:rFonts w:ascii="Trebuchet MS" w:eastAsia="Trebuchet MS" w:hAnsi="Trebuchet MS" w:cs="Trebuchet MS"/>
@@ -13696,6 +15446,26 @@
           <w:sz w:val="28"/>
           <w:szCs w:val="28"/>
         </w:rPr>
+        <w:t xml:space="preserve"> tendrá habilitada la carga </w:t>
+      </w:r>
+      <w:r>
+        <w:rPr>
+          <w:rFonts w:ascii="Trebuchet MS" w:eastAsia="Trebuchet MS" w:hAnsi="Trebuchet MS" w:cs="Trebuchet MS"/>
+          <w:b/>
+          <w:color w:val="943634"/>
+          <w:sz w:val="28"/>
+          <w:szCs w:val="28"/>
+        </w:rPr>
+        <w:t>y actualización de los</w:t>
+      </w:r>
+      <w:r>
+        <w:rPr>
+          <w:rFonts w:ascii="Trebuchet MS" w:eastAsia="Trebuchet MS" w:hAnsi="Trebuchet MS" w:cs="Trebuchet MS"/>
+          <w:b/>
+          <w:color w:val="943634"/>
+          <w:sz w:val="28"/>
+          <w:szCs w:val="28"/>
+        </w:rPr>
         <w:t xml:space="preserve"> mismos)</w:t>
       </w:r>
     </w:p>
@@ -13744,7 +15514,21 @@
         <w:rPr>
           <w:rFonts w:ascii="Arial" w:eastAsia="Arial" w:hAnsi="Arial" w:cs="Arial"/>
         </w:rPr>
-        <w:t>Para ingresar un nuevo subsidio deberá hacer click en el botón Agregar ubicado en el margen superior derecho.</w:t>
+        <w:t xml:space="preserve">Para ingresar un nuevo subsidio deberá hacer </w:t>
+      </w:r>
+      <w:proofErr w:type="spellStart"/>
+      <w:r>
+        <w:rPr>
+          <w:rFonts w:ascii="Arial" w:eastAsia="Arial" w:hAnsi="Arial" w:cs="Arial"/>
+        </w:rPr>
+        <w:t>click</w:t>
+      </w:r>
+      <w:proofErr w:type="spellEnd"/>
+      <w:r>
+        <w:rPr>
+          <w:rFonts w:ascii="Arial" w:eastAsia="Arial" w:hAnsi="Arial" w:cs="Arial"/>
+        </w:rPr>
+        <w:t xml:space="preserve"> en el botón Agregar ubicado en el margen superior derecho.</w:t>
       </w:r>
     </w:p>
     <w:p>
@@ -13831,11 +15615,19 @@
         </w:rPr>
         <w:t>Fecha rendición</w:t>
       </w:r>
-      <w:r>
-        <w:rPr>
-          <w:rFonts w:ascii="Arial" w:eastAsia="Arial" w:hAnsi="Arial" w:cs="Arial"/>
-        </w:rPr>
-        <w:t xml:space="preserve">:  fecha límite hasta la que se puede rendir el subsidio (se ingresa la fecha correspondiente a 13 meses </w:t>
+      <w:proofErr w:type="gramStart"/>
+      <w:r>
+        <w:rPr>
+          <w:rFonts w:ascii="Arial" w:eastAsia="Arial" w:hAnsi="Arial" w:cs="Arial"/>
+        </w:rPr>
+        <w:t>:  fecha</w:t>
+      </w:r>
+      <w:proofErr w:type="gramEnd"/>
+      <w:r>
+        <w:rPr>
+          <w:rFonts w:ascii="Arial" w:eastAsia="Arial" w:hAnsi="Arial" w:cs="Arial"/>
+        </w:rPr>
+        <w:t xml:space="preserve"> límite hasta la que se puede rendir el subsidio (se ingresa la fecha correspondiente a 13 meses </w:t>
       </w:r>
       <w:r>
         <w:rPr>
@@ -14329,7 +16121,14 @@
         <w:rPr>
           <w:rFonts w:ascii="Arial" w:eastAsia="Arial" w:hAnsi="Arial" w:cs="Arial"/>
         </w:rPr>
-        <w:t xml:space="preserve"> previo a visualizarlos. Considera al subsidio vencido </w:t>
+        <w:t xml:space="preserve"> previo a visualizarlos. </w:t>
+      </w:r>
+      <w:r>
+        <w:rPr>
+          <w:rFonts w:ascii="Arial" w:eastAsia="Arial" w:hAnsi="Arial" w:cs="Arial"/>
+        </w:rPr>
+        <w:lastRenderedPageBreak/>
+        <w:t xml:space="preserve">Considera al subsidio vencido </w:t>
       </w:r>
       <w:r>
         <w:rPr>
@@ -14383,6 +16182,7 @@
           <w:szCs w:val="28"/>
         </w:rPr>
       </w:pPr>
+      <w:proofErr w:type="spellStart"/>
       <w:r>
         <w:rPr>
           <w:rFonts w:ascii="Trebuchet MS" w:eastAsia="Trebuchet MS" w:hAnsi="Trebuchet MS" w:cs="Trebuchet MS"/>
@@ -14431,68 +16231,10 @@
           <w:sz w:val="28"/>
           <w:szCs w:val="28"/>
         </w:rPr>
-        <w:t>Ver Proyectos de Investigación</w:t>
-      </w:r>
-    </w:p>
-    <w:p>
-      <w:pPr>
-        <w:widowControl w:val="0"/>
-        <w:spacing w:after="0" w:line="240" w:lineRule="auto"/>
-        <w:jc w:val="both"/>
-        <w:rPr>
-          <w:rFonts w:ascii="Arial" w:eastAsia="Arial" w:hAnsi="Arial" w:cs="Arial"/>
-          <w:sz w:val="24"/>
-          <w:szCs w:val="24"/>
-        </w:rPr>
-      </w:pPr>
-      <w:r>
-        <w:rPr>
-          <w:rFonts w:ascii="Arial" w:eastAsia="Arial" w:hAnsi="Arial" w:cs="Arial"/>
-          <w:sz w:val="24"/>
-          <w:szCs w:val="24"/>
-        </w:rPr>
-        <w:t xml:space="preserve">Permite buscar todos los proyectos de investigación en los que </w:t>
-      </w:r>
-      <w:r>
-        <w:rPr>
-          <w:rFonts w:ascii="Arial" w:eastAsia="Arial" w:hAnsi="Arial" w:cs="Arial"/>
-          <w:sz w:val="24"/>
-          <w:szCs w:val="24"/>
-        </w:rPr>
-        <w:t>ha participado o</w:t>
-      </w:r>
-      <w:r>
-        <w:rPr>
-          <w:rFonts w:ascii="Arial" w:eastAsia="Arial" w:hAnsi="Arial" w:cs="Arial"/>
-          <w:sz w:val="24"/>
-          <w:szCs w:val="24"/>
-        </w:rPr>
-        <w:t xml:space="preserve"> participa</w:t>
-      </w:r>
-      <w:r>
-        <w:rPr>
-          <w:rFonts w:ascii="Arial" w:eastAsia="Arial" w:hAnsi="Arial" w:cs="Arial"/>
-          <w:sz w:val="24"/>
-          <w:szCs w:val="24"/>
-        </w:rPr>
-        <w:t xml:space="preserve"> un investigador. Muestra el detalle de su participación en cada uno.</w:t>
-      </w:r>
-    </w:p>
-    <w:p>
-      <w:pPr>
-        <w:widowControl w:val="0"/>
-        <w:spacing w:after="0" w:line="240" w:lineRule="auto"/>
-        <w:rPr>
-          <w:rFonts w:ascii="Arial" w:eastAsia="Arial" w:hAnsi="Arial" w:cs="Arial"/>
-          <w:sz w:val="24"/>
-          <w:szCs w:val="24"/>
-        </w:rPr>
-      </w:pPr>
-    </w:p>
-    <w:p>
-      <w:pPr>
-        <w:widowControl w:val="0"/>
-        <w:spacing w:after="0" w:line="240" w:lineRule="auto"/>
+        <w:t>Ver</w:t>
+      </w:r>
+      <w:proofErr w:type="spellEnd"/>
+      <w:r>
         <w:rPr>
           <w:rFonts w:ascii="Trebuchet MS" w:eastAsia="Trebuchet MS" w:hAnsi="Trebuchet MS" w:cs="Trebuchet MS"/>
           <w:b/>
@@ -14500,8 +16242,68 @@
           <w:sz w:val="28"/>
           <w:szCs w:val="28"/>
         </w:rPr>
-      </w:pPr>
-      <w:r>
+        <w:t xml:space="preserve"> Proyectos de Investigación</w:t>
+      </w:r>
+    </w:p>
+    <w:p>
+      <w:pPr>
+        <w:widowControl w:val="0"/>
+        <w:spacing w:after="0" w:line="240" w:lineRule="auto"/>
+        <w:jc w:val="both"/>
+        <w:rPr>
+          <w:rFonts w:ascii="Arial" w:eastAsia="Arial" w:hAnsi="Arial" w:cs="Arial"/>
+          <w:sz w:val="24"/>
+          <w:szCs w:val="24"/>
+        </w:rPr>
+      </w:pPr>
+      <w:r>
+        <w:rPr>
+          <w:rFonts w:ascii="Arial" w:eastAsia="Arial" w:hAnsi="Arial" w:cs="Arial"/>
+          <w:sz w:val="24"/>
+          <w:szCs w:val="24"/>
+        </w:rPr>
+        <w:t xml:space="preserve">Permite buscar todos los proyectos de investigación en los que </w:t>
+      </w:r>
+      <w:r>
+        <w:rPr>
+          <w:rFonts w:ascii="Arial" w:eastAsia="Arial" w:hAnsi="Arial" w:cs="Arial"/>
+          <w:sz w:val="24"/>
+          <w:szCs w:val="24"/>
+        </w:rPr>
+        <w:t>ha participado o</w:t>
+      </w:r>
+      <w:r>
+        <w:rPr>
+          <w:rFonts w:ascii="Arial" w:eastAsia="Arial" w:hAnsi="Arial" w:cs="Arial"/>
+          <w:sz w:val="24"/>
+          <w:szCs w:val="24"/>
+        </w:rPr>
+        <w:t xml:space="preserve"> participa</w:t>
+      </w:r>
+      <w:r>
+        <w:rPr>
+          <w:rFonts w:ascii="Arial" w:eastAsia="Arial" w:hAnsi="Arial" w:cs="Arial"/>
+          <w:sz w:val="24"/>
+          <w:szCs w:val="24"/>
+        </w:rPr>
+        <w:t xml:space="preserve"> un investigador. Muestra el detalle de su participación en cada uno.</w:t>
+      </w:r>
+    </w:p>
+    <w:p>
+      <w:pPr>
+        <w:widowControl w:val="0"/>
+        <w:spacing w:after="0" w:line="240" w:lineRule="auto"/>
+        <w:rPr>
+          <w:rFonts w:ascii="Arial" w:eastAsia="Arial" w:hAnsi="Arial" w:cs="Arial"/>
+          <w:sz w:val="24"/>
+          <w:szCs w:val="24"/>
+        </w:rPr>
+      </w:pPr>
+    </w:p>
+    <w:p>
+      <w:pPr>
+        <w:widowControl w:val="0"/>
+        <w:spacing w:after="0" w:line="240" w:lineRule="auto"/>
         <w:rPr>
           <w:rFonts w:ascii="Trebuchet MS" w:eastAsia="Trebuchet MS" w:hAnsi="Trebuchet MS" w:cs="Trebuchet MS"/>
           <w:b/>
@@ -14509,94 +16311,49 @@
           <w:sz w:val="28"/>
           <w:szCs w:val="28"/>
         </w:rPr>
-        <w:t>Informes</w:t>
-      </w:r>
-      <w:r>
-        <w:rPr>
-          <w:rFonts w:ascii="Noto Sans Symbols" w:eastAsia="Noto Sans Symbols" w:hAnsi="Noto Sans Symbols" w:cs="Noto Sans Symbols"/>
+      </w:pPr>
+      <w:proofErr w:type="spellStart"/>
+      <w:r>
+        <w:rPr>
+          <w:rFonts w:ascii="Trebuchet MS" w:eastAsia="Trebuchet MS" w:hAnsi="Trebuchet MS" w:cs="Trebuchet MS"/>
           <w:b/>
           <w:color w:val="943634"/>
           <w:sz w:val="28"/>
           <w:szCs w:val="28"/>
         </w:rPr>
-        <w:t>→</w:t>
-      </w:r>
-      <w:r>
-        <w:rPr>
-          <w:rFonts w:ascii="Trebuchet MS" w:eastAsia="Trebuchet MS" w:hAnsi="Trebuchet MS" w:cs="Trebuchet MS"/>
+        <w:t>Informes</w:t>
+      </w:r>
+      <w:r>
+        <w:rPr>
+          <w:rFonts w:ascii="Noto Sans Symbols" w:eastAsia="Noto Sans Symbols" w:hAnsi="Noto Sans Symbols" w:cs="Noto Sans Symbols"/>
           <w:b/>
           <w:color w:val="943634"/>
           <w:sz w:val="28"/>
           <w:szCs w:val="28"/>
         </w:rPr>
-        <w:t>Investigación</w:t>
-      </w:r>
-      <w:r>
-        <w:rPr>
-          <w:rFonts w:ascii="Noto Sans Symbols" w:eastAsia="Noto Sans Symbols" w:hAnsi="Noto Sans Symbols" w:cs="Noto Sans Symbols"/>
+        <w:t>→</w:t>
+      </w:r>
+      <w:r>
+        <w:rPr>
+          <w:rFonts w:ascii="Trebuchet MS" w:eastAsia="Trebuchet MS" w:hAnsi="Trebuchet MS" w:cs="Trebuchet MS"/>
           <w:b/>
           <w:color w:val="943634"/>
           <w:sz w:val="28"/>
           <w:szCs w:val="28"/>
         </w:rPr>
-        <w:t>→</w:t>
-      </w:r>
-      <w:r>
-        <w:rPr>
-          <w:rFonts w:ascii="Trebuchet MS" w:eastAsia="Trebuchet MS" w:hAnsi="Trebuchet MS" w:cs="Trebuchet MS"/>
+        <w:t>Investigación</w:t>
+      </w:r>
+      <w:r>
+        <w:rPr>
+          <w:rFonts w:ascii="Noto Sans Symbols" w:eastAsia="Noto Sans Symbols" w:hAnsi="Noto Sans Symbols" w:cs="Noto Sans Symbols"/>
           <w:b/>
           <w:color w:val="943634"/>
           <w:sz w:val="28"/>
           <w:szCs w:val="28"/>
         </w:rPr>
-        <w:t>Ver Participantes</w:t>
-      </w:r>
-    </w:p>
-    <w:p>
-      <w:pPr>
-        <w:widowControl w:val="0"/>
-        <w:spacing w:after="0" w:line="240" w:lineRule="auto"/>
-        <w:jc w:val="both"/>
-        <w:rPr>
-          <w:rFonts w:ascii="Arial" w:eastAsia="Arial" w:hAnsi="Arial" w:cs="Arial"/>
-          <w:sz w:val="24"/>
-          <w:szCs w:val="24"/>
-        </w:rPr>
-      </w:pPr>
-      <w:r>
-        <w:rPr>
-          <w:rFonts w:ascii="Arial" w:eastAsia="Arial" w:hAnsi="Arial" w:cs="Arial"/>
-          <w:sz w:val="24"/>
-          <w:szCs w:val="24"/>
-        </w:rPr>
-        <w:t>Trae un listado de los integrantes de proyectos de la unidad académica que se selecciona desde el filtro. Por ejemplo, si se selecciona FAEA entonces traerá a los integrantes de los proyectos de investigación de FAEA independientemente de que el docente sea de otra facultad.</w:t>
-      </w:r>
-    </w:p>
-    <w:p>
-      <w:pPr>
-        <w:widowControl w:val="0"/>
-        <w:spacing w:after="0" w:line="240" w:lineRule="auto"/>
-        <w:jc w:val="both"/>
-        <w:rPr>
-          <w:rFonts w:ascii="Arial" w:eastAsia="Arial" w:hAnsi="Arial" w:cs="Arial"/>
-          <w:sz w:val="24"/>
-          <w:szCs w:val="24"/>
-        </w:rPr>
-      </w:pPr>
-      <w:r>
-        <w:rPr>
-          <w:rFonts w:ascii="Arial" w:eastAsia="Arial" w:hAnsi="Arial" w:cs="Arial"/>
-          <w:sz w:val="24"/>
-          <w:szCs w:val="24"/>
-        </w:rPr>
-        <w:lastRenderedPageBreak/>
-        <w:t>También se pueden agregar otros filtros que están disponibles para limitar el listado en busca de información más específica.</w:t>
-      </w:r>
-    </w:p>
-    <w:p>
-      <w:pPr>
-        <w:widowControl w:val="0"/>
-        <w:spacing w:after="0" w:line="240" w:lineRule="auto"/>
+        <w:t>→</w:t>
+      </w:r>
+      <w:r>
         <w:rPr>
           <w:rFonts w:ascii="Trebuchet MS" w:eastAsia="Trebuchet MS" w:hAnsi="Trebuchet MS" w:cs="Trebuchet MS"/>
           <w:b/>
@@ -14604,12 +16361,10 @@
           <w:sz w:val="28"/>
           <w:szCs w:val="28"/>
         </w:rPr>
-      </w:pPr>
-    </w:p>
-    <w:p>
-      <w:pPr>
-        <w:widowControl w:val="0"/>
-        <w:spacing w:after="0" w:line="240" w:lineRule="auto"/>
+        <w:t>Ver</w:t>
+      </w:r>
+      <w:proofErr w:type="spellEnd"/>
+      <w:r>
         <w:rPr>
           <w:rFonts w:ascii="Trebuchet MS" w:eastAsia="Trebuchet MS" w:hAnsi="Trebuchet MS" w:cs="Trebuchet MS"/>
           <w:b/>
@@ -14617,8 +16372,53 @@
           <w:sz w:val="28"/>
           <w:szCs w:val="28"/>
         </w:rPr>
-      </w:pPr>
-      <w:r>
+        <w:t xml:space="preserve"> Participantes</w:t>
+      </w:r>
+    </w:p>
+    <w:p>
+      <w:pPr>
+        <w:widowControl w:val="0"/>
+        <w:spacing w:after="0" w:line="240" w:lineRule="auto"/>
+        <w:jc w:val="both"/>
+        <w:rPr>
+          <w:rFonts w:ascii="Arial" w:eastAsia="Arial" w:hAnsi="Arial" w:cs="Arial"/>
+          <w:sz w:val="24"/>
+          <w:szCs w:val="24"/>
+        </w:rPr>
+      </w:pPr>
+      <w:r>
+        <w:rPr>
+          <w:rFonts w:ascii="Arial" w:eastAsia="Arial" w:hAnsi="Arial" w:cs="Arial"/>
+          <w:sz w:val="24"/>
+          <w:szCs w:val="24"/>
+        </w:rPr>
+        <w:t>Trae un listado de los integrantes de proyectos de la unidad académica que se selecciona desde el filtro. Por ejemplo, si se selecciona FAEA entonces traerá a los integrantes de los proyectos de investigación de FAEA independientemente de que el docente sea de otra facultad.</w:t>
+      </w:r>
+    </w:p>
+    <w:p>
+      <w:pPr>
+        <w:widowControl w:val="0"/>
+        <w:spacing w:after="0" w:line="240" w:lineRule="auto"/>
+        <w:jc w:val="both"/>
+        <w:rPr>
+          <w:rFonts w:ascii="Arial" w:eastAsia="Arial" w:hAnsi="Arial" w:cs="Arial"/>
+          <w:sz w:val="24"/>
+          <w:szCs w:val="24"/>
+        </w:rPr>
+      </w:pPr>
+      <w:r>
+        <w:rPr>
+          <w:rFonts w:ascii="Arial" w:eastAsia="Arial" w:hAnsi="Arial" w:cs="Arial"/>
+          <w:sz w:val="24"/>
+          <w:szCs w:val="24"/>
+        </w:rPr>
+        <w:t>También se pueden agregar otros filtros que están disponibles para limitar el listado en busca de información más específica.</w:t>
+      </w:r>
+    </w:p>
+    <w:p>
+      <w:pPr>
+        <w:widowControl w:val="0"/>
+        <w:spacing w:after="0" w:line="240" w:lineRule="auto"/>
         <w:rPr>
           <w:rFonts w:ascii="Trebuchet MS" w:eastAsia="Trebuchet MS" w:hAnsi="Trebuchet MS" w:cs="Trebuchet MS"/>
           <w:b/>
@@ -14626,18 +16426,21 @@
           <w:sz w:val="28"/>
           <w:szCs w:val="28"/>
         </w:rPr>
-        <w:t>Informes</w:t>
-      </w:r>
-      <w:r>
-        <w:rPr>
-          <w:rFonts w:ascii="Noto Sans Symbols" w:eastAsia="Noto Sans Symbols" w:hAnsi="Noto Sans Symbols" w:cs="Noto Sans Symbols"/>
+      </w:pPr>
+    </w:p>
+    <w:p>
+      <w:pPr>
+        <w:widowControl w:val="0"/>
+        <w:spacing w:after="0" w:line="240" w:lineRule="auto"/>
+        <w:rPr>
+          <w:rFonts w:ascii="Trebuchet MS" w:eastAsia="Trebuchet MS" w:hAnsi="Trebuchet MS" w:cs="Trebuchet MS"/>
           <w:b/>
           <w:color w:val="943634"/>
           <w:sz w:val="28"/>
           <w:szCs w:val="28"/>
         </w:rPr>
-        <w:t>→</w:t>
-      </w:r>
+      </w:pPr>
+      <w:proofErr w:type="spellStart"/>
       <w:r>
         <w:rPr>
           <w:rFonts w:ascii="Trebuchet MS" w:eastAsia="Trebuchet MS" w:hAnsi="Trebuchet MS" w:cs="Trebuchet MS"/>
@@ -14646,7 +16449,7 @@
           <w:sz w:val="28"/>
           <w:szCs w:val="28"/>
         </w:rPr>
-        <w:t>Investigación</w:t>
+        <w:t>Informes</w:t>
       </w:r>
       <w:r>
         <w:rPr>
@@ -14666,38 +16469,18 @@
           <w:sz w:val="28"/>
           <w:szCs w:val="28"/>
         </w:rPr>
-        <w:t>Ver Participantes Proyectos Externos</w:t>
-      </w:r>
-    </w:p>
-    <w:p>
-      <w:pPr>
-        <w:jc w:val="both"/>
-        <w:rPr>
-          <w:rFonts w:ascii="Arial" w:eastAsia="Arial" w:hAnsi="Arial" w:cs="Arial"/>
-          <w:sz w:val="24"/>
-          <w:szCs w:val="24"/>
-        </w:rPr>
-      </w:pPr>
-      <w:r>
-        <w:rPr>
-          <w:rFonts w:ascii="Arial" w:eastAsia="Arial" w:hAnsi="Arial" w:cs="Arial"/>
-          <w:sz w:val="24"/>
-          <w:szCs w:val="24"/>
-        </w:rPr>
-        <w:t>Permite ver el listado de docentes de la unidad académica que se ingresa en el filtro que participan de proyectos de investigación de otras unidades académicas.</w:t>
-      </w:r>
-    </w:p>
-    <w:p>
-      <w:pPr>
-        <w:spacing w:after="0"/>
-        <w:rPr>
-          <w:rFonts w:ascii="Trebuchet MS" w:eastAsia="Trebuchet MS" w:hAnsi="Trebuchet MS" w:cs="Trebuchet MS"/>
+        <w:t>Investigación</w:t>
+      </w:r>
+      <w:r>
+        <w:rPr>
+          <w:rFonts w:ascii="Noto Sans Symbols" w:eastAsia="Noto Sans Symbols" w:hAnsi="Noto Sans Symbols" w:cs="Noto Sans Symbols"/>
           <w:b/>
           <w:color w:val="943634"/>
           <w:sz w:val="28"/>
           <w:szCs w:val="28"/>
         </w:rPr>
-      </w:pPr>
+        <w:t>→</w:t>
+      </w:r>
       <w:r>
         <w:rPr>
           <w:rFonts w:ascii="Trebuchet MS" w:eastAsia="Trebuchet MS" w:hAnsi="Trebuchet MS" w:cs="Trebuchet MS"/>
@@ -14706,19 +16489,41 @@
           <w:sz w:val="28"/>
           <w:szCs w:val="28"/>
         </w:rPr>
-        <w:t>Informes</w:t>
-      </w:r>
-      <w:r>
-        <w:rPr>
-          <w:rFonts w:ascii="Noto Sans Symbols" w:eastAsia="Noto Sans Symbols" w:hAnsi="Noto Sans Symbols" w:cs="Noto Sans Symbols"/>
+        <w:t>Ver</w:t>
+      </w:r>
+      <w:proofErr w:type="spellEnd"/>
+      <w:r>
+        <w:rPr>
+          <w:rFonts w:ascii="Trebuchet MS" w:eastAsia="Trebuchet MS" w:hAnsi="Trebuchet MS" w:cs="Trebuchet MS"/>
           <w:b/>
           <w:color w:val="943634"/>
           <w:sz w:val="28"/>
           <w:szCs w:val="28"/>
         </w:rPr>
-        <w:t>→</w:t>
-      </w:r>
-      <w:r>
+        <w:t xml:space="preserve"> Participantes Proyectos Externos</w:t>
+      </w:r>
+    </w:p>
+    <w:p>
+      <w:pPr>
+        <w:jc w:val="both"/>
+        <w:rPr>
+          <w:rFonts w:ascii="Arial" w:eastAsia="Arial" w:hAnsi="Arial" w:cs="Arial"/>
+          <w:sz w:val="24"/>
+          <w:szCs w:val="24"/>
+        </w:rPr>
+      </w:pPr>
+      <w:r>
+        <w:rPr>
+          <w:rFonts w:ascii="Arial" w:eastAsia="Arial" w:hAnsi="Arial" w:cs="Arial"/>
+          <w:sz w:val="24"/>
+          <w:szCs w:val="24"/>
+        </w:rPr>
+        <w:t>Permite ver el listado de docentes de la unidad académica que se ingresa en el filtro que participan de proyectos de investigación de otras unidades académicas.</w:t>
+      </w:r>
+    </w:p>
+    <w:p>
+      <w:pPr>
+        <w:spacing w:after="0"/>
         <w:rPr>
           <w:rFonts w:ascii="Trebuchet MS" w:eastAsia="Trebuchet MS" w:hAnsi="Trebuchet MS" w:cs="Trebuchet MS"/>
           <w:b/>
@@ -14726,8 +16531,39 @@
           <w:sz w:val="28"/>
           <w:szCs w:val="28"/>
         </w:rPr>
+      </w:pPr>
+      <w:proofErr w:type="spellStart"/>
+      <w:r>
+        <w:rPr>
+          <w:rFonts w:ascii="Trebuchet MS" w:eastAsia="Trebuchet MS" w:hAnsi="Trebuchet MS" w:cs="Trebuchet MS"/>
+          <w:b/>
+          <w:color w:val="943634"/>
+          <w:sz w:val="28"/>
+          <w:szCs w:val="28"/>
+        </w:rPr>
+        <w:t>Informes</w:t>
+      </w:r>
+      <w:r>
+        <w:rPr>
+          <w:rFonts w:ascii="Noto Sans Symbols" w:eastAsia="Noto Sans Symbols" w:hAnsi="Noto Sans Symbols" w:cs="Noto Sans Symbols"/>
+          <w:b/>
+          <w:color w:val="943634"/>
+          <w:sz w:val="28"/>
+          <w:szCs w:val="28"/>
+        </w:rPr>
+        <w:t>→</w:t>
+      </w:r>
+      <w:r>
+        <w:rPr>
+          <w:rFonts w:ascii="Trebuchet MS" w:eastAsia="Trebuchet MS" w:hAnsi="Trebuchet MS" w:cs="Trebuchet MS"/>
+          <w:b/>
+          <w:color w:val="943634"/>
+          <w:sz w:val="28"/>
+          <w:szCs w:val="28"/>
+        </w:rPr>
         <w:t>Investigación</w:t>
       </w:r>
+      <w:proofErr w:type="spellEnd"/>
       <w:r>
         <w:rPr>
           <w:rFonts w:ascii="Trebuchet MS" w:eastAsia="Trebuchet MS" w:hAnsi="Trebuchet MS" w:cs="Trebuchet MS"/>
@@ -15042,7 +16878,7 @@
                 <w:sz w:val="20"/>
                 <w:szCs w:val="20"/>
               </w:rPr>
-              <w:t>13</w:t>
+              <w:t>15</w:t>
             </w:r>
             <w:r>
               <w:rPr>
@@ -15494,11 +17330,11 @@
   <w:abstractNum w:abstractNumId="1">
     <w:nsid w:val="0CB4011F"/>
     <w:multiLevelType w:val="multilevel"/>
-    <w:tmpl w:val="60946154"/>
+    <w:tmpl w:val="009A8D6C"/>
     <w:lvl w:ilvl="0">
       <w:start w:val="1"/>
-      <w:numFmt w:val="bullet"/>
-      <w:lvlText w:val="●"/>
+      <w:numFmt w:val="decimal"/>
+      <w:lvlText w:val="%1-"/>
       <w:lvlJc w:val="left"/>
       <w:pPr>
         <w:ind w:left="720" w:hanging="360"/>
@@ -16645,6 +18481,17 @@
       <w:bCs/>
     </w:rPr>
   </w:style>
+  <w:style w:type="paragraph" w:styleId="Prrafodelista">
+    <w:name w:val="List Paragraph"/>
+    <w:basedOn w:val="Normal"/>
+    <w:uiPriority w:val="34"/>
+    <w:qFormat/>
+    <w:rsid w:val="0046368B"/>
+    <w:pPr>
+      <w:ind w:left="720"/>
+      <w:contextualSpacing/>
+    </w:pPr>
+  </w:style>
 </w:styles>
 </file>
 
@@ -17073,6 +18920,17 @@
       <w:bCs/>
     </w:rPr>
   </w:style>
+  <w:style w:type="paragraph" w:styleId="Prrafodelista">
+    <w:name w:val="List Paragraph"/>
+    <w:basedOn w:val="Normal"/>
+    <w:uiPriority w:val="34"/>
+    <w:qFormat/>
+    <w:rsid w:val="0046368B"/>
+    <w:pPr>
+      <w:ind w:left="720"/>
+      <w:contextualSpacing/>
+    </w:pPr>
+  </w:style>
 </w:styles>
 </file>
 
@@ -17366,7 +19224,7 @@
 </file>
 
 <file path=customXml/itemProps1.xml><?xml version="1.0" encoding="utf-8"?>
-<ds:datastoreItem xmlns:ds="http://schemas.openxmlformats.org/officeDocument/2006/customXml" ds:itemID="{D7E25649-049B-4D15-987E-51690CEF5D35}">
+<ds:datastoreItem xmlns:ds="http://schemas.openxmlformats.org/officeDocument/2006/customXml" ds:itemID="{32D17277-8729-4CF1-953E-8D7FF6E15701}">
   <ds:schemaRefs>
     <ds:schemaRef ds:uri="http://schemas.openxmlformats.org/officeDocument/2006/bibliography"/>
   </ds:schemaRefs>

</xml_diff>

<commit_message>
SCyT modifica resol_baja_modif y resol aval en integrantes docentes y no docentes
</commit_message>
<xml_diff>
--- a/www/Mocovi_Designaciones_PI.docx
+++ b/www/Mocovi_Designaciones_PI.docx
@@ -3611,11 +3611,34 @@
       <w:r>
         <w:rPr>
           <w:rFonts w:ascii="Arial" w:eastAsia="Arial" w:hAnsi="Arial" w:cs="Arial"/>
-          <w:sz w:val="24"/>
-          <w:szCs w:val="24"/>
-        </w:rPr>
-        <w:t xml:space="preserve"> en 1 (aprobado). </w:t>
-      </w:r>
+          <w:b/>
+          <w:sz w:val="24"/>
+          <w:szCs w:val="24"/>
+        </w:rPr>
+        <w:t xml:space="preserve"> en 1</w:t>
+      </w:r>
+      <w:r>
+        <w:rPr>
+          <w:rFonts w:ascii="Arial" w:eastAsia="Arial" w:hAnsi="Arial" w:cs="Arial"/>
+          <w:sz w:val="24"/>
+          <w:szCs w:val="24"/>
+        </w:rPr>
+        <w:t xml:space="preserve"> (aprobado). </w:t>
+      </w:r>
+    </w:p>
+    <w:p>
+      <w:pPr>
+        <w:widowControl w:val="0"/>
+        <w:spacing w:after="0" w:line="240" w:lineRule="auto"/>
+        <w:ind w:left="709"/>
+        <w:contextualSpacing/>
+        <w:jc w:val="both"/>
+        <w:rPr>
+          <w:rFonts w:ascii="Arial" w:eastAsia="Arial" w:hAnsi="Arial" w:cs="Arial"/>
+          <w:sz w:val="24"/>
+          <w:szCs w:val="24"/>
+        </w:rPr>
+      </w:pPr>
       <w:r>
         <w:rPr>
           <w:rFonts w:ascii="Arial" w:eastAsia="Arial" w:hAnsi="Arial" w:cs="Arial"/>
@@ -3638,12 +3661,39 @@
           <w:sz w:val="24"/>
           <w:szCs w:val="24"/>
         </w:rPr>
-        <w:t xml:space="preserve">quedará con </w:t>
+        <w:t xml:space="preserve">sobre algún integrante hará </w:t>
+      </w:r>
+      <w:r>
+        <w:rPr>
+          <w:rFonts w:ascii="Arial" w:eastAsia="Arial" w:hAnsi="Arial" w:cs="Arial"/>
+          <w:sz w:val="24"/>
+          <w:szCs w:val="24"/>
+        </w:rPr>
+        <w:t xml:space="preserve">que </w:t>
+      </w:r>
+      <w:bookmarkStart w:id="0" w:name="_GoBack"/>
+      <w:bookmarkEnd w:id="0"/>
+      <w:r>
+        <w:rPr>
+          <w:rFonts w:ascii="Arial" w:eastAsia="Arial" w:hAnsi="Arial" w:cs="Arial"/>
+          <w:sz w:val="24"/>
+          <w:szCs w:val="24"/>
+        </w:rPr>
+        <w:t>el</w:t>
+      </w:r>
+      <w:r>
+        <w:rPr>
+          <w:rFonts w:ascii="Arial" w:eastAsia="Arial" w:hAnsi="Arial" w:cs="Arial"/>
+          <w:sz w:val="24"/>
+          <w:szCs w:val="24"/>
+        </w:rPr>
+        <w:t xml:space="preserve"> </w:t>
       </w:r>
       <w:proofErr w:type="spellStart"/>
       <w:r>
         <w:rPr>
           <w:rFonts w:ascii="Arial" w:eastAsia="Arial" w:hAnsi="Arial" w:cs="Arial"/>
+          <w:b/>
           <w:sz w:val="24"/>
           <w:szCs w:val="24"/>
         </w:rPr>
@@ -3653,6 +3703,36 @@
       <w:r>
         <w:rPr>
           <w:rFonts w:ascii="Arial" w:eastAsia="Arial" w:hAnsi="Arial" w:cs="Arial"/>
+          <w:b/>
+          <w:sz w:val="24"/>
+          <w:szCs w:val="24"/>
+        </w:rPr>
+        <w:t xml:space="preserve"> de </w:t>
+      </w:r>
+      <w:proofErr w:type="spellStart"/>
+      <w:r>
+        <w:rPr>
+          <w:rFonts w:ascii="Arial" w:eastAsia="Arial" w:hAnsi="Arial" w:cs="Arial"/>
+          <w:b/>
+          <w:sz w:val="24"/>
+          <w:szCs w:val="24"/>
+        </w:rPr>
+        <w:t>SCyT</w:t>
+      </w:r>
+      <w:proofErr w:type="spellEnd"/>
+      <w:r>
+        <w:rPr>
+          <w:rFonts w:ascii="Arial" w:eastAsia="Arial" w:hAnsi="Arial" w:cs="Arial"/>
+          <w:b/>
+          <w:sz w:val="24"/>
+          <w:szCs w:val="24"/>
+        </w:rPr>
+        <w:t xml:space="preserve"> quede en</w:t>
+      </w:r>
+      <w:r>
+        <w:rPr>
+          <w:rFonts w:ascii="Arial" w:eastAsia="Arial" w:hAnsi="Arial" w:cs="Arial"/>
+          <w:b/>
           <w:sz w:val="24"/>
           <w:szCs w:val="24"/>
         </w:rPr>
@@ -3661,10 +3741,19 @@
       <w:r>
         <w:rPr>
           <w:rFonts w:ascii="Arial" w:eastAsia="Arial" w:hAnsi="Arial" w:cs="Arial"/>
-          <w:sz w:val="24"/>
-          <w:szCs w:val="24"/>
-        </w:rPr>
-        <w:t xml:space="preserve">0 </w:t>
+          <w:b/>
+          <w:sz w:val="24"/>
+          <w:szCs w:val="24"/>
+        </w:rPr>
+        <w:t>0</w:t>
+      </w:r>
+      <w:r>
+        <w:rPr>
+          <w:rFonts w:ascii="Arial" w:eastAsia="Arial" w:hAnsi="Arial" w:cs="Arial"/>
+          <w:sz w:val="24"/>
+          <w:szCs w:val="24"/>
+        </w:rPr>
+        <w:t xml:space="preserve"> </w:t>
       </w:r>
       <w:r>
         <w:rPr>
@@ -8694,8 +8783,8 @@
           <w:szCs w:val="24"/>
         </w:rPr>
       </w:pPr>
-      <w:bookmarkStart w:id="0" w:name="_gjdgxs" w:colFirst="0" w:colLast="0"/>
-      <w:bookmarkEnd w:id="0"/>
+      <w:bookmarkStart w:id="1" w:name="_gjdgxs" w:colFirst="0" w:colLast="0"/>
+      <w:bookmarkEnd w:id="1"/>
       <w:r>
         <w:rPr>
           <w:rFonts w:ascii="Arial" w:eastAsia="Arial" w:hAnsi="Arial" w:cs="Arial"/>
@@ -9640,7 +9729,43 @@
           <w:sz w:val="24"/>
           <w:szCs w:val="24"/>
         </w:rPr>
-        <w:t>Altas de Participantes (Posteriores al inicio del Proyecto)</w:t>
+        <w:t>Altas de Participantes (</w:t>
+      </w:r>
+      <w:r>
+        <w:rPr>
+          <w:rFonts w:ascii="Arial" w:eastAsia="Arial" w:hAnsi="Arial" w:cs="Arial"/>
+          <w:i/>
+          <w:sz w:val="24"/>
+          <w:szCs w:val="24"/>
+        </w:rPr>
+        <w:t>participantes p</w:t>
+      </w:r>
+      <w:r>
+        <w:rPr>
+          <w:rFonts w:ascii="Arial" w:eastAsia="Arial" w:hAnsi="Arial" w:cs="Arial"/>
+          <w:i/>
+          <w:sz w:val="24"/>
+          <w:szCs w:val="24"/>
+        </w:rPr>
+        <w:t xml:space="preserve">osteriores al inicio del </w:t>
+      </w:r>
+      <w:r>
+        <w:rPr>
+          <w:rFonts w:ascii="Arial" w:eastAsia="Arial" w:hAnsi="Arial" w:cs="Arial"/>
+          <w:i/>
+          <w:sz w:val="24"/>
+          <w:szCs w:val="24"/>
+        </w:rPr>
+        <w:t>p</w:t>
+      </w:r>
+      <w:r>
+        <w:rPr>
+          <w:rFonts w:ascii="Arial" w:eastAsia="Arial" w:hAnsi="Arial" w:cs="Arial"/>
+          <w:i/>
+          <w:sz w:val="24"/>
+          <w:szCs w:val="24"/>
+        </w:rPr>
+        <w:t>royecto)</w:t>
       </w:r>
       <w:r>
         <w:rPr>
@@ -10294,15 +10419,7 @@
           <w:sz w:val="24"/>
           <w:szCs w:val="24"/>
         </w:rPr>
-        <w:t>Luego i</w:t>
-      </w:r>
-      <w:r>
-        <w:rPr>
-          <w:rFonts w:ascii="Arial" w:eastAsia="Arial" w:hAnsi="Arial" w:cs="Arial"/>
-          <w:sz w:val="24"/>
-          <w:szCs w:val="24"/>
-        </w:rPr>
-        <w:t>mprimir la Planilla de Movimientos desde la solapa Movimientos del proyecto.</w:t>
+        <w:t>Luego imprimir la Planilla de Movimientos desde la solapa Movimientos del proyecto.</w:t>
       </w:r>
     </w:p>
     <w:p>
@@ -13087,8 +13204,8 @@
         </w:rPr>
         <w:drawing>
           <wp:inline distT="0" distB="0" distL="0" distR="0" wp14:anchorId="30D31F1A" wp14:editId="2E5CF1BA">
-            <wp:extent cx="1343025" cy="209550"/>
-            <wp:effectExtent l="0" t="0" r="9525" b="0"/>
+            <wp:extent cx="1168400" cy="182304"/>
+            <wp:effectExtent l="0" t="0" r="0" b="8255"/>
             <wp:docPr id="76" name="Imagen 76"/>
             <wp:cNvGraphicFramePr>
               <a:graphicFrameLocks xmlns:a="http://schemas.openxmlformats.org/drawingml/2006/main" noChangeAspect="1"/>
@@ -13118,7 +13235,7 @@
                   <pic:spPr bwMode="auto">
                     <a:xfrm>
                       <a:off x="0" y="0"/>
-                      <a:ext cx="1343025" cy="209550"/>
+                      <a:ext cx="1171169" cy="182736"/>
                     </a:xfrm>
                     <a:prstGeom prst="rect">
                       <a:avLst/>
@@ -13151,8 +13268,8 @@
         </w:rPr>
         <w:drawing>
           <wp:inline distT="0" distB="0" distL="0" distR="0" wp14:anchorId="3EB238C6" wp14:editId="5638D35A">
-            <wp:extent cx="1200150" cy="180975"/>
-            <wp:effectExtent l="0" t="0" r="0" b="9525"/>
+            <wp:extent cx="1123950" cy="169484"/>
+            <wp:effectExtent l="0" t="0" r="0" b="2540"/>
             <wp:docPr id="77" name="Imagen 77"/>
             <wp:cNvGraphicFramePr>
               <a:graphicFrameLocks xmlns:a="http://schemas.openxmlformats.org/drawingml/2006/main" noChangeAspect="1"/>
@@ -13182,7 +13299,7 @@
                   <pic:spPr bwMode="auto">
                     <a:xfrm>
                       <a:off x="0" y="0"/>
-                      <a:ext cx="1200150" cy="180975"/>
+                      <a:ext cx="1144021" cy="172511"/>
                     </a:xfrm>
                     <a:prstGeom prst="rect">
                       <a:avLst/>
@@ -13222,7 +13339,7 @@
           <w:sz w:val="24"/>
           <w:szCs w:val="24"/>
         </w:rPr>
-        <w:t xml:space="preserve"> </w:t>
+        <w:t>.</w:t>
       </w:r>
     </w:p>
     <w:p>
@@ -14606,8 +14723,6 @@
         </w:rPr>
         <w:t xml:space="preserve"> </w:t>
       </w:r>
-      <w:bookmarkStart w:id="1" w:name="_GoBack"/>
-      <w:bookmarkEnd w:id="1"/>
       <w:r>
         <w:rPr>
           <w:rFonts w:ascii="Arial" w:hAnsi="Arial" w:cs="Arial"/>
@@ -14765,13 +14880,7 @@
         <w:rPr>
           <w:rFonts w:ascii="Arial" w:hAnsi="Arial" w:cs="Arial"/>
         </w:rPr>
-        <w:t>en que</w:t>
-      </w:r>
-      <w:r>
-        <w:rPr>
-          <w:rFonts w:ascii="Arial" w:hAnsi="Arial" w:cs="Arial"/>
-        </w:rPr>
-        <w:t xml:space="preserve"> el mismo es ingresado al sistema.</w:t>
+        <w:t>en que el mismo es ingresado al sistema.</w:t>
       </w:r>
     </w:p>
     <w:p>
@@ -16878,7 +16987,7 @@
                 <w:sz w:val="20"/>
                 <w:szCs w:val="20"/>
               </w:rPr>
-              <w:t>15</w:t>
+              <w:t>4</w:t>
             </w:r>
             <w:r>
               <w:rPr>
@@ -19224,7 +19333,7 @@
 </file>
 
 <file path=customXml/itemProps1.xml><?xml version="1.0" encoding="utf-8"?>
-<ds:datastoreItem xmlns:ds="http://schemas.openxmlformats.org/officeDocument/2006/customXml" ds:itemID="{32D17277-8729-4CF1-953E-8D7FF6E15701}">
+<ds:datastoreItem xmlns:ds="http://schemas.openxmlformats.org/officeDocument/2006/customXml" ds:itemID="{84C2C0A2-CEC6-4531-844A-924064698DAE}">
   <ds:schemaRefs>
     <ds:schemaRef ds:uri="http://schemas.openxmlformats.org/officeDocument/2006/bibliography"/>
   </ds:schemaRefs>

</xml_diff>

<commit_message>
Modifico Instructivo Investigación Actualizo operación Ver Proyectos de Investigación cambiando el desplegable por un filtro (era muy lento)
</commit_message>
<xml_diff>
--- a/www/Mocovi_Designaciones_PI.docx
+++ b/www/Mocovi_Designaciones_PI.docx
@@ -3630,6 +3630,220 @@
       <w:pPr>
         <w:widowControl w:val="0"/>
         <w:spacing w:after="0" w:line="240" w:lineRule="auto"/>
+        <w:ind w:left="720"/>
+        <w:contextualSpacing/>
+        <w:jc w:val="both"/>
+        <w:rPr>
+          <w:rFonts w:ascii="Arial" w:eastAsia="Arial" w:hAnsi="Arial" w:cs="Arial"/>
+          <w:sz w:val="24"/>
+          <w:szCs w:val="24"/>
+        </w:rPr>
+      </w:pPr>
+      <w:r>
+        <w:rPr>
+          <w:rFonts w:ascii="Arial" w:eastAsia="Arial" w:hAnsi="Arial" w:cs="Arial"/>
+          <w:sz w:val="24"/>
+          <w:szCs w:val="24"/>
+        </w:rPr>
+        <w:t xml:space="preserve">Cualquier movimiento posterior que realice la </w:t>
+      </w:r>
+      <w:r>
+        <w:rPr>
+          <w:rFonts w:ascii="Arial" w:eastAsia="Arial" w:hAnsi="Arial" w:cs="Arial"/>
+          <w:sz w:val="24"/>
+          <w:szCs w:val="24"/>
+        </w:rPr>
+        <w:t xml:space="preserve">Unidad Académica </w:t>
+      </w:r>
+      <w:r>
+        <w:rPr>
+          <w:rFonts w:ascii="Arial" w:eastAsia="Arial" w:hAnsi="Arial" w:cs="Arial"/>
+          <w:sz w:val="24"/>
+          <w:szCs w:val="24"/>
+        </w:rPr>
+        <w:t xml:space="preserve">sobre algún integrante hará </w:t>
+      </w:r>
+      <w:r>
+        <w:rPr>
+          <w:rFonts w:ascii="Arial" w:eastAsia="Arial" w:hAnsi="Arial" w:cs="Arial"/>
+          <w:sz w:val="24"/>
+          <w:szCs w:val="24"/>
+        </w:rPr>
+        <w:t xml:space="preserve">que </w:t>
+      </w:r>
+      <w:r>
+        <w:rPr>
+          <w:rFonts w:ascii="Arial" w:eastAsia="Arial" w:hAnsi="Arial" w:cs="Arial"/>
+          <w:sz w:val="24"/>
+          <w:szCs w:val="24"/>
+        </w:rPr>
+        <w:t>el</w:t>
+      </w:r>
+      <w:r>
+        <w:rPr>
+          <w:rFonts w:ascii="Arial" w:eastAsia="Arial" w:hAnsi="Arial" w:cs="Arial"/>
+          <w:sz w:val="24"/>
+          <w:szCs w:val="24"/>
+        </w:rPr>
+        <w:t xml:space="preserve"> </w:t>
+      </w:r>
+      <w:proofErr w:type="spellStart"/>
+      <w:r>
+        <w:rPr>
+          <w:rFonts w:ascii="Arial" w:eastAsia="Arial" w:hAnsi="Arial" w:cs="Arial"/>
+          <w:b/>
+          <w:sz w:val="24"/>
+          <w:szCs w:val="24"/>
+        </w:rPr>
+        <w:t>check</w:t>
+      </w:r>
+      <w:proofErr w:type="spellEnd"/>
+      <w:r>
+        <w:rPr>
+          <w:rFonts w:ascii="Arial" w:eastAsia="Arial" w:hAnsi="Arial" w:cs="Arial"/>
+          <w:b/>
+          <w:sz w:val="24"/>
+          <w:szCs w:val="24"/>
+        </w:rPr>
+        <w:t xml:space="preserve"> de </w:t>
+      </w:r>
+      <w:proofErr w:type="spellStart"/>
+      <w:r>
+        <w:rPr>
+          <w:rFonts w:ascii="Arial" w:eastAsia="Arial" w:hAnsi="Arial" w:cs="Arial"/>
+          <w:b/>
+          <w:sz w:val="24"/>
+          <w:szCs w:val="24"/>
+        </w:rPr>
+        <w:t>SCyT</w:t>
+      </w:r>
+      <w:proofErr w:type="spellEnd"/>
+      <w:r>
+        <w:rPr>
+          <w:rFonts w:ascii="Arial" w:eastAsia="Arial" w:hAnsi="Arial" w:cs="Arial"/>
+          <w:b/>
+          <w:sz w:val="24"/>
+          <w:szCs w:val="24"/>
+        </w:rPr>
+        <w:t xml:space="preserve"> quede en</w:t>
+      </w:r>
+      <w:r>
+        <w:rPr>
+          <w:rFonts w:ascii="Arial" w:eastAsia="Arial" w:hAnsi="Arial" w:cs="Arial"/>
+          <w:b/>
+          <w:sz w:val="24"/>
+          <w:szCs w:val="24"/>
+        </w:rPr>
+        <w:t xml:space="preserve"> </w:t>
+      </w:r>
+      <w:r>
+        <w:rPr>
+          <w:rFonts w:ascii="Arial" w:eastAsia="Arial" w:hAnsi="Arial" w:cs="Arial"/>
+          <w:b/>
+          <w:sz w:val="24"/>
+          <w:szCs w:val="24"/>
+        </w:rPr>
+        <w:t>0</w:t>
+      </w:r>
+      <w:r>
+        <w:rPr>
+          <w:rFonts w:ascii="Arial" w:eastAsia="Arial" w:hAnsi="Arial" w:cs="Arial"/>
+          <w:sz w:val="24"/>
+          <w:szCs w:val="24"/>
+        </w:rPr>
+        <w:t xml:space="preserve"> </w:t>
+      </w:r>
+      <w:r>
+        <w:rPr>
+          <w:rFonts w:ascii="Arial" w:eastAsia="Arial" w:hAnsi="Arial" w:cs="Arial"/>
+          <w:sz w:val="24"/>
+          <w:szCs w:val="24"/>
+        </w:rPr>
+        <w:t>(</w:t>
+      </w:r>
+      <w:r>
+        <w:rPr>
+          <w:rFonts w:ascii="Arial" w:eastAsia="Arial" w:hAnsi="Arial" w:cs="Arial"/>
+          <w:sz w:val="24"/>
+          <w:szCs w:val="24"/>
+        </w:rPr>
+        <w:t xml:space="preserve">es decir, pendiente de la aprobación por parte de la </w:t>
+      </w:r>
+      <w:proofErr w:type="spellStart"/>
+      <w:r>
+        <w:rPr>
+          <w:rFonts w:ascii="Arial" w:eastAsia="Arial" w:hAnsi="Arial" w:cs="Arial"/>
+          <w:sz w:val="24"/>
+          <w:szCs w:val="24"/>
+        </w:rPr>
+        <w:t>SCyT</w:t>
+      </w:r>
+      <w:proofErr w:type="spellEnd"/>
+      <w:r>
+        <w:rPr>
+          <w:rFonts w:ascii="Arial" w:eastAsia="Arial" w:hAnsi="Arial" w:cs="Arial"/>
+          <w:sz w:val="24"/>
+          <w:szCs w:val="24"/>
+        </w:rPr>
+        <w:t>)</w:t>
+      </w:r>
+      <w:r>
+        <w:rPr>
+          <w:rFonts w:ascii="Arial" w:eastAsia="Arial" w:hAnsi="Arial" w:cs="Arial"/>
+          <w:sz w:val="24"/>
+          <w:szCs w:val="24"/>
+        </w:rPr>
+        <w:t xml:space="preserve">. Es importante aclarar que luego de que el registro del integrante fue aprobado por </w:t>
+      </w:r>
+      <w:proofErr w:type="spellStart"/>
+      <w:r>
+        <w:rPr>
+          <w:rFonts w:ascii="Arial" w:eastAsia="Arial" w:hAnsi="Arial" w:cs="Arial"/>
+          <w:sz w:val="24"/>
+          <w:szCs w:val="24"/>
+        </w:rPr>
+        <w:t>SCyT</w:t>
+      </w:r>
+      <w:proofErr w:type="spellEnd"/>
+      <w:r>
+        <w:rPr>
+          <w:rFonts w:ascii="Arial" w:eastAsia="Arial" w:hAnsi="Arial" w:cs="Arial"/>
+          <w:sz w:val="24"/>
+          <w:szCs w:val="24"/>
+        </w:rPr>
+        <w:t>, ninguno de sus datos podrá ser modificado excepto la fecha de hasta y la resolución correspondiente Res baja/</w:t>
+      </w:r>
+      <w:proofErr w:type="spellStart"/>
+      <w:r>
+        <w:rPr>
+          <w:rFonts w:ascii="Arial" w:eastAsia="Arial" w:hAnsi="Arial" w:cs="Arial"/>
+          <w:sz w:val="24"/>
+          <w:szCs w:val="24"/>
+        </w:rPr>
+        <w:t>modif</w:t>
+      </w:r>
+      <w:proofErr w:type="spellEnd"/>
+      <w:r>
+        <w:rPr>
+          <w:rFonts w:ascii="Arial" w:eastAsia="Arial" w:hAnsi="Arial" w:cs="Arial"/>
+          <w:sz w:val="24"/>
+          <w:szCs w:val="24"/>
+        </w:rPr>
+        <w:t xml:space="preserve"> </w:t>
+      </w:r>
+      <w:r>
+        <w:rPr>
+          <w:rFonts w:ascii="Arial" w:eastAsia="Arial" w:hAnsi="Arial" w:cs="Arial"/>
+          <w:sz w:val="24"/>
+          <w:szCs w:val="24"/>
+        </w:rPr>
+        <w:t xml:space="preserve">(para indicar la baja de un integrante o la modificación de su participación).  </w:t>
+      </w:r>
+    </w:p>
+    <w:p>
+      <w:pPr>
+        <w:widowControl w:val="0"/>
+        <w:spacing w:after="0" w:line="240" w:lineRule="auto"/>
         <w:ind w:left="709"/>
         <w:contextualSpacing/>
         <w:jc w:val="both"/>
@@ -3639,156 +3853,6 @@
           <w:szCs w:val="24"/>
         </w:rPr>
       </w:pPr>
-      <w:r>
-        <w:rPr>
-          <w:rFonts w:ascii="Arial" w:eastAsia="Arial" w:hAnsi="Arial" w:cs="Arial"/>
-          <w:sz w:val="24"/>
-          <w:szCs w:val="24"/>
-        </w:rPr>
-        <w:t xml:space="preserve">Cualquier movimiento posterior que realice la </w:t>
-      </w:r>
-      <w:r>
-        <w:rPr>
-          <w:rFonts w:ascii="Arial" w:eastAsia="Arial" w:hAnsi="Arial" w:cs="Arial"/>
-          <w:sz w:val="24"/>
-          <w:szCs w:val="24"/>
-        </w:rPr>
-        <w:t xml:space="preserve">Unidad Académica </w:t>
-      </w:r>
-      <w:r>
-        <w:rPr>
-          <w:rFonts w:ascii="Arial" w:eastAsia="Arial" w:hAnsi="Arial" w:cs="Arial"/>
-          <w:sz w:val="24"/>
-          <w:szCs w:val="24"/>
-        </w:rPr>
-        <w:t xml:space="preserve">sobre algún integrante hará </w:t>
-      </w:r>
-      <w:r>
-        <w:rPr>
-          <w:rFonts w:ascii="Arial" w:eastAsia="Arial" w:hAnsi="Arial" w:cs="Arial"/>
-          <w:sz w:val="24"/>
-          <w:szCs w:val="24"/>
-        </w:rPr>
-        <w:t xml:space="preserve">que </w:t>
-      </w:r>
-      <w:bookmarkStart w:id="0" w:name="_GoBack"/>
-      <w:bookmarkEnd w:id="0"/>
-      <w:r>
-        <w:rPr>
-          <w:rFonts w:ascii="Arial" w:eastAsia="Arial" w:hAnsi="Arial" w:cs="Arial"/>
-          <w:sz w:val="24"/>
-          <w:szCs w:val="24"/>
-        </w:rPr>
-        <w:t>el</w:t>
-      </w:r>
-      <w:r>
-        <w:rPr>
-          <w:rFonts w:ascii="Arial" w:eastAsia="Arial" w:hAnsi="Arial" w:cs="Arial"/>
-          <w:sz w:val="24"/>
-          <w:szCs w:val="24"/>
-        </w:rPr>
-        <w:t xml:space="preserve"> </w:t>
-      </w:r>
-      <w:proofErr w:type="spellStart"/>
-      <w:r>
-        <w:rPr>
-          <w:rFonts w:ascii="Arial" w:eastAsia="Arial" w:hAnsi="Arial" w:cs="Arial"/>
-          <w:b/>
-          <w:sz w:val="24"/>
-          <w:szCs w:val="24"/>
-        </w:rPr>
-        <w:t>check</w:t>
-      </w:r>
-      <w:proofErr w:type="spellEnd"/>
-      <w:r>
-        <w:rPr>
-          <w:rFonts w:ascii="Arial" w:eastAsia="Arial" w:hAnsi="Arial" w:cs="Arial"/>
-          <w:b/>
-          <w:sz w:val="24"/>
-          <w:szCs w:val="24"/>
-        </w:rPr>
-        <w:t xml:space="preserve"> de </w:t>
-      </w:r>
-      <w:proofErr w:type="spellStart"/>
-      <w:r>
-        <w:rPr>
-          <w:rFonts w:ascii="Arial" w:eastAsia="Arial" w:hAnsi="Arial" w:cs="Arial"/>
-          <w:b/>
-          <w:sz w:val="24"/>
-          <w:szCs w:val="24"/>
-        </w:rPr>
-        <w:t>SCyT</w:t>
-      </w:r>
-      <w:proofErr w:type="spellEnd"/>
-      <w:r>
-        <w:rPr>
-          <w:rFonts w:ascii="Arial" w:eastAsia="Arial" w:hAnsi="Arial" w:cs="Arial"/>
-          <w:b/>
-          <w:sz w:val="24"/>
-          <w:szCs w:val="24"/>
-        </w:rPr>
-        <w:t xml:space="preserve"> quede en</w:t>
-      </w:r>
-      <w:r>
-        <w:rPr>
-          <w:rFonts w:ascii="Arial" w:eastAsia="Arial" w:hAnsi="Arial" w:cs="Arial"/>
-          <w:b/>
-          <w:sz w:val="24"/>
-          <w:szCs w:val="24"/>
-        </w:rPr>
-        <w:t xml:space="preserve"> </w:t>
-      </w:r>
-      <w:r>
-        <w:rPr>
-          <w:rFonts w:ascii="Arial" w:eastAsia="Arial" w:hAnsi="Arial" w:cs="Arial"/>
-          <w:b/>
-          <w:sz w:val="24"/>
-          <w:szCs w:val="24"/>
-        </w:rPr>
-        <w:t>0</w:t>
-      </w:r>
-      <w:r>
-        <w:rPr>
-          <w:rFonts w:ascii="Arial" w:eastAsia="Arial" w:hAnsi="Arial" w:cs="Arial"/>
-          <w:sz w:val="24"/>
-          <w:szCs w:val="24"/>
-        </w:rPr>
-        <w:t xml:space="preserve"> </w:t>
-      </w:r>
-      <w:r>
-        <w:rPr>
-          <w:rFonts w:ascii="Arial" w:eastAsia="Arial" w:hAnsi="Arial" w:cs="Arial"/>
-          <w:sz w:val="24"/>
-          <w:szCs w:val="24"/>
-        </w:rPr>
-        <w:t>(</w:t>
-      </w:r>
-      <w:r>
-        <w:rPr>
-          <w:rFonts w:ascii="Arial" w:eastAsia="Arial" w:hAnsi="Arial" w:cs="Arial"/>
-          <w:sz w:val="24"/>
-          <w:szCs w:val="24"/>
-        </w:rPr>
-        <w:t xml:space="preserve">es decir, pendiente de la aprobación por parte de la </w:t>
-      </w:r>
-      <w:proofErr w:type="spellStart"/>
-      <w:r>
-        <w:rPr>
-          <w:rFonts w:ascii="Arial" w:eastAsia="Arial" w:hAnsi="Arial" w:cs="Arial"/>
-          <w:sz w:val="24"/>
-          <w:szCs w:val="24"/>
-        </w:rPr>
-        <w:t>SCyT</w:t>
-      </w:r>
-      <w:proofErr w:type="spellEnd"/>
-      <w:r>
-        <w:rPr>
-          <w:rFonts w:ascii="Arial" w:eastAsia="Arial" w:hAnsi="Arial" w:cs="Arial"/>
-          <w:sz w:val="24"/>
-          <w:szCs w:val="24"/>
-        </w:rPr>
-        <w:t>)</w:t>
-      </w:r>
     </w:p>
     <w:p>
       <w:pPr>
@@ -4134,11 +4198,7 @@
           <w:szCs w:val="28"/>
         </w:rPr>
       </w:pPr>
-    </w:p>
-    <w:p>
-      <w:pPr>
-        <w:widowControl w:val="0"/>
-        <w:spacing w:after="0" w:line="240" w:lineRule="auto"/>
+      <w:r>
         <w:rPr>
           <w:rFonts w:ascii="Trebuchet MS" w:eastAsia="Trebuchet MS" w:hAnsi="Trebuchet MS" w:cs="Trebuchet MS"/>
           <w:b/>
@@ -4146,93 +4206,7 @@
           <w:sz w:val="28"/>
           <w:szCs w:val="28"/>
         </w:rPr>
-      </w:pPr>
-    </w:p>
-    <w:p>
-      <w:pPr>
-        <w:widowControl w:val="0"/>
-        <w:spacing w:after="0" w:line="240" w:lineRule="auto"/>
-        <w:rPr>
-          <w:rFonts w:ascii="Trebuchet MS" w:eastAsia="Trebuchet MS" w:hAnsi="Trebuchet MS" w:cs="Trebuchet MS"/>
-          <w:b/>
-          <w:color w:val="943634"/>
-          <w:sz w:val="28"/>
-          <w:szCs w:val="28"/>
-        </w:rPr>
-      </w:pPr>
-    </w:p>
-    <w:p>
-      <w:pPr>
-        <w:widowControl w:val="0"/>
-        <w:spacing w:after="0" w:line="240" w:lineRule="auto"/>
-        <w:rPr>
-          <w:rFonts w:ascii="Trebuchet MS" w:eastAsia="Trebuchet MS" w:hAnsi="Trebuchet MS" w:cs="Trebuchet MS"/>
-          <w:b/>
-          <w:color w:val="943634"/>
-          <w:sz w:val="28"/>
-          <w:szCs w:val="28"/>
-        </w:rPr>
-      </w:pPr>
-    </w:p>
-    <w:p>
-      <w:pPr>
-        <w:widowControl w:val="0"/>
-        <w:spacing w:after="0" w:line="240" w:lineRule="auto"/>
-        <w:rPr>
-          <w:rFonts w:ascii="Trebuchet MS" w:eastAsia="Trebuchet MS" w:hAnsi="Trebuchet MS" w:cs="Trebuchet MS"/>
-          <w:b/>
-          <w:color w:val="943634"/>
-          <w:sz w:val="28"/>
-          <w:szCs w:val="28"/>
-        </w:rPr>
-      </w:pPr>
-    </w:p>
-    <w:p>
-      <w:pPr>
-        <w:widowControl w:val="0"/>
-        <w:spacing w:after="0" w:line="240" w:lineRule="auto"/>
-        <w:rPr>
-          <w:rFonts w:ascii="Trebuchet MS" w:eastAsia="Trebuchet MS" w:hAnsi="Trebuchet MS" w:cs="Trebuchet MS"/>
-          <w:b/>
-          <w:color w:val="943634"/>
-          <w:sz w:val="28"/>
-          <w:szCs w:val="28"/>
-        </w:rPr>
-      </w:pPr>
-    </w:p>
-    <w:p>
-      <w:pPr>
-        <w:widowControl w:val="0"/>
-        <w:spacing w:after="0" w:line="240" w:lineRule="auto"/>
-        <w:rPr>
-          <w:rFonts w:ascii="Trebuchet MS" w:eastAsia="Trebuchet MS" w:hAnsi="Trebuchet MS" w:cs="Trebuchet MS"/>
-          <w:b/>
-          <w:color w:val="943634"/>
-          <w:sz w:val="28"/>
-          <w:szCs w:val="28"/>
-        </w:rPr>
-      </w:pPr>
-    </w:p>
-    <w:p>
-      <w:pPr>
-        <w:widowControl w:val="0"/>
-        <w:spacing w:after="0" w:line="240" w:lineRule="auto"/>
-        <w:rPr>
-          <w:rFonts w:ascii="Trebuchet MS" w:eastAsia="Trebuchet MS" w:hAnsi="Trebuchet MS" w:cs="Trebuchet MS"/>
-          <w:b/>
-          <w:color w:val="943634"/>
-          <w:sz w:val="28"/>
-          <w:szCs w:val="28"/>
-        </w:rPr>
-      </w:pPr>
-      <w:r>
-        <w:rPr>
-          <w:rFonts w:ascii="Trebuchet MS" w:eastAsia="Trebuchet MS" w:hAnsi="Trebuchet MS" w:cs="Trebuchet MS"/>
-          <w:b/>
-          <w:color w:val="943634"/>
-          <w:sz w:val="28"/>
-          <w:szCs w:val="28"/>
-        </w:rPr>
+        <w:lastRenderedPageBreak/>
         <w:t>Para ingresar un Programa de Investigación:</w:t>
       </w:r>
     </w:p>
@@ -5180,39 +5154,51 @@
           <w:sz w:val="24"/>
           <w:szCs w:val="24"/>
         </w:rPr>
+        <w:t>Los PROIN duran 4 años</w:t>
+      </w:r>
+    </w:p>
+    <w:p>
+      <w:pPr>
+        <w:widowControl w:val="0"/>
+        <w:spacing w:after="0" w:line="240" w:lineRule="auto"/>
+        <w:ind w:left="720"/>
+        <w:rPr>
+          <w:rFonts w:ascii="Arial" w:eastAsia="Arial" w:hAnsi="Arial" w:cs="Arial"/>
+          <w:sz w:val="24"/>
+          <w:szCs w:val="24"/>
+        </w:rPr>
+      </w:pPr>
+    </w:p>
+    <w:p>
+      <w:pPr>
+        <w:widowControl w:val="0"/>
+        <w:spacing w:after="0" w:line="240" w:lineRule="auto"/>
+        <w:jc w:val="both"/>
+        <w:rPr>
+          <w:rFonts w:ascii="Arial" w:eastAsia="Arial" w:hAnsi="Arial" w:cs="Arial"/>
+          <w:sz w:val="24"/>
+          <w:szCs w:val="24"/>
+        </w:rPr>
+      </w:pPr>
+    </w:p>
+    <w:p>
+      <w:pPr>
+        <w:widowControl w:val="0"/>
+        <w:spacing w:after="0" w:line="240" w:lineRule="auto"/>
+        <w:jc w:val="both"/>
+        <w:rPr>
+          <w:rFonts w:ascii="Arial" w:eastAsia="Arial" w:hAnsi="Arial" w:cs="Arial"/>
+          <w:sz w:val="24"/>
+          <w:szCs w:val="24"/>
+        </w:rPr>
+      </w:pPr>
+      <w:r>
+        <w:rPr>
+          <w:rFonts w:ascii="Arial" w:eastAsia="Arial" w:hAnsi="Arial" w:cs="Arial"/>
+          <w:sz w:val="24"/>
+          <w:szCs w:val="24"/>
+        </w:rPr>
         <w:lastRenderedPageBreak/>
-        <w:t>Los PROIN duran 4 años</w:t>
-      </w:r>
-    </w:p>
-    <w:p>
-      <w:pPr>
-        <w:widowControl w:val="0"/>
-        <w:spacing w:after="0" w:line="240" w:lineRule="auto"/>
-        <w:ind w:left="720"/>
-        <w:rPr>
-          <w:rFonts w:ascii="Arial" w:eastAsia="Arial" w:hAnsi="Arial" w:cs="Arial"/>
-          <w:sz w:val="24"/>
-          <w:szCs w:val="24"/>
-        </w:rPr>
-      </w:pPr>
-    </w:p>
-    <w:p>
-      <w:pPr>
-        <w:widowControl w:val="0"/>
-        <w:spacing w:after="0" w:line="240" w:lineRule="auto"/>
-        <w:jc w:val="both"/>
-        <w:rPr>
-          <w:rFonts w:ascii="Arial" w:eastAsia="Arial" w:hAnsi="Arial" w:cs="Arial"/>
-          <w:sz w:val="24"/>
-          <w:szCs w:val="24"/>
-        </w:rPr>
-      </w:pPr>
-      <w:r>
-        <w:rPr>
-          <w:rFonts w:ascii="Arial" w:eastAsia="Arial" w:hAnsi="Arial" w:cs="Arial"/>
-          <w:sz w:val="24"/>
-          <w:szCs w:val="24"/>
-        </w:rPr>
         <w:t xml:space="preserve">En el caso de los </w:t>
       </w:r>
       <w:r>
@@ -7899,44 +7885,44 @@
           <w:sz w:val="24"/>
           <w:szCs w:val="24"/>
         </w:rPr>
+        <w:t>Carga Horaria</w:t>
+      </w:r>
+      <w:r>
+        <w:rPr>
+          <w:rFonts w:ascii="Arial" w:eastAsia="Arial" w:hAnsi="Arial" w:cs="Arial"/>
+          <w:sz w:val="24"/>
+          <w:szCs w:val="24"/>
+        </w:rPr>
+        <w:t>: carga horaria que cumple dentro del proyecto</w:t>
+      </w:r>
+      <w:r>
+        <w:rPr>
+          <w:rFonts w:ascii="Arial" w:eastAsia="Arial" w:hAnsi="Arial" w:cs="Arial"/>
+          <w:sz w:val="24"/>
+          <w:szCs w:val="24"/>
+        </w:rPr>
+        <w:t>.</w:t>
+      </w:r>
+    </w:p>
+    <w:p>
+      <w:pPr>
+        <w:widowControl w:val="0"/>
+        <w:spacing w:after="0" w:line="240" w:lineRule="auto"/>
+        <w:jc w:val="both"/>
+        <w:rPr>
+          <w:rFonts w:ascii="Arial" w:eastAsia="Arial" w:hAnsi="Arial" w:cs="Arial"/>
+          <w:sz w:val="24"/>
+          <w:szCs w:val="24"/>
+        </w:rPr>
+      </w:pPr>
+      <w:r>
+        <w:rPr>
+          <w:rFonts w:ascii="Arial" w:eastAsia="Arial" w:hAnsi="Arial" w:cs="Arial"/>
+          <w:b/>
+          <w:sz w:val="24"/>
+          <w:szCs w:val="24"/>
+        </w:rPr>
         <w:lastRenderedPageBreak/>
-        <w:t>Carga Horaria</w:t>
-      </w:r>
-      <w:r>
-        <w:rPr>
-          <w:rFonts w:ascii="Arial" w:eastAsia="Arial" w:hAnsi="Arial" w:cs="Arial"/>
-          <w:sz w:val="24"/>
-          <w:szCs w:val="24"/>
-        </w:rPr>
-        <w:t>: carga horaria que cumple dentro del proyecto</w:t>
-      </w:r>
-      <w:r>
-        <w:rPr>
-          <w:rFonts w:ascii="Arial" w:eastAsia="Arial" w:hAnsi="Arial" w:cs="Arial"/>
-          <w:sz w:val="24"/>
-          <w:szCs w:val="24"/>
-        </w:rPr>
-        <w:t>.</w:t>
-      </w:r>
-    </w:p>
-    <w:p>
-      <w:pPr>
-        <w:widowControl w:val="0"/>
-        <w:spacing w:after="0" w:line="240" w:lineRule="auto"/>
-        <w:jc w:val="both"/>
-        <w:rPr>
-          <w:rFonts w:ascii="Arial" w:eastAsia="Arial" w:hAnsi="Arial" w:cs="Arial"/>
-          <w:sz w:val="24"/>
-          <w:szCs w:val="24"/>
-        </w:rPr>
-      </w:pPr>
-      <w:r>
-        <w:rPr>
-          <w:rFonts w:ascii="Arial" w:eastAsia="Arial" w:hAnsi="Arial" w:cs="Arial"/>
-          <w:b/>
-          <w:sz w:val="24"/>
-          <w:szCs w:val="24"/>
-        </w:rPr>
         <w:t>Desde/Hasta</w:t>
       </w:r>
       <w:r>
@@ -8783,8 +8769,8 @@
           <w:szCs w:val="24"/>
         </w:rPr>
       </w:pPr>
-      <w:bookmarkStart w:id="1" w:name="_gjdgxs" w:colFirst="0" w:colLast="0"/>
-      <w:bookmarkEnd w:id="1"/>
+      <w:bookmarkStart w:id="0" w:name="_gjdgxs" w:colFirst="0" w:colLast="0"/>
+      <w:bookmarkEnd w:id="0"/>
       <w:r>
         <w:rPr>
           <w:rFonts w:ascii="Arial" w:eastAsia="Arial" w:hAnsi="Arial" w:cs="Arial"/>
@@ -10576,33 +10562,57 @@
           <w:szCs w:val="24"/>
         </w:rPr>
       </w:pPr>
-      <w:r>
-        <w:rPr>
-          <w:rFonts w:ascii="Arial" w:eastAsia="Arial" w:hAnsi="Arial" w:cs="Arial"/>
-          <w:sz w:val="24"/>
-          <w:szCs w:val="24"/>
-        </w:rPr>
-        <w:t>.</w:t>
-      </w:r>
-    </w:p>
-    <w:p>
-      <w:pPr>
-        <w:widowControl w:val="0"/>
-        <w:spacing w:after="0" w:line="240" w:lineRule="auto"/>
-        <w:jc w:val="both"/>
-        <w:rPr>
-          <w:rFonts w:ascii="Arial" w:eastAsia="Arial" w:hAnsi="Arial" w:cs="Arial"/>
-          <w:sz w:val="24"/>
-          <w:szCs w:val="24"/>
-        </w:rPr>
-      </w:pPr>
-      <w:r>
-        <w:rPr>
-          <w:rFonts w:ascii="Arial" w:eastAsia="Arial" w:hAnsi="Arial" w:cs="Arial"/>
-          <w:sz w:val="24"/>
-          <w:szCs w:val="24"/>
-        </w:rPr>
-        <w:t xml:space="preserve">Por ejemplo, si quisiéramos informar que </w:t>
+    </w:p>
+    <w:p>
+      <w:pPr>
+        <w:widowControl w:val="0"/>
+        <w:spacing w:after="0" w:line="240" w:lineRule="auto"/>
+        <w:jc w:val="both"/>
+        <w:rPr>
+          <w:rFonts w:ascii="Arial" w:eastAsia="Arial" w:hAnsi="Arial" w:cs="Arial"/>
+          <w:sz w:val="24"/>
+          <w:szCs w:val="24"/>
+        </w:rPr>
+      </w:pPr>
+      <w:r>
+        <w:rPr>
+          <w:rFonts w:ascii="Arial" w:eastAsia="Arial" w:hAnsi="Arial" w:cs="Arial"/>
+          <w:sz w:val="24"/>
+          <w:szCs w:val="24"/>
+        </w:rPr>
+        <w:t>Ejemplo:</w:t>
+      </w:r>
+      <w:r>
+        <w:rPr>
+          <w:rFonts w:ascii="Arial" w:eastAsia="Arial" w:hAnsi="Arial" w:cs="Arial"/>
+          <w:sz w:val="24"/>
+          <w:szCs w:val="24"/>
+        </w:rPr>
+        <w:t xml:space="preserve"> </w:t>
+      </w:r>
+      <w:r>
+        <w:rPr>
+          <w:rFonts w:ascii="Arial" w:eastAsia="Arial" w:hAnsi="Arial" w:cs="Arial"/>
+          <w:sz w:val="24"/>
+          <w:szCs w:val="24"/>
+        </w:rPr>
+        <w:t xml:space="preserve">por resol </w:t>
+      </w:r>
+      <w:r>
+        <w:rPr>
+          <w:rFonts w:ascii="Arial" w:eastAsia="Arial" w:hAnsi="Arial" w:cs="Arial"/>
+          <w:sz w:val="24"/>
+          <w:szCs w:val="24"/>
+        </w:rPr>
+        <w:t>035/15</w:t>
+      </w:r>
+      <w:r>
+        <w:rPr>
+          <w:rFonts w:ascii="Arial" w:eastAsia="Arial" w:hAnsi="Arial" w:cs="Arial"/>
+          <w:sz w:val="24"/>
+          <w:szCs w:val="24"/>
+        </w:rPr>
+        <w:t xml:space="preserve"> se aprueba la baja de </w:t>
       </w:r>
       <w:r>
         <w:rPr>
@@ -10618,7 +10628,23 @@
           <w:sz w:val="24"/>
           <w:szCs w:val="24"/>
         </w:rPr>
-        <w:t xml:space="preserve"> se da de baja a partir del 01/02/2015 por resol 035/15, entonces quedaría como se indica a continuación:</w:t>
+        <w:t xml:space="preserve"> a partir del 01/02/2015 </w:t>
+      </w:r>
+      <w:r>
+        <w:rPr>
+          <w:rFonts w:ascii="Arial" w:eastAsia="Arial" w:hAnsi="Arial" w:cs="Arial"/>
+          <w:sz w:val="24"/>
+          <w:szCs w:val="24"/>
+        </w:rPr>
+        <w:t>en el proyecto “Agentes Inteligentes en Ambientes Dinámicos”. En el sistema esto se visualizará de la siguiente manera</w:t>
+      </w:r>
+      <w:r>
+        <w:rPr>
+          <w:rFonts w:ascii="Arial" w:eastAsia="Arial" w:hAnsi="Arial" w:cs="Arial"/>
+          <w:sz w:val="24"/>
+          <w:szCs w:val="24"/>
+        </w:rPr>
+        <w:t>:</w:t>
       </w:r>
     </w:p>
     <w:p>
@@ -10774,8 +10800,8 @@
         <w:lastRenderedPageBreak/>
         <w:drawing>
           <wp:inline distT="0" distB="0" distL="0" distR="0">
-            <wp:extent cx="2838450" cy="942975"/>
-            <wp:effectExtent l="0" t="0" r="0" b="9525"/>
+            <wp:extent cx="2368550" cy="786867"/>
+            <wp:effectExtent l="0" t="0" r="0" b="0"/>
             <wp:docPr id="63" name="Imagen 63"/>
             <wp:cNvGraphicFramePr>
               <a:graphicFrameLocks xmlns:a="http://schemas.openxmlformats.org/drawingml/2006/main" noChangeAspect="1"/>
@@ -10805,7 +10831,7 @@
                   <pic:spPr bwMode="auto">
                     <a:xfrm>
                       <a:off x="0" y="0"/>
-                      <a:ext cx="2838450" cy="942975"/>
+                      <a:ext cx="2376552" cy="789525"/>
                     </a:xfrm>
                     <a:prstGeom prst="rect">
                       <a:avLst/>
@@ -10831,32 +10857,6 @@
           <w:rFonts w:ascii="Arial" w:eastAsia="Arial" w:hAnsi="Arial" w:cs="Arial"/>
           <w:sz w:val="24"/>
           <w:szCs w:val="24"/>
-        </w:rPr>
-      </w:pPr>
-    </w:p>
-    <w:p>
-      <w:pPr>
-        <w:widowControl w:val="0"/>
-        <w:spacing w:after="0" w:line="240" w:lineRule="auto"/>
-        <w:rPr>
-          <w:rFonts w:ascii="Trebuchet MS" w:eastAsia="Trebuchet MS" w:hAnsi="Trebuchet MS" w:cs="Trebuchet MS"/>
-          <w:b/>
-          <w:color w:val="943634"/>
-          <w:sz w:val="28"/>
-          <w:szCs w:val="28"/>
-        </w:rPr>
-      </w:pPr>
-    </w:p>
-    <w:p>
-      <w:pPr>
-        <w:widowControl w:val="0"/>
-        <w:spacing w:after="0" w:line="240" w:lineRule="auto"/>
-        <w:rPr>
-          <w:rFonts w:ascii="Trebuchet MS" w:eastAsia="Trebuchet MS" w:hAnsi="Trebuchet MS" w:cs="Trebuchet MS"/>
-          <w:b/>
-          <w:color w:val="943634"/>
-          <w:sz w:val="28"/>
-          <w:szCs w:val="28"/>
         </w:rPr>
       </w:pPr>
     </w:p>
@@ -11457,7 +11457,15 @@
           <w:sz w:val="24"/>
           <w:szCs w:val="24"/>
         </w:rPr>
-        <w:t xml:space="preserve">Por ejemplo, supongamos que </w:t>
+        <w:t xml:space="preserve">Ejemplo: </w:t>
+      </w:r>
+      <w:r>
+        <w:rPr>
+          <w:rFonts w:ascii="Arial" w:eastAsia="Arial" w:hAnsi="Arial" w:cs="Arial"/>
+          <w:sz w:val="24"/>
+          <w:szCs w:val="24"/>
+        </w:rPr>
+        <w:t xml:space="preserve">supongamos que </w:t>
       </w:r>
       <w:r>
         <w:rPr>
@@ -11731,6 +11739,18 @@
           <w:szCs w:val="24"/>
         </w:rPr>
       </w:pPr>
+    </w:p>
+    <w:p>
+      <w:pPr>
+        <w:widowControl w:val="0"/>
+        <w:spacing w:after="0" w:line="240" w:lineRule="auto"/>
+        <w:jc w:val="both"/>
+        <w:rPr>
+          <w:rFonts w:ascii="Arial" w:eastAsia="Arial" w:hAnsi="Arial" w:cs="Arial"/>
+          <w:sz w:val="24"/>
+          <w:szCs w:val="24"/>
+        </w:rPr>
+      </w:pPr>
       <w:r>
         <w:rPr>
           <w:rFonts w:ascii="Arial" w:eastAsia="Arial" w:hAnsi="Arial" w:cs="Arial"/>
@@ -11812,6 +11832,63 @@
       <w:pPr>
         <w:widowControl w:val="0"/>
         <w:pBdr>
+          <w:top w:val="none" w:sz="0" w:space="0" w:color="000000"/>
+          <w:left w:val="none" w:sz="0" w:space="0" w:color="000000"/>
+          <w:bottom w:val="none" w:sz="0" w:space="0" w:color="000000"/>
+          <w:right w:val="none" w:sz="0" w:space="0" w:color="000000"/>
+          <w:between w:val="none" w:sz="0" w:space="0" w:color="000000"/>
+        </w:pBdr>
+        <w:spacing w:after="0" w:line="240" w:lineRule="auto"/>
+        <w:jc w:val="both"/>
+        <w:rPr>
+          <w:rFonts w:ascii="Arial" w:eastAsia="Arial" w:hAnsi="Arial" w:cs="Arial"/>
+          <w:sz w:val="24"/>
+          <w:szCs w:val="24"/>
+        </w:rPr>
+      </w:pPr>
+    </w:p>
+    <w:p>
+      <w:pPr>
+        <w:widowControl w:val="0"/>
+        <w:pBdr>
+          <w:top w:val="none" w:sz="0" w:space="0" w:color="000000"/>
+          <w:left w:val="none" w:sz="0" w:space="0" w:color="000000"/>
+          <w:bottom w:val="none" w:sz="0" w:space="0" w:color="000000"/>
+          <w:right w:val="none" w:sz="0" w:space="0" w:color="000000"/>
+          <w:between w:val="none" w:sz="0" w:space="0" w:color="000000"/>
+        </w:pBdr>
+        <w:spacing w:after="0" w:line="240" w:lineRule="auto"/>
+        <w:jc w:val="both"/>
+        <w:rPr>
+          <w:rFonts w:ascii="Arial" w:eastAsia="Arial" w:hAnsi="Arial" w:cs="Arial"/>
+          <w:sz w:val="24"/>
+          <w:szCs w:val="24"/>
+        </w:rPr>
+      </w:pPr>
+    </w:p>
+    <w:p>
+      <w:pPr>
+        <w:widowControl w:val="0"/>
+        <w:pBdr>
+          <w:top w:val="none" w:sz="0" w:space="0" w:color="000000"/>
+          <w:left w:val="none" w:sz="0" w:space="0" w:color="000000"/>
+          <w:bottom w:val="none" w:sz="0" w:space="0" w:color="000000"/>
+          <w:right w:val="none" w:sz="0" w:space="0" w:color="000000"/>
+          <w:between w:val="none" w:sz="0" w:space="0" w:color="000000"/>
+        </w:pBdr>
+        <w:spacing w:after="0" w:line="240" w:lineRule="auto"/>
+        <w:jc w:val="both"/>
+        <w:rPr>
+          <w:rFonts w:ascii="Arial" w:eastAsia="Arial" w:hAnsi="Arial" w:cs="Arial"/>
+          <w:sz w:val="24"/>
+          <w:szCs w:val="24"/>
+        </w:rPr>
+      </w:pPr>
+    </w:p>
+    <w:p>
+      <w:pPr>
+        <w:widowControl w:val="0"/>
+        <w:pBdr>
           <w:top w:val="single" w:sz="24" w:space="1" w:color="943734"/>
           <w:left w:val="single" w:sz="24" w:space="4" w:color="943734"/>
           <w:bottom w:val="single" w:sz="24" w:space="1" w:color="943734"/>
@@ -11833,6 +11910,7 @@
           <w:sz w:val="24"/>
           <w:szCs w:val="24"/>
         </w:rPr>
+        <w:lastRenderedPageBreak/>
         <w:t>MUY IMPORTANTE</w:t>
       </w:r>
       <w:r>
@@ -11889,16 +11967,7 @@
           <w:sz w:val="24"/>
           <w:szCs w:val="24"/>
         </w:rPr>
-        <w:t xml:space="preserve">y en sus </w:t>
-      </w:r>
-      <w:r>
-        <w:rPr>
-          <w:rFonts w:ascii="Arial" w:eastAsia="Arial" w:hAnsi="Arial" w:cs="Arial"/>
-          <w:sz w:val="24"/>
-          <w:szCs w:val="24"/>
-        </w:rPr>
-        <w:lastRenderedPageBreak/>
-        <w:t xml:space="preserve">integrantes </w:t>
+        <w:t xml:space="preserve">y en sus integrantes </w:t>
       </w:r>
       <w:r>
         <w:rPr>
@@ -12258,18 +12327,33 @@
           <w:szCs w:val="24"/>
         </w:rPr>
       </w:pPr>
+    </w:p>
+    <w:p>
+      <w:pPr>
+        <w:widowControl w:val="0"/>
+        <w:spacing w:after="0" w:line="240" w:lineRule="auto"/>
+        <w:jc w:val="both"/>
+        <w:rPr>
+          <w:rFonts w:ascii="Arial" w:eastAsia="Arial" w:hAnsi="Arial" w:cs="Arial"/>
+          <w:i/>
+          <w:color w:val="943634" w:themeColor="accent2" w:themeShade="BF"/>
+          <w:sz w:val="24"/>
+          <w:szCs w:val="24"/>
+        </w:rPr>
+      </w:pPr>
+      <w:bookmarkStart w:id="1" w:name="_GoBack"/>
       <w:r>
         <w:rPr>
           <w:noProof/>
         </w:rPr>
         <w:drawing>
-          <wp:anchor distT="114300" distB="114300" distL="114300" distR="114300" simplePos="0" relativeHeight="251681792" behindDoc="0" locked="0" layoutInCell="1" hidden="0" allowOverlap="1" wp14:anchorId="3C6A9C4C" wp14:editId="60FADD1F">
+          <wp:anchor distT="114300" distB="114300" distL="114300" distR="114300" simplePos="0" relativeHeight="251681792" behindDoc="0" locked="0" layoutInCell="1" hidden="0" allowOverlap="1" wp14:anchorId="17C3E488" wp14:editId="5122E1D7">
             <wp:simplePos x="0" y="0"/>
             <wp:positionH relativeFrom="margin">
-              <wp:posOffset>0</wp:posOffset>
+              <wp:posOffset>31750</wp:posOffset>
             </wp:positionH>
             <wp:positionV relativeFrom="paragraph">
-              <wp:posOffset>152400</wp:posOffset>
+              <wp:posOffset>135890</wp:posOffset>
             </wp:positionV>
             <wp:extent cx="471170" cy="471170"/>
             <wp:effectExtent l="0" t="0" r="5080" b="5080"/>
@@ -12306,20 +12390,7 @@
           </wp:anchor>
         </w:drawing>
       </w:r>
-    </w:p>
-    <w:p>
-      <w:pPr>
-        <w:widowControl w:val="0"/>
-        <w:spacing w:after="0" w:line="240" w:lineRule="auto"/>
-        <w:jc w:val="both"/>
-        <w:rPr>
-          <w:rFonts w:ascii="Arial" w:eastAsia="Arial" w:hAnsi="Arial" w:cs="Arial"/>
-          <w:i/>
-          <w:color w:val="943634" w:themeColor="accent2" w:themeShade="BF"/>
-          <w:sz w:val="24"/>
-          <w:szCs w:val="24"/>
-        </w:rPr>
-      </w:pPr>
+      <w:bookmarkEnd w:id="1"/>
       <w:r>
         <w:rPr>
           <w:rFonts w:ascii="Arial" w:eastAsia="Arial" w:hAnsi="Arial" w:cs="Arial"/>
@@ -13371,7 +13442,6 @@
           <w:sz w:val="24"/>
           <w:szCs w:val="24"/>
         </w:rPr>
-        <w:lastRenderedPageBreak/>
         <w:t xml:space="preserve">Los registros disponibles para tildar en las 3 tablas serán los que aún no tengan el </w:t>
       </w:r>
       <w:proofErr w:type="spellStart"/>
@@ -14329,6 +14399,7 @@
           <w:b/>
           <w:bCs/>
         </w:rPr>
+        <w:lastRenderedPageBreak/>
         <w:t>ES NACIONAL:</w:t>
       </w:r>
       <w:r>
@@ -14366,7 +14437,6 @@
           <w:b/>
           <w:bCs/>
         </w:rPr>
-        <w:lastRenderedPageBreak/>
         <w:t>FECHA DE PRESENTACIÓN DE CERTIFICADO</w:t>
       </w:r>
       <w:r>
@@ -16987,7 +17057,7 @@
                 <w:sz w:val="20"/>
                 <w:szCs w:val="20"/>
               </w:rPr>
-              <w:t>4</w:t>
+              <w:t>17</w:t>
             </w:r>
             <w:r>
               <w:rPr>
@@ -19333,7 +19403,7 @@
 </file>
 
 <file path=customXml/itemProps1.xml><?xml version="1.0" encoding="utf-8"?>
-<ds:datastoreItem xmlns:ds="http://schemas.openxmlformats.org/officeDocument/2006/customXml" ds:itemID="{84C2C0A2-CEC6-4531-844A-924064698DAE}">
+<ds:datastoreItem xmlns:ds="http://schemas.openxmlformats.org/officeDocument/2006/customXml" ds:itemID="{A93CFF96-ADAF-4BD0-9ECC-3E402AACB418}">
   <ds:schemaRefs>
     <ds:schemaRef ds:uri="http://schemas.openxmlformats.org/officeDocument/2006/bibliography"/>
   </ds:schemaRefs>

</xml_diff>

<commit_message>
Equipos de Cátedra, modificación en el filtro por Departamento Manual Designaciones PI
</commit_message>
<xml_diff>
--- a/www/Mocovi_Designaciones_PI.docx
+++ b/www/Mocovi_Designaciones_PI.docx
@@ -216,27 +216,7 @@
           <w:sz w:val="24"/>
           <w:szCs w:val="24"/>
         </w:rPr>
-        <w:t xml:space="preserve">El sistema permitirá gestionar todas las actividades referentes a los Proyectos de Investigación de su Unidad Académica: altas, bajas y movimientos de participantes, subsidios, estímulos, incentivos, </w:t>
-      </w:r>
-      <w:proofErr w:type="spellStart"/>
-      <w:r>
-        <w:rPr>
-          <w:rFonts w:ascii="Arial" w:eastAsia="Arial" w:hAnsi="Arial" w:cs="Arial"/>
-          <w:i/>
-          <w:sz w:val="24"/>
-          <w:szCs w:val="24"/>
-        </w:rPr>
-        <w:t>winsip</w:t>
-      </w:r>
-      <w:proofErr w:type="spellEnd"/>
-      <w:r>
-        <w:rPr>
-          <w:rFonts w:ascii="Arial" w:eastAsia="Arial" w:hAnsi="Arial" w:cs="Arial"/>
-          <w:i/>
-          <w:sz w:val="24"/>
-          <w:szCs w:val="24"/>
-        </w:rPr>
-        <w:t xml:space="preserve"> y viáticos.</w:t>
+        <w:t>El sistema permitirá gestionar todas las actividades referentes a los Proyectos de Investigación de su Unidad Académica: altas, bajas y movimientos de participantes, subsidios, estímulos, incentivos, winsip y viáticos.</w:t>
       </w:r>
     </w:p>
     <w:p>
@@ -348,25 +328,7 @@
           <w:sz w:val="24"/>
           <w:szCs w:val="24"/>
         </w:rPr>
-        <w:t>écnica (</w:t>
-      </w:r>
-      <w:proofErr w:type="spellStart"/>
-      <w:r>
-        <w:rPr>
-          <w:rFonts w:ascii="Arial" w:eastAsia="Arial" w:hAnsi="Arial" w:cs="Arial"/>
-          <w:sz w:val="24"/>
-          <w:szCs w:val="24"/>
-        </w:rPr>
-        <w:t>SCyT</w:t>
-      </w:r>
-      <w:proofErr w:type="spellEnd"/>
-      <w:r>
-        <w:rPr>
-          <w:rFonts w:ascii="Arial" w:eastAsia="Arial" w:hAnsi="Arial" w:cs="Arial"/>
-          <w:sz w:val="24"/>
-          <w:szCs w:val="24"/>
-        </w:rPr>
-        <w:t>)</w:t>
+        <w:t>écnica (SCyT)</w:t>
       </w:r>
       <w:r>
         <w:rPr>
@@ -551,7 +513,6 @@
         </w:rPr>
         <w:t xml:space="preserve"> </w:t>
       </w:r>
-      <w:proofErr w:type="spellStart"/>
       <w:r>
         <w:rPr>
           <w:rFonts w:ascii="Arial" w:eastAsia="Arial" w:hAnsi="Arial" w:cs="Arial"/>
@@ -577,27 +538,7 @@
           <w:sz w:val="24"/>
           <w:szCs w:val="24"/>
         </w:rPr>
-        <w:t>Proyectos</w:t>
-      </w:r>
-      <w:proofErr w:type="spellEnd"/>
-      <w:r>
-        <w:rPr>
-          <w:rFonts w:ascii="Arial" w:eastAsia="Arial" w:hAnsi="Arial" w:cs="Arial"/>
-          <w:b/>
-          <w:sz w:val="24"/>
-          <w:szCs w:val="24"/>
-        </w:rPr>
-        <w:t xml:space="preserve"> de </w:t>
-      </w:r>
-      <w:proofErr w:type="spellStart"/>
-      <w:r>
-        <w:rPr>
-          <w:rFonts w:ascii="Arial" w:eastAsia="Arial" w:hAnsi="Arial" w:cs="Arial"/>
-          <w:b/>
-          <w:sz w:val="24"/>
-          <w:szCs w:val="24"/>
-        </w:rPr>
-        <w:t>Investigación</w:t>
+        <w:t>Proyectos de Investigación</w:t>
       </w:r>
       <w:r>
         <w:rPr>
@@ -615,17 +556,7 @@
           <w:sz w:val="24"/>
           <w:szCs w:val="24"/>
         </w:rPr>
-        <w:t>P</w:t>
-      </w:r>
-      <w:proofErr w:type="spellEnd"/>
-      <w:r>
-        <w:rPr>
-          <w:rFonts w:ascii="Arial" w:eastAsia="Arial" w:hAnsi="Arial" w:cs="Arial"/>
-          <w:b/>
-          <w:sz w:val="24"/>
-          <w:szCs w:val="24"/>
-        </w:rPr>
-        <w:t xml:space="preserve"> Investigación</w:t>
+        <w:t>P Investigación</w:t>
       </w:r>
       <w:r>
         <w:rPr>
@@ -741,23 +672,13 @@
           <w:szCs w:val="24"/>
         </w:rPr>
       </w:pPr>
-      <w:proofErr w:type="gramStart"/>
-      <w:r>
-        <w:rPr>
-          <w:rFonts w:ascii="Arial" w:eastAsia="Arial" w:hAnsi="Arial" w:cs="Arial"/>
-          <w:sz w:val="24"/>
-          <w:szCs w:val="24"/>
-        </w:rPr>
-        <w:t>aparecerá</w:t>
-      </w:r>
-      <w:proofErr w:type="gramEnd"/>
-      <w:r>
-        <w:rPr>
-          <w:rFonts w:ascii="Arial" w:eastAsia="Arial" w:hAnsi="Arial" w:cs="Arial"/>
-          <w:sz w:val="24"/>
-          <w:szCs w:val="24"/>
-        </w:rPr>
-        <w:t xml:space="preserve"> la siguiente pantalla:</w:t>
+      <w:r>
+        <w:rPr>
+          <w:rFonts w:ascii="Arial" w:eastAsia="Arial" w:hAnsi="Arial" w:cs="Arial"/>
+          <w:sz w:val="24"/>
+          <w:szCs w:val="24"/>
+        </w:rPr>
+        <w:t>aparecerá la siguiente pantalla:</w:t>
       </w:r>
     </w:p>
     <w:p>
@@ -1330,23 +1251,7 @@
                                       <w:i/>
                                       <w:sz w:val="18"/>
                                     </w:rPr>
-                                    <w:t xml:space="preserve">Para agregar un nuevo proyecto, programa </w:t>
-                                  </w:r>
-                                  <w:proofErr w:type="spellStart"/>
-                                  <w:r>
-                                    <w:rPr>
-                                      <w:i/>
-                                      <w:sz w:val="18"/>
-                                    </w:rPr>
-                                    <w:t>ó</w:t>
-                                  </w:r>
-                                  <w:proofErr w:type="spellEnd"/>
-                                  <w:r>
-                                    <w:rPr>
-                                      <w:i/>
-                                      <w:sz w:val="18"/>
-                                    </w:rPr>
-                                    <w:t xml:space="preserve"> proyecto de programa</w:t>
+                                    <w:t>Para agregar un nuevo proyecto, programa ó proyecto de programa</w:t>
                                   </w:r>
                                 </w:p>
                               </w:txbxContent>
@@ -1483,25 +1388,7 @@
           <w:sz w:val="24"/>
           <w:szCs w:val="24"/>
         </w:rPr>
-        <w:t xml:space="preserve">Para ingresar un nuevo proyecto/programa/proyecto de programa de investigación deberá hacer </w:t>
-      </w:r>
-      <w:proofErr w:type="spellStart"/>
-      <w:r>
-        <w:rPr>
-          <w:rFonts w:ascii="Arial" w:eastAsia="Arial" w:hAnsi="Arial" w:cs="Arial"/>
-          <w:sz w:val="24"/>
-          <w:szCs w:val="24"/>
-        </w:rPr>
-        <w:t>click</w:t>
-      </w:r>
-      <w:proofErr w:type="spellEnd"/>
-      <w:r>
-        <w:rPr>
-          <w:rFonts w:ascii="Arial" w:eastAsia="Arial" w:hAnsi="Arial" w:cs="Arial"/>
-          <w:sz w:val="24"/>
-          <w:szCs w:val="24"/>
-        </w:rPr>
-        <w:t xml:space="preserve"> en el botón </w:t>
+        <w:t xml:space="preserve">Para ingresar un nuevo proyecto/programa/proyecto de programa de investigación deberá hacer click en el botón </w:t>
       </w:r>
       <w:r>
         <w:rPr>
@@ -1742,19 +1629,8 @@
           <w:sz w:val="24"/>
           <w:szCs w:val="24"/>
         </w:rPr>
-        <w:t>Es Programa</w:t>
-      </w:r>
-      <w:proofErr w:type="gramStart"/>
-      <w:r>
-        <w:rPr>
-          <w:rFonts w:ascii="Arial" w:eastAsia="Arial" w:hAnsi="Arial" w:cs="Arial"/>
-          <w:b/>
-          <w:sz w:val="24"/>
-          <w:szCs w:val="24"/>
-        </w:rPr>
-        <w:t>?</w:t>
-      </w:r>
-      <w:proofErr w:type="gramEnd"/>
+        <w:t>Es Programa?</w:t>
+      </w:r>
       <w:r>
         <w:rPr>
           <w:rFonts w:ascii="Arial" w:eastAsia="Arial" w:hAnsi="Arial" w:cs="Arial"/>
@@ -1884,18 +1760,8 @@
           <w:sz w:val="24"/>
           <w:szCs w:val="24"/>
         </w:rPr>
-        <w:t xml:space="preserve"> reconocidos por la </w:t>
-      </w:r>
-      <w:proofErr w:type="spellStart"/>
-      <w:r>
-        <w:rPr>
-          <w:rFonts w:ascii="Arial" w:eastAsia="Arial" w:hAnsi="Arial" w:cs="Arial"/>
-          <w:sz w:val="24"/>
-          <w:szCs w:val="24"/>
-        </w:rPr>
-        <w:t>SCyT</w:t>
-      </w:r>
-      <w:proofErr w:type="spellEnd"/>
+        <w:t xml:space="preserve"> reconocidos por la SCyT</w:t>
+      </w:r>
       <w:r>
         <w:rPr>
           <w:rFonts w:ascii="Arial" w:eastAsia="Arial" w:hAnsi="Arial" w:cs="Arial"/>
@@ -1939,18 +1805,67 @@
           <w:sz w:val="24"/>
           <w:szCs w:val="24"/>
         </w:rPr>
-        <w:t xml:space="preserve">: código del proyecto asignado por </w:t>
-      </w:r>
-      <w:proofErr w:type="spellStart"/>
-      <w:r>
-        <w:rPr>
-          <w:rFonts w:ascii="Arial" w:eastAsia="Arial" w:hAnsi="Arial" w:cs="Arial"/>
-          <w:sz w:val="24"/>
-          <w:szCs w:val="24"/>
-        </w:rPr>
-        <w:t>SCyT</w:t>
-      </w:r>
-      <w:proofErr w:type="spellEnd"/>
+        <w:t>: código del proyecto asignado por SCyT.</w:t>
+      </w:r>
+    </w:p>
+    <w:p>
+      <w:pPr>
+        <w:widowControl w:val="0"/>
+        <w:spacing w:after="0" w:line="240" w:lineRule="auto"/>
+        <w:jc w:val="both"/>
+        <w:rPr>
+          <w:rFonts w:ascii="Arial" w:eastAsia="Arial" w:hAnsi="Arial" w:cs="Arial"/>
+          <w:sz w:val="24"/>
+          <w:szCs w:val="24"/>
+        </w:rPr>
+      </w:pPr>
+      <w:r>
+        <w:rPr>
+          <w:rFonts w:ascii="Arial" w:eastAsia="Arial" w:hAnsi="Arial" w:cs="Arial"/>
+          <w:b/>
+          <w:sz w:val="24"/>
+          <w:szCs w:val="24"/>
+        </w:rPr>
+        <w:t>Disciplina</w:t>
+      </w:r>
+      <w:r>
+        <w:rPr>
+          <w:rFonts w:ascii="Arial" w:eastAsia="Arial" w:hAnsi="Arial" w:cs="Arial"/>
+          <w:sz w:val="24"/>
+          <w:szCs w:val="24"/>
+        </w:rPr>
+        <w:t>: seleccionar del listado según corresponda.</w:t>
+      </w:r>
+    </w:p>
+    <w:p>
+      <w:pPr>
+        <w:widowControl w:val="0"/>
+        <w:spacing w:after="0" w:line="240" w:lineRule="auto"/>
+        <w:jc w:val="both"/>
+        <w:rPr>
+          <w:rFonts w:ascii="Arial" w:eastAsia="Arial" w:hAnsi="Arial" w:cs="Arial"/>
+          <w:b/>
+          <w:sz w:val="24"/>
+          <w:szCs w:val="24"/>
+        </w:rPr>
+      </w:pPr>
+      <w:r>
+        <w:rPr>
+          <w:rFonts w:ascii="Arial" w:eastAsia="Arial" w:hAnsi="Arial" w:cs="Arial"/>
+          <w:b/>
+          <w:sz w:val="24"/>
+          <w:szCs w:val="24"/>
+        </w:rPr>
+        <w:t xml:space="preserve">Estado: </w:t>
+      </w:r>
+      <w:r>
+        <w:rPr>
+          <w:rFonts w:ascii="Arial" w:eastAsia="Arial" w:hAnsi="Arial" w:cs="Arial"/>
+          <w:sz w:val="24"/>
+          <w:szCs w:val="24"/>
+        </w:rPr>
+        <w:t>estado del proyecto (Ver Estados de un Proyecto)</w:t>
+      </w:r>
       <w:r>
         <w:rPr>
           <w:rFonts w:ascii="Arial" w:eastAsia="Arial" w:hAnsi="Arial" w:cs="Arial"/>
@@ -1974,49 +1889,126 @@
       <w:r>
         <w:rPr>
           <w:rFonts w:ascii="Arial" w:eastAsia="Arial" w:hAnsi="Arial" w:cs="Arial"/>
-          <w:b/>
-          <w:sz w:val="24"/>
-          <w:szCs w:val="24"/>
-        </w:rPr>
-        <w:t>Disciplina</w:t>
-      </w:r>
-      <w:r>
-        <w:rPr>
-          <w:rFonts w:ascii="Arial" w:eastAsia="Arial" w:hAnsi="Arial" w:cs="Arial"/>
-          <w:sz w:val="24"/>
-          <w:szCs w:val="24"/>
-        </w:rPr>
-        <w:t>: seleccionar del listado según corresponda.</w:t>
-      </w:r>
-    </w:p>
-    <w:p>
-      <w:pPr>
-        <w:widowControl w:val="0"/>
-        <w:spacing w:after="0" w:line="240" w:lineRule="auto"/>
-        <w:jc w:val="both"/>
-        <w:rPr>
-          <w:rFonts w:ascii="Arial" w:eastAsia="Arial" w:hAnsi="Arial" w:cs="Arial"/>
-          <w:b/>
-          <w:sz w:val="24"/>
-          <w:szCs w:val="24"/>
-        </w:rPr>
-      </w:pPr>
-      <w:r>
-        <w:rPr>
-          <w:rFonts w:ascii="Arial" w:eastAsia="Arial" w:hAnsi="Arial" w:cs="Arial"/>
-          <w:b/>
-          <w:sz w:val="24"/>
-          <w:szCs w:val="24"/>
-        </w:rPr>
-        <w:t xml:space="preserve">Estado: </w:t>
-      </w:r>
-      <w:r>
-        <w:rPr>
-          <w:rFonts w:ascii="Arial" w:eastAsia="Arial" w:hAnsi="Arial" w:cs="Arial"/>
-          <w:sz w:val="24"/>
-          <w:szCs w:val="24"/>
-        </w:rPr>
-        <w:t>estado del proyecto (Ver Estados de un Proyecto)</w:t>
+          <w:sz w:val="24"/>
+          <w:szCs w:val="24"/>
+        </w:rPr>
+        <w:t>Únicamente estará disponible el estado Inicial</w:t>
+      </w:r>
+      <w:r>
+        <w:rPr>
+          <w:rFonts w:ascii="Arial" w:eastAsia="Arial" w:hAnsi="Arial" w:cs="Arial"/>
+          <w:sz w:val="24"/>
+          <w:szCs w:val="24"/>
+        </w:rPr>
+        <w:t xml:space="preserve"> (</w:t>
+      </w:r>
+      <w:r>
+        <w:rPr>
+          <w:rFonts w:ascii="Arial" w:eastAsia="Arial" w:hAnsi="Arial" w:cs="Arial"/>
+          <w:b/>
+          <w:sz w:val="24"/>
+          <w:szCs w:val="24"/>
+        </w:rPr>
+        <w:t>I</w:t>
+      </w:r>
+      <w:r>
+        <w:rPr>
+          <w:rFonts w:ascii="Arial" w:eastAsia="Arial" w:hAnsi="Arial" w:cs="Arial"/>
+          <w:sz w:val="24"/>
+          <w:szCs w:val="24"/>
+        </w:rPr>
+        <w:t>)</w:t>
+      </w:r>
+      <w:r>
+        <w:rPr>
+          <w:rFonts w:ascii="Arial" w:eastAsia="Arial" w:hAnsi="Arial" w:cs="Arial"/>
+          <w:sz w:val="24"/>
+          <w:szCs w:val="24"/>
+        </w:rPr>
+        <w:t xml:space="preserve"> para la carga por parte de la Unidad Académica. La SCyT cambiará el estado de cada proyecto según corresponda.</w:t>
+      </w:r>
+    </w:p>
+    <w:p>
+      <w:pPr>
+        <w:widowControl w:val="0"/>
+        <w:spacing w:after="0" w:line="240" w:lineRule="auto"/>
+        <w:jc w:val="both"/>
+        <w:rPr>
+          <w:rFonts w:ascii="Arial" w:eastAsia="Arial" w:hAnsi="Arial" w:cs="Arial"/>
+          <w:sz w:val="24"/>
+          <w:szCs w:val="24"/>
+        </w:rPr>
+      </w:pPr>
+      <w:r>
+        <w:rPr>
+          <w:rFonts w:ascii="Arial" w:eastAsia="Arial" w:hAnsi="Arial" w:cs="Arial"/>
+          <w:b/>
+          <w:sz w:val="24"/>
+          <w:szCs w:val="24"/>
+        </w:rPr>
+        <w:t>Nro Ord CS/Disposición SCyT</w:t>
+      </w:r>
+      <w:r>
+        <w:rPr>
+          <w:rFonts w:ascii="Arial" w:eastAsia="Arial" w:hAnsi="Arial" w:cs="Arial"/>
+          <w:sz w:val="24"/>
+          <w:szCs w:val="24"/>
+        </w:rPr>
+        <w:t>: Número de Ordenanza de aprobación del Consejo Superior</w:t>
+      </w:r>
+      <w:r>
+        <w:rPr>
+          <w:rFonts w:ascii="Arial" w:eastAsia="Arial" w:hAnsi="Arial" w:cs="Arial"/>
+          <w:sz w:val="24"/>
+          <w:szCs w:val="24"/>
+        </w:rPr>
+        <w:t xml:space="preserve"> o Disposición SCyT de reconocimiento.</w:t>
+      </w:r>
+    </w:p>
+    <w:p>
+      <w:pPr>
+        <w:widowControl w:val="0"/>
+        <w:spacing w:after="0" w:line="240" w:lineRule="auto"/>
+        <w:jc w:val="both"/>
+        <w:rPr>
+          <w:rFonts w:ascii="Arial" w:eastAsia="Arial" w:hAnsi="Arial" w:cs="Arial"/>
+          <w:sz w:val="24"/>
+          <w:szCs w:val="24"/>
+        </w:rPr>
+      </w:pPr>
+      <w:r>
+        <w:rPr>
+          <w:rFonts w:ascii="Arial" w:eastAsia="Arial" w:hAnsi="Arial" w:cs="Arial"/>
+          <w:b/>
+          <w:sz w:val="24"/>
+          <w:szCs w:val="24"/>
+        </w:rPr>
+        <w:t>Fecha Ord CS</w:t>
+      </w:r>
+      <w:r>
+        <w:rPr>
+          <w:rFonts w:ascii="Arial" w:eastAsia="Arial" w:hAnsi="Arial" w:cs="Arial"/>
+          <w:b/>
+          <w:sz w:val="24"/>
+          <w:szCs w:val="24"/>
+        </w:rPr>
+        <w:t>/Disp SCyT</w:t>
+      </w:r>
+      <w:r>
+        <w:rPr>
+          <w:rFonts w:ascii="Arial" w:eastAsia="Arial" w:hAnsi="Arial" w:cs="Arial"/>
+          <w:sz w:val="24"/>
+          <w:szCs w:val="24"/>
+        </w:rPr>
+        <w:t>: Fecha de la Ordenanza del Consejo Superior</w:t>
+      </w:r>
+      <w:r>
+        <w:rPr>
+          <w:rFonts w:ascii="Arial" w:eastAsia="Arial" w:hAnsi="Arial" w:cs="Arial"/>
+          <w:sz w:val="24"/>
+          <w:szCs w:val="24"/>
+        </w:rPr>
+        <w:t>/Disposición SCyT de reconocimiento</w:t>
       </w:r>
       <w:r>
         <w:rPr>
@@ -2031,257 +2023,6 @@
       <w:pPr>
         <w:widowControl w:val="0"/>
         <w:spacing w:after="0" w:line="240" w:lineRule="auto"/>
-        <w:jc w:val="both"/>
-        <w:rPr>
-          <w:rFonts w:ascii="Arial" w:eastAsia="Arial" w:hAnsi="Arial" w:cs="Arial"/>
-          <w:sz w:val="24"/>
-          <w:szCs w:val="24"/>
-        </w:rPr>
-      </w:pPr>
-      <w:r>
-        <w:rPr>
-          <w:rFonts w:ascii="Arial" w:eastAsia="Arial" w:hAnsi="Arial" w:cs="Arial"/>
-          <w:sz w:val="24"/>
-          <w:szCs w:val="24"/>
-        </w:rPr>
-        <w:t>Únicamente estará disponible el estado Inicial</w:t>
-      </w:r>
-      <w:r>
-        <w:rPr>
-          <w:rFonts w:ascii="Arial" w:eastAsia="Arial" w:hAnsi="Arial" w:cs="Arial"/>
-          <w:sz w:val="24"/>
-          <w:szCs w:val="24"/>
-        </w:rPr>
-        <w:t xml:space="preserve"> (</w:t>
-      </w:r>
-      <w:r>
-        <w:rPr>
-          <w:rFonts w:ascii="Arial" w:eastAsia="Arial" w:hAnsi="Arial" w:cs="Arial"/>
-          <w:b/>
-          <w:sz w:val="24"/>
-          <w:szCs w:val="24"/>
-        </w:rPr>
-        <w:t>I</w:t>
-      </w:r>
-      <w:r>
-        <w:rPr>
-          <w:rFonts w:ascii="Arial" w:eastAsia="Arial" w:hAnsi="Arial" w:cs="Arial"/>
-          <w:sz w:val="24"/>
-          <w:szCs w:val="24"/>
-        </w:rPr>
-        <w:t>)</w:t>
-      </w:r>
-      <w:r>
-        <w:rPr>
-          <w:rFonts w:ascii="Arial" w:eastAsia="Arial" w:hAnsi="Arial" w:cs="Arial"/>
-          <w:sz w:val="24"/>
-          <w:szCs w:val="24"/>
-        </w:rPr>
-        <w:t xml:space="preserve"> para la carga por parte de la Unidad Académica. La </w:t>
-      </w:r>
-      <w:proofErr w:type="spellStart"/>
-      <w:r>
-        <w:rPr>
-          <w:rFonts w:ascii="Arial" w:eastAsia="Arial" w:hAnsi="Arial" w:cs="Arial"/>
-          <w:sz w:val="24"/>
-          <w:szCs w:val="24"/>
-        </w:rPr>
-        <w:t>SCyT</w:t>
-      </w:r>
-      <w:proofErr w:type="spellEnd"/>
-      <w:r>
-        <w:rPr>
-          <w:rFonts w:ascii="Arial" w:eastAsia="Arial" w:hAnsi="Arial" w:cs="Arial"/>
-          <w:sz w:val="24"/>
-          <w:szCs w:val="24"/>
-        </w:rPr>
-        <w:t xml:space="preserve"> cambiará el estado de cada proyecto según corresponda.</w:t>
-      </w:r>
-    </w:p>
-    <w:p>
-      <w:pPr>
-        <w:widowControl w:val="0"/>
-        <w:spacing w:after="0" w:line="240" w:lineRule="auto"/>
-        <w:jc w:val="both"/>
-        <w:rPr>
-          <w:rFonts w:ascii="Arial" w:eastAsia="Arial" w:hAnsi="Arial" w:cs="Arial"/>
-          <w:sz w:val="24"/>
-          <w:szCs w:val="24"/>
-        </w:rPr>
-      </w:pPr>
-      <w:proofErr w:type="spellStart"/>
-      <w:r>
-        <w:rPr>
-          <w:rFonts w:ascii="Arial" w:eastAsia="Arial" w:hAnsi="Arial" w:cs="Arial"/>
-          <w:b/>
-          <w:sz w:val="24"/>
-          <w:szCs w:val="24"/>
-        </w:rPr>
-        <w:t>Nro</w:t>
-      </w:r>
-      <w:proofErr w:type="spellEnd"/>
-      <w:r>
-        <w:rPr>
-          <w:rFonts w:ascii="Arial" w:eastAsia="Arial" w:hAnsi="Arial" w:cs="Arial"/>
-          <w:b/>
-          <w:sz w:val="24"/>
-          <w:szCs w:val="24"/>
-        </w:rPr>
-        <w:t xml:space="preserve"> Ord CS/Disposición </w:t>
-      </w:r>
-      <w:proofErr w:type="spellStart"/>
-      <w:r>
-        <w:rPr>
-          <w:rFonts w:ascii="Arial" w:eastAsia="Arial" w:hAnsi="Arial" w:cs="Arial"/>
-          <w:b/>
-          <w:sz w:val="24"/>
-          <w:szCs w:val="24"/>
-        </w:rPr>
-        <w:t>SCyT</w:t>
-      </w:r>
-      <w:proofErr w:type="spellEnd"/>
-      <w:r>
-        <w:rPr>
-          <w:rFonts w:ascii="Arial" w:eastAsia="Arial" w:hAnsi="Arial" w:cs="Arial"/>
-          <w:sz w:val="24"/>
-          <w:szCs w:val="24"/>
-        </w:rPr>
-        <w:t>: Número de Ordenanza de aprobación del Consejo Superior</w:t>
-      </w:r>
-      <w:r>
-        <w:rPr>
-          <w:rFonts w:ascii="Arial" w:eastAsia="Arial" w:hAnsi="Arial" w:cs="Arial"/>
-          <w:sz w:val="24"/>
-          <w:szCs w:val="24"/>
-        </w:rPr>
-        <w:t xml:space="preserve"> o Disposición </w:t>
-      </w:r>
-      <w:proofErr w:type="spellStart"/>
-      <w:r>
-        <w:rPr>
-          <w:rFonts w:ascii="Arial" w:eastAsia="Arial" w:hAnsi="Arial" w:cs="Arial"/>
-          <w:sz w:val="24"/>
-          <w:szCs w:val="24"/>
-        </w:rPr>
-        <w:t>SCyT</w:t>
-      </w:r>
-      <w:proofErr w:type="spellEnd"/>
-      <w:r>
-        <w:rPr>
-          <w:rFonts w:ascii="Arial" w:eastAsia="Arial" w:hAnsi="Arial" w:cs="Arial"/>
-          <w:sz w:val="24"/>
-          <w:szCs w:val="24"/>
-        </w:rPr>
-        <w:t xml:space="preserve"> de reconocimiento.</w:t>
-      </w:r>
-    </w:p>
-    <w:p>
-      <w:pPr>
-        <w:widowControl w:val="0"/>
-        <w:spacing w:after="0" w:line="240" w:lineRule="auto"/>
-        <w:jc w:val="both"/>
-        <w:rPr>
-          <w:rFonts w:ascii="Arial" w:eastAsia="Arial" w:hAnsi="Arial" w:cs="Arial"/>
-          <w:sz w:val="24"/>
-          <w:szCs w:val="24"/>
-        </w:rPr>
-      </w:pPr>
-      <w:r>
-        <w:rPr>
-          <w:rFonts w:ascii="Arial" w:eastAsia="Arial" w:hAnsi="Arial" w:cs="Arial"/>
-          <w:b/>
-          <w:sz w:val="24"/>
-          <w:szCs w:val="24"/>
-        </w:rPr>
-        <w:t>Fecha Ord CS</w:t>
-      </w:r>
-      <w:r>
-        <w:rPr>
-          <w:rFonts w:ascii="Arial" w:eastAsia="Arial" w:hAnsi="Arial" w:cs="Arial"/>
-          <w:b/>
-          <w:sz w:val="24"/>
-          <w:szCs w:val="24"/>
-        </w:rPr>
-        <w:t>/</w:t>
-      </w:r>
-      <w:proofErr w:type="spellStart"/>
-      <w:r>
-        <w:rPr>
-          <w:rFonts w:ascii="Arial" w:eastAsia="Arial" w:hAnsi="Arial" w:cs="Arial"/>
-          <w:b/>
-          <w:sz w:val="24"/>
-          <w:szCs w:val="24"/>
-        </w:rPr>
-        <w:t>Disp</w:t>
-      </w:r>
-      <w:proofErr w:type="spellEnd"/>
-      <w:r>
-        <w:rPr>
-          <w:rFonts w:ascii="Arial" w:eastAsia="Arial" w:hAnsi="Arial" w:cs="Arial"/>
-          <w:b/>
-          <w:sz w:val="24"/>
-          <w:szCs w:val="24"/>
-        </w:rPr>
-        <w:t xml:space="preserve"> </w:t>
-      </w:r>
-      <w:proofErr w:type="spellStart"/>
-      <w:r>
-        <w:rPr>
-          <w:rFonts w:ascii="Arial" w:eastAsia="Arial" w:hAnsi="Arial" w:cs="Arial"/>
-          <w:b/>
-          <w:sz w:val="24"/>
-          <w:szCs w:val="24"/>
-        </w:rPr>
-        <w:t>SCyT</w:t>
-      </w:r>
-      <w:proofErr w:type="spellEnd"/>
-      <w:r>
-        <w:rPr>
-          <w:rFonts w:ascii="Arial" w:eastAsia="Arial" w:hAnsi="Arial" w:cs="Arial"/>
-          <w:sz w:val="24"/>
-          <w:szCs w:val="24"/>
-        </w:rPr>
-        <w:t>: Fecha de la Ordenanza del Consejo Superior</w:t>
-      </w:r>
-      <w:r>
-        <w:rPr>
-          <w:rFonts w:ascii="Arial" w:eastAsia="Arial" w:hAnsi="Arial" w:cs="Arial"/>
-          <w:sz w:val="24"/>
-          <w:szCs w:val="24"/>
-        </w:rPr>
-        <w:t xml:space="preserve">/Disposición </w:t>
-      </w:r>
-      <w:proofErr w:type="spellStart"/>
-      <w:r>
-        <w:rPr>
-          <w:rFonts w:ascii="Arial" w:eastAsia="Arial" w:hAnsi="Arial" w:cs="Arial"/>
-          <w:sz w:val="24"/>
-          <w:szCs w:val="24"/>
-        </w:rPr>
-        <w:t>SCyT</w:t>
-      </w:r>
-      <w:proofErr w:type="spellEnd"/>
-      <w:r>
-        <w:rPr>
-          <w:rFonts w:ascii="Arial" w:eastAsia="Arial" w:hAnsi="Arial" w:cs="Arial"/>
-          <w:sz w:val="24"/>
-          <w:szCs w:val="24"/>
-        </w:rPr>
-        <w:t xml:space="preserve"> de reconocimiento</w:t>
-      </w:r>
-      <w:r>
-        <w:rPr>
-          <w:rFonts w:ascii="Arial" w:eastAsia="Arial" w:hAnsi="Arial" w:cs="Arial"/>
-          <w:sz w:val="24"/>
-          <w:szCs w:val="24"/>
-        </w:rPr>
-        <w:t>.</w:t>
-      </w:r>
-    </w:p>
-    <w:p>
-      <w:pPr>
-        <w:widowControl w:val="0"/>
-        <w:spacing w:after="0" w:line="240" w:lineRule="auto"/>
         <w:rPr>
           <w:rFonts w:ascii="Arial" w:eastAsia="Arial" w:hAnsi="Arial" w:cs="Arial"/>
           <w:sz w:val="24"/>
@@ -2399,25 +2140,14 @@
           <w:szCs w:val="24"/>
         </w:rPr>
       </w:pPr>
-      <w:proofErr w:type="spellStart"/>
-      <w:r>
-        <w:rPr>
-          <w:rFonts w:ascii="Arial" w:eastAsia="Arial" w:hAnsi="Arial" w:cs="Arial"/>
-          <w:b/>
-          <w:sz w:val="24"/>
-          <w:szCs w:val="24"/>
-        </w:rPr>
-        <w:t>Nro</w:t>
-      </w:r>
-      <w:proofErr w:type="spellEnd"/>
-      <w:r>
-        <w:rPr>
-          <w:rFonts w:ascii="Arial" w:eastAsia="Arial" w:hAnsi="Arial" w:cs="Arial"/>
-          <w:b/>
-          <w:sz w:val="24"/>
-          <w:szCs w:val="24"/>
-        </w:rPr>
-        <w:t xml:space="preserve"> Resolución CD</w:t>
+      <w:r>
+        <w:rPr>
+          <w:rFonts w:ascii="Arial" w:eastAsia="Arial" w:hAnsi="Arial" w:cs="Arial"/>
+          <w:b/>
+          <w:sz w:val="24"/>
+          <w:szCs w:val="24"/>
+        </w:rPr>
+        <w:t>Nro Resolución CD</w:t>
       </w:r>
       <w:r>
         <w:rPr>
@@ -2466,9 +2196,61 @@
           <w:sz w:val="24"/>
           <w:szCs w:val="24"/>
         </w:rPr>
-        <w:t>ad-</w:t>
-      </w:r>
-      <w:proofErr w:type="spellStart"/>
+        <w:t>ad-referendum</w:t>
+      </w:r>
+      <w:r>
+        <w:rPr>
+          <w:rFonts w:ascii="Arial" w:eastAsia="Arial" w:hAnsi="Arial" w:cs="Arial"/>
+          <w:sz w:val="24"/>
+          <w:szCs w:val="24"/>
+        </w:rPr>
+        <w:t xml:space="preserve"> del CD de la Unidad Académica. </w:t>
+      </w:r>
+    </w:p>
+    <w:p>
+      <w:pPr>
+        <w:widowControl w:val="0"/>
+        <w:spacing w:after="0" w:line="240" w:lineRule="auto"/>
+        <w:jc w:val="both"/>
+        <w:rPr>
+          <w:rFonts w:ascii="Arial" w:eastAsia="Arial" w:hAnsi="Arial" w:cs="Arial"/>
+          <w:sz w:val="24"/>
+          <w:szCs w:val="24"/>
+        </w:rPr>
+      </w:pPr>
+      <w:r>
+        <w:rPr>
+          <w:rFonts w:ascii="Arial" w:eastAsia="Arial" w:hAnsi="Arial" w:cs="Arial"/>
+          <w:b/>
+          <w:sz w:val="24"/>
+          <w:szCs w:val="24"/>
+        </w:rPr>
+        <w:t>Fecha Resolución CD</w:t>
+      </w:r>
+      <w:r>
+        <w:rPr>
+          <w:rFonts w:ascii="Arial" w:eastAsia="Arial" w:hAnsi="Arial" w:cs="Arial"/>
+          <w:sz w:val="24"/>
+          <w:szCs w:val="24"/>
+        </w:rPr>
+        <w:t xml:space="preserve">: Fecha </w:t>
+      </w:r>
+      <w:r>
+        <w:rPr>
+          <w:rFonts w:ascii="Arial" w:eastAsia="Arial" w:hAnsi="Arial" w:cs="Arial"/>
+          <w:sz w:val="24"/>
+          <w:szCs w:val="24"/>
+        </w:rPr>
+        <w:t>de R</w:t>
+      </w:r>
+      <w:r>
+        <w:rPr>
+          <w:rFonts w:ascii="Arial" w:eastAsia="Arial" w:hAnsi="Arial" w:cs="Arial"/>
+          <w:sz w:val="24"/>
+          <w:szCs w:val="24"/>
+        </w:rPr>
+        <w:t xml:space="preserve">esolución de aval del Consejo Directivo / </w:t>
+      </w:r>
       <w:r>
         <w:rPr>
           <w:rFonts w:ascii="Arial" w:eastAsia="Arial" w:hAnsi="Arial" w:cs="Arial"/>
@@ -2476,82 +2258,8 @@
           <w:sz w:val="24"/>
           <w:szCs w:val="24"/>
         </w:rPr>
-        <w:t>referendum</w:t>
-      </w:r>
-      <w:proofErr w:type="spellEnd"/>
-      <w:r>
-        <w:rPr>
-          <w:rFonts w:ascii="Arial" w:eastAsia="Arial" w:hAnsi="Arial" w:cs="Arial"/>
-          <w:sz w:val="24"/>
-          <w:szCs w:val="24"/>
-        </w:rPr>
-        <w:t xml:space="preserve"> del CD de la Unidad Académica. </w:t>
-      </w:r>
-    </w:p>
-    <w:p>
-      <w:pPr>
-        <w:widowControl w:val="0"/>
-        <w:spacing w:after="0" w:line="240" w:lineRule="auto"/>
-        <w:jc w:val="both"/>
-        <w:rPr>
-          <w:rFonts w:ascii="Arial" w:eastAsia="Arial" w:hAnsi="Arial" w:cs="Arial"/>
-          <w:sz w:val="24"/>
-          <w:szCs w:val="24"/>
-        </w:rPr>
-      </w:pPr>
-      <w:r>
-        <w:rPr>
-          <w:rFonts w:ascii="Arial" w:eastAsia="Arial" w:hAnsi="Arial" w:cs="Arial"/>
-          <w:b/>
-          <w:sz w:val="24"/>
-          <w:szCs w:val="24"/>
-        </w:rPr>
-        <w:t>Fecha Resolución CD</w:t>
-      </w:r>
-      <w:r>
-        <w:rPr>
-          <w:rFonts w:ascii="Arial" w:eastAsia="Arial" w:hAnsi="Arial" w:cs="Arial"/>
-          <w:sz w:val="24"/>
-          <w:szCs w:val="24"/>
-        </w:rPr>
-        <w:t xml:space="preserve">: Fecha </w:t>
-      </w:r>
-      <w:r>
-        <w:rPr>
-          <w:rFonts w:ascii="Arial" w:eastAsia="Arial" w:hAnsi="Arial" w:cs="Arial"/>
-          <w:sz w:val="24"/>
-          <w:szCs w:val="24"/>
-        </w:rPr>
-        <w:t>de R</w:t>
-      </w:r>
-      <w:r>
-        <w:rPr>
-          <w:rFonts w:ascii="Arial" w:eastAsia="Arial" w:hAnsi="Arial" w:cs="Arial"/>
-          <w:sz w:val="24"/>
-          <w:szCs w:val="24"/>
-        </w:rPr>
-        <w:t xml:space="preserve">esolución de aval del Consejo Directivo / </w:t>
-      </w:r>
-      <w:r>
-        <w:rPr>
-          <w:rFonts w:ascii="Arial" w:eastAsia="Arial" w:hAnsi="Arial" w:cs="Arial"/>
-          <w:i/>
-          <w:sz w:val="24"/>
-          <w:szCs w:val="24"/>
-        </w:rPr>
-        <w:t>ad-</w:t>
-      </w:r>
-      <w:proofErr w:type="spellStart"/>
-      <w:r>
-        <w:rPr>
-          <w:rFonts w:ascii="Arial" w:eastAsia="Arial" w:hAnsi="Arial" w:cs="Arial"/>
-          <w:i/>
-          <w:sz w:val="24"/>
-          <w:szCs w:val="24"/>
-        </w:rPr>
-        <w:t>referendum</w:t>
-      </w:r>
-      <w:proofErr w:type="spellEnd"/>
+        <w:t>ad-referendum</w:t>
+      </w:r>
       <w:r>
         <w:rPr>
           <w:rFonts w:ascii="Arial" w:eastAsia="Arial" w:hAnsi="Arial" w:cs="Arial"/>
@@ -2820,44 +2528,15 @@
           <w:sz w:val="24"/>
           <w:szCs w:val="24"/>
         </w:rPr>
-        <w:t xml:space="preserve">Observaciones </w:t>
-      </w:r>
-      <w:proofErr w:type="spellStart"/>
-      <w:r>
-        <w:rPr>
-          <w:rFonts w:ascii="Arial" w:eastAsia="Arial" w:hAnsi="Arial" w:cs="Arial"/>
-          <w:b/>
-          <w:sz w:val="24"/>
-          <w:szCs w:val="24"/>
-        </w:rPr>
-        <w:t>SCyT</w:t>
-      </w:r>
-      <w:proofErr w:type="spellEnd"/>
-      <w:r>
-        <w:rPr>
-          <w:rFonts w:ascii="Arial" w:eastAsia="Arial" w:hAnsi="Arial" w:cs="Arial"/>
-          <w:sz w:val="24"/>
-          <w:szCs w:val="24"/>
-        </w:rPr>
-        <w:t xml:space="preserve">: campo descriptivo para que la </w:t>
-      </w:r>
-      <w:proofErr w:type="spellStart"/>
-      <w:r>
-        <w:rPr>
-          <w:rFonts w:ascii="Arial" w:eastAsia="Arial" w:hAnsi="Arial" w:cs="Arial"/>
-          <w:sz w:val="24"/>
-          <w:szCs w:val="24"/>
-        </w:rPr>
-        <w:t>SCyT</w:t>
-      </w:r>
-      <w:proofErr w:type="spellEnd"/>
-      <w:r>
-        <w:rPr>
-          <w:rFonts w:ascii="Arial" w:eastAsia="Arial" w:hAnsi="Arial" w:cs="Arial"/>
-          <w:sz w:val="24"/>
-          <w:szCs w:val="24"/>
-        </w:rPr>
-        <w:t xml:space="preserve"> indique a</w:t>
+        <w:t>Observaciones SCyT</w:t>
+      </w:r>
+      <w:r>
+        <w:rPr>
+          <w:rFonts w:ascii="Arial" w:eastAsia="Arial" w:hAnsi="Arial" w:cs="Arial"/>
+          <w:sz w:val="24"/>
+          <w:szCs w:val="24"/>
+        </w:rPr>
+        <w:t>: campo descriptivo para que la SCyT indique a</w:t>
       </w:r>
       <w:r>
         <w:rPr>
@@ -2873,18 +2552,8 @@
           <w:sz w:val="24"/>
           <w:szCs w:val="24"/>
         </w:rPr>
-        <w:t xml:space="preserve">lo estará habilitado para ser modificado por la </w:t>
-      </w:r>
-      <w:proofErr w:type="spellStart"/>
-      <w:r>
-        <w:rPr>
-          <w:rFonts w:ascii="Arial" w:eastAsia="Arial" w:hAnsi="Arial" w:cs="Arial"/>
-          <w:sz w:val="24"/>
-          <w:szCs w:val="24"/>
-        </w:rPr>
-        <w:t>SCyT</w:t>
-      </w:r>
-      <w:proofErr w:type="spellEnd"/>
+        <w:t>lo estará habilitado para ser modificado por la SCyT</w:t>
+      </w:r>
     </w:p>
     <w:p>
       <w:pPr>
@@ -2940,25 +2609,7 @@
           <w:sz w:val="24"/>
           <w:szCs w:val="24"/>
         </w:rPr>
-        <w:t xml:space="preserve">Una vez cargada la información, hacer </w:t>
-      </w:r>
-      <w:proofErr w:type="spellStart"/>
-      <w:r>
-        <w:rPr>
-          <w:rFonts w:ascii="Arial" w:eastAsia="Arial" w:hAnsi="Arial" w:cs="Arial"/>
-          <w:sz w:val="24"/>
-          <w:szCs w:val="24"/>
-        </w:rPr>
-        <w:t>click</w:t>
-      </w:r>
-      <w:proofErr w:type="spellEnd"/>
-      <w:r>
-        <w:rPr>
-          <w:rFonts w:ascii="Arial" w:eastAsia="Arial" w:hAnsi="Arial" w:cs="Arial"/>
-          <w:sz w:val="24"/>
-          <w:szCs w:val="24"/>
-        </w:rPr>
-        <w:t xml:space="preserve"> en el botón</w:t>
+        <w:t>Una vez cargada la información, hacer click en el botón</w:t>
       </w:r>
       <w:r>
         <w:rPr>
@@ -3125,51 +2776,7 @@
           <w:sz w:val="24"/>
           <w:szCs w:val="24"/>
         </w:rPr>
-        <w:t xml:space="preserve"> de la Ordenanza y las Observaciones </w:t>
-      </w:r>
-      <w:proofErr w:type="spellStart"/>
-      <w:r>
-        <w:rPr>
-          <w:rFonts w:ascii="Arial" w:eastAsia="Arial" w:hAnsi="Arial" w:cs="Arial"/>
-          <w:i/>
-          <w:color w:val="943634" w:themeColor="accent2" w:themeShade="BF"/>
-          <w:sz w:val="24"/>
-          <w:szCs w:val="24"/>
-        </w:rPr>
-        <w:t>SCyT</w:t>
-      </w:r>
-      <w:proofErr w:type="spellEnd"/>
-      <w:r>
-        <w:rPr>
-          <w:rFonts w:ascii="Arial" w:eastAsia="Arial" w:hAnsi="Arial" w:cs="Arial"/>
-          <w:i/>
-          <w:color w:val="943634" w:themeColor="accent2" w:themeShade="BF"/>
-          <w:sz w:val="24"/>
-          <w:szCs w:val="24"/>
-        </w:rPr>
-        <w:t xml:space="preserve"> pueden ser modificados sólo por </w:t>
-      </w:r>
-      <w:proofErr w:type="spellStart"/>
-      <w:r>
-        <w:rPr>
-          <w:rFonts w:ascii="Arial" w:eastAsia="Arial" w:hAnsi="Arial" w:cs="Arial"/>
-          <w:i/>
-          <w:color w:val="943634" w:themeColor="accent2" w:themeShade="BF"/>
-          <w:sz w:val="24"/>
-          <w:szCs w:val="24"/>
-        </w:rPr>
-        <w:t>SCyT</w:t>
-      </w:r>
-      <w:proofErr w:type="spellEnd"/>
-      <w:r>
-        <w:rPr>
-          <w:rFonts w:ascii="Arial" w:eastAsia="Arial" w:hAnsi="Arial" w:cs="Arial"/>
-          <w:i/>
-          <w:color w:val="943634" w:themeColor="accent2" w:themeShade="BF"/>
-          <w:sz w:val="24"/>
-          <w:szCs w:val="24"/>
-        </w:rPr>
-        <w:t>.</w:t>
+        <w:t xml:space="preserve"> de la Ordenanza y las Observaciones SCyT pueden ser modificados sólo por SCyT.</w:t>
       </w:r>
     </w:p>
     <w:p>
@@ -3302,25 +2909,7 @@
           <w:sz w:val="24"/>
           <w:szCs w:val="24"/>
         </w:rPr>
-        <w:t xml:space="preserve"> (En evaluación): La </w:t>
-      </w:r>
-      <w:proofErr w:type="spellStart"/>
-      <w:r>
-        <w:rPr>
-          <w:rFonts w:ascii="Arial" w:eastAsia="Arial" w:hAnsi="Arial" w:cs="Arial"/>
-          <w:sz w:val="24"/>
-          <w:szCs w:val="24"/>
-        </w:rPr>
-        <w:t>SCyT</w:t>
-      </w:r>
-      <w:proofErr w:type="spellEnd"/>
-      <w:r>
-        <w:rPr>
-          <w:rFonts w:ascii="Arial" w:eastAsia="Arial" w:hAnsi="Arial" w:cs="Arial"/>
-          <w:sz w:val="24"/>
-          <w:szCs w:val="24"/>
-        </w:rPr>
-        <w:t xml:space="preserve"> cambia el estado de un proyecto a </w:t>
+        <w:t xml:space="preserve"> (En evaluación): La SCyT cambia el estado de un proyecto a </w:t>
       </w:r>
       <w:r>
         <w:rPr>
@@ -3420,25 +3009,7 @@
           <w:sz w:val="24"/>
           <w:szCs w:val="24"/>
         </w:rPr>
-        <w:t xml:space="preserve"> (Activo): La </w:t>
-      </w:r>
-      <w:proofErr w:type="spellStart"/>
-      <w:r>
-        <w:rPr>
-          <w:rFonts w:ascii="Arial" w:eastAsia="Arial" w:hAnsi="Arial" w:cs="Arial"/>
-          <w:sz w:val="24"/>
-          <w:szCs w:val="24"/>
-        </w:rPr>
-        <w:t>SCyT</w:t>
-      </w:r>
-      <w:proofErr w:type="spellEnd"/>
-      <w:r>
-        <w:rPr>
-          <w:rFonts w:ascii="Arial" w:eastAsia="Arial" w:hAnsi="Arial" w:cs="Arial"/>
-          <w:sz w:val="24"/>
-          <w:szCs w:val="24"/>
-        </w:rPr>
-        <w:t xml:space="preserve"> pasa un proyecto a estado </w:t>
+        <w:t xml:space="preserve"> (Activo): La SCyT pasa un proyecto a estado </w:t>
       </w:r>
       <w:r>
         <w:rPr>
@@ -3577,45 +3148,14 @@
         </w:rPr>
         <w:t xml:space="preserve">participantes quedan registrados con el </w:t>
       </w:r>
-      <w:proofErr w:type="spellStart"/>
-      <w:r>
-        <w:rPr>
-          <w:rFonts w:ascii="Arial" w:eastAsia="Arial" w:hAnsi="Arial" w:cs="Arial"/>
-          <w:b/>
-          <w:sz w:val="24"/>
-          <w:szCs w:val="24"/>
-        </w:rPr>
-        <w:t>check</w:t>
-      </w:r>
-      <w:proofErr w:type="spellEnd"/>
-      <w:r>
-        <w:rPr>
-          <w:rFonts w:ascii="Arial" w:eastAsia="Arial" w:hAnsi="Arial" w:cs="Arial"/>
-          <w:b/>
-          <w:sz w:val="24"/>
-          <w:szCs w:val="24"/>
-        </w:rPr>
-        <w:t xml:space="preserve"> de </w:t>
-      </w:r>
-      <w:proofErr w:type="spellStart"/>
-      <w:r>
-        <w:rPr>
-          <w:rFonts w:ascii="Arial" w:eastAsia="Arial" w:hAnsi="Arial" w:cs="Arial"/>
-          <w:b/>
-          <w:sz w:val="24"/>
-          <w:szCs w:val="24"/>
-        </w:rPr>
-        <w:t>SCyT</w:t>
-      </w:r>
-      <w:proofErr w:type="spellEnd"/>
-      <w:r>
-        <w:rPr>
-          <w:rFonts w:ascii="Arial" w:eastAsia="Arial" w:hAnsi="Arial" w:cs="Arial"/>
-          <w:b/>
-          <w:sz w:val="24"/>
-          <w:szCs w:val="24"/>
-        </w:rPr>
-        <w:t xml:space="preserve"> en 1</w:t>
+      <w:r>
+        <w:rPr>
+          <w:rFonts w:ascii="Arial" w:eastAsia="Arial" w:hAnsi="Arial" w:cs="Arial"/>
+          <w:b/>
+          <w:sz w:val="24"/>
+          <w:szCs w:val="24"/>
+        </w:rPr>
+        <w:t>check de SCyT en 1</w:t>
       </w:r>
       <w:r>
         <w:rPr>
@@ -3687,7 +3227,6 @@
         </w:rPr>
         <w:t xml:space="preserve"> </w:t>
       </w:r>
-      <w:proofErr w:type="spellStart"/>
       <w:r>
         <w:rPr>
           <w:rFonts w:ascii="Arial" w:eastAsia="Arial" w:hAnsi="Arial" w:cs="Arial"/>
@@ -3697,35 +3236,14 @@
         </w:rPr>
         <w:t>check</w:t>
       </w:r>
-      <w:proofErr w:type="spellEnd"/>
-      <w:r>
-        <w:rPr>
-          <w:rFonts w:ascii="Arial" w:eastAsia="Arial" w:hAnsi="Arial" w:cs="Arial"/>
-          <w:b/>
-          <w:sz w:val="24"/>
-          <w:szCs w:val="24"/>
-        </w:rPr>
-        <w:t xml:space="preserve"> de </w:t>
-      </w:r>
-      <w:proofErr w:type="spellStart"/>
-      <w:r>
-        <w:rPr>
-          <w:rFonts w:ascii="Arial" w:eastAsia="Arial" w:hAnsi="Arial" w:cs="Arial"/>
-          <w:b/>
-          <w:sz w:val="24"/>
-          <w:szCs w:val="24"/>
-        </w:rPr>
-        <w:t>SCyT</w:t>
-      </w:r>
-      <w:proofErr w:type="spellEnd"/>
-      <w:r>
-        <w:rPr>
-          <w:rFonts w:ascii="Arial" w:eastAsia="Arial" w:hAnsi="Arial" w:cs="Arial"/>
-          <w:b/>
-          <w:sz w:val="24"/>
-          <w:szCs w:val="24"/>
-        </w:rPr>
-        <w:t xml:space="preserve"> quede en</w:t>
+      <w:r>
+        <w:rPr>
+          <w:rFonts w:ascii="Arial" w:eastAsia="Arial" w:hAnsi="Arial" w:cs="Arial"/>
+          <w:b/>
+          <w:sz w:val="24"/>
+          <w:szCs w:val="24"/>
+        </w:rPr>
+        <w:t xml:space="preserve"> de SCyT quede en</w:t>
       </w:r>
       <w:r>
         <w:rPr>
@@ -3767,18 +3285,8 @@
           <w:sz w:val="24"/>
           <w:szCs w:val="24"/>
         </w:rPr>
-        <w:t xml:space="preserve">es decir, pendiente de la aprobación por parte de la </w:t>
-      </w:r>
-      <w:proofErr w:type="spellStart"/>
-      <w:r>
-        <w:rPr>
-          <w:rFonts w:ascii="Arial" w:eastAsia="Arial" w:hAnsi="Arial" w:cs="Arial"/>
-          <w:sz w:val="24"/>
-          <w:szCs w:val="24"/>
-        </w:rPr>
-        <w:t>SCyT</w:t>
-      </w:r>
-      <w:proofErr w:type="spellEnd"/>
+        <w:t>es decir, pendiente de la aprobación por parte de la SCyT</w:t>
+      </w:r>
       <w:r>
         <w:rPr>
           <w:rFonts w:ascii="Arial" w:eastAsia="Arial" w:hAnsi="Arial" w:cs="Arial"/>
@@ -3793,43 +3301,7 @@
           <w:sz w:val="24"/>
           <w:szCs w:val="24"/>
         </w:rPr>
-        <w:t xml:space="preserve">. Es importante aclarar que luego de que el registro del integrante fue aprobado por </w:t>
-      </w:r>
-      <w:proofErr w:type="spellStart"/>
-      <w:r>
-        <w:rPr>
-          <w:rFonts w:ascii="Arial" w:eastAsia="Arial" w:hAnsi="Arial" w:cs="Arial"/>
-          <w:sz w:val="24"/>
-          <w:szCs w:val="24"/>
-        </w:rPr>
-        <w:t>SCyT</w:t>
-      </w:r>
-      <w:proofErr w:type="spellEnd"/>
-      <w:r>
-        <w:rPr>
-          <w:rFonts w:ascii="Arial" w:eastAsia="Arial" w:hAnsi="Arial" w:cs="Arial"/>
-          <w:sz w:val="24"/>
-          <w:szCs w:val="24"/>
-        </w:rPr>
-        <w:t>, ninguno de sus datos podrá ser modificado excepto la fecha de hasta y la resolución correspondiente Res baja/</w:t>
-      </w:r>
-      <w:proofErr w:type="spellStart"/>
-      <w:r>
-        <w:rPr>
-          <w:rFonts w:ascii="Arial" w:eastAsia="Arial" w:hAnsi="Arial" w:cs="Arial"/>
-          <w:sz w:val="24"/>
-          <w:szCs w:val="24"/>
-        </w:rPr>
-        <w:t>modif</w:t>
-      </w:r>
-      <w:proofErr w:type="spellEnd"/>
-      <w:r>
-        <w:rPr>
-          <w:rFonts w:ascii="Arial" w:eastAsia="Arial" w:hAnsi="Arial" w:cs="Arial"/>
-          <w:sz w:val="24"/>
-          <w:szCs w:val="24"/>
-        </w:rPr>
-        <w:t xml:space="preserve"> </w:t>
+        <w:t xml:space="preserve">. Es importante aclarar que luego de que el registro del integrante fue aprobado por SCyT, ninguno de sus datos podrá ser modificado excepto la fecha de hasta y la resolución correspondiente Res baja/modif </w:t>
       </w:r>
       <w:r>
         <w:rPr>
@@ -3884,25 +3356,7 @@
           <w:sz w:val="24"/>
           <w:szCs w:val="24"/>
         </w:rPr>
-        <w:t xml:space="preserve"> (Evaluación desfavorable): La </w:t>
-      </w:r>
-      <w:proofErr w:type="spellStart"/>
-      <w:r>
-        <w:rPr>
-          <w:rFonts w:ascii="Arial" w:eastAsia="Arial" w:hAnsi="Arial" w:cs="Arial"/>
-          <w:sz w:val="24"/>
-          <w:szCs w:val="24"/>
-        </w:rPr>
-        <w:t>SCyT</w:t>
-      </w:r>
-      <w:proofErr w:type="spellEnd"/>
-      <w:r>
-        <w:rPr>
-          <w:rFonts w:ascii="Arial" w:eastAsia="Arial" w:hAnsi="Arial" w:cs="Arial"/>
-          <w:sz w:val="24"/>
-          <w:szCs w:val="24"/>
-        </w:rPr>
-        <w:t xml:space="preserve"> pasa un proyecto a estado</w:t>
+        <w:t xml:space="preserve"> (Evaluación desfavorable): La SCyT pasa un proyecto a estado</w:t>
       </w:r>
       <w:r>
         <w:rPr>
@@ -3976,25 +3430,7 @@
           <w:sz w:val="24"/>
           <w:szCs w:val="24"/>
         </w:rPr>
-        <w:t xml:space="preserve"> (Finalizado): La </w:t>
-      </w:r>
-      <w:proofErr w:type="spellStart"/>
-      <w:r>
-        <w:rPr>
-          <w:rFonts w:ascii="Arial" w:eastAsia="Arial" w:hAnsi="Arial" w:cs="Arial"/>
-          <w:sz w:val="24"/>
-          <w:szCs w:val="24"/>
-        </w:rPr>
-        <w:t>SCyT</w:t>
-      </w:r>
-      <w:proofErr w:type="spellEnd"/>
-      <w:r>
-        <w:rPr>
-          <w:rFonts w:ascii="Arial" w:eastAsia="Arial" w:hAnsi="Arial" w:cs="Arial"/>
-          <w:sz w:val="24"/>
-          <w:szCs w:val="24"/>
-        </w:rPr>
-        <w:t xml:space="preserve"> cambia a estado</w:t>
+        <w:t xml:space="preserve"> (Finalizado): La SCyT cambia a estado</w:t>
       </w:r>
       <w:r>
         <w:rPr>
@@ -4068,33 +3504,15 @@
           <w:sz w:val="24"/>
           <w:szCs w:val="24"/>
         </w:rPr>
-        <w:t xml:space="preserve"> (Baja)</w:t>
-      </w:r>
-      <w:proofErr w:type="gramStart"/>
-      <w:r>
-        <w:rPr>
-          <w:rFonts w:ascii="Arial" w:eastAsia="Arial" w:hAnsi="Arial" w:cs="Arial"/>
-          <w:sz w:val="24"/>
-          <w:szCs w:val="24"/>
-        </w:rPr>
-        <w:t xml:space="preserve">: </w:t>
-      </w:r>
-      <w:r>
-        <w:rPr>
-          <w:rFonts w:ascii="Arial" w:eastAsia="Arial" w:hAnsi="Arial" w:cs="Arial"/>
-          <w:sz w:val="24"/>
-          <w:szCs w:val="24"/>
-        </w:rPr>
-        <w:t xml:space="preserve"> Este</w:t>
-      </w:r>
-      <w:proofErr w:type="gramEnd"/>
-      <w:r>
-        <w:rPr>
-          <w:rFonts w:ascii="Arial" w:eastAsia="Arial" w:hAnsi="Arial" w:cs="Arial"/>
-          <w:sz w:val="24"/>
-          <w:szCs w:val="24"/>
-        </w:rPr>
-        <w:t xml:space="preserve"> estado indica que el proyecto ha sido dado de baja. </w:t>
+        <w:t xml:space="preserve"> (Baja): </w:t>
+      </w:r>
+      <w:r>
+        <w:rPr>
+          <w:rFonts w:ascii="Arial" w:eastAsia="Arial" w:hAnsi="Arial" w:cs="Arial"/>
+          <w:sz w:val="24"/>
+          <w:szCs w:val="24"/>
+        </w:rPr>
+        <w:t xml:space="preserve"> Este estado indica que el proyecto ha sido dado de baja. </w:t>
       </w:r>
       <w:r>
         <w:rPr>
@@ -4354,19 +3772,8 @@
           <w:sz w:val="24"/>
           <w:szCs w:val="24"/>
         </w:rPr>
-        <w:t>Es Programa</w:t>
-      </w:r>
-      <w:proofErr w:type="gramStart"/>
-      <w:r>
-        <w:rPr>
-          <w:rFonts w:ascii="Arial" w:eastAsia="Arial" w:hAnsi="Arial" w:cs="Arial"/>
-          <w:i/>
-          <w:sz w:val="24"/>
-          <w:szCs w:val="24"/>
-        </w:rPr>
-        <w:t>?</w:t>
-      </w:r>
-      <w:proofErr w:type="gramEnd"/>
+        <w:t>Es Programa?</w:t>
+      </w:r>
       <w:r>
         <w:rPr>
           <w:rFonts w:ascii="Arial" w:eastAsia="Arial" w:hAnsi="Arial" w:cs="Arial"/>
@@ -4688,19 +4095,8 @@
           <w:sz w:val="24"/>
           <w:szCs w:val="24"/>
         </w:rPr>
-        <w:t>Es Programa</w:t>
-      </w:r>
-      <w:proofErr w:type="gramStart"/>
-      <w:r>
-        <w:rPr>
-          <w:rFonts w:ascii="Arial" w:eastAsia="Arial" w:hAnsi="Arial" w:cs="Arial"/>
-          <w:i/>
-          <w:sz w:val="24"/>
-          <w:szCs w:val="24"/>
-        </w:rPr>
-        <w:t>?</w:t>
-      </w:r>
-      <w:proofErr w:type="gramEnd"/>
+        <w:t>Es Programa?</w:t>
+      </w:r>
       <w:r>
         <w:rPr>
           <w:rFonts w:ascii="Arial" w:eastAsia="Arial" w:hAnsi="Arial" w:cs="Arial"/>
@@ -4977,23 +4373,13 @@
         </w:rPr>
         <w:t>Es Programa</w:t>
       </w:r>
-      <w:proofErr w:type="gramStart"/>
-      <w:r>
-        <w:rPr>
-          <w:rFonts w:ascii="Arial" w:eastAsia="Arial" w:hAnsi="Arial" w:cs="Arial"/>
-          <w:sz w:val="24"/>
-          <w:szCs w:val="24"/>
-        </w:rPr>
-        <w:t>?</w:t>
-      </w:r>
-      <w:proofErr w:type="gramEnd"/>
-      <w:r>
-        <w:rPr>
-          <w:rFonts w:ascii="Arial" w:eastAsia="Arial" w:hAnsi="Arial" w:cs="Arial"/>
-          <w:sz w:val="24"/>
-          <w:szCs w:val="24"/>
-        </w:rPr>
-        <w:t>:</w:t>
+      <w:r>
+        <w:rPr>
+          <w:rFonts w:ascii="Arial" w:eastAsia="Arial" w:hAnsi="Arial" w:cs="Arial"/>
+          <w:sz w:val="24"/>
+          <w:szCs w:val="24"/>
+        </w:rPr>
+        <w:t>?:</w:t>
       </w:r>
       <w:r>
         <w:rPr>
@@ -5223,16 +4609,7 @@
           <w:sz w:val="24"/>
           <w:szCs w:val="24"/>
         </w:rPr>
-        <w:t xml:space="preserve">desde, hasta, </w:t>
-      </w:r>
-      <w:proofErr w:type="spellStart"/>
-      <w:r>
-        <w:rPr>
-          <w:rFonts w:ascii="Arial" w:eastAsia="Arial" w:hAnsi="Arial" w:cs="Arial"/>
-          <w:sz w:val="24"/>
-          <w:szCs w:val="24"/>
-        </w:rPr>
-        <w:t>n</w:t>
+        <w:t>desde, hasta, n</w:t>
       </w:r>
       <w:r>
         <w:rPr>
@@ -5242,7 +4619,6 @@
         </w:rPr>
         <w:t>ro</w:t>
       </w:r>
-      <w:proofErr w:type="spellEnd"/>
       <w:r>
         <w:rPr>
           <w:rFonts w:ascii="Arial" w:eastAsia="Arial" w:hAnsi="Arial" w:cs="Arial"/>
@@ -5362,51 +4738,7 @@
           <w:sz w:val="24"/>
           <w:szCs w:val="24"/>
         </w:rPr>
-        <w:t xml:space="preserve">La solapa subsidios y </w:t>
-      </w:r>
-      <w:proofErr w:type="spellStart"/>
-      <w:r>
-        <w:rPr>
-          <w:rFonts w:ascii="Arial" w:eastAsia="Arial" w:hAnsi="Arial" w:cs="Arial"/>
-          <w:i/>
-          <w:color w:val="943634" w:themeColor="accent2" w:themeShade="BF"/>
-          <w:sz w:val="24"/>
-          <w:szCs w:val="24"/>
-        </w:rPr>
-        <w:t>winsip</w:t>
-      </w:r>
-      <w:proofErr w:type="spellEnd"/>
-      <w:r>
-        <w:rPr>
-          <w:rFonts w:ascii="Arial" w:eastAsia="Arial" w:hAnsi="Arial" w:cs="Arial"/>
-          <w:i/>
-          <w:color w:val="943634" w:themeColor="accent2" w:themeShade="BF"/>
-          <w:sz w:val="24"/>
-          <w:szCs w:val="24"/>
-        </w:rPr>
-        <w:t xml:space="preserve"> se encuentran </w:t>
-      </w:r>
-      <w:proofErr w:type="gramStart"/>
-      <w:r>
-        <w:rPr>
-          <w:rFonts w:ascii="Arial" w:eastAsia="Arial" w:hAnsi="Arial" w:cs="Arial"/>
-          <w:i/>
-          <w:color w:val="943634" w:themeColor="accent2" w:themeShade="BF"/>
-          <w:sz w:val="24"/>
-          <w:szCs w:val="24"/>
-        </w:rPr>
-        <w:t>desactivadas</w:t>
-      </w:r>
-      <w:proofErr w:type="gramEnd"/>
-      <w:r>
-        <w:rPr>
-          <w:rFonts w:ascii="Arial" w:eastAsia="Arial" w:hAnsi="Arial" w:cs="Arial"/>
-          <w:i/>
-          <w:color w:val="943634" w:themeColor="accent2" w:themeShade="BF"/>
-          <w:sz w:val="24"/>
-          <w:szCs w:val="24"/>
-        </w:rPr>
-        <w:t xml:space="preserve"> en los </w:t>
+        <w:t xml:space="preserve">La solapa subsidios y winsip se encuentran desactivadas en los </w:t>
       </w:r>
       <w:r>
         <w:rPr>
@@ -5859,7 +5191,6 @@
         </w:rPr>
         <w:t xml:space="preserve">Desde la misma ventana a la que se accede desde el menú </w:t>
       </w:r>
-      <w:proofErr w:type="spellStart"/>
       <w:r>
         <w:rPr>
           <w:rFonts w:ascii="Arial" w:eastAsia="Arial" w:hAnsi="Arial" w:cs="Arial"/>
@@ -5869,7 +5200,6 @@
         </w:rPr>
         <w:t>Actualizacion</w:t>
       </w:r>
-      <w:proofErr w:type="spellEnd"/>
       <w:r>
         <w:rPr>
           <w:rFonts w:ascii="Noto Sans Symbols" w:eastAsia="Noto Sans Symbols" w:hAnsi="Noto Sans Symbols" w:cs="Noto Sans Symbols"/>
@@ -5904,19 +5234,8 @@
           <w:sz w:val="24"/>
           <w:szCs w:val="24"/>
         </w:rPr>
-        <w:t xml:space="preserve"> </w:t>
-      </w:r>
-      <w:proofErr w:type="spellStart"/>
-      <w:r>
-        <w:rPr>
-          <w:rFonts w:ascii="Arial" w:eastAsia="Arial" w:hAnsi="Arial" w:cs="Arial"/>
-          <w:b/>
-          <w:sz w:val="24"/>
-          <w:szCs w:val="24"/>
-        </w:rPr>
-        <w:t>PInvestigacion</w:t>
-      </w:r>
-      <w:proofErr w:type="spellEnd"/>
+        <w:t xml:space="preserve"> PInvestigacion</w:t>
+      </w:r>
       <w:r>
         <w:rPr>
           <w:rFonts w:ascii="Arial" w:eastAsia="Arial" w:hAnsi="Arial" w:cs="Arial"/>
@@ -6361,9 +5680,16 @@
           <w:sz w:val="24"/>
           <w:szCs w:val="24"/>
         </w:rPr>
-        <w:t xml:space="preserve">Participantes con Cargo Docente </w:t>
-      </w:r>
-      <w:proofErr w:type="spellStart"/>
+        <w:t>Participantes con Cargo Docente Unco</w:t>
+      </w:r>
+      <w:r>
+        <w:rPr>
+          <w:rFonts w:ascii="Arial" w:eastAsia="Arial" w:hAnsi="Arial" w:cs="Arial"/>
+          <w:sz w:val="24"/>
+          <w:szCs w:val="24"/>
+        </w:rPr>
+        <w:t>”, “</w:t>
+      </w:r>
       <w:r>
         <w:rPr>
           <w:rFonts w:ascii="Arial" w:eastAsia="Arial" w:hAnsi="Arial" w:cs="Arial"/>
@@ -6371,9 +5697,8 @@
           <w:sz w:val="24"/>
           <w:szCs w:val="24"/>
         </w:rPr>
-        <w:t>Unco</w:t>
-      </w:r>
-      <w:proofErr w:type="spellEnd"/>
+        <w:t>Participantes sin Cargo Docente Unco</w:t>
+      </w:r>
       <w:r>
         <w:rPr>
           <w:rFonts w:ascii="Arial" w:eastAsia="Arial" w:hAnsi="Arial" w:cs="Arial"/>
@@ -6389,9 +5714,16 @@
           <w:sz w:val="24"/>
           <w:szCs w:val="24"/>
         </w:rPr>
-        <w:t xml:space="preserve">Participantes sin Cargo Docente </w:t>
-      </w:r>
-      <w:proofErr w:type="spellStart"/>
+        <w:t>Planilla de Personal Afectado</w:t>
+      </w:r>
+      <w:r>
+        <w:rPr>
+          <w:rFonts w:ascii="Arial" w:eastAsia="Arial" w:hAnsi="Arial" w:cs="Arial"/>
+          <w:sz w:val="24"/>
+          <w:szCs w:val="24"/>
+        </w:rPr>
+        <w:t>” y “</w:t>
+      </w:r>
       <w:r>
         <w:rPr>
           <w:rFonts w:ascii="Arial" w:eastAsia="Arial" w:hAnsi="Arial" w:cs="Arial"/>
@@ -6399,136 +5731,71 @@
           <w:sz w:val="24"/>
           <w:szCs w:val="24"/>
         </w:rPr>
-        <w:t>Unco</w:t>
-      </w:r>
-      <w:proofErr w:type="spellEnd"/>
-      <w:r>
-        <w:rPr>
-          <w:rFonts w:ascii="Arial" w:eastAsia="Arial" w:hAnsi="Arial" w:cs="Arial"/>
-          <w:sz w:val="24"/>
-          <w:szCs w:val="24"/>
-        </w:rPr>
-        <w:t>”, “</w:t>
-      </w:r>
-      <w:r>
-        <w:rPr>
-          <w:rFonts w:ascii="Arial" w:eastAsia="Arial" w:hAnsi="Arial" w:cs="Arial"/>
+        <w:t>Movimientos</w:t>
+      </w:r>
+      <w:r>
+        <w:rPr>
+          <w:rFonts w:ascii="Arial" w:eastAsia="Arial" w:hAnsi="Arial" w:cs="Arial"/>
+          <w:sz w:val="24"/>
+          <w:szCs w:val="24"/>
+        </w:rPr>
+        <w:t>”.</w:t>
+      </w:r>
+    </w:p>
+    <w:p>
+      <w:pPr>
+        <w:widowControl w:val="0"/>
+        <w:spacing w:after="0" w:line="240" w:lineRule="auto"/>
+        <w:jc w:val="both"/>
+        <w:rPr>
+          <w:rFonts w:ascii="Arial" w:eastAsia="Arial" w:hAnsi="Arial" w:cs="Arial"/>
+          <w:sz w:val="24"/>
+          <w:szCs w:val="24"/>
+        </w:rPr>
+      </w:pPr>
+    </w:p>
+    <w:p>
+      <w:pPr>
+        <w:widowControl w:val="0"/>
+        <w:spacing w:after="0" w:line="240" w:lineRule="auto"/>
+        <w:jc w:val="both"/>
+        <w:rPr>
+          <w:rFonts w:ascii="Arial" w:eastAsia="Arial" w:hAnsi="Arial" w:cs="Arial"/>
+          <w:b/>
           <w:i/>
           <w:sz w:val="24"/>
           <w:szCs w:val="24"/>
         </w:rPr>
-        <w:t>Planilla de Personal Afectado</w:t>
-      </w:r>
-      <w:r>
-        <w:rPr>
-          <w:rFonts w:ascii="Arial" w:eastAsia="Arial" w:hAnsi="Arial" w:cs="Arial"/>
-          <w:sz w:val="24"/>
-          <w:szCs w:val="24"/>
-        </w:rPr>
-        <w:t>” y “</w:t>
-      </w:r>
-      <w:r>
-        <w:rPr>
-          <w:rFonts w:ascii="Arial" w:eastAsia="Arial" w:hAnsi="Arial" w:cs="Arial"/>
+      </w:pPr>
+      <w:r>
+        <w:rPr>
+          <w:rFonts w:ascii="Arial" w:eastAsia="Arial" w:hAnsi="Arial" w:cs="Arial"/>
+          <w:b/>
           <w:i/>
           <w:sz w:val="24"/>
           <w:szCs w:val="24"/>
         </w:rPr>
-        <w:t>Movimientos</w:t>
-      </w:r>
-      <w:r>
-        <w:rPr>
-          <w:rFonts w:ascii="Arial" w:eastAsia="Arial" w:hAnsi="Arial" w:cs="Arial"/>
-          <w:sz w:val="24"/>
-          <w:szCs w:val="24"/>
-        </w:rPr>
-        <w:t>”.</w:t>
-      </w:r>
-    </w:p>
-    <w:p>
-      <w:pPr>
-        <w:widowControl w:val="0"/>
-        <w:spacing w:after="0" w:line="240" w:lineRule="auto"/>
-        <w:jc w:val="both"/>
-        <w:rPr>
-          <w:rFonts w:ascii="Arial" w:eastAsia="Arial" w:hAnsi="Arial" w:cs="Arial"/>
-          <w:sz w:val="24"/>
-          <w:szCs w:val="24"/>
-        </w:rPr>
-      </w:pPr>
-    </w:p>
-    <w:p>
-      <w:pPr>
-        <w:widowControl w:val="0"/>
-        <w:spacing w:after="0" w:line="240" w:lineRule="auto"/>
-        <w:jc w:val="both"/>
-        <w:rPr>
-          <w:rFonts w:ascii="Arial" w:eastAsia="Arial" w:hAnsi="Arial" w:cs="Arial"/>
-          <w:b/>
-          <w:i/>
-          <w:sz w:val="24"/>
-          <w:szCs w:val="24"/>
-        </w:rPr>
-      </w:pPr>
-      <w:r>
-        <w:rPr>
-          <w:rFonts w:ascii="Arial" w:eastAsia="Arial" w:hAnsi="Arial" w:cs="Arial"/>
-          <w:b/>
-          <w:i/>
-          <w:sz w:val="24"/>
-          <w:szCs w:val="24"/>
-        </w:rPr>
-        <w:t xml:space="preserve">Pestaña Participantes con Cargo Docente en </w:t>
-      </w:r>
-      <w:proofErr w:type="spellStart"/>
-      <w:r>
-        <w:rPr>
-          <w:rFonts w:ascii="Arial" w:eastAsia="Arial" w:hAnsi="Arial" w:cs="Arial"/>
-          <w:b/>
-          <w:i/>
-          <w:sz w:val="24"/>
-          <w:szCs w:val="24"/>
-        </w:rPr>
-        <w:t>Unco</w:t>
-      </w:r>
-      <w:proofErr w:type="spellEnd"/>
-    </w:p>
-    <w:p>
-      <w:pPr>
-        <w:widowControl w:val="0"/>
-        <w:spacing w:after="0" w:line="240" w:lineRule="auto"/>
-        <w:jc w:val="both"/>
-        <w:rPr>
-          <w:rFonts w:ascii="Arial" w:eastAsia="Arial" w:hAnsi="Arial" w:cs="Arial"/>
-          <w:sz w:val="24"/>
-          <w:szCs w:val="24"/>
-        </w:rPr>
-      </w:pPr>
-      <w:r>
-        <w:rPr>
-          <w:rFonts w:ascii="Arial" w:eastAsia="Arial" w:hAnsi="Arial" w:cs="Arial"/>
-          <w:sz w:val="24"/>
-          <w:szCs w:val="24"/>
-        </w:rPr>
-        <w:t xml:space="preserve">Aquí se ingresan los participantes del proyecto que son docentes en la </w:t>
-      </w:r>
-      <w:proofErr w:type="spellStart"/>
-      <w:r>
-        <w:rPr>
-          <w:rFonts w:ascii="Arial" w:eastAsia="Arial" w:hAnsi="Arial" w:cs="Arial"/>
-          <w:sz w:val="24"/>
-          <w:szCs w:val="24"/>
-        </w:rPr>
-        <w:t>Unco</w:t>
-      </w:r>
-      <w:proofErr w:type="spellEnd"/>
-      <w:r>
-        <w:rPr>
-          <w:rFonts w:ascii="Arial" w:eastAsia="Arial" w:hAnsi="Arial" w:cs="Arial"/>
-          <w:sz w:val="24"/>
-          <w:szCs w:val="24"/>
-        </w:rPr>
-        <w:t xml:space="preserve">. Para ingresar un participante presionar el botón que aparece en el extremo superior derecho de la pantalla como </w:t>
+        <w:t>Pestaña Participantes con Cargo Docente en Unco</w:t>
+      </w:r>
+    </w:p>
+    <w:p>
+      <w:pPr>
+        <w:widowControl w:val="0"/>
+        <w:spacing w:after="0" w:line="240" w:lineRule="auto"/>
+        <w:jc w:val="both"/>
+        <w:rPr>
+          <w:rFonts w:ascii="Arial" w:eastAsia="Arial" w:hAnsi="Arial" w:cs="Arial"/>
+          <w:sz w:val="24"/>
+          <w:szCs w:val="24"/>
+        </w:rPr>
+      </w:pPr>
+      <w:r>
+        <w:rPr>
+          <w:rFonts w:ascii="Arial" w:eastAsia="Arial" w:hAnsi="Arial" w:cs="Arial"/>
+          <w:sz w:val="24"/>
+          <w:szCs w:val="24"/>
+        </w:rPr>
+        <w:t xml:space="preserve">Aquí se ingresan los participantes del proyecto que son docentes en la Unco. Para ingresar un participante presionar el botón que aparece en el extremo superior derecho de la pantalla como </w:t>
       </w:r>
       <w:r>
         <w:rPr>
@@ -6932,23 +6199,7 @@
                                 <w:i/>
                                 <w:sz w:val="18"/>
                               </w:rPr>
-                              <w:t xml:space="preserve">Se autocompletan con la fecha de inicio y fin del proyecto y la res del CD del </w:t>
-                            </w:r>
-                            <w:proofErr w:type="gramStart"/>
-                            <w:r>
-                              <w:rPr>
-                                <w:i/>
-                                <w:sz w:val="18"/>
-                              </w:rPr>
-                              <w:t>mismo(</w:t>
-                            </w:r>
-                            <w:proofErr w:type="gramEnd"/>
-                            <w:r>
-                              <w:rPr>
-                                <w:i/>
-                                <w:sz w:val="18"/>
-                              </w:rPr>
-                              <w:t>Datos Principales)</w:t>
+                              <w:t>Se autocompletan con la fecha de inicio y fin del proyecto y la res del CD del mismo(Datos Principales)</w:t>
                             </w:r>
                           </w:p>
                         </w:txbxContent>
@@ -7472,23 +6723,7 @@
                                 <w:i/>
                                 <w:sz w:val="18"/>
                               </w:rPr>
-                              <w:t xml:space="preserve">Resolución CD por baja al proyecto </w:t>
-                            </w:r>
-                            <w:proofErr w:type="spellStart"/>
-                            <w:r>
-                              <w:rPr>
-                                <w:i/>
-                                <w:sz w:val="18"/>
-                              </w:rPr>
-                              <w:t>ó</w:t>
-                            </w:r>
-                            <w:proofErr w:type="spellEnd"/>
-                            <w:r>
-                              <w:rPr>
-                                <w:i/>
-                                <w:sz w:val="18"/>
-                              </w:rPr>
-                              <w:t xml:space="preserve"> modificación</w:t>
+                              <w:t>Resolución CD por baja al proyecto ó modificación</w:t>
                             </w:r>
                           </w:p>
                         </w:txbxContent>
@@ -7680,25 +6915,7 @@
           <w:sz w:val="24"/>
           <w:szCs w:val="24"/>
         </w:rPr>
-        <w:t xml:space="preserve">: despliega una lista de los docentes de la </w:t>
-      </w:r>
-      <w:proofErr w:type="spellStart"/>
-      <w:r>
-        <w:rPr>
-          <w:rFonts w:ascii="Arial" w:eastAsia="Arial" w:hAnsi="Arial" w:cs="Arial"/>
-          <w:sz w:val="24"/>
-          <w:szCs w:val="24"/>
-        </w:rPr>
-        <w:t>Unco</w:t>
-      </w:r>
-      <w:proofErr w:type="spellEnd"/>
-      <w:r>
-        <w:rPr>
-          <w:rFonts w:ascii="Arial" w:eastAsia="Arial" w:hAnsi="Arial" w:cs="Arial"/>
-          <w:sz w:val="24"/>
-          <w:szCs w:val="24"/>
-        </w:rPr>
-        <w:t>, seleccionar el que corresponda.</w:t>
+        <w:t>: despliega una lista de los docentes de la Unco, seleccionar el que corresponda.</w:t>
       </w:r>
     </w:p>
     <w:p>
@@ -7737,23 +6954,13 @@
         </w:rPr>
         <w:t xml:space="preserve"> aparece en el formato: </w:t>
       </w:r>
-      <w:proofErr w:type="spellStart"/>
-      <w:r>
-        <w:rPr>
-          <w:rFonts w:ascii="Arial" w:eastAsia="Arial" w:hAnsi="Arial" w:cs="Arial"/>
-          <w:sz w:val="24"/>
-          <w:szCs w:val="24"/>
-        </w:rPr>
-        <w:t>id_designacion</w:t>
-      </w:r>
-      <w:proofErr w:type="spellEnd"/>
-      <w:r>
-        <w:rPr>
-          <w:rFonts w:ascii="Arial" w:eastAsia="Arial" w:hAnsi="Arial" w:cs="Arial"/>
-          <w:sz w:val="24"/>
-          <w:szCs w:val="24"/>
-        </w:rPr>
-        <w:t>-</w:t>
+      <w:r>
+        <w:rPr>
+          <w:rFonts w:ascii="Arial" w:eastAsia="Arial" w:hAnsi="Arial" w:cs="Arial"/>
+          <w:sz w:val="24"/>
+          <w:szCs w:val="24"/>
+        </w:rPr>
+        <w:t>id_designacion-</w:t>
       </w:r>
       <w:r>
         <w:rPr>
@@ -7801,25 +7008,7 @@
           <w:sz w:val="24"/>
           <w:szCs w:val="24"/>
         </w:rPr>
-        <w:t xml:space="preserve">-UA (id: </w:t>
-      </w:r>
-      <w:proofErr w:type="spellStart"/>
-      <w:r>
-        <w:rPr>
-          <w:rFonts w:ascii="Arial" w:eastAsia="Arial" w:hAnsi="Arial" w:cs="Arial"/>
-          <w:sz w:val="24"/>
-          <w:szCs w:val="24"/>
-        </w:rPr>
-        <w:t>id_designacion</w:t>
-      </w:r>
-      <w:proofErr w:type="spellEnd"/>
-      <w:r>
-        <w:rPr>
-          <w:rFonts w:ascii="Arial" w:eastAsia="Arial" w:hAnsi="Arial" w:cs="Arial"/>
-          <w:sz w:val="24"/>
-          <w:szCs w:val="24"/>
-        </w:rPr>
-        <w:t>)</w:t>
+        <w:t>-UA (id: id_designacion)</w:t>
       </w:r>
       <w:r>
         <w:rPr>
@@ -7945,7 +7134,6 @@
           <w:szCs w:val="24"/>
         </w:rPr>
       </w:pPr>
-      <w:proofErr w:type="spellStart"/>
       <w:r>
         <w:rPr>
           <w:rFonts w:ascii="Arial" w:eastAsia="Arial" w:hAnsi="Arial" w:cs="Arial"/>
@@ -7955,7 +7143,6 @@
         </w:rPr>
         <w:t>ResCD</w:t>
       </w:r>
-      <w:proofErr w:type="spellEnd"/>
       <w:r>
         <w:rPr>
           <w:rFonts w:ascii="Arial" w:eastAsia="Arial" w:hAnsi="Arial" w:cs="Arial"/>
@@ -7997,37 +7184,15 @@
           <w:szCs w:val="24"/>
         </w:rPr>
       </w:pPr>
-      <w:proofErr w:type="spellStart"/>
-      <w:r>
-        <w:rPr>
-          <w:rFonts w:ascii="Arial" w:eastAsia="Arial" w:hAnsi="Arial" w:cs="Arial"/>
-          <w:b/>
-          <w:sz w:val="24"/>
-          <w:szCs w:val="24"/>
-        </w:rPr>
-        <w:t>ResCD</w:t>
-      </w:r>
-      <w:proofErr w:type="spellEnd"/>
-      <w:r>
-        <w:rPr>
-          <w:rFonts w:ascii="Arial" w:eastAsia="Arial" w:hAnsi="Arial" w:cs="Arial"/>
-          <w:b/>
-          <w:sz w:val="24"/>
-          <w:szCs w:val="24"/>
-        </w:rPr>
-        <w:t xml:space="preserve"> baja/</w:t>
-      </w:r>
-      <w:proofErr w:type="spellStart"/>
-      <w:r>
-        <w:rPr>
-          <w:rFonts w:ascii="Arial" w:eastAsia="Arial" w:hAnsi="Arial" w:cs="Arial"/>
-          <w:b/>
-          <w:sz w:val="24"/>
-          <w:szCs w:val="24"/>
-        </w:rPr>
-        <w:t>modif</w:t>
-      </w:r>
-      <w:proofErr w:type="spellEnd"/>
+      <w:r>
+        <w:rPr>
+          <w:rFonts w:ascii="Arial" w:eastAsia="Arial" w:hAnsi="Arial" w:cs="Arial"/>
+          <w:b/>
+          <w:sz w:val="24"/>
+          <w:szCs w:val="24"/>
+        </w:rPr>
+        <w:t>ResCD baja/modif</w:t>
+      </w:r>
       <w:r>
         <w:rPr>
           <w:rFonts w:ascii="Arial" w:eastAsia="Arial" w:hAnsi="Arial" w:cs="Arial"/>
@@ -8081,45 +7246,14 @@
           <w:szCs w:val="24"/>
         </w:rPr>
       </w:pPr>
-      <w:proofErr w:type="spellStart"/>
-      <w:r>
-        <w:rPr>
-          <w:rFonts w:ascii="Arial" w:eastAsia="Arial" w:hAnsi="Arial" w:cs="Arial"/>
-          <w:b/>
-          <w:sz w:val="24"/>
-          <w:szCs w:val="24"/>
-        </w:rPr>
-        <w:t>Cat</w:t>
-      </w:r>
-      <w:proofErr w:type="spellEnd"/>
-      <w:r>
-        <w:rPr>
-          <w:rFonts w:ascii="Arial" w:eastAsia="Arial" w:hAnsi="Arial" w:cs="Arial"/>
-          <w:b/>
-          <w:sz w:val="24"/>
-          <w:szCs w:val="24"/>
-        </w:rPr>
-        <w:t xml:space="preserve"> </w:t>
-      </w:r>
-      <w:proofErr w:type="spellStart"/>
-      <w:r>
-        <w:rPr>
-          <w:rFonts w:ascii="Arial" w:eastAsia="Arial" w:hAnsi="Arial" w:cs="Arial"/>
-          <w:b/>
-          <w:sz w:val="24"/>
-          <w:szCs w:val="24"/>
-        </w:rPr>
-        <w:t>invest</w:t>
-      </w:r>
-      <w:proofErr w:type="spellEnd"/>
-      <w:r>
-        <w:rPr>
-          <w:rFonts w:ascii="Arial" w:eastAsia="Arial" w:hAnsi="Arial" w:cs="Arial"/>
-          <w:b/>
-          <w:sz w:val="24"/>
-          <w:szCs w:val="24"/>
-        </w:rPr>
-        <w:t xml:space="preserve"> CONICET</w:t>
+      <w:r>
+        <w:rPr>
+          <w:rFonts w:ascii="Arial" w:eastAsia="Arial" w:hAnsi="Arial" w:cs="Arial"/>
+          <w:b/>
+          <w:sz w:val="24"/>
+          <w:szCs w:val="24"/>
+        </w:rPr>
+        <w:t>Cat invest CONICET</w:t>
       </w:r>
       <w:r>
         <w:rPr>
@@ -8201,111 +7335,27 @@
           <w:sz w:val="24"/>
           <w:szCs w:val="24"/>
         </w:rPr>
-        <w:t xml:space="preserve">Pestaña Participantes sin Cargo Docente en </w:t>
-      </w:r>
-      <w:proofErr w:type="spellStart"/>
-      <w:r>
-        <w:rPr>
-          <w:rFonts w:ascii="Arial" w:eastAsia="Arial" w:hAnsi="Arial" w:cs="Arial"/>
-          <w:b/>
-          <w:i/>
-          <w:sz w:val="24"/>
-          <w:szCs w:val="24"/>
-        </w:rPr>
-        <w:t>Unco</w:t>
-      </w:r>
-      <w:proofErr w:type="spellEnd"/>
-    </w:p>
-    <w:p>
-      <w:pPr>
-        <w:widowControl w:val="0"/>
-        <w:spacing w:after="0" w:line="240" w:lineRule="auto"/>
-        <w:jc w:val="both"/>
-        <w:rPr>
-          <w:rFonts w:ascii="Arial" w:eastAsia="Arial" w:hAnsi="Arial" w:cs="Arial"/>
-          <w:sz w:val="24"/>
-          <w:szCs w:val="24"/>
-        </w:rPr>
-      </w:pPr>
-      <w:r>
-        <w:rPr>
-          <w:rFonts w:ascii="Arial" w:eastAsia="Arial" w:hAnsi="Arial" w:cs="Arial"/>
-          <w:sz w:val="24"/>
-          <w:szCs w:val="24"/>
-        </w:rPr>
-        <w:t xml:space="preserve">En esta pestaña ingresar a todos los participantes del proyecto que no sean docentes dentro de la </w:t>
-      </w:r>
-      <w:proofErr w:type="spellStart"/>
-      <w:r>
-        <w:rPr>
-          <w:rFonts w:ascii="Arial" w:eastAsia="Arial" w:hAnsi="Arial" w:cs="Arial"/>
-          <w:sz w:val="24"/>
-          <w:szCs w:val="24"/>
-        </w:rPr>
-        <w:t>UNCo</w:t>
-      </w:r>
-      <w:proofErr w:type="spellEnd"/>
-      <w:r>
-        <w:rPr>
-          <w:rFonts w:ascii="Arial" w:eastAsia="Arial" w:hAnsi="Arial" w:cs="Arial"/>
-          <w:sz w:val="24"/>
-          <w:szCs w:val="24"/>
-        </w:rPr>
-        <w:t xml:space="preserve">, tales como integrantes alumnos </w:t>
-      </w:r>
-      <w:proofErr w:type="spellStart"/>
-      <w:r>
-        <w:rPr>
-          <w:rFonts w:ascii="Arial" w:eastAsia="Arial" w:hAnsi="Arial" w:cs="Arial"/>
-          <w:sz w:val="24"/>
-          <w:szCs w:val="24"/>
-        </w:rPr>
-        <w:t>UNCo</w:t>
-      </w:r>
-      <w:proofErr w:type="spellEnd"/>
-      <w:r>
-        <w:rPr>
-          <w:rFonts w:ascii="Arial" w:eastAsia="Arial" w:hAnsi="Arial" w:cs="Arial"/>
-          <w:sz w:val="24"/>
-          <w:szCs w:val="24"/>
-        </w:rPr>
-        <w:t xml:space="preserve">, no docentes </w:t>
-      </w:r>
-      <w:proofErr w:type="spellStart"/>
-      <w:r>
-        <w:rPr>
-          <w:rFonts w:ascii="Arial" w:eastAsia="Arial" w:hAnsi="Arial" w:cs="Arial"/>
-          <w:sz w:val="24"/>
-          <w:szCs w:val="24"/>
-        </w:rPr>
-        <w:t>UNCo</w:t>
-      </w:r>
-      <w:proofErr w:type="spellEnd"/>
-      <w:r>
-        <w:rPr>
-          <w:rFonts w:ascii="Arial" w:eastAsia="Arial" w:hAnsi="Arial" w:cs="Arial"/>
-          <w:sz w:val="24"/>
-          <w:szCs w:val="24"/>
-        </w:rPr>
-        <w:t xml:space="preserve">, egresados </w:t>
-      </w:r>
-      <w:proofErr w:type="spellStart"/>
-      <w:r>
-        <w:rPr>
-          <w:rFonts w:ascii="Arial" w:eastAsia="Arial" w:hAnsi="Arial" w:cs="Arial"/>
-          <w:sz w:val="24"/>
-          <w:szCs w:val="24"/>
-        </w:rPr>
-        <w:t>UNCo</w:t>
-      </w:r>
-      <w:proofErr w:type="spellEnd"/>
-      <w:r>
-        <w:rPr>
-          <w:rFonts w:ascii="Arial" w:eastAsia="Arial" w:hAnsi="Arial" w:cs="Arial"/>
-          <w:sz w:val="24"/>
-          <w:szCs w:val="24"/>
-        </w:rPr>
-        <w:t xml:space="preserve"> y docentes de otras universidades.</w:t>
+        <w:t>Pestaña Participantes sin Cargo Docente en Unco</w:t>
+      </w:r>
+    </w:p>
+    <w:p>
+      <w:pPr>
+        <w:widowControl w:val="0"/>
+        <w:spacing w:after="0" w:line="240" w:lineRule="auto"/>
+        <w:jc w:val="both"/>
+        <w:rPr>
+          <w:rFonts w:ascii="Arial" w:eastAsia="Arial" w:hAnsi="Arial" w:cs="Arial"/>
+          <w:sz w:val="24"/>
+          <w:szCs w:val="24"/>
+        </w:rPr>
+      </w:pPr>
+      <w:r>
+        <w:rPr>
+          <w:rFonts w:ascii="Arial" w:eastAsia="Arial" w:hAnsi="Arial" w:cs="Arial"/>
+          <w:sz w:val="24"/>
+          <w:szCs w:val="24"/>
+        </w:rPr>
+        <w:t>En esta pestaña ingresar a todos los participantes del proyecto que no sean docentes dentro de la UNCo, tales como integrantes alumnos UNCo, no docentes UNCo, egresados UNCo y docentes de otras universidades.</w:t>
       </w:r>
     </w:p>
     <w:p>
@@ -8702,37 +7752,15 @@
           <w:szCs w:val="24"/>
         </w:rPr>
       </w:pPr>
-      <w:proofErr w:type="spellStart"/>
-      <w:r>
-        <w:rPr>
-          <w:rFonts w:ascii="Arial" w:eastAsia="Arial" w:hAnsi="Arial" w:cs="Arial"/>
-          <w:b/>
-          <w:sz w:val="24"/>
-          <w:szCs w:val="24"/>
-        </w:rPr>
-        <w:t>ResCD</w:t>
-      </w:r>
-      <w:proofErr w:type="spellEnd"/>
-      <w:r>
-        <w:rPr>
-          <w:rFonts w:ascii="Arial" w:eastAsia="Arial" w:hAnsi="Arial" w:cs="Arial"/>
-          <w:b/>
-          <w:sz w:val="24"/>
-          <w:szCs w:val="24"/>
-        </w:rPr>
-        <w:t xml:space="preserve"> baja/</w:t>
-      </w:r>
-      <w:proofErr w:type="spellStart"/>
-      <w:r>
-        <w:rPr>
-          <w:rFonts w:ascii="Arial" w:eastAsia="Arial" w:hAnsi="Arial" w:cs="Arial"/>
-          <w:b/>
-          <w:sz w:val="24"/>
-          <w:szCs w:val="24"/>
-        </w:rPr>
-        <w:t>modif</w:t>
-      </w:r>
-      <w:proofErr w:type="spellEnd"/>
+      <w:r>
+        <w:rPr>
+          <w:rFonts w:ascii="Arial" w:eastAsia="Arial" w:hAnsi="Arial" w:cs="Arial"/>
+          <w:b/>
+          <w:sz w:val="24"/>
+          <w:szCs w:val="24"/>
+        </w:rPr>
+        <w:t>ResCD baja/modif</w:t>
+      </w:r>
       <w:r>
         <w:rPr>
           <w:rFonts w:ascii="Arial" w:eastAsia="Arial" w:hAnsi="Arial" w:cs="Arial"/>
@@ -9462,25 +8490,7 @@
           <w:sz w:val="24"/>
           <w:szCs w:val="24"/>
         </w:rPr>
-        <w:t xml:space="preserve"> debe tener el </w:t>
-      </w:r>
-      <w:proofErr w:type="spellStart"/>
-      <w:r>
-        <w:rPr>
-          <w:rFonts w:ascii="Arial" w:eastAsia="Arial" w:hAnsi="Arial" w:cs="Arial"/>
-          <w:sz w:val="24"/>
-          <w:szCs w:val="24"/>
-        </w:rPr>
-        <w:t>check</w:t>
-      </w:r>
-      <w:proofErr w:type="spellEnd"/>
-      <w:r>
-        <w:rPr>
-          <w:rFonts w:ascii="Arial" w:eastAsia="Arial" w:hAnsi="Arial" w:cs="Arial"/>
-          <w:sz w:val="24"/>
-          <w:szCs w:val="24"/>
-        </w:rPr>
-        <w:t xml:space="preserve"> de investigación para que aparezca en esta planilla.</w:t>
+        <w:t xml:space="preserve"> debe tener el check de investigación para que aparezca en esta planilla.</w:t>
       </w:r>
     </w:p>
     <w:p>
@@ -9817,18 +8827,8 @@
           <w:sz w:val="24"/>
           <w:szCs w:val="24"/>
         </w:rPr>
-        <w:t xml:space="preserve">, </w:t>
-      </w:r>
-      <w:proofErr w:type="spellStart"/>
-      <w:r>
-        <w:rPr>
-          <w:rFonts w:ascii="Arial" w:eastAsia="Arial" w:hAnsi="Arial" w:cs="Arial"/>
-          <w:sz w:val="24"/>
-          <w:szCs w:val="24"/>
-        </w:rPr>
-        <w:t>etc</w:t>
-      </w:r>
-      <w:proofErr w:type="spellEnd"/>
+        <w:t>, etc</w:t>
+      </w:r>
       <w:r>
         <w:rPr>
           <w:rFonts w:ascii="Arial" w:eastAsia="Arial" w:hAnsi="Arial" w:cs="Arial"/>
@@ -10470,27 +9470,8 @@
           <w:sz w:val="24"/>
           <w:szCs w:val="24"/>
         </w:rPr>
-        <w:t xml:space="preserve">Una vez que la resolución llega a </w:t>
-      </w:r>
-      <w:proofErr w:type="spellStart"/>
-      <w:r>
-        <w:rPr>
-          <w:rFonts w:ascii="Arial" w:eastAsia="Arial" w:hAnsi="Arial" w:cs="Arial"/>
-          <w:sz w:val="24"/>
-          <w:szCs w:val="24"/>
-        </w:rPr>
-        <w:t>SCyT</w:t>
-      </w:r>
-      <w:proofErr w:type="spellEnd"/>
-      <w:r>
-        <w:rPr>
-          <w:rFonts w:ascii="Arial" w:eastAsia="Arial" w:hAnsi="Arial" w:cs="Arial"/>
-          <w:sz w:val="24"/>
-          <w:szCs w:val="24"/>
-        </w:rPr>
-        <w:t xml:space="preserve">, esta Secretaría completa el campo </w:t>
-      </w:r>
-      <w:proofErr w:type="spellStart"/>
+        <w:t xml:space="preserve">Una vez que la resolución llega a SCyT, esta Secretaría completa el campo </w:t>
+      </w:r>
       <w:r>
         <w:rPr>
           <w:rFonts w:ascii="Arial" w:eastAsia="Arial" w:hAnsi="Arial" w:cs="Arial"/>
@@ -10499,40 +9480,7 @@
           <w:sz w:val="24"/>
           <w:szCs w:val="24"/>
         </w:rPr>
-        <w:t>ResCD</w:t>
-      </w:r>
-      <w:proofErr w:type="spellEnd"/>
-      <w:r>
-        <w:rPr>
-          <w:rFonts w:ascii="Arial" w:eastAsia="Arial" w:hAnsi="Arial" w:cs="Arial"/>
-          <w:b/>
-          <w:i/>
-          <w:sz w:val="24"/>
-          <w:szCs w:val="24"/>
-        </w:rPr>
-        <w:t xml:space="preserve"> Baja/</w:t>
-      </w:r>
-      <w:proofErr w:type="spellStart"/>
-      <w:r>
-        <w:rPr>
-          <w:rFonts w:ascii="Arial" w:eastAsia="Arial" w:hAnsi="Arial" w:cs="Arial"/>
-          <w:b/>
-          <w:i/>
-          <w:sz w:val="24"/>
-          <w:szCs w:val="24"/>
-        </w:rPr>
-        <w:t>Modif</w:t>
-      </w:r>
-      <w:proofErr w:type="spellEnd"/>
-      <w:r>
-        <w:rPr>
-          <w:rFonts w:ascii="Arial" w:eastAsia="Arial" w:hAnsi="Arial" w:cs="Arial"/>
-          <w:b/>
-          <w:i/>
-          <w:sz w:val="24"/>
-          <w:szCs w:val="24"/>
-        </w:rPr>
-        <w:t xml:space="preserve"> </w:t>
+        <w:t xml:space="preserve">ResCD Baja/Modif </w:t>
       </w:r>
       <w:r>
         <w:rPr>
@@ -11330,25 +10278,7 @@
           <w:sz w:val="24"/>
           <w:szCs w:val="24"/>
         </w:rPr>
-        <w:t xml:space="preserve">Una vez que la resolución llega a </w:t>
-      </w:r>
-      <w:proofErr w:type="spellStart"/>
-      <w:r>
-        <w:rPr>
-          <w:rFonts w:ascii="Arial" w:eastAsia="Arial" w:hAnsi="Arial" w:cs="Arial"/>
-          <w:sz w:val="24"/>
-          <w:szCs w:val="24"/>
-        </w:rPr>
-        <w:t>SCyT</w:t>
-      </w:r>
-      <w:proofErr w:type="spellEnd"/>
-      <w:r>
-        <w:rPr>
-          <w:rFonts w:ascii="Arial" w:eastAsia="Arial" w:hAnsi="Arial" w:cs="Arial"/>
-          <w:sz w:val="24"/>
-          <w:szCs w:val="24"/>
-        </w:rPr>
-        <w:t>, esta Secretaría completa el c</w:t>
+        <w:t>Una vez que la resolución llega a SCyT, esta Secretaría completa el c</w:t>
       </w:r>
       <w:r>
         <w:rPr>
@@ -11358,7 +10288,6 @@
         </w:rPr>
         <w:t xml:space="preserve">ampo </w:t>
       </w:r>
-      <w:proofErr w:type="spellStart"/>
       <w:r>
         <w:rPr>
           <w:rFonts w:ascii="Arial" w:eastAsia="Arial" w:hAnsi="Arial" w:cs="Arial"/>
@@ -11367,40 +10296,7 @@
           <w:sz w:val="24"/>
           <w:szCs w:val="24"/>
         </w:rPr>
-        <w:t>ResCD</w:t>
-      </w:r>
-      <w:proofErr w:type="spellEnd"/>
-      <w:r>
-        <w:rPr>
-          <w:rFonts w:ascii="Arial" w:eastAsia="Arial" w:hAnsi="Arial" w:cs="Arial"/>
-          <w:b/>
-          <w:i/>
-          <w:sz w:val="24"/>
-          <w:szCs w:val="24"/>
-        </w:rPr>
-        <w:t xml:space="preserve"> Baja/</w:t>
-      </w:r>
-      <w:proofErr w:type="spellStart"/>
-      <w:r>
-        <w:rPr>
-          <w:rFonts w:ascii="Arial" w:eastAsia="Arial" w:hAnsi="Arial" w:cs="Arial"/>
-          <w:b/>
-          <w:i/>
-          <w:sz w:val="24"/>
-          <w:szCs w:val="24"/>
-        </w:rPr>
-        <w:t>Modif</w:t>
-      </w:r>
-      <w:proofErr w:type="spellEnd"/>
-      <w:r>
-        <w:rPr>
-          <w:rFonts w:ascii="Arial" w:eastAsia="Arial" w:hAnsi="Arial" w:cs="Arial"/>
-          <w:b/>
-          <w:i/>
-          <w:sz w:val="24"/>
-          <w:szCs w:val="24"/>
-        </w:rPr>
-        <w:t xml:space="preserve"> </w:t>
+        <w:t xml:space="preserve">ResCD Baja/Modif </w:t>
       </w:r>
       <w:r>
         <w:rPr>
@@ -11975,43 +10871,7 @@
           <w:sz w:val="24"/>
           <w:szCs w:val="24"/>
         </w:rPr>
-        <w:t xml:space="preserve">deberá ser </w:t>
-      </w:r>
-      <w:proofErr w:type="gramStart"/>
-      <w:r>
-        <w:rPr>
-          <w:rFonts w:ascii="Arial" w:eastAsia="Arial" w:hAnsi="Arial" w:cs="Arial"/>
-          <w:sz w:val="24"/>
-          <w:szCs w:val="24"/>
-        </w:rPr>
-        <w:t>presentado</w:t>
-      </w:r>
-      <w:proofErr w:type="gramEnd"/>
-      <w:r>
-        <w:rPr>
-          <w:rFonts w:ascii="Arial" w:eastAsia="Arial" w:hAnsi="Arial" w:cs="Arial"/>
-          <w:sz w:val="24"/>
-          <w:szCs w:val="24"/>
-        </w:rPr>
-        <w:t xml:space="preserve"> para su aprobación en la </w:t>
-      </w:r>
-      <w:proofErr w:type="spellStart"/>
-      <w:r>
-        <w:rPr>
-          <w:rFonts w:ascii="Arial" w:eastAsia="Arial" w:hAnsi="Arial" w:cs="Arial"/>
-          <w:sz w:val="24"/>
-          <w:szCs w:val="24"/>
-        </w:rPr>
-        <w:t>SCyT</w:t>
-      </w:r>
-      <w:proofErr w:type="spellEnd"/>
-      <w:r>
-        <w:rPr>
-          <w:rFonts w:ascii="Arial" w:eastAsia="Arial" w:hAnsi="Arial" w:cs="Arial"/>
-          <w:sz w:val="24"/>
-          <w:szCs w:val="24"/>
-        </w:rPr>
-        <w:t xml:space="preserve"> con la correspondiente </w:t>
+        <w:t xml:space="preserve">deberá ser presentado para su aprobación en la SCyT con la correspondiente </w:t>
       </w:r>
       <w:r>
         <w:rPr>
@@ -12076,19 +10936,8 @@
           <w:sz w:val="24"/>
           <w:szCs w:val="24"/>
         </w:rPr>
-        <w:t>ad-</w:t>
-      </w:r>
-      <w:proofErr w:type="spellStart"/>
-      <w:r>
-        <w:rPr>
-          <w:rFonts w:ascii="Arial" w:eastAsia="Arial" w:hAnsi="Arial" w:cs="Arial"/>
-          <w:i/>
-          <w:sz w:val="24"/>
-          <w:szCs w:val="24"/>
-        </w:rPr>
-        <w:t>referendum</w:t>
-      </w:r>
-      <w:proofErr w:type="spellEnd"/>
+        <w:t>ad-referendum</w:t>
+      </w:r>
       <w:r>
         <w:rPr>
           <w:rFonts w:ascii="Arial" w:eastAsia="Arial" w:hAnsi="Arial" w:cs="Arial"/>
@@ -12104,14 +10953,6 @@
           <w:szCs w:val="24"/>
         </w:rPr>
         <w:t xml:space="preserve"> </w:t>
-      </w:r>
-      <w:r>
-        <w:rPr>
-          <w:rFonts w:ascii="Arial" w:eastAsia="Arial" w:hAnsi="Arial" w:cs="Arial"/>
-          <w:sz w:val="24"/>
-          <w:szCs w:val="24"/>
-        </w:rPr>
-        <w:t xml:space="preserve">Por esta razón las Resoluciones de los Consejos Directivos son campos obligatorios. </w:t>
       </w:r>
     </w:p>
     <w:p>
@@ -12390,7 +11231,6 @@
           </wp:anchor>
         </w:drawing>
       </w:r>
-      <w:bookmarkEnd w:id="1"/>
       <w:r>
         <w:rPr>
           <w:rFonts w:ascii="Arial" w:eastAsia="Arial" w:hAnsi="Arial" w:cs="Arial"/>
@@ -12399,7 +11239,18 @@
           <w:sz w:val="24"/>
           <w:szCs w:val="24"/>
         </w:rPr>
-        <w:t>Los docentes asociados a proyectos de investigación, que tengan actualmente una categoría docente/dedicación docente distinta a la que tenían en el momento en que se presentaron en el proyecto, deberán informar este cambio para mantener actualizada la información de los mismos.</w:t>
+        <w:t xml:space="preserve">Los docentes asociados a proyectos de investigación, que tengan actualmente una categoría docente/dedicación docente distinta a la que tenían en el momento en que se presentaron en el proyecto, deberán informar este cambio para </w:t>
+      </w:r>
+      <w:bookmarkEnd w:id="1"/>
+      <w:r>
+        <w:rPr>
+          <w:rFonts w:ascii="Arial" w:eastAsia="Arial" w:hAnsi="Arial" w:cs="Arial"/>
+          <w:i/>
+          <w:color w:val="943634" w:themeColor="accent2" w:themeShade="BF"/>
+          <w:sz w:val="24"/>
+          <w:szCs w:val="24"/>
+        </w:rPr>
+        <w:t>mantener actualizada la información de los mismos.</w:t>
       </w:r>
     </w:p>
     <w:p>
@@ -12464,25 +11315,7 @@
           <w:sz w:val="24"/>
           <w:szCs w:val="24"/>
         </w:rPr>
-        <w:t xml:space="preserve">a </w:t>
-      </w:r>
-      <w:proofErr w:type="spellStart"/>
-      <w:r>
-        <w:rPr>
-          <w:rFonts w:ascii="Arial" w:eastAsia="Arial" w:hAnsi="Arial" w:cs="Arial"/>
-          <w:sz w:val="24"/>
-          <w:szCs w:val="24"/>
-        </w:rPr>
-        <w:t>SCyT</w:t>
-      </w:r>
-      <w:proofErr w:type="spellEnd"/>
-      <w:r>
-        <w:rPr>
-          <w:rFonts w:ascii="Arial" w:eastAsia="Arial" w:hAnsi="Arial" w:cs="Arial"/>
-          <w:sz w:val="24"/>
-          <w:szCs w:val="24"/>
-        </w:rPr>
-        <w:t xml:space="preserve"> requerirá que las planillas 2.4 </w:t>
+        <w:t xml:space="preserve">a SCyT requerirá que las planillas 2.4 </w:t>
       </w:r>
       <w:r>
         <w:rPr>
@@ -12522,25 +11355,7 @@
           <w:sz w:val="24"/>
           <w:szCs w:val="24"/>
         </w:rPr>
-        <w:t xml:space="preserve">un archivo </w:t>
-      </w:r>
-      <w:proofErr w:type="spellStart"/>
-      <w:r>
-        <w:rPr>
-          <w:rFonts w:ascii="Arial" w:eastAsia="Arial" w:hAnsi="Arial" w:cs="Arial"/>
-          <w:sz w:val="24"/>
-          <w:szCs w:val="24"/>
-        </w:rPr>
-        <w:t>pdf</w:t>
-      </w:r>
-      <w:proofErr w:type="spellEnd"/>
-      <w:r>
-        <w:rPr>
-          <w:rFonts w:ascii="Arial" w:eastAsia="Arial" w:hAnsi="Arial" w:cs="Arial"/>
-          <w:sz w:val="24"/>
-          <w:szCs w:val="24"/>
-        </w:rPr>
-        <w:t xml:space="preserve"> con l</w:t>
+        <w:t>un archivo pdf con l</w:t>
       </w:r>
       <w:r>
         <w:rPr>
@@ -13392,25 +12207,7 @@
           <w:sz w:val="24"/>
           <w:szCs w:val="24"/>
         </w:rPr>
-        <w:t xml:space="preserve">para descargar el </w:t>
-      </w:r>
-      <w:proofErr w:type="spellStart"/>
-      <w:r>
-        <w:rPr>
-          <w:rFonts w:ascii="Arial" w:eastAsia="Arial" w:hAnsi="Arial" w:cs="Arial"/>
-          <w:sz w:val="24"/>
-          <w:szCs w:val="24"/>
-        </w:rPr>
-        <w:t>pdf</w:t>
-      </w:r>
-      <w:proofErr w:type="spellEnd"/>
-      <w:r>
-        <w:rPr>
-          <w:rFonts w:ascii="Arial" w:eastAsia="Arial" w:hAnsi="Arial" w:cs="Arial"/>
-          <w:sz w:val="24"/>
-          <w:szCs w:val="24"/>
-        </w:rPr>
-        <w:t>.</w:t>
+        <w:t>para descargar el pdf.</w:t>
       </w:r>
     </w:p>
     <w:p>
@@ -13444,52 +12241,15 @@
         </w:rPr>
         <w:t xml:space="preserve">Los registros disponibles para tildar en las 3 tablas serán los que aún no tengan el </w:t>
       </w:r>
-      <w:proofErr w:type="spellStart"/>
-      <w:r>
-        <w:rPr>
-          <w:rFonts w:ascii="Arial" w:eastAsia="Arial" w:hAnsi="Arial" w:cs="Arial"/>
-          <w:sz w:val="24"/>
-          <w:szCs w:val="24"/>
-        </w:rPr>
-        <w:t>check</w:t>
-      </w:r>
-      <w:proofErr w:type="spellEnd"/>
-      <w:r>
-        <w:rPr>
-          <w:rFonts w:ascii="Arial" w:eastAsia="Arial" w:hAnsi="Arial" w:cs="Arial"/>
-          <w:sz w:val="24"/>
-          <w:szCs w:val="24"/>
-        </w:rPr>
-        <w:t xml:space="preserve"> de </w:t>
-      </w:r>
-      <w:proofErr w:type="spellStart"/>
-      <w:r>
-        <w:rPr>
-          <w:rFonts w:ascii="Arial" w:eastAsia="Arial" w:hAnsi="Arial" w:cs="Arial"/>
-          <w:sz w:val="24"/>
-          <w:szCs w:val="24"/>
-        </w:rPr>
-        <w:t>SCyT</w:t>
-      </w:r>
-      <w:proofErr w:type="spellEnd"/>
-      <w:r>
-        <w:rPr>
-          <w:rFonts w:ascii="Arial" w:eastAsia="Arial" w:hAnsi="Arial" w:cs="Arial"/>
-          <w:sz w:val="24"/>
-          <w:szCs w:val="24"/>
-        </w:rPr>
-        <w:t xml:space="preserve">, es decir, que estén pendientes del control por parte de </w:t>
-      </w:r>
-      <w:proofErr w:type="spellStart"/>
-      <w:r>
-        <w:rPr>
-          <w:rFonts w:ascii="Arial" w:eastAsia="Arial" w:hAnsi="Arial" w:cs="Arial"/>
-          <w:sz w:val="24"/>
-          <w:szCs w:val="24"/>
-        </w:rPr>
-        <w:t>SCyT</w:t>
-      </w:r>
-      <w:proofErr w:type="spellEnd"/>
+      <w:r>
+        <w:rPr>
+          <w:rFonts w:ascii="Arial" w:eastAsia="Arial" w:hAnsi="Arial" w:cs="Arial"/>
+          <w:sz w:val="24"/>
+          <w:szCs w:val="24"/>
+        </w:rPr>
+        <w:lastRenderedPageBreak/>
+        <w:t>check de SCyT, es decir, que estén pendientes del control por parte de SCyT</w:t>
+      </w:r>
       <w:r>
         <w:rPr>
           <w:rFonts w:ascii="Arial" w:eastAsia="Arial" w:hAnsi="Arial" w:cs="Arial"/>
@@ -13808,17 +12568,8 @@
           <w:rFonts w:ascii="Arial" w:hAnsi="Arial" w:cs="Arial"/>
           <w:color w:val="FF0000"/>
         </w:rPr>
-        <w:t xml:space="preserve">Campo completado por </w:t>
-      </w:r>
-      <w:proofErr w:type="spellStart"/>
-      <w:r>
-        <w:rPr>
-          <w:rFonts w:ascii="Arial" w:hAnsi="Arial" w:cs="Arial"/>
-          <w:color w:val="FF0000"/>
-        </w:rPr>
-        <w:t>SCyT</w:t>
-      </w:r>
-      <w:proofErr w:type="spellEnd"/>
+        <w:t>Campo completado por SCyT</w:t>
+      </w:r>
       <w:r>
         <w:rPr>
           <w:rFonts w:ascii="Arial" w:hAnsi="Arial" w:cs="Arial"/>
@@ -13885,16 +12636,8 @@
         <w:rPr>
           <w:rFonts w:ascii="Arial" w:eastAsia="Arial" w:hAnsi="Arial" w:cs="Arial"/>
         </w:rPr>
-        <w:t xml:space="preserve">A (Aprobado): el viático ha sido aprobado por </w:t>
-      </w:r>
-      <w:proofErr w:type="spellStart"/>
-      <w:r>
-        <w:rPr>
-          <w:rFonts w:ascii="Arial" w:eastAsia="Arial" w:hAnsi="Arial" w:cs="Arial"/>
-        </w:rPr>
-        <w:t>SCyT</w:t>
-      </w:r>
-      <w:proofErr w:type="spellEnd"/>
+        <w:t>A (Aprobado): el viático ha sido aprobado por SCyT</w:t>
+      </w:r>
     </w:p>
     <w:p>
       <w:pPr>
@@ -13920,16 +12663,8 @@
         <w:rPr>
           <w:rFonts w:ascii="Arial" w:eastAsia="Arial" w:hAnsi="Arial" w:cs="Arial"/>
         </w:rPr>
-        <w:t xml:space="preserve">: el viático ha sido rechazado por </w:t>
-      </w:r>
-      <w:proofErr w:type="spellStart"/>
-      <w:r>
-        <w:rPr>
-          <w:rFonts w:ascii="Arial" w:eastAsia="Arial" w:hAnsi="Arial" w:cs="Arial"/>
-        </w:rPr>
-        <w:t>SCyT</w:t>
-      </w:r>
-      <w:proofErr w:type="spellEnd"/>
+        <w:t>: el viático ha sido rechazado por SCyT</w:t>
+      </w:r>
     </w:p>
     <w:p>
       <w:pPr>
@@ -13955,16 +12690,8 @@
         <w:rPr>
           <w:rFonts w:ascii="Arial" w:eastAsia="Arial" w:hAnsi="Arial" w:cs="Arial"/>
         </w:rPr>
-        <w:t xml:space="preserve">: el viático ha sido entregado en </w:t>
-      </w:r>
-      <w:proofErr w:type="spellStart"/>
-      <w:r>
-        <w:rPr>
-          <w:rFonts w:ascii="Arial" w:eastAsia="Arial" w:hAnsi="Arial" w:cs="Arial"/>
-        </w:rPr>
-        <w:t>SCyT</w:t>
-      </w:r>
-      <w:proofErr w:type="spellEnd"/>
+        <w:t>: el viático ha sido entregado en SCyT</w:t>
+      </w:r>
     </w:p>
     <w:p>
       <w:pPr>
@@ -14002,23 +12729,8 @@
         <w:rPr>
           <w:rFonts w:ascii="Arial" w:eastAsia="Arial" w:hAnsi="Arial" w:cs="Arial"/>
         </w:rPr>
-        <w:t xml:space="preserve">La </w:t>
-      </w:r>
-      <w:proofErr w:type="spellStart"/>
-      <w:r>
-        <w:rPr>
-          <w:rFonts w:ascii="Arial" w:eastAsia="Arial" w:hAnsi="Arial" w:cs="Arial"/>
-        </w:rPr>
-        <w:t>SCyT</w:t>
-      </w:r>
-      <w:proofErr w:type="spellEnd"/>
-      <w:r>
-        <w:rPr>
-          <w:rFonts w:ascii="Arial" w:eastAsia="Arial" w:hAnsi="Arial" w:cs="Arial"/>
-        </w:rPr>
-        <w:t xml:space="preserve"> será la encargada de cambiar el estado a </w:t>
-      </w:r>
-      <w:proofErr w:type="spellStart"/>
+        <w:t xml:space="preserve">La SCyT será la encargada de cambiar el estado a </w:t>
+      </w:r>
       <w:r>
         <w:rPr>
           <w:rFonts w:ascii="Arial" w:eastAsia="Arial" w:hAnsi="Arial" w:cs="Arial"/>
@@ -14026,7 +12738,6 @@
         </w:rPr>
         <w:t>A</w:t>
       </w:r>
-      <w:proofErr w:type="spellEnd"/>
       <w:r>
         <w:rPr>
           <w:rFonts w:ascii="Arial" w:eastAsia="Arial" w:hAnsi="Arial" w:cs="Arial"/>
@@ -14069,21 +12780,7 @@
         <w:rPr>
           <w:rFonts w:ascii="Arial" w:eastAsia="Arial" w:hAnsi="Arial" w:cs="Arial"/>
         </w:rPr>
-        <w:t xml:space="preserve">aprobado por </w:t>
-      </w:r>
-      <w:proofErr w:type="spellStart"/>
-      <w:r>
-        <w:rPr>
-          <w:rFonts w:ascii="Arial" w:eastAsia="Arial" w:hAnsi="Arial" w:cs="Arial"/>
-        </w:rPr>
-        <w:t>SCyT</w:t>
-      </w:r>
-      <w:proofErr w:type="spellEnd"/>
-      <w:r>
-        <w:rPr>
-          <w:rFonts w:ascii="Arial" w:eastAsia="Arial" w:hAnsi="Arial" w:cs="Arial"/>
-        </w:rPr>
-        <w:t xml:space="preserve"> el mismo no podrá ser modificado n</w:t>
+        <w:t>aprobado por SCyT el mismo no podrá ser modificado n</w:t>
       </w:r>
       <w:r>
         <w:rPr>
@@ -14141,17 +12838,8 @@
           <w:rFonts w:ascii="Arial" w:hAnsi="Arial" w:cs="Arial"/>
           <w:color w:val="FF0000"/>
         </w:rPr>
-        <w:t xml:space="preserve">Campo completado por </w:t>
-      </w:r>
-      <w:proofErr w:type="spellStart"/>
-      <w:r>
-        <w:rPr>
-          <w:rFonts w:ascii="Arial" w:hAnsi="Arial" w:cs="Arial"/>
-          <w:color w:val="FF0000"/>
-        </w:rPr>
-        <w:t>SCyT</w:t>
-      </w:r>
-      <w:proofErr w:type="spellEnd"/>
+        <w:t>Campo completado por SCyT</w:t>
+      </w:r>
       <w:r>
         <w:rPr>
           <w:rFonts w:ascii="Arial" w:hAnsi="Arial" w:cs="Arial"/>
@@ -14222,17 +12910,8 @@
           <w:rFonts w:ascii="Arial" w:hAnsi="Arial" w:cs="Arial"/>
           <w:color w:val="FF0000"/>
         </w:rPr>
-        <w:t xml:space="preserve">Campo completado por </w:t>
-      </w:r>
-      <w:proofErr w:type="spellStart"/>
-      <w:r>
-        <w:rPr>
-          <w:rFonts w:ascii="Arial" w:hAnsi="Arial" w:cs="Arial"/>
-          <w:color w:val="FF0000"/>
-        </w:rPr>
-        <w:t>SCyT</w:t>
-      </w:r>
-      <w:proofErr w:type="spellEnd"/>
+        <w:t>Campo completado por SCyT</w:t>
+      </w:r>
       <w:r>
         <w:rPr>
           <w:rFonts w:ascii="Arial" w:hAnsi="Arial" w:cs="Arial"/>
@@ -14399,7 +13078,6 @@
           <w:b/>
           <w:bCs/>
         </w:rPr>
-        <w:lastRenderedPageBreak/>
         <w:t>ES NACIONAL:</w:t>
       </w:r>
       <w:r>
@@ -14458,35 +13136,27 @@
           <w:rFonts w:ascii="Arial" w:hAnsi="Arial" w:cs="Arial"/>
           <w:color w:val="FF0000"/>
         </w:rPr>
-        <w:t xml:space="preserve">Campo completado por </w:t>
-      </w:r>
-      <w:proofErr w:type="spellStart"/>
+        <w:t>Campo completado por SCyT</w:t>
+      </w:r>
       <w:r>
         <w:rPr>
           <w:rFonts w:ascii="Arial" w:hAnsi="Arial" w:cs="Arial"/>
-          <w:color w:val="FF0000"/>
-        </w:rPr>
-        <w:t>SCyT</w:t>
-      </w:r>
-      <w:proofErr w:type="spellEnd"/>
+        </w:rPr>
+        <w:t>)</w:t>
+      </w:r>
       <w:r>
         <w:rPr>
           <w:rFonts w:ascii="Arial" w:hAnsi="Arial" w:cs="Arial"/>
-        </w:rPr>
-        <w:t>)</w:t>
+          <w:b/>
+          <w:bCs/>
+        </w:rPr>
+        <w:t xml:space="preserve">: </w:t>
       </w:r>
       <w:r>
         <w:rPr>
           <w:rFonts w:ascii="Arial" w:hAnsi="Arial" w:cs="Arial"/>
-          <w:b/>
-          <w:bCs/>
-        </w:rPr>
-        <w:t xml:space="preserve">: </w:t>
-      </w:r>
-      <w:r>
-        <w:rPr>
-          <w:rFonts w:ascii="Arial" w:hAnsi="Arial" w:cs="Arial"/>
-        </w:rPr>
+        </w:rPr>
+        <w:lastRenderedPageBreak/>
         <w:t>Fecha en la que se presenta la certificación correspondiente</w:t>
       </w:r>
       <w:r>
@@ -14734,29 +13404,13 @@
           <w:b/>
           <w:bCs/>
         </w:rPr>
-        <w:t>CANTIDAD DE DÍAS</w:t>
-      </w:r>
-      <w:proofErr w:type="gramStart"/>
+        <w:t xml:space="preserve">CANTIDAD DE DÍAS: </w:t>
+      </w:r>
       <w:r>
         <w:rPr>
           <w:rFonts w:ascii="Arial" w:hAnsi="Arial" w:cs="Arial"/>
-          <w:b/>
-          <w:bCs/>
-        </w:rPr>
-        <w:t xml:space="preserve">: </w:t>
-      </w:r>
-      <w:r>
-        <w:rPr>
-          <w:rFonts w:ascii="Arial" w:hAnsi="Arial" w:cs="Arial"/>
-        </w:rPr>
-        <w:t xml:space="preserve"> Hasta</w:t>
-      </w:r>
-      <w:proofErr w:type="gramEnd"/>
-      <w:r>
-        <w:rPr>
-          <w:rFonts w:ascii="Arial" w:hAnsi="Arial" w:cs="Arial"/>
-        </w:rPr>
-        <w:t xml:space="preserve"> Cinco (5) días para actividades nacionales y hasta Siete (7) días para actividades fuera del país.</w:t>
+        </w:rPr>
+        <w:t xml:space="preserve"> Hasta Cinco (5) días para actividades nacionales y hasta Siete (7) días para actividades fuera del país.</w:t>
       </w:r>
     </w:p>
     <w:p>
@@ -14804,43 +13458,26 @@
           <w:rFonts w:ascii="Arial" w:hAnsi="Arial" w:cs="Arial"/>
           <w:color w:val="FF0000"/>
         </w:rPr>
-        <w:t xml:space="preserve">Campo completado por </w:t>
-      </w:r>
-      <w:proofErr w:type="spellStart"/>
+        <w:t>Campo completado por SCyT</w:t>
+      </w:r>
       <w:r>
         <w:rPr>
           <w:rFonts w:ascii="Arial" w:hAnsi="Arial" w:cs="Arial"/>
-          <w:color w:val="FF0000"/>
-        </w:rPr>
-        <w:t>SCyT</w:t>
-      </w:r>
-      <w:proofErr w:type="spellEnd"/>
+        </w:rPr>
+        <w:t>)</w:t>
+      </w:r>
       <w:r>
         <w:rPr>
           <w:rFonts w:ascii="Arial" w:hAnsi="Arial" w:cs="Arial"/>
         </w:rPr>
-        <w:t>)</w:t>
+        <w:t xml:space="preserve">: </w:t>
       </w:r>
       <w:r>
         <w:rPr>
           <w:rFonts w:ascii="Arial" w:hAnsi="Arial" w:cs="Arial"/>
         </w:rPr>
-        <w:t xml:space="preserve">: </w:t>
-      </w:r>
-      <w:r>
-        <w:rPr>
-          <w:rFonts w:ascii="Arial" w:hAnsi="Arial" w:cs="Arial"/>
-        </w:rPr>
-        <w:t xml:space="preserve">observación indicativa ingresada por </w:t>
-      </w:r>
-      <w:proofErr w:type="spellStart"/>
-      <w:r>
-        <w:rPr>
-          <w:rFonts w:ascii="Arial" w:hAnsi="Arial" w:cs="Arial"/>
-        </w:rPr>
-        <w:t>SCyT</w:t>
-      </w:r>
-      <w:proofErr w:type="spellEnd"/>
+        <w:t>observación indicativa ingresada por SCyT</w:t>
+      </w:r>
       <w:r>
         <w:rPr>
           <w:rFonts w:ascii="Arial" w:hAnsi="Arial" w:cs="Arial"/>
@@ -15058,16 +13695,8 @@
         <w:rPr>
           <w:rFonts w:ascii="Arial" w:eastAsia="Arial" w:hAnsi="Arial" w:cs="Arial"/>
         </w:rPr>
-        <w:t xml:space="preserve">Cuando el viático es aprobado por </w:t>
-      </w:r>
-      <w:proofErr w:type="spellStart"/>
-      <w:r>
-        <w:rPr>
-          <w:rFonts w:ascii="Arial" w:eastAsia="Arial" w:hAnsi="Arial" w:cs="Arial"/>
-        </w:rPr>
-        <w:t>SCyT</w:t>
-      </w:r>
-      <w:proofErr w:type="spellEnd"/>
+        <w:t>Cuando el viático es aprobado por SCyT</w:t>
+      </w:r>
       <w:r>
         <w:rPr>
           <w:rFonts w:ascii="Arial" w:eastAsia="Arial" w:hAnsi="Arial" w:cs="Arial"/>
@@ -15090,21 +13719,7 @@
         <w:rPr>
           <w:rFonts w:ascii="Arial" w:eastAsia="Arial" w:hAnsi="Arial" w:cs="Arial"/>
         </w:rPr>
-        <w:t xml:space="preserve">respondiente para ser </w:t>
-      </w:r>
-      <w:proofErr w:type="gramStart"/>
-      <w:r>
-        <w:rPr>
-          <w:rFonts w:ascii="Arial" w:eastAsia="Arial" w:hAnsi="Arial" w:cs="Arial"/>
-        </w:rPr>
-        <w:t>tramitado</w:t>
-      </w:r>
-      <w:proofErr w:type="gramEnd"/>
-      <w:r>
-        <w:rPr>
-          <w:rFonts w:ascii="Arial" w:eastAsia="Arial" w:hAnsi="Arial" w:cs="Arial"/>
-        </w:rPr>
-        <w:t xml:space="preserve"> o liquidado</w:t>
+        <w:t>respondiente para ser tramitado o liquidado</w:t>
       </w:r>
       <w:r>
         <w:rPr>
@@ -15327,16 +13942,8 @@
           <w:rFonts w:ascii="Arial" w:eastAsia="Arial" w:hAnsi="Arial" w:cs="Arial"/>
         </w:rPr>
         <w:lastRenderedPageBreak/>
-        <w:t xml:space="preserve">Cuando la planilla es entregada en </w:t>
-      </w:r>
-      <w:proofErr w:type="spellStart"/>
-      <w:r>
-        <w:rPr>
-          <w:rFonts w:ascii="Arial" w:eastAsia="Arial" w:hAnsi="Arial" w:cs="Arial"/>
-        </w:rPr>
-        <w:t>SCyT</w:t>
-      </w:r>
-      <w:proofErr w:type="spellEnd"/>
+        <w:t>Cuando la planilla es entregada en SCyT</w:t>
+      </w:r>
       <w:r>
         <w:rPr>
           <w:rFonts w:ascii="Arial" w:eastAsia="Arial" w:hAnsi="Arial" w:cs="Arial"/>
@@ -15603,9 +14210,8 @@
           <w:sz w:val="28"/>
           <w:szCs w:val="28"/>
         </w:rPr>
-        <w:t>Subsidios (</w:t>
-      </w:r>
-      <w:proofErr w:type="spellStart"/>
+        <w:t xml:space="preserve">Subsidios (SCyT tendrá habilitada la carga </w:t>
+      </w:r>
       <w:r>
         <w:rPr>
           <w:rFonts w:ascii="Trebuchet MS" w:eastAsia="Trebuchet MS" w:hAnsi="Trebuchet MS" w:cs="Trebuchet MS"/>
@@ -15614,9 +14220,8 @@
           <w:sz w:val="28"/>
           <w:szCs w:val="28"/>
         </w:rPr>
-        <w:t>SCyT</w:t>
-      </w:r>
-      <w:proofErr w:type="spellEnd"/>
+        <w:t>y actualización de los</w:t>
+      </w:r>
       <w:r>
         <w:rPr>
           <w:rFonts w:ascii="Trebuchet MS" w:eastAsia="Trebuchet MS" w:hAnsi="Trebuchet MS" w:cs="Trebuchet MS"/>
@@ -15625,26 +14230,6 @@
           <w:sz w:val="28"/>
           <w:szCs w:val="28"/>
         </w:rPr>
-        <w:t xml:space="preserve"> tendrá habilitada la carga </w:t>
-      </w:r>
-      <w:r>
-        <w:rPr>
-          <w:rFonts w:ascii="Trebuchet MS" w:eastAsia="Trebuchet MS" w:hAnsi="Trebuchet MS" w:cs="Trebuchet MS"/>
-          <w:b/>
-          <w:color w:val="943634"/>
-          <w:sz w:val="28"/>
-          <w:szCs w:val="28"/>
-        </w:rPr>
-        <w:t>y actualización de los</w:t>
-      </w:r>
-      <w:r>
-        <w:rPr>
-          <w:rFonts w:ascii="Trebuchet MS" w:eastAsia="Trebuchet MS" w:hAnsi="Trebuchet MS" w:cs="Trebuchet MS"/>
-          <w:b/>
-          <w:color w:val="943634"/>
-          <w:sz w:val="28"/>
-          <w:szCs w:val="28"/>
-        </w:rPr>
         <w:t xml:space="preserve"> mismos)</w:t>
       </w:r>
     </w:p>
@@ -15693,21 +14278,7 @@
         <w:rPr>
           <w:rFonts w:ascii="Arial" w:eastAsia="Arial" w:hAnsi="Arial" w:cs="Arial"/>
         </w:rPr>
-        <w:t xml:space="preserve">Para ingresar un nuevo subsidio deberá hacer </w:t>
-      </w:r>
-      <w:proofErr w:type="spellStart"/>
-      <w:r>
-        <w:rPr>
-          <w:rFonts w:ascii="Arial" w:eastAsia="Arial" w:hAnsi="Arial" w:cs="Arial"/>
-        </w:rPr>
-        <w:t>click</w:t>
-      </w:r>
-      <w:proofErr w:type="spellEnd"/>
-      <w:r>
-        <w:rPr>
-          <w:rFonts w:ascii="Arial" w:eastAsia="Arial" w:hAnsi="Arial" w:cs="Arial"/>
-        </w:rPr>
-        <w:t xml:space="preserve"> en el botón Agregar ubicado en el margen superior derecho.</w:t>
+        <w:t>Para ingresar un nuevo subsidio deberá hacer click en el botón Agregar ubicado en el margen superior derecho.</w:t>
       </w:r>
     </w:p>
     <w:p>
@@ -15794,19 +14365,11 @@
         </w:rPr>
         <w:t>Fecha rendición</w:t>
       </w:r>
-      <w:proofErr w:type="gramStart"/>
-      <w:r>
-        <w:rPr>
-          <w:rFonts w:ascii="Arial" w:eastAsia="Arial" w:hAnsi="Arial" w:cs="Arial"/>
-        </w:rPr>
-        <w:t>:  fecha</w:t>
-      </w:r>
-      <w:proofErr w:type="gramEnd"/>
-      <w:r>
-        <w:rPr>
-          <w:rFonts w:ascii="Arial" w:eastAsia="Arial" w:hAnsi="Arial" w:cs="Arial"/>
-        </w:rPr>
-        <w:t xml:space="preserve"> límite hasta la que se puede rendir el subsidio (se ingresa la fecha correspondiente a 13 meses </w:t>
+      <w:r>
+        <w:rPr>
+          <w:rFonts w:ascii="Arial" w:eastAsia="Arial" w:hAnsi="Arial" w:cs="Arial"/>
+        </w:rPr>
+        <w:t xml:space="preserve">:  fecha límite hasta la que se puede rendir el subsidio (se ingresa la fecha correspondiente a 13 meses </w:t>
       </w:r>
       <w:r>
         <w:rPr>
@@ -16361,7 +14924,6 @@
           <w:szCs w:val="28"/>
         </w:rPr>
       </w:pPr>
-      <w:proofErr w:type="spellStart"/>
       <w:r>
         <w:rPr>
           <w:rFonts w:ascii="Trebuchet MS" w:eastAsia="Trebuchet MS" w:hAnsi="Trebuchet MS" w:cs="Trebuchet MS"/>
@@ -16410,10 +14972,68 @@
           <w:sz w:val="28"/>
           <w:szCs w:val="28"/>
         </w:rPr>
-        <w:t>Ver</w:t>
-      </w:r>
-      <w:proofErr w:type="spellEnd"/>
-      <w:r>
+        <w:t>Ver Proyectos de Investigación</w:t>
+      </w:r>
+    </w:p>
+    <w:p>
+      <w:pPr>
+        <w:widowControl w:val="0"/>
+        <w:spacing w:after="0" w:line="240" w:lineRule="auto"/>
+        <w:jc w:val="both"/>
+        <w:rPr>
+          <w:rFonts w:ascii="Arial" w:eastAsia="Arial" w:hAnsi="Arial" w:cs="Arial"/>
+          <w:sz w:val="24"/>
+          <w:szCs w:val="24"/>
+        </w:rPr>
+      </w:pPr>
+      <w:r>
+        <w:rPr>
+          <w:rFonts w:ascii="Arial" w:eastAsia="Arial" w:hAnsi="Arial" w:cs="Arial"/>
+          <w:sz w:val="24"/>
+          <w:szCs w:val="24"/>
+        </w:rPr>
+        <w:t xml:space="preserve">Permite buscar todos los proyectos de investigación en los que </w:t>
+      </w:r>
+      <w:r>
+        <w:rPr>
+          <w:rFonts w:ascii="Arial" w:eastAsia="Arial" w:hAnsi="Arial" w:cs="Arial"/>
+          <w:sz w:val="24"/>
+          <w:szCs w:val="24"/>
+        </w:rPr>
+        <w:t>ha participado o</w:t>
+      </w:r>
+      <w:r>
+        <w:rPr>
+          <w:rFonts w:ascii="Arial" w:eastAsia="Arial" w:hAnsi="Arial" w:cs="Arial"/>
+          <w:sz w:val="24"/>
+          <w:szCs w:val="24"/>
+        </w:rPr>
+        <w:t xml:space="preserve"> participa</w:t>
+      </w:r>
+      <w:r>
+        <w:rPr>
+          <w:rFonts w:ascii="Arial" w:eastAsia="Arial" w:hAnsi="Arial" w:cs="Arial"/>
+          <w:sz w:val="24"/>
+          <w:szCs w:val="24"/>
+        </w:rPr>
+        <w:t xml:space="preserve"> un investigador. Muestra el detalle de su participación en cada uno.</w:t>
+      </w:r>
+    </w:p>
+    <w:p>
+      <w:pPr>
+        <w:widowControl w:val="0"/>
+        <w:spacing w:after="0" w:line="240" w:lineRule="auto"/>
+        <w:rPr>
+          <w:rFonts w:ascii="Arial" w:eastAsia="Arial" w:hAnsi="Arial" w:cs="Arial"/>
+          <w:sz w:val="24"/>
+          <w:szCs w:val="24"/>
+        </w:rPr>
+      </w:pPr>
+    </w:p>
+    <w:p>
+      <w:pPr>
+        <w:widowControl w:val="0"/>
+        <w:spacing w:after="0" w:line="240" w:lineRule="auto"/>
         <w:rPr>
           <w:rFonts w:ascii="Trebuchet MS" w:eastAsia="Trebuchet MS" w:hAnsi="Trebuchet MS" w:cs="Trebuchet MS"/>
           <w:b/>
@@ -16421,68 +15041,8 @@
           <w:sz w:val="28"/>
           <w:szCs w:val="28"/>
         </w:rPr>
-        <w:t xml:space="preserve"> Proyectos de Investigación</w:t>
-      </w:r>
-    </w:p>
-    <w:p>
-      <w:pPr>
-        <w:widowControl w:val="0"/>
-        <w:spacing w:after="0" w:line="240" w:lineRule="auto"/>
-        <w:jc w:val="both"/>
-        <w:rPr>
-          <w:rFonts w:ascii="Arial" w:eastAsia="Arial" w:hAnsi="Arial" w:cs="Arial"/>
-          <w:sz w:val="24"/>
-          <w:szCs w:val="24"/>
-        </w:rPr>
-      </w:pPr>
-      <w:r>
-        <w:rPr>
-          <w:rFonts w:ascii="Arial" w:eastAsia="Arial" w:hAnsi="Arial" w:cs="Arial"/>
-          <w:sz w:val="24"/>
-          <w:szCs w:val="24"/>
-        </w:rPr>
-        <w:t xml:space="preserve">Permite buscar todos los proyectos de investigación en los que </w:t>
-      </w:r>
-      <w:r>
-        <w:rPr>
-          <w:rFonts w:ascii="Arial" w:eastAsia="Arial" w:hAnsi="Arial" w:cs="Arial"/>
-          <w:sz w:val="24"/>
-          <w:szCs w:val="24"/>
-        </w:rPr>
-        <w:t>ha participado o</w:t>
-      </w:r>
-      <w:r>
-        <w:rPr>
-          <w:rFonts w:ascii="Arial" w:eastAsia="Arial" w:hAnsi="Arial" w:cs="Arial"/>
-          <w:sz w:val="24"/>
-          <w:szCs w:val="24"/>
-        </w:rPr>
-        <w:t xml:space="preserve"> participa</w:t>
-      </w:r>
-      <w:r>
-        <w:rPr>
-          <w:rFonts w:ascii="Arial" w:eastAsia="Arial" w:hAnsi="Arial" w:cs="Arial"/>
-          <w:sz w:val="24"/>
-          <w:szCs w:val="24"/>
-        </w:rPr>
-        <w:t xml:space="preserve"> un investigador. Muestra el detalle de su participación en cada uno.</w:t>
-      </w:r>
-    </w:p>
-    <w:p>
-      <w:pPr>
-        <w:widowControl w:val="0"/>
-        <w:spacing w:after="0" w:line="240" w:lineRule="auto"/>
-        <w:rPr>
-          <w:rFonts w:ascii="Arial" w:eastAsia="Arial" w:hAnsi="Arial" w:cs="Arial"/>
-          <w:sz w:val="24"/>
-          <w:szCs w:val="24"/>
-        </w:rPr>
-      </w:pPr>
-    </w:p>
-    <w:p>
-      <w:pPr>
-        <w:widowControl w:val="0"/>
-        <w:spacing w:after="0" w:line="240" w:lineRule="auto"/>
+      </w:pPr>
+      <w:r>
         <w:rPr>
           <w:rFonts w:ascii="Trebuchet MS" w:eastAsia="Trebuchet MS" w:hAnsi="Trebuchet MS" w:cs="Trebuchet MS"/>
           <w:b/>
@@ -16490,49 +15050,93 @@
           <w:sz w:val="28"/>
           <w:szCs w:val="28"/>
         </w:rPr>
-      </w:pPr>
-      <w:proofErr w:type="spellStart"/>
-      <w:r>
-        <w:rPr>
-          <w:rFonts w:ascii="Trebuchet MS" w:eastAsia="Trebuchet MS" w:hAnsi="Trebuchet MS" w:cs="Trebuchet MS"/>
+        <w:t>Informes</w:t>
+      </w:r>
+      <w:r>
+        <w:rPr>
+          <w:rFonts w:ascii="Noto Sans Symbols" w:eastAsia="Noto Sans Symbols" w:hAnsi="Noto Sans Symbols" w:cs="Noto Sans Symbols"/>
           <w:b/>
           <w:color w:val="943634"/>
           <w:sz w:val="28"/>
           <w:szCs w:val="28"/>
         </w:rPr>
-        <w:t>Informes</w:t>
-      </w:r>
-      <w:r>
-        <w:rPr>
-          <w:rFonts w:ascii="Noto Sans Symbols" w:eastAsia="Noto Sans Symbols" w:hAnsi="Noto Sans Symbols" w:cs="Noto Sans Symbols"/>
+        <w:t>→</w:t>
+      </w:r>
+      <w:r>
+        <w:rPr>
+          <w:rFonts w:ascii="Trebuchet MS" w:eastAsia="Trebuchet MS" w:hAnsi="Trebuchet MS" w:cs="Trebuchet MS"/>
           <w:b/>
           <w:color w:val="943634"/>
           <w:sz w:val="28"/>
           <w:szCs w:val="28"/>
         </w:rPr>
-        <w:t>→</w:t>
-      </w:r>
-      <w:r>
-        <w:rPr>
-          <w:rFonts w:ascii="Trebuchet MS" w:eastAsia="Trebuchet MS" w:hAnsi="Trebuchet MS" w:cs="Trebuchet MS"/>
+        <w:t>Investigación</w:t>
+      </w:r>
+      <w:r>
+        <w:rPr>
+          <w:rFonts w:ascii="Noto Sans Symbols" w:eastAsia="Noto Sans Symbols" w:hAnsi="Noto Sans Symbols" w:cs="Noto Sans Symbols"/>
           <w:b/>
           <w:color w:val="943634"/>
           <w:sz w:val="28"/>
           <w:szCs w:val="28"/>
         </w:rPr>
-        <w:t>Investigación</w:t>
-      </w:r>
-      <w:r>
-        <w:rPr>
-          <w:rFonts w:ascii="Noto Sans Symbols" w:eastAsia="Noto Sans Symbols" w:hAnsi="Noto Sans Symbols" w:cs="Noto Sans Symbols"/>
+        <w:t>→</w:t>
+      </w:r>
+      <w:r>
+        <w:rPr>
+          <w:rFonts w:ascii="Trebuchet MS" w:eastAsia="Trebuchet MS" w:hAnsi="Trebuchet MS" w:cs="Trebuchet MS"/>
           <w:b/>
           <w:color w:val="943634"/>
           <w:sz w:val="28"/>
           <w:szCs w:val="28"/>
         </w:rPr>
-        <w:t>→</w:t>
-      </w:r>
-      <w:r>
+        <w:t>Ver Participantes</w:t>
+      </w:r>
+    </w:p>
+    <w:p>
+      <w:pPr>
+        <w:widowControl w:val="0"/>
+        <w:spacing w:after="0" w:line="240" w:lineRule="auto"/>
+        <w:jc w:val="both"/>
+        <w:rPr>
+          <w:rFonts w:ascii="Arial" w:eastAsia="Arial" w:hAnsi="Arial" w:cs="Arial"/>
+          <w:sz w:val="24"/>
+          <w:szCs w:val="24"/>
+        </w:rPr>
+      </w:pPr>
+      <w:r>
+        <w:rPr>
+          <w:rFonts w:ascii="Arial" w:eastAsia="Arial" w:hAnsi="Arial" w:cs="Arial"/>
+          <w:sz w:val="24"/>
+          <w:szCs w:val="24"/>
+        </w:rPr>
+        <w:t>Trae un listado de los integrantes de proyectos de la unidad académica que se selecciona desde el filtro. Por ejemplo, si se selecciona FAEA entonces traerá a los integrantes de los proyectos de investigación de FAEA independientemente de que el docente sea de otra facultad.</w:t>
+      </w:r>
+    </w:p>
+    <w:p>
+      <w:pPr>
+        <w:widowControl w:val="0"/>
+        <w:spacing w:after="0" w:line="240" w:lineRule="auto"/>
+        <w:jc w:val="both"/>
+        <w:rPr>
+          <w:rFonts w:ascii="Arial" w:eastAsia="Arial" w:hAnsi="Arial" w:cs="Arial"/>
+          <w:sz w:val="24"/>
+          <w:szCs w:val="24"/>
+        </w:rPr>
+      </w:pPr>
+      <w:r>
+        <w:rPr>
+          <w:rFonts w:ascii="Arial" w:eastAsia="Arial" w:hAnsi="Arial" w:cs="Arial"/>
+          <w:sz w:val="24"/>
+          <w:szCs w:val="24"/>
+        </w:rPr>
+        <w:t>También se pueden agregar otros filtros que están disponibles para limitar el listado en busca de información más específica.</w:t>
+      </w:r>
+    </w:p>
+    <w:p>
+      <w:pPr>
+        <w:widowControl w:val="0"/>
+        <w:spacing w:after="0" w:line="240" w:lineRule="auto"/>
         <w:rPr>
           <w:rFonts w:ascii="Trebuchet MS" w:eastAsia="Trebuchet MS" w:hAnsi="Trebuchet MS" w:cs="Trebuchet MS"/>
           <w:b/>
@@ -16540,10 +15144,12 @@
           <w:sz w:val="28"/>
           <w:szCs w:val="28"/>
         </w:rPr>
-        <w:t>Ver</w:t>
-      </w:r>
-      <w:proofErr w:type="spellEnd"/>
-      <w:r>
+      </w:pPr>
+    </w:p>
+    <w:p>
+      <w:pPr>
+        <w:widowControl w:val="0"/>
+        <w:spacing w:after="0" w:line="240" w:lineRule="auto"/>
         <w:rPr>
           <w:rFonts w:ascii="Trebuchet MS" w:eastAsia="Trebuchet MS" w:hAnsi="Trebuchet MS" w:cs="Trebuchet MS"/>
           <w:b/>
@@ -16551,53 +15157,8 @@
           <w:sz w:val="28"/>
           <w:szCs w:val="28"/>
         </w:rPr>
-        <w:t xml:space="preserve"> Participantes</w:t>
-      </w:r>
-    </w:p>
-    <w:p>
-      <w:pPr>
-        <w:widowControl w:val="0"/>
-        <w:spacing w:after="0" w:line="240" w:lineRule="auto"/>
-        <w:jc w:val="both"/>
-        <w:rPr>
-          <w:rFonts w:ascii="Arial" w:eastAsia="Arial" w:hAnsi="Arial" w:cs="Arial"/>
-          <w:sz w:val="24"/>
-          <w:szCs w:val="24"/>
-        </w:rPr>
-      </w:pPr>
-      <w:r>
-        <w:rPr>
-          <w:rFonts w:ascii="Arial" w:eastAsia="Arial" w:hAnsi="Arial" w:cs="Arial"/>
-          <w:sz w:val="24"/>
-          <w:szCs w:val="24"/>
-        </w:rPr>
-        <w:t>Trae un listado de los integrantes de proyectos de la unidad académica que se selecciona desde el filtro. Por ejemplo, si se selecciona FAEA entonces traerá a los integrantes de los proyectos de investigación de FAEA independientemente de que el docente sea de otra facultad.</w:t>
-      </w:r>
-    </w:p>
-    <w:p>
-      <w:pPr>
-        <w:widowControl w:val="0"/>
-        <w:spacing w:after="0" w:line="240" w:lineRule="auto"/>
-        <w:jc w:val="both"/>
-        <w:rPr>
-          <w:rFonts w:ascii="Arial" w:eastAsia="Arial" w:hAnsi="Arial" w:cs="Arial"/>
-          <w:sz w:val="24"/>
-          <w:szCs w:val="24"/>
-        </w:rPr>
-      </w:pPr>
-      <w:r>
-        <w:rPr>
-          <w:rFonts w:ascii="Arial" w:eastAsia="Arial" w:hAnsi="Arial" w:cs="Arial"/>
-          <w:sz w:val="24"/>
-          <w:szCs w:val="24"/>
-        </w:rPr>
-        <w:t>También se pueden agregar otros filtros que están disponibles para limitar el listado en busca de información más específica.</w:t>
-      </w:r>
-    </w:p>
-    <w:p>
-      <w:pPr>
-        <w:widowControl w:val="0"/>
-        <w:spacing w:after="0" w:line="240" w:lineRule="auto"/>
+      </w:pPr>
+      <w:r>
         <w:rPr>
           <w:rFonts w:ascii="Trebuchet MS" w:eastAsia="Trebuchet MS" w:hAnsi="Trebuchet MS" w:cs="Trebuchet MS"/>
           <w:b/>
@@ -16605,21 +15166,18 @@
           <w:sz w:val="28"/>
           <w:szCs w:val="28"/>
         </w:rPr>
-      </w:pPr>
-    </w:p>
-    <w:p>
-      <w:pPr>
-        <w:widowControl w:val="0"/>
-        <w:spacing w:after="0" w:line="240" w:lineRule="auto"/>
-        <w:rPr>
-          <w:rFonts w:ascii="Trebuchet MS" w:eastAsia="Trebuchet MS" w:hAnsi="Trebuchet MS" w:cs="Trebuchet MS"/>
+        <w:t>Informes</w:t>
+      </w:r>
+      <w:r>
+        <w:rPr>
+          <w:rFonts w:ascii="Noto Sans Symbols" w:eastAsia="Noto Sans Symbols" w:hAnsi="Noto Sans Symbols" w:cs="Noto Sans Symbols"/>
           <w:b/>
           <w:color w:val="943634"/>
           <w:sz w:val="28"/>
           <w:szCs w:val="28"/>
         </w:rPr>
-      </w:pPr>
-      <w:proofErr w:type="spellStart"/>
+        <w:t>→</w:t>
+      </w:r>
       <w:r>
         <w:rPr>
           <w:rFonts w:ascii="Trebuchet MS" w:eastAsia="Trebuchet MS" w:hAnsi="Trebuchet MS" w:cs="Trebuchet MS"/>
@@ -16628,7 +15186,7 @@
           <w:sz w:val="28"/>
           <w:szCs w:val="28"/>
         </w:rPr>
-        <w:t>Informes</w:t>
+        <w:t>Investigación</w:t>
       </w:r>
       <w:r>
         <w:rPr>
@@ -16648,18 +15206,38 @@
           <w:sz w:val="28"/>
           <w:szCs w:val="28"/>
         </w:rPr>
-        <w:t>Investigación</w:t>
-      </w:r>
-      <w:r>
-        <w:rPr>
-          <w:rFonts w:ascii="Noto Sans Symbols" w:eastAsia="Noto Sans Symbols" w:hAnsi="Noto Sans Symbols" w:cs="Noto Sans Symbols"/>
+        <w:t>Ver Participantes Proyectos Externos</w:t>
+      </w:r>
+    </w:p>
+    <w:p>
+      <w:pPr>
+        <w:jc w:val="both"/>
+        <w:rPr>
+          <w:rFonts w:ascii="Arial" w:eastAsia="Arial" w:hAnsi="Arial" w:cs="Arial"/>
+          <w:sz w:val="24"/>
+          <w:szCs w:val="24"/>
+        </w:rPr>
+      </w:pPr>
+      <w:r>
+        <w:rPr>
+          <w:rFonts w:ascii="Arial" w:eastAsia="Arial" w:hAnsi="Arial" w:cs="Arial"/>
+          <w:sz w:val="24"/>
+          <w:szCs w:val="24"/>
+        </w:rPr>
+        <w:t>Permite ver el listado de docentes de la unidad académica que se ingresa en el filtro que participan de proyectos de investigación de otras unidades académicas.</w:t>
+      </w:r>
+    </w:p>
+    <w:p>
+      <w:pPr>
+        <w:spacing w:after="0"/>
+        <w:rPr>
+          <w:rFonts w:ascii="Trebuchet MS" w:eastAsia="Trebuchet MS" w:hAnsi="Trebuchet MS" w:cs="Trebuchet MS"/>
           <w:b/>
           <w:color w:val="943634"/>
           <w:sz w:val="28"/>
           <w:szCs w:val="28"/>
         </w:rPr>
-        <w:t>→</w:t>
-      </w:r>
+      </w:pPr>
       <w:r>
         <w:rPr>
           <w:rFonts w:ascii="Trebuchet MS" w:eastAsia="Trebuchet MS" w:hAnsi="Trebuchet MS" w:cs="Trebuchet MS"/>
@@ -16668,41 +15246,19 @@
           <w:sz w:val="28"/>
           <w:szCs w:val="28"/>
         </w:rPr>
-        <w:t>Ver</w:t>
-      </w:r>
-      <w:proofErr w:type="spellEnd"/>
-      <w:r>
-        <w:rPr>
-          <w:rFonts w:ascii="Trebuchet MS" w:eastAsia="Trebuchet MS" w:hAnsi="Trebuchet MS" w:cs="Trebuchet MS"/>
+        <w:t>Informes</w:t>
+      </w:r>
+      <w:r>
+        <w:rPr>
+          <w:rFonts w:ascii="Noto Sans Symbols" w:eastAsia="Noto Sans Symbols" w:hAnsi="Noto Sans Symbols" w:cs="Noto Sans Symbols"/>
           <w:b/>
           <w:color w:val="943634"/>
           <w:sz w:val="28"/>
           <w:szCs w:val="28"/>
         </w:rPr>
-        <w:t xml:space="preserve"> Participantes Proyectos Externos</w:t>
-      </w:r>
-    </w:p>
-    <w:p>
-      <w:pPr>
-        <w:jc w:val="both"/>
-        <w:rPr>
-          <w:rFonts w:ascii="Arial" w:eastAsia="Arial" w:hAnsi="Arial" w:cs="Arial"/>
-          <w:sz w:val="24"/>
-          <w:szCs w:val="24"/>
-        </w:rPr>
-      </w:pPr>
-      <w:r>
-        <w:rPr>
-          <w:rFonts w:ascii="Arial" w:eastAsia="Arial" w:hAnsi="Arial" w:cs="Arial"/>
-          <w:sz w:val="24"/>
-          <w:szCs w:val="24"/>
-        </w:rPr>
-        <w:t>Permite ver el listado de docentes de la unidad académica que se ingresa en el filtro que participan de proyectos de investigación de otras unidades académicas.</w:t>
-      </w:r>
-    </w:p>
-    <w:p>
-      <w:pPr>
-        <w:spacing w:after="0"/>
+        <w:t>→</w:t>
+      </w:r>
+      <w:r>
         <w:rPr>
           <w:rFonts w:ascii="Trebuchet MS" w:eastAsia="Trebuchet MS" w:hAnsi="Trebuchet MS" w:cs="Trebuchet MS"/>
           <w:b/>
@@ -16710,39 +15266,8 @@
           <w:sz w:val="28"/>
           <w:szCs w:val="28"/>
         </w:rPr>
-      </w:pPr>
-      <w:proofErr w:type="spellStart"/>
-      <w:r>
-        <w:rPr>
-          <w:rFonts w:ascii="Trebuchet MS" w:eastAsia="Trebuchet MS" w:hAnsi="Trebuchet MS" w:cs="Trebuchet MS"/>
-          <w:b/>
-          <w:color w:val="943634"/>
-          <w:sz w:val="28"/>
-          <w:szCs w:val="28"/>
-        </w:rPr>
-        <w:t>Informes</w:t>
-      </w:r>
-      <w:r>
-        <w:rPr>
-          <w:rFonts w:ascii="Noto Sans Symbols" w:eastAsia="Noto Sans Symbols" w:hAnsi="Noto Sans Symbols" w:cs="Noto Sans Symbols"/>
-          <w:b/>
-          <w:color w:val="943634"/>
-          <w:sz w:val="28"/>
-          <w:szCs w:val="28"/>
-        </w:rPr>
-        <w:t>→</w:t>
-      </w:r>
-      <w:r>
-        <w:rPr>
-          <w:rFonts w:ascii="Trebuchet MS" w:eastAsia="Trebuchet MS" w:hAnsi="Trebuchet MS" w:cs="Trebuchet MS"/>
-          <w:b/>
-          <w:color w:val="943634"/>
-          <w:sz w:val="28"/>
-          <w:szCs w:val="28"/>
-        </w:rPr>
         <w:t>Investigación</w:t>
       </w:r>
-      <w:proofErr w:type="spellEnd"/>
       <w:r>
         <w:rPr>
           <w:rFonts w:ascii="Trebuchet MS" w:eastAsia="Trebuchet MS" w:hAnsi="Trebuchet MS" w:cs="Trebuchet MS"/>
@@ -16926,7 +15451,7 @@
                 <w:szCs w:val="18"/>
               </w:rPr>
               <w:drawing>
-                <wp:inline distT="0" distB="0" distL="0" distR="0" wp14:anchorId="476F3694" wp14:editId="108DB9EA">
+                <wp:inline distT="0" distB="0" distL="0" distR="0" wp14:anchorId="54F6D903" wp14:editId="1CF020CF">
                   <wp:extent cx="200025" cy="190500"/>
                   <wp:effectExtent l="0" t="0" r="9525" b="0"/>
                   <wp:docPr id="62" name="Imagen 62" descr="http://170.210.81.69/mocovi_dev/1.0/img/isosubti.png?av=1.0.0"/>
@@ -17057,7 +15582,7 @@
                 <w:sz w:val="20"/>
                 <w:szCs w:val="20"/>
               </w:rPr>
-              <w:t>17</w:t>
+              <w:t>13</w:t>
             </w:r>
             <w:r>
               <w:rPr>
@@ -19403,7 +17928,7 @@
 </file>
 
 <file path=customXml/itemProps1.xml><?xml version="1.0" encoding="utf-8"?>
-<ds:datastoreItem xmlns:ds="http://schemas.openxmlformats.org/officeDocument/2006/customXml" ds:itemID="{A93CFF96-ADAF-4BD0-9ECC-3E402AACB418}">
+<ds:datastoreItem xmlns:ds="http://schemas.openxmlformats.org/officeDocument/2006/customXml" ds:itemID="{C9959373-8A4C-4400-B2E9-AD42F0BB7ED0}">
   <ds:schemaRefs>
     <ds:schemaRef ds:uri="http://schemas.openxmlformats.org/officeDocument/2006/bibliography"/>
   </ds:schemaRefs>

</xml_diff>

<commit_message>
Nueva Columna en Creditos Detallados para ver el acta escaneada. Perfil para Presupuesto no vea Departamento/Área/Orientacion en Informes->Presupuestarios->Designaciones Viáticos: revisa que la fecha de regreso sea posterior a la fecha de salida
</commit_message>
<xml_diff>
--- a/www/Mocovi_Designaciones_PI.docx
+++ b/www/Mocovi_Designaciones_PI.docx
@@ -216,7 +216,27 @@
           <w:sz w:val="24"/>
           <w:szCs w:val="24"/>
         </w:rPr>
-        <w:t>El sistema permitirá gestionar todas las actividades referentes a los Proyectos de Investigación de su Unidad Académica: altas, bajas y movimientos de participantes, subsidios, estímulos, incentivos, winsip y viáticos.</w:t>
+        <w:t xml:space="preserve">El sistema permitirá gestionar todas las actividades referentes a los Proyectos de Investigación de su Unidad Académica: altas, bajas y movimientos de participantes, subsidios, estímulos, incentivos, </w:t>
+      </w:r>
+      <w:proofErr w:type="spellStart"/>
+      <w:r>
+        <w:rPr>
+          <w:rFonts w:ascii="Arial" w:eastAsia="Arial" w:hAnsi="Arial" w:cs="Arial"/>
+          <w:i/>
+          <w:sz w:val="24"/>
+          <w:szCs w:val="24"/>
+        </w:rPr>
+        <w:t>winsip</w:t>
+      </w:r>
+      <w:proofErr w:type="spellEnd"/>
+      <w:r>
+        <w:rPr>
+          <w:rFonts w:ascii="Arial" w:eastAsia="Arial" w:hAnsi="Arial" w:cs="Arial"/>
+          <w:i/>
+          <w:sz w:val="24"/>
+          <w:szCs w:val="24"/>
+        </w:rPr>
+        <w:t xml:space="preserve"> y viáticos.</w:t>
       </w:r>
     </w:p>
     <w:p>
@@ -328,7 +348,25 @@
           <w:sz w:val="24"/>
           <w:szCs w:val="24"/>
         </w:rPr>
-        <w:t>écnica (SCyT)</w:t>
+        <w:t>écnica (</w:t>
+      </w:r>
+      <w:proofErr w:type="spellStart"/>
+      <w:r>
+        <w:rPr>
+          <w:rFonts w:ascii="Arial" w:eastAsia="Arial" w:hAnsi="Arial" w:cs="Arial"/>
+          <w:sz w:val="24"/>
+          <w:szCs w:val="24"/>
+        </w:rPr>
+        <w:t>SCyT</w:t>
+      </w:r>
+      <w:proofErr w:type="spellEnd"/>
+      <w:r>
+        <w:rPr>
+          <w:rFonts w:ascii="Arial" w:eastAsia="Arial" w:hAnsi="Arial" w:cs="Arial"/>
+          <w:sz w:val="24"/>
+          <w:szCs w:val="24"/>
+        </w:rPr>
+        <w:t>)</w:t>
       </w:r>
       <w:r>
         <w:rPr>
@@ -513,6 +551,7 @@
         </w:rPr>
         <w:t xml:space="preserve"> </w:t>
       </w:r>
+      <w:proofErr w:type="spellStart"/>
       <w:r>
         <w:rPr>
           <w:rFonts w:ascii="Arial" w:eastAsia="Arial" w:hAnsi="Arial" w:cs="Arial"/>
@@ -538,7 +577,27 @@
           <w:sz w:val="24"/>
           <w:szCs w:val="24"/>
         </w:rPr>
-        <w:t>Proyectos de Investigación</w:t>
+        <w:t>Proyectos</w:t>
+      </w:r>
+      <w:proofErr w:type="spellEnd"/>
+      <w:r>
+        <w:rPr>
+          <w:rFonts w:ascii="Arial" w:eastAsia="Arial" w:hAnsi="Arial" w:cs="Arial"/>
+          <w:b/>
+          <w:sz w:val="24"/>
+          <w:szCs w:val="24"/>
+        </w:rPr>
+        <w:t xml:space="preserve"> de </w:t>
+      </w:r>
+      <w:proofErr w:type="spellStart"/>
+      <w:r>
+        <w:rPr>
+          <w:rFonts w:ascii="Arial" w:eastAsia="Arial" w:hAnsi="Arial" w:cs="Arial"/>
+          <w:b/>
+          <w:sz w:val="24"/>
+          <w:szCs w:val="24"/>
+        </w:rPr>
+        <w:t>Investigación</w:t>
       </w:r>
       <w:r>
         <w:rPr>
@@ -556,7 +615,17 @@
           <w:sz w:val="24"/>
           <w:szCs w:val="24"/>
         </w:rPr>
-        <w:t>P Investigación</w:t>
+        <w:t>P</w:t>
+      </w:r>
+      <w:proofErr w:type="spellEnd"/>
+      <w:r>
+        <w:rPr>
+          <w:rFonts w:ascii="Arial" w:eastAsia="Arial" w:hAnsi="Arial" w:cs="Arial"/>
+          <w:b/>
+          <w:sz w:val="24"/>
+          <w:szCs w:val="24"/>
+        </w:rPr>
+        <w:t xml:space="preserve"> Investigación</w:t>
       </w:r>
       <w:r>
         <w:rPr>
@@ -672,13 +741,23 @@
           <w:szCs w:val="24"/>
         </w:rPr>
       </w:pPr>
-      <w:r>
-        <w:rPr>
-          <w:rFonts w:ascii="Arial" w:eastAsia="Arial" w:hAnsi="Arial" w:cs="Arial"/>
-          <w:sz w:val="24"/>
-          <w:szCs w:val="24"/>
-        </w:rPr>
-        <w:t>aparecerá la siguiente pantalla:</w:t>
+      <w:proofErr w:type="gramStart"/>
+      <w:r>
+        <w:rPr>
+          <w:rFonts w:ascii="Arial" w:eastAsia="Arial" w:hAnsi="Arial" w:cs="Arial"/>
+          <w:sz w:val="24"/>
+          <w:szCs w:val="24"/>
+        </w:rPr>
+        <w:t>aparecerá</w:t>
+      </w:r>
+      <w:proofErr w:type="gramEnd"/>
+      <w:r>
+        <w:rPr>
+          <w:rFonts w:ascii="Arial" w:eastAsia="Arial" w:hAnsi="Arial" w:cs="Arial"/>
+          <w:sz w:val="24"/>
+          <w:szCs w:val="24"/>
+        </w:rPr>
+        <w:t xml:space="preserve"> la siguiente pantalla:</w:t>
       </w:r>
     </w:p>
     <w:p>
@@ -1251,7 +1330,23 @@
                                       <w:i/>
                                       <w:sz w:val="18"/>
                                     </w:rPr>
-                                    <w:t>Para agregar un nuevo proyecto, programa ó proyecto de programa</w:t>
+                                    <w:t xml:space="preserve">Para agregar un nuevo proyecto, programa </w:t>
+                                  </w:r>
+                                  <w:proofErr w:type="spellStart"/>
+                                  <w:r>
+                                    <w:rPr>
+                                      <w:i/>
+                                      <w:sz w:val="18"/>
+                                    </w:rPr>
+                                    <w:t>ó</w:t>
+                                  </w:r>
+                                  <w:proofErr w:type="spellEnd"/>
+                                  <w:r>
+                                    <w:rPr>
+                                      <w:i/>
+                                      <w:sz w:val="18"/>
+                                    </w:rPr>
+                                    <w:t xml:space="preserve"> proyecto de programa</w:t>
                                   </w:r>
                                 </w:p>
                               </w:txbxContent>
@@ -1388,7 +1483,25 @@
           <w:sz w:val="24"/>
           <w:szCs w:val="24"/>
         </w:rPr>
-        <w:t xml:space="preserve">Para ingresar un nuevo proyecto/programa/proyecto de programa de investigación deberá hacer click en el botón </w:t>
+        <w:t xml:space="preserve">Para ingresar un nuevo proyecto/programa/proyecto de programa de investigación deberá hacer </w:t>
+      </w:r>
+      <w:proofErr w:type="spellStart"/>
+      <w:r>
+        <w:rPr>
+          <w:rFonts w:ascii="Arial" w:eastAsia="Arial" w:hAnsi="Arial" w:cs="Arial"/>
+          <w:sz w:val="24"/>
+          <w:szCs w:val="24"/>
+        </w:rPr>
+        <w:t>click</w:t>
+      </w:r>
+      <w:proofErr w:type="spellEnd"/>
+      <w:r>
+        <w:rPr>
+          <w:rFonts w:ascii="Arial" w:eastAsia="Arial" w:hAnsi="Arial" w:cs="Arial"/>
+          <w:sz w:val="24"/>
+          <w:szCs w:val="24"/>
+        </w:rPr>
+        <w:t xml:space="preserve"> en el botón </w:t>
       </w:r>
       <w:r>
         <w:rPr>
@@ -1629,8 +1742,19 @@
           <w:sz w:val="24"/>
           <w:szCs w:val="24"/>
         </w:rPr>
-        <w:t>Es Programa?</w:t>
-      </w:r>
+        <w:t>Es Programa</w:t>
+      </w:r>
+      <w:proofErr w:type="gramStart"/>
+      <w:r>
+        <w:rPr>
+          <w:rFonts w:ascii="Arial" w:eastAsia="Arial" w:hAnsi="Arial" w:cs="Arial"/>
+          <w:b/>
+          <w:sz w:val="24"/>
+          <w:szCs w:val="24"/>
+        </w:rPr>
+        <w:t>?</w:t>
+      </w:r>
+      <w:proofErr w:type="gramEnd"/>
       <w:r>
         <w:rPr>
           <w:rFonts w:ascii="Arial" w:eastAsia="Arial" w:hAnsi="Arial" w:cs="Arial"/>
@@ -1760,8 +1884,18 @@
           <w:sz w:val="24"/>
           <w:szCs w:val="24"/>
         </w:rPr>
-        <w:t xml:space="preserve"> reconocidos por la SCyT</w:t>
-      </w:r>
+        <w:t xml:space="preserve"> reconocidos por la </w:t>
+      </w:r>
+      <w:proofErr w:type="spellStart"/>
+      <w:r>
+        <w:rPr>
+          <w:rFonts w:ascii="Arial" w:eastAsia="Arial" w:hAnsi="Arial" w:cs="Arial"/>
+          <w:sz w:val="24"/>
+          <w:szCs w:val="24"/>
+        </w:rPr>
+        <w:t>SCyT</w:t>
+      </w:r>
+      <w:proofErr w:type="spellEnd"/>
       <w:r>
         <w:rPr>
           <w:rFonts w:ascii="Arial" w:eastAsia="Arial" w:hAnsi="Arial" w:cs="Arial"/>
@@ -1805,7 +1939,25 @@
           <w:sz w:val="24"/>
           <w:szCs w:val="24"/>
         </w:rPr>
-        <w:t>: código del proyecto asignado por SCyT.</w:t>
+        <w:t xml:space="preserve">: código del proyecto asignado por </w:t>
+      </w:r>
+      <w:proofErr w:type="spellStart"/>
+      <w:r>
+        <w:rPr>
+          <w:rFonts w:ascii="Arial" w:eastAsia="Arial" w:hAnsi="Arial" w:cs="Arial"/>
+          <w:sz w:val="24"/>
+          <w:szCs w:val="24"/>
+        </w:rPr>
+        <w:t>SCyT</w:t>
+      </w:r>
+      <w:proofErr w:type="spellEnd"/>
+      <w:r>
+        <w:rPr>
+          <w:rFonts w:ascii="Arial" w:eastAsia="Arial" w:hAnsi="Arial" w:cs="Arial"/>
+          <w:sz w:val="24"/>
+          <w:szCs w:val="24"/>
+        </w:rPr>
+        <w:t>.</w:t>
       </w:r>
     </w:p>
     <w:p>
@@ -1925,29 +2077,69 @@
           <w:sz w:val="24"/>
           <w:szCs w:val="24"/>
         </w:rPr>
-        <w:t xml:space="preserve"> para la carga por parte de la Unidad Académica. La SCyT cambiará el estado de cada proyecto según corresponda.</w:t>
-      </w:r>
-    </w:p>
-    <w:p>
-      <w:pPr>
-        <w:widowControl w:val="0"/>
-        <w:spacing w:after="0" w:line="240" w:lineRule="auto"/>
-        <w:jc w:val="both"/>
-        <w:rPr>
-          <w:rFonts w:ascii="Arial" w:eastAsia="Arial" w:hAnsi="Arial" w:cs="Arial"/>
-          <w:sz w:val="24"/>
-          <w:szCs w:val="24"/>
-        </w:rPr>
-      </w:pPr>
-      <w:r>
-        <w:rPr>
-          <w:rFonts w:ascii="Arial" w:eastAsia="Arial" w:hAnsi="Arial" w:cs="Arial"/>
-          <w:b/>
-          <w:sz w:val="24"/>
-          <w:szCs w:val="24"/>
-        </w:rPr>
-        <w:t>Nro Ord CS/Disposición SCyT</w:t>
-      </w:r>
+        <w:t xml:space="preserve"> para la carga por parte de la Unidad Académica. La </w:t>
+      </w:r>
+      <w:proofErr w:type="spellStart"/>
+      <w:r>
+        <w:rPr>
+          <w:rFonts w:ascii="Arial" w:eastAsia="Arial" w:hAnsi="Arial" w:cs="Arial"/>
+          <w:sz w:val="24"/>
+          <w:szCs w:val="24"/>
+        </w:rPr>
+        <w:t>SCyT</w:t>
+      </w:r>
+      <w:proofErr w:type="spellEnd"/>
+      <w:r>
+        <w:rPr>
+          <w:rFonts w:ascii="Arial" w:eastAsia="Arial" w:hAnsi="Arial" w:cs="Arial"/>
+          <w:sz w:val="24"/>
+          <w:szCs w:val="24"/>
+        </w:rPr>
+        <w:t xml:space="preserve"> cambiará el estado de cada proyecto según corresponda.</w:t>
+      </w:r>
+    </w:p>
+    <w:p>
+      <w:pPr>
+        <w:widowControl w:val="0"/>
+        <w:spacing w:after="0" w:line="240" w:lineRule="auto"/>
+        <w:jc w:val="both"/>
+        <w:rPr>
+          <w:rFonts w:ascii="Arial" w:eastAsia="Arial" w:hAnsi="Arial" w:cs="Arial"/>
+          <w:sz w:val="24"/>
+          <w:szCs w:val="24"/>
+        </w:rPr>
+      </w:pPr>
+      <w:proofErr w:type="spellStart"/>
+      <w:r>
+        <w:rPr>
+          <w:rFonts w:ascii="Arial" w:eastAsia="Arial" w:hAnsi="Arial" w:cs="Arial"/>
+          <w:b/>
+          <w:sz w:val="24"/>
+          <w:szCs w:val="24"/>
+        </w:rPr>
+        <w:t>Nro</w:t>
+      </w:r>
+      <w:proofErr w:type="spellEnd"/>
+      <w:r>
+        <w:rPr>
+          <w:rFonts w:ascii="Arial" w:eastAsia="Arial" w:hAnsi="Arial" w:cs="Arial"/>
+          <w:b/>
+          <w:sz w:val="24"/>
+          <w:szCs w:val="24"/>
+        </w:rPr>
+        <w:t xml:space="preserve"> Ord CS/Disposición </w:t>
+      </w:r>
+      <w:proofErr w:type="spellStart"/>
+      <w:r>
+        <w:rPr>
+          <w:rFonts w:ascii="Arial" w:eastAsia="Arial" w:hAnsi="Arial" w:cs="Arial"/>
+          <w:b/>
+          <w:sz w:val="24"/>
+          <w:szCs w:val="24"/>
+        </w:rPr>
+        <w:t>SCyT</w:t>
+      </w:r>
+      <w:proofErr w:type="spellEnd"/>
       <w:r>
         <w:rPr>
           <w:rFonts w:ascii="Arial" w:eastAsia="Arial" w:hAnsi="Arial" w:cs="Arial"/>
@@ -1962,7 +2154,25 @@
           <w:sz w:val="24"/>
           <w:szCs w:val="24"/>
         </w:rPr>
-        <w:t xml:space="preserve"> o Disposición SCyT de reconocimiento.</w:t>
+        <w:t xml:space="preserve"> o Disposición </w:t>
+      </w:r>
+      <w:proofErr w:type="spellStart"/>
+      <w:r>
+        <w:rPr>
+          <w:rFonts w:ascii="Arial" w:eastAsia="Arial" w:hAnsi="Arial" w:cs="Arial"/>
+          <w:sz w:val="24"/>
+          <w:szCs w:val="24"/>
+        </w:rPr>
+        <w:t>SCyT</w:t>
+      </w:r>
+      <w:proofErr w:type="spellEnd"/>
+      <w:r>
+        <w:rPr>
+          <w:rFonts w:ascii="Arial" w:eastAsia="Arial" w:hAnsi="Arial" w:cs="Arial"/>
+          <w:sz w:val="24"/>
+          <w:szCs w:val="24"/>
+        </w:rPr>
+        <w:t xml:space="preserve"> de reconocimiento.</w:t>
       </w:r>
     </w:p>
     <w:p>
@@ -1992,8 +2202,39 @@
           <w:sz w:val="24"/>
           <w:szCs w:val="24"/>
         </w:rPr>
-        <w:t>/Disp SCyT</w:t>
-      </w:r>
+        <w:t>/</w:t>
+      </w:r>
+      <w:proofErr w:type="spellStart"/>
+      <w:r>
+        <w:rPr>
+          <w:rFonts w:ascii="Arial" w:eastAsia="Arial" w:hAnsi="Arial" w:cs="Arial"/>
+          <w:b/>
+          <w:sz w:val="24"/>
+          <w:szCs w:val="24"/>
+        </w:rPr>
+        <w:t>Disp</w:t>
+      </w:r>
+      <w:proofErr w:type="spellEnd"/>
+      <w:r>
+        <w:rPr>
+          <w:rFonts w:ascii="Arial" w:eastAsia="Arial" w:hAnsi="Arial" w:cs="Arial"/>
+          <w:b/>
+          <w:sz w:val="24"/>
+          <w:szCs w:val="24"/>
+        </w:rPr>
+        <w:t xml:space="preserve"> </w:t>
+      </w:r>
+      <w:proofErr w:type="spellStart"/>
+      <w:r>
+        <w:rPr>
+          <w:rFonts w:ascii="Arial" w:eastAsia="Arial" w:hAnsi="Arial" w:cs="Arial"/>
+          <w:b/>
+          <w:sz w:val="24"/>
+          <w:szCs w:val="24"/>
+        </w:rPr>
+        <w:t>SCyT</w:t>
+      </w:r>
+      <w:proofErr w:type="spellEnd"/>
       <w:r>
         <w:rPr>
           <w:rFonts w:ascii="Arial" w:eastAsia="Arial" w:hAnsi="Arial" w:cs="Arial"/>
@@ -2008,7 +2249,25 @@
           <w:sz w:val="24"/>
           <w:szCs w:val="24"/>
         </w:rPr>
-        <w:t>/Disposición SCyT de reconocimiento</w:t>
+        <w:t xml:space="preserve">/Disposición </w:t>
+      </w:r>
+      <w:proofErr w:type="spellStart"/>
+      <w:r>
+        <w:rPr>
+          <w:rFonts w:ascii="Arial" w:eastAsia="Arial" w:hAnsi="Arial" w:cs="Arial"/>
+          <w:sz w:val="24"/>
+          <w:szCs w:val="24"/>
+        </w:rPr>
+        <w:t>SCyT</w:t>
+      </w:r>
+      <w:proofErr w:type="spellEnd"/>
+      <w:r>
+        <w:rPr>
+          <w:rFonts w:ascii="Arial" w:eastAsia="Arial" w:hAnsi="Arial" w:cs="Arial"/>
+          <w:sz w:val="24"/>
+          <w:szCs w:val="24"/>
+        </w:rPr>
+        <w:t xml:space="preserve"> de reconocimiento</w:t>
       </w:r>
       <w:r>
         <w:rPr>
@@ -2140,14 +2399,25 @@
           <w:szCs w:val="24"/>
         </w:rPr>
       </w:pPr>
-      <w:r>
-        <w:rPr>
-          <w:rFonts w:ascii="Arial" w:eastAsia="Arial" w:hAnsi="Arial" w:cs="Arial"/>
-          <w:b/>
-          <w:sz w:val="24"/>
-          <w:szCs w:val="24"/>
-        </w:rPr>
-        <w:t>Nro Resolución CD</w:t>
+      <w:proofErr w:type="spellStart"/>
+      <w:r>
+        <w:rPr>
+          <w:rFonts w:ascii="Arial" w:eastAsia="Arial" w:hAnsi="Arial" w:cs="Arial"/>
+          <w:b/>
+          <w:sz w:val="24"/>
+          <w:szCs w:val="24"/>
+        </w:rPr>
+        <w:t>Nro</w:t>
+      </w:r>
+      <w:proofErr w:type="spellEnd"/>
+      <w:r>
+        <w:rPr>
+          <w:rFonts w:ascii="Arial" w:eastAsia="Arial" w:hAnsi="Arial" w:cs="Arial"/>
+          <w:b/>
+          <w:sz w:val="24"/>
+          <w:szCs w:val="24"/>
+        </w:rPr>
+        <w:t xml:space="preserve"> Resolución CD</w:t>
       </w:r>
       <w:r>
         <w:rPr>
@@ -2196,8 +2466,19 @@
           <w:sz w:val="24"/>
           <w:szCs w:val="24"/>
         </w:rPr>
-        <w:t>ad-referendum</w:t>
-      </w:r>
+        <w:t>ad-</w:t>
+      </w:r>
+      <w:proofErr w:type="spellStart"/>
+      <w:r>
+        <w:rPr>
+          <w:rFonts w:ascii="Arial" w:eastAsia="Arial" w:hAnsi="Arial" w:cs="Arial"/>
+          <w:i/>
+          <w:sz w:val="24"/>
+          <w:szCs w:val="24"/>
+        </w:rPr>
+        <w:t>referendum</w:t>
+      </w:r>
+      <w:proofErr w:type="spellEnd"/>
       <w:r>
         <w:rPr>
           <w:rFonts w:ascii="Arial" w:eastAsia="Arial" w:hAnsi="Arial" w:cs="Arial"/>
@@ -2258,8 +2539,19 @@
           <w:sz w:val="24"/>
           <w:szCs w:val="24"/>
         </w:rPr>
-        <w:t>ad-referendum</w:t>
-      </w:r>
+        <w:t>ad-</w:t>
+      </w:r>
+      <w:proofErr w:type="spellStart"/>
+      <w:r>
+        <w:rPr>
+          <w:rFonts w:ascii="Arial" w:eastAsia="Arial" w:hAnsi="Arial" w:cs="Arial"/>
+          <w:i/>
+          <w:sz w:val="24"/>
+          <w:szCs w:val="24"/>
+        </w:rPr>
+        <w:t>referendum</w:t>
+      </w:r>
+      <w:proofErr w:type="spellEnd"/>
       <w:r>
         <w:rPr>
           <w:rFonts w:ascii="Arial" w:eastAsia="Arial" w:hAnsi="Arial" w:cs="Arial"/>
@@ -2303,7 +2595,25 @@
           <w:sz w:val="24"/>
           <w:szCs w:val="24"/>
         </w:rPr>
-        <w:t xml:space="preserve">: este campo se habilita una vez que el proyecto tiene integrantes cargados. Seleccionar de la lista desplegable el docente actualmente responsable del cobro de los fondos. </w:t>
+        <w:t xml:space="preserve">: este campo se habilita una vez que el proyecto </w:t>
+      </w:r>
+      <w:proofErr w:type="gramStart"/>
+      <w:r>
+        <w:rPr>
+          <w:rFonts w:ascii="Arial" w:eastAsia="Arial" w:hAnsi="Arial" w:cs="Arial"/>
+          <w:sz w:val="24"/>
+          <w:szCs w:val="24"/>
+        </w:rPr>
+        <w:t>tiene</w:t>
+      </w:r>
+      <w:proofErr w:type="gramEnd"/>
+      <w:r>
+        <w:rPr>
+          <w:rFonts w:ascii="Arial" w:eastAsia="Arial" w:hAnsi="Arial" w:cs="Arial"/>
+          <w:sz w:val="24"/>
+          <w:szCs w:val="24"/>
+        </w:rPr>
+        <w:t xml:space="preserve"> integrantes cargados. Seleccionar de la lista desplegable el docente actualmente responsable del cobro de los fondos. </w:t>
       </w:r>
     </w:p>
     <w:p>
@@ -2491,7 +2801,25 @@
           <w:sz w:val="24"/>
           <w:szCs w:val="24"/>
         </w:rPr>
-        <w:t xml:space="preserve">as palabras claves del proyecto/programa/proyecto de programa. Separarlas utilizando el carácter especial </w:t>
+        <w:t xml:space="preserve">as palabras claves del proyecto/programa/proyecto </w:t>
+      </w:r>
+      <w:proofErr w:type="gramStart"/>
+      <w:r>
+        <w:rPr>
+          <w:rFonts w:ascii="Arial" w:eastAsia="Arial" w:hAnsi="Arial" w:cs="Arial"/>
+          <w:sz w:val="24"/>
+          <w:szCs w:val="24"/>
+        </w:rPr>
+        <w:t>de</w:t>
+      </w:r>
+      <w:proofErr w:type="gramEnd"/>
+      <w:r>
+        <w:rPr>
+          <w:rFonts w:ascii="Arial" w:eastAsia="Arial" w:hAnsi="Arial" w:cs="Arial"/>
+          <w:sz w:val="24"/>
+          <w:szCs w:val="24"/>
+        </w:rPr>
+        <w:t xml:space="preserve"> programa. Separarlas utilizando el carácter especial </w:t>
       </w:r>
       <w:r>
         <w:rPr>
@@ -2528,15 +2856,44 @@
           <w:sz w:val="24"/>
           <w:szCs w:val="24"/>
         </w:rPr>
-        <w:t>Observaciones SCyT</w:t>
-      </w:r>
-      <w:r>
-        <w:rPr>
-          <w:rFonts w:ascii="Arial" w:eastAsia="Arial" w:hAnsi="Arial" w:cs="Arial"/>
-          <w:sz w:val="24"/>
-          <w:szCs w:val="24"/>
-        </w:rPr>
-        <w:t>: campo descriptivo para que la SCyT indique a</w:t>
+        <w:t xml:space="preserve">Observaciones </w:t>
+      </w:r>
+      <w:proofErr w:type="spellStart"/>
+      <w:r>
+        <w:rPr>
+          <w:rFonts w:ascii="Arial" w:eastAsia="Arial" w:hAnsi="Arial" w:cs="Arial"/>
+          <w:b/>
+          <w:sz w:val="24"/>
+          <w:szCs w:val="24"/>
+        </w:rPr>
+        <w:t>SCyT</w:t>
+      </w:r>
+      <w:proofErr w:type="spellEnd"/>
+      <w:r>
+        <w:rPr>
+          <w:rFonts w:ascii="Arial" w:eastAsia="Arial" w:hAnsi="Arial" w:cs="Arial"/>
+          <w:sz w:val="24"/>
+          <w:szCs w:val="24"/>
+        </w:rPr>
+        <w:t xml:space="preserve">: campo descriptivo para que la </w:t>
+      </w:r>
+      <w:proofErr w:type="spellStart"/>
+      <w:r>
+        <w:rPr>
+          <w:rFonts w:ascii="Arial" w:eastAsia="Arial" w:hAnsi="Arial" w:cs="Arial"/>
+          <w:sz w:val="24"/>
+          <w:szCs w:val="24"/>
+        </w:rPr>
+        <w:t>SCyT</w:t>
+      </w:r>
+      <w:proofErr w:type="spellEnd"/>
+      <w:r>
+        <w:rPr>
+          <w:rFonts w:ascii="Arial" w:eastAsia="Arial" w:hAnsi="Arial" w:cs="Arial"/>
+          <w:sz w:val="24"/>
+          <w:szCs w:val="24"/>
+        </w:rPr>
+        <w:t xml:space="preserve"> indique a</w:t>
       </w:r>
       <w:r>
         <w:rPr>
@@ -2552,8 +2909,18 @@
           <w:sz w:val="24"/>
           <w:szCs w:val="24"/>
         </w:rPr>
-        <w:t>lo estará habilitado para ser modificado por la SCyT</w:t>
-      </w:r>
+        <w:t xml:space="preserve">lo estará habilitado para ser modificado por la </w:t>
+      </w:r>
+      <w:proofErr w:type="spellStart"/>
+      <w:r>
+        <w:rPr>
+          <w:rFonts w:ascii="Arial" w:eastAsia="Arial" w:hAnsi="Arial" w:cs="Arial"/>
+          <w:sz w:val="24"/>
+          <w:szCs w:val="24"/>
+        </w:rPr>
+        <w:t>SCyT</w:t>
+      </w:r>
+      <w:proofErr w:type="spellEnd"/>
     </w:p>
     <w:p>
       <w:pPr>
@@ -2609,7 +2976,25 @@
           <w:sz w:val="24"/>
           <w:szCs w:val="24"/>
         </w:rPr>
-        <w:t>Una vez cargada la información, hacer click en el botón</w:t>
+        <w:t xml:space="preserve">Una vez cargada la información, hacer </w:t>
+      </w:r>
+      <w:proofErr w:type="spellStart"/>
+      <w:r>
+        <w:rPr>
+          <w:rFonts w:ascii="Arial" w:eastAsia="Arial" w:hAnsi="Arial" w:cs="Arial"/>
+          <w:sz w:val="24"/>
+          <w:szCs w:val="24"/>
+        </w:rPr>
+        <w:t>click</w:t>
+      </w:r>
+      <w:proofErr w:type="spellEnd"/>
+      <w:r>
+        <w:rPr>
+          <w:rFonts w:ascii="Arial" w:eastAsia="Arial" w:hAnsi="Arial" w:cs="Arial"/>
+          <w:sz w:val="24"/>
+          <w:szCs w:val="24"/>
+        </w:rPr>
+        <w:t xml:space="preserve"> en el botón</w:t>
       </w:r>
       <w:r>
         <w:rPr>
@@ -2776,7 +3161,51 @@
           <w:sz w:val="24"/>
           <w:szCs w:val="24"/>
         </w:rPr>
-        <w:t xml:space="preserve"> de la Ordenanza y las Observaciones SCyT pueden ser modificados sólo por SCyT.</w:t>
+        <w:t xml:space="preserve"> de la Ordenanza y las Observaciones </w:t>
+      </w:r>
+      <w:proofErr w:type="spellStart"/>
+      <w:r>
+        <w:rPr>
+          <w:rFonts w:ascii="Arial" w:eastAsia="Arial" w:hAnsi="Arial" w:cs="Arial"/>
+          <w:i/>
+          <w:color w:val="943634" w:themeColor="accent2" w:themeShade="BF"/>
+          <w:sz w:val="24"/>
+          <w:szCs w:val="24"/>
+        </w:rPr>
+        <w:t>SCyT</w:t>
+      </w:r>
+      <w:proofErr w:type="spellEnd"/>
+      <w:r>
+        <w:rPr>
+          <w:rFonts w:ascii="Arial" w:eastAsia="Arial" w:hAnsi="Arial" w:cs="Arial"/>
+          <w:i/>
+          <w:color w:val="943634" w:themeColor="accent2" w:themeShade="BF"/>
+          <w:sz w:val="24"/>
+          <w:szCs w:val="24"/>
+        </w:rPr>
+        <w:t xml:space="preserve"> pueden ser modificados sólo por </w:t>
+      </w:r>
+      <w:proofErr w:type="spellStart"/>
+      <w:r>
+        <w:rPr>
+          <w:rFonts w:ascii="Arial" w:eastAsia="Arial" w:hAnsi="Arial" w:cs="Arial"/>
+          <w:i/>
+          <w:color w:val="943634" w:themeColor="accent2" w:themeShade="BF"/>
+          <w:sz w:val="24"/>
+          <w:szCs w:val="24"/>
+        </w:rPr>
+        <w:t>SCyT</w:t>
+      </w:r>
+      <w:proofErr w:type="spellEnd"/>
+      <w:r>
+        <w:rPr>
+          <w:rFonts w:ascii="Arial" w:eastAsia="Arial" w:hAnsi="Arial" w:cs="Arial"/>
+          <w:i/>
+          <w:color w:val="943634" w:themeColor="accent2" w:themeShade="BF"/>
+          <w:sz w:val="24"/>
+          <w:szCs w:val="24"/>
+        </w:rPr>
+        <w:t>.</w:t>
       </w:r>
     </w:p>
     <w:p>
@@ -2909,7 +3338,25 @@
           <w:sz w:val="24"/>
           <w:szCs w:val="24"/>
         </w:rPr>
-        <w:t xml:space="preserve"> (En evaluación): La SCyT cambia el estado de un proyecto a </w:t>
+        <w:t xml:space="preserve"> (En evaluación): La </w:t>
+      </w:r>
+      <w:proofErr w:type="spellStart"/>
+      <w:r>
+        <w:rPr>
+          <w:rFonts w:ascii="Arial" w:eastAsia="Arial" w:hAnsi="Arial" w:cs="Arial"/>
+          <w:sz w:val="24"/>
+          <w:szCs w:val="24"/>
+        </w:rPr>
+        <w:t>SCyT</w:t>
+      </w:r>
+      <w:proofErr w:type="spellEnd"/>
+      <w:r>
+        <w:rPr>
+          <w:rFonts w:ascii="Arial" w:eastAsia="Arial" w:hAnsi="Arial" w:cs="Arial"/>
+          <w:sz w:val="24"/>
+          <w:szCs w:val="24"/>
+        </w:rPr>
+        <w:t xml:space="preserve"> cambia el estado de un proyecto a </w:t>
       </w:r>
       <w:r>
         <w:rPr>
@@ -3009,7 +3456,25 @@
           <w:sz w:val="24"/>
           <w:szCs w:val="24"/>
         </w:rPr>
-        <w:t xml:space="preserve"> (Activo): La SCyT pasa un proyecto a estado </w:t>
+        <w:t xml:space="preserve"> (Activo): La </w:t>
+      </w:r>
+      <w:proofErr w:type="spellStart"/>
+      <w:r>
+        <w:rPr>
+          <w:rFonts w:ascii="Arial" w:eastAsia="Arial" w:hAnsi="Arial" w:cs="Arial"/>
+          <w:sz w:val="24"/>
+          <w:szCs w:val="24"/>
+        </w:rPr>
+        <w:t>SCyT</w:t>
+      </w:r>
+      <w:proofErr w:type="spellEnd"/>
+      <w:r>
+        <w:rPr>
+          <w:rFonts w:ascii="Arial" w:eastAsia="Arial" w:hAnsi="Arial" w:cs="Arial"/>
+          <w:sz w:val="24"/>
+          <w:szCs w:val="24"/>
+        </w:rPr>
+        <w:t xml:space="preserve"> pasa un proyecto a estado </w:t>
       </w:r>
       <w:r>
         <w:rPr>
@@ -3148,14 +3613,45 @@
         </w:rPr>
         <w:t xml:space="preserve">participantes quedan registrados con el </w:t>
       </w:r>
-      <w:r>
-        <w:rPr>
-          <w:rFonts w:ascii="Arial" w:eastAsia="Arial" w:hAnsi="Arial" w:cs="Arial"/>
-          <w:b/>
-          <w:sz w:val="24"/>
-          <w:szCs w:val="24"/>
-        </w:rPr>
-        <w:t>check de SCyT en 1</w:t>
+      <w:proofErr w:type="spellStart"/>
+      <w:r>
+        <w:rPr>
+          <w:rFonts w:ascii="Arial" w:eastAsia="Arial" w:hAnsi="Arial" w:cs="Arial"/>
+          <w:b/>
+          <w:sz w:val="24"/>
+          <w:szCs w:val="24"/>
+        </w:rPr>
+        <w:t>check</w:t>
+      </w:r>
+      <w:proofErr w:type="spellEnd"/>
+      <w:r>
+        <w:rPr>
+          <w:rFonts w:ascii="Arial" w:eastAsia="Arial" w:hAnsi="Arial" w:cs="Arial"/>
+          <w:b/>
+          <w:sz w:val="24"/>
+          <w:szCs w:val="24"/>
+        </w:rPr>
+        <w:t xml:space="preserve"> de </w:t>
+      </w:r>
+      <w:proofErr w:type="spellStart"/>
+      <w:r>
+        <w:rPr>
+          <w:rFonts w:ascii="Arial" w:eastAsia="Arial" w:hAnsi="Arial" w:cs="Arial"/>
+          <w:b/>
+          <w:sz w:val="24"/>
+          <w:szCs w:val="24"/>
+        </w:rPr>
+        <w:t>SCyT</w:t>
+      </w:r>
+      <w:proofErr w:type="spellEnd"/>
+      <w:r>
+        <w:rPr>
+          <w:rFonts w:ascii="Arial" w:eastAsia="Arial" w:hAnsi="Arial" w:cs="Arial"/>
+          <w:b/>
+          <w:sz w:val="24"/>
+          <w:szCs w:val="24"/>
+        </w:rPr>
+        <w:t xml:space="preserve"> en 1</w:t>
       </w:r>
       <w:r>
         <w:rPr>
@@ -3227,6 +3723,7 @@
         </w:rPr>
         <w:t xml:space="preserve"> </w:t>
       </w:r>
+      <w:proofErr w:type="spellStart"/>
       <w:r>
         <w:rPr>
           <w:rFonts w:ascii="Arial" w:eastAsia="Arial" w:hAnsi="Arial" w:cs="Arial"/>
@@ -3236,14 +3733,35 @@
         </w:rPr>
         <w:t>check</w:t>
       </w:r>
-      <w:r>
-        <w:rPr>
-          <w:rFonts w:ascii="Arial" w:eastAsia="Arial" w:hAnsi="Arial" w:cs="Arial"/>
-          <w:b/>
-          <w:sz w:val="24"/>
-          <w:szCs w:val="24"/>
-        </w:rPr>
-        <w:t xml:space="preserve"> de SCyT quede en</w:t>
+      <w:proofErr w:type="spellEnd"/>
+      <w:r>
+        <w:rPr>
+          <w:rFonts w:ascii="Arial" w:eastAsia="Arial" w:hAnsi="Arial" w:cs="Arial"/>
+          <w:b/>
+          <w:sz w:val="24"/>
+          <w:szCs w:val="24"/>
+        </w:rPr>
+        <w:t xml:space="preserve"> de </w:t>
+      </w:r>
+      <w:proofErr w:type="spellStart"/>
+      <w:r>
+        <w:rPr>
+          <w:rFonts w:ascii="Arial" w:eastAsia="Arial" w:hAnsi="Arial" w:cs="Arial"/>
+          <w:b/>
+          <w:sz w:val="24"/>
+          <w:szCs w:val="24"/>
+        </w:rPr>
+        <w:t>SCyT</w:t>
+      </w:r>
+      <w:proofErr w:type="spellEnd"/>
+      <w:r>
+        <w:rPr>
+          <w:rFonts w:ascii="Arial" w:eastAsia="Arial" w:hAnsi="Arial" w:cs="Arial"/>
+          <w:b/>
+          <w:sz w:val="24"/>
+          <w:szCs w:val="24"/>
+        </w:rPr>
+        <w:t xml:space="preserve"> quede en</w:t>
       </w:r>
       <w:r>
         <w:rPr>
@@ -3285,8 +3803,18 @@
           <w:sz w:val="24"/>
           <w:szCs w:val="24"/>
         </w:rPr>
-        <w:t>es decir, pendiente de la aprobación por parte de la SCyT</w:t>
-      </w:r>
+        <w:t xml:space="preserve">es decir, pendiente de la aprobación por parte de la </w:t>
+      </w:r>
+      <w:proofErr w:type="spellStart"/>
+      <w:r>
+        <w:rPr>
+          <w:rFonts w:ascii="Arial" w:eastAsia="Arial" w:hAnsi="Arial" w:cs="Arial"/>
+          <w:sz w:val="24"/>
+          <w:szCs w:val="24"/>
+        </w:rPr>
+        <w:t>SCyT</w:t>
+      </w:r>
+      <w:proofErr w:type="spellEnd"/>
       <w:r>
         <w:rPr>
           <w:rFonts w:ascii="Arial" w:eastAsia="Arial" w:hAnsi="Arial" w:cs="Arial"/>
@@ -3301,15 +3829,43 @@
           <w:sz w:val="24"/>
           <w:szCs w:val="24"/>
         </w:rPr>
-        <w:t xml:space="preserve">. Es importante aclarar que luego de que el registro del integrante fue aprobado por SCyT, ninguno de sus datos podrá ser modificado excepto la fecha de hasta y la resolución correspondiente Res baja/modif </w:t>
-      </w:r>
-      <w:r>
-        <w:rPr>
-          <w:rFonts w:ascii="Arial" w:eastAsia="Arial" w:hAnsi="Arial" w:cs="Arial"/>
-          <w:sz w:val="24"/>
-          <w:szCs w:val="24"/>
-        </w:rPr>
-        <w:t xml:space="preserve">(para indicar la baja de un integrante o la modificación de su participación).  </w:t>
+        <w:t xml:space="preserve">. Es importante aclarar que luego de que el registro del integrante fue aprobado por </w:t>
+      </w:r>
+      <w:proofErr w:type="spellStart"/>
+      <w:r>
+        <w:rPr>
+          <w:rFonts w:ascii="Arial" w:eastAsia="Arial" w:hAnsi="Arial" w:cs="Arial"/>
+          <w:sz w:val="24"/>
+          <w:szCs w:val="24"/>
+        </w:rPr>
+        <w:t>SCyT</w:t>
+      </w:r>
+      <w:proofErr w:type="spellEnd"/>
+      <w:r>
+        <w:rPr>
+          <w:rFonts w:ascii="Arial" w:eastAsia="Arial" w:hAnsi="Arial" w:cs="Arial"/>
+          <w:sz w:val="24"/>
+          <w:szCs w:val="24"/>
+        </w:rPr>
+        <w:t>, ninguno de sus datos podrá ser modificado excepto la fecha de hasta y la resolución correspondiente Res baja/</w:t>
+      </w:r>
+      <w:proofErr w:type="spellStart"/>
+      <w:r>
+        <w:rPr>
+          <w:rFonts w:ascii="Arial" w:eastAsia="Arial" w:hAnsi="Arial" w:cs="Arial"/>
+          <w:sz w:val="24"/>
+          <w:szCs w:val="24"/>
+        </w:rPr>
+        <w:t>modif</w:t>
+      </w:r>
+      <w:proofErr w:type="spellEnd"/>
+      <w:r>
+        <w:rPr>
+          <w:rFonts w:ascii="Arial" w:eastAsia="Arial" w:hAnsi="Arial" w:cs="Arial"/>
+          <w:sz w:val="24"/>
+          <w:szCs w:val="24"/>
+        </w:rPr>
+        <w:t xml:space="preserve"> (para indicar la baja de un integrante o la modificación de su participación).  </w:t>
       </w:r>
     </w:p>
     <w:p>
@@ -3356,7 +3912,25 @@
           <w:sz w:val="24"/>
           <w:szCs w:val="24"/>
         </w:rPr>
-        <w:t xml:space="preserve"> (Evaluación desfavorable): La SCyT pasa un proyecto a estado</w:t>
+        <w:t xml:space="preserve"> (Evaluación desfavorable): La </w:t>
+      </w:r>
+      <w:proofErr w:type="spellStart"/>
+      <w:r>
+        <w:rPr>
+          <w:rFonts w:ascii="Arial" w:eastAsia="Arial" w:hAnsi="Arial" w:cs="Arial"/>
+          <w:sz w:val="24"/>
+          <w:szCs w:val="24"/>
+        </w:rPr>
+        <w:t>SCyT</w:t>
+      </w:r>
+      <w:proofErr w:type="spellEnd"/>
+      <w:r>
+        <w:rPr>
+          <w:rFonts w:ascii="Arial" w:eastAsia="Arial" w:hAnsi="Arial" w:cs="Arial"/>
+          <w:sz w:val="24"/>
+          <w:szCs w:val="24"/>
+        </w:rPr>
+        <w:t xml:space="preserve"> pasa un proyecto a estado</w:t>
       </w:r>
       <w:r>
         <w:rPr>
@@ -3430,7 +4004,25 @@
           <w:sz w:val="24"/>
           <w:szCs w:val="24"/>
         </w:rPr>
-        <w:t xml:space="preserve"> (Finalizado): La SCyT cambia a estado</w:t>
+        <w:t xml:space="preserve"> (Finalizado): La </w:t>
+      </w:r>
+      <w:proofErr w:type="spellStart"/>
+      <w:r>
+        <w:rPr>
+          <w:rFonts w:ascii="Arial" w:eastAsia="Arial" w:hAnsi="Arial" w:cs="Arial"/>
+          <w:sz w:val="24"/>
+          <w:szCs w:val="24"/>
+        </w:rPr>
+        <w:t>SCyT</w:t>
+      </w:r>
+      <w:proofErr w:type="spellEnd"/>
+      <w:r>
+        <w:rPr>
+          <w:rFonts w:ascii="Arial" w:eastAsia="Arial" w:hAnsi="Arial" w:cs="Arial"/>
+          <w:sz w:val="24"/>
+          <w:szCs w:val="24"/>
+        </w:rPr>
+        <w:t xml:space="preserve"> cambia a estado</w:t>
       </w:r>
       <w:r>
         <w:rPr>
@@ -3504,15 +4096,33 @@
           <w:sz w:val="24"/>
           <w:szCs w:val="24"/>
         </w:rPr>
-        <w:t xml:space="preserve"> (Baja): </w:t>
-      </w:r>
-      <w:r>
-        <w:rPr>
-          <w:rFonts w:ascii="Arial" w:eastAsia="Arial" w:hAnsi="Arial" w:cs="Arial"/>
-          <w:sz w:val="24"/>
-          <w:szCs w:val="24"/>
-        </w:rPr>
-        <w:t xml:space="preserve"> Este estado indica que el proyecto ha sido dado de baja. </w:t>
+        <w:t xml:space="preserve"> (Baja)</w:t>
+      </w:r>
+      <w:proofErr w:type="gramStart"/>
+      <w:r>
+        <w:rPr>
+          <w:rFonts w:ascii="Arial" w:eastAsia="Arial" w:hAnsi="Arial" w:cs="Arial"/>
+          <w:sz w:val="24"/>
+          <w:szCs w:val="24"/>
+        </w:rPr>
+        <w:t xml:space="preserve">: </w:t>
+      </w:r>
+      <w:r>
+        <w:rPr>
+          <w:rFonts w:ascii="Arial" w:eastAsia="Arial" w:hAnsi="Arial" w:cs="Arial"/>
+          <w:sz w:val="24"/>
+          <w:szCs w:val="24"/>
+        </w:rPr>
+        <w:t xml:space="preserve"> Este</w:t>
+      </w:r>
+      <w:proofErr w:type="gramEnd"/>
+      <w:r>
+        <w:rPr>
+          <w:rFonts w:ascii="Arial" w:eastAsia="Arial" w:hAnsi="Arial" w:cs="Arial"/>
+          <w:sz w:val="24"/>
+          <w:szCs w:val="24"/>
+        </w:rPr>
+        <w:t xml:space="preserve"> estado indica que el proyecto ha sido dado de baja. </w:t>
       </w:r>
       <w:r>
         <w:rPr>
@@ -3772,8 +4382,19 @@
           <w:sz w:val="24"/>
           <w:szCs w:val="24"/>
         </w:rPr>
-        <w:t>Es Programa?</w:t>
-      </w:r>
+        <w:t>Es Programa</w:t>
+      </w:r>
+      <w:proofErr w:type="gramStart"/>
+      <w:r>
+        <w:rPr>
+          <w:rFonts w:ascii="Arial" w:eastAsia="Arial" w:hAnsi="Arial" w:cs="Arial"/>
+          <w:i/>
+          <w:sz w:val="24"/>
+          <w:szCs w:val="24"/>
+        </w:rPr>
+        <w:t>?</w:t>
+      </w:r>
+      <w:proofErr w:type="gramEnd"/>
       <w:r>
         <w:rPr>
           <w:rFonts w:ascii="Arial" w:eastAsia="Arial" w:hAnsi="Arial" w:cs="Arial"/>
@@ -4095,8 +4716,19 @@
           <w:sz w:val="24"/>
           <w:szCs w:val="24"/>
         </w:rPr>
-        <w:t>Es Programa?</w:t>
-      </w:r>
+        <w:t>Es Programa</w:t>
+      </w:r>
+      <w:proofErr w:type="gramStart"/>
+      <w:r>
+        <w:rPr>
+          <w:rFonts w:ascii="Arial" w:eastAsia="Arial" w:hAnsi="Arial" w:cs="Arial"/>
+          <w:i/>
+          <w:sz w:val="24"/>
+          <w:szCs w:val="24"/>
+        </w:rPr>
+        <w:t>?</w:t>
+      </w:r>
+      <w:proofErr w:type="gramEnd"/>
       <w:r>
         <w:rPr>
           <w:rFonts w:ascii="Arial" w:eastAsia="Arial" w:hAnsi="Arial" w:cs="Arial"/>
@@ -4373,13 +5005,23 @@
         </w:rPr>
         <w:t>Es Programa</w:t>
       </w:r>
-      <w:r>
-        <w:rPr>
-          <w:rFonts w:ascii="Arial" w:eastAsia="Arial" w:hAnsi="Arial" w:cs="Arial"/>
-          <w:sz w:val="24"/>
-          <w:szCs w:val="24"/>
-        </w:rPr>
-        <w:t>?:</w:t>
+      <w:proofErr w:type="gramStart"/>
+      <w:r>
+        <w:rPr>
+          <w:rFonts w:ascii="Arial" w:eastAsia="Arial" w:hAnsi="Arial" w:cs="Arial"/>
+          <w:sz w:val="24"/>
+          <w:szCs w:val="24"/>
+        </w:rPr>
+        <w:t>?</w:t>
+      </w:r>
+      <w:proofErr w:type="gramEnd"/>
+      <w:r>
+        <w:rPr>
+          <w:rFonts w:ascii="Arial" w:eastAsia="Arial" w:hAnsi="Arial" w:cs="Arial"/>
+          <w:sz w:val="24"/>
+          <w:szCs w:val="24"/>
+        </w:rPr>
+        <w:t>:</w:t>
       </w:r>
       <w:r>
         <w:rPr>
@@ -4609,7 +5251,16 @@
           <w:sz w:val="24"/>
           <w:szCs w:val="24"/>
         </w:rPr>
-        <w:t>desde, hasta, n</w:t>
+        <w:t xml:space="preserve">desde, hasta, </w:t>
+      </w:r>
+      <w:proofErr w:type="spellStart"/>
+      <w:r>
+        <w:rPr>
+          <w:rFonts w:ascii="Arial" w:eastAsia="Arial" w:hAnsi="Arial" w:cs="Arial"/>
+          <w:sz w:val="24"/>
+          <w:szCs w:val="24"/>
+        </w:rPr>
+        <w:t>n</w:t>
       </w:r>
       <w:r>
         <w:rPr>
@@ -4619,6 +5270,7 @@
         </w:rPr>
         <w:t>ro</w:t>
       </w:r>
+      <w:proofErr w:type="spellEnd"/>
       <w:r>
         <w:rPr>
           <w:rFonts w:ascii="Arial" w:eastAsia="Arial" w:hAnsi="Arial" w:cs="Arial"/>
@@ -4738,7 +5390,51 @@
           <w:sz w:val="24"/>
           <w:szCs w:val="24"/>
         </w:rPr>
-        <w:t xml:space="preserve">La solapa subsidios y winsip se encuentran desactivadas en los </w:t>
+        <w:t xml:space="preserve">La solapa subsidios y </w:t>
+      </w:r>
+      <w:proofErr w:type="spellStart"/>
+      <w:r>
+        <w:rPr>
+          <w:rFonts w:ascii="Arial" w:eastAsia="Arial" w:hAnsi="Arial" w:cs="Arial"/>
+          <w:i/>
+          <w:color w:val="943634" w:themeColor="accent2" w:themeShade="BF"/>
+          <w:sz w:val="24"/>
+          <w:szCs w:val="24"/>
+        </w:rPr>
+        <w:t>winsip</w:t>
+      </w:r>
+      <w:proofErr w:type="spellEnd"/>
+      <w:r>
+        <w:rPr>
+          <w:rFonts w:ascii="Arial" w:eastAsia="Arial" w:hAnsi="Arial" w:cs="Arial"/>
+          <w:i/>
+          <w:color w:val="943634" w:themeColor="accent2" w:themeShade="BF"/>
+          <w:sz w:val="24"/>
+          <w:szCs w:val="24"/>
+        </w:rPr>
+        <w:t xml:space="preserve"> se encuentran </w:t>
+      </w:r>
+      <w:proofErr w:type="gramStart"/>
+      <w:r>
+        <w:rPr>
+          <w:rFonts w:ascii="Arial" w:eastAsia="Arial" w:hAnsi="Arial" w:cs="Arial"/>
+          <w:i/>
+          <w:color w:val="943634" w:themeColor="accent2" w:themeShade="BF"/>
+          <w:sz w:val="24"/>
+          <w:szCs w:val="24"/>
+        </w:rPr>
+        <w:t>desactivadas</w:t>
+      </w:r>
+      <w:proofErr w:type="gramEnd"/>
+      <w:r>
+        <w:rPr>
+          <w:rFonts w:ascii="Arial" w:eastAsia="Arial" w:hAnsi="Arial" w:cs="Arial"/>
+          <w:i/>
+          <w:color w:val="943634" w:themeColor="accent2" w:themeShade="BF"/>
+          <w:sz w:val="24"/>
+          <w:szCs w:val="24"/>
+        </w:rPr>
+        <w:t xml:space="preserve"> en los </w:t>
       </w:r>
       <w:r>
         <w:rPr>
@@ -5191,6 +5887,7 @@
         </w:rPr>
         <w:t xml:space="preserve">Desde la misma ventana a la que se accede desde el menú </w:t>
       </w:r>
+      <w:proofErr w:type="spellStart"/>
       <w:r>
         <w:rPr>
           <w:rFonts w:ascii="Arial" w:eastAsia="Arial" w:hAnsi="Arial" w:cs="Arial"/>
@@ -5200,6 +5897,7 @@
         </w:rPr>
         <w:t>Actualizacion</w:t>
       </w:r>
+      <w:proofErr w:type="spellEnd"/>
       <w:r>
         <w:rPr>
           <w:rFonts w:ascii="Noto Sans Symbols" w:eastAsia="Noto Sans Symbols" w:hAnsi="Noto Sans Symbols" w:cs="Noto Sans Symbols"/>
@@ -5234,8 +5932,19 @@
           <w:sz w:val="24"/>
           <w:szCs w:val="24"/>
         </w:rPr>
-        <w:t xml:space="preserve"> PInvestigacion</w:t>
-      </w:r>
+        <w:t xml:space="preserve"> </w:t>
+      </w:r>
+      <w:proofErr w:type="spellStart"/>
+      <w:r>
+        <w:rPr>
+          <w:rFonts w:ascii="Arial" w:eastAsia="Arial" w:hAnsi="Arial" w:cs="Arial"/>
+          <w:b/>
+          <w:sz w:val="24"/>
+          <w:szCs w:val="24"/>
+        </w:rPr>
+        <w:t>PInvestigacion</w:t>
+      </w:r>
+      <w:proofErr w:type="spellEnd"/>
       <w:r>
         <w:rPr>
           <w:rFonts w:ascii="Arial" w:eastAsia="Arial" w:hAnsi="Arial" w:cs="Arial"/>
@@ -5680,8 +6389,19 @@
           <w:sz w:val="24"/>
           <w:szCs w:val="24"/>
         </w:rPr>
-        <w:t>Participantes con Cargo Docente Unco</w:t>
-      </w:r>
+        <w:t xml:space="preserve">Participantes con Cargo Docente </w:t>
+      </w:r>
+      <w:proofErr w:type="spellStart"/>
+      <w:r>
+        <w:rPr>
+          <w:rFonts w:ascii="Arial" w:eastAsia="Arial" w:hAnsi="Arial" w:cs="Arial"/>
+          <w:i/>
+          <w:sz w:val="24"/>
+          <w:szCs w:val="24"/>
+        </w:rPr>
+        <w:t>Unco</w:t>
+      </w:r>
+      <w:proofErr w:type="spellEnd"/>
       <w:r>
         <w:rPr>
           <w:rFonts w:ascii="Arial" w:eastAsia="Arial" w:hAnsi="Arial" w:cs="Arial"/>
@@ -5697,8 +6417,19 @@
           <w:sz w:val="24"/>
           <w:szCs w:val="24"/>
         </w:rPr>
-        <w:t>Participantes sin Cargo Docente Unco</w:t>
-      </w:r>
+        <w:t xml:space="preserve">Participantes sin Cargo Docente </w:t>
+      </w:r>
+      <w:proofErr w:type="spellStart"/>
+      <w:r>
+        <w:rPr>
+          <w:rFonts w:ascii="Arial" w:eastAsia="Arial" w:hAnsi="Arial" w:cs="Arial"/>
+          <w:i/>
+          <w:sz w:val="24"/>
+          <w:szCs w:val="24"/>
+        </w:rPr>
+        <w:t>Unco</w:t>
+      </w:r>
+      <w:proofErr w:type="spellEnd"/>
       <w:r>
         <w:rPr>
           <w:rFonts w:ascii="Arial" w:eastAsia="Arial" w:hAnsi="Arial" w:cs="Arial"/>
@@ -5775,27 +6506,57 @@
           <w:sz w:val="24"/>
           <w:szCs w:val="24"/>
         </w:rPr>
-        <w:t>Pestaña Participantes con Cargo Docente en Unco</w:t>
-      </w:r>
-    </w:p>
-    <w:p>
-      <w:pPr>
-        <w:widowControl w:val="0"/>
-        <w:spacing w:after="0" w:line="240" w:lineRule="auto"/>
-        <w:jc w:val="both"/>
-        <w:rPr>
-          <w:rFonts w:ascii="Arial" w:eastAsia="Arial" w:hAnsi="Arial" w:cs="Arial"/>
-          <w:sz w:val="24"/>
-          <w:szCs w:val="24"/>
-        </w:rPr>
-      </w:pPr>
-      <w:r>
-        <w:rPr>
-          <w:rFonts w:ascii="Arial" w:eastAsia="Arial" w:hAnsi="Arial" w:cs="Arial"/>
-          <w:sz w:val="24"/>
-          <w:szCs w:val="24"/>
-        </w:rPr>
-        <w:t xml:space="preserve">Aquí se ingresan los participantes del proyecto que son docentes en la Unco. Para ingresar un participante presionar el botón que aparece en el extremo superior derecho de la pantalla como </w:t>
+        <w:t xml:space="preserve">Pestaña Participantes con Cargo Docente en </w:t>
+      </w:r>
+      <w:proofErr w:type="spellStart"/>
+      <w:r>
+        <w:rPr>
+          <w:rFonts w:ascii="Arial" w:eastAsia="Arial" w:hAnsi="Arial" w:cs="Arial"/>
+          <w:b/>
+          <w:i/>
+          <w:sz w:val="24"/>
+          <w:szCs w:val="24"/>
+        </w:rPr>
+        <w:t>Unco</w:t>
+      </w:r>
+      <w:proofErr w:type="spellEnd"/>
+    </w:p>
+    <w:p>
+      <w:pPr>
+        <w:widowControl w:val="0"/>
+        <w:spacing w:after="0" w:line="240" w:lineRule="auto"/>
+        <w:jc w:val="both"/>
+        <w:rPr>
+          <w:rFonts w:ascii="Arial" w:eastAsia="Arial" w:hAnsi="Arial" w:cs="Arial"/>
+          <w:sz w:val="24"/>
+          <w:szCs w:val="24"/>
+        </w:rPr>
+      </w:pPr>
+      <w:r>
+        <w:rPr>
+          <w:rFonts w:ascii="Arial" w:eastAsia="Arial" w:hAnsi="Arial" w:cs="Arial"/>
+          <w:sz w:val="24"/>
+          <w:szCs w:val="24"/>
+        </w:rPr>
+        <w:t xml:space="preserve">Aquí se ingresan los participantes del proyecto que son docentes en la </w:t>
+      </w:r>
+      <w:proofErr w:type="spellStart"/>
+      <w:r>
+        <w:rPr>
+          <w:rFonts w:ascii="Arial" w:eastAsia="Arial" w:hAnsi="Arial" w:cs="Arial"/>
+          <w:sz w:val="24"/>
+          <w:szCs w:val="24"/>
+        </w:rPr>
+        <w:t>Unco</w:t>
+      </w:r>
+      <w:proofErr w:type="spellEnd"/>
+      <w:r>
+        <w:rPr>
+          <w:rFonts w:ascii="Arial" w:eastAsia="Arial" w:hAnsi="Arial" w:cs="Arial"/>
+          <w:sz w:val="24"/>
+          <w:szCs w:val="24"/>
+        </w:rPr>
+        <w:t xml:space="preserve">. Para ingresar un participante presionar el botón que aparece en el extremo superior derecho de la pantalla como </w:t>
       </w:r>
       <w:r>
         <w:rPr>
@@ -6199,7 +6960,23 @@
                                 <w:i/>
                                 <w:sz w:val="18"/>
                               </w:rPr>
-                              <w:t>Se autocompletan con la fecha de inicio y fin del proyecto y la res del CD del mismo(Datos Principales)</w:t>
+                              <w:t xml:space="preserve">Se autocompletan con la fecha de inicio y fin del proyecto y la res del CD del </w:t>
+                            </w:r>
+                            <w:proofErr w:type="gramStart"/>
+                            <w:r>
+                              <w:rPr>
+                                <w:i/>
+                                <w:sz w:val="18"/>
+                              </w:rPr>
+                              <w:t>mismo(</w:t>
+                            </w:r>
+                            <w:proofErr w:type="gramEnd"/>
+                            <w:r>
+                              <w:rPr>
+                                <w:i/>
+                                <w:sz w:val="18"/>
+                              </w:rPr>
+                              <w:t>Datos Principales)</w:t>
                             </w:r>
                           </w:p>
                         </w:txbxContent>
@@ -6723,7 +7500,23 @@
                                 <w:i/>
                                 <w:sz w:val="18"/>
                               </w:rPr>
-                              <w:t>Resolución CD por baja al proyecto ó modificación</w:t>
+                              <w:t xml:space="preserve">Resolución CD por baja al proyecto </w:t>
+                            </w:r>
+                            <w:proofErr w:type="spellStart"/>
+                            <w:r>
+                              <w:rPr>
+                                <w:i/>
+                                <w:sz w:val="18"/>
+                              </w:rPr>
+                              <w:t>ó</w:t>
+                            </w:r>
+                            <w:proofErr w:type="spellEnd"/>
+                            <w:r>
+                              <w:rPr>
+                                <w:i/>
+                                <w:sz w:val="18"/>
+                              </w:rPr>
+                              <w:t xml:space="preserve"> modificación</w:t>
                             </w:r>
                           </w:p>
                         </w:txbxContent>
@@ -6915,7 +7708,25 @@
           <w:sz w:val="24"/>
           <w:szCs w:val="24"/>
         </w:rPr>
-        <w:t>: despliega una lista de los docentes de la Unco, seleccionar el que corresponda.</w:t>
+        <w:t xml:space="preserve">: despliega una lista de los docentes de la </w:t>
+      </w:r>
+      <w:proofErr w:type="spellStart"/>
+      <w:r>
+        <w:rPr>
+          <w:rFonts w:ascii="Arial" w:eastAsia="Arial" w:hAnsi="Arial" w:cs="Arial"/>
+          <w:sz w:val="24"/>
+          <w:szCs w:val="24"/>
+        </w:rPr>
+        <w:t>Unco</w:t>
+      </w:r>
+      <w:proofErr w:type="spellEnd"/>
+      <w:r>
+        <w:rPr>
+          <w:rFonts w:ascii="Arial" w:eastAsia="Arial" w:hAnsi="Arial" w:cs="Arial"/>
+          <w:sz w:val="24"/>
+          <w:szCs w:val="24"/>
+        </w:rPr>
+        <w:t>, seleccionar el que corresponda.</w:t>
       </w:r>
     </w:p>
     <w:p>
@@ -6954,13 +7765,23 @@
         </w:rPr>
         <w:t xml:space="preserve"> aparece en el formato: </w:t>
       </w:r>
-      <w:r>
-        <w:rPr>
-          <w:rFonts w:ascii="Arial" w:eastAsia="Arial" w:hAnsi="Arial" w:cs="Arial"/>
-          <w:sz w:val="24"/>
-          <w:szCs w:val="24"/>
-        </w:rPr>
-        <w:t>id_designacion-</w:t>
+      <w:proofErr w:type="spellStart"/>
+      <w:r>
+        <w:rPr>
+          <w:rFonts w:ascii="Arial" w:eastAsia="Arial" w:hAnsi="Arial" w:cs="Arial"/>
+          <w:sz w:val="24"/>
+          <w:szCs w:val="24"/>
+        </w:rPr>
+        <w:t>id_designacion</w:t>
+      </w:r>
+      <w:proofErr w:type="spellEnd"/>
+      <w:r>
+        <w:rPr>
+          <w:rFonts w:ascii="Arial" w:eastAsia="Arial" w:hAnsi="Arial" w:cs="Arial"/>
+          <w:sz w:val="24"/>
+          <w:szCs w:val="24"/>
+        </w:rPr>
+        <w:t>-</w:t>
       </w:r>
       <w:r>
         <w:rPr>
@@ -7008,7 +7829,25 @@
           <w:sz w:val="24"/>
           <w:szCs w:val="24"/>
         </w:rPr>
-        <w:t>-UA (id: id_designacion)</w:t>
+        <w:t xml:space="preserve">-UA (id: </w:t>
+      </w:r>
+      <w:proofErr w:type="spellStart"/>
+      <w:r>
+        <w:rPr>
+          <w:rFonts w:ascii="Arial" w:eastAsia="Arial" w:hAnsi="Arial" w:cs="Arial"/>
+          <w:sz w:val="24"/>
+          <w:szCs w:val="24"/>
+        </w:rPr>
+        <w:t>id_designacion</w:t>
+      </w:r>
+      <w:proofErr w:type="spellEnd"/>
+      <w:r>
+        <w:rPr>
+          <w:rFonts w:ascii="Arial" w:eastAsia="Arial" w:hAnsi="Arial" w:cs="Arial"/>
+          <w:sz w:val="24"/>
+          <w:szCs w:val="24"/>
+        </w:rPr>
+        <w:t>)</w:t>
       </w:r>
       <w:r>
         <w:rPr>
@@ -7134,6 +7973,7 @@
           <w:szCs w:val="24"/>
         </w:rPr>
       </w:pPr>
+      <w:proofErr w:type="spellStart"/>
       <w:r>
         <w:rPr>
           <w:rFonts w:ascii="Arial" w:eastAsia="Arial" w:hAnsi="Arial" w:cs="Arial"/>
@@ -7143,6 +7983,7 @@
         </w:rPr>
         <w:t>ResCD</w:t>
       </w:r>
+      <w:proofErr w:type="spellEnd"/>
       <w:r>
         <w:rPr>
           <w:rFonts w:ascii="Arial" w:eastAsia="Arial" w:hAnsi="Arial" w:cs="Arial"/>
@@ -7184,15 +8025,37 @@
           <w:szCs w:val="24"/>
         </w:rPr>
       </w:pPr>
-      <w:r>
-        <w:rPr>
-          <w:rFonts w:ascii="Arial" w:eastAsia="Arial" w:hAnsi="Arial" w:cs="Arial"/>
-          <w:b/>
-          <w:sz w:val="24"/>
-          <w:szCs w:val="24"/>
-        </w:rPr>
-        <w:t>ResCD baja/modif</w:t>
-      </w:r>
+      <w:proofErr w:type="spellStart"/>
+      <w:r>
+        <w:rPr>
+          <w:rFonts w:ascii="Arial" w:eastAsia="Arial" w:hAnsi="Arial" w:cs="Arial"/>
+          <w:b/>
+          <w:sz w:val="24"/>
+          <w:szCs w:val="24"/>
+        </w:rPr>
+        <w:t>ResCD</w:t>
+      </w:r>
+      <w:proofErr w:type="spellEnd"/>
+      <w:r>
+        <w:rPr>
+          <w:rFonts w:ascii="Arial" w:eastAsia="Arial" w:hAnsi="Arial" w:cs="Arial"/>
+          <w:b/>
+          <w:sz w:val="24"/>
+          <w:szCs w:val="24"/>
+        </w:rPr>
+        <w:t xml:space="preserve"> baja/</w:t>
+      </w:r>
+      <w:proofErr w:type="spellStart"/>
+      <w:r>
+        <w:rPr>
+          <w:rFonts w:ascii="Arial" w:eastAsia="Arial" w:hAnsi="Arial" w:cs="Arial"/>
+          <w:b/>
+          <w:sz w:val="24"/>
+          <w:szCs w:val="24"/>
+        </w:rPr>
+        <w:t>modif</w:t>
+      </w:r>
+      <w:proofErr w:type="spellEnd"/>
       <w:r>
         <w:rPr>
           <w:rFonts w:ascii="Arial" w:eastAsia="Arial" w:hAnsi="Arial" w:cs="Arial"/>
@@ -7246,14 +8109,45 @@
           <w:szCs w:val="24"/>
         </w:rPr>
       </w:pPr>
-      <w:r>
-        <w:rPr>
-          <w:rFonts w:ascii="Arial" w:eastAsia="Arial" w:hAnsi="Arial" w:cs="Arial"/>
-          <w:b/>
-          <w:sz w:val="24"/>
-          <w:szCs w:val="24"/>
-        </w:rPr>
-        <w:t>Cat invest CONICET</w:t>
+      <w:proofErr w:type="spellStart"/>
+      <w:r>
+        <w:rPr>
+          <w:rFonts w:ascii="Arial" w:eastAsia="Arial" w:hAnsi="Arial" w:cs="Arial"/>
+          <w:b/>
+          <w:sz w:val="24"/>
+          <w:szCs w:val="24"/>
+        </w:rPr>
+        <w:t>Cat</w:t>
+      </w:r>
+      <w:proofErr w:type="spellEnd"/>
+      <w:r>
+        <w:rPr>
+          <w:rFonts w:ascii="Arial" w:eastAsia="Arial" w:hAnsi="Arial" w:cs="Arial"/>
+          <w:b/>
+          <w:sz w:val="24"/>
+          <w:szCs w:val="24"/>
+        </w:rPr>
+        <w:t xml:space="preserve"> </w:t>
+      </w:r>
+      <w:proofErr w:type="spellStart"/>
+      <w:r>
+        <w:rPr>
+          <w:rFonts w:ascii="Arial" w:eastAsia="Arial" w:hAnsi="Arial" w:cs="Arial"/>
+          <w:b/>
+          <w:sz w:val="24"/>
+          <w:szCs w:val="24"/>
+        </w:rPr>
+        <w:t>invest</w:t>
+      </w:r>
+      <w:proofErr w:type="spellEnd"/>
+      <w:r>
+        <w:rPr>
+          <w:rFonts w:ascii="Arial" w:eastAsia="Arial" w:hAnsi="Arial" w:cs="Arial"/>
+          <w:b/>
+          <w:sz w:val="24"/>
+          <w:szCs w:val="24"/>
+        </w:rPr>
+        <w:t xml:space="preserve"> CONICET</w:t>
       </w:r>
       <w:r>
         <w:rPr>
@@ -7335,27 +8229,111 @@
           <w:sz w:val="24"/>
           <w:szCs w:val="24"/>
         </w:rPr>
-        <w:t>Pestaña Participantes sin Cargo Docente en Unco</w:t>
-      </w:r>
-    </w:p>
-    <w:p>
-      <w:pPr>
-        <w:widowControl w:val="0"/>
-        <w:spacing w:after="0" w:line="240" w:lineRule="auto"/>
-        <w:jc w:val="both"/>
-        <w:rPr>
-          <w:rFonts w:ascii="Arial" w:eastAsia="Arial" w:hAnsi="Arial" w:cs="Arial"/>
-          <w:sz w:val="24"/>
-          <w:szCs w:val="24"/>
-        </w:rPr>
-      </w:pPr>
-      <w:r>
-        <w:rPr>
-          <w:rFonts w:ascii="Arial" w:eastAsia="Arial" w:hAnsi="Arial" w:cs="Arial"/>
-          <w:sz w:val="24"/>
-          <w:szCs w:val="24"/>
-        </w:rPr>
-        <w:t>En esta pestaña ingresar a todos los participantes del proyecto que no sean docentes dentro de la UNCo, tales como integrantes alumnos UNCo, no docentes UNCo, egresados UNCo y docentes de otras universidades.</w:t>
+        <w:t xml:space="preserve">Pestaña Participantes sin Cargo Docente en </w:t>
+      </w:r>
+      <w:proofErr w:type="spellStart"/>
+      <w:r>
+        <w:rPr>
+          <w:rFonts w:ascii="Arial" w:eastAsia="Arial" w:hAnsi="Arial" w:cs="Arial"/>
+          <w:b/>
+          <w:i/>
+          <w:sz w:val="24"/>
+          <w:szCs w:val="24"/>
+        </w:rPr>
+        <w:t>Unco</w:t>
+      </w:r>
+      <w:proofErr w:type="spellEnd"/>
+    </w:p>
+    <w:p>
+      <w:pPr>
+        <w:widowControl w:val="0"/>
+        <w:spacing w:after="0" w:line="240" w:lineRule="auto"/>
+        <w:jc w:val="both"/>
+        <w:rPr>
+          <w:rFonts w:ascii="Arial" w:eastAsia="Arial" w:hAnsi="Arial" w:cs="Arial"/>
+          <w:sz w:val="24"/>
+          <w:szCs w:val="24"/>
+        </w:rPr>
+      </w:pPr>
+      <w:r>
+        <w:rPr>
+          <w:rFonts w:ascii="Arial" w:eastAsia="Arial" w:hAnsi="Arial" w:cs="Arial"/>
+          <w:sz w:val="24"/>
+          <w:szCs w:val="24"/>
+        </w:rPr>
+        <w:t xml:space="preserve">En esta pestaña ingresar a todos los participantes del proyecto que no sean docentes dentro de la </w:t>
+      </w:r>
+      <w:proofErr w:type="spellStart"/>
+      <w:r>
+        <w:rPr>
+          <w:rFonts w:ascii="Arial" w:eastAsia="Arial" w:hAnsi="Arial" w:cs="Arial"/>
+          <w:sz w:val="24"/>
+          <w:szCs w:val="24"/>
+        </w:rPr>
+        <w:t>UNCo</w:t>
+      </w:r>
+      <w:proofErr w:type="spellEnd"/>
+      <w:r>
+        <w:rPr>
+          <w:rFonts w:ascii="Arial" w:eastAsia="Arial" w:hAnsi="Arial" w:cs="Arial"/>
+          <w:sz w:val="24"/>
+          <w:szCs w:val="24"/>
+        </w:rPr>
+        <w:t xml:space="preserve">, tales como integrantes alumnos </w:t>
+      </w:r>
+      <w:proofErr w:type="spellStart"/>
+      <w:r>
+        <w:rPr>
+          <w:rFonts w:ascii="Arial" w:eastAsia="Arial" w:hAnsi="Arial" w:cs="Arial"/>
+          <w:sz w:val="24"/>
+          <w:szCs w:val="24"/>
+        </w:rPr>
+        <w:t>UNCo</w:t>
+      </w:r>
+      <w:proofErr w:type="spellEnd"/>
+      <w:r>
+        <w:rPr>
+          <w:rFonts w:ascii="Arial" w:eastAsia="Arial" w:hAnsi="Arial" w:cs="Arial"/>
+          <w:sz w:val="24"/>
+          <w:szCs w:val="24"/>
+        </w:rPr>
+        <w:t xml:space="preserve">, no docentes </w:t>
+      </w:r>
+      <w:proofErr w:type="spellStart"/>
+      <w:r>
+        <w:rPr>
+          <w:rFonts w:ascii="Arial" w:eastAsia="Arial" w:hAnsi="Arial" w:cs="Arial"/>
+          <w:sz w:val="24"/>
+          <w:szCs w:val="24"/>
+        </w:rPr>
+        <w:t>UNCo</w:t>
+      </w:r>
+      <w:proofErr w:type="spellEnd"/>
+      <w:r>
+        <w:rPr>
+          <w:rFonts w:ascii="Arial" w:eastAsia="Arial" w:hAnsi="Arial" w:cs="Arial"/>
+          <w:sz w:val="24"/>
+          <w:szCs w:val="24"/>
+        </w:rPr>
+        <w:t xml:space="preserve">, egresados </w:t>
+      </w:r>
+      <w:proofErr w:type="spellStart"/>
+      <w:r>
+        <w:rPr>
+          <w:rFonts w:ascii="Arial" w:eastAsia="Arial" w:hAnsi="Arial" w:cs="Arial"/>
+          <w:sz w:val="24"/>
+          <w:szCs w:val="24"/>
+        </w:rPr>
+        <w:t>UNCo</w:t>
+      </w:r>
+      <w:proofErr w:type="spellEnd"/>
+      <w:r>
+        <w:rPr>
+          <w:rFonts w:ascii="Arial" w:eastAsia="Arial" w:hAnsi="Arial" w:cs="Arial"/>
+          <w:sz w:val="24"/>
+          <w:szCs w:val="24"/>
+        </w:rPr>
+        <w:t xml:space="preserve"> y docentes de otras universidades.</w:t>
       </w:r>
     </w:p>
     <w:p>
@@ -7752,15 +8730,37 @@
           <w:szCs w:val="24"/>
         </w:rPr>
       </w:pPr>
-      <w:r>
-        <w:rPr>
-          <w:rFonts w:ascii="Arial" w:eastAsia="Arial" w:hAnsi="Arial" w:cs="Arial"/>
-          <w:b/>
-          <w:sz w:val="24"/>
-          <w:szCs w:val="24"/>
-        </w:rPr>
-        <w:t>ResCD baja/modif</w:t>
-      </w:r>
+      <w:proofErr w:type="spellStart"/>
+      <w:r>
+        <w:rPr>
+          <w:rFonts w:ascii="Arial" w:eastAsia="Arial" w:hAnsi="Arial" w:cs="Arial"/>
+          <w:b/>
+          <w:sz w:val="24"/>
+          <w:szCs w:val="24"/>
+        </w:rPr>
+        <w:t>ResCD</w:t>
+      </w:r>
+      <w:proofErr w:type="spellEnd"/>
+      <w:r>
+        <w:rPr>
+          <w:rFonts w:ascii="Arial" w:eastAsia="Arial" w:hAnsi="Arial" w:cs="Arial"/>
+          <w:b/>
+          <w:sz w:val="24"/>
+          <w:szCs w:val="24"/>
+        </w:rPr>
+        <w:t xml:space="preserve"> baja/</w:t>
+      </w:r>
+      <w:proofErr w:type="spellStart"/>
+      <w:r>
+        <w:rPr>
+          <w:rFonts w:ascii="Arial" w:eastAsia="Arial" w:hAnsi="Arial" w:cs="Arial"/>
+          <w:b/>
+          <w:sz w:val="24"/>
+          <w:szCs w:val="24"/>
+        </w:rPr>
+        <w:t>modif</w:t>
+      </w:r>
+      <w:proofErr w:type="spellEnd"/>
       <w:r>
         <w:rPr>
           <w:rFonts w:ascii="Arial" w:eastAsia="Arial" w:hAnsi="Arial" w:cs="Arial"/>
@@ -8490,7 +9490,25 @@
           <w:sz w:val="24"/>
           <w:szCs w:val="24"/>
         </w:rPr>
-        <w:t xml:space="preserve"> debe tener el check de investigación para que aparezca en esta planilla.</w:t>
+        <w:t xml:space="preserve"> debe tener el </w:t>
+      </w:r>
+      <w:proofErr w:type="spellStart"/>
+      <w:r>
+        <w:rPr>
+          <w:rFonts w:ascii="Arial" w:eastAsia="Arial" w:hAnsi="Arial" w:cs="Arial"/>
+          <w:sz w:val="24"/>
+          <w:szCs w:val="24"/>
+        </w:rPr>
+        <w:t>check</w:t>
+      </w:r>
+      <w:proofErr w:type="spellEnd"/>
+      <w:r>
+        <w:rPr>
+          <w:rFonts w:ascii="Arial" w:eastAsia="Arial" w:hAnsi="Arial" w:cs="Arial"/>
+          <w:sz w:val="24"/>
+          <w:szCs w:val="24"/>
+        </w:rPr>
+        <w:t xml:space="preserve"> de investigación para que aparezca en esta planilla.</w:t>
       </w:r>
     </w:p>
     <w:p>
@@ -8827,8 +9845,18 @@
           <w:sz w:val="24"/>
           <w:szCs w:val="24"/>
         </w:rPr>
-        <w:t>, etc</w:t>
-      </w:r>
+        <w:t xml:space="preserve">, </w:t>
+      </w:r>
+      <w:proofErr w:type="spellStart"/>
+      <w:r>
+        <w:rPr>
+          <w:rFonts w:ascii="Arial" w:eastAsia="Arial" w:hAnsi="Arial" w:cs="Arial"/>
+          <w:sz w:val="24"/>
+          <w:szCs w:val="24"/>
+        </w:rPr>
+        <w:t>etc</w:t>
+      </w:r>
+      <w:proofErr w:type="spellEnd"/>
       <w:r>
         <w:rPr>
           <w:rFonts w:ascii="Arial" w:eastAsia="Arial" w:hAnsi="Arial" w:cs="Arial"/>
@@ -9470,8 +10498,27 @@
           <w:sz w:val="24"/>
           <w:szCs w:val="24"/>
         </w:rPr>
-        <w:t xml:space="preserve">Una vez que la resolución llega a SCyT, esta Secretaría completa el campo </w:t>
-      </w:r>
+        <w:t xml:space="preserve">Una vez que la resolución llega a </w:t>
+      </w:r>
+      <w:proofErr w:type="spellStart"/>
+      <w:r>
+        <w:rPr>
+          <w:rFonts w:ascii="Arial" w:eastAsia="Arial" w:hAnsi="Arial" w:cs="Arial"/>
+          <w:sz w:val="24"/>
+          <w:szCs w:val="24"/>
+        </w:rPr>
+        <w:t>SCyT</w:t>
+      </w:r>
+      <w:proofErr w:type="spellEnd"/>
+      <w:r>
+        <w:rPr>
+          <w:rFonts w:ascii="Arial" w:eastAsia="Arial" w:hAnsi="Arial" w:cs="Arial"/>
+          <w:sz w:val="24"/>
+          <w:szCs w:val="24"/>
+        </w:rPr>
+        <w:t xml:space="preserve">, esta Secretaría completa el campo </w:t>
+      </w:r>
+      <w:proofErr w:type="spellStart"/>
       <w:r>
         <w:rPr>
           <w:rFonts w:ascii="Arial" w:eastAsia="Arial" w:hAnsi="Arial" w:cs="Arial"/>
@@ -9480,11 +10527,36 @@
           <w:sz w:val="24"/>
           <w:szCs w:val="24"/>
         </w:rPr>
-        <w:t xml:space="preserve">ResCD Baja/Modif </w:t>
-      </w:r>
-      <w:r>
-        <w:rPr>
-          <w:rFonts w:ascii="Arial" w:eastAsia="Arial" w:hAnsi="Arial" w:cs="Arial"/>
+        <w:t>ResCD</w:t>
+      </w:r>
+      <w:proofErr w:type="spellEnd"/>
+      <w:r>
+        <w:rPr>
+          <w:rFonts w:ascii="Arial" w:eastAsia="Arial" w:hAnsi="Arial" w:cs="Arial"/>
+          <w:b/>
+          <w:i/>
+          <w:sz w:val="24"/>
+          <w:szCs w:val="24"/>
+        </w:rPr>
+        <w:t xml:space="preserve"> Baja/</w:t>
+      </w:r>
+      <w:proofErr w:type="spellStart"/>
+      <w:r>
+        <w:rPr>
+          <w:rFonts w:ascii="Arial" w:eastAsia="Arial" w:hAnsi="Arial" w:cs="Arial"/>
+          <w:b/>
+          <w:i/>
+          <w:sz w:val="24"/>
+          <w:szCs w:val="24"/>
+        </w:rPr>
+        <w:t>Modif</w:t>
+      </w:r>
+      <w:proofErr w:type="spellEnd"/>
+      <w:r>
+        <w:rPr>
+          <w:rFonts w:ascii="Arial" w:eastAsia="Arial" w:hAnsi="Arial" w:cs="Arial"/>
+          <w:b/>
+          <w:i/>
           <w:sz w:val="24"/>
           <w:szCs w:val="24"/>
         </w:rPr>
@@ -9496,6 +10568,14 @@
           <w:sz w:val="24"/>
           <w:szCs w:val="24"/>
         </w:rPr>
+        <w:t xml:space="preserve"> </w:t>
+      </w:r>
+      <w:r>
+        <w:rPr>
+          <w:rFonts w:ascii="Arial" w:eastAsia="Arial" w:hAnsi="Arial" w:cs="Arial"/>
+          <w:sz w:val="24"/>
+          <w:szCs w:val="24"/>
+        </w:rPr>
         <w:t xml:space="preserve">con el número de resolución del CD por el cual se da la baja. </w:t>
       </w:r>
     </w:p>
@@ -9544,23 +10624,7 @@
           <w:sz w:val="24"/>
           <w:szCs w:val="24"/>
         </w:rPr>
-        <w:t xml:space="preserve">por resol </w:t>
-      </w:r>
-      <w:r>
-        <w:rPr>
-          <w:rFonts w:ascii="Arial" w:eastAsia="Arial" w:hAnsi="Arial" w:cs="Arial"/>
-          <w:sz w:val="24"/>
-          <w:szCs w:val="24"/>
-        </w:rPr>
-        <w:t>035/15</w:t>
-      </w:r>
-      <w:r>
-        <w:rPr>
-          <w:rFonts w:ascii="Arial" w:eastAsia="Arial" w:hAnsi="Arial" w:cs="Arial"/>
-          <w:sz w:val="24"/>
-          <w:szCs w:val="24"/>
-        </w:rPr>
-        <w:t xml:space="preserve"> se aprueba la baja de </w:t>
+        <w:t xml:space="preserve">por resol 035/15 se aprueba la baja de </w:t>
       </w:r>
       <w:r>
         <w:rPr>
@@ -10278,7 +11342,25 @@
           <w:sz w:val="24"/>
           <w:szCs w:val="24"/>
         </w:rPr>
-        <w:t>Una vez que la resolución llega a SCyT, esta Secretaría completa el c</w:t>
+        <w:t xml:space="preserve">Una vez que la resolución llega a </w:t>
+      </w:r>
+      <w:proofErr w:type="spellStart"/>
+      <w:r>
+        <w:rPr>
+          <w:rFonts w:ascii="Arial" w:eastAsia="Arial" w:hAnsi="Arial" w:cs="Arial"/>
+          <w:sz w:val="24"/>
+          <w:szCs w:val="24"/>
+        </w:rPr>
+        <w:t>SCyT</w:t>
+      </w:r>
+      <w:proofErr w:type="spellEnd"/>
+      <w:r>
+        <w:rPr>
+          <w:rFonts w:ascii="Arial" w:eastAsia="Arial" w:hAnsi="Arial" w:cs="Arial"/>
+          <w:sz w:val="24"/>
+          <w:szCs w:val="24"/>
+        </w:rPr>
+        <w:t>, esta Secretaría completa el c</w:t>
       </w:r>
       <w:r>
         <w:rPr>
@@ -10288,6 +11370,7 @@
         </w:rPr>
         <w:t xml:space="preserve">ampo </w:t>
       </w:r>
+      <w:proofErr w:type="spellStart"/>
       <w:r>
         <w:rPr>
           <w:rFonts w:ascii="Arial" w:eastAsia="Arial" w:hAnsi="Arial" w:cs="Arial"/>
@@ -10296,7 +11379,40 @@
           <w:sz w:val="24"/>
           <w:szCs w:val="24"/>
         </w:rPr>
-        <w:t xml:space="preserve">ResCD Baja/Modif </w:t>
+        <w:t>ResCD</w:t>
+      </w:r>
+      <w:proofErr w:type="spellEnd"/>
+      <w:r>
+        <w:rPr>
+          <w:rFonts w:ascii="Arial" w:eastAsia="Arial" w:hAnsi="Arial" w:cs="Arial"/>
+          <w:b/>
+          <w:i/>
+          <w:sz w:val="24"/>
+          <w:szCs w:val="24"/>
+        </w:rPr>
+        <w:t xml:space="preserve"> Baja/</w:t>
+      </w:r>
+      <w:proofErr w:type="spellStart"/>
+      <w:r>
+        <w:rPr>
+          <w:rFonts w:ascii="Arial" w:eastAsia="Arial" w:hAnsi="Arial" w:cs="Arial"/>
+          <w:b/>
+          <w:i/>
+          <w:sz w:val="24"/>
+          <w:szCs w:val="24"/>
+        </w:rPr>
+        <w:t>Modif</w:t>
+      </w:r>
+      <w:proofErr w:type="spellEnd"/>
+      <w:r>
+        <w:rPr>
+          <w:rFonts w:ascii="Arial" w:eastAsia="Arial" w:hAnsi="Arial" w:cs="Arial"/>
+          <w:b/>
+          <w:i/>
+          <w:sz w:val="24"/>
+          <w:szCs w:val="24"/>
+        </w:rPr>
+        <w:t xml:space="preserve"> </w:t>
       </w:r>
       <w:r>
         <w:rPr>
@@ -10871,7 +11987,43 @@
           <w:sz w:val="24"/>
           <w:szCs w:val="24"/>
         </w:rPr>
-        <w:t xml:space="preserve">deberá ser presentado para su aprobación en la SCyT con la correspondiente </w:t>
+        <w:t xml:space="preserve">deberá ser </w:t>
+      </w:r>
+      <w:proofErr w:type="gramStart"/>
+      <w:r>
+        <w:rPr>
+          <w:rFonts w:ascii="Arial" w:eastAsia="Arial" w:hAnsi="Arial" w:cs="Arial"/>
+          <w:sz w:val="24"/>
+          <w:szCs w:val="24"/>
+        </w:rPr>
+        <w:t>presentado</w:t>
+      </w:r>
+      <w:proofErr w:type="gramEnd"/>
+      <w:r>
+        <w:rPr>
+          <w:rFonts w:ascii="Arial" w:eastAsia="Arial" w:hAnsi="Arial" w:cs="Arial"/>
+          <w:sz w:val="24"/>
+          <w:szCs w:val="24"/>
+        </w:rPr>
+        <w:t xml:space="preserve"> para su aprobación en la </w:t>
+      </w:r>
+      <w:proofErr w:type="spellStart"/>
+      <w:r>
+        <w:rPr>
+          <w:rFonts w:ascii="Arial" w:eastAsia="Arial" w:hAnsi="Arial" w:cs="Arial"/>
+          <w:sz w:val="24"/>
+          <w:szCs w:val="24"/>
+        </w:rPr>
+        <w:t>SCyT</w:t>
+      </w:r>
+      <w:proofErr w:type="spellEnd"/>
+      <w:r>
+        <w:rPr>
+          <w:rFonts w:ascii="Arial" w:eastAsia="Arial" w:hAnsi="Arial" w:cs="Arial"/>
+          <w:sz w:val="24"/>
+          <w:szCs w:val="24"/>
+        </w:rPr>
+        <w:t xml:space="preserve"> con la correspondiente </w:t>
       </w:r>
       <w:r>
         <w:rPr>
@@ -10936,8 +12088,19 @@
           <w:sz w:val="24"/>
           <w:szCs w:val="24"/>
         </w:rPr>
-        <w:t>ad-referendum</w:t>
-      </w:r>
+        <w:t>ad-</w:t>
+      </w:r>
+      <w:proofErr w:type="spellStart"/>
+      <w:r>
+        <w:rPr>
+          <w:rFonts w:ascii="Arial" w:eastAsia="Arial" w:hAnsi="Arial" w:cs="Arial"/>
+          <w:i/>
+          <w:sz w:val="24"/>
+          <w:szCs w:val="24"/>
+        </w:rPr>
+        <w:t>referendum</w:t>
+      </w:r>
+      <w:proofErr w:type="spellEnd"/>
       <w:r>
         <w:rPr>
           <w:rFonts w:ascii="Arial" w:eastAsia="Arial" w:hAnsi="Arial" w:cs="Arial"/>
@@ -11182,7 +12345,6 @@
           <w:szCs w:val="24"/>
         </w:rPr>
       </w:pPr>
-      <w:bookmarkStart w:id="1" w:name="_GoBack"/>
       <w:r>
         <w:rPr>
           <w:noProof/>
@@ -11239,18 +12401,7 @@
           <w:sz w:val="24"/>
           <w:szCs w:val="24"/>
         </w:rPr>
-        <w:t xml:space="preserve">Los docentes asociados a proyectos de investigación, que tengan actualmente una categoría docente/dedicación docente distinta a la que tenían en el momento en que se presentaron en el proyecto, deberán informar este cambio para </w:t>
-      </w:r>
-      <w:bookmarkEnd w:id="1"/>
-      <w:r>
-        <w:rPr>
-          <w:rFonts w:ascii="Arial" w:eastAsia="Arial" w:hAnsi="Arial" w:cs="Arial"/>
-          <w:i/>
-          <w:color w:val="943634" w:themeColor="accent2" w:themeShade="BF"/>
-          <w:sz w:val="24"/>
-          <w:szCs w:val="24"/>
-        </w:rPr>
-        <w:t>mantener actualizada la información de los mismos.</w:t>
+        <w:t>Los docentes asociados a proyectos de investigación, que tengan actualmente una categoría docente/dedicación docente distinta a la que tenían en el momento en que se presentaron en el proyecto, deberán informar este cambio para mantener actualizada la información de los mismos.</w:t>
       </w:r>
     </w:p>
     <w:p>
@@ -11315,7 +12466,25 @@
           <w:sz w:val="24"/>
           <w:szCs w:val="24"/>
         </w:rPr>
-        <w:t xml:space="preserve">a SCyT requerirá que las planillas 2.4 </w:t>
+        <w:t xml:space="preserve">a </w:t>
+      </w:r>
+      <w:proofErr w:type="spellStart"/>
+      <w:r>
+        <w:rPr>
+          <w:rFonts w:ascii="Arial" w:eastAsia="Arial" w:hAnsi="Arial" w:cs="Arial"/>
+          <w:sz w:val="24"/>
+          <w:szCs w:val="24"/>
+        </w:rPr>
+        <w:t>SCyT</w:t>
+      </w:r>
+      <w:proofErr w:type="spellEnd"/>
+      <w:r>
+        <w:rPr>
+          <w:rFonts w:ascii="Arial" w:eastAsia="Arial" w:hAnsi="Arial" w:cs="Arial"/>
+          <w:sz w:val="24"/>
+          <w:szCs w:val="24"/>
+        </w:rPr>
+        <w:t xml:space="preserve"> requerirá que las planillas 2.4 </w:t>
       </w:r>
       <w:r>
         <w:rPr>
@@ -11355,7 +12524,25 @@
           <w:sz w:val="24"/>
           <w:szCs w:val="24"/>
         </w:rPr>
-        <w:t>un archivo pdf con l</w:t>
+        <w:t xml:space="preserve">un archivo </w:t>
+      </w:r>
+      <w:proofErr w:type="spellStart"/>
+      <w:r>
+        <w:rPr>
+          <w:rFonts w:ascii="Arial" w:eastAsia="Arial" w:hAnsi="Arial" w:cs="Arial"/>
+          <w:sz w:val="24"/>
+          <w:szCs w:val="24"/>
+        </w:rPr>
+        <w:t>pdf</w:t>
+      </w:r>
+      <w:proofErr w:type="spellEnd"/>
+      <w:r>
+        <w:rPr>
+          <w:rFonts w:ascii="Arial" w:eastAsia="Arial" w:hAnsi="Arial" w:cs="Arial"/>
+          <w:sz w:val="24"/>
+          <w:szCs w:val="24"/>
+        </w:rPr>
+        <w:t xml:space="preserve"> con l</w:t>
       </w:r>
       <w:r>
         <w:rPr>
@@ -12207,7 +13394,25 @@
           <w:sz w:val="24"/>
           <w:szCs w:val="24"/>
         </w:rPr>
-        <w:t>para descargar el pdf.</w:t>
+        <w:t xml:space="preserve">para descargar el </w:t>
+      </w:r>
+      <w:proofErr w:type="spellStart"/>
+      <w:r>
+        <w:rPr>
+          <w:rFonts w:ascii="Arial" w:eastAsia="Arial" w:hAnsi="Arial" w:cs="Arial"/>
+          <w:sz w:val="24"/>
+          <w:szCs w:val="24"/>
+        </w:rPr>
+        <w:t>pdf</w:t>
+      </w:r>
+      <w:proofErr w:type="spellEnd"/>
+      <w:r>
+        <w:rPr>
+          <w:rFonts w:ascii="Arial" w:eastAsia="Arial" w:hAnsi="Arial" w:cs="Arial"/>
+          <w:sz w:val="24"/>
+          <w:szCs w:val="24"/>
+        </w:rPr>
+        <w:t>.</w:t>
       </w:r>
     </w:p>
     <w:p>
@@ -12241,6 +13446,7 @@
         </w:rPr>
         <w:t xml:space="preserve">Los registros disponibles para tildar en las 3 tablas serán los que aún no tengan el </w:t>
       </w:r>
+      <w:proofErr w:type="spellStart"/>
       <w:r>
         <w:rPr>
           <w:rFonts w:ascii="Arial" w:eastAsia="Arial" w:hAnsi="Arial" w:cs="Arial"/>
@@ -12248,8 +13454,45 @@
           <w:szCs w:val="24"/>
         </w:rPr>
         <w:lastRenderedPageBreak/>
-        <w:t>check de SCyT, es decir, que estén pendientes del control por parte de SCyT</w:t>
-      </w:r>
+        <w:t>check</w:t>
+      </w:r>
+      <w:proofErr w:type="spellEnd"/>
+      <w:r>
+        <w:rPr>
+          <w:rFonts w:ascii="Arial" w:eastAsia="Arial" w:hAnsi="Arial" w:cs="Arial"/>
+          <w:sz w:val="24"/>
+          <w:szCs w:val="24"/>
+        </w:rPr>
+        <w:t xml:space="preserve"> de </w:t>
+      </w:r>
+      <w:proofErr w:type="spellStart"/>
+      <w:r>
+        <w:rPr>
+          <w:rFonts w:ascii="Arial" w:eastAsia="Arial" w:hAnsi="Arial" w:cs="Arial"/>
+          <w:sz w:val="24"/>
+          <w:szCs w:val="24"/>
+        </w:rPr>
+        <w:t>SCyT</w:t>
+      </w:r>
+      <w:proofErr w:type="spellEnd"/>
+      <w:r>
+        <w:rPr>
+          <w:rFonts w:ascii="Arial" w:eastAsia="Arial" w:hAnsi="Arial" w:cs="Arial"/>
+          <w:sz w:val="24"/>
+          <w:szCs w:val="24"/>
+        </w:rPr>
+        <w:t xml:space="preserve">, es decir, que estén pendientes del control por parte de </w:t>
+      </w:r>
+      <w:proofErr w:type="spellStart"/>
+      <w:r>
+        <w:rPr>
+          <w:rFonts w:ascii="Arial" w:eastAsia="Arial" w:hAnsi="Arial" w:cs="Arial"/>
+          <w:sz w:val="24"/>
+          <w:szCs w:val="24"/>
+        </w:rPr>
+        <w:t>SCyT</w:t>
+      </w:r>
+      <w:proofErr w:type="spellEnd"/>
       <w:r>
         <w:rPr>
           <w:rFonts w:ascii="Arial" w:eastAsia="Arial" w:hAnsi="Arial" w:cs="Arial"/>
@@ -12568,8 +13811,17 @@
           <w:rFonts w:ascii="Arial" w:hAnsi="Arial" w:cs="Arial"/>
           <w:color w:val="FF0000"/>
         </w:rPr>
-        <w:t>Campo completado por SCyT</w:t>
-      </w:r>
+        <w:t xml:space="preserve">Campo completado por </w:t>
+      </w:r>
+      <w:proofErr w:type="spellStart"/>
+      <w:r>
+        <w:rPr>
+          <w:rFonts w:ascii="Arial" w:hAnsi="Arial" w:cs="Arial"/>
+          <w:color w:val="FF0000"/>
+        </w:rPr>
+        <w:t>SCyT</w:t>
+      </w:r>
+      <w:proofErr w:type="spellEnd"/>
       <w:r>
         <w:rPr>
           <w:rFonts w:ascii="Arial" w:hAnsi="Arial" w:cs="Arial"/>
@@ -12636,8 +13888,16 @@
         <w:rPr>
           <w:rFonts w:ascii="Arial" w:eastAsia="Arial" w:hAnsi="Arial" w:cs="Arial"/>
         </w:rPr>
-        <w:t>A (Aprobado): el viático ha sido aprobado por SCyT</w:t>
-      </w:r>
+        <w:t xml:space="preserve">A (Aprobado): el viático ha sido aprobado por </w:t>
+      </w:r>
+      <w:proofErr w:type="spellStart"/>
+      <w:r>
+        <w:rPr>
+          <w:rFonts w:ascii="Arial" w:eastAsia="Arial" w:hAnsi="Arial" w:cs="Arial"/>
+        </w:rPr>
+        <w:t>SCyT</w:t>
+      </w:r>
+      <w:proofErr w:type="spellEnd"/>
     </w:p>
     <w:p>
       <w:pPr>
@@ -12663,8 +13923,16 @@
         <w:rPr>
           <w:rFonts w:ascii="Arial" w:eastAsia="Arial" w:hAnsi="Arial" w:cs="Arial"/>
         </w:rPr>
-        <w:t>: el viático ha sido rechazado por SCyT</w:t>
-      </w:r>
+        <w:t xml:space="preserve">: el viático ha sido rechazado por </w:t>
+      </w:r>
+      <w:proofErr w:type="spellStart"/>
+      <w:r>
+        <w:rPr>
+          <w:rFonts w:ascii="Arial" w:eastAsia="Arial" w:hAnsi="Arial" w:cs="Arial"/>
+        </w:rPr>
+        <w:t>SCyT</w:t>
+      </w:r>
+      <w:proofErr w:type="spellEnd"/>
     </w:p>
     <w:p>
       <w:pPr>
@@ -12690,8 +13958,16 @@
         <w:rPr>
           <w:rFonts w:ascii="Arial" w:eastAsia="Arial" w:hAnsi="Arial" w:cs="Arial"/>
         </w:rPr>
-        <w:t>: el viático ha sido entregado en SCyT</w:t>
-      </w:r>
+        <w:t xml:space="preserve">: el viático ha sido entregado en </w:t>
+      </w:r>
+      <w:proofErr w:type="spellStart"/>
+      <w:r>
+        <w:rPr>
+          <w:rFonts w:ascii="Arial" w:eastAsia="Arial" w:hAnsi="Arial" w:cs="Arial"/>
+        </w:rPr>
+        <w:t>SCyT</w:t>
+      </w:r>
+      <w:proofErr w:type="spellEnd"/>
     </w:p>
     <w:p>
       <w:pPr>
@@ -12729,8 +14005,23 @@
         <w:rPr>
           <w:rFonts w:ascii="Arial" w:eastAsia="Arial" w:hAnsi="Arial" w:cs="Arial"/>
         </w:rPr>
-        <w:t xml:space="preserve">La SCyT será la encargada de cambiar el estado a </w:t>
-      </w:r>
+        <w:t xml:space="preserve">La </w:t>
+      </w:r>
+      <w:proofErr w:type="spellStart"/>
+      <w:r>
+        <w:rPr>
+          <w:rFonts w:ascii="Arial" w:eastAsia="Arial" w:hAnsi="Arial" w:cs="Arial"/>
+        </w:rPr>
+        <w:t>SCyT</w:t>
+      </w:r>
+      <w:proofErr w:type="spellEnd"/>
+      <w:r>
+        <w:rPr>
+          <w:rFonts w:ascii="Arial" w:eastAsia="Arial" w:hAnsi="Arial" w:cs="Arial"/>
+        </w:rPr>
+        <w:t xml:space="preserve"> será la encargada de cambiar el estado a </w:t>
+      </w:r>
+      <w:proofErr w:type="spellStart"/>
       <w:r>
         <w:rPr>
           <w:rFonts w:ascii="Arial" w:eastAsia="Arial" w:hAnsi="Arial" w:cs="Arial"/>
@@ -12738,6 +14029,7 @@
         </w:rPr>
         <w:t>A</w:t>
       </w:r>
+      <w:proofErr w:type="spellEnd"/>
       <w:r>
         <w:rPr>
           <w:rFonts w:ascii="Arial" w:eastAsia="Arial" w:hAnsi="Arial" w:cs="Arial"/>
@@ -12780,7 +14072,21 @@
         <w:rPr>
           <w:rFonts w:ascii="Arial" w:eastAsia="Arial" w:hAnsi="Arial" w:cs="Arial"/>
         </w:rPr>
-        <w:t>aprobado por SCyT el mismo no podrá ser modificado n</w:t>
+        <w:t xml:space="preserve">aprobado por </w:t>
+      </w:r>
+      <w:proofErr w:type="spellStart"/>
+      <w:r>
+        <w:rPr>
+          <w:rFonts w:ascii="Arial" w:eastAsia="Arial" w:hAnsi="Arial" w:cs="Arial"/>
+        </w:rPr>
+        <w:t>SCyT</w:t>
+      </w:r>
+      <w:proofErr w:type="spellEnd"/>
+      <w:r>
+        <w:rPr>
+          <w:rFonts w:ascii="Arial" w:eastAsia="Arial" w:hAnsi="Arial" w:cs="Arial"/>
+        </w:rPr>
+        <w:t xml:space="preserve"> el mismo no podrá ser modificado n</w:t>
       </w:r>
       <w:r>
         <w:rPr>
@@ -12838,8 +14144,17 @@
           <w:rFonts w:ascii="Arial" w:hAnsi="Arial" w:cs="Arial"/>
           <w:color w:val="FF0000"/>
         </w:rPr>
-        <w:t>Campo completado por SCyT</w:t>
-      </w:r>
+        <w:t xml:space="preserve">Campo completado por </w:t>
+      </w:r>
+      <w:proofErr w:type="spellStart"/>
+      <w:r>
+        <w:rPr>
+          <w:rFonts w:ascii="Arial" w:hAnsi="Arial" w:cs="Arial"/>
+          <w:color w:val="FF0000"/>
+        </w:rPr>
+        <w:t>SCyT</w:t>
+      </w:r>
+      <w:proofErr w:type="spellEnd"/>
       <w:r>
         <w:rPr>
           <w:rFonts w:ascii="Arial" w:hAnsi="Arial" w:cs="Arial"/>
@@ -12910,8 +14225,17 @@
           <w:rFonts w:ascii="Arial" w:hAnsi="Arial" w:cs="Arial"/>
           <w:color w:val="FF0000"/>
         </w:rPr>
-        <w:t>Campo completado por SCyT</w:t>
-      </w:r>
+        <w:t xml:space="preserve">Campo completado por </w:t>
+      </w:r>
+      <w:proofErr w:type="spellStart"/>
+      <w:r>
+        <w:rPr>
+          <w:rFonts w:ascii="Arial" w:hAnsi="Arial" w:cs="Arial"/>
+          <w:color w:val="FF0000"/>
+        </w:rPr>
+        <w:t>SCyT</w:t>
+      </w:r>
+      <w:proofErr w:type="spellEnd"/>
       <w:r>
         <w:rPr>
           <w:rFonts w:ascii="Arial" w:hAnsi="Arial" w:cs="Arial"/>
@@ -13136,8 +14460,17 @@
           <w:rFonts w:ascii="Arial" w:hAnsi="Arial" w:cs="Arial"/>
           <w:color w:val="FF0000"/>
         </w:rPr>
-        <w:t>Campo completado por SCyT</w:t>
-      </w:r>
+        <w:t xml:space="preserve">Campo completado por </w:t>
+      </w:r>
+      <w:proofErr w:type="spellStart"/>
+      <w:r>
+        <w:rPr>
+          <w:rFonts w:ascii="Arial" w:hAnsi="Arial" w:cs="Arial"/>
+          <w:color w:val="FF0000"/>
+        </w:rPr>
+        <w:t>SCyT</w:t>
+      </w:r>
+      <w:proofErr w:type="spellEnd"/>
       <w:r>
         <w:rPr>
           <w:rFonts w:ascii="Arial" w:hAnsi="Arial" w:cs="Arial"/>
@@ -13404,13 +14737,29 @@
           <w:b/>
           <w:bCs/>
         </w:rPr>
-        <w:t xml:space="preserve">CANTIDAD DE DÍAS: </w:t>
-      </w:r>
+        <w:t>CANTIDAD DE DÍAS</w:t>
+      </w:r>
+      <w:proofErr w:type="gramStart"/>
       <w:r>
         <w:rPr>
           <w:rFonts w:ascii="Arial" w:hAnsi="Arial" w:cs="Arial"/>
-        </w:rPr>
-        <w:t xml:space="preserve"> Hasta Cinco (5) días para actividades nacionales y hasta Siete (7) días para actividades fuera del país.</w:t>
+          <w:b/>
+          <w:bCs/>
+        </w:rPr>
+        <w:t xml:space="preserve">: </w:t>
+      </w:r>
+      <w:r>
+        <w:rPr>
+          <w:rFonts w:ascii="Arial" w:hAnsi="Arial" w:cs="Arial"/>
+        </w:rPr>
+        <w:t xml:space="preserve"> Hasta</w:t>
+      </w:r>
+      <w:proofErr w:type="gramEnd"/>
+      <w:r>
+        <w:rPr>
+          <w:rFonts w:ascii="Arial" w:hAnsi="Arial" w:cs="Arial"/>
+        </w:rPr>
+        <w:t xml:space="preserve"> Cinco (5) días para actividades nacionales y hasta Siete (7) días para actividades fuera del país.</w:t>
       </w:r>
     </w:p>
     <w:p>
@@ -13458,11 +14807,20 @@
           <w:rFonts w:ascii="Arial" w:hAnsi="Arial" w:cs="Arial"/>
           <w:color w:val="FF0000"/>
         </w:rPr>
-        <w:t>Campo completado por SCyT</w:t>
-      </w:r>
+        <w:t xml:space="preserve">Campo completado por </w:t>
+      </w:r>
+      <w:proofErr w:type="spellStart"/>
       <w:r>
         <w:rPr>
           <w:rFonts w:ascii="Arial" w:hAnsi="Arial" w:cs="Arial"/>
+          <w:color w:val="FF0000"/>
+        </w:rPr>
+        <w:t>SCyT</w:t>
+      </w:r>
+      <w:proofErr w:type="spellEnd"/>
+      <w:r>
+        <w:rPr>
+          <w:rFonts w:ascii="Arial" w:hAnsi="Arial" w:cs="Arial"/>
         </w:rPr>
         <w:t>)</w:t>
       </w:r>
@@ -13476,8 +14834,16 @@
         <w:rPr>
           <w:rFonts w:ascii="Arial" w:hAnsi="Arial" w:cs="Arial"/>
         </w:rPr>
-        <w:t>observación indicativa ingresada por SCyT</w:t>
-      </w:r>
+        <w:t xml:space="preserve">observación indicativa ingresada por </w:t>
+      </w:r>
+      <w:proofErr w:type="spellStart"/>
+      <w:r>
+        <w:rPr>
+          <w:rFonts w:ascii="Arial" w:hAnsi="Arial" w:cs="Arial"/>
+        </w:rPr>
+        <w:t>SCyT</w:t>
+      </w:r>
+      <w:proofErr w:type="spellEnd"/>
       <w:r>
         <w:rPr>
           <w:rFonts w:ascii="Arial" w:hAnsi="Arial" w:cs="Arial"/>
@@ -13695,8 +15061,16 @@
         <w:rPr>
           <w:rFonts w:ascii="Arial" w:eastAsia="Arial" w:hAnsi="Arial" w:cs="Arial"/>
         </w:rPr>
-        <w:t>Cuando el viático es aprobado por SCyT</w:t>
-      </w:r>
+        <w:t xml:space="preserve">Cuando el viático es aprobado por </w:t>
+      </w:r>
+      <w:proofErr w:type="spellStart"/>
+      <w:r>
+        <w:rPr>
+          <w:rFonts w:ascii="Arial" w:eastAsia="Arial" w:hAnsi="Arial" w:cs="Arial"/>
+        </w:rPr>
+        <w:t>SCyT</w:t>
+      </w:r>
+      <w:proofErr w:type="spellEnd"/>
       <w:r>
         <w:rPr>
           <w:rFonts w:ascii="Arial" w:eastAsia="Arial" w:hAnsi="Arial" w:cs="Arial"/>
@@ -13719,7 +15093,21 @@
         <w:rPr>
           <w:rFonts w:ascii="Arial" w:eastAsia="Arial" w:hAnsi="Arial" w:cs="Arial"/>
         </w:rPr>
-        <w:t>respondiente para ser tramitado o liquidado</w:t>
+        <w:t xml:space="preserve">respondiente para ser </w:t>
+      </w:r>
+      <w:proofErr w:type="gramStart"/>
+      <w:r>
+        <w:rPr>
+          <w:rFonts w:ascii="Arial" w:eastAsia="Arial" w:hAnsi="Arial" w:cs="Arial"/>
+        </w:rPr>
+        <w:t>tramitado</w:t>
+      </w:r>
+      <w:proofErr w:type="gramEnd"/>
+      <w:r>
+        <w:rPr>
+          <w:rFonts w:ascii="Arial" w:eastAsia="Arial" w:hAnsi="Arial" w:cs="Arial"/>
+        </w:rPr>
+        <w:t xml:space="preserve"> o liquidado</w:t>
       </w:r>
       <w:r>
         <w:rPr>
@@ -13942,8 +15330,16 @@
           <w:rFonts w:ascii="Arial" w:eastAsia="Arial" w:hAnsi="Arial" w:cs="Arial"/>
         </w:rPr>
         <w:lastRenderedPageBreak/>
-        <w:t>Cuando la planilla es entregada en SCyT</w:t>
-      </w:r>
+        <w:t xml:space="preserve">Cuando la planilla es entregada en </w:t>
+      </w:r>
+      <w:proofErr w:type="spellStart"/>
+      <w:r>
+        <w:rPr>
+          <w:rFonts w:ascii="Arial" w:eastAsia="Arial" w:hAnsi="Arial" w:cs="Arial"/>
+        </w:rPr>
+        <w:t>SCyT</w:t>
+      </w:r>
+      <w:proofErr w:type="spellEnd"/>
       <w:r>
         <w:rPr>
           <w:rFonts w:ascii="Arial" w:eastAsia="Arial" w:hAnsi="Arial" w:cs="Arial"/>
@@ -14164,15 +15560,49 @@
           </wp:anchor>
         </w:drawing>
       </w:r>
-      <w:bookmarkStart w:id="2" w:name="_30j0zll" w:colFirst="0" w:colLast="0"/>
-      <w:bookmarkEnd w:id="2"/>
+      <w:bookmarkStart w:id="1" w:name="_30j0zll" w:colFirst="0" w:colLast="0"/>
+      <w:bookmarkEnd w:id="1"/>
       <w:r>
         <w:rPr>
           <w:rFonts w:ascii="Arial" w:eastAsia="Arial" w:hAnsi="Arial" w:cs="Arial"/>
           <w:i/>
           <w:color w:val="943634"/>
         </w:rPr>
-        <w:t>Cuando la unidad académica ingresa un nuevo viático, el sistema controla que la cantidad de días corresponda de acuerdo si el mismo es nacional o no. Si la actividad es nacional se reconocen hasta 5 días y si es internacional (es decir, si viaja fuera del país) se reconocen hasta 7 días. Además verifica que no supere los 14 días anuales.</w:t>
+        <w:t>Cuando la Unidad A</w:t>
+      </w:r>
+      <w:r>
+        <w:rPr>
+          <w:rFonts w:ascii="Arial" w:eastAsia="Arial" w:hAnsi="Arial" w:cs="Arial"/>
+          <w:i/>
+          <w:color w:val="943634"/>
+        </w:rPr>
+        <w:t xml:space="preserve">cadémica ingresa un nuevo viático, el sistema controla que la cantidad de días corresponda de acuerdo </w:t>
+      </w:r>
+      <w:r>
+        <w:rPr>
+          <w:rFonts w:ascii="Arial" w:eastAsia="Arial" w:hAnsi="Arial" w:cs="Arial"/>
+          <w:i/>
+          <w:color w:val="943634"/>
+        </w:rPr>
+        <w:t xml:space="preserve">a </w:t>
+      </w:r>
+      <w:r>
+        <w:rPr>
+          <w:rFonts w:ascii="Arial" w:eastAsia="Arial" w:hAnsi="Arial" w:cs="Arial"/>
+          <w:i/>
+          <w:color w:val="943634"/>
+        </w:rPr>
+        <w:t>si el mismo es nacional o no. Si la actividad es nacional se reconocen hasta 5 días y si es internacional (es decir, si viaja fuera del país) se reconocen hasta 7 días. Además verifica que no supere los 14 días anuales</w:t>
+      </w:r>
+      <w:bookmarkStart w:id="2" w:name="_GoBack"/>
+      <w:bookmarkEnd w:id="2"/>
+      <w:r>
+        <w:rPr>
+          <w:rFonts w:ascii="Arial" w:eastAsia="Arial" w:hAnsi="Arial" w:cs="Arial"/>
+          <w:i/>
+          <w:color w:val="943634"/>
+        </w:rPr>
+        <w:t>.</w:t>
       </w:r>
     </w:p>
     <w:p>
@@ -14210,8 +15640,9 @@
           <w:sz w:val="28"/>
           <w:szCs w:val="28"/>
         </w:rPr>
-        <w:t xml:space="preserve">Subsidios (SCyT tendrá habilitada la carga </w:t>
-      </w:r>
+        <w:t>Subsidios (</w:t>
+      </w:r>
+      <w:proofErr w:type="spellStart"/>
       <w:r>
         <w:rPr>
           <w:rFonts w:ascii="Trebuchet MS" w:eastAsia="Trebuchet MS" w:hAnsi="Trebuchet MS" w:cs="Trebuchet MS"/>
@@ -14220,8 +15651,9 @@
           <w:sz w:val="28"/>
           <w:szCs w:val="28"/>
         </w:rPr>
-        <w:t>y actualización de los</w:t>
-      </w:r>
+        <w:t>SCyT</w:t>
+      </w:r>
+      <w:proofErr w:type="spellEnd"/>
       <w:r>
         <w:rPr>
           <w:rFonts w:ascii="Trebuchet MS" w:eastAsia="Trebuchet MS" w:hAnsi="Trebuchet MS" w:cs="Trebuchet MS"/>
@@ -14230,6 +15662,26 @@
           <w:sz w:val="28"/>
           <w:szCs w:val="28"/>
         </w:rPr>
+        <w:t xml:space="preserve"> tendrá habilitada la carga </w:t>
+      </w:r>
+      <w:r>
+        <w:rPr>
+          <w:rFonts w:ascii="Trebuchet MS" w:eastAsia="Trebuchet MS" w:hAnsi="Trebuchet MS" w:cs="Trebuchet MS"/>
+          <w:b/>
+          <w:color w:val="943634"/>
+          <w:sz w:val="28"/>
+          <w:szCs w:val="28"/>
+        </w:rPr>
+        <w:t>y actualización de los</w:t>
+      </w:r>
+      <w:r>
+        <w:rPr>
+          <w:rFonts w:ascii="Trebuchet MS" w:eastAsia="Trebuchet MS" w:hAnsi="Trebuchet MS" w:cs="Trebuchet MS"/>
+          <w:b/>
+          <w:color w:val="943634"/>
+          <w:sz w:val="28"/>
+          <w:szCs w:val="28"/>
+        </w:rPr>
         <w:t xml:space="preserve"> mismos)</w:t>
       </w:r>
     </w:p>
@@ -14278,7 +15730,21 @@
         <w:rPr>
           <w:rFonts w:ascii="Arial" w:eastAsia="Arial" w:hAnsi="Arial" w:cs="Arial"/>
         </w:rPr>
-        <w:t>Para ingresar un nuevo subsidio deberá hacer click en el botón Agregar ubicado en el margen superior derecho.</w:t>
+        <w:t xml:space="preserve">Para ingresar un nuevo subsidio deberá hacer </w:t>
+      </w:r>
+      <w:proofErr w:type="spellStart"/>
+      <w:r>
+        <w:rPr>
+          <w:rFonts w:ascii="Arial" w:eastAsia="Arial" w:hAnsi="Arial" w:cs="Arial"/>
+        </w:rPr>
+        <w:t>click</w:t>
+      </w:r>
+      <w:proofErr w:type="spellEnd"/>
+      <w:r>
+        <w:rPr>
+          <w:rFonts w:ascii="Arial" w:eastAsia="Arial" w:hAnsi="Arial" w:cs="Arial"/>
+        </w:rPr>
+        <w:t xml:space="preserve"> en el botón Agregar ubicado en el margen superior derecho.</w:t>
       </w:r>
     </w:p>
     <w:p>
@@ -14365,11 +15831,19 @@
         </w:rPr>
         <w:t>Fecha rendición</w:t>
       </w:r>
-      <w:r>
-        <w:rPr>
-          <w:rFonts w:ascii="Arial" w:eastAsia="Arial" w:hAnsi="Arial" w:cs="Arial"/>
-        </w:rPr>
-        <w:t xml:space="preserve">:  fecha límite hasta la que se puede rendir el subsidio (se ingresa la fecha correspondiente a 13 meses </w:t>
+      <w:proofErr w:type="gramStart"/>
+      <w:r>
+        <w:rPr>
+          <w:rFonts w:ascii="Arial" w:eastAsia="Arial" w:hAnsi="Arial" w:cs="Arial"/>
+        </w:rPr>
+        <w:t>:  fecha</w:t>
+      </w:r>
+      <w:proofErr w:type="gramEnd"/>
+      <w:r>
+        <w:rPr>
+          <w:rFonts w:ascii="Arial" w:eastAsia="Arial" w:hAnsi="Arial" w:cs="Arial"/>
+        </w:rPr>
+        <w:t xml:space="preserve"> límite hasta la que se puede rendir el subsidio (se ingresa la fecha correspondiente a 13 meses </w:t>
       </w:r>
       <w:r>
         <w:rPr>
@@ -14924,6 +16398,7 @@
           <w:szCs w:val="28"/>
         </w:rPr>
       </w:pPr>
+      <w:proofErr w:type="spellStart"/>
       <w:r>
         <w:rPr>
           <w:rFonts w:ascii="Trebuchet MS" w:eastAsia="Trebuchet MS" w:hAnsi="Trebuchet MS" w:cs="Trebuchet MS"/>
@@ -14972,68 +16447,10 @@
           <w:sz w:val="28"/>
           <w:szCs w:val="28"/>
         </w:rPr>
-        <w:t>Ver Proyectos de Investigación</w:t>
-      </w:r>
-    </w:p>
-    <w:p>
-      <w:pPr>
-        <w:widowControl w:val="0"/>
-        <w:spacing w:after="0" w:line="240" w:lineRule="auto"/>
-        <w:jc w:val="both"/>
-        <w:rPr>
-          <w:rFonts w:ascii="Arial" w:eastAsia="Arial" w:hAnsi="Arial" w:cs="Arial"/>
-          <w:sz w:val="24"/>
-          <w:szCs w:val="24"/>
-        </w:rPr>
-      </w:pPr>
-      <w:r>
-        <w:rPr>
-          <w:rFonts w:ascii="Arial" w:eastAsia="Arial" w:hAnsi="Arial" w:cs="Arial"/>
-          <w:sz w:val="24"/>
-          <w:szCs w:val="24"/>
-        </w:rPr>
-        <w:t xml:space="preserve">Permite buscar todos los proyectos de investigación en los que </w:t>
-      </w:r>
-      <w:r>
-        <w:rPr>
-          <w:rFonts w:ascii="Arial" w:eastAsia="Arial" w:hAnsi="Arial" w:cs="Arial"/>
-          <w:sz w:val="24"/>
-          <w:szCs w:val="24"/>
-        </w:rPr>
-        <w:t>ha participado o</w:t>
-      </w:r>
-      <w:r>
-        <w:rPr>
-          <w:rFonts w:ascii="Arial" w:eastAsia="Arial" w:hAnsi="Arial" w:cs="Arial"/>
-          <w:sz w:val="24"/>
-          <w:szCs w:val="24"/>
-        </w:rPr>
-        <w:t xml:space="preserve"> participa</w:t>
-      </w:r>
-      <w:r>
-        <w:rPr>
-          <w:rFonts w:ascii="Arial" w:eastAsia="Arial" w:hAnsi="Arial" w:cs="Arial"/>
-          <w:sz w:val="24"/>
-          <w:szCs w:val="24"/>
-        </w:rPr>
-        <w:t xml:space="preserve"> un investigador. Muestra el detalle de su participación en cada uno.</w:t>
-      </w:r>
-    </w:p>
-    <w:p>
-      <w:pPr>
-        <w:widowControl w:val="0"/>
-        <w:spacing w:after="0" w:line="240" w:lineRule="auto"/>
-        <w:rPr>
-          <w:rFonts w:ascii="Arial" w:eastAsia="Arial" w:hAnsi="Arial" w:cs="Arial"/>
-          <w:sz w:val="24"/>
-          <w:szCs w:val="24"/>
-        </w:rPr>
-      </w:pPr>
-    </w:p>
-    <w:p>
-      <w:pPr>
-        <w:widowControl w:val="0"/>
-        <w:spacing w:after="0" w:line="240" w:lineRule="auto"/>
+        <w:t>Ver</w:t>
+      </w:r>
+      <w:proofErr w:type="spellEnd"/>
+      <w:r>
         <w:rPr>
           <w:rFonts w:ascii="Trebuchet MS" w:eastAsia="Trebuchet MS" w:hAnsi="Trebuchet MS" w:cs="Trebuchet MS"/>
           <w:b/>
@@ -15041,8 +16458,68 @@
           <w:sz w:val="28"/>
           <w:szCs w:val="28"/>
         </w:rPr>
-      </w:pPr>
-      <w:r>
+        <w:t xml:space="preserve"> Proyectos de Investigación</w:t>
+      </w:r>
+    </w:p>
+    <w:p>
+      <w:pPr>
+        <w:widowControl w:val="0"/>
+        <w:spacing w:after="0" w:line="240" w:lineRule="auto"/>
+        <w:jc w:val="both"/>
+        <w:rPr>
+          <w:rFonts w:ascii="Arial" w:eastAsia="Arial" w:hAnsi="Arial" w:cs="Arial"/>
+          <w:sz w:val="24"/>
+          <w:szCs w:val="24"/>
+        </w:rPr>
+      </w:pPr>
+      <w:r>
+        <w:rPr>
+          <w:rFonts w:ascii="Arial" w:eastAsia="Arial" w:hAnsi="Arial" w:cs="Arial"/>
+          <w:sz w:val="24"/>
+          <w:szCs w:val="24"/>
+        </w:rPr>
+        <w:t xml:space="preserve">Permite buscar todos los proyectos de investigación en los que </w:t>
+      </w:r>
+      <w:r>
+        <w:rPr>
+          <w:rFonts w:ascii="Arial" w:eastAsia="Arial" w:hAnsi="Arial" w:cs="Arial"/>
+          <w:sz w:val="24"/>
+          <w:szCs w:val="24"/>
+        </w:rPr>
+        <w:t>ha participado o</w:t>
+      </w:r>
+      <w:r>
+        <w:rPr>
+          <w:rFonts w:ascii="Arial" w:eastAsia="Arial" w:hAnsi="Arial" w:cs="Arial"/>
+          <w:sz w:val="24"/>
+          <w:szCs w:val="24"/>
+        </w:rPr>
+        <w:t xml:space="preserve"> participa</w:t>
+      </w:r>
+      <w:r>
+        <w:rPr>
+          <w:rFonts w:ascii="Arial" w:eastAsia="Arial" w:hAnsi="Arial" w:cs="Arial"/>
+          <w:sz w:val="24"/>
+          <w:szCs w:val="24"/>
+        </w:rPr>
+        <w:t xml:space="preserve"> un investigador. Muestra el detalle de su participación en cada uno.</w:t>
+      </w:r>
+    </w:p>
+    <w:p>
+      <w:pPr>
+        <w:widowControl w:val="0"/>
+        <w:spacing w:after="0" w:line="240" w:lineRule="auto"/>
+        <w:rPr>
+          <w:rFonts w:ascii="Arial" w:eastAsia="Arial" w:hAnsi="Arial" w:cs="Arial"/>
+          <w:sz w:val="24"/>
+          <w:szCs w:val="24"/>
+        </w:rPr>
+      </w:pPr>
+    </w:p>
+    <w:p>
+      <w:pPr>
+        <w:widowControl w:val="0"/>
+        <w:spacing w:after="0" w:line="240" w:lineRule="auto"/>
         <w:rPr>
           <w:rFonts w:ascii="Trebuchet MS" w:eastAsia="Trebuchet MS" w:hAnsi="Trebuchet MS" w:cs="Trebuchet MS"/>
           <w:b/>
@@ -15050,93 +16527,49 @@
           <w:sz w:val="28"/>
           <w:szCs w:val="28"/>
         </w:rPr>
-        <w:t>Informes</w:t>
-      </w:r>
-      <w:r>
-        <w:rPr>
-          <w:rFonts w:ascii="Noto Sans Symbols" w:eastAsia="Noto Sans Symbols" w:hAnsi="Noto Sans Symbols" w:cs="Noto Sans Symbols"/>
+      </w:pPr>
+      <w:proofErr w:type="spellStart"/>
+      <w:r>
+        <w:rPr>
+          <w:rFonts w:ascii="Trebuchet MS" w:eastAsia="Trebuchet MS" w:hAnsi="Trebuchet MS" w:cs="Trebuchet MS"/>
           <w:b/>
           <w:color w:val="943634"/>
           <w:sz w:val="28"/>
           <w:szCs w:val="28"/>
         </w:rPr>
-        <w:t>→</w:t>
-      </w:r>
-      <w:r>
-        <w:rPr>
-          <w:rFonts w:ascii="Trebuchet MS" w:eastAsia="Trebuchet MS" w:hAnsi="Trebuchet MS" w:cs="Trebuchet MS"/>
+        <w:t>Informes</w:t>
+      </w:r>
+      <w:r>
+        <w:rPr>
+          <w:rFonts w:ascii="Noto Sans Symbols" w:eastAsia="Noto Sans Symbols" w:hAnsi="Noto Sans Symbols" w:cs="Noto Sans Symbols"/>
           <w:b/>
           <w:color w:val="943634"/>
           <w:sz w:val="28"/>
           <w:szCs w:val="28"/>
         </w:rPr>
-        <w:t>Investigación</w:t>
-      </w:r>
-      <w:r>
-        <w:rPr>
-          <w:rFonts w:ascii="Noto Sans Symbols" w:eastAsia="Noto Sans Symbols" w:hAnsi="Noto Sans Symbols" w:cs="Noto Sans Symbols"/>
+        <w:t>→</w:t>
+      </w:r>
+      <w:r>
+        <w:rPr>
+          <w:rFonts w:ascii="Trebuchet MS" w:eastAsia="Trebuchet MS" w:hAnsi="Trebuchet MS" w:cs="Trebuchet MS"/>
           <w:b/>
           <w:color w:val="943634"/>
           <w:sz w:val="28"/>
           <w:szCs w:val="28"/>
         </w:rPr>
-        <w:t>→</w:t>
-      </w:r>
-      <w:r>
-        <w:rPr>
-          <w:rFonts w:ascii="Trebuchet MS" w:eastAsia="Trebuchet MS" w:hAnsi="Trebuchet MS" w:cs="Trebuchet MS"/>
+        <w:t>Investigación</w:t>
+      </w:r>
+      <w:r>
+        <w:rPr>
+          <w:rFonts w:ascii="Noto Sans Symbols" w:eastAsia="Noto Sans Symbols" w:hAnsi="Noto Sans Symbols" w:cs="Noto Sans Symbols"/>
           <w:b/>
           <w:color w:val="943634"/>
           <w:sz w:val="28"/>
           <w:szCs w:val="28"/>
         </w:rPr>
-        <w:t>Ver Participantes</w:t>
-      </w:r>
-    </w:p>
-    <w:p>
-      <w:pPr>
-        <w:widowControl w:val="0"/>
-        <w:spacing w:after="0" w:line="240" w:lineRule="auto"/>
-        <w:jc w:val="both"/>
-        <w:rPr>
-          <w:rFonts w:ascii="Arial" w:eastAsia="Arial" w:hAnsi="Arial" w:cs="Arial"/>
-          <w:sz w:val="24"/>
-          <w:szCs w:val="24"/>
-        </w:rPr>
-      </w:pPr>
-      <w:r>
-        <w:rPr>
-          <w:rFonts w:ascii="Arial" w:eastAsia="Arial" w:hAnsi="Arial" w:cs="Arial"/>
-          <w:sz w:val="24"/>
-          <w:szCs w:val="24"/>
-        </w:rPr>
-        <w:t>Trae un listado de los integrantes de proyectos de la unidad académica que se selecciona desde el filtro. Por ejemplo, si se selecciona FAEA entonces traerá a los integrantes de los proyectos de investigación de FAEA independientemente de que el docente sea de otra facultad.</w:t>
-      </w:r>
-    </w:p>
-    <w:p>
-      <w:pPr>
-        <w:widowControl w:val="0"/>
-        <w:spacing w:after="0" w:line="240" w:lineRule="auto"/>
-        <w:jc w:val="both"/>
-        <w:rPr>
-          <w:rFonts w:ascii="Arial" w:eastAsia="Arial" w:hAnsi="Arial" w:cs="Arial"/>
-          <w:sz w:val="24"/>
-          <w:szCs w:val="24"/>
-        </w:rPr>
-      </w:pPr>
-      <w:r>
-        <w:rPr>
-          <w:rFonts w:ascii="Arial" w:eastAsia="Arial" w:hAnsi="Arial" w:cs="Arial"/>
-          <w:sz w:val="24"/>
-          <w:szCs w:val="24"/>
-        </w:rPr>
-        <w:t>También se pueden agregar otros filtros que están disponibles para limitar el listado en busca de información más específica.</w:t>
-      </w:r>
-    </w:p>
-    <w:p>
-      <w:pPr>
-        <w:widowControl w:val="0"/>
-        <w:spacing w:after="0" w:line="240" w:lineRule="auto"/>
+        <w:t>→</w:t>
+      </w:r>
+      <w:r>
         <w:rPr>
           <w:rFonts w:ascii="Trebuchet MS" w:eastAsia="Trebuchet MS" w:hAnsi="Trebuchet MS" w:cs="Trebuchet MS"/>
           <w:b/>
@@ -15144,12 +16577,10 @@
           <w:sz w:val="28"/>
           <w:szCs w:val="28"/>
         </w:rPr>
-      </w:pPr>
-    </w:p>
-    <w:p>
-      <w:pPr>
-        <w:widowControl w:val="0"/>
-        <w:spacing w:after="0" w:line="240" w:lineRule="auto"/>
+        <w:t>Ver</w:t>
+      </w:r>
+      <w:proofErr w:type="spellEnd"/>
+      <w:r>
         <w:rPr>
           <w:rFonts w:ascii="Trebuchet MS" w:eastAsia="Trebuchet MS" w:hAnsi="Trebuchet MS" w:cs="Trebuchet MS"/>
           <w:b/>
@@ -15157,8 +16588,53 @@
           <w:sz w:val="28"/>
           <w:szCs w:val="28"/>
         </w:rPr>
-      </w:pPr>
-      <w:r>
+        <w:t xml:space="preserve"> Participantes</w:t>
+      </w:r>
+    </w:p>
+    <w:p>
+      <w:pPr>
+        <w:widowControl w:val="0"/>
+        <w:spacing w:after="0" w:line="240" w:lineRule="auto"/>
+        <w:jc w:val="both"/>
+        <w:rPr>
+          <w:rFonts w:ascii="Arial" w:eastAsia="Arial" w:hAnsi="Arial" w:cs="Arial"/>
+          <w:sz w:val="24"/>
+          <w:szCs w:val="24"/>
+        </w:rPr>
+      </w:pPr>
+      <w:r>
+        <w:rPr>
+          <w:rFonts w:ascii="Arial" w:eastAsia="Arial" w:hAnsi="Arial" w:cs="Arial"/>
+          <w:sz w:val="24"/>
+          <w:szCs w:val="24"/>
+        </w:rPr>
+        <w:t>Trae un listado de los integrantes de proyectos de la unidad académica que se selecciona desde el filtro. Por ejemplo, si se selecciona FAEA entonces traerá a los integrantes de los proyectos de investigación de FAEA independientemente de que el docente sea de otra facultad.</w:t>
+      </w:r>
+    </w:p>
+    <w:p>
+      <w:pPr>
+        <w:widowControl w:val="0"/>
+        <w:spacing w:after="0" w:line="240" w:lineRule="auto"/>
+        <w:jc w:val="both"/>
+        <w:rPr>
+          <w:rFonts w:ascii="Arial" w:eastAsia="Arial" w:hAnsi="Arial" w:cs="Arial"/>
+          <w:sz w:val="24"/>
+          <w:szCs w:val="24"/>
+        </w:rPr>
+      </w:pPr>
+      <w:r>
+        <w:rPr>
+          <w:rFonts w:ascii="Arial" w:eastAsia="Arial" w:hAnsi="Arial" w:cs="Arial"/>
+          <w:sz w:val="24"/>
+          <w:szCs w:val="24"/>
+        </w:rPr>
+        <w:t>También se pueden agregar otros filtros que están disponibles para limitar el listado en busca de información más específica.</w:t>
+      </w:r>
+    </w:p>
+    <w:p>
+      <w:pPr>
+        <w:widowControl w:val="0"/>
+        <w:spacing w:after="0" w:line="240" w:lineRule="auto"/>
         <w:rPr>
           <w:rFonts w:ascii="Trebuchet MS" w:eastAsia="Trebuchet MS" w:hAnsi="Trebuchet MS" w:cs="Trebuchet MS"/>
           <w:b/>
@@ -15166,18 +16642,21 @@
           <w:sz w:val="28"/>
           <w:szCs w:val="28"/>
         </w:rPr>
-        <w:t>Informes</w:t>
-      </w:r>
-      <w:r>
-        <w:rPr>
-          <w:rFonts w:ascii="Noto Sans Symbols" w:eastAsia="Noto Sans Symbols" w:hAnsi="Noto Sans Symbols" w:cs="Noto Sans Symbols"/>
+      </w:pPr>
+    </w:p>
+    <w:p>
+      <w:pPr>
+        <w:widowControl w:val="0"/>
+        <w:spacing w:after="0" w:line="240" w:lineRule="auto"/>
+        <w:rPr>
+          <w:rFonts w:ascii="Trebuchet MS" w:eastAsia="Trebuchet MS" w:hAnsi="Trebuchet MS" w:cs="Trebuchet MS"/>
           <w:b/>
           <w:color w:val="943634"/>
           <w:sz w:val="28"/>
           <w:szCs w:val="28"/>
         </w:rPr>
-        <w:t>→</w:t>
-      </w:r>
+      </w:pPr>
+      <w:proofErr w:type="spellStart"/>
       <w:r>
         <w:rPr>
           <w:rFonts w:ascii="Trebuchet MS" w:eastAsia="Trebuchet MS" w:hAnsi="Trebuchet MS" w:cs="Trebuchet MS"/>
@@ -15186,7 +16665,7 @@
           <w:sz w:val="28"/>
           <w:szCs w:val="28"/>
         </w:rPr>
-        <w:t>Investigación</w:t>
+        <w:t>Informes</w:t>
       </w:r>
       <w:r>
         <w:rPr>
@@ -15206,38 +16685,18 @@
           <w:sz w:val="28"/>
           <w:szCs w:val="28"/>
         </w:rPr>
-        <w:t>Ver Participantes Proyectos Externos</w:t>
-      </w:r>
-    </w:p>
-    <w:p>
-      <w:pPr>
-        <w:jc w:val="both"/>
-        <w:rPr>
-          <w:rFonts w:ascii="Arial" w:eastAsia="Arial" w:hAnsi="Arial" w:cs="Arial"/>
-          <w:sz w:val="24"/>
-          <w:szCs w:val="24"/>
-        </w:rPr>
-      </w:pPr>
-      <w:r>
-        <w:rPr>
-          <w:rFonts w:ascii="Arial" w:eastAsia="Arial" w:hAnsi="Arial" w:cs="Arial"/>
-          <w:sz w:val="24"/>
-          <w:szCs w:val="24"/>
-        </w:rPr>
-        <w:t>Permite ver el listado de docentes de la unidad académica que se ingresa en el filtro que participan de proyectos de investigación de otras unidades académicas.</w:t>
-      </w:r>
-    </w:p>
-    <w:p>
-      <w:pPr>
-        <w:spacing w:after="0"/>
-        <w:rPr>
-          <w:rFonts w:ascii="Trebuchet MS" w:eastAsia="Trebuchet MS" w:hAnsi="Trebuchet MS" w:cs="Trebuchet MS"/>
+        <w:t>Investigación</w:t>
+      </w:r>
+      <w:r>
+        <w:rPr>
+          <w:rFonts w:ascii="Noto Sans Symbols" w:eastAsia="Noto Sans Symbols" w:hAnsi="Noto Sans Symbols" w:cs="Noto Sans Symbols"/>
           <w:b/>
           <w:color w:val="943634"/>
           <w:sz w:val="28"/>
           <w:szCs w:val="28"/>
         </w:rPr>
-      </w:pPr>
+        <w:t>→</w:t>
+      </w:r>
       <w:r>
         <w:rPr>
           <w:rFonts w:ascii="Trebuchet MS" w:eastAsia="Trebuchet MS" w:hAnsi="Trebuchet MS" w:cs="Trebuchet MS"/>
@@ -15246,19 +16705,41 @@
           <w:sz w:val="28"/>
           <w:szCs w:val="28"/>
         </w:rPr>
-        <w:t>Informes</w:t>
-      </w:r>
-      <w:r>
-        <w:rPr>
-          <w:rFonts w:ascii="Noto Sans Symbols" w:eastAsia="Noto Sans Symbols" w:hAnsi="Noto Sans Symbols" w:cs="Noto Sans Symbols"/>
+        <w:t>Ver</w:t>
+      </w:r>
+      <w:proofErr w:type="spellEnd"/>
+      <w:r>
+        <w:rPr>
+          <w:rFonts w:ascii="Trebuchet MS" w:eastAsia="Trebuchet MS" w:hAnsi="Trebuchet MS" w:cs="Trebuchet MS"/>
           <w:b/>
           <w:color w:val="943634"/>
           <w:sz w:val="28"/>
           <w:szCs w:val="28"/>
         </w:rPr>
-        <w:t>→</w:t>
-      </w:r>
-      <w:r>
+        <w:t xml:space="preserve"> Participantes Proyectos Externos</w:t>
+      </w:r>
+    </w:p>
+    <w:p>
+      <w:pPr>
+        <w:jc w:val="both"/>
+        <w:rPr>
+          <w:rFonts w:ascii="Arial" w:eastAsia="Arial" w:hAnsi="Arial" w:cs="Arial"/>
+          <w:sz w:val="24"/>
+          <w:szCs w:val="24"/>
+        </w:rPr>
+      </w:pPr>
+      <w:r>
+        <w:rPr>
+          <w:rFonts w:ascii="Arial" w:eastAsia="Arial" w:hAnsi="Arial" w:cs="Arial"/>
+          <w:sz w:val="24"/>
+          <w:szCs w:val="24"/>
+        </w:rPr>
+        <w:t>Permite ver el listado de docentes de la unidad académica que se ingresa en el filtro que participan de proyectos de investigación de otras unidades académicas.</w:t>
+      </w:r>
+    </w:p>
+    <w:p>
+      <w:pPr>
+        <w:spacing w:after="0"/>
         <w:rPr>
           <w:rFonts w:ascii="Trebuchet MS" w:eastAsia="Trebuchet MS" w:hAnsi="Trebuchet MS" w:cs="Trebuchet MS"/>
           <w:b/>
@@ -15266,8 +16747,39 @@
           <w:sz w:val="28"/>
           <w:szCs w:val="28"/>
         </w:rPr>
+      </w:pPr>
+      <w:proofErr w:type="spellStart"/>
+      <w:r>
+        <w:rPr>
+          <w:rFonts w:ascii="Trebuchet MS" w:eastAsia="Trebuchet MS" w:hAnsi="Trebuchet MS" w:cs="Trebuchet MS"/>
+          <w:b/>
+          <w:color w:val="943634"/>
+          <w:sz w:val="28"/>
+          <w:szCs w:val="28"/>
+        </w:rPr>
+        <w:t>Informes</w:t>
+      </w:r>
+      <w:r>
+        <w:rPr>
+          <w:rFonts w:ascii="Noto Sans Symbols" w:eastAsia="Noto Sans Symbols" w:hAnsi="Noto Sans Symbols" w:cs="Noto Sans Symbols"/>
+          <w:b/>
+          <w:color w:val="943634"/>
+          <w:sz w:val="28"/>
+          <w:szCs w:val="28"/>
+        </w:rPr>
+        <w:t>→</w:t>
+      </w:r>
+      <w:r>
+        <w:rPr>
+          <w:rFonts w:ascii="Trebuchet MS" w:eastAsia="Trebuchet MS" w:hAnsi="Trebuchet MS" w:cs="Trebuchet MS"/>
+          <w:b/>
+          <w:color w:val="943634"/>
+          <w:sz w:val="28"/>
+          <w:szCs w:val="28"/>
+        </w:rPr>
         <w:t>Investigación</w:t>
       </w:r>
+      <w:proofErr w:type="spellEnd"/>
       <w:r>
         <w:rPr>
           <w:rFonts w:ascii="Trebuchet MS" w:eastAsia="Trebuchet MS" w:hAnsi="Trebuchet MS" w:cs="Trebuchet MS"/>
@@ -15582,7 +17094,7 @@
                 <w:sz w:val="20"/>
                 <w:szCs w:val="20"/>
               </w:rPr>
-              <w:t>13</w:t>
+              <w:t>16</w:t>
             </w:r>
             <w:r>
               <w:rPr>
@@ -17928,7 +19440,7 @@
 </file>
 
 <file path=customXml/itemProps1.xml><?xml version="1.0" encoding="utf-8"?>
-<ds:datastoreItem xmlns:ds="http://schemas.openxmlformats.org/officeDocument/2006/customXml" ds:itemID="{C9959373-8A4C-4400-B2E9-AD42F0BB7ED0}">
+<ds:datastoreItem xmlns:ds="http://schemas.openxmlformats.org/officeDocument/2006/customXml" ds:itemID="{E8C5A8F0-E953-4033-AA42-977FC8AF448B}">
   <ds:schemaRefs>
     <ds:schemaRef ds:uri="http://schemas.openxmlformats.org/officeDocument/2006/bibliography"/>
   </ds:schemaRefs>

</xml_diff>

<commit_message>
Mejora de Cantidad de Designaciones Se agrega al perfil de Presupuesto Manual de Investigacion
</commit_message>
<xml_diff>
--- a/www/Mocovi_Designaciones_PI.docx
+++ b/www/Mocovi_Designaciones_PI.docx
@@ -2595,25 +2595,7 @@
           <w:sz w:val="24"/>
           <w:szCs w:val="24"/>
         </w:rPr>
-        <w:t xml:space="preserve">: este campo se habilita una vez que el proyecto </w:t>
-      </w:r>
-      <w:proofErr w:type="gramStart"/>
-      <w:r>
-        <w:rPr>
-          <w:rFonts w:ascii="Arial" w:eastAsia="Arial" w:hAnsi="Arial" w:cs="Arial"/>
-          <w:sz w:val="24"/>
-          <w:szCs w:val="24"/>
-        </w:rPr>
-        <w:t>tiene</w:t>
-      </w:r>
-      <w:proofErr w:type="gramEnd"/>
-      <w:r>
-        <w:rPr>
-          <w:rFonts w:ascii="Arial" w:eastAsia="Arial" w:hAnsi="Arial" w:cs="Arial"/>
-          <w:sz w:val="24"/>
-          <w:szCs w:val="24"/>
-        </w:rPr>
-        <w:t xml:space="preserve"> integrantes cargados. Seleccionar de la lista desplegable el docente actualmente responsable del cobro de los fondos. </w:t>
+        <w:t xml:space="preserve">: este campo se habilita una vez que el proyecto tiene integrantes cargados. Seleccionar de la lista desplegable el docente actualmente responsable del cobro de los fondos. </w:t>
       </w:r>
     </w:p>
     <w:p>
@@ -2801,25 +2783,7 @@
           <w:sz w:val="24"/>
           <w:szCs w:val="24"/>
         </w:rPr>
-        <w:t xml:space="preserve">as palabras claves del proyecto/programa/proyecto </w:t>
-      </w:r>
-      <w:proofErr w:type="gramStart"/>
-      <w:r>
-        <w:rPr>
-          <w:rFonts w:ascii="Arial" w:eastAsia="Arial" w:hAnsi="Arial" w:cs="Arial"/>
-          <w:sz w:val="24"/>
-          <w:szCs w:val="24"/>
-        </w:rPr>
-        <w:t>de</w:t>
-      </w:r>
-      <w:proofErr w:type="gramEnd"/>
-      <w:r>
-        <w:rPr>
-          <w:rFonts w:ascii="Arial" w:eastAsia="Arial" w:hAnsi="Arial" w:cs="Arial"/>
-          <w:sz w:val="24"/>
-          <w:szCs w:val="24"/>
-        </w:rPr>
-        <w:t xml:space="preserve"> programa. Separarlas utilizando el carácter especial </w:t>
+        <w:t xml:space="preserve">as palabras claves del proyecto/programa/proyecto de programa. Separarlas utilizando el carácter especial </w:t>
       </w:r>
       <w:r>
         <w:rPr>
@@ -15592,17 +15556,7 @@
           <w:i/>
           <w:color w:val="943634"/>
         </w:rPr>
-        <w:t>si el mismo es nacional o no. Si la actividad es nacional se reconocen hasta 5 días y si es internacional (es decir, si viaja fuera del país) se reconocen hasta 7 días. Además verifica que no supere los 14 días anuales</w:t>
-      </w:r>
-      <w:bookmarkStart w:id="2" w:name="_GoBack"/>
-      <w:bookmarkEnd w:id="2"/>
-      <w:r>
-        <w:rPr>
-          <w:rFonts w:ascii="Arial" w:eastAsia="Arial" w:hAnsi="Arial" w:cs="Arial"/>
-          <w:i/>
-          <w:color w:val="943634"/>
-        </w:rPr>
-        <w:t>.</w:t>
+        <w:t>si el mismo es nacional o no. Si la actividad es nacional se reconocen hasta 5 días y si es internacional (es decir, si viaja fuera del país) se reconocen hasta 7 días. Además verifica que no supere los 14 días anuales.</w:t>
       </w:r>
     </w:p>
     <w:p>
@@ -15836,14 +15790,28 @@
         <w:rPr>
           <w:rFonts w:ascii="Arial" w:eastAsia="Arial" w:hAnsi="Arial" w:cs="Arial"/>
         </w:rPr>
-        <w:t>:  fecha</w:t>
+        <w:t xml:space="preserve">:  </w:t>
+      </w:r>
+      <w:bookmarkStart w:id="2" w:name="_GoBack"/>
+      <w:r>
+        <w:rPr>
+          <w:rFonts w:ascii="Arial" w:eastAsia="Arial" w:hAnsi="Arial" w:cs="Arial"/>
+        </w:rPr>
+        <w:t>fecha</w:t>
       </w:r>
       <w:proofErr w:type="gramEnd"/>
       <w:r>
         <w:rPr>
           <w:rFonts w:ascii="Arial" w:eastAsia="Arial" w:hAnsi="Arial" w:cs="Arial"/>
         </w:rPr>
-        <w:t xml:space="preserve"> límite hasta la que se puede rendir el subsidio (se ingresa la fecha correspondiente a 13 meses </w:t>
+        <w:t xml:space="preserve"> límite hasta </w:t>
+      </w:r>
+      <w:bookmarkEnd w:id="2"/>
+      <w:r>
+        <w:rPr>
+          <w:rFonts w:ascii="Arial" w:eastAsia="Arial" w:hAnsi="Arial" w:cs="Arial"/>
+        </w:rPr>
+        <w:t xml:space="preserve">la que se puede rendir el subsidio (se ingresa la fecha correspondiente a 13 meses </w:t>
       </w:r>
       <w:r>
         <w:rPr>
@@ -16160,7 +16128,38 @@
         <w:rPr>
           <w:rFonts w:ascii="Arial" w:eastAsia="Arial" w:hAnsi="Arial" w:cs="Arial"/>
         </w:rPr>
-        <w:t>M (Moroso): corresponde al subsidio que no ha sido pagado</w:t>
+        <w:t xml:space="preserve">M (Moroso): </w:t>
+      </w:r>
+      <w:r>
+        <w:rPr>
+          <w:rFonts w:ascii="Arial" w:eastAsia="Arial" w:hAnsi="Arial" w:cs="Arial"/>
+        </w:rPr>
+        <w:t>Corresponde a aquellos que</w:t>
+      </w:r>
+      <w:r>
+        <w:rPr>
+          <w:rFonts w:ascii="Arial" w:hAnsi="Arial" w:cs="Arial"/>
+          <w:color w:val="222222"/>
+          <w:shd w:val="clear" w:color="auto" w:fill="FFFFFF"/>
+        </w:rPr>
+        <w:t xml:space="preserve"> tienen asignado un subsidio pero como deben, </w:t>
+      </w:r>
+      <w:r>
+        <w:rPr>
+          <w:rFonts w:ascii="Arial" w:hAnsi="Arial" w:cs="Arial"/>
+          <w:b/>
+          <w:color w:val="222222"/>
+          <w:shd w:val="clear" w:color="auto" w:fill="FFFFFF"/>
+        </w:rPr>
+        <w:t>no se les ha pagado</w:t>
+      </w:r>
+      <w:r>
+        <w:rPr>
+          <w:rFonts w:ascii="Arial" w:hAnsi="Arial" w:cs="Arial"/>
+          <w:color w:val="222222"/>
+          <w:shd w:val="clear" w:color="auto" w:fill="FFFFFF"/>
+        </w:rPr>
+        <w:t>; por lo tanto, no tienen designada una fecha de rendición.</w:t>
       </w:r>
     </w:p>
     <w:p>
@@ -16271,6 +16270,7 @@
         <w:rPr>
           <w:rFonts w:ascii="Arial" w:eastAsia="Arial" w:hAnsi="Arial" w:cs="Arial"/>
         </w:rPr>
+        <w:lastRenderedPageBreak/>
         <w:t xml:space="preserve">Los subsidios pueden ser visualizados desde </w:t>
       </w:r>
       <w:r>
@@ -16337,14 +16337,7 @@
         <w:rPr>
           <w:rFonts w:ascii="Arial" w:eastAsia="Arial" w:hAnsi="Arial" w:cs="Arial"/>
         </w:rPr>
-        <w:t xml:space="preserve"> previo a visualizarlos. </w:t>
-      </w:r>
-      <w:r>
-        <w:rPr>
-          <w:rFonts w:ascii="Arial" w:eastAsia="Arial" w:hAnsi="Arial" w:cs="Arial"/>
-        </w:rPr>
-        <w:lastRenderedPageBreak/>
-        <w:t xml:space="preserve">Considera al subsidio vencido </w:t>
+        <w:t xml:space="preserve"> previo a visualizarlos. Considera al subsidio vencido </w:t>
       </w:r>
       <w:r>
         <w:rPr>
@@ -16963,7 +16956,7 @@
                 <w:szCs w:val="18"/>
               </w:rPr>
               <w:drawing>
-                <wp:inline distT="0" distB="0" distL="0" distR="0" wp14:anchorId="54F6D903" wp14:editId="1CF020CF">
+                <wp:inline distT="0" distB="0" distL="0" distR="0" wp14:anchorId="679E6B28" wp14:editId="4381C635">
                   <wp:extent cx="200025" cy="190500"/>
                   <wp:effectExtent l="0" t="0" r="9525" b="0"/>
                   <wp:docPr id="62" name="Imagen 62" descr="http://170.210.81.69/mocovi_dev/1.0/img/isosubti.png?av=1.0.0"/>
@@ -17020,7 +17013,18 @@
                 <w:sz w:val="18"/>
                 <w:szCs w:val="18"/>
               </w:rPr>
-              <w:t>Subsecretaría de Tecnología de la Información </w:t>
+              <w:t>Subsecretaría</w:t>
+            </w:r>
+            <w:r>
+              <w:rPr>
+                <w:rStyle w:val="Textoennegrita"/>
+                <w:rFonts w:asciiTheme="minorHAnsi" w:hAnsiTheme="minorHAnsi"/>
+                <w:b w:val="0"/>
+                <w:color w:val="999999"/>
+                <w:sz w:val="18"/>
+                <w:szCs w:val="18"/>
+              </w:rPr>
+              <w:t xml:space="preserve"> de Tecnología de la Información </w:t>
             </w:r>
             <w:hyperlink r:id="rId3" w:anchor="_blank" w:history="1">
               <w:r>
@@ -17094,7 +17098,7 @@
                 <w:sz w:val="20"/>
                 <w:szCs w:val="20"/>
               </w:rPr>
-              <w:t>16</w:t>
+              <w:t>17</w:t>
             </w:r>
             <w:r>
               <w:rPr>
@@ -17216,7 +17220,7 @@
         <w:noProof/>
       </w:rPr>
       <w:drawing>
-        <wp:anchor distT="0" distB="0" distL="0" distR="0" simplePos="0" relativeHeight="251658240" behindDoc="0" locked="0" layoutInCell="1" hidden="0" allowOverlap="1" wp14:anchorId="213092DF" wp14:editId="5F7F3DC4">
+        <wp:anchor distT="0" distB="0" distL="0" distR="0" simplePos="0" relativeHeight="251658240" behindDoc="0" locked="0" layoutInCell="1" hidden="0" allowOverlap="1" wp14:anchorId="12F8C9B7" wp14:editId="6D5F2DCC">
           <wp:simplePos x="0" y="0"/>
           <wp:positionH relativeFrom="margin">
             <wp:posOffset>1762125</wp:posOffset>
@@ -17264,7 +17268,7 @@
         <w:noProof/>
       </w:rPr>
       <w:drawing>
-        <wp:anchor distT="0" distB="0" distL="114300" distR="114300" simplePos="0" relativeHeight="251659264" behindDoc="0" locked="0" layoutInCell="1" hidden="0" allowOverlap="1" wp14:anchorId="2F71705B" wp14:editId="2DF018F8">
+        <wp:anchor distT="0" distB="0" distL="114300" distR="114300" simplePos="0" relativeHeight="251659264" behindDoc="0" locked="0" layoutInCell="1" hidden="0" allowOverlap="1" wp14:anchorId="776CCD6A" wp14:editId="24114156">
           <wp:simplePos x="0" y="0"/>
           <wp:positionH relativeFrom="margin">
             <wp:posOffset>2816860</wp:posOffset>
@@ -17329,7 +17333,7 @@
       <mc:AlternateContent>
         <mc:Choice Requires="wps">
           <w:drawing>
-            <wp:anchor distT="0" distB="0" distL="114300" distR="114300" simplePos="0" relativeHeight="251660288" behindDoc="0" locked="0" layoutInCell="1" hidden="0" allowOverlap="1" wp14:anchorId="6EFAA7A0" wp14:editId="20FD948C">
+            <wp:anchor distT="0" distB="0" distL="114300" distR="114300" simplePos="0" relativeHeight="251660288" behindDoc="0" locked="0" layoutInCell="1" hidden="0" allowOverlap="1" wp14:anchorId="45045463" wp14:editId="52263321">
               <wp:simplePos x="0" y="0"/>
               <wp:positionH relativeFrom="margin">
                 <wp:posOffset>-546099</wp:posOffset>
@@ -19440,7 +19444,7 @@
 </file>
 
 <file path=customXml/itemProps1.xml><?xml version="1.0" encoding="utf-8"?>
-<ds:datastoreItem xmlns:ds="http://schemas.openxmlformats.org/officeDocument/2006/customXml" ds:itemID="{E8C5A8F0-E953-4033-AA42-977FC8AF448B}">
+<ds:datastoreItem xmlns:ds="http://schemas.openxmlformats.org/officeDocument/2006/customXml" ds:itemID="{73DE5CBC-19A1-4055-9D0E-191AFBFC2A8E}">
   <ds:schemaRefs>
     <ds:schemaRef ds:uri="http://schemas.openxmlformats.org/officeDocument/2006/bibliography"/>
   </ds:schemaRefs>

</xml_diff>

<commit_message>
Ver Viáticos, agrego estado generico y columna fecha de pres certificado Informe de Actividad agrego filtro por departamento Permutas y Servicios lo modifico para que tome las materias externas de los conjuntos Modifico Instructivo Investigacion
</commit_message>
<xml_diff>
--- a/www/Mocovi_Designaciones_PI.docx
+++ b/www/Mocovi_Designaciones_PI.docx
@@ -15011,7 +15011,27 @@
         <w:rPr>
           <w:rFonts w:ascii="Arial" w:eastAsia="Arial" w:hAnsi="Arial" w:cs="Arial"/>
         </w:rPr>
-        <w:t>El filtro permite mostrar los viáticos cuya fecha de solicitud corresponde al período u año seleccionado. De esta manera se puede controlar rápidamente la cantidad total de días de viáticos que el proyecto ha solicitado en un año determinado.</w:t>
+        <w:t xml:space="preserve">El filtro permite mostrar los viáticos cuya </w:t>
+      </w:r>
+      <w:r>
+        <w:rPr>
+          <w:rFonts w:ascii="Arial" w:eastAsia="Arial" w:hAnsi="Arial" w:cs="Arial"/>
+          <w:i/>
+        </w:rPr>
+        <w:t xml:space="preserve">fecha de </w:t>
+      </w:r>
+      <w:r>
+        <w:rPr>
+          <w:rFonts w:ascii="Arial" w:eastAsia="Arial" w:hAnsi="Arial" w:cs="Arial"/>
+          <w:i/>
+        </w:rPr>
+        <w:t>salida</w:t>
+      </w:r>
+      <w:r>
+        <w:rPr>
+          <w:rFonts w:ascii="Arial" w:eastAsia="Arial" w:hAnsi="Arial" w:cs="Arial"/>
+        </w:rPr>
+        <w:t xml:space="preserve"> corresponde al período u año seleccionado. De esta manera se puede controlar rápidamente la cantidad total de días de viáticos que el proyecto ha solicitado en un año determinado.</w:t>
       </w:r>
     </w:p>
     <w:p>
@@ -15556,7 +15576,25 @@
           <w:i/>
           <w:color w:val="943634"/>
         </w:rPr>
-        <w:t>si el mismo es nacional o no. Si la actividad es nacional se reconocen hasta 5 días y si es internacional (es decir, si viaja fuera del país) se reconocen hasta 7 días. Además verifica que no supere los 14 días anuales.</w:t>
+        <w:t>si el mismo es nacional o no. Si la actividad es nacional se reconocen hasta 5 días y si es internacional (es decir, si viaja fuera del país) se reconocen hasta 7 días. Además verifica que no supere los 14 días anuales</w:t>
+      </w:r>
+      <w:r>
+        <w:rPr>
+          <w:rFonts w:ascii="Arial" w:eastAsia="Arial" w:hAnsi="Arial" w:cs="Arial"/>
+          <w:i/>
+          <w:color w:val="943634"/>
+        </w:rPr>
+        <w:t xml:space="preserve"> considerando la fecha de salida</w:t>
+      </w:r>
+      <w:bookmarkStart w:id="2" w:name="_GoBack"/>
+      <w:bookmarkEnd w:id="2"/>
+      <w:r>
+        <w:rPr>
+          <w:rFonts w:ascii="Arial" w:eastAsia="Arial" w:hAnsi="Arial" w:cs="Arial"/>
+          <w:i/>
+          <w:color w:val="943634"/>
+        </w:rPr>
+        <w:t>.</w:t>
       </w:r>
     </w:p>
     <w:p>
@@ -15790,28 +15828,14 @@
         <w:rPr>
           <w:rFonts w:ascii="Arial" w:eastAsia="Arial" w:hAnsi="Arial" w:cs="Arial"/>
         </w:rPr>
-        <w:t xml:space="preserve">:  </w:t>
-      </w:r>
-      <w:bookmarkStart w:id="2" w:name="_GoBack"/>
-      <w:r>
-        <w:rPr>
-          <w:rFonts w:ascii="Arial" w:eastAsia="Arial" w:hAnsi="Arial" w:cs="Arial"/>
-        </w:rPr>
-        <w:t>fecha</w:t>
+        <w:t>:  fecha</w:t>
       </w:r>
       <w:proofErr w:type="gramEnd"/>
       <w:r>
         <w:rPr>
           <w:rFonts w:ascii="Arial" w:eastAsia="Arial" w:hAnsi="Arial" w:cs="Arial"/>
         </w:rPr>
-        <w:t xml:space="preserve"> límite hasta </w:t>
-      </w:r>
-      <w:bookmarkEnd w:id="2"/>
-      <w:r>
-        <w:rPr>
-          <w:rFonts w:ascii="Arial" w:eastAsia="Arial" w:hAnsi="Arial" w:cs="Arial"/>
-        </w:rPr>
-        <w:t xml:space="preserve">la que se puede rendir el subsidio (se ingresa la fecha correspondiente a 13 meses </w:t>
+        <w:t xml:space="preserve"> límite hasta la que se puede rendir el subsidio (se ingresa la fecha correspondiente a 13 meses </w:t>
       </w:r>
       <w:r>
         <w:rPr>
@@ -16956,7 +16980,7 @@
                 <w:szCs w:val="18"/>
               </w:rPr>
               <w:drawing>
-                <wp:inline distT="0" distB="0" distL="0" distR="0" wp14:anchorId="679E6B28" wp14:editId="4381C635">
+                <wp:inline distT="0" distB="0" distL="0" distR="0" wp14:anchorId="7138F93A" wp14:editId="31BE23F3">
                   <wp:extent cx="200025" cy="190500"/>
                   <wp:effectExtent l="0" t="0" r="9525" b="0"/>
                   <wp:docPr id="62" name="Imagen 62" descr="http://170.210.81.69/mocovi_dev/1.0/img/isosubti.png?av=1.0.0"/>
@@ -17098,7 +17122,7 @@
                 <w:sz w:val="20"/>
                 <w:szCs w:val="20"/>
               </w:rPr>
-              <w:t>17</w:t>
+              <w:t>16</w:t>
             </w:r>
             <w:r>
               <w:rPr>
@@ -19444,7 +19468,7 @@
 </file>
 
 <file path=customXml/itemProps1.xml><?xml version="1.0" encoding="utf-8"?>
-<ds:datastoreItem xmlns:ds="http://schemas.openxmlformats.org/officeDocument/2006/customXml" ds:itemID="{73DE5CBC-19A1-4055-9D0E-191AFBFC2A8E}">
+<ds:datastoreItem xmlns:ds="http://schemas.openxmlformats.org/officeDocument/2006/customXml" ds:itemID="{D27C1717-FCAA-4730-9292-C07CA3384277}">
   <ds:schemaRefs>
     <ds:schemaRef ds:uri="http://schemas.openxmlformats.org/officeDocument/2006/bibliography"/>
   </ds:schemaRefs>

</xml_diff>

<commit_message>
Modifico cartel modificación Convocatoria
</commit_message>
<xml_diff>
--- a/www/Mocovi_Designaciones_PI.docx
+++ b/www/Mocovi_Designaciones_PI.docx
@@ -186,17 +186,23 @@
         </w:rPr>
       </w:pPr>
     </w:p>
-    <w:bookmarkStart w:id="0" w:name="_Toc3902666" w:displacedByCustomXml="next"/>
-    <w:bookmarkStart w:id="1" w:name="_Toc3902959" w:displacedByCustomXml="next"/>
-    <w:bookmarkStart w:id="2" w:name="_Toc3903139" w:displacedByCustomXml="next"/>
-    <w:bookmarkStart w:id="3" w:name="_Toc3903412" w:displacedByCustomXml="next"/>
-    <w:bookmarkStart w:id="4" w:name="_Toc3902665" w:displacedByCustomXml="next"/>
-    <w:bookmarkStart w:id="5" w:name="_Toc3902958" w:displacedByCustomXml="next"/>
-    <w:bookmarkStart w:id="6" w:name="_Toc3903138" w:displacedByCustomXml="next"/>
-    <w:bookmarkStart w:id="7" w:name="_Toc3903411" w:displacedByCustomXml="next"/>
+    <w:bookmarkStart w:id="0" w:name="_Toc3903412" w:displacedByCustomXml="next"/>
+    <w:bookmarkStart w:id="1" w:name="_Toc3903139" w:displacedByCustomXml="next"/>
+    <w:bookmarkStart w:id="2" w:name="_Toc3902959" w:displacedByCustomXml="next"/>
+    <w:bookmarkStart w:id="3" w:name="_Toc3902666" w:displacedByCustomXml="next"/>
+    <w:bookmarkStart w:id="4" w:name="_Toc3903411" w:displacedByCustomXml="next"/>
+    <w:bookmarkStart w:id="5" w:name="_Toc3903138" w:displacedByCustomXml="next"/>
+    <w:bookmarkStart w:id="6" w:name="_Toc3902958" w:displacedByCustomXml="next"/>
+    <w:bookmarkStart w:id="7" w:name="_Toc3902665" w:displacedByCustomXml="next"/>
     <w:sdt>
       <w:sdtPr>
         <w:rPr>
+          <w:rFonts w:ascii="Calibri" w:eastAsia="Calibri" w:hAnsi="Calibri" w:cs="Calibri"/>
+          <w:b w:val="0"/>
+          <w:bCs w:val="0"/>
+          <w:color w:val="auto"/>
+          <w:sz w:val="22"/>
+          <w:szCs w:val="22"/>
           <w:lang w:val="es-ES"/>
         </w:rPr>
         <w:id w:val="-739183400"/>
@@ -205,14 +211,7 @@
           <w:docPartUnique/>
         </w:docPartObj>
       </w:sdtPr>
-      <w:sdtEndPr>
-        <w:rPr>
-          <w:rFonts w:ascii="Calibri" w:eastAsia="Calibri" w:hAnsi="Calibri" w:cs="Calibri"/>
-          <w:color w:val="auto"/>
-          <w:sz w:val="22"/>
-          <w:szCs w:val="22"/>
-        </w:rPr>
-      </w:sdtEndPr>
+      <w:sdtEndPr/>
       <w:sdtContent>
         <w:p>
           <w:pPr>
@@ -2619,10 +2618,7 @@
     </w:p>
     <w:p/>
     <w:p/>
-    <w:p>
-      <w:bookmarkStart w:id="8" w:name="_GoBack"/>
-      <w:bookmarkEnd w:id="8"/>
-    </w:p>
+    <w:p/>
     <w:p>
       <w:pPr>
         <w:pStyle w:val="Ttulo1"/>
@@ -2634,8 +2630,8 @@
           <w:szCs w:val="36"/>
         </w:rPr>
       </w:pPr>
-      <w:bookmarkStart w:id="9" w:name="_Toc16103481"/>
-      <w:bookmarkStart w:id="10" w:name="_Toc16103825"/>
+      <w:bookmarkStart w:id="8" w:name="_Toc16103481"/>
+      <w:bookmarkStart w:id="9" w:name="_Toc16103825"/>
       <w:bookmarkEnd w:id="3"/>
       <w:bookmarkEnd w:id="2"/>
       <w:bookmarkEnd w:id="1"/>
@@ -2663,8 +2659,8 @@
       <w:bookmarkEnd w:id="6"/>
       <w:bookmarkEnd w:id="5"/>
       <w:bookmarkEnd w:id="4"/>
+      <w:bookmarkEnd w:id="8"/>
       <w:bookmarkEnd w:id="9"/>
-      <w:bookmarkEnd w:id="10"/>
     </w:p>
     <w:p>
       <w:pPr>
@@ -2885,12 +2881,12 @@
           <w:szCs w:val="36"/>
         </w:rPr>
       </w:pPr>
-      <w:bookmarkStart w:id="11" w:name="_Toc3902667"/>
-      <w:bookmarkStart w:id="12" w:name="_Toc3902960"/>
-      <w:bookmarkStart w:id="13" w:name="_Toc3903140"/>
-      <w:bookmarkStart w:id="14" w:name="_Toc3903413"/>
-      <w:bookmarkStart w:id="15" w:name="_Toc16103482"/>
-      <w:bookmarkStart w:id="16" w:name="_Toc16103826"/>
+      <w:bookmarkStart w:id="10" w:name="_Toc3902667"/>
+      <w:bookmarkStart w:id="11" w:name="_Toc3902960"/>
+      <w:bookmarkStart w:id="12" w:name="_Toc3903140"/>
+      <w:bookmarkStart w:id="13" w:name="_Toc3903413"/>
+      <w:bookmarkStart w:id="14" w:name="_Toc16103482"/>
+      <w:bookmarkStart w:id="15" w:name="_Toc16103826"/>
       <w:r>
         <w:rPr>
           <w:rFonts w:ascii="Trebuchet MS" w:eastAsia="Trebuchet MS" w:hAnsi="Trebuchet MS" w:cs="Trebuchet MS"/>
@@ -2901,12 +2897,12 @@
         <w:lastRenderedPageBreak/>
         <w:t>Estados de un Proyecto</w:t>
       </w:r>
+      <w:bookmarkEnd w:id="10"/>
       <w:bookmarkEnd w:id="11"/>
       <w:bookmarkEnd w:id="12"/>
       <w:bookmarkEnd w:id="13"/>
       <w:bookmarkEnd w:id="14"/>
       <w:bookmarkEnd w:id="15"/>
-      <w:bookmarkEnd w:id="16"/>
     </w:p>
     <w:p>
       <w:pPr>
@@ -5050,12 +5046,12 @@
           <w:szCs w:val="36"/>
         </w:rPr>
       </w:pPr>
-      <w:bookmarkStart w:id="17" w:name="_Toc3902668"/>
-      <w:bookmarkStart w:id="18" w:name="_Toc3902961"/>
-      <w:bookmarkStart w:id="19" w:name="_Toc3903141"/>
-      <w:bookmarkStart w:id="20" w:name="_Toc3903414"/>
-      <w:bookmarkStart w:id="21" w:name="_Toc16103483"/>
-      <w:bookmarkStart w:id="22" w:name="_Toc16103827"/>
+      <w:bookmarkStart w:id="16" w:name="_Toc3902668"/>
+      <w:bookmarkStart w:id="17" w:name="_Toc3902961"/>
+      <w:bookmarkStart w:id="18" w:name="_Toc3903141"/>
+      <w:bookmarkStart w:id="19" w:name="_Toc3903414"/>
+      <w:bookmarkStart w:id="20" w:name="_Toc16103483"/>
+      <w:bookmarkStart w:id="21" w:name="_Toc16103827"/>
       <w:r>
         <w:rPr>
           <w:rFonts w:ascii="Trebuchet MS" w:eastAsia="Trebuchet MS" w:hAnsi="Trebuchet MS" w:cs="Trebuchet MS"/>
@@ -5066,12 +5062,12 @@
         <w:lastRenderedPageBreak/>
         <w:t>Alta de Proyectos de Investigación</w:t>
       </w:r>
+      <w:bookmarkEnd w:id="16"/>
       <w:bookmarkEnd w:id="17"/>
       <w:bookmarkEnd w:id="18"/>
       <w:bookmarkEnd w:id="19"/>
       <w:bookmarkEnd w:id="20"/>
       <w:bookmarkEnd w:id="21"/>
-      <w:bookmarkEnd w:id="22"/>
       <w:r>
         <w:rPr>
           <w:rFonts w:ascii="Trebuchet MS" w:eastAsia="Trebuchet MS" w:hAnsi="Trebuchet MS" w:cs="Trebuchet MS"/>
@@ -5093,12 +5089,12 @@
           <w:szCs w:val="28"/>
         </w:rPr>
       </w:pPr>
-      <w:bookmarkStart w:id="23" w:name="_Toc3902669"/>
-      <w:bookmarkStart w:id="24" w:name="_Toc3902962"/>
-      <w:bookmarkStart w:id="25" w:name="_Toc3903142"/>
-      <w:bookmarkStart w:id="26" w:name="_Toc3903415"/>
-      <w:bookmarkStart w:id="27" w:name="_Toc16103484"/>
-      <w:bookmarkStart w:id="28" w:name="_Toc16103828"/>
+      <w:bookmarkStart w:id="22" w:name="_Toc3902669"/>
+      <w:bookmarkStart w:id="23" w:name="_Toc3902962"/>
+      <w:bookmarkStart w:id="24" w:name="_Toc3903142"/>
+      <w:bookmarkStart w:id="25" w:name="_Toc3903415"/>
+      <w:bookmarkStart w:id="26" w:name="_Toc16103484"/>
+      <w:bookmarkStart w:id="27" w:name="_Toc16103828"/>
       <w:r>
         <w:rPr>
           <w:rFonts w:ascii="Trebuchet MS" w:eastAsia="Trebuchet MS" w:hAnsi="Trebuchet MS" w:cs="Trebuchet MS"/>
@@ -5117,12 +5113,12 @@
         </w:rPr>
         <w:t>Datos Principales</w:t>
       </w:r>
+      <w:bookmarkEnd w:id="22"/>
       <w:bookmarkEnd w:id="23"/>
       <w:bookmarkEnd w:id="24"/>
       <w:bookmarkEnd w:id="25"/>
       <w:bookmarkEnd w:id="26"/>
       <w:bookmarkEnd w:id="27"/>
-      <w:bookmarkEnd w:id="28"/>
     </w:p>
     <w:p>
       <w:pPr>
@@ -7356,11 +7352,11 @@
           <w:color w:val="943634"/>
         </w:rPr>
       </w:pPr>
-      <w:bookmarkStart w:id="29" w:name="_Toc3902963"/>
-      <w:bookmarkStart w:id="30" w:name="_Toc3903143"/>
-      <w:bookmarkStart w:id="31" w:name="_Toc3903416"/>
-      <w:bookmarkStart w:id="32" w:name="_Toc16103485"/>
-      <w:bookmarkStart w:id="33" w:name="_Toc16103829"/>
+      <w:bookmarkStart w:id="28" w:name="_Toc3902963"/>
+      <w:bookmarkStart w:id="29" w:name="_Toc3903143"/>
+      <w:bookmarkStart w:id="30" w:name="_Toc3903416"/>
+      <w:bookmarkStart w:id="31" w:name="_Toc16103485"/>
+      <w:bookmarkStart w:id="32" w:name="_Toc16103829"/>
       <w:r>
         <w:rPr>
           <w:rFonts w:ascii="Trebuchet MS" w:eastAsia="Trebuchet MS" w:hAnsi="Trebuchet MS" w:cs="Trebuchet MS"/>
@@ -7382,11 +7378,11 @@
         </w:rPr>
         <w:t>Para ingresar un Programa de Investigación:</w:t>
       </w:r>
+      <w:bookmarkEnd w:id="28"/>
       <w:bookmarkEnd w:id="29"/>
       <w:bookmarkEnd w:id="30"/>
       <w:bookmarkEnd w:id="31"/>
       <w:bookmarkEnd w:id="32"/>
-      <w:bookmarkEnd w:id="33"/>
     </w:p>
     <w:p>
       <w:pPr>
@@ -7699,11 +7695,11 @@
           <w:color w:val="943634"/>
         </w:rPr>
       </w:pPr>
-      <w:bookmarkStart w:id="34" w:name="_Toc3902964"/>
-      <w:bookmarkStart w:id="35" w:name="_Toc3903144"/>
-      <w:bookmarkStart w:id="36" w:name="_Toc3903417"/>
-      <w:bookmarkStart w:id="37" w:name="_Toc16103486"/>
-      <w:bookmarkStart w:id="38" w:name="_Toc16103830"/>
+      <w:bookmarkStart w:id="33" w:name="_Toc3902964"/>
+      <w:bookmarkStart w:id="34" w:name="_Toc3903144"/>
+      <w:bookmarkStart w:id="35" w:name="_Toc3903417"/>
+      <w:bookmarkStart w:id="36" w:name="_Toc16103486"/>
+      <w:bookmarkStart w:id="37" w:name="_Toc16103830"/>
       <w:r>
         <w:rPr>
           <w:rFonts w:ascii="Trebuchet MS" w:eastAsia="Trebuchet MS" w:hAnsi="Trebuchet MS" w:cs="Trebuchet MS"/>
@@ -7718,11 +7714,11 @@
         </w:rPr>
         <w:t>Para ingresar un Proyecto de Programa de Investigación:</w:t>
       </w:r>
+      <w:bookmarkEnd w:id="33"/>
       <w:bookmarkEnd w:id="34"/>
       <w:bookmarkEnd w:id="35"/>
       <w:bookmarkEnd w:id="36"/>
       <w:bookmarkEnd w:id="37"/>
-      <w:bookmarkEnd w:id="38"/>
     </w:p>
     <w:p>
       <w:pPr>
@@ -7980,11 +7976,11 @@
           <w:color w:val="943634"/>
         </w:rPr>
       </w:pPr>
-      <w:bookmarkStart w:id="39" w:name="_Toc3902965"/>
-      <w:bookmarkStart w:id="40" w:name="_Toc3903145"/>
-      <w:bookmarkStart w:id="41" w:name="_Toc3903418"/>
-      <w:bookmarkStart w:id="42" w:name="_Toc16103487"/>
-      <w:bookmarkStart w:id="43" w:name="_Toc16103831"/>
+      <w:bookmarkStart w:id="38" w:name="_Toc3902965"/>
+      <w:bookmarkStart w:id="39" w:name="_Toc3903145"/>
+      <w:bookmarkStart w:id="40" w:name="_Toc3903418"/>
+      <w:bookmarkStart w:id="41" w:name="_Toc16103487"/>
+      <w:bookmarkStart w:id="42" w:name="_Toc16103831"/>
       <w:r>
         <w:rPr>
           <w:rFonts w:ascii="Trebuchet MS" w:eastAsia="Trebuchet MS" w:hAnsi="Trebuchet MS" w:cs="Trebuchet MS"/>
@@ -8000,11 +7996,11 @@
         </w:rPr>
         <w:t>Para ingresar un Proyecto de Investigación:</w:t>
       </w:r>
+      <w:bookmarkEnd w:id="38"/>
       <w:bookmarkEnd w:id="39"/>
       <w:bookmarkEnd w:id="40"/>
       <w:bookmarkEnd w:id="41"/>
       <w:bookmarkEnd w:id="42"/>
-      <w:bookmarkEnd w:id="43"/>
     </w:p>
     <w:p>
       <w:pPr>
@@ -8565,11 +8561,11 @@
           <w:szCs w:val="28"/>
         </w:rPr>
       </w:pPr>
-      <w:bookmarkStart w:id="44" w:name="_Toc3902966"/>
-      <w:bookmarkStart w:id="45" w:name="_Toc3903146"/>
-      <w:bookmarkStart w:id="46" w:name="_Toc3903419"/>
-      <w:bookmarkStart w:id="47" w:name="_Toc16103488"/>
-      <w:bookmarkStart w:id="48" w:name="_Toc16103832"/>
+      <w:bookmarkStart w:id="43" w:name="_Toc3902966"/>
+      <w:bookmarkStart w:id="44" w:name="_Toc3903146"/>
+      <w:bookmarkStart w:id="45" w:name="_Toc3903419"/>
+      <w:bookmarkStart w:id="46" w:name="_Toc16103488"/>
+      <w:bookmarkStart w:id="47" w:name="_Toc16103832"/>
       <w:r>
         <w:rPr>
           <w:rFonts w:ascii="Trebuchet MS" w:eastAsia="Trebuchet MS" w:hAnsi="Trebuchet MS" w:cs="Trebuchet MS"/>
@@ -8597,11 +8593,11 @@
         </w:rPr>
         <w:t>Participantes de un Proyecto</w:t>
       </w:r>
+      <w:bookmarkEnd w:id="43"/>
       <w:bookmarkEnd w:id="44"/>
       <w:bookmarkEnd w:id="45"/>
       <w:bookmarkEnd w:id="46"/>
       <w:bookmarkEnd w:id="47"/>
-      <w:bookmarkEnd w:id="48"/>
     </w:p>
     <w:p>
       <w:pPr>
@@ -8708,11 +8704,11 @@
           <w:szCs w:val="24"/>
         </w:rPr>
       </w:pPr>
-      <w:bookmarkStart w:id="49" w:name="_Toc3902967"/>
-      <w:bookmarkStart w:id="50" w:name="_Toc3903147"/>
-      <w:bookmarkStart w:id="51" w:name="_Toc3903420"/>
-      <w:bookmarkStart w:id="52" w:name="_Toc16103489"/>
-      <w:bookmarkStart w:id="53" w:name="_Toc16103833"/>
+      <w:bookmarkStart w:id="48" w:name="_Toc3902967"/>
+      <w:bookmarkStart w:id="49" w:name="_Toc3903147"/>
+      <w:bookmarkStart w:id="50" w:name="_Toc3903420"/>
+      <w:bookmarkStart w:id="51" w:name="_Toc16103489"/>
+      <w:bookmarkStart w:id="52" w:name="_Toc16103833"/>
       <w:r>
         <w:rPr>
           <w:rFonts w:ascii="Arial" w:eastAsia="Arial" w:hAnsi="Arial" w:cs="Arial"/>
@@ -8744,11 +8740,11 @@
         </w:rPr>
         <w:t>Unco</w:t>
       </w:r>
+      <w:bookmarkEnd w:id="48"/>
       <w:bookmarkEnd w:id="49"/>
       <w:bookmarkEnd w:id="50"/>
       <w:bookmarkEnd w:id="51"/>
       <w:bookmarkEnd w:id="52"/>
-      <w:bookmarkEnd w:id="53"/>
       <w:proofErr w:type="spellEnd"/>
     </w:p>
     <w:p>
@@ -9254,7 +9250,7 @@
               </wp:anchor>
             </w:drawing>
           </mc:Choice>
-          <mc:Fallback xmlns:cx="http://schemas.microsoft.com/office/drawing/2014/chartex" xmlns:cx1="http://schemas.microsoft.com/office/drawing/2015/9/8/chartex" xmlns:cx2="http://schemas.microsoft.com/office/drawing/2015/10/21/chartex" xmlns:cx3="http://schemas.microsoft.com/office/drawing/2016/5/9/chartex" xmlns:cx4="http://schemas.microsoft.com/office/drawing/2016/5/10/chartex" xmlns:cx5="http://schemas.microsoft.com/office/drawing/2016/5/11/chartex" xmlns:cx6="http://schemas.microsoft.com/office/drawing/2016/5/12/chartex" xmlns:cx7="http://schemas.microsoft.com/office/drawing/2016/5/13/chartex" xmlns:cx8="http://schemas.microsoft.com/office/drawing/2016/5/14/chartex" xmlns:aink="http://schemas.microsoft.com/office/drawing/2016/ink" xmlns:am3d="http://schemas.microsoft.com/office/drawing/2017/model3d" xmlns:w15="http://schemas.microsoft.com/office/word/2012/wordml" xmlns:w16cid="http://schemas.microsoft.com/office/word/2016/wordml/cid" xmlns:w16se="http://schemas.microsoft.com/office/word/2015/wordml/symex">
+          <mc:Fallback xmlns:w16se="http://schemas.microsoft.com/office/word/2015/wordml/symex" xmlns:w16cid="http://schemas.microsoft.com/office/word/2016/wordml/cid" xmlns:w15="http://schemas.microsoft.com/office/word/2012/wordml" xmlns:am3d="http://schemas.microsoft.com/office/drawing/2017/model3d" xmlns:aink="http://schemas.microsoft.com/office/drawing/2016/ink" xmlns:cx8="http://schemas.microsoft.com/office/drawing/2016/5/14/chartex" xmlns:cx7="http://schemas.microsoft.com/office/drawing/2016/5/13/chartex" xmlns:cx6="http://schemas.microsoft.com/office/drawing/2016/5/12/chartex" xmlns:cx5="http://schemas.microsoft.com/office/drawing/2016/5/11/chartex" xmlns:cx4="http://schemas.microsoft.com/office/drawing/2016/5/10/chartex" xmlns:cx3="http://schemas.microsoft.com/office/drawing/2016/5/9/chartex" xmlns:cx2="http://schemas.microsoft.com/office/drawing/2015/10/21/chartex" xmlns:cx1="http://schemas.microsoft.com/office/drawing/2015/9/8/chartex" xmlns:cx="http://schemas.microsoft.com/office/drawing/2014/chartex">
             <w:pict>
               <v:shape w14:anchorId="167DA348" id="Straight Arrow Connector 11" o:spid="_x0000_s1026" type="#_x0000_t32" style="position:absolute;margin-left:241pt;margin-top:135pt;width:57.85pt;height:2pt;z-index:251651584;visibility:visible;mso-wrap-style:square;mso-wrap-distance-left:9pt;mso-wrap-distance-top:0;mso-wrap-distance-right:9pt;mso-wrap-distance-bottom:0;mso-position-horizontal:absolute;mso-position-horizontal-relative:text;mso-position-vertical:absolute;mso-position-vertical-relative:text" o:gfxdata="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" strokecolor="#00b050" strokeweight="1.5pt">
                 <v:stroke startarrowwidth="narrow" startarrowlength="short" endarrow="classic" endarrowwidth="wide" endarrowlength="long"/>
@@ -9392,7 +9388,7 @@
               </wp:anchor>
             </w:drawing>
           </mc:Choice>
-          <mc:Fallback xmlns:cx="http://schemas.microsoft.com/office/drawing/2014/chartex" xmlns:cx1="http://schemas.microsoft.com/office/drawing/2015/9/8/chartex" xmlns:cx2="http://schemas.microsoft.com/office/drawing/2015/10/21/chartex" xmlns:cx3="http://schemas.microsoft.com/office/drawing/2016/5/9/chartex" xmlns:cx4="http://schemas.microsoft.com/office/drawing/2016/5/10/chartex" xmlns:cx5="http://schemas.microsoft.com/office/drawing/2016/5/11/chartex" xmlns:cx6="http://schemas.microsoft.com/office/drawing/2016/5/12/chartex" xmlns:cx7="http://schemas.microsoft.com/office/drawing/2016/5/13/chartex" xmlns:cx8="http://schemas.microsoft.com/office/drawing/2016/5/14/chartex" xmlns:aink="http://schemas.microsoft.com/office/drawing/2016/ink" xmlns:am3d="http://schemas.microsoft.com/office/drawing/2017/model3d" xmlns:w15="http://schemas.microsoft.com/office/word/2012/wordml" xmlns:w16cid="http://schemas.microsoft.com/office/word/2016/wordml/cid" xmlns:w16se="http://schemas.microsoft.com/office/word/2015/wordml/symex">
+          <mc:Fallback xmlns:w16se="http://schemas.microsoft.com/office/word/2015/wordml/symex" xmlns:w16cid="http://schemas.microsoft.com/office/word/2016/wordml/cid" xmlns:w15="http://schemas.microsoft.com/office/word/2012/wordml" xmlns:am3d="http://schemas.microsoft.com/office/drawing/2017/model3d" xmlns:aink="http://schemas.microsoft.com/office/drawing/2016/ink" xmlns:cx8="http://schemas.microsoft.com/office/drawing/2016/5/14/chartex" xmlns:cx7="http://schemas.microsoft.com/office/drawing/2016/5/13/chartex" xmlns:cx6="http://schemas.microsoft.com/office/drawing/2016/5/12/chartex" xmlns:cx5="http://schemas.microsoft.com/office/drawing/2016/5/11/chartex" xmlns:cx4="http://schemas.microsoft.com/office/drawing/2016/5/10/chartex" xmlns:cx3="http://schemas.microsoft.com/office/drawing/2016/5/9/chartex" xmlns:cx2="http://schemas.microsoft.com/office/drawing/2015/10/21/chartex" xmlns:cx1="http://schemas.microsoft.com/office/drawing/2015/9/8/chartex" xmlns:cx="http://schemas.microsoft.com/office/drawing/2014/chartex">
             <w:pict>
               <v:shape w14:anchorId="400573C0" id="Straight Arrow Connector 22" o:spid="_x0000_s1026" type="#_x0000_t32" style="position:absolute;margin-left:230pt;margin-top:120pt;width:68pt;height:2pt;z-index:251658752;visibility:visible;mso-wrap-style:square;mso-wrap-distance-left:9pt;mso-wrap-distance-top:0;mso-wrap-distance-right:9pt;mso-wrap-distance-bottom:0;mso-position-horizontal:absolute;mso-position-horizontal-relative:text;mso-position-vertical:absolute;mso-position-vertical-relative:text" o:gfxdata="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" strokecolor="#4a7dba" strokeweight="1.5pt">
                 <v:stroke startarrowwidth="narrow" startarrowlength="short" endarrow="classic" endarrowwidth="wide" endarrowlength="long"/>
@@ -9618,7 +9614,7 @@
               </wp:anchor>
             </w:drawing>
           </mc:Choice>
-          <mc:Fallback xmlns:cx="http://schemas.microsoft.com/office/drawing/2014/chartex" xmlns:cx1="http://schemas.microsoft.com/office/drawing/2015/9/8/chartex" xmlns:cx2="http://schemas.microsoft.com/office/drawing/2015/10/21/chartex" xmlns:cx3="http://schemas.microsoft.com/office/drawing/2016/5/9/chartex" xmlns:cx4="http://schemas.microsoft.com/office/drawing/2016/5/10/chartex" xmlns:cx5="http://schemas.microsoft.com/office/drawing/2016/5/11/chartex" xmlns:cx6="http://schemas.microsoft.com/office/drawing/2016/5/12/chartex" xmlns:cx7="http://schemas.microsoft.com/office/drawing/2016/5/13/chartex" xmlns:cx8="http://schemas.microsoft.com/office/drawing/2016/5/14/chartex" xmlns:aink="http://schemas.microsoft.com/office/drawing/2016/ink" xmlns:am3d="http://schemas.microsoft.com/office/drawing/2017/model3d" xmlns:w15="http://schemas.microsoft.com/office/word/2012/wordml" xmlns:w16cid="http://schemas.microsoft.com/office/word/2016/wordml/cid" xmlns:w16se="http://schemas.microsoft.com/office/word/2015/wordml/symex">
+          <mc:Fallback xmlns:w16se="http://schemas.microsoft.com/office/word/2015/wordml/symex" xmlns:w16cid="http://schemas.microsoft.com/office/word/2016/wordml/cid" xmlns:w15="http://schemas.microsoft.com/office/word/2012/wordml" xmlns:am3d="http://schemas.microsoft.com/office/drawing/2017/model3d" xmlns:aink="http://schemas.microsoft.com/office/drawing/2016/ink" xmlns:cx8="http://schemas.microsoft.com/office/drawing/2016/5/14/chartex" xmlns:cx7="http://schemas.microsoft.com/office/drawing/2016/5/13/chartex" xmlns:cx6="http://schemas.microsoft.com/office/drawing/2016/5/12/chartex" xmlns:cx5="http://schemas.microsoft.com/office/drawing/2016/5/11/chartex" xmlns:cx4="http://schemas.microsoft.com/office/drawing/2016/5/10/chartex" xmlns:cx3="http://schemas.microsoft.com/office/drawing/2016/5/9/chartex" xmlns:cx2="http://schemas.microsoft.com/office/drawing/2015/10/21/chartex" xmlns:cx1="http://schemas.microsoft.com/office/drawing/2015/9/8/chartex" xmlns:cx="http://schemas.microsoft.com/office/drawing/2014/chartex">
             <w:pict>
               <v:shape w14:anchorId="1605AEF9" id="Straight Arrow Connector 14" o:spid="_x0000_s1026" type="#_x0000_t32" style="position:absolute;margin-left:159pt;margin-top:162pt;width:138.1pt;height:2pt;z-index:251657728;visibility:visible;mso-wrap-style:square;mso-wrap-distance-left:9pt;mso-wrap-distance-top:0;mso-wrap-distance-right:9pt;mso-wrap-distance-bottom:0;mso-position-horizontal:absolute;mso-position-horizontal-relative:text;mso-position-vertical:absolute;mso-position-vertical-relative:text" o:gfxdata="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" strokecolor="#f79646 [3209]" strokeweight="1.5pt">
                 <v:stroke startarrowwidth="narrow" startarrowlength="short" endarrow="classic" endarrowwidth="wide" endarrowlength="long"/>
@@ -10676,11 +10672,11 @@
           <w:szCs w:val="24"/>
         </w:rPr>
       </w:pPr>
-      <w:bookmarkStart w:id="54" w:name="_Toc3902968"/>
-      <w:bookmarkStart w:id="55" w:name="_Toc3903148"/>
-      <w:bookmarkStart w:id="56" w:name="_Toc3903421"/>
-      <w:bookmarkStart w:id="57" w:name="_Toc16103490"/>
-      <w:bookmarkStart w:id="58" w:name="_Toc16103834"/>
+      <w:bookmarkStart w:id="53" w:name="_Toc3902968"/>
+      <w:bookmarkStart w:id="54" w:name="_Toc3903148"/>
+      <w:bookmarkStart w:id="55" w:name="_Toc3903421"/>
+      <w:bookmarkStart w:id="56" w:name="_Toc16103490"/>
+      <w:bookmarkStart w:id="57" w:name="_Toc16103834"/>
       <w:r>
         <w:rPr>
           <w:rFonts w:ascii="Arial" w:eastAsia="Arial" w:hAnsi="Arial" w:cs="Arial"/>
@@ -10712,11 +10708,11 @@
         </w:rPr>
         <w:t>Unco</w:t>
       </w:r>
+      <w:bookmarkEnd w:id="53"/>
       <w:bookmarkEnd w:id="54"/>
       <w:bookmarkEnd w:id="55"/>
       <w:bookmarkEnd w:id="56"/>
       <w:bookmarkEnd w:id="57"/>
-      <w:bookmarkEnd w:id="58"/>
       <w:proofErr w:type="spellEnd"/>
     </w:p>
     <w:p>
@@ -11276,8 +11272,8 @@
           <w:szCs w:val="24"/>
         </w:rPr>
       </w:pPr>
-      <w:bookmarkStart w:id="59" w:name="_gjdgxs" w:colFirst="0" w:colLast="0"/>
-      <w:bookmarkEnd w:id="59"/>
+      <w:bookmarkStart w:id="58" w:name="_gjdgxs" w:colFirst="0" w:colLast="0"/>
+      <w:bookmarkEnd w:id="58"/>
       <w:r>
         <w:rPr>
           <w:rFonts w:ascii="Arial" w:eastAsia="Arial" w:hAnsi="Arial" w:cs="Arial"/>
@@ -11977,11 +11973,11 @@
           <w:szCs w:val="24"/>
         </w:rPr>
       </w:pPr>
-      <w:bookmarkStart w:id="60" w:name="_Toc3902969"/>
-      <w:bookmarkStart w:id="61" w:name="_Toc3903149"/>
-      <w:bookmarkStart w:id="62" w:name="_Toc3903422"/>
-      <w:bookmarkStart w:id="63" w:name="_Toc16103491"/>
-      <w:bookmarkStart w:id="64" w:name="_Toc16103835"/>
+      <w:bookmarkStart w:id="59" w:name="_Toc3902969"/>
+      <w:bookmarkStart w:id="60" w:name="_Toc3903149"/>
+      <w:bookmarkStart w:id="61" w:name="_Toc3903422"/>
+      <w:bookmarkStart w:id="62" w:name="_Toc16103491"/>
+      <w:bookmarkStart w:id="63" w:name="_Toc16103835"/>
       <w:r>
         <w:rPr>
           <w:rFonts w:ascii="Arial" w:eastAsia="Arial" w:hAnsi="Arial" w:cs="Arial"/>
@@ -12002,11 +11998,11 @@
         </w:rPr>
         <w:t>Pestaña Planilla de Personal Afectado</w:t>
       </w:r>
+      <w:bookmarkEnd w:id="59"/>
       <w:bookmarkEnd w:id="60"/>
       <w:bookmarkEnd w:id="61"/>
       <w:bookmarkEnd w:id="62"/>
       <w:bookmarkEnd w:id="63"/>
-      <w:bookmarkEnd w:id="64"/>
       <w:r>
         <w:rPr>
           <w:rFonts w:ascii="Arial" w:eastAsia="Arial" w:hAnsi="Arial" w:cs="Arial"/>
@@ -12076,11 +12072,11 @@
           <w:szCs w:val="24"/>
         </w:rPr>
       </w:pPr>
-      <w:bookmarkStart w:id="65" w:name="_Toc3902970"/>
-      <w:bookmarkStart w:id="66" w:name="_Toc3903150"/>
-      <w:bookmarkStart w:id="67" w:name="_Toc3903423"/>
-      <w:bookmarkStart w:id="68" w:name="_Toc16103492"/>
-      <w:bookmarkStart w:id="69" w:name="_Toc16103836"/>
+      <w:bookmarkStart w:id="64" w:name="_Toc3902970"/>
+      <w:bookmarkStart w:id="65" w:name="_Toc3903150"/>
+      <w:bookmarkStart w:id="66" w:name="_Toc3903423"/>
+      <w:bookmarkStart w:id="67" w:name="_Toc16103492"/>
+      <w:bookmarkStart w:id="68" w:name="_Toc16103836"/>
       <w:r>
         <w:rPr>
           <w:rFonts w:ascii="Arial" w:eastAsia="Arial" w:hAnsi="Arial" w:cs="Arial"/>
@@ -12101,11 +12097,11 @@
         </w:rPr>
         <w:t>Pestaña Movimientos</w:t>
       </w:r>
+      <w:bookmarkEnd w:id="64"/>
       <w:bookmarkEnd w:id="65"/>
       <w:bookmarkEnd w:id="66"/>
       <w:bookmarkEnd w:id="67"/>
       <w:bookmarkEnd w:id="68"/>
-      <w:bookmarkEnd w:id="69"/>
     </w:p>
     <w:p>
       <w:pPr>
@@ -12525,10 +12521,10 @@
           <w:szCs w:val="28"/>
         </w:rPr>
       </w:pPr>
-      <w:bookmarkStart w:id="70" w:name="_Toc3903151"/>
-      <w:bookmarkStart w:id="71" w:name="_Toc3903424"/>
-      <w:bookmarkStart w:id="72" w:name="_Toc16103493"/>
-      <w:bookmarkStart w:id="73" w:name="_Toc16103837"/>
+      <w:bookmarkStart w:id="69" w:name="_Toc3903151"/>
+      <w:bookmarkStart w:id="70" w:name="_Toc3903424"/>
+      <w:bookmarkStart w:id="71" w:name="_Toc16103493"/>
+      <w:bookmarkStart w:id="72" w:name="_Toc16103837"/>
       <w:r>
         <w:rPr>
           <w:rFonts w:ascii="Trebuchet MS" w:eastAsia="Trebuchet MS" w:hAnsi="Trebuchet MS" w:cs="Trebuchet MS"/>
@@ -12547,10 +12543,10 @@
         </w:rPr>
         <w:t>Presupuesto</w:t>
       </w:r>
+      <w:bookmarkEnd w:id="69"/>
       <w:bookmarkEnd w:id="70"/>
       <w:bookmarkEnd w:id="71"/>
       <w:bookmarkEnd w:id="72"/>
-      <w:bookmarkEnd w:id="73"/>
     </w:p>
     <w:p>
       <w:pPr>
@@ -12851,7 +12847,7 @@
               </wp:anchor>
             </w:drawing>
           </mc:Choice>
-          <mc:Fallback xmlns:cx="http://schemas.microsoft.com/office/drawing/2014/chartex" xmlns:cx1="http://schemas.microsoft.com/office/drawing/2015/9/8/chartex" xmlns:cx2="http://schemas.microsoft.com/office/drawing/2015/10/21/chartex" xmlns:cx3="http://schemas.microsoft.com/office/drawing/2016/5/9/chartex" xmlns:cx4="http://schemas.microsoft.com/office/drawing/2016/5/10/chartex" xmlns:cx5="http://schemas.microsoft.com/office/drawing/2016/5/11/chartex" xmlns:cx6="http://schemas.microsoft.com/office/drawing/2016/5/12/chartex" xmlns:cx7="http://schemas.microsoft.com/office/drawing/2016/5/13/chartex" xmlns:cx8="http://schemas.microsoft.com/office/drawing/2016/5/14/chartex" xmlns:aink="http://schemas.microsoft.com/office/drawing/2016/ink" xmlns:am3d="http://schemas.microsoft.com/office/drawing/2017/model3d" xmlns:w15="http://schemas.microsoft.com/office/word/2012/wordml" xmlns:w16cid="http://schemas.microsoft.com/office/word/2016/wordml/cid" xmlns:w16se="http://schemas.microsoft.com/office/word/2015/wordml/symex">
+          <mc:Fallback xmlns:w16se="http://schemas.microsoft.com/office/word/2015/wordml/symex" xmlns:w16cid="http://schemas.microsoft.com/office/word/2016/wordml/cid" xmlns:w15="http://schemas.microsoft.com/office/word/2012/wordml" xmlns:am3d="http://schemas.microsoft.com/office/drawing/2017/model3d" xmlns:aink="http://schemas.microsoft.com/office/drawing/2016/ink" xmlns:cx8="http://schemas.microsoft.com/office/drawing/2016/5/14/chartex" xmlns:cx7="http://schemas.microsoft.com/office/drawing/2016/5/13/chartex" xmlns:cx6="http://schemas.microsoft.com/office/drawing/2016/5/12/chartex" xmlns:cx5="http://schemas.microsoft.com/office/drawing/2016/5/11/chartex" xmlns:cx4="http://schemas.microsoft.com/office/drawing/2016/5/10/chartex" xmlns:cx3="http://schemas.microsoft.com/office/drawing/2016/5/9/chartex" xmlns:cx2="http://schemas.microsoft.com/office/drawing/2015/10/21/chartex" xmlns:cx1="http://schemas.microsoft.com/office/drawing/2015/9/8/chartex" xmlns:cx="http://schemas.microsoft.com/office/drawing/2014/chartex">
             <w:pict>
               <v:shape w14:anchorId="17C48551" id="Straight Arrow Connector 18" o:spid="_x0000_s1026" type="#_x0000_t32" style="position:absolute;margin-left:380pt;margin-top:31pt;width:9.25pt;height:34pt;rotation:180;flip:x;z-index:251662848;visibility:visible;mso-wrap-style:square;mso-wrap-distance-left:9pt;mso-wrap-distance-top:0;mso-wrap-distance-right:9pt;mso-wrap-distance-bottom:0;mso-position-horizontal:absolute;mso-position-horizontal-relative:text;mso-position-vertical:absolute;mso-position-vertical-relative:text" o:gfxdata="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" strokecolor="#c00000" strokeweight="1.75pt">
                 <v:stroke startarrowwidth="narrow" startarrowlength="short" endarrow="classic"/>
@@ -12910,7 +12906,7 @@
               </wp:anchor>
             </w:drawing>
           </mc:Choice>
-          <mc:Fallback xmlns:cx="http://schemas.microsoft.com/office/drawing/2014/chartex" xmlns:cx1="http://schemas.microsoft.com/office/drawing/2015/9/8/chartex" xmlns:cx2="http://schemas.microsoft.com/office/drawing/2015/10/21/chartex" xmlns:cx3="http://schemas.microsoft.com/office/drawing/2016/5/9/chartex" xmlns:cx4="http://schemas.microsoft.com/office/drawing/2016/5/10/chartex" xmlns:cx5="http://schemas.microsoft.com/office/drawing/2016/5/11/chartex" xmlns:cx6="http://schemas.microsoft.com/office/drawing/2016/5/12/chartex" xmlns:cx7="http://schemas.microsoft.com/office/drawing/2016/5/13/chartex" xmlns:cx8="http://schemas.microsoft.com/office/drawing/2016/5/14/chartex" xmlns:aink="http://schemas.microsoft.com/office/drawing/2016/ink" xmlns:am3d="http://schemas.microsoft.com/office/drawing/2017/model3d" xmlns:w15="http://schemas.microsoft.com/office/word/2012/wordml" xmlns:w16cid="http://schemas.microsoft.com/office/word/2016/wordml/cid" xmlns:w16se="http://schemas.microsoft.com/office/word/2015/wordml/symex">
+          <mc:Fallback xmlns:w16se="http://schemas.microsoft.com/office/word/2015/wordml/symex" xmlns:w16cid="http://schemas.microsoft.com/office/word/2016/wordml/cid" xmlns:w15="http://schemas.microsoft.com/office/word/2012/wordml" xmlns:am3d="http://schemas.microsoft.com/office/drawing/2017/model3d" xmlns:aink="http://schemas.microsoft.com/office/drawing/2016/ink" xmlns:cx8="http://schemas.microsoft.com/office/drawing/2016/5/14/chartex" xmlns:cx7="http://schemas.microsoft.com/office/drawing/2016/5/13/chartex" xmlns:cx6="http://schemas.microsoft.com/office/drawing/2016/5/12/chartex" xmlns:cx5="http://schemas.microsoft.com/office/drawing/2016/5/11/chartex" xmlns:cx4="http://schemas.microsoft.com/office/drawing/2016/5/10/chartex" xmlns:cx3="http://schemas.microsoft.com/office/drawing/2016/5/9/chartex" xmlns:cx2="http://schemas.microsoft.com/office/drawing/2015/10/21/chartex" xmlns:cx1="http://schemas.microsoft.com/office/drawing/2015/9/8/chartex" xmlns:cx="http://schemas.microsoft.com/office/drawing/2014/chartex">
             <w:pict>
               <v:shape w14:anchorId="222E9106" id="Straight Arrow Connector 15" o:spid="_x0000_s1026" type="#_x0000_t32" style="position:absolute;margin-left:269pt;margin-top:168pt;width:31.75pt;height:9.25pt;rotation:180;z-index:251663872;visibility:visible;mso-wrap-style:square;mso-wrap-distance-left:9pt;mso-wrap-distance-top:0;mso-wrap-distance-right:9pt;mso-wrap-distance-bottom:0;mso-position-horizontal:absolute;mso-position-horizontal-relative:text;mso-position-vertical:absolute;mso-position-vertical-relative:text" o:gfxdata="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" strokecolor="#c00000" strokeweight="1.75pt">
                 <v:stroke startarrowwidth="narrow" startarrowlength="short" endarrow="classic"/>
@@ -13047,10 +13043,10 @@
           <w:szCs w:val="28"/>
         </w:rPr>
       </w:pPr>
-      <w:bookmarkStart w:id="74" w:name="_Toc3903152"/>
-      <w:bookmarkStart w:id="75" w:name="_Toc3903425"/>
-      <w:bookmarkStart w:id="76" w:name="_Toc16103494"/>
-      <w:bookmarkStart w:id="77" w:name="_Toc16103838"/>
+      <w:bookmarkStart w:id="73" w:name="_Toc3903152"/>
+      <w:bookmarkStart w:id="74" w:name="_Toc3903425"/>
+      <w:bookmarkStart w:id="75" w:name="_Toc16103494"/>
+      <w:bookmarkStart w:id="76" w:name="_Toc16103838"/>
       <w:r>
         <w:rPr>
           <w:rFonts w:ascii="Trebuchet MS" w:eastAsia="Trebuchet MS" w:hAnsi="Trebuchet MS" w:cs="Trebuchet MS"/>
@@ -13069,10 +13065,10 @@
         </w:rPr>
         <w:t>Adjuntos</w:t>
       </w:r>
+      <w:bookmarkEnd w:id="73"/>
       <w:bookmarkEnd w:id="74"/>
       <w:bookmarkEnd w:id="75"/>
       <w:bookmarkEnd w:id="76"/>
-      <w:bookmarkEnd w:id="77"/>
     </w:p>
     <w:p>
       <w:pPr>
@@ -13427,7 +13423,7 @@
           <w:szCs w:val="28"/>
         </w:rPr>
       </w:pPr>
-      <w:bookmarkStart w:id="78" w:name="_Toc3903426"/>
+      <w:bookmarkStart w:id="77" w:name="_Toc3903426"/>
     </w:p>
     <w:p>
       <w:pPr>
@@ -13440,7 +13436,7 @@
           <w:szCs w:val="28"/>
         </w:rPr>
       </w:pPr>
-      <w:bookmarkStart w:id="79" w:name="_Toc16103839"/>
+      <w:bookmarkStart w:id="78" w:name="_Toc16103839"/>
       <w:r>
         <w:rPr>
           <w:rFonts w:ascii="Trebuchet MS" w:eastAsia="Trebuchet MS" w:hAnsi="Trebuchet MS" w:cs="Trebuchet MS"/>
@@ -13459,8 +13455,8 @@
         </w:rPr>
         <w:t>SOLICITUD</w:t>
       </w:r>
+      <w:bookmarkEnd w:id="77"/>
       <w:bookmarkEnd w:id="78"/>
-      <w:bookmarkEnd w:id="79"/>
     </w:p>
     <w:p>
       <w:pPr>
@@ -14149,9 +14145,9 @@
           <w:szCs w:val="28"/>
         </w:rPr>
       </w:pPr>
-      <w:bookmarkStart w:id="80" w:name="_Toc3903427"/>
-      <w:bookmarkStart w:id="81" w:name="_Toc16103495"/>
-      <w:bookmarkStart w:id="82" w:name="_Toc16103840"/>
+      <w:bookmarkStart w:id="79" w:name="_Toc3903427"/>
+      <w:bookmarkStart w:id="80" w:name="_Toc16103495"/>
+      <w:bookmarkStart w:id="81" w:name="_Toc16103840"/>
       <w:r>
         <w:rPr>
           <w:rFonts w:ascii="Trebuchet MS" w:eastAsia="Trebuchet MS" w:hAnsi="Trebuchet MS" w:cs="Trebuchet MS"/>
@@ -14172,9 +14168,9 @@
         </w:rPr>
         <w:t>Datos Administrativos</w:t>
       </w:r>
+      <w:bookmarkEnd w:id="79"/>
       <w:bookmarkEnd w:id="80"/>
       <w:bookmarkEnd w:id="81"/>
-      <w:bookmarkEnd w:id="82"/>
       <w:r>
         <w:rPr>
           <w:rFonts w:ascii="Trebuchet MS" w:eastAsia="Trebuchet MS" w:hAnsi="Trebuchet MS" w:cs="Trebuchet MS"/>
@@ -14825,7 +14821,19 @@
           <w:sz w:val="24"/>
           <w:szCs w:val="24"/>
         </w:rPr>
-        <w:t xml:space="preserve">Observaciones </w:t>
+        <w:t>Observación</w:t>
+      </w:r>
+      <w:bookmarkStart w:id="82" w:name="_GoBack"/>
+      <w:bookmarkEnd w:id="82"/>
+      <w:r>
+        <w:rPr>
+          <w:rFonts w:ascii="Arial" w:eastAsia="Arial" w:hAnsi="Arial" w:cs="Arial"/>
+          <w:b/>
+          <w:color w:val="000000"/>
+          <w:sz w:val="24"/>
+          <w:szCs w:val="24"/>
+        </w:rPr>
+        <w:t xml:space="preserve"> </w:t>
       </w:r>
       <w:proofErr w:type="spellStart"/>
       <w:r>
@@ -14900,7 +14908,17 @@
           <w:sz w:val="24"/>
           <w:szCs w:val="24"/>
         </w:rPr>
-        <w:t xml:space="preserve">Observaciones UA: </w:t>
+        <w:t>Observación</w:t>
+      </w:r>
+      <w:r>
+        <w:rPr>
+          <w:rFonts w:ascii="Arial" w:eastAsia="Arial" w:hAnsi="Arial" w:cs="Arial"/>
+          <w:b/>
+          <w:color w:val="000000"/>
+          <w:sz w:val="24"/>
+          <w:szCs w:val="24"/>
+        </w:rPr>
+        <w:t xml:space="preserve"> UA: </w:t>
       </w:r>
       <w:r>
         <w:rPr>
@@ -23186,7 +23204,7 @@
         <w:sz w:val="20"/>
         <w:szCs w:val="20"/>
       </w:rPr>
-      <w:t>2</w:t>
+      <w:t>17</w:t>
     </w:r>
     <w:r>
       <w:rPr>
@@ -23474,7 +23492,7 @@
             </wp:anchor>
           </w:drawing>
         </mc:Choice>
-        <mc:Fallback xmlns:cx="http://schemas.microsoft.com/office/drawing/2014/chartex" xmlns:cx1="http://schemas.microsoft.com/office/drawing/2015/9/8/chartex" xmlns:cx2="http://schemas.microsoft.com/office/drawing/2015/10/21/chartex" xmlns:cx3="http://schemas.microsoft.com/office/drawing/2016/5/9/chartex" xmlns:cx4="http://schemas.microsoft.com/office/drawing/2016/5/10/chartex" xmlns:cx5="http://schemas.microsoft.com/office/drawing/2016/5/11/chartex" xmlns:cx6="http://schemas.microsoft.com/office/drawing/2016/5/12/chartex" xmlns:cx7="http://schemas.microsoft.com/office/drawing/2016/5/13/chartex" xmlns:cx8="http://schemas.microsoft.com/office/drawing/2016/5/14/chartex" xmlns:aink="http://schemas.microsoft.com/office/drawing/2016/ink" xmlns:am3d="http://schemas.microsoft.com/office/drawing/2017/model3d" xmlns:w15="http://schemas.microsoft.com/office/word/2012/wordml" xmlns:w16cid="http://schemas.microsoft.com/office/word/2016/wordml/cid" xmlns:w16se="http://schemas.microsoft.com/office/word/2015/wordml/symex">
+        <mc:Fallback xmlns:w16se="http://schemas.microsoft.com/office/word/2015/wordml/symex" xmlns:w16cid="http://schemas.microsoft.com/office/word/2016/wordml/cid" xmlns:w15="http://schemas.microsoft.com/office/word/2012/wordml" xmlns:am3d="http://schemas.microsoft.com/office/drawing/2017/model3d" xmlns:aink="http://schemas.microsoft.com/office/drawing/2016/ink" xmlns:cx8="http://schemas.microsoft.com/office/drawing/2016/5/14/chartex" xmlns:cx7="http://schemas.microsoft.com/office/drawing/2016/5/13/chartex" xmlns:cx6="http://schemas.microsoft.com/office/drawing/2016/5/12/chartex" xmlns:cx5="http://schemas.microsoft.com/office/drawing/2016/5/11/chartex" xmlns:cx4="http://schemas.microsoft.com/office/drawing/2016/5/10/chartex" xmlns:cx3="http://schemas.microsoft.com/office/drawing/2016/5/9/chartex" xmlns:cx2="http://schemas.microsoft.com/office/drawing/2015/10/21/chartex" xmlns:cx1="http://schemas.microsoft.com/office/drawing/2015/9/8/chartex" xmlns:cx="http://schemas.microsoft.com/office/drawing/2014/chartex">
           <w:pict>
             <v:shapetype w14:anchorId="7E4534D3" id="_x0000_t32" coordsize="21600,21600" o:spt="32" o:oned="t" path="m,l21600,21600e" filled="f">
               <v:path arrowok="t" fillok="f" o:connecttype="none"/>
@@ -23526,7 +23544,7 @@
         <v:path o:extrusionok="f" gradientshapeok="t" o:connecttype="rect"/>
         <o:lock v:ext="edit" aspectratio="t"/>
       </v:shapetype>
-      <v:shape id="_x0000_i1057" type="#_x0000_t75" style="width:21pt;height:15pt;visibility:visible;mso-wrap-style:square" o:bullet="t">
+      <v:shape id="_x0000_i1027" type="#_x0000_t75" style="width:21pt;height:15pt;visibility:visible;mso-wrap-style:square" o:bullet="t">
         <v:imagedata r:id="rId1" o:title=""/>
       </v:shape>
     </w:pict>
@@ -27997,7 +28015,7 @@
 </file>
 
 <file path=customXml/itemProps1.xml><?xml version="1.0" encoding="utf-8"?>
-<ds:datastoreItem xmlns:ds="http://schemas.openxmlformats.org/officeDocument/2006/customXml" ds:itemID="{EDD52698-FB3A-42AC-B7DA-5EB64AEE3F81}">
+<ds:datastoreItem xmlns:ds="http://schemas.openxmlformats.org/officeDocument/2006/customXml" ds:itemID="{5B66D5B7-63BB-441C-845B-359EF5E47443}">
   <ds:schemaRefs>
     <ds:schemaRef ds:uri="http://schemas.openxmlformats.org/officeDocument/2006/bibliography"/>
   </ds:schemaRefs>

</xml_diff>

<commit_message>
Agrego registro de firmas en los datos personales del docente Modifico Manual Proyectos de Investigación
</commit_message>
<xml_diff>
--- a/www/Mocovi_Designaciones_PI.docx
+++ b/www/Mocovi_Designaciones_PI.docx
@@ -186,14 +186,14 @@
         </w:rPr>
       </w:pPr>
     </w:p>
-    <w:bookmarkStart w:id="0" w:name="_Toc3903412" w:displacedByCustomXml="next"/>
-    <w:bookmarkStart w:id="1" w:name="_Toc3903139" w:displacedByCustomXml="next"/>
-    <w:bookmarkStart w:id="2" w:name="_Toc3902959" w:displacedByCustomXml="next"/>
-    <w:bookmarkStart w:id="3" w:name="_Toc3902666" w:displacedByCustomXml="next"/>
-    <w:bookmarkStart w:id="4" w:name="_Toc3903411" w:displacedByCustomXml="next"/>
-    <w:bookmarkStart w:id="5" w:name="_Toc3903138" w:displacedByCustomXml="next"/>
-    <w:bookmarkStart w:id="6" w:name="_Toc3902958" w:displacedByCustomXml="next"/>
-    <w:bookmarkStart w:id="7" w:name="_Toc3902665" w:displacedByCustomXml="next"/>
+    <w:bookmarkStart w:id="0" w:name="_Toc3902666" w:displacedByCustomXml="next"/>
+    <w:bookmarkStart w:id="1" w:name="_Toc3902959" w:displacedByCustomXml="next"/>
+    <w:bookmarkStart w:id="2" w:name="_Toc3903139" w:displacedByCustomXml="next"/>
+    <w:bookmarkStart w:id="3" w:name="_Toc3903412" w:displacedByCustomXml="next"/>
+    <w:bookmarkStart w:id="4" w:name="_Toc3902665" w:displacedByCustomXml="next"/>
+    <w:bookmarkStart w:id="5" w:name="_Toc3902958" w:displacedByCustomXml="next"/>
+    <w:bookmarkStart w:id="6" w:name="_Toc3903138" w:displacedByCustomXml="next"/>
+    <w:bookmarkStart w:id="7" w:name="_Toc3903411" w:displacedByCustomXml="next"/>
     <w:sdt>
       <w:sdtPr>
         <w:rPr>
@@ -9250,7 +9250,7 @@
               </wp:anchor>
             </w:drawing>
           </mc:Choice>
-          <mc:Fallback xmlns:w16se="http://schemas.microsoft.com/office/word/2015/wordml/symex" xmlns:w16cid="http://schemas.microsoft.com/office/word/2016/wordml/cid" xmlns:w15="http://schemas.microsoft.com/office/word/2012/wordml" xmlns:am3d="http://schemas.microsoft.com/office/drawing/2017/model3d" xmlns:aink="http://schemas.microsoft.com/office/drawing/2016/ink" xmlns:cx8="http://schemas.microsoft.com/office/drawing/2016/5/14/chartex" xmlns:cx7="http://schemas.microsoft.com/office/drawing/2016/5/13/chartex" xmlns:cx6="http://schemas.microsoft.com/office/drawing/2016/5/12/chartex" xmlns:cx5="http://schemas.microsoft.com/office/drawing/2016/5/11/chartex" xmlns:cx4="http://schemas.microsoft.com/office/drawing/2016/5/10/chartex" xmlns:cx3="http://schemas.microsoft.com/office/drawing/2016/5/9/chartex" xmlns:cx2="http://schemas.microsoft.com/office/drawing/2015/10/21/chartex" xmlns:cx1="http://schemas.microsoft.com/office/drawing/2015/9/8/chartex" xmlns:cx="http://schemas.microsoft.com/office/drawing/2014/chartex">
+          <mc:Fallback xmlns:cx="http://schemas.microsoft.com/office/drawing/2014/chartex" xmlns:cx1="http://schemas.microsoft.com/office/drawing/2015/9/8/chartex" xmlns:cx2="http://schemas.microsoft.com/office/drawing/2015/10/21/chartex" xmlns:cx3="http://schemas.microsoft.com/office/drawing/2016/5/9/chartex" xmlns:cx4="http://schemas.microsoft.com/office/drawing/2016/5/10/chartex" xmlns:cx5="http://schemas.microsoft.com/office/drawing/2016/5/11/chartex" xmlns:cx6="http://schemas.microsoft.com/office/drawing/2016/5/12/chartex" xmlns:cx7="http://schemas.microsoft.com/office/drawing/2016/5/13/chartex" xmlns:cx8="http://schemas.microsoft.com/office/drawing/2016/5/14/chartex" xmlns:aink="http://schemas.microsoft.com/office/drawing/2016/ink" xmlns:am3d="http://schemas.microsoft.com/office/drawing/2017/model3d" xmlns:w15="http://schemas.microsoft.com/office/word/2012/wordml" xmlns:w16cid="http://schemas.microsoft.com/office/word/2016/wordml/cid" xmlns:w16se="http://schemas.microsoft.com/office/word/2015/wordml/symex">
             <w:pict>
               <v:shape w14:anchorId="167DA348" id="Straight Arrow Connector 11" o:spid="_x0000_s1026" type="#_x0000_t32" style="position:absolute;margin-left:241pt;margin-top:135pt;width:57.85pt;height:2pt;z-index:251651584;visibility:visible;mso-wrap-style:square;mso-wrap-distance-left:9pt;mso-wrap-distance-top:0;mso-wrap-distance-right:9pt;mso-wrap-distance-bottom:0;mso-position-horizontal:absolute;mso-position-horizontal-relative:text;mso-position-vertical:absolute;mso-position-vertical-relative:text" o:gfxdata="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" strokecolor="#00b050" strokeweight="1.5pt">
                 <v:stroke startarrowwidth="narrow" startarrowlength="short" endarrow="classic" endarrowwidth="wide" endarrowlength="long"/>
@@ -9388,7 +9388,7 @@
               </wp:anchor>
             </w:drawing>
           </mc:Choice>
-          <mc:Fallback xmlns:w16se="http://schemas.microsoft.com/office/word/2015/wordml/symex" xmlns:w16cid="http://schemas.microsoft.com/office/word/2016/wordml/cid" xmlns:w15="http://schemas.microsoft.com/office/word/2012/wordml" xmlns:am3d="http://schemas.microsoft.com/office/drawing/2017/model3d" xmlns:aink="http://schemas.microsoft.com/office/drawing/2016/ink" xmlns:cx8="http://schemas.microsoft.com/office/drawing/2016/5/14/chartex" xmlns:cx7="http://schemas.microsoft.com/office/drawing/2016/5/13/chartex" xmlns:cx6="http://schemas.microsoft.com/office/drawing/2016/5/12/chartex" xmlns:cx5="http://schemas.microsoft.com/office/drawing/2016/5/11/chartex" xmlns:cx4="http://schemas.microsoft.com/office/drawing/2016/5/10/chartex" xmlns:cx3="http://schemas.microsoft.com/office/drawing/2016/5/9/chartex" xmlns:cx2="http://schemas.microsoft.com/office/drawing/2015/10/21/chartex" xmlns:cx1="http://schemas.microsoft.com/office/drawing/2015/9/8/chartex" xmlns:cx="http://schemas.microsoft.com/office/drawing/2014/chartex">
+          <mc:Fallback xmlns:cx="http://schemas.microsoft.com/office/drawing/2014/chartex" xmlns:cx1="http://schemas.microsoft.com/office/drawing/2015/9/8/chartex" xmlns:cx2="http://schemas.microsoft.com/office/drawing/2015/10/21/chartex" xmlns:cx3="http://schemas.microsoft.com/office/drawing/2016/5/9/chartex" xmlns:cx4="http://schemas.microsoft.com/office/drawing/2016/5/10/chartex" xmlns:cx5="http://schemas.microsoft.com/office/drawing/2016/5/11/chartex" xmlns:cx6="http://schemas.microsoft.com/office/drawing/2016/5/12/chartex" xmlns:cx7="http://schemas.microsoft.com/office/drawing/2016/5/13/chartex" xmlns:cx8="http://schemas.microsoft.com/office/drawing/2016/5/14/chartex" xmlns:aink="http://schemas.microsoft.com/office/drawing/2016/ink" xmlns:am3d="http://schemas.microsoft.com/office/drawing/2017/model3d" xmlns:w15="http://schemas.microsoft.com/office/word/2012/wordml" xmlns:w16cid="http://schemas.microsoft.com/office/word/2016/wordml/cid" xmlns:w16se="http://schemas.microsoft.com/office/word/2015/wordml/symex">
             <w:pict>
               <v:shape w14:anchorId="400573C0" id="Straight Arrow Connector 22" o:spid="_x0000_s1026" type="#_x0000_t32" style="position:absolute;margin-left:230pt;margin-top:120pt;width:68pt;height:2pt;z-index:251658752;visibility:visible;mso-wrap-style:square;mso-wrap-distance-left:9pt;mso-wrap-distance-top:0;mso-wrap-distance-right:9pt;mso-wrap-distance-bottom:0;mso-position-horizontal:absolute;mso-position-horizontal-relative:text;mso-position-vertical:absolute;mso-position-vertical-relative:text" o:gfxdata="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" strokecolor="#4a7dba" strokeweight="1.5pt">
                 <v:stroke startarrowwidth="narrow" startarrowlength="short" endarrow="classic" endarrowwidth="wide" endarrowlength="long"/>
@@ -9614,7 +9614,7 @@
               </wp:anchor>
             </w:drawing>
           </mc:Choice>
-          <mc:Fallback xmlns:w16se="http://schemas.microsoft.com/office/word/2015/wordml/symex" xmlns:w16cid="http://schemas.microsoft.com/office/word/2016/wordml/cid" xmlns:w15="http://schemas.microsoft.com/office/word/2012/wordml" xmlns:am3d="http://schemas.microsoft.com/office/drawing/2017/model3d" xmlns:aink="http://schemas.microsoft.com/office/drawing/2016/ink" xmlns:cx8="http://schemas.microsoft.com/office/drawing/2016/5/14/chartex" xmlns:cx7="http://schemas.microsoft.com/office/drawing/2016/5/13/chartex" xmlns:cx6="http://schemas.microsoft.com/office/drawing/2016/5/12/chartex" xmlns:cx5="http://schemas.microsoft.com/office/drawing/2016/5/11/chartex" xmlns:cx4="http://schemas.microsoft.com/office/drawing/2016/5/10/chartex" xmlns:cx3="http://schemas.microsoft.com/office/drawing/2016/5/9/chartex" xmlns:cx2="http://schemas.microsoft.com/office/drawing/2015/10/21/chartex" xmlns:cx1="http://schemas.microsoft.com/office/drawing/2015/9/8/chartex" xmlns:cx="http://schemas.microsoft.com/office/drawing/2014/chartex">
+          <mc:Fallback xmlns:cx="http://schemas.microsoft.com/office/drawing/2014/chartex" xmlns:cx1="http://schemas.microsoft.com/office/drawing/2015/9/8/chartex" xmlns:cx2="http://schemas.microsoft.com/office/drawing/2015/10/21/chartex" xmlns:cx3="http://schemas.microsoft.com/office/drawing/2016/5/9/chartex" xmlns:cx4="http://schemas.microsoft.com/office/drawing/2016/5/10/chartex" xmlns:cx5="http://schemas.microsoft.com/office/drawing/2016/5/11/chartex" xmlns:cx6="http://schemas.microsoft.com/office/drawing/2016/5/12/chartex" xmlns:cx7="http://schemas.microsoft.com/office/drawing/2016/5/13/chartex" xmlns:cx8="http://schemas.microsoft.com/office/drawing/2016/5/14/chartex" xmlns:aink="http://schemas.microsoft.com/office/drawing/2016/ink" xmlns:am3d="http://schemas.microsoft.com/office/drawing/2017/model3d" xmlns:w15="http://schemas.microsoft.com/office/word/2012/wordml" xmlns:w16cid="http://schemas.microsoft.com/office/word/2016/wordml/cid" xmlns:w16se="http://schemas.microsoft.com/office/word/2015/wordml/symex">
             <w:pict>
               <v:shape w14:anchorId="1605AEF9" id="Straight Arrow Connector 14" o:spid="_x0000_s1026" type="#_x0000_t32" style="position:absolute;margin-left:159pt;margin-top:162pt;width:138.1pt;height:2pt;z-index:251657728;visibility:visible;mso-wrap-style:square;mso-wrap-distance-left:9pt;mso-wrap-distance-top:0;mso-wrap-distance-right:9pt;mso-wrap-distance-bottom:0;mso-position-horizontal:absolute;mso-position-horizontal-relative:text;mso-position-vertical:absolute;mso-position-vertical-relative:text" o:gfxdata="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" strokecolor="#f79646 [3209]" strokeweight="1.5pt">
                 <v:stroke startarrowwidth="narrow" startarrowlength="short" endarrow="classic" endarrowwidth="wide" endarrowlength="long"/>
@@ -12847,7 +12847,7 @@
               </wp:anchor>
             </w:drawing>
           </mc:Choice>
-          <mc:Fallback xmlns:w16se="http://schemas.microsoft.com/office/word/2015/wordml/symex" xmlns:w16cid="http://schemas.microsoft.com/office/word/2016/wordml/cid" xmlns:w15="http://schemas.microsoft.com/office/word/2012/wordml" xmlns:am3d="http://schemas.microsoft.com/office/drawing/2017/model3d" xmlns:aink="http://schemas.microsoft.com/office/drawing/2016/ink" xmlns:cx8="http://schemas.microsoft.com/office/drawing/2016/5/14/chartex" xmlns:cx7="http://schemas.microsoft.com/office/drawing/2016/5/13/chartex" xmlns:cx6="http://schemas.microsoft.com/office/drawing/2016/5/12/chartex" xmlns:cx5="http://schemas.microsoft.com/office/drawing/2016/5/11/chartex" xmlns:cx4="http://schemas.microsoft.com/office/drawing/2016/5/10/chartex" xmlns:cx3="http://schemas.microsoft.com/office/drawing/2016/5/9/chartex" xmlns:cx2="http://schemas.microsoft.com/office/drawing/2015/10/21/chartex" xmlns:cx1="http://schemas.microsoft.com/office/drawing/2015/9/8/chartex" xmlns:cx="http://schemas.microsoft.com/office/drawing/2014/chartex">
+          <mc:Fallback xmlns:cx="http://schemas.microsoft.com/office/drawing/2014/chartex" xmlns:cx1="http://schemas.microsoft.com/office/drawing/2015/9/8/chartex" xmlns:cx2="http://schemas.microsoft.com/office/drawing/2015/10/21/chartex" xmlns:cx3="http://schemas.microsoft.com/office/drawing/2016/5/9/chartex" xmlns:cx4="http://schemas.microsoft.com/office/drawing/2016/5/10/chartex" xmlns:cx5="http://schemas.microsoft.com/office/drawing/2016/5/11/chartex" xmlns:cx6="http://schemas.microsoft.com/office/drawing/2016/5/12/chartex" xmlns:cx7="http://schemas.microsoft.com/office/drawing/2016/5/13/chartex" xmlns:cx8="http://schemas.microsoft.com/office/drawing/2016/5/14/chartex" xmlns:aink="http://schemas.microsoft.com/office/drawing/2016/ink" xmlns:am3d="http://schemas.microsoft.com/office/drawing/2017/model3d" xmlns:w15="http://schemas.microsoft.com/office/word/2012/wordml" xmlns:w16cid="http://schemas.microsoft.com/office/word/2016/wordml/cid" xmlns:w16se="http://schemas.microsoft.com/office/word/2015/wordml/symex">
             <w:pict>
               <v:shape w14:anchorId="17C48551" id="Straight Arrow Connector 18" o:spid="_x0000_s1026" type="#_x0000_t32" style="position:absolute;margin-left:380pt;margin-top:31pt;width:9.25pt;height:34pt;rotation:180;flip:x;z-index:251662848;visibility:visible;mso-wrap-style:square;mso-wrap-distance-left:9pt;mso-wrap-distance-top:0;mso-wrap-distance-right:9pt;mso-wrap-distance-bottom:0;mso-position-horizontal:absolute;mso-position-horizontal-relative:text;mso-position-vertical:absolute;mso-position-vertical-relative:text" o:gfxdata="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" strokecolor="#c00000" strokeweight="1.75pt">
                 <v:stroke startarrowwidth="narrow" startarrowlength="short" endarrow="classic"/>
@@ -12906,7 +12906,7 @@
               </wp:anchor>
             </w:drawing>
           </mc:Choice>
-          <mc:Fallback xmlns:w16se="http://schemas.microsoft.com/office/word/2015/wordml/symex" xmlns:w16cid="http://schemas.microsoft.com/office/word/2016/wordml/cid" xmlns:w15="http://schemas.microsoft.com/office/word/2012/wordml" xmlns:am3d="http://schemas.microsoft.com/office/drawing/2017/model3d" xmlns:aink="http://schemas.microsoft.com/office/drawing/2016/ink" xmlns:cx8="http://schemas.microsoft.com/office/drawing/2016/5/14/chartex" xmlns:cx7="http://schemas.microsoft.com/office/drawing/2016/5/13/chartex" xmlns:cx6="http://schemas.microsoft.com/office/drawing/2016/5/12/chartex" xmlns:cx5="http://schemas.microsoft.com/office/drawing/2016/5/11/chartex" xmlns:cx4="http://schemas.microsoft.com/office/drawing/2016/5/10/chartex" xmlns:cx3="http://schemas.microsoft.com/office/drawing/2016/5/9/chartex" xmlns:cx2="http://schemas.microsoft.com/office/drawing/2015/10/21/chartex" xmlns:cx1="http://schemas.microsoft.com/office/drawing/2015/9/8/chartex" xmlns:cx="http://schemas.microsoft.com/office/drawing/2014/chartex">
+          <mc:Fallback xmlns:cx="http://schemas.microsoft.com/office/drawing/2014/chartex" xmlns:cx1="http://schemas.microsoft.com/office/drawing/2015/9/8/chartex" xmlns:cx2="http://schemas.microsoft.com/office/drawing/2015/10/21/chartex" xmlns:cx3="http://schemas.microsoft.com/office/drawing/2016/5/9/chartex" xmlns:cx4="http://schemas.microsoft.com/office/drawing/2016/5/10/chartex" xmlns:cx5="http://schemas.microsoft.com/office/drawing/2016/5/11/chartex" xmlns:cx6="http://schemas.microsoft.com/office/drawing/2016/5/12/chartex" xmlns:cx7="http://schemas.microsoft.com/office/drawing/2016/5/13/chartex" xmlns:cx8="http://schemas.microsoft.com/office/drawing/2016/5/14/chartex" xmlns:aink="http://schemas.microsoft.com/office/drawing/2016/ink" xmlns:am3d="http://schemas.microsoft.com/office/drawing/2017/model3d" xmlns:w15="http://schemas.microsoft.com/office/word/2012/wordml" xmlns:w16cid="http://schemas.microsoft.com/office/word/2016/wordml/cid" xmlns:w16se="http://schemas.microsoft.com/office/word/2015/wordml/symex">
             <w:pict>
               <v:shape w14:anchorId="222E9106" id="Straight Arrow Connector 15" o:spid="_x0000_s1026" type="#_x0000_t32" style="position:absolute;margin-left:269pt;margin-top:168pt;width:31.75pt;height:9.25pt;rotation:180;z-index:251663872;visibility:visible;mso-wrap-style:square;mso-wrap-distance-left:9pt;mso-wrap-distance-top:0;mso-wrap-distance-right:9pt;mso-wrap-distance-bottom:0;mso-position-horizontal:absolute;mso-position-horizontal-relative:text;mso-position-vertical:absolute;mso-position-vertical-relative:text" o:gfxdata="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" strokecolor="#c00000" strokeweight="1.75pt">
                 <v:stroke startarrowwidth="narrow" startarrowlength="short" endarrow="classic"/>
@@ -13324,7 +13324,23 @@
           <w:sz w:val="24"/>
           <w:szCs w:val="24"/>
         </w:rPr>
-        <w:t xml:space="preserve"> y un PDF de los </w:t>
+        <w:t xml:space="preserve"> y un PDF </w:t>
+      </w:r>
+      <w:r>
+        <w:rPr>
+          <w:rFonts w:ascii="Arial" w:eastAsia="Arial" w:hAnsi="Arial" w:cs="Arial"/>
+          <w:sz w:val="24"/>
+          <w:szCs w:val="24"/>
+        </w:rPr>
+        <w:t xml:space="preserve">que contenga </w:t>
+      </w:r>
+      <w:r>
+        <w:rPr>
+          <w:rFonts w:ascii="Arial" w:eastAsia="Arial" w:hAnsi="Arial" w:cs="Arial"/>
+          <w:sz w:val="24"/>
+          <w:szCs w:val="24"/>
+        </w:rPr>
+        <w:t xml:space="preserve">los </w:t>
       </w:r>
       <w:r>
         <w:rPr>
@@ -13340,23 +13356,31 @@
           <w:sz w:val="24"/>
           <w:szCs w:val="24"/>
         </w:rPr>
-        <w:t xml:space="preserve">de los </w:t>
-      </w:r>
-      <w:r>
-        <w:rPr>
-          <w:rFonts w:ascii="Arial" w:eastAsia="Arial" w:hAnsi="Arial" w:cs="Arial"/>
-          <w:sz w:val="24"/>
-          <w:szCs w:val="24"/>
-        </w:rPr>
-        <w:t>Integrantes.</w:t>
-      </w:r>
-      <w:r>
-        <w:rPr>
-          <w:rFonts w:ascii="Arial" w:eastAsia="Arial" w:hAnsi="Arial" w:cs="Arial"/>
-          <w:sz w:val="24"/>
-          <w:szCs w:val="24"/>
-        </w:rPr>
-        <w:t xml:space="preserve"> Los CV deben ser CVAR o SIGEVA, excepto para los integrantes alumnos (para los cuales solo se requerirá rendimiento académico). </w:t>
+        <w:t>de</w:t>
+      </w:r>
+      <w:r>
+        <w:rPr>
+          <w:rFonts w:ascii="Arial" w:eastAsia="Arial" w:hAnsi="Arial" w:cs="Arial"/>
+          <w:sz w:val="24"/>
+          <w:szCs w:val="24"/>
+        </w:rPr>
+        <w:t>l resto de los participantes</w:t>
+      </w:r>
+      <w:r>
+        <w:rPr>
+          <w:rFonts w:ascii="Arial" w:eastAsia="Arial" w:hAnsi="Arial" w:cs="Arial"/>
+          <w:sz w:val="24"/>
+          <w:szCs w:val="24"/>
+        </w:rPr>
+        <w:t>.</w:t>
+      </w:r>
+      <w:r>
+        <w:rPr>
+          <w:rFonts w:ascii="Arial" w:eastAsia="Arial" w:hAnsi="Arial" w:cs="Arial"/>
+          <w:sz w:val="24"/>
+          <w:szCs w:val="24"/>
+        </w:rPr>
+        <w:t xml:space="preserve"> </w:t>
       </w:r>
     </w:p>
     <w:p>
@@ -13373,17 +13397,51 @@
         <w:jc w:val="both"/>
         <w:rPr>
           <w:rFonts w:ascii="Arial" w:eastAsia="Arial" w:hAnsi="Arial" w:cs="Arial"/>
-          <w:sz w:val="24"/>
-          <w:szCs w:val="24"/>
-        </w:rPr>
-      </w:pPr>
-      <w:r>
-        <w:rPr>
-          <w:rFonts w:ascii="Arial" w:eastAsia="Arial" w:hAnsi="Arial" w:cs="Arial"/>
-          <w:sz w:val="24"/>
-          <w:szCs w:val="24"/>
-        </w:rPr>
-        <w:t>Si el proyecto tiene integrantes alumnos adjuntar el Plan de Trabajo.</w:t>
+          <w:b/>
+          <w:sz w:val="24"/>
+          <w:szCs w:val="24"/>
+        </w:rPr>
+      </w:pPr>
+      <w:r>
+        <w:rPr>
+          <w:rFonts w:ascii="Arial" w:eastAsia="Arial" w:hAnsi="Arial" w:cs="Arial"/>
+          <w:sz w:val="24"/>
+          <w:szCs w:val="24"/>
+        </w:rPr>
+        <w:t xml:space="preserve">Los CV </w:t>
+      </w:r>
+      <w:r>
+        <w:rPr>
+          <w:rFonts w:ascii="Arial" w:eastAsia="Arial" w:hAnsi="Arial" w:cs="Arial"/>
+          <w:sz w:val="24"/>
+          <w:szCs w:val="24"/>
+        </w:rPr>
+        <w:t xml:space="preserve">de todos los participantes del proyecto </w:t>
+      </w:r>
+      <w:r>
+        <w:rPr>
+          <w:rFonts w:ascii="Arial" w:eastAsia="Arial" w:hAnsi="Arial" w:cs="Arial"/>
+          <w:sz w:val="24"/>
+          <w:szCs w:val="24"/>
+        </w:rPr>
+        <w:t xml:space="preserve">deben ser </w:t>
+      </w:r>
+      <w:r>
+        <w:rPr>
+          <w:rFonts w:ascii="Arial" w:eastAsia="Arial" w:hAnsi="Arial" w:cs="Arial"/>
+          <w:b/>
+          <w:sz w:val="24"/>
+          <w:szCs w:val="24"/>
+        </w:rPr>
+        <w:t>CVAR</w:t>
+      </w:r>
+      <w:r>
+        <w:rPr>
+          <w:rFonts w:ascii="Arial" w:eastAsia="Arial" w:hAnsi="Arial" w:cs="Arial"/>
+          <w:sz w:val="24"/>
+          <w:szCs w:val="24"/>
+        </w:rPr>
+        <w:t>.</w:t>
       </w:r>
     </w:p>
     <w:p>
@@ -13410,8 +13468,37 @@
           <w:sz w:val="24"/>
           <w:szCs w:val="24"/>
         </w:rPr>
+        <w:t>Si el proyecto tiene integrantes alumnos adjuntar el Plan de Trabajo.</w:t>
+      </w:r>
+    </w:p>
+    <w:p>
+      <w:pPr>
+        <w:widowControl w:val="0"/>
+        <w:pBdr>
+          <w:top w:val="none" w:sz="0" w:space="0" w:color="000000"/>
+          <w:left w:val="none" w:sz="0" w:space="0" w:color="000000"/>
+          <w:bottom w:val="none" w:sz="0" w:space="0" w:color="000000"/>
+          <w:right w:val="none" w:sz="0" w:space="0" w:color="000000"/>
+          <w:between w:val="none" w:sz="0" w:space="0" w:color="000000"/>
+        </w:pBdr>
+        <w:spacing w:after="0" w:line="240" w:lineRule="auto"/>
+        <w:jc w:val="both"/>
+        <w:rPr>
+          <w:rFonts w:ascii="Arial" w:eastAsia="Arial" w:hAnsi="Arial" w:cs="Arial"/>
+          <w:sz w:val="24"/>
+          <w:szCs w:val="24"/>
+        </w:rPr>
+      </w:pPr>
+      <w:r>
+        <w:rPr>
+          <w:rFonts w:ascii="Arial" w:eastAsia="Arial" w:hAnsi="Arial" w:cs="Arial"/>
+          <w:sz w:val="24"/>
+          <w:szCs w:val="24"/>
+        </w:rPr>
         <w:t>Si el proyecto tiene asesor adjuntar la Nota de Aceptación del asesor.</w:t>
       </w:r>
+      <w:bookmarkStart w:id="77" w:name="_GoBack"/>
+      <w:bookmarkEnd w:id="77"/>
     </w:p>
     <w:p>
       <w:pPr>
@@ -13423,7 +13510,7 @@
           <w:szCs w:val="28"/>
         </w:rPr>
       </w:pPr>
-      <w:bookmarkStart w:id="77" w:name="_Toc3903426"/>
+      <w:bookmarkStart w:id="78" w:name="_Toc3903426"/>
     </w:p>
     <w:p>
       <w:pPr>
@@ -13436,7 +13523,7 @@
           <w:szCs w:val="28"/>
         </w:rPr>
       </w:pPr>
-      <w:bookmarkStart w:id="78" w:name="_Toc16103839"/>
+      <w:bookmarkStart w:id="79" w:name="_Toc16103839"/>
       <w:r>
         <w:rPr>
           <w:rFonts w:ascii="Trebuchet MS" w:eastAsia="Trebuchet MS" w:hAnsi="Trebuchet MS" w:cs="Trebuchet MS"/>
@@ -13455,8 +13542,8 @@
         </w:rPr>
         <w:t>SOLICITUD</w:t>
       </w:r>
-      <w:bookmarkEnd w:id="77"/>
       <w:bookmarkEnd w:id="78"/>
+      <w:bookmarkEnd w:id="79"/>
     </w:p>
     <w:p>
       <w:pPr>
@@ -14145,9 +14232,9 @@
           <w:szCs w:val="28"/>
         </w:rPr>
       </w:pPr>
-      <w:bookmarkStart w:id="79" w:name="_Toc3903427"/>
-      <w:bookmarkStart w:id="80" w:name="_Toc16103495"/>
-      <w:bookmarkStart w:id="81" w:name="_Toc16103840"/>
+      <w:bookmarkStart w:id="80" w:name="_Toc3903427"/>
+      <w:bookmarkStart w:id="81" w:name="_Toc16103495"/>
+      <w:bookmarkStart w:id="82" w:name="_Toc16103840"/>
       <w:r>
         <w:rPr>
           <w:rFonts w:ascii="Trebuchet MS" w:eastAsia="Trebuchet MS" w:hAnsi="Trebuchet MS" w:cs="Trebuchet MS"/>
@@ -14168,9 +14255,9 @@
         </w:rPr>
         <w:t>Datos Administrativos</w:t>
       </w:r>
-      <w:bookmarkEnd w:id="79"/>
       <w:bookmarkEnd w:id="80"/>
       <w:bookmarkEnd w:id="81"/>
+      <w:bookmarkEnd w:id="82"/>
       <w:r>
         <w:rPr>
           <w:rFonts w:ascii="Trebuchet MS" w:eastAsia="Trebuchet MS" w:hAnsi="Trebuchet MS" w:cs="Trebuchet MS"/>
@@ -14823,8 +14910,6 @@
         </w:rPr>
         <w:t>Observación</w:t>
       </w:r>
-      <w:bookmarkStart w:id="82" w:name="_GoBack"/>
-      <w:bookmarkEnd w:id="82"/>
       <w:r>
         <w:rPr>
           <w:rFonts w:ascii="Arial" w:eastAsia="Arial" w:hAnsi="Arial" w:cs="Arial"/>
@@ -23100,7 +23185,7 @@
         <w:szCs w:val="18"/>
       </w:rPr>
       <w:drawing>
-        <wp:inline distT="0" distB="0" distL="0" distR="0" wp14:anchorId="26C9709A" wp14:editId="18F17E78">
+        <wp:inline distT="0" distB="0" distL="0" distR="0" wp14:anchorId="755D2F0C" wp14:editId="12E2DF9A">
           <wp:extent cx="200025" cy="190500"/>
           <wp:effectExtent l="0" t="0" r="0" b="0"/>
           <wp:docPr id="63" name="image7.png" descr="http://170.210.81.69/mocovi_dev/1.0/img/isosubti.png?av=1.0.0"/>
@@ -23204,7 +23289,7 @@
         <w:sz w:val="20"/>
         <w:szCs w:val="20"/>
       </w:rPr>
-      <w:t>17</w:t>
+      <w:t>2</w:t>
     </w:r>
     <w:r>
       <w:rPr>
@@ -23492,7 +23577,7 @@
             </wp:anchor>
           </w:drawing>
         </mc:Choice>
-        <mc:Fallback xmlns:w16se="http://schemas.microsoft.com/office/word/2015/wordml/symex" xmlns:w16cid="http://schemas.microsoft.com/office/word/2016/wordml/cid" xmlns:w15="http://schemas.microsoft.com/office/word/2012/wordml" xmlns:am3d="http://schemas.microsoft.com/office/drawing/2017/model3d" xmlns:aink="http://schemas.microsoft.com/office/drawing/2016/ink" xmlns:cx8="http://schemas.microsoft.com/office/drawing/2016/5/14/chartex" xmlns:cx7="http://schemas.microsoft.com/office/drawing/2016/5/13/chartex" xmlns:cx6="http://schemas.microsoft.com/office/drawing/2016/5/12/chartex" xmlns:cx5="http://schemas.microsoft.com/office/drawing/2016/5/11/chartex" xmlns:cx4="http://schemas.microsoft.com/office/drawing/2016/5/10/chartex" xmlns:cx3="http://schemas.microsoft.com/office/drawing/2016/5/9/chartex" xmlns:cx2="http://schemas.microsoft.com/office/drawing/2015/10/21/chartex" xmlns:cx1="http://schemas.microsoft.com/office/drawing/2015/9/8/chartex" xmlns:cx="http://schemas.microsoft.com/office/drawing/2014/chartex">
+        <mc:Fallback xmlns:cx="http://schemas.microsoft.com/office/drawing/2014/chartex" xmlns:cx1="http://schemas.microsoft.com/office/drawing/2015/9/8/chartex" xmlns:cx2="http://schemas.microsoft.com/office/drawing/2015/10/21/chartex" xmlns:cx3="http://schemas.microsoft.com/office/drawing/2016/5/9/chartex" xmlns:cx4="http://schemas.microsoft.com/office/drawing/2016/5/10/chartex" xmlns:cx5="http://schemas.microsoft.com/office/drawing/2016/5/11/chartex" xmlns:cx6="http://schemas.microsoft.com/office/drawing/2016/5/12/chartex" xmlns:cx7="http://schemas.microsoft.com/office/drawing/2016/5/13/chartex" xmlns:cx8="http://schemas.microsoft.com/office/drawing/2016/5/14/chartex" xmlns:aink="http://schemas.microsoft.com/office/drawing/2016/ink" xmlns:am3d="http://schemas.microsoft.com/office/drawing/2017/model3d" xmlns:w15="http://schemas.microsoft.com/office/word/2012/wordml" xmlns:w16cid="http://schemas.microsoft.com/office/word/2016/wordml/cid" xmlns:w16se="http://schemas.microsoft.com/office/word/2015/wordml/symex">
           <w:pict>
             <v:shapetype w14:anchorId="7E4534D3" id="_x0000_t32" coordsize="21600,21600" o:spt="32" o:oned="t" path="m,l21600,21600e" filled="f">
               <v:path arrowok="t" fillok="f" o:connecttype="none"/>
@@ -23544,7 +23629,7 @@
         <v:path o:extrusionok="f" gradientshapeok="t" o:connecttype="rect"/>
         <o:lock v:ext="edit" aspectratio="t"/>
       </v:shapetype>
-      <v:shape id="_x0000_i1027" type="#_x0000_t75" style="width:21pt;height:15pt;visibility:visible;mso-wrap-style:square" o:bullet="t">
+      <v:shape id="_x0000_i1030" type="#_x0000_t75" style="width:21pt;height:15pt;visibility:visible;mso-wrap-style:square" o:bullet="t">
         <v:imagedata r:id="rId1" o:title=""/>
       </v:shape>
     </w:pict>
@@ -28015,7 +28100,7 @@
 </file>
 
 <file path=customXml/itemProps1.xml><?xml version="1.0" encoding="utf-8"?>
-<ds:datastoreItem xmlns:ds="http://schemas.openxmlformats.org/officeDocument/2006/customXml" ds:itemID="{5B66D5B7-63BB-441C-845B-359EF5E47443}">
+<ds:datastoreItem xmlns:ds="http://schemas.openxmlformats.org/officeDocument/2006/customXml" ds:itemID="{57085472-5A84-4376-9D06-E0C0828CD998}">
   <ds:schemaRefs>
     <ds:schemaRef ds:uri="http://schemas.openxmlformats.org/officeDocument/2006/bibliography"/>
   </ds:schemaRefs>

</xml_diff>

<commit_message>
Se incoporporan dos nuevas solapas en los adjuntos de los proyectos de investigacion (para informe de avance e informe final) Se modifica la operacion Presentacion Informes (para que SCyT configure el periodo para la actualizacion de informes finales y de avance)
</commit_message>
<xml_diff>
--- a/www/Mocovi_Designaciones_PI.docx
+++ b/www/Mocovi_Designaciones_PI.docx
@@ -186,14 +186,14 @@
         </w:rPr>
       </w:pPr>
     </w:p>
-    <w:bookmarkStart w:id="0" w:name="_Toc3902666" w:displacedByCustomXml="next"/>
-    <w:bookmarkStart w:id="1" w:name="_Toc3902959" w:displacedByCustomXml="next"/>
-    <w:bookmarkStart w:id="2" w:name="_Toc3903139" w:displacedByCustomXml="next"/>
-    <w:bookmarkStart w:id="3" w:name="_Toc3903412" w:displacedByCustomXml="next"/>
-    <w:bookmarkStart w:id="4" w:name="_Toc3902665" w:displacedByCustomXml="next"/>
-    <w:bookmarkStart w:id="5" w:name="_Toc3902958" w:displacedByCustomXml="next"/>
-    <w:bookmarkStart w:id="6" w:name="_Toc3903138" w:displacedByCustomXml="next"/>
-    <w:bookmarkStart w:id="7" w:name="_Toc3903411" w:displacedByCustomXml="next"/>
+    <w:bookmarkStart w:id="0" w:name="_Toc3903412" w:displacedByCustomXml="next"/>
+    <w:bookmarkStart w:id="1" w:name="_Toc3903139" w:displacedByCustomXml="next"/>
+    <w:bookmarkStart w:id="2" w:name="_Toc3902959" w:displacedByCustomXml="next"/>
+    <w:bookmarkStart w:id="3" w:name="_Toc3902666" w:displacedByCustomXml="next"/>
+    <w:bookmarkStart w:id="4" w:name="_Toc3903411" w:displacedByCustomXml="next"/>
+    <w:bookmarkStart w:id="5" w:name="_Toc3903138" w:displacedByCustomXml="next"/>
+    <w:bookmarkStart w:id="6" w:name="_Toc3902958" w:displacedByCustomXml="next"/>
+    <w:bookmarkStart w:id="7" w:name="_Toc3902665" w:displacedByCustomXml="next"/>
     <w:sdt>
       <w:sdtPr>
         <w:rPr>
@@ -211,7 +211,6 @@
           <w:docPartUnique/>
         </w:docPartObj>
       </w:sdtPr>
-      <w:sdtEndPr/>
       <w:sdtContent>
         <w:p>
           <w:pPr>
@@ -1267,7 +1266,17 @@
                 <w:rFonts w:ascii="Trebuchet MS" w:eastAsia="Trebuchet MS" w:hAnsi="Trebuchet MS" w:cs="Trebuchet MS"/>
                 <w:noProof/>
               </w:rPr>
-              <w:t>2.5 SOLICITUD</w:t>
+              <w:t>2.5 SOLICIT</w:t>
+            </w:r>
+            <w:bookmarkStart w:id="8" w:name="_GoBack"/>
+            <w:bookmarkEnd w:id="8"/>
+            <w:r>
+              <w:rPr>
+                <w:rStyle w:val="Hipervnculo"/>
+                <w:rFonts w:ascii="Trebuchet MS" w:eastAsia="Trebuchet MS" w:hAnsi="Trebuchet MS" w:cs="Trebuchet MS"/>
+                <w:noProof/>
+              </w:rPr>
+              <w:t>UD</w:t>
             </w:r>
             <w:r>
               <w:rPr>
@@ -2630,8 +2639,8 @@
           <w:szCs w:val="36"/>
         </w:rPr>
       </w:pPr>
-      <w:bookmarkStart w:id="8" w:name="_Toc16103481"/>
-      <w:bookmarkStart w:id="9" w:name="_Toc16103825"/>
+      <w:bookmarkStart w:id="9" w:name="_Toc16103481"/>
+      <w:bookmarkStart w:id="10" w:name="_Toc16103825"/>
       <w:bookmarkEnd w:id="3"/>
       <w:bookmarkEnd w:id="2"/>
       <w:bookmarkEnd w:id="1"/>
@@ -2659,8 +2668,8 @@
       <w:bookmarkEnd w:id="6"/>
       <w:bookmarkEnd w:id="5"/>
       <w:bookmarkEnd w:id="4"/>
-      <w:bookmarkEnd w:id="8"/>
       <w:bookmarkEnd w:id="9"/>
+      <w:bookmarkEnd w:id="10"/>
     </w:p>
     <w:p>
       <w:pPr>
@@ -2881,12 +2890,12 @@
           <w:szCs w:val="36"/>
         </w:rPr>
       </w:pPr>
-      <w:bookmarkStart w:id="10" w:name="_Toc3902667"/>
-      <w:bookmarkStart w:id="11" w:name="_Toc3902960"/>
-      <w:bookmarkStart w:id="12" w:name="_Toc3903140"/>
-      <w:bookmarkStart w:id="13" w:name="_Toc3903413"/>
-      <w:bookmarkStart w:id="14" w:name="_Toc16103482"/>
-      <w:bookmarkStart w:id="15" w:name="_Toc16103826"/>
+      <w:bookmarkStart w:id="11" w:name="_Toc3902667"/>
+      <w:bookmarkStart w:id="12" w:name="_Toc3902960"/>
+      <w:bookmarkStart w:id="13" w:name="_Toc3903140"/>
+      <w:bookmarkStart w:id="14" w:name="_Toc3903413"/>
+      <w:bookmarkStart w:id="15" w:name="_Toc16103482"/>
+      <w:bookmarkStart w:id="16" w:name="_Toc16103826"/>
       <w:r>
         <w:rPr>
           <w:rFonts w:ascii="Trebuchet MS" w:eastAsia="Trebuchet MS" w:hAnsi="Trebuchet MS" w:cs="Trebuchet MS"/>
@@ -2897,12 +2906,12 @@
         <w:lastRenderedPageBreak/>
         <w:t>Estados de un Proyecto</w:t>
       </w:r>
-      <w:bookmarkEnd w:id="10"/>
       <w:bookmarkEnd w:id="11"/>
       <w:bookmarkEnd w:id="12"/>
       <w:bookmarkEnd w:id="13"/>
       <w:bookmarkEnd w:id="14"/>
       <w:bookmarkEnd w:id="15"/>
+      <w:bookmarkEnd w:id="16"/>
     </w:p>
     <w:p>
       <w:pPr>
@@ -5046,12 +5055,12 @@
           <w:szCs w:val="36"/>
         </w:rPr>
       </w:pPr>
-      <w:bookmarkStart w:id="16" w:name="_Toc3902668"/>
-      <w:bookmarkStart w:id="17" w:name="_Toc3902961"/>
-      <w:bookmarkStart w:id="18" w:name="_Toc3903141"/>
-      <w:bookmarkStart w:id="19" w:name="_Toc3903414"/>
-      <w:bookmarkStart w:id="20" w:name="_Toc16103483"/>
-      <w:bookmarkStart w:id="21" w:name="_Toc16103827"/>
+      <w:bookmarkStart w:id="17" w:name="_Toc3902668"/>
+      <w:bookmarkStart w:id="18" w:name="_Toc3902961"/>
+      <w:bookmarkStart w:id="19" w:name="_Toc3903141"/>
+      <w:bookmarkStart w:id="20" w:name="_Toc3903414"/>
+      <w:bookmarkStart w:id="21" w:name="_Toc16103483"/>
+      <w:bookmarkStart w:id="22" w:name="_Toc16103827"/>
       <w:r>
         <w:rPr>
           <w:rFonts w:ascii="Trebuchet MS" w:eastAsia="Trebuchet MS" w:hAnsi="Trebuchet MS" w:cs="Trebuchet MS"/>
@@ -5062,12 +5071,12 @@
         <w:lastRenderedPageBreak/>
         <w:t>Alta de Proyectos de Investigación</w:t>
       </w:r>
-      <w:bookmarkEnd w:id="16"/>
       <w:bookmarkEnd w:id="17"/>
       <w:bookmarkEnd w:id="18"/>
       <w:bookmarkEnd w:id="19"/>
       <w:bookmarkEnd w:id="20"/>
       <w:bookmarkEnd w:id="21"/>
+      <w:bookmarkEnd w:id="22"/>
       <w:r>
         <w:rPr>
           <w:rFonts w:ascii="Trebuchet MS" w:eastAsia="Trebuchet MS" w:hAnsi="Trebuchet MS" w:cs="Trebuchet MS"/>
@@ -5089,12 +5098,12 @@
           <w:szCs w:val="28"/>
         </w:rPr>
       </w:pPr>
-      <w:bookmarkStart w:id="22" w:name="_Toc3902669"/>
-      <w:bookmarkStart w:id="23" w:name="_Toc3902962"/>
-      <w:bookmarkStart w:id="24" w:name="_Toc3903142"/>
-      <w:bookmarkStart w:id="25" w:name="_Toc3903415"/>
-      <w:bookmarkStart w:id="26" w:name="_Toc16103484"/>
-      <w:bookmarkStart w:id="27" w:name="_Toc16103828"/>
+      <w:bookmarkStart w:id="23" w:name="_Toc3902669"/>
+      <w:bookmarkStart w:id="24" w:name="_Toc3902962"/>
+      <w:bookmarkStart w:id="25" w:name="_Toc3903142"/>
+      <w:bookmarkStart w:id="26" w:name="_Toc3903415"/>
+      <w:bookmarkStart w:id="27" w:name="_Toc16103484"/>
+      <w:bookmarkStart w:id="28" w:name="_Toc16103828"/>
       <w:r>
         <w:rPr>
           <w:rFonts w:ascii="Trebuchet MS" w:eastAsia="Trebuchet MS" w:hAnsi="Trebuchet MS" w:cs="Trebuchet MS"/>
@@ -5113,12 +5122,12 @@
         </w:rPr>
         <w:t>Datos Principales</w:t>
       </w:r>
-      <w:bookmarkEnd w:id="22"/>
       <w:bookmarkEnd w:id="23"/>
       <w:bookmarkEnd w:id="24"/>
       <w:bookmarkEnd w:id="25"/>
       <w:bookmarkEnd w:id="26"/>
       <w:bookmarkEnd w:id="27"/>
+      <w:bookmarkEnd w:id="28"/>
     </w:p>
     <w:p>
       <w:pPr>
@@ -7352,11 +7361,11 @@
           <w:color w:val="943634"/>
         </w:rPr>
       </w:pPr>
-      <w:bookmarkStart w:id="28" w:name="_Toc3902963"/>
-      <w:bookmarkStart w:id="29" w:name="_Toc3903143"/>
-      <w:bookmarkStart w:id="30" w:name="_Toc3903416"/>
-      <w:bookmarkStart w:id="31" w:name="_Toc16103485"/>
-      <w:bookmarkStart w:id="32" w:name="_Toc16103829"/>
+      <w:bookmarkStart w:id="29" w:name="_Toc3902963"/>
+      <w:bookmarkStart w:id="30" w:name="_Toc3903143"/>
+      <w:bookmarkStart w:id="31" w:name="_Toc3903416"/>
+      <w:bookmarkStart w:id="32" w:name="_Toc16103485"/>
+      <w:bookmarkStart w:id="33" w:name="_Toc16103829"/>
       <w:r>
         <w:rPr>
           <w:rFonts w:ascii="Trebuchet MS" w:eastAsia="Trebuchet MS" w:hAnsi="Trebuchet MS" w:cs="Trebuchet MS"/>
@@ -7378,11 +7387,11 @@
         </w:rPr>
         <w:t>Para ingresar un Programa de Investigación:</w:t>
       </w:r>
-      <w:bookmarkEnd w:id="28"/>
       <w:bookmarkEnd w:id="29"/>
       <w:bookmarkEnd w:id="30"/>
       <w:bookmarkEnd w:id="31"/>
       <w:bookmarkEnd w:id="32"/>
+      <w:bookmarkEnd w:id="33"/>
     </w:p>
     <w:p>
       <w:pPr>
@@ -7695,11 +7704,11 @@
           <w:color w:val="943634"/>
         </w:rPr>
       </w:pPr>
-      <w:bookmarkStart w:id="33" w:name="_Toc3902964"/>
-      <w:bookmarkStart w:id="34" w:name="_Toc3903144"/>
-      <w:bookmarkStart w:id="35" w:name="_Toc3903417"/>
-      <w:bookmarkStart w:id="36" w:name="_Toc16103486"/>
-      <w:bookmarkStart w:id="37" w:name="_Toc16103830"/>
+      <w:bookmarkStart w:id="34" w:name="_Toc3902964"/>
+      <w:bookmarkStart w:id="35" w:name="_Toc3903144"/>
+      <w:bookmarkStart w:id="36" w:name="_Toc3903417"/>
+      <w:bookmarkStart w:id="37" w:name="_Toc16103486"/>
+      <w:bookmarkStart w:id="38" w:name="_Toc16103830"/>
       <w:r>
         <w:rPr>
           <w:rFonts w:ascii="Trebuchet MS" w:eastAsia="Trebuchet MS" w:hAnsi="Trebuchet MS" w:cs="Trebuchet MS"/>
@@ -7714,11 +7723,11 @@
         </w:rPr>
         <w:t>Para ingresar un Proyecto de Programa de Investigación:</w:t>
       </w:r>
-      <w:bookmarkEnd w:id="33"/>
       <w:bookmarkEnd w:id="34"/>
       <w:bookmarkEnd w:id="35"/>
       <w:bookmarkEnd w:id="36"/>
       <w:bookmarkEnd w:id="37"/>
+      <w:bookmarkEnd w:id="38"/>
     </w:p>
     <w:p>
       <w:pPr>
@@ -7976,11 +7985,11 @@
           <w:color w:val="943634"/>
         </w:rPr>
       </w:pPr>
-      <w:bookmarkStart w:id="38" w:name="_Toc3902965"/>
-      <w:bookmarkStart w:id="39" w:name="_Toc3903145"/>
-      <w:bookmarkStart w:id="40" w:name="_Toc3903418"/>
-      <w:bookmarkStart w:id="41" w:name="_Toc16103487"/>
-      <w:bookmarkStart w:id="42" w:name="_Toc16103831"/>
+      <w:bookmarkStart w:id="39" w:name="_Toc3902965"/>
+      <w:bookmarkStart w:id="40" w:name="_Toc3903145"/>
+      <w:bookmarkStart w:id="41" w:name="_Toc3903418"/>
+      <w:bookmarkStart w:id="42" w:name="_Toc16103487"/>
+      <w:bookmarkStart w:id="43" w:name="_Toc16103831"/>
       <w:r>
         <w:rPr>
           <w:rFonts w:ascii="Trebuchet MS" w:eastAsia="Trebuchet MS" w:hAnsi="Trebuchet MS" w:cs="Trebuchet MS"/>
@@ -7996,11 +8005,11 @@
         </w:rPr>
         <w:t>Para ingresar un Proyecto de Investigación:</w:t>
       </w:r>
-      <w:bookmarkEnd w:id="38"/>
       <w:bookmarkEnd w:id="39"/>
       <w:bookmarkEnd w:id="40"/>
       <w:bookmarkEnd w:id="41"/>
       <w:bookmarkEnd w:id="42"/>
+      <w:bookmarkEnd w:id="43"/>
     </w:p>
     <w:p>
       <w:pPr>
@@ -8561,11 +8570,11 @@
           <w:szCs w:val="28"/>
         </w:rPr>
       </w:pPr>
-      <w:bookmarkStart w:id="43" w:name="_Toc3902966"/>
-      <w:bookmarkStart w:id="44" w:name="_Toc3903146"/>
-      <w:bookmarkStart w:id="45" w:name="_Toc3903419"/>
-      <w:bookmarkStart w:id="46" w:name="_Toc16103488"/>
-      <w:bookmarkStart w:id="47" w:name="_Toc16103832"/>
+      <w:bookmarkStart w:id="44" w:name="_Toc3902966"/>
+      <w:bookmarkStart w:id="45" w:name="_Toc3903146"/>
+      <w:bookmarkStart w:id="46" w:name="_Toc3903419"/>
+      <w:bookmarkStart w:id="47" w:name="_Toc16103488"/>
+      <w:bookmarkStart w:id="48" w:name="_Toc16103832"/>
       <w:r>
         <w:rPr>
           <w:rFonts w:ascii="Trebuchet MS" w:eastAsia="Trebuchet MS" w:hAnsi="Trebuchet MS" w:cs="Trebuchet MS"/>
@@ -8593,11 +8602,11 @@
         </w:rPr>
         <w:t>Participantes de un Proyecto</w:t>
       </w:r>
-      <w:bookmarkEnd w:id="43"/>
       <w:bookmarkEnd w:id="44"/>
       <w:bookmarkEnd w:id="45"/>
       <w:bookmarkEnd w:id="46"/>
       <w:bookmarkEnd w:id="47"/>
+      <w:bookmarkEnd w:id="48"/>
     </w:p>
     <w:p>
       <w:pPr>
@@ -8704,11 +8713,11 @@
           <w:szCs w:val="24"/>
         </w:rPr>
       </w:pPr>
-      <w:bookmarkStart w:id="48" w:name="_Toc3902967"/>
-      <w:bookmarkStart w:id="49" w:name="_Toc3903147"/>
-      <w:bookmarkStart w:id="50" w:name="_Toc3903420"/>
-      <w:bookmarkStart w:id="51" w:name="_Toc16103489"/>
-      <w:bookmarkStart w:id="52" w:name="_Toc16103833"/>
+      <w:bookmarkStart w:id="49" w:name="_Toc3902967"/>
+      <w:bookmarkStart w:id="50" w:name="_Toc3903147"/>
+      <w:bookmarkStart w:id="51" w:name="_Toc3903420"/>
+      <w:bookmarkStart w:id="52" w:name="_Toc16103489"/>
+      <w:bookmarkStart w:id="53" w:name="_Toc16103833"/>
       <w:r>
         <w:rPr>
           <w:rFonts w:ascii="Arial" w:eastAsia="Arial" w:hAnsi="Arial" w:cs="Arial"/>
@@ -8740,11 +8749,11 @@
         </w:rPr>
         <w:t>Unco</w:t>
       </w:r>
-      <w:bookmarkEnd w:id="48"/>
       <w:bookmarkEnd w:id="49"/>
       <w:bookmarkEnd w:id="50"/>
       <w:bookmarkEnd w:id="51"/>
       <w:bookmarkEnd w:id="52"/>
+      <w:bookmarkEnd w:id="53"/>
       <w:proofErr w:type="spellEnd"/>
     </w:p>
     <w:p>
@@ -9250,7 +9259,7 @@
               </wp:anchor>
             </w:drawing>
           </mc:Choice>
-          <mc:Fallback xmlns:cx="http://schemas.microsoft.com/office/drawing/2014/chartex" xmlns:cx1="http://schemas.microsoft.com/office/drawing/2015/9/8/chartex" xmlns:cx2="http://schemas.microsoft.com/office/drawing/2015/10/21/chartex" xmlns:cx3="http://schemas.microsoft.com/office/drawing/2016/5/9/chartex" xmlns:cx4="http://schemas.microsoft.com/office/drawing/2016/5/10/chartex" xmlns:cx5="http://schemas.microsoft.com/office/drawing/2016/5/11/chartex" xmlns:cx6="http://schemas.microsoft.com/office/drawing/2016/5/12/chartex" xmlns:cx7="http://schemas.microsoft.com/office/drawing/2016/5/13/chartex" xmlns:cx8="http://schemas.microsoft.com/office/drawing/2016/5/14/chartex" xmlns:aink="http://schemas.microsoft.com/office/drawing/2016/ink" xmlns:am3d="http://schemas.microsoft.com/office/drawing/2017/model3d" xmlns:w15="http://schemas.microsoft.com/office/word/2012/wordml" xmlns:w16cid="http://schemas.microsoft.com/office/word/2016/wordml/cid" xmlns:w16se="http://schemas.microsoft.com/office/word/2015/wordml/symex">
+          <mc:Fallback xmlns:w16se="http://schemas.microsoft.com/office/word/2015/wordml/symex" xmlns:w16cid="http://schemas.microsoft.com/office/word/2016/wordml/cid" xmlns:w15="http://schemas.microsoft.com/office/word/2012/wordml" xmlns:am3d="http://schemas.microsoft.com/office/drawing/2017/model3d" xmlns:aink="http://schemas.microsoft.com/office/drawing/2016/ink" xmlns:cx8="http://schemas.microsoft.com/office/drawing/2016/5/14/chartex" xmlns:cx7="http://schemas.microsoft.com/office/drawing/2016/5/13/chartex" xmlns:cx6="http://schemas.microsoft.com/office/drawing/2016/5/12/chartex" xmlns:cx5="http://schemas.microsoft.com/office/drawing/2016/5/11/chartex" xmlns:cx4="http://schemas.microsoft.com/office/drawing/2016/5/10/chartex" xmlns:cx3="http://schemas.microsoft.com/office/drawing/2016/5/9/chartex" xmlns:cx2="http://schemas.microsoft.com/office/drawing/2015/10/21/chartex" xmlns:cx1="http://schemas.microsoft.com/office/drawing/2015/9/8/chartex" xmlns:cx="http://schemas.microsoft.com/office/drawing/2014/chartex">
             <w:pict>
               <v:shape w14:anchorId="167DA348" id="Straight Arrow Connector 11" o:spid="_x0000_s1026" type="#_x0000_t32" style="position:absolute;margin-left:241pt;margin-top:135pt;width:57.85pt;height:2pt;z-index:251651584;visibility:visible;mso-wrap-style:square;mso-wrap-distance-left:9pt;mso-wrap-distance-top:0;mso-wrap-distance-right:9pt;mso-wrap-distance-bottom:0;mso-position-horizontal:absolute;mso-position-horizontal-relative:text;mso-position-vertical:absolute;mso-position-vertical-relative:text" o:gfxdata="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" strokecolor="#00b050" strokeweight="1.5pt">
                 <v:stroke startarrowwidth="narrow" startarrowlength="short" endarrow="classic" endarrowwidth="wide" endarrowlength="long"/>
@@ -9388,7 +9397,7 @@
               </wp:anchor>
             </w:drawing>
           </mc:Choice>
-          <mc:Fallback xmlns:cx="http://schemas.microsoft.com/office/drawing/2014/chartex" xmlns:cx1="http://schemas.microsoft.com/office/drawing/2015/9/8/chartex" xmlns:cx2="http://schemas.microsoft.com/office/drawing/2015/10/21/chartex" xmlns:cx3="http://schemas.microsoft.com/office/drawing/2016/5/9/chartex" xmlns:cx4="http://schemas.microsoft.com/office/drawing/2016/5/10/chartex" xmlns:cx5="http://schemas.microsoft.com/office/drawing/2016/5/11/chartex" xmlns:cx6="http://schemas.microsoft.com/office/drawing/2016/5/12/chartex" xmlns:cx7="http://schemas.microsoft.com/office/drawing/2016/5/13/chartex" xmlns:cx8="http://schemas.microsoft.com/office/drawing/2016/5/14/chartex" xmlns:aink="http://schemas.microsoft.com/office/drawing/2016/ink" xmlns:am3d="http://schemas.microsoft.com/office/drawing/2017/model3d" xmlns:w15="http://schemas.microsoft.com/office/word/2012/wordml" xmlns:w16cid="http://schemas.microsoft.com/office/word/2016/wordml/cid" xmlns:w16se="http://schemas.microsoft.com/office/word/2015/wordml/symex">
+          <mc:Fallback xmlns:w16se="http://schemas.microsoft.com/office/word/2015/wordml/symex" xmlns:w16cid="http://schemas.microsoft.com/office/word/2016/wordml/cid" xmlns:w15="http://schemas.microsoft.com/office/word/2012/wordml" xmlns:am3d="http://schemas.microsoft.com/office/drawing/2017/model3d" xmlns:aink="http://schemas.microsoft.com/office/drawing/2016/ink" xmlns:cx8="http://schemas.microsoft.com/office/drawing/2016/5/14/chartex" xmlns:cx7="http://schemas.microsoft.com/office/drawing/2016/5/13/chartex" xmlns:cx6="http://schemas.microsoft.com/office/drawing/2016/5/12/chartex" xmlns:cx5="http://schemas.microsoft.com/office/drawing/2016/5/11/chartex" xmlns:cx4="http://schemas.microsoft.com/office/drawing/2016/5/10/chartex" xmlns:cx3="http://schemas.microsoft.com/office/drawing/2016/5/9/chartex" xmlns:cx2="http://schemas.microsoft.com/office/drawing/2015/10/21/chartex" xmlns:cx1="http://schemas.microsoft.com/office/drawing/2015/9/8/chartex" xmlns:cx="http://schemas.microsoft.com/office/drawing/2014/chartex">
             <w:pict>
               <v:shape w14:anchorId="400573C0" id="Straight Arrow Connector 22" o:spid="_x0000_s1026" type="#_x0000_t32" style="position:absolute;margin-left:230pt;margin-top:120pt;width:68pt;height:2pt;z-index:251658752;visibility:visible;mso-wrap-style:square;mso-wrap-distance-left:9pt;mso-wrap-distance-top:0;mso-wrap-distance-right:9pt;mso-wrap-distance-bottom:0;mso-position-horizontal:absolute;mso-position-horizontal-relative:text;mso-position-vertical:absolute;mso-position-vertical-relative:text" o:gfxdata="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" strokecolor="#4a7dba" strokeweight="1.5pt">
                 <v:stroke startarrowwidth="narrow" startarrowlength="short" endarrow="classic" endarrowwidth="wide" endarrowlength="long"/>
@@ -9614,7 +9623,7 @@
               </wp:anchor>
             </w:drawing>
           </mc:Choice>
-          <mc:Fallback xmlns:cx="http://schemas.microsoft.com/office/drawing/2014/chartex" xmlns:cx1="http://schemas.microsoft.com/office/drawing/2015/9/8/chartex" xmlns:cx2="http://schemas.microsoft.com/office/drawing/2015/10/21/chartex" xmlns:cx3="http://schemas.microsoft.com/office/drawing/2016/5/9/chartex" xmlns:cx4="http://schemas.microsoft.com/office/drawing/2016/5/10/chartex" xmlns:cx5="http://schemas.microsoft.com/office/drawing/2016/5/11/chartex" xmlns:cx6="http://schemas.microsoft.com/office/drawing/2016/5/12/chartex" xmlns:cx7="http://schemas.microsoft.com/office/drawing/2016/5/13/chartex" xmlns:cx8="http://schemas.microsoft.com/office/drawing/2016/5/14/chartex" xmlns:aink="http://schemas.microsoft.com/office/drawing/2016/ink" xmlns:am3d="http://schemas.microsoft.com/office/drawing/2017/model3d" xmlns:w15="http://schemas.microsoft.com/office/word/2012/wordml" xmlns:w16cid="http://schemas.microsoft.com/office/word/2016/wordml/cid" xmlns:w16se="http://schemas.microsoft.com/office/word/2015/wordml/symex">
+          <mc:Fallback xmlns:w16se="http://schemas.microsoft.com/office/word/2015/wordml/symex" xmlns:w16cid="http://schemas.microsoft.com/office/word/2016/wordml/cid" xmlns:w15="http://schemas.microsoft.com/office/word/2012/wordml" xmlns:am3d="http://schemas.microsoft.com/office/drawing/2017/model3d" xmlns:aink="http://schemas.microsoft.com/office/drawing/2016/ink" xmlns:cx8="http://schemas.microsoft.com/office/drawing/2016/5/14/chartex" xmlns:cx7="http://schemas.microsoft.com/office/drawing/2016/5/13/chartex" xmlns:cx6="http://schemas.microsoft.com/office/drawing/2016/5/12/chartex" xmlns:cx5="http://schemas.microsoft.com/office/drawing/2016/5/11/chartex" xmlns:cx4="http://schemas.microsoft.com/office/drawing/2016/5/10/chartex" xmlns:cx3="http://schemas.microsoft.com/office/drawing/2016/5/9/chartex" xmlns:cx2="http://schemas.microsoft.com/office/drawing/2015/10/21/chartex" xmlns:cx1="http://schemas.microsoft.com/office/drawing/2015/9/8/chartex" xmlns:cx="http://schemas.microsoft.com/office/drawing/2014/chartex">
             <w:pict>
               <v:shape w14:anchorId="1605AEF9" id="Straight Arrow Connector 14" o:spid="_x0000_s1026" type="#_x0000_t32" style="position:absolute;margin-left:159pt;margin-top:162pt;width:138.1pt;height:2pt;z-index:251657728;visibility:visible;mso-wrap-style:square;mso-wrap-distance-left:9pt;mso-wrap-distance-top:0;mso-wrap-distance-right:9pt;mso-wrap-distance-bottom:0;mso-position-horizontal:absolute;mso-position-horizontal-relative:text;mso-position-vertical:absolute;mso-position-vertical-relative:text" o:gfxdata="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" strokecolor="#f79646 [3209]" strokeweight="1.5pt">
                 <v:stroke startarrowwidth="narrow" startarrowlength="short" endarrow="classic" endarrowwidth="wide" endarrowlength="long"/>
@@ -10672,11 +10681,11 @@
           <w:szCs w:val="24"/>
         </w:rPr>
       </w:pPr>
-      <w:bookmarkStart w:id="53" w:name="_Toc3902968"/>
-      <w:bookmarkStart w:id="54" w:name="_Toc3903148"/>
-      <w:bookmarkStart w:id="55" w:name="_Toc3903421"/>
-      <w:bookmarkStart w:id="56" w:name="_Toc16103490"/>
-      <w:bookmarkStart w:id="57" w:name="_Toc16103834"/>
+      <w:bookmarkStart w:id="54" w:name="_Toc3902968"/>
+      <w:bookmarkStart w:id="55" w:name="_Toc3903148"/>
+      <w:bookmarkStart w:id="56" w:name="_Toc3903421"/>
+      <w:bookmarkStart w:id="57" w:name="_Toc16103490"/>
+      <w:bookmarkStart w:id="58" w:name="_Toc16103834"/>
       <w:r>
         <w:rPr>
           <w:rFonts w:ascii="Arial" w:eastAsia="Arial" w:hAnsi="Arial" w:cs="Arial"/>
@@ -10708,11 +10717,11 @@
         </w:rPr>
         <w:t>Unco</w:t>
       </w:r>
-      <w:bookmarkEnd w:id="53"/>
       <w:bookmarkEnd w:id="54"/>
       <w:bookmarkEnd w:id="55"/>
       <w:bookmarkEnd w:id="56"/>
       <w:bookmarkEnd w:id="57"/>
+      <w:bookmarkEnd w:id="58"/>
       <w:proofErr w:type="spellEnd"/>
     </w:p>
     <w:p>
@@ -11272,8 +11281,8 @@
           <w:szCs w:val="24"/>
         </w:rPr>
       </w:pPr>
-      <w:bookmarkStart w:id="58" w:name="_gjdgxs" w:colFirst="0" w:colLast="0"/>
-      <w:bookmarkEnd w:id="58"/>
+      <w:bookmarkStart w:id="59" w:name="_gjdgxs" w:colFirst="0" w:colLast="0"/>
+      <w:bookmarkEnd w:id="59"/>
       <w:r>
         <w:rPr>
           <w:rFonts w:ascii="Arial" w:eastAsia="Arial" w:hAnsi="Arial" w:cs="Arial"/>
@@ -11973,11 +11982,11 @@
           <w:szCs w:val="24"/>
         </w:rPr>
       </w:pPr>
-      <w:bookmarkStart w:id="59" w:name="_Toc3902969"/>
-      <w:bookmarkStart w:id="60" w:name="_Toc3903149"/>
-      <w:bookmarkStart w:id="61" w:name="_Toc3903422"/>
-      <w:bookmarkStart w:id="62" w:name="_Toc16103491"/>
-      <w:bookmarkStart w:id="63" w:name="_Toc16103835"/>
+      <w:bookmarkStart w:id="60" w:name="_Toc3902969"/>
+      <w:bookmarkStart w:id="61" w:name="_Toc3903149"/>
+      <w:bookmarkStart w:id="62" w:name="_Toc3903422"/>
+      <w:bookmarkStart w:id="63" w:name="_Toc16103491"/>
+      <w:bookmarkStart w:id="64" w:name="_Toc16103835"/>
       <w:r>
         <w:rPr>
           <w:rFonts w:ascii="Arial" w:eastAsia="Arial" w:hAnsi="Arial" w:cs="Arial"/>
@@ -11998,11 +12007,11 @@
         </w:rPr>
         <w:t>Pestaña Planilla de Personal Afectado</w:t>
       </w:r>
-      <w:bookmarkEnd w:id="59"/>
       <w:bookmarkEnd w:id="60"/>
       <w:bookmarkEnd w:id="61"/>
       <w:bookmarkEnd w:id="62"/>
       <w:bookmarkEnd w:id="63"/>
+      <w:bookmarkEnd w:id="64"/>
       <w:r>
         <w:rPr>
           <w:rFonts w:ascii="Arial" w:eastAsia="Arial" w:hAnsi="Arial" w:cs="Arial"/>
@@ -12072,11 +12081,11 @@
           <w:szCs w:val="24"/>
         </w:rPr>
       </w:pPr>
-      <w:bookmarkStart w:id="64" w:name="_Toc3902970"/>
-      <w:bookmarkStart w:id="65" w:name="_Toc3903150"/>
-      <w:bookmarkStart w:id="66" w:name="_Toc3903423"/>
-      <w:bookmarkStart w:id="67" w:name="_Toc16103492"/>
-      <w:bookmarkStart w:id="68" w:name="_Toc16103836"/>
+      <w:bookmarkStart w:id="65" w:name="_Toc3902970"/>
+      <w:bookmarkStart w:id="66" w:name="_Toc3903150"/>
+      <w:bookmarkStart w:id="67" w:name="_Toc3903423"/>
+      <w:bookmarkStart w:id="68" w:name="_Toc16103492"/>
+      <w:bookmarkStart w:id="69" w:name="_Toc16103836"/>
       <w:r>
         <w:rPr>
           <w:rFonts w:ascii="Arial" w:eastAsia="Arial" w:hAnsi="Arial" w:cs="Arial"/>
@@ -12097,11 +12106,11 @@
         </w:rPr>
         <w:t>Pestaña Movimientos</w:t>
       </w:r>
-      <w:bookmarkEnd w:id="64"/>
       <w:bookmarkEnd w:id="65"/>
       <w:bookmarkEnd w:id="66"/>
       <w:bookmarkEnd w:id="67"/>
       <w:bookmarkEnd w:id="68"/>
+      <w:bookmarkEnd w:id="69"/>
     </w:p>
     <w:p>
       <w:pPr>
@@ -12521,10 +12530,10 @@
           <w:szCs w:val="28"/>
         </w:rPr>
       </w:pPr>
-      <w:bookmarkStart w:id="69" w:name="_Toc3903151"/>
-      <w:bookmarkStart w:id="70" w:name="_Toc3903424"/>
-      <w:bookmarkStart w:id="71" w:name="_Toc16103493"/>
-      <w:bookmarkStart w:id="72" w:name="_Toc16103837"/>
+      <w:bookmarkStart w:id="70" w:name="_Toc3903151"/>
+      <w:bookmarkStart w:id="71" w:name="_Toc3903424"/>
+      <w:bookmarkStart w:id="72" w:name="_Toc16103493"/>
+      <w:bookmarkStart w:id="73" w:name="_Toc16103837"/>
       <w:r>
         <w:rPr>
           <w:rFonts w:ascii="Trebuchet MS" w:eastAsia="Trebuchet MS" w:hAnsi="Trebuchet MS" w:cs="Trebuchet MS"/>
@@ -12543,10 +12552,10 @@
         </w:rPr>
         <w:t>Presupuesto</w:t>
       </w:r>
-      <w:bookmarkEnd w:id="69"/>
       <w:bookmarkEnd w:id="70"/>
       <w:bookmarkEnd w:id="71"/>
       <w:bookmarkEnd w:id="72"/>
+      <w:bookmarkEnd w:id="73"/>
     </w:p>
     <w:p>
       <w:pPr>
@@ -12847,7 +12856,7 @@
               </wp:anchor>
             </w:drawing>
           </mc:Choice>
-          <mc:Fallback xmlns:cx="http://schemas.microsoft.com/office/drawing/2014/chartex" xmlns:cx1="http://schemas.microsoft.com/office/drawing/2015/9/8/chartex" xmlns:cx2="http://schemas.microsoft.com/office/drawing/2015/10/21/chartex" xmlns:cx3="http://schemas.microsoft.com/office/drawing/2016/5/9/chartex" xmlns:cx4="http://schemas.microsoft.com/office/drawing/2016/5/10/chartex" xmlns:cx5="http://schemas.microsoft.com/office/drawing/2016/5/11/chartex" xmlns:cx6="http://schemas.microsoft.com/office/drawing/2016/5/12/chartex" xmlns:cx7="http://schemas.microsoft.com/office/drawing/2016/5/13/chartex" xmlns:cx8="http://schemas.microsoft.com/office/drawing/2016/5/14/chartex" xmlns:aink="http://schemas.microsoft.com/office/drawing/2016/ink" xmlns:am3d="http://schemas.microsoft.com/office/drawing/2017/model3d" xmlns:w15="http://schemas.microsoft.com/office/word/2012/wordml" xmlns:w16cid="http://schemas.microsoft.com/office/word/2016/wordml/cid" xmlns:w16se="http://schemas.microsoft.com/office/word/2015/wordml/symex">
+          <mc:Fallback xmlns:w16se="http://schemas.microsoft.com/office/word/2015/wordml/symex" xmlns:w16cid="http://schemas.microsoft.com/office/word/2016/wordml/cid" xmlns:w15="http://schemas.microsoft.com/office/word/2012/wordml" xmlns:am3d="http://schemas.microsoft.com/office/drawing/2017/model3d" xmlns:aink="http://schemas.microsoft.com/office/drawing/2016/ink" xmlns:cx8="http://schemas.microsoft.com/office/drawing/2016/5/14/chartex" xmlns:cx7="http://schemas.microsoft.com/office/drawing/2016/5/13/chartex" xmlns:cx6="http://schemas.microsoft.com/office/drawing/2016/5/12/chartex" xmlns:cx5="http://schemas.microsoft.com/office/drawing/2016/5/11/chartex" xmlns:cx4="http://schemas.microsoft.com/office/drawing/2016/5/10/chartex" xmlns:cx3="http://schemas.microsoft.com/office/drawing/2016/5/9/chartex" xmlns:cx2="http://schemas.microsoft.com/office/drawing/2015/10/21/chartex" xmlns:cx1="http://schemas.microsoft.com/office/drawing/2015/9/8/chartex" xmlns:cx="http://schemas.microsoft.com/office/drawing/2014/chartex">
             <w:pict>
               <v:shape w14:anchorId="17C48551" id="Straight Arrow Connector 18" o:spid="_x0000_s1026" type="#_x0000_t32" style="position:absolute;margin-left:380pt;margin-top:31pt;width:9.25pt;height:34pt;rotation:180;flip:x;z-index:251662848;visibility:visible;mso-wrap-style:square;mso-wrap-distance-left:9pt;mso-wrap-distance-top:0;mso-wrap-distance-right:9pt;mso-wrap-distance-bottom:0;mso-position-horizontal:absolute;mso-position-horizontal-relative:text;mso-position-vertical:absolute;mso-position-vertical-relative:text" o:gfxdata="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" strokecolor="#c00000" strokeweight="1.75pt">
                 <v:stroke startarrowwidth="narrow" startarrowlength="short" endarrow="classic"/>
@@ -12906,7 +12915,7 @@
               </wp:anchor>
             </w:drawing>
           </mc:Choice>
-          <mc:Fallback xmlns:cx="http://schemas.microsoft.com/office/drawing/2014/chartex" xmlns:cx1="http://schemas.microsoft.com/office/drawing/2015/9/8/chartex" xmlns:cx2="http://schemas.microsoft.com/office/drawing/2015/10/21/chartex" xmlns:cx3="http://schemas.microsoft.com/office/drawing/2016/5/9/chartex" xmlns:cx4="http://schemas.microsoft.com/office/drawing/2016/5/10/chartex" xmlns:cx5="http://schemas.microsoft.com/office/drawing/2016/5/11/chartex" xmlns:cx6="http://schemas.microsoft.com/office/drawing/2016/5/12/chartex" xmlns:cx7="http://schemas.microsoft.com/office/drawing/2016/5/13/chartex" xmlns:cx8="http://schemas.microsoft.com/office/drawing/2016/5/14/chartex" xmlns:aink="http://schemas.microsoft.com/office/drawing/2016/ink" xmlns:am3d="http://schemas.microsoft.com/office/drawing/2017/model3d" xmlns:w15="http://schemas.microsoft.com/office/word/2012/wordml" xmlns:w16cid="http://schemas.microsoft.com/office/word/2016/wordml/cid" xmlns:w16se="http://schemas.microsoft.com/office/word/2015/wordml/symex">
+          <mc:Fallback xmlns:w16se="http://schemas.microsoft.com/office/word/2015/wordml/symex" xmlns:w16cid="http://schemas.microsoft.com/office/word/2016/wordml/cid" xmlns:w15="http://schemas.microsoft.com/office/word/2012/wordml" xmlns:am3d="http://schemas.microsoft.com/office/drawing/2017/model3d" xmlns:aink="http://schemas.microsoft.com/office/drawing/2016/ink" xmlns:cx8="http://schemas.microsoft.com/office/drawing/2016/5/14/chartex" xmlns:cx7="http://schemas.microsoft.com/office/drawing/2016/5/13/chartex" xmlns:cx6="http://schemas.microsoft.com/office/drawing/2016/5/12/chartex" xmlns:cx5="http://schemas.microsoft.com/office/drawing/2016/5/11/chartex" xmlns:cx4="http://schemas.microsoft.com/office/drawing/2016/5/10/chartex" xmlns:cx3="http://schemas.microsoft.com/office/drawing/2016/5/9/chartex" xmlns:cx2="http://schemas.microsoft.com/office/drawing/2015/10/21/chartex" xmlns:cx1="http://schemas.microsoft.com/office/drawing/2015/9/8/chartex" xmlns:cx="http://schemas.microsoft.com/office/drawing/2014/chartex">
             <w:pict>
               <v:shape w14:anchorId="222E9106" id="Straight Arrow Connector 15" o:spid="_x0000_s1026" type="#_x0000_t32" style="position:absolute;margin-left:269pt;margin-top:168pt;width:31.75pt;height:9.25pt;rotation:180;z-index:251663872;visibility:visible;mso-wrap-style:square;mso-wrap-distance-left:9pt;mso-wrap-distance-top:0;mso-wrap-distance-right:9pt;mso-wrap-distance-bottom:0;mso-position-horizontal:absolute;mso-position-horizontal-relative:text;mso-position-vertical:absolute;mso-position-vertical-relative:text" o:gfxdata="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" strokecolor="#c00000" strokeweight="1.75pt">
                 <v:stroke startarrowwidth="narrow" startarrowlength="short" endarrow="classic"/>
@@ -13043,10 +13052,10 @@
           <w:szCs w:val="28"/>
         </w:rPr>
       </w:pPr>
-      <w:bookmarkStart w:id="73" w:name="_Toc3903152"/>
-      <w:bookmarkStart w:id="74" w:name="_Toc3903425"/>
-      <w:bookmarkStart w:id="75" w:name="_Toc16103494"/>
-      <w:bookmarkStart w:id="76" w:name="_Toc16103838"/>
+      <w:bookmarkStart w:id="74" w:name="_Toc3903152"/>
+      <w:bookmarkStart w:id="75" w:name="_Toc3903425"/>
+      <w:bookmarkStart w:id="76" w:name="_Toc16103494"/>
+      <w:bookmarkStart w:id="77" w:name="_Toc16103838"/>
       <w:r>
         <w:rPr>
           <w:rFonts w:ascii="Trebuchet MS" w:eastAsia="Trebuchet MS" w:hAnsi="Trebuchet MS" w:cs="Trebuchet MS"/>
@@ -13065,10 +13074,28 @@
         </w:rPr>
         <w:t>Adjuntos</w:t>
       </w:r>
-      <w:bookmarkEnd w:id="73"/>
       <w:bookmarkEnd w:id="74"/>
       <w:bookmarkEnd w:id="75"/>
       <w:bookmarkEnd w:id="76"/>
+      <w:bookmarkEnd w:id="77"/>
+    </w:p>
+    <w:p>
+      <w:pPr>
+        <w:spacing w:after="0"/>
+        <w:rPr>
+          <w:rFonts w:ascii="Arial" w:eastAsia="Arial" w:hAnsi="Arial" w:cs="Arial"/>
+          <w:sz w:val="24"/>
+          <w:szCs w:val="24"/>
+        </w:rPr>
+      </w:pPr>
+      <w:r>
+        <w:rPr>
+          <w:rFonts w:ascii="Arial" w:eastAsia="Arial" w:hAnsi="Arial" w:cs="Arial"/>
+          <w:sz w:val="24"/>
+          <w:szCs w:val="24"/>
+        </w:rPr>
+        <w:t>Desde esta pestaña ingresar los adjuntos de los proyectos.</w:t>
+      </w:r>
     </w:p>
     <w:p>
       <w:pPr>
@@ -13081,14 +13108,6 @@
           <w:szCs w:val="28"/>
         </w:rPr>
       </w:pPr>
-      <w:r>
-        <w:rPr>
-          <w:rFonts w:ascii="Arial" w:eastAsia="Arial" w:hAnsi="Arial" w:cs="Arial"/>
-          <w:sz w:val="24"/>
-          <w:szCs w:val="24"/>
-        </w:rPr>
-        <w:t>Desde esta pestaña ingresar los adjuntos de los proyectos.</w:t>
-      </w:r>
     </w:p>
     <w:p>
       <w:pPr>
@@ -13121,34 +13140,47 @@
         </w:rPr>
         <w:lastRenderedPageBreak/>
         <w:drawing>
-          <wp:inline distT="114300" distB="114300" distL="114300" distR="114300" wp14:anchorId="4769A7E2" wp14:editId="3B5A596D">
-            <wp:extent cx="4762500" cy="2371725"/>
-            <wp:effectExtent l="0" t="0" r="0" b="0"/>
-            <wp:docPr id="26" name="image3.png"/>
-            <wp:cNvGraphicFramePr/>
+          <wp:inline distT="0" distB="0" distL="0" distR="0">
+            <wp:extent cx="5591175" cy="3076575"/>
+            <wp:effectExtent l="0" t="0" r="9525" b="9525"/>
+            <wp:docPr id="86" name="Imagen 86"/>
+            <wp:cNvGraphicFramePr>
+              <a:graphicFrameLocks xmlns:a="http://schemas.openxmlformats.org/drawingml/2006/main" noChangeAspect="1"/>
+            </wp:cNvGraphicFramePr>
             <a:graphic xmlns:a="http://schemas.openxmlformats.org/drawingml/2006/main">
               <a:graphicData uri="http://schemas.openxmlformats.org/drawingml/2006/picture">
                 <pic:pic xmlns:pic="http://schemas.openxmlformats.org/drawingml/2006/picture">
                   <pic:nvPicPr>
-                    <pic:cNvPr id="0" name="image3.png"/>
-                    <pic:cNvPicPr preferRelativeResize="0"/>
+                    <pic:cNvPr id="0" name="Picture 7"/>
+                    <pic:cNvPicPr>
+                      <a:picLocks noChangeAspect="1" noChangeArrowheads="1"/>
+                    </pic:cNvPicPr>
                   </pic:nvPicPr>
                   <pic:blipFill>
-                    <a:blip r:embed="rId37"/>
+                    <a:blip r:embed="rId37">
+                      <a:extLst>
+                        <a:ext uri="{28A0092B-C50C-407E-A947-70E740481C1C}">
+                          <a14:useLocalDpi xmlns:a14="http://schemas.microsoft.com/office/drawing/2010/main" val="0"/>
+                        </a:ext>
+                      </a:extLst>
+                    </a:blip>
                     <a:srcRect/>
                     <a:stretch>
                       <a:fillRect/>
                     </a:stretch>
                   </pic:blipFill>
-                  <pic:spPr>
+                  <pic:spPr bwMode="auto">
                     <a:xfrm>
                       <a:off x="0" y="0"/>
-                      <a:ext cx="4762500" cy="2371725"/>
+                      <a:ext cx="5591175" cy="3076575"/>
                     </a:xfrm>
                     <a:prstGeom prst="rect">
                       <a:avLst/>
                     </a:prstGeom>
-                    <a:ln/>
+                    <a:noFill/>
+                    <a:ln>
+                      <a:noFill/>
+                    </a:ln>
                   </pic:spPr>
                 </pic:pic>
               </a:graphicData>
@@ -13190,34 +13222,51 @@
         <w:jc w:val="both"/>
         <w:rPr>
           <w:rFonts w:ascii="Arial" w:eastAsia="Arial" w:hAnsi="Arial" w:cs="Arial"/>
-          <w:sz w:val="24"/>
-          <w:szCs w:val="24"/>
-        </w:rPr>
-      </w:pPr>
-      <w:r>
-        <w:rPr>
-          <w:rFonts w:ascii="Arial" w:eastAsia="Arial" w:hAnsi="Arial" w:cs="Arial"/>
-          <w:sz w:val="24"/>
-          <w:szCs w:val="24"/>
-        </w:rPr>
-        <w:t xml:space="preserve">En caso de tratarse de un </w:t>
-      </w:r>
-      <w:r>
-        <w:rPr>
-          <w:rFonts w:ascii="Arial" w:eastAsia="Arial" w:hAnsi="Arial" w:cs="Arial"/>
+          <w:b/>
           <w:i/>
           <w:sz w:val="24"/>
           <w:szCs w:val="24"/>
         </w:rPr>
-        <w:t>programa</w:t>
-      </w:r>
-      <w:r>
-        <w:rPr>
-          <w:rFonts w:ascii="Arial" w:eastAsia="Arial" w:hAnsi="Arial" w:cs="Arial"/>
-          <w:sz w:val="24"/>
-          <w:szCs w:val="24"/>
-        </w:rPr>
-        <w:t xml:space="preserve">, adjuntar Ficha Técnica del programa y CV del Director del programa. </w:t>
+      </w:pPr>
+      <w:r>
+        <w:rPr>
+          <w:rFonts w:ascii="Arial" w:eastAsia="Arial" w:hAnsi="Arial" w:cs="Arial"/>
+          <w:b/>
+          <w:i/>
+          <w:sz w:val="24"/>
+          <w:szCs w:val="24"/>
+        </w:rPr>
+        <w:t xml:space="preserve">Solapa </w:t>
+      </w:r>
+      <w:r>
+        <w:rPr>
+          <w:rFonts w:ascii="Arial" w:eastAsia="Arial" w:hAnsi="Arial" w:cs="Arial"/>
+          <w:b/>
+          <w:i/>
+          <w:sz w:val="24"/>
+          <w:szCs w:val="24"/>
+        </w:rPr>
+        <w:t>“I</w:t>
+      </w:r>
+      <w:r>
+        <w:rPr>
+          <w:rFonts w:ascii="Arial" w:eastAsia="Arial" w:hAnsi="Arial" w:cs="Arial"/>
+          <w:b/>
+          <w:i/>
+          <w:sz w:val="24"/>
+          <w:szCs w:val="24"/>
+        </w:rPr>
+        <w:t>nicial</w:t>
+      </w:r>
+      <w:r>
+        <w:rPr>
+          <w:rFonts w:ascii="Arial" w:eastAsia="Arial" w:hAnsi="Arial" w:cs="Arial"/>
+          <w:b/>
+          <w:i/>
+          <w:sz w:val="24"/>
+          <w:szCs w:val="24"/>
+        </w:rPr>
+        <w:t>”</w:t>
       </w:r>
     </w:p>
     <w:p>
@@ -13244,127 +13293,79 @@
           <w:sz w:val="24"/>
           <w:szCs w:val="24"/>
         </w:rPr>
-        <w:t>Para Proyectos: adj</w:t>
-      </w:r>
-      <w:r>
-        <w:rPr>
-          <w:rFonts w:ascii="Arial" w:eastAsia="Arial" w:hAnsi="Arial" w:cs="Arial"/>
-          <w:sz w:val="24"/>
-          <w:szCs w:val="24"/>
-        </w:rPr>
-        <w:t xml:space="preserve">untar </w:t>
-      </w:r>
-      <w:r>
-        <w:rPr>
-          <w:rFonts w:ascii="Arial" w:eastAsia="Arial" w:hAnsi="Arial" w:cs="Arial"/>
-          <w:sz w:val="24"/>
-          <w:szCs w:val="24"/>
-        </w:rPr>
-        <w:t xml:space="preserve">un PDF de la </w:t>
-      </w:r>
-      <w:r>
-        <w:rPr>
-          <w:rFonts w:ascii="Arial" w:eastAsia="Arial" w:hAnsi="Arial" w:cs="Arial"/>
-          <w:sz w:val="24"/>
-          <w:szCs w:val="24"/>
-        </w:rPr>
-        <w:t xml:space="preserve">Ficha </w:t>
-      </w:r>
-      <w:r>
-        <w:rPr>
-          <w:rFonts w:ascii="Arial" w:eastAsia="Arial" w:hAnsi="Arial" w:cs="Arial"/>
-          <w:sz w:val="24"/>
-          <w:szCs w:val="24"/>
-        </w:rPr>
-        <w:t>Técnica</w:t>
-      </w:r>
-      <w:r>
-        <w:rPr>
-          <w:rFonts w:ascii="Arial" w:eastAsia="Arial" w:hAnsi="Arial" w:cs="Arial"/>
-          <w:sz w:val="24"/>
-          <w:szCs w:val="24"/>
-        </w:rPr>
-        <w:t xml:space="preserve">, </w:t>
-      </w:r>
-      <w:r>
-        <w:rPr>
-          <w:rFonts w:ascii="Arial" w:eastAsia="Arial" w:hAnsi="Arial" w:cs="Arial"/>
-          <w:sz w:val="24"/>
-          <w:szCs w:val="24"/>
-        </w:rPr>
-        <w:t xml:space="preserve">un PDF del </w:t>
-      </w:r>
-      <w:r>
-        <w:rPr>
-          <w:rFonts w:ascii="Arial" w:eastAsia="Arial" w:hAnsi="Arial" w:cs="Arial"/>
-          <w:sz w:val="24"/>
-          <w:szCs w:val="24"/>
-        </w:rPr>
-        <w:t>CV del Director</w:t>
-      </w:r>
-      <w:r>
-        <w:rPr>
-          <w:rFonts w:ascii="Arial" w:eastAsia="Arial" w:hAnsi="Arial" w:cs="Arial"/>
-          <w:sz w:val="24"/>
-          <w:szCs w:val="24"/>
-        </w:rPr>
-        <w:t xml:space="preserve"> y del </w:t>
-      </w:r>
-      <w:r>
-        <w:rPr>
-          <w:rFonts w:ascii="Arial" w:eastAsia="Arial" w:hAnsi="Arial" w:cs="Arial"/>
-          <w:sz w:val="24"/>
-          <w:szCs w:val="24"/>
-        </w:rPr>
-        <w:t>Codirector</w:t>
-      </w:r>
-      <w:r>
-        <w:rPr>
-          <w:rFonts w:ascii="Arial" w:eastAsia="Arial" w:hAnsi="Arial" w:cs="Arial"/>
-          <w:sz w:val="24"/>
-          <w:szCs w:val="24"/>
-        </w:rPr>
-        <w:t xml:space="preserve"> y un PDF </w:t>
-      </w:r>
-      <w:r>
-        <w:rPr>
-          <w:rFonts w:ascii="Arial" w:eastAsia="Arial" w:hAnsi="Arial" w:cs="Arial"/>
-          <w:sz w:val="24"/>
-          <w:szCs w:val="24"/>
-        </w:rPr>
-        <w:t xml:space="preserve">que contenga </w:t>
-      </w:r>
-      <w:r>
-        <w:rPr>
-          <w:rFonts w:ascii="Arial" w:eastAsia="Arial" w:hAnsi="Arial" w:cs="Arial"/>
-          <w:sz w:val="24"/>
-          <w:szCs w:val="24"/>
-        </w:rPr>
-        <w:t xml:space="preserve">los </w:t>
-      </w:r>
-      <w:r>
-        <w:rPr>
-          <w:rFonts w:ascii="Arial" w:eastAsia="Arial" w:hAnsi="Arial" w:cs="Arial"/>
-          <w:sz w:val="24"/>
-          <w:szCs w:val="24"/>
-        </w:rPr>
-        <w:t xml:space="preserve">CV </w:t>
-      </w:r>
-      <w:r>
-        <w:rPr>
-          <w:rFonts w:ascii="Arial" w:eastAsia="Arial" w:hAnsi="Arial" w:cs="Arial"/>
-          <w:sz w:val="24"/>
-          <w:szCs w:val="24"/>
-        </w:rPr>
-        <w:t>de</w:t>
-      </w:r>
-      <w:r>
-        <w:rPr>
-          <w:rFonts w:ascii="Arial" w:eastAsia="Arial" w:hAnsi="Arial" w:cs="Arial"/>
-          <w:sz w:val="24"/>
-          <w:szCs w:val="24"/>
-        </w:rPr>
-        <w:t>l resto de los participantes</w:t>
+        <w:t xml:space="preserve">En la </w:t>
+      </w:r>
+      <w:r>
+        <w:rPr>
+          <w:rFonts w:ascii="Arial" w:eastAsia="Arial" w:hAnsi="Arial" w:cs="Arial"/>
+          <w:sz w:val="24"/>
+          <w:szCs w:val="24"/>
+        </w:rPr>
+        <w:t>primera</w:t>
+      </w:r>
+      <w:r>
+        <w:rPr>
+          <w:rFonts w:ascii="Arial" w:eastAsia="Arial" w:hAnsi="Arial" w:cs="Arial"/>
+          <w:sz w:val="24"/>
+          <w:szCs w:val="24"/>
+        </w:rPr>
+        <w:t xml:space="preserve"> solapa “Inicial</w:t>
+      </w:r>
+      <w:r>
+        <w:rPr>
+          <w:rFonts w:ascii="Arial" w:eastAsia="Arial" w:hAnsi="Arial" w:cs="Arial"/>
+          <w:sz w:val="24"/>
+          <w:szCs w:val="24"/>
+        </w:rPr>
+        <w:t>” se adjuntan los archivos</w:t>
+      </w:r>
+      <w:r>
+        <w:rPr>
+          <w:rFonts w:ascii="Arial" w:eastAsia="Arial" w:hAnsi="Arial" w:cs="Arial"/>
+          <w:sz w:val="24"/>
+          <w:szCs w:val="24"/>
+        </w:rPr>
+        <w:t xml:space="preserve"> </w:t>
+      </w:r>
+      <w:r>
+        <w:rPr>
+          <w:rFonts w:ascii="Arial" w:eastAsia="Arial" w:hAnsi="Arial" w:cs="Arial"/>
+          <w:sz w:val="24"/>
+          <w:szCs w:val="24"/>
+        </w:rPr>
+        <w:t xml:space="preserve">correspondientes a </w:t>
+      </w:r>
+      <w:r>
+        <w:rPr>
+          <w:rFonts w:ascii="Arial" w:eastAsia="Arial" w:hAnsi="Arial" w:cs="Arial"/>
+          <w:sz w:val="24"/>
+          <w:szCs w:val="24"/>
+        </w:rPr>
+        <w:t xml:space="preserve">la presentación </w:t>
+      </w:r>
+      <w:r>
+        <w:rPr>
+          <w:rFonts w:ascii="Arial" w:eastAsia="Arial" w:hAnsi="Arial" w:cs="Arial"/>
+          <w:sz w:val="24"/>
+          <w:szCs w:val="24"/>
+        </w:rPr>
+        <w:t>inicial del proyecto (</w:t>
+      </w:r>
+      <w:r>
+        <w:rPr>
+          <w:rFonts w:ascii="Arial" w:eastAsia="Arial" w:hAnsi="Arial" w:cs="Arial"/>
+          <w:sz w:val="24"/>
+          <w:szCs w:val="24"/>
+        </w:rPr>
+        <w:t>solo editable por</w:t>
+      </w:r>
+      <w:r>
+        <w:rPr>
+          <w:rFonts w:ascii="Arial" w:eastAsia="Arial" w:hAnsi="Arial" w:cs="Arial"/>
+          <w:sz w:val="24"/>
+          <w:szCs w:val="24"/>
+        </w:rPr>
+        <w:t xml:space="preserve"> el Director del proyecto)</w:t>
       </w:r>
       <w:r>
         <w:rPr>
@@ -13373,14 +13374,6 @@
           <w:szCs w:val="24"/>
         </w:rPr>
         <w:t>.</w:t>
-      </w:r>
-      <w:r>
-        <w:rPr>
-          <w:rFonts w:ascii="Arial" w:eastAsia="Arial" w:hAnsi="Arial" w:cs="Arial"/>
-          <w:sz w:val="24"/>
-          <w:szCs w:val="24"/>
-        </w:rPr>
-        <w:t xml:space="preserve"> </w:t>
       </w:r>
     </w:p>
     <w:p>
@@ -13397,51 +13390,34 @@
         <w:jc w:val="both"/>
         <w:rPr>
           <w:rFonts w:ascii="Arial" w:eastAsia="Arial" w:hAnsi="Arial" w:cs="Arial"/>
-          <w:b/>
-          <w:sz w:val="24"/>
-          <w:szCs w:val="24"/>
-        </w:rPr>
-      </w:pPr>
-      <w:r>
-        <w:rPr>
-          <w:rFonts w:ascii="Arial" w:eastAsia="Arial" w:hAnsi="Arial" w:cs="Arial"/>
-          <w:sz w:val="24"/>
-          <w:szCs w:val="24"/>
-        </w:rPr>
-        <w:t xml:space="preserve">Los CV </w:t>
-      </w:r>
-      <w:r>
-        <w:rPr>
-          <w:rFonts w:ascii="Arial" w:eastAsia="Arial" w:hAnsi="Arial" w:cs="Arial"/>
-          <w:sz w:val="24"/>
-          <w:szCs w:val="24"/>
-        </w:rPr>
-        <w:t xml:space="preserve">de todos los participantes del proyecto </w:t>
-      </w:r>
-      <w:r>
-        <w:rPr>
-          <w:rFonts w:ascii="Arial" w:eastAsia="Arial" w:hAnsi="Arial" w:cs="Arial"/>
-          <w:sz w:val="24"/>
-          <w:szCs w:val="24"/>
-        </w:rPr>
-        <w:t xml:space="preserve">deben ser </w:t>
-      </w:r>
-      <w:r>
-        <w:rPr>
-          <w:rFonts w:ascii="Arial" w:eastAsia="Arial" w:hAnsi="Arial" w:cs="Arial"/>
-          <w:b/>
-          <w:sz w:val="24"/>
-          <w:szCs w:val="24"/>
-        </w:rPr>
-        <w:t>CVAR</w:t>
-      </w:r>
-      <w:r>
-        <w:rPr>
-          <w:rFonts w:ascii="Arial" w:eastAsia="Arial" w:hAnsi="Arial" w:cs="Arial"/>
-          <w:sz w:val="24"/>
-          <w:szCs w:val="24"/>
-        </w:rPr>
-        <w:t>.</w:t>
+          <w:sz w:val="24"/>
+          <w:szCs w:val="24"/>
+        </w:rPr>
+      </w:pPr>
+      <w:r>
+        <w:rPr>
+          <w:rFonts w:ascii="Arial" w:eastAsia="Arial" w:hAnsi="Arial" w:cs="Arial"/>
+          <w:sz w:val="24"/>
+          <w:szCs w:val="24"/>
+        </w:rPr>
+        <w:t xml:space="preserve">En caso de tratarse de un </w:t>
+      </w:r>
+      <w:r>
+        <w:rPr>
+          <w:rFonts w:ascii="Arial" w:eastAsia="Arial" w:hAnsi="Arial" w:cs="Arial"/>
+          <w:i/>
+          <w:sz w:val="24"/>
+          <w:szCs w:val="24"/>
+        </w:rPr>
+        <w:t>programa</w:t>
+      </w:r>
+      <w:r>
+        <w:rPr>
+          <w:rFonts w:ascii="Arial" w:eastAsia="Arial" w:hAnsi="Arial" w:cs="Arial"/>
+          <w:sz w:val="24"/>
+          <w:szCs w:val="24"/>
+        </w:rPr>
+        <w:t xml:space="preserve">, adjuntar Ficha Técnica del programa y CV del Director del programa. </w:t>
       </w:r>
     </w:p>
     <w:p>
@@ -13468,7 +13444,7 @@
           <w:sz w:val="24"/>
           <w:szCs w:val="24"/>
         </w:rPr>
-        <w:t>Si el proyecto tiene integrantes alumnos adjuntar el Plan de Trabajo.</w:t>
+        <w:t xml:space="preserve">Para Proyectos: adjuntar un PDF de la Ficha Técnica, un PDF del CV del Director y del Codirector y un PDF que contenga los CV del resto de los participantes. </w:t>
       </w:r>
     </w:p>
     <w:p>
@@ -13485,6 +13461,78 @@
         <w:jc w:val="both"/>
         <w:rPr>
           <w:rFonts w:ascii="Arial" w:eastAsia="Arial" w:hAnsi="Arial" w:cs="Arial"/>
+          <w:b/>
+          <w:sz w:val="24"/>
+          <w:szCs w:val="24"/>
+        </w:rPr>
+      </w:pPr>
+      <w:r>
+        <w:rPr>
+          <w:rFonts w:ascii="Arial" w:eastAsia="Arial" w:hAnsi="Arial" w:cs="Arial"/>
+          <w:sz w:val="24"/>
+          <w:szCs w:val="24"/>
+        </w:rPr>
+        <w:t xml:space="preserve">Los CV de todos los participantes del proyecto deben ser </w:t>
+      </w:r>
+      <w:r>
+        <w:rPr>
+          <w:rFonts w:ascii="Arial" w:eastAsia="Arial" w:hAnsi="Arial" w:cs="Arial"/>
+          <w:b/>
+          <w:sz w:val="24"/>
+          <w:szCs w:val="24"/>
+        </w:rPr>
+        <w:t>CVAR</w:t>
+      </w:r>
+      <w:r>
+        <w:rPr>
+          <w:rFonts w:ascii="Arial" w:eastAsia="Arial" w:hAnsi="Arial" w:cs="Arial"/>
+          <w:sz w:val="24"/>
+          <w:szCs w:val="24"/>
+        </w:rPr>
+        <w:t>.</w:t>
+      </w:r>
+    </w:p>
+    <w:p>
+      <w:pPr>
+        <w:widowControl w:val="0"/>
+        <w:pBdr>
+          <w:top w:val="none" w:sz="0" w:space="0" w:color="000000"/>
+          <w:left w:val="none" w:sz="0" w:space="0" w:color="000000"/>
+          <w:bottom w:val="none" w:sz="0" w:space="0" w:color="000000"/>
+          <w:right w:val="none" w:sz="0" w:space="0" w:color="000000"/>
+          <w:between w:val="none" w:sz="0" w:space="0" w:color="000000"/>
+        </w:pBdr>
+        <w:spacing w:after="0" w:line="240" w:lineRule="auto"/>
+        <w:jc w:val="both"/>
+        <w:rPr>
+          <w:rFonts w:ascii="Arial" w:eastAsia="Arial" w:hAnsi="Arial" w:cs="Arial"/>
+          <w:sz w:val="24"/>
+          <w:szCs w:val="24"/>
+        </w:rPr>
+      </w:pPr>
+      <w:r>
+        <w:rPr>
+          <w:rFonts w:ascii="Arial" w:eastAsia="Arial" w:hAnsi="Arial" w:cs="Arial"/>
+          <w:sz w:val="24"/>
+          <w:szCs w:val="24"/>
+        </w:rPr>
+        <w:t>Si el proyecto tiene integrantes alumnos adjuntar el Plan de Trabajo.</w:t>
+      </w:r>
+    </w:p>
+    <w:p>
+      <w:pPr>
+        <w:widowControl w:val="0"/>
+        <w:pBdr>
+          <w:top w:val="none" w:sz="0" w:space="0" w:color="000000"/>
+          <w:left w:val="none" w:sz="0" w:space="0" w:color="000000"/>
+          <w:bottom w:val="none" w:sz="0" w:space="0" w:color="000000"/>
+          <w:right w:val="none" w:sz="0" w:space="0" w:color="000000"/>
+          <w:between w:val="none" w:sz="0" w:space="0" w:color="000000"/>
+        </w:pBdr>
+        <w:spacing w:after="0" w:line="240" w:lineRule="auto"/>
+        <w:jc w:val="both"/>
+        <w:rPr>
+          <w:rFonts w:ascii="Arial" w:eastAsia="Arial" w:hAnsi="Arial" w:cs="Arial"/>
           <w:sz w:val="24"/>
           <w:szCs w:val="24"/>
         </w:rPr>
@@ -13497,8 +13545,411 @@
         </w:rPr>
         <w:t>Si el proyecto tiene asesor adjuntar la Nota de Aceptación del asesor.</w:t>
       </w:r>
-      <w:bookmarkStart w:id="77" w:name="_GoBack"/>
-      <w:bookmarkEnd w:id="77"/>
+    </w:p>
+    <w:p>
+      <w:pPr>
+        <w:widowControl w:val="0"/>
+        <w:pBdr>
+          <w:top w:val="none" w:sz="0" w:space="0" w:color="000000"/>
+          <w:left w:val="none" w:sz="0" w:space="0" w:color="000000"/>
+          <w:bottom w:val="none" w:sz="0" w:space="0" w:color="000000"/>
+          <w:right w:val="none" w:sz="0" w:space="0" w:color="000000"/>
+          <w:between w:val="none" w:sz="0" w:space="0" w:color="000000"/>
+        </w:pBdr>
+        <w:spacing w:after="0" w:line="240" w:lineRule="auto"/>
+        <w:jc w:val="both"/>
+        <w:rPr>
+          <w:rFonts w:ascii="Arial" w:eastAsia="Arial" w:hAnsi="Arial" w:cs="Arial"/>
+          <w:i/>
+          <w:sz w:val="24"/>
+          <w:szCs w:val="24"/>
+          <w:highlight w:val="yellow"/>
+        </w:rPr>
+      </w:pPr>
+    </w:p>
+    <w:p>
+      <w:pPr>
+        <w:widowControl w:val="0"/>
+        <w:pBdr>
+          <w:top w:val="none" w:sz="0" w:space="0" w:color="000000"/>
+          <w:left w:val="none" w:sz="0" w:space="0" w:color="000000"/>
+          <w:bottom w:val="none" w:sz="0" w:space="0" w:color="000000"/>
+          <w:right w:val="none" w:sz="0" w:space="0" w:color="000000"/>
+          <w:between w:val="none" w:sz="0" w:space="0" w:color="000000"/>
+        </w:pBdr>
+        <w:spacing w:after="0" w:line="240" w:lineRule="auto"/>
+        <w:jc w:val="both"/>
+        <w:rPr>
+          <w:rFonts w:ascii="Arial" w:eastAsia="Arial" w:hAnsi="Arial" w:cs="Arial"/>
+          <w:b/>
+          <w:i/>
+          <w:sz w:val="24"/>
+          <w:szCs w:val="24"/>
+        </w:rPr>
+      </w:pPr>
+      <w:r>
+        <w:rPr>
+          <w:rFonts w:ascii="Arial" w:eastAsia="Arial" w:hAnsi="Arial" w:cs="Arial"/>
+          <w:b/>
+          <w:i/>
+          <w:sz w:val="24"/>
+          <w:szCs w:val="24"/>
+        </w:rPr>
+        <w:t xml:space="preserve">Solapas </w:t>
+      </w:r>
+      <w:r>
+        <w:rPr>
+          <w:rFonts w:ascii="Arial" w:eastAsia="Arial" w:hAnsi="Arial" w:cs="Arial"/>
+          <w:b/>
+          <w:i/>
+          <w:sz w:val="24"/>
+          <w:szCs w:val="24"/>
+        </w:rPr>
+        <w:t>“</w:t>
+      </w:r>
+      <w:r>
+        <w:rPr>
+          <w:rFonts w:ascii="Arial" w:eastAsia="Arial" w:hAnsi="Arial" w:cs="Arial"/>
+          <w:b/>
+          <w:i/>
+          <w:sz w:val="24"/>
+          <w:szCs w:val="24"/>
+        </w:rPr>
+        <w:t>Informe de Avance</w:t>
+      </w:r>
+      <w:r>
+        <w:rPr>
+          <w:rFonts w:ascii="Arial" w:eastAsia="Arial" w:hAnsi="Arial" w:cs="Arial"/>
+          <w:b/>
+          <w:i/>
+          <w:sz w:val="24"/>
+          <w:szCs w:val="24"/>
+        </w:rPr>
+        <w:t>”</w:t>
+      </w:r>
+      <w:r>
+        <w:rPr>
+          <w:rFonts w:ascii="Arial" w:eastAsia="Arial" w:hAnsi="Arial" w:cs="Arial"/>
+          <w:b/>
+          <w:i/>
+          <w:sz w:val="24"/>
+          <w:szCs w:val="24"/>
+        </w:rPr>
+        <w:t xml:space="preserve"> e </w:t>
+      </w:r>
+      <w:r>
+        <w:rPr>
+          <w:rFonts w:ascii="Arial" w:eastAsia="Arial" w:hAnsi="Arial" w:cs="Arial"/>
+          <w:b/>
+          <w:i/>
+          <w:sz w:val="24"/>
+          <w:szCs w:val="24"/>
+        </w:rPr>
+        <w:t>“</w:t>
+      </w:r>
+      <w:r>
+        <w:rPr>
+          <w:rFonts w:ascii="Arial" w:eastAsia="Arial" w:hAnsi="Arial" w:cs="Arial"/>
+          <w:b/>
+          <w:i/>
+          <w:sz w:val="24"/>
+          <w:szCs w:val="24"/>
+        </w:rPr>
+        <w:t>Informe Final</w:t>
+      </w:r>
+      <w:r>
+        <w:rPr>
+          <w:rFonts w:ascii="Arial" w:eastAsia="Arial" w:hAnsi="Arial" w:cs="Arial"/>
+          <w:b/>
+          <w:i/>
+          <w:sz w:val="24"/>
+          <w:szCs w:val="24"/>
+        </w:rPr>
+        <w:t>”</w:t>
+      </w:r>
+    </w:p>
+    <w:p>
+      <w:pPr>
+        <w:widowControl w:val="0"/>
+        <w:pBdr>
+          <w:top w:val="none" w:sz="0" w:space="0" w:color="000000"/>
+          <w:left w:val="none" w:sz="0" w:space="0" w:color="000000"/>
+          <w:bottom w:val="none" w:sz="0" w:space="0" w:color="000000"/>
+          <w:right w:val="none" w:sz="0" w:space="0" w:color="000000"/>
+          <w:between w:val="none" w:sz="0" w:space="0" w:color="000000"/>
+        </w:pBdr>
+        <w:spacing w:after="0" w:line="240" w:lineRule="auto"/>
+        <w:jc w:val="both"/>
+        <w:rPr>
+          <w:rFonts w:ascii="Arial" w:eastAsia="Arial" w:hAnsi="Arial" w:cs="Arial"/>
+          <w:sz w:val="24"/>
+          <w:szCs w:val="24"/>
+        </w:rPr>
+      </w:pPr>
+      <w:r>
+        <w:rPr>
+          <w:rFonts w:ascii="Arial" w:eastAsia="Arial" w:hAnsi="Arial" w:cs="Arial"/>
+          <w:sz w:val="24"/>
+          <w:szCs w:val="24"/>
+        </w:rPr>
+        <w:t>La</w:t>
+      </w:r>
+      <w:r>
+        <w:rPr>
+          <w:rFonts w:ascii="Arial" w:eastAsia="Arial" w:hAnsi="Arial" w:cs="Arial"/>
+          <w:sz w:val="24"/>
+          <w:szCs w:val="24"/>
+        </w:rPr>
+        <w:t xml:space="preserve"> segunda y tercer</w:t>
+      </w:r>
+      <w:r>
+        <w:rPr>
+          <w:rFonts w:ascii="Arial" w:eastAsia="Arial" w:hAnsi="Arial" w:cs="Arial"/>
+          <w:sz w:val="24"/>
+          <w:szCs w:val="24"/>
+        </w:rPr>
+        <w:t>a</w:t>
+      </w:r>
+      <w:r>
+        <w:rPr>
+          <w:rFonts w:ascii="Arial" w:eastAsia="Arial" w:hAnsi="Arial" w:cs="Arial"/>
+          <w:sz w:val="24"/>
+          <w:szCs w:val="24"/>
+        </w:rPr>
+        <w:t xml:space="preserve"> solapa </w:t>
+      </w:r>
+      <w:proofErr w:type="gramStart"/>
+      <w:r>
+        <w:rPr>
+          <w:rFonts w:ascii="Arial" w:eastAsia="Arial" w:hAnsi="Arial" w:cs="Arial"/>
+          <w:sz w:val="24"/>
+          <w:szCs w:val="24"/>
+        </w:rPr>
+        <w:t>son</w:t>
+      </w:r>
+      <w:proofErr w:type="gramEnd"/>
+      <w:r>
+        <w:rPr>
+          <w:rFonts w:ascii="Arial" w:eastAsia="Arial" w:hAnsi="Arial" w:cs="Arial"/>
+          <w:sz w:val="24"/>
+          <w:szCs w:val="24"/>
+        </w:rPr>
+        <w:t xml:space="preserve"> para adjuntar ficha técnica y documentación probatoria de Informe de Avance e Informe Final.</w:t>
+      </w:r>
+      <w:r>
+        <w:rPr>
+          <w:rFonts w:ascii="Arial" w:eastAsia="Arial" w:hAnsi="Arial" w:cs="Arial"/>
+          <w:sz w:val="24"/>
+          <w:szCs w:val="24"/>
+        </w:rPr>
+        <w:t xml:space="preserve"> Solo es editable por las Secretarías de C</w:t>
+      </w:r>
+      <w:r>
+        <w:rPr>
+          <w:rFonts w:ascii="Arial" w:eastAsia="Arial" w:hAnsi="Arial" w:cs="Arial"/>
+          <w:sz w:val="24"/>
+          <w:szCs w:val="24"/>
+        </w:rPr>
+        <w:t xml:space="preserve">iencia </w:t>
+      </w:r>
+      <w:r>
+        <w:rPr>
+          <w:rFonts w:ascii="Arial" w:eastAsia="Arial" w:hAnsi="Arial" w:cs="Arial"/>
+          <w:sz w:val="24"/>
+          <w:szCs w:val="24"/>
+        </w:rPr>
+        <w:t>y</w:t>
+      </w:r>
+      <w:r>
+        <w:rPr>
+          <w:rFonts w:ascii="Arial" w:eastAsia="Arial" w:hAnsi="Arial" w:cs="Arial"/>
+          <w:sz w:val="24"/>
+          <w:szCs w:val="24"/>
+        </w:rPr>
+        <w:t xml:space="preserve"> </w:t>
+      </w:r>
+      <w:r>
+        <w:rPr>
+          <w:rFonts w:ascii="Arial" w:eastAsia="Arial" w:hAnsi="Arial" w:cs="Arial"/>
+          <w:sz w:val="24"/>
+          <w:szCs w:val="24"/>
+        </w:rPr>
+        <w:t>T</w:t>
+      </w:r>
+      <w:r>
+        <w:rPr>
+          <w:rFonts w:ascii="Arial" w:eastAsia="Arial" w:hAnsi="Arial" w:cs="Arial"/>
+          <w:sz w:val="24"/>
+          <w:szCs w:val="24"/>
+        </w:rPr>
+        <w:t>écnica</w:t>
+      </w:r>
+      <w:r>
+        <w:rPr>
+          <w:rFonts w:ascii="Arial" w:eastAsia="Arial" w:hAnsi="Arial" w:cs="Arial"/>
+          <w:sz w:val="24"/>
+          <w:szCs w:val="24"/>
+        </w:rPr>
+        <w:t xml:space="preserve"> de las UA.</w:t>
+      </w:r>
+    </w:p>
+    <w:p>
+      <w:pPr>
+        <w:widowControl w:val="0"/>
+        <w:pBdr>
+          <w:top w:val="none" w:sz="0" w:space="0" w:color="000000"/>
+          <w:left w:val="none" w:sz="0" w:space="0" w:color="000000"/>
+          <w:bottom w:val="none" w:sz="0" w:space="0" w:color="000000"/>
+          <w:right w:val="none" w:sz="0" w:space="0" w:color="000000"/>
+          <w:between w:val="none" w:sz="0" w:space="0" w:color="000000"/>
+        </w:pBdr>
+        <w:spacing w:after="0" w:line="240" w:lineRule="auto"/>
+        <w:jc w:val="both"/>
+        <w:rPr>
+          <w:rFonts w:ascii="Arial" w:eastAsia="Arial" w:hAnsi="Arial" w:cs="Arial"/>
+          <w:sz w:val="24"/>
+          <w:szCs w:val="24"/>
+        </w:rPr>
+      </w:pPr>
+    </w:p>
+    <w:p>
+      <w:pPr>
+        <w:widowControl w:val="0"/>
+        <w:pBdr>
+          <w:top w:val="none" w:sz="0" w:space="0" w:color="000000"/>
+          <w:left w:val="none" w:sz="0" w:space="0" w:color="000000"/>
+          <w:bottom w:val="none" w:sz="0" w:space="0" w:color="000000"/>
+          <w:right w:val="none" w:sz="0" w:space="0" w:color="000000"/>
+          <w:between w:val="none" w:sz="0" w:space="0" w:color="000000"/>
+        </w:pBdr>
+        <w:spacing w:after="0" w:line="240" w:lineRule="auto"/>
+        <w:jc w:val="both"/>
+        <w:rPr>
+          <w:rFonts w:ascii="Arial" w:eastAsia="Arial" w:hAnsi="Arial" w:cs="Arial"/>
+          <w:sz w:val="24"/>
+          <w:szCs w:val="24"/>
+        </w:rPr>
+      </w:pPr>
+      <w:r>
+        <w:rPr>
+          <w:rFonts w:ascii="Arial" w:eastAsia="Arial" w:hAnsi="Arial" w:cs="Arial"/>
+          <w:sz w:val="24"/>
+          <w:szCs w:val="24"/>
+        </w:rPr>
+        <w:t>Secretaría de Ciencia y Técnica C</w:t>
+      </w:r>
+      <w:r>
+        <w:rPr>
+          <w:rFonts w:ascii="Arial" w:eastAsia="Arial" w:hAnsi="Arial" w:cs="Arial"/>
+          <w:sz w:val="24"/>
+          <w:szCs w:val="24"/>
+        </w:rPr>
+        <w:t>entral</w:t>
+      </w:r>
+      <w:r>
+        <w:rPr>
+          <w:rFonts w:ascii="Arial" w:eastAsia="Arial" w:hAnsi="Arial" w:cs="Arial"/>
+          <w:sz w:val="24"/>
+          <w:szCs w:val="24"/>
+        </w:rPr>
+        <w:t xml:space="preserve"> definirá</w:t>
+      </w:r>
+      <w:r>
+        <w:rPr>
+          <w:rFonts w:ascii="Arial" w:eastAsia="Arial" w:hAnsi="Arial" w:cs="Arial"/>
+          <w:sz w:val="24"/>
+          <w:szCs w:val="24"/>
+        </w:rPr>
+        <w:t xml:space="preserve"> el perí</w:t>
+      </w:r>
+      <w:r>
+        <w:rPr>
+          <w:rFonts w:ascii="Arial" w:eastAsia="Arial" w:hAnsi="Arial" w:cs="Arial"/>
+          <w:sz w:val="24"/>
+          <w:szCs w:val="24"/>
+        </w:rPr>
+        <w:t xml:space="preserve">odo en el cual las </w:t>
+      </w:r>
+      <w:r>
+        <w:rPr>
+          <w:rFonts w:ascii="Arial" w:eastAsia="Arial" w:hAnsi="Arial" w:cs="Arial"/>
+          <w:sz w:val="24"/>
+          <w:szCs w:val="24"/>
+        </w:rPr>
+        <w:t>Secretarias de C</w:t>
+      </w:r>
+      <w:r>
+        <w:rPr>
+          <w:rFonts w:ascii="Arial" w:eastAsia="Arial" w:hAnsi="Arial" w:cs="Arial"/>
+          <w:sz w:val="24"/>
+          <w:szCs w:val="24"/>
+        </w:rPr>
+        <w:t xml:space="preserve">iencia </w:t>
+      </w:r>
+      <w:r>
+        <w:rPr>
+          <w:rFonts w:ascii="Arial" w:eastAsia="Arial" w:hAnsi="Arial" w:cs="Arial"/>
+          <w:sz w:val="24"/>
+          <w:szCs w:val="24"/>
+        </w:rPr>
+        <w:t>y</w:t>
+      </w:r>
+      <w:r>
+        <w:rPr>
+          <w:rFonts w:ascii="Arial" w:eastAsia="Arial" w:hAnsi="Arial" w:cs="Arial"/>
+          <w:sz w:val="24"/>
+          <w:szCs w:val="24"/>
+        </w:rPr>
+        <w:t xml:space="preserve"> </w:t>
+      </w:r>
+      <w:r>
+        <w:rPr>
+          <w:rFonts w:ascii="Arial" w:eastAsia="Arial" w:hAnsi="Arial" w:cs="Arial"/>
+          <w:sz w:val="24"/>
+          <w:szCs w:val="24"/>
+        </w:rPr>
+        <w:t>T</w:t>
+      </w:r>
+      <w:r>
+        <w:rPr>
+          <w:rFonts w:ascii="Arial" w:eastAsia="Arial" w:hAnsi="Arial" w:cs="Arial"/>
+          <w:sz w:val="24"/>
+          <w:szCs w:val="24"/>
+        </w:rPr>
+        <w:t>écnica</w:t>
+      </w:r>
+      <w:r>
+        <w:rPr>
+          <w:rFonts w:ascii="Arial" w:eastAsia="Arial" w:hAnsi="Arial" w:cs="Arial"/>
+          <w:sz w:val="24"/>
+          <w:szCs w:val="24"/>
+        </w:rPr>
+        <w:t xml:space="preserve"> de las UA</w:t>
+      </w:r>
+      <w:r>
+        <w:rPr>
+          <w:rFonts w:ascii="Arial" w:eastAsia="Arial" w:hAnsi="Arial" w:cs="Arial"/>
+          <w:sz w:val="24"/>
+          <w:szCs w:val="24"/>
+        </w:rPr>
+        <w:t xml:space="preserve"> podrán realizar la actualización de los informes de avance y finales</w:t>
+      </w:r>
+      <w:r>
+        <w:rPr>
+          <w:rFonts w:ascii="Arial" w:eastAsia="Arial" w:hAnsi="Arial" w:cs="Arial"/>
+          <w:sz w:val="24"/>
+          <w:szCs w:val="24"/>
+        </w:rPr>
+        <w:t>.</w:t>
+      </w:r>
+      <w:r>
+        <w:rPr>
+          <w:rFonts w:ascii="Arial" w:eastAsia="Arial" w:hAnsi="Arial" w:cs="Arial"/>
+          <w:sz w:val="24"/>
+          <w:szCs w:val="24"/>
+        </w:rPr>
+        <w:t xml:space="preserve"> </w:t>
+      </w:r>
     </w:p>
     <w:p>
       <w:pPr>
@@ -13681,6 +14132,7 @@
           <w:sz w:val="28"/>
           <w:szCs w:val="28"/>
         </w:rPr>
+        <w:lastRenderedPageBreak/>
         <w:drawing>
           <wp:inline distT="114300" distB="114300" distL="114300" distR="114300" wp14:anchorId="5204A88E" wp14:editId="17C334AB">
             <wp:extent cx="5600665" cy="1689100"/>
@@ -13939,7 +14391,6 @@
           <w:sz w:val="24"/>
           <w:szCs w:val="24"/>
         </w:rPr>
-        <w:lastRenderedPageBreak/>
         <w:drawing>
           <wp:inline distT="114300" distB="114300" distL="114300" distR="114300" wp14:anchorId="36C838DF" wp14:editId="3A3A980E">
             <wp:extent cx="4476750" cy="771525"/>
@@ -23185,7 +23636,7 @@
         <w:szCs w:val="18"/>
       </w:rPr>
       <w:drawing>
-        <wp:inline distT="0" distB="0" distL="0" distR="0" wp14:anchorId="755D2F0C" wp14:editId="12E2DF9A">
+        <wp:inline distT="0" distB="0" distL="0" distR="0" wp14:anchorId="56408E89" wp14:editId="05A8F25E">
           <wp:extent cx="200025" cy="190500"/>
           <wp:effectExtent l="0" t="0" r="0" b="0"/>
           <wp:docPr id="63" name="image7.png" descr="http://170.210.81.69/mocovi_dev/1.0/img/isosubti.png?av=1.0.0"/>
@@ -23577,7 +24028,7 @@
             </wp:anchor>
           </w:drawing>
         </mc:Choice>
-        <mc:Fallback xmlns:cx="http://schemas.microsoft.com/office/drawing/2014/chartex" xmlns:cx1="http://schemas.microsoft.com/office/drawing/2015/9/8/chartex" xmlns:cx2="http://schemas.microsoft.com/office/drawing/2015/10/21/chartex" xmlns:cx3="http://schemas.microsoft.com/office/drawing/2016/5/9/chartex" xmlns:cx4="http://schemas.microsoft.com/office/drawing/2016/5/10/chartex" xmlns:cx5="http://schemas.microsoft.com/office/drawing/2016/5/11/chartex" xmlns:cx6="http://schemas.microsoft.com/office/drawing/2016/5/12/chartex" xmlns:cx7="http://schemas.microsoft.com/office/drawing/2016/5/13/chartex" xmlns:cx8="http://schemas.microsoft.com/office/drawing/2016/5/14/chartex" xmlns:aink="http://schemas.microsoft.com/office/drawing/2016/ink" xmlns:am3d="http://schemas.microsoft.com/office/drawing/2017/model3d" xmlns:w15="http://schemas.microsoft.com/office/word/2012/wordml" xmlns:w16cid="http://schemas.microsoft.com/office/word/2016/wordml/cid" xmlns:w16se="http://schemas.microsoft.com/office/word/2015/wordml/symex">
+        <mc:Fallback xmlns:w16se="http://schemas.microsoft.com/office/word/2015/wordml/symex" xmlns:w16cid="http://schemas.microsoft.com/office/word/2016/wordml/cid" xmlns:w15="http://schemas.microsoft.com/office/word/2012/wordml" xmlns:am3d="http://schemas.microsoft.com/office/drawing/2017/model3d" xmlns:aink="http://schemas.microsoft.com/office/drawing/2016/ink" xmlns:cx8="http://schemas.microsoft.com/office/drawing/2016/5/14/chartex" xmlns:cx7="http://schemas.microsoft.com/office/drawing/2016/5/13/chartex" xmlns:cx6="http://schemas.microsoft.com/office/drawing/2016/5/12/chartex" xmlns:cx5="http://schemas.microsoft.com/office/drawing/2016/5/11/chartex" xmlns:cx4="http://schemas.microsoft.com/office/drawing/2016/5/10/chartex" xmlns:cx3="http://schemas.microsoft.com/office/drawing/2016/5/9/chartex" xmlns:cx2="http://schemas.microsoft.com/office/drawing/2015/10/21/chartex" xmlns:cx1="http://schemas.microsoft.com/office/drawing/2015/9/8/chartex" xmlns:cx="http://schemas.microsoft.com/office/drawing/2014/chartex">
           <w:pict>
             <v:shapetype w14:anchorId="7E4534D3" id="_x0000_t32" coordsize="21600,21600" o:spt="32" o:oned="t" path="m,l21600,21600e" filled="f">
               <v:path arrowok="t" fillok="f" o:connecttype="none"/>
@@ -23629,7 +24080,7 @@
         <v:path o:extrusionok="f" gradientshapeok="t" o:connecttype="rect"/>
         <o:lock v:ext="edit" aspectratio="t"/>
       </v:shapetype>
-      <v:shape id="_x0000_i1030" type="#_x0000_t75" style="width:21pt;height:15pt;visibility:visible;mso-wrap-style:square" o:bullet="t">
+      <v:shape id="_x0000_i1048" type="#_x0000_t75" style="width:21pt;height:15pt;visibility:visible;mso-wrap-style:square" o:bullet="t">
         <v:imagedata r:id="rId1" o:title=""/>
       </v:shape>
     </w:pict>
@@ -28100,7 +28551,7 @@
 </file>
 
 <file path=customXml/itemProps1.xml><?xml version="1.0" encoding="utf-8"?>
-<ds:datastoreItem xmlns:ds="http://schemas.openxmlformats.org/officeDocument/2006/customXml" ds:itemID="{57085472-5A84-4376-9D06-E0C0828CD998}">
+<ds:datastoreItem xmlns:ds="http://schemas.openxmlformats.org/officeDocument/2006/customXml" ds:itemID="{E83D9BD7-3B49-4B5F-8400-ACA862320DAB}">
   <ds:schemaRefs>
     <ds:schemaRef ds:uri="http://schemas.openxmlformats.org/officeDocument/2006/bibliography"/>
   </ds:schemaRefs>

</xml_diff>

<commit_message>
Baja de proyectos. Un error en el cuadro de proyectos (le saque el titulo al cuadro)
</commit_message>
<xml_diff>
--- a/www/Mocovi_Designaciones_PI.docx
+++ b/www/Mocovi_Designaciones_PI.docx
@@ -186,14 +186,14 @@
         </w:rPr>
       </w:pPr>
     </w:p>
-    <w:bookmarkStart w:id="0" w:name="_Toc3903412" w:displacedByCustomXml="next"/>
-    <w:bookmarkStart w:id="1" w:name="_Toc3903139" w:displacedByCustomXml="next"/>
-    <w:bookmarkStart w:id="2" w:name="_Toc3902959" w:displacedByCustomXml="next"/>
-    <w:bookmarkStart w:id="3" w:name="_Toc3902666" w:displacedByCustomXml="next"/>
-    <w:bookmarkStart w:id="4" w:name="_Toc3903411" w:displacedByCustomXml="next"/>
-    <w:bookmarkStart w:id="5" w:name="_Toc3903138" w:displacedByCustomXml="next"/>
-    <w:bookmarkStart w:id="6" w:name="_Toc3902958" w:displacedByCustomXml="next"/>
-    <w:bookmarkStart w:id="7" w:name="_Toc3902665" w:displacedByCustomXml="next"/>
+    <w:bookmarkStart w:id="0" w:name="_Toc3902666" w:displacedByCustomXml="next"/>
+    <w:bookmarkStart w:id="1" w:name="_Toc3902959" w:displacedByCustomXml="next"/>
+    <w:bookmarkStart w:id="2" w:name="_Toc3903139" w:displacedByCustomXml="next"/>
+    <w:bookmarkStart w:id="3" w:name="_Toc3903412" w:displacedByCustomXml="next"/>
+    <w:bookmarkStart w:id="4" w:name="_Toc3902665" w:displacedByCustomXml="next"/>
+    <w:bookmarkStart w:id="5" w:name="_Toc3902958" w:displacedByCustomXml="next"/>
+    <w:bookmarkStart w:id="6" w:name="_Toc3903138" w:displacedByCustomXml="next"/>
+    <w:bookmarkStart w:id="7" w:name="_Toc3903411" w:displacedByCustomXml="next"/>
     <w:sdt>
       <w:sdtPr>
         <w:rPr>
@@ -211,6 +211,7 @@
           <w:docPartUnique/>
         </w:docPartObj>
       </w:sdtPr>
+      <w:sdtEndPr/>
       <w:sdtContent>
         <w:p>
           <w:pPr>
@@ -1266,17 +1267,7 @@
                 <w:rFonts w:ascii="Trebuchet MS" w:eastAsia="Trebuchet MS" w:hAnsi="Trebuchet MS" w:cs="Trebuchet MS"/>
                 <w:noProof/>
               </w:rPr>
-              <w:t>2.5 SOLICIT</w:t>
-            </w:r>
-            <w:bookmarkStart w:id="8" w:name="_GoBack"/>
-            <w:bookmarkEnd w:id="8"/>
-            <w:r>
-              <w:rPr>
-                <w:rStyle w:val="Hipervnculo"/>
-                <w:rFonts w:ascii="Trebuchet MS" w:eastAsia="Trebuchet MS" w:hAnsi="Trebuchet MS" w:cs="Trebuchet MS"/>
-                <w:noProof/>
-              </w:rPr>
-              <w:t>UD</w:t>
+              <w:t>2.5 SOLICITUD</w:t>
             </w:r>
             <w:r>
               <w:rPr>
@@ -2639,8 +2630,8 @@
           <w:szCs w:val="36"/>
         </w:rPr>
       </w:pPr>
-      <w:bookmarkStart w:id="9" w:name="_Toc16103481"/>
-      <w:bookmarkStart w:id="10" w:name="_Toc16103825"/>
+      <w:bookmarkStart w:id="8" w:name="_Toc16103481"/>
+      <w:bookmarkStart w:id="9" w:name="_Toc16103825"/>
       <w:bookmarkEnd w:id="3"/>
       <w:bookmarkEnd w:id="2"/>
       <w:bookmarkEnd w:id="1"/>
@@ -2668,8 +2659,8 @@
       <w:bookmarkEnd w:id="6"/>
       <w:bookmarkEnd w:id="5"/>
       <w:bookmarkEnd w:id="4"/>
+      <w:bookmarkEnd w:id="8"/>
       <w:bookmarkEnd w:id="9"/>
-      <w:bookmarkEnd w:id="10"/>
     </w:p>
     <w:p>
       <w:pPr>
@@ -2890,12 +2881,12 @@
           <w:szCs w:val="36"/>
         </w:rPr>
       </w:pPr>
-      <w:bookmarkStart w:id="11" w:name="_Toc3902667"/>
-      <w:bookmarkStart w:id="12" w:name="_Toc3902960"/>
-      <w:bookmarkStart w:id="13" w:name="_Toc3903140"/>
-      <w:bookmarkStart w:id="14" w:name="_Toc3903413"/>
-      <w:bookmarkStart w:id="15" w:name="_Toc16103482"/>
-      <w:bookmarkStart w:id="16" w:name="_Toc16103826"/>
+      <w:bookmarkStart w:id="10" w:name="_Toc3902667"/>
+      <w:bookmarkStart w:id="11" w:name="_Toc3902960"/>
+      <w:bookmarkStart w:id="12" w:name="_Toc3903140"/>
+      <w:bookmarkStart w:id="13" w:name="_Toc3903413"/>
+      <w:bookmarkStart w:id="14" w:name="_Toc16103482"/>
+      <w:bookmarkStart w:id="15" w:name="_Toc16103826"/>
       <w:r>
         <w:rPr>
           <w:rFonts w:ascii="Trebuchet MS" w:eastAsia="Trebuchet MS" w:hAnsi="Trebuchet MS" w:cs="Trebuchet MS"/>
@@ -2906,12 +2897,12 @@
         <w:lastRenderedPageBreak/>
         <w:t>Estados de un Proyecto</w:t>
       </w:r>
+      <w:bookmarkEnd w:id="10"/>
       <w:bookmarkEnd w:id="11"/>
       <w:bookmarkEnd w:id="12"/>
       <w:bookmarkEnd w:id="13"/>
       <w:bookmarkEnd w:id="14"/>
       <w:bookmarkEnd w:id="15"/>
-      <w:bookmarkEnd w:id="16"/>
     </w:p>
     <w:p>
       <w:pPr>
@@ -5055,12 +5046,12 @@
           <w:szCs w:val="36"/>
         </w:rPr>
       </w:pPr>
-      <w:bookmarkStart w:id="17" w:name="_Toc3902668"/>
-      <w:bookmarkStart w:id="18" w:name="_Toc3902961"/>
-      <w:bookmarkStart w:id="19" w:name="_Toc3903141"/>
-      <w:bookmarkStart w:id="20" w:name="_Toc3903414"/>
-      <w:bookmarkStart w:id="21" w:name="_Toc16103483"/>
-      <w:bookmarkStart w:id="22" w:name="_Toc16103827"/>
+      <w:bookmarkStart w:id="16" w:name="_Toc3902668"/>
+      <w:bookmarkStart w:id="17" w:name="_Toc3902961"/>
+      <w:bookmarkStart w:id="18" w:name="_Toc3903141"/>
+      <w:bookmarkStart w:id="19" w:name="_Toc3903414"/>
+      <w:bookmarkStart w:id="20" w:name="_Toc16103483"/>
+      <w:bookmarkStart w:id="21" w:name="_Toc16103827"/>
       <w:r>
         <w:rPr>
           <w:rFonts w:ascii="Trebuchet MS" w:eastAsia="Trebuchet MS" w:hAnsi="Trebuchet MS" w:cs="Trebuchet MS"/>
@@ -5071,12 +5062,12 @@
         <w:lastRenderedPageBreak/>
         <w:t>Alta de Proyectos de Investigación</w:t>
       </w:r>
+      <w:bookmarkEnd w:id="16"/>
       <w:bookmarkEnd w:id="17"/>
       <w:bookmarkEnd w:id="18"/>
       <w:bookmarkEnd w:id="19"/>
       <w:bookmarkEnd w:id="20"/>
       <w:bookmarkEnd w:id="21"/>
-      <w:bookmarkEnd w:id="22"/>
       <w:r>
         <w:rPr>
           <w:rFonts w:ascii="Trebuchet MS" w:eastAsia="Trebuchet MS" w:hAnsi="Trebuchet MS" w:cs="Trebuchet MS"/>
@@ -5098,12 +5089,12 @@
           <w:szCs w:val="28"/>
         </w:rPr>
       </w:pPr>
-      <w:bookmarkStart w:id="23" w:name="_Toc3902669"/>
-      <w:bookmarkStart w:id="24" w:name="_Toc3902962"/>
-      <w:bookmarkStart w:id="25" w:name="_Toc3903142"/>
-      <w:bookmarkStart w:id="26" w:name="_Toc3903415"/>
-      <w:bookmarkStart w:id="27" w:name="_Toc16103484"/>
-      <w:bookmarkStart w:id="28" w:name="_Toc16103828"/>
+      <w:bookmarkStart w:id="22" w:name="_Toc3902669"/>
+      <w:bookmarkStart w:id="23" w:name="_Toc3902962"/>
+      <w:bookmarkStart w:id="24" w:name="_Toc3903142"/>
+      <w:bookmarkStart w:id="25" w:name="_Toc3903415"/>
+      <w:bookmarkStart w:id="26" w:name="_Toc16103484"/>
+      <w:bookmarkStart w:id="27" w:name="_Toc16103828"/>
       <w:r>
         <w:rPr>
           <w:rFonts w:ascii="Trebuchet MS" w:eastAsia="Trebuchet MS" w:hAnsi="Trebuchet MS" w:cs="Trebuchet MS"/>
@@ -5122,12 +5113,12 @@
         </w:rPr>
         <w:t>Datos Principales</w:t>
       </w:r>
+      <w:bookmarkEnd w:id="22"/>
       <w:bookmarkEnd w:id="23"/>
       <w:bookmarkEnd w:id="24"/>
       <w:bookmarkEnd w:id="25"/>
       <w:bookmarkEnd w:id="26"/>
       <w:bookmarkEnd w:id="27"/>
-      <w:bookmarkEnd w:id="28"/>
     </w:p>
     <w:p>
       <w:pPr>
@@ -7361,11 +7352,11 @@
           <w:color w:val="943634"/>
         </w:rPr>
       </w:pPr>
-      <w:bookmarkStart w:id="29" w:name="_Toc3902963"/>
-      <w:bookmarkStart w:id="30" w:name="_Toc3903143"/>
-      <w:bookmarkStart w:id="31" w:name="_Toc3903416"/>
-      <w:bookmarkStart w:id="32" w:name="_Toc16103485"/>
-      <w:bookmarkStart w:id="33" w:name="_Toc16103829"/>
+      <w:bookmarkStart w:id="28" w:name="_Toc3902963"/>
+      <w:bookmarkStart w:id="29" w:name="_Toc3903143"/>
+      <w:bookmarkStart w:id="30" w:name="_Toc3903416"/>
+      <w:bookmarkStart w:id="31" w:name="_Toc16103485"/>
+      <w:bookmarkStart w:id="32" w:name="_Toc16103829"/>
       <w:r>
         <w:rPr>
           <w:rFonts w:ascii="Trebuchet MS" w:eastAsia="Trebuchet MS" w:hAnsi="Trebuchet MS" w:cs="Trebuchet MS"/>
@@ -7387,11 +7378,11 @@
         </w:rPr>
         <w:t>Para ingresar un Programa de Investigación:</w:t>
       </w:r>
+      <w:bookmarkEnd w:id="28"/>
       <w:bookmarkEnd w:id="29"/>
       <w:bookmarkEnd w:id="30"/>
       <w:bookmarkEnd w:id="31"/>
       <w:bookmarkEnd w:id="32"/>
-      <w:bookmarkEnd w:id="33"/>
     </w:p>
     <w:p>
       <w:pPr>
@@ -7704,11 +7695,11 @@
           <w:color w:val="943634"/>
         </w:rPr>
       </w:pPr>
-      <w:bookmarkStart w:id="34" w:name="_Toc3902964"/>
-      <w:bookmarkStart w:id="35" w:name="_Toc3903144"/>
-      <w:bookmarkStart w:id="36" w:name="_Toc3903417"/>
-      <w:bookmarkStart w:id="37" w:name="_Toc16103486"/>
-      <w:bookmarkStart w:id="38" w:name="_Toc16103830"/>
+      <w:bookmarkStart w:id="33" w:name="_Toc3902964"/>
+      <w:bookmarkStart w:id="34" w:name="_Toc3903144"/>
+      <w:bookmarkStart w:id="35" w:name="_Toc3903417"/>
+      <w:bookmarkStart w:id="36" w:name="_Toc16103486"/>
+      <w:bookmarkStart w:id="37" w:name="_Toc16103830"/>
       <w:r>
         <w:rPr>
           <w:rFonts w:ascii="Trebuchet MS" w:eastAsia="Trebuchet MS" w:hAnsi="Trebuchet MS" w:cs="Trebuchet MS"/>
@@ -7723,11 +7714,11 @@
         </w:rPr>
         <w:t>Para ingresar un Proyecto de Programa de Investigación:</w:t>
       </w:r>
+      <w:bookmarkEnd w:id="33"/>
       <w:bookmarkEnd w:id="34"/>
       <w:bookmarkEnd w:id="35"/>
       <w:bookmarkEnd w:id="36"/>
       <w:bookmarkEnd w:id="37"/>
-      <w:bookmarkEnd w:id="38"/>
     </w:p>
     <w:p>
       <w:pPr>
@@ -7985,11 +7976,11 @@
           <w:color w:val="943634"/>
         </w:rPr>
       </w:pPr>
-      <w:bookmarkStart w:id="39" w:name="_Toc3902965"/>
-      <w:bookmarkStart w:id="40" w:name="_Toc3903145"/>
-      <w:bookmarkStart w:id="41" w:name="_Toc3903418"/>
-      <w:bookmarkStart w:id="42" w:name="_Toc16103487"/>
-      <w:bookmarkStart w:id="43" w:name="_Toc16103831"/>
+      <w:bookmarkStart w:id="38" w:name="_Toc3902965"/>
+      <w:bookmarkStart w:id="39" w:name="_Toc3903145"/>
+      <w:bookmarkStart w:id="40" w:name="_Toc3903418"/>
+      <w:bookmarkStart w:id="41" w:name="_Toc16103487"/>
+      <w:bookmarkStart w:id="42" w:name="_Toc16103831"/>
       <w:r>
         <w:rPr>
           <w:rFonts w:ascii="Trebuchet MS" w:eastAsia="Trebuchet MS" w:hAnsi="Trebuchet MS" w:cs="Trebuchet MS"/>
@@ -8005,11 +7996,11 @@
         </w:rPr>
         <w:t>Para ingresar un Proyecto de Investigación:</w:t>
       </w:r>
+      <w:bookmarkEnd w:id="38"/>
       <w:bookmarkEnd w:id="39"/>
       <w:bookmarkEnd w:id="40"/>
       <w:bookmarkEnd w:id="41"/>
       <w:bookmarkEnd w:id="42"/>
-      <w:bookmarkEnd w:id="43"/>
     </w:p>
     <w:p>
       <w:pPr>
@@ -8570,11 +8561,11 @@
           <w:szCs w:val="28"/>
         </w:rPr>
       </w:pPr>
-      <w:bookmarkStart w:id="44" w:name="_Toc3902966"/>
-      <w:bookmarkStart w:id="45" w:name="_Toc3903146"/>
-      <w:bookmarkStart w:id="46" w:name="_Toc3903419"/>
-      <w:bookmarkStart w:id="47" w:name="_Toc16103488"/>
-      <w:bookmarkStart w:id="48" w:name="_Toc16103832"/>
+      <w:bookmarkStart w:id="43" w:name="_Toc3902966"/>
+      <w:bookmarkStart w:id="44" w:name="_Toc3903146"/>
+      <w:bookmarkStart w:id="45" w:name="_Toc3903419"/>
+      <w:bookmarkStart w:id="46" w:name="_Toc16103488"/>
+      <w:bookmarkStart w:id="47" w:name="_Toc16103832"/>
       <w:r>
         <w:rPr>
           <w:rFonts w:ascii="Trebuchet MS" w:eastAsia="Trebuchet MS" w:hAnsi="Trebuchet MS" w:cs="Trebuchet MS"/>
@@ -8602,11 +8593,11 @@
         </w:rPr>
         <w:t>Participantes de un Proyecto</w:t>
       </w:r>
+      <w:bookmarkEnd w:id="43"/>
       <w:bookmarkEnd w:id="44"/>
       <w:bookmarkEnd w:id="45"/>
       <w:bookmarkEnd w:id="46"/>
       <w:bookmarkEnd w:id="47"/>
-      <w:bookmarkEnd w:id="48"/>
     </w:p>
     <w:p>
       <w:pPr>
@@ -8713,11 +8704,11 @@
           <w:szCs w:val="24"/>
         </w:rPr>
       </w:pPr>
-      <w:bookmarkStart w:id="49" w:name="_Toc3902967"/>
-      <w:bookmarkStart w:id="50" w:name="_Toc3903147"/>
-      <w:bookmarkStart w:id="51" w:name="_Toc3903420"/>
-      <w:bookmarkStart w:id="52" w:name="_Toc16103489"/>
-      <w:bookmarkStart w:id="53" w:name="_Toc16103833"/>
+      <w:bookmarkStart w:id="48" w:name="_Toc3902967"/>
+      <w:bookmarkStart w:id="49" w:name="_Toc3903147"/>
+      <w:bookmarkStart w:id="50" w:name="_Toc3903420"/>
+      <w:bookmarkStart w:id="51" w:name="_Toc16103489"/>
+      <w:bookmarkStart w:id="52" w:name="_Toc16103833"/>
       <w:r>
         <w:rPr>
           <w:rFonts w:ascii="Arial" w:eastAsia="Arial" w:hAnsi="Arial" w:cs="Arial"/>
@@ -8749,11 +8740,11 @@
         </w:rPr>
         <w:t>Unco</w:t>
       </w:r>
+      <w:bookmarkEnd w:id="48"/>
       <w:bookmarkEnd w:id="49"/>
       <w:bookmarkEnd w:id="50"/>
       <w:bookmarkEnd w:id="51"/>
       <w:bookmarkEnd w:id="52"/>
-      <w:bookmarkEnd w:id="53"/>
       <w:proofErr w:type="spellEnd"/>
     </w:p>
     <w:p>
@@ -9259,7 +9250,7 @@
               </wp:anchor>
             </w:drawing>
           </mc:Choice>
-          <mc:Fallback xmlns:w16se="http://schemas.microsoft.com/office/word/2015/wordml/symex" xmlns:w16cid="http://schemas.microsoft.com/office/word/2016/wordml/cid" xmlns:w15="http://schemas.microsoft.com/office/word/2012/wordml" xmlns:am3d="http://schemas.microsoft.com/office/drawing/2017/model3d" xmlns:aink="http://schemas.microsoft.com/office/drawing/2016/ink" xmlns:cx8="http://schemas.microsoft.com/office/drawing/2016/5/14/chartex" xmlns:cx7="http://schemas.microsoft.com/office/drawing/2016/5/13/chartex" xmlns:cx6="http://schemas.microsoft.com/office/drawing/2016/5/12/chartex" xmlns:cx5="http://schemas.microsoft.com/office/drawing/2016/5/11/chartex" xmlns:cx4="http://schemas.microsoft.com/office/drawing/2016/5/10/chartex" xmlns:cx3="http://schemas.microsoft.com/office/drawing/2016/5/9/chartex" xmlns:cx2="http://schemas.microsoft.com/office/drawing/2015/10/21/chartex" xmlns:cx1="http://schemas.microsoft.com/office/drawing/2015/9/8/chartex" xmlns:cx="http://schemas.microsoft.com/office/drawing/2014/chartex">
+          <mc:Fallback xmlns:cx="http://schemas.microsoft.com/office/drawing/2014/chartex" xmlns:cx1="http://schemas.microsoft.com/office/drawing/2015/9/8/chartex" xmlns:cx2="http://schemas.microsoft.com/office/drawing/2015/10/21/chartex" xmlns:cx3="http://schemas.microsoft.com/office/drawing/2016/5/9/chartex" xmlns:cx4="http://schemas.microsoft.com/office/drawing/2016/5/10/chartex" xmlns:cx5="http://schemas.microsoft.com/office/drawing/2016/5/11/chartex" xmlns:cx6="http://schemas.microsoft.com/office/drawing/2016/5/12/chartex" xmlns:cx7="http://schemas.microsoft.com/office/drawing/2016/5/13/chartex" xmlns:cx8="http://schemas.microsoft.com/office/drawing/2016/5/14/chartex" xmlns:aink="http://schemas.microsoft.com/office/drawing/2016/ink" xmlns:am3d="http://schemas.microsoft.com/office/drawing/2017/model3d" xmlns:w15="http://schemas.microsoft.com/office/word/2012/wordml" xmlns:w16cid="http://schemas.microsoft.com/office/word/2016/wordml/cid" xmlns:w16se="http://schemas.microsoft.com/office/word/2015/wordml/symex">
             <w:pict>
               <v:shape w14:anchorId="167DA348" id="Straight Arrow Connector 11" o:spid="_x0000_s1026" type="#_x0000_t32" style="position:absolute;margin-left:241pt;margin-top:135pt;width:57.85pt;height:2pt;z-index:251651584;visibility:visible;mso-wrap-style:square;mso-wrap-distance-left:9pt;mso-wrap-distance-top:0;mso-wrap-distance-right:9pt;mso-wrap-distance-bottom:0;mso-position-horizontal:absolute;mso-position-horizontal-relative:text;mso-position-vertical:absolute;mso-position-vertical-relative:text" o:gfxdata="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" strokecolor="#00b050" strokeweight="1.5pt">
                 <v:stroke startarrowwidth="narrow" startarrowlength="short" endarrow="classic" endarrowwidth="wide" endarrowlength="long"/>
@@ -9397,7 +9388,7 @@
               </wp:anchor>
             </w:drawing>
           </mc:Choice>
-          <mc:Fallback xmlns:w16se="http://schemas.microsoft.com/office/word/2015/wordml/symex" xmlns:w16cid="http://schemas.microsoft.com/office/word/2016/wordml/cid" xmlns:w15="http://schemas.microsoft.com/office/word/2012/wordml" xmlns:am3d="http://schemas.microsoft.com/office/drawing/2017/model3d" xmlns:aink="http://schemas.microsoft.com/office/drawing/2016/ink" xmlns:cx8="http://schemas.microsoft.com/office/drawing/2016/5/14/chartex" xmlns:cx7="http://schemas.microsoft.com/office/drawing/2016/5/13/chartex" xmlns:cx6="http://schemas.microsoft.com/office/drawing/2016/5/12/chartex" xmlns:cx5="http://schemas.microsoft.com/office/drawing/2016/5/11/chartex" xmlns:cx4="http://schemas.microsoft.com/office/drawing/2016/5/10/chartex" xmlns:cx3="http://schemas.microsoft.com/office/drawing/2016/5/9/chartex" xmlns:cx2="http://schemas.microsoft.com/office/drawing/2015/10/21/chartex" xmlns:cx1="http://schemas.microsoft.com/office/drawing/2015/9/8/chartex" xmlns:cx="http://schemas.microsoft.com/office/drawing/2014/chartex">
+          <mc:Fallback xmlns:cx="http://schemas.microsoft.com/office/drawing/2014/chartex" xmlns:cx1="http://schemas.microsoft.com/office/drawing/2015/9/8/chartex" xmlns:cx2="http://schemas.microsoft.com/office/drawing/2015/10/21/chartex" xmlns:cx3="http://schemas.microsoft.com/office/drawing/2016/5/9/chartex" xmlns:cx4="http://schemas.microsoft.com/office/drawing/2016/5/10/chartex" xmlns:cx5="http://schemas.microsoft.com/office/drawing/2016/5/11/chartex" xmlns:cx6="http://schemas.microsoft.com/office/drawing/2016/5/12/chartex" xmlns:cx7="http://schemas.microsoft.com/office/drawing/2016/5/13/chartex" xmlns:cx8="http://schemas.microsoft.com/office/drawing/2016/5/14/chartex" xmlns:aink="http://schemas.microsoft.com/office/drawing/2016/ink" xmlns:am3d="http://schemas.microsoft.com/office/drawing/2017/model3d" xmlns:w15="http://schemas.microsoft.com/office/word/2012/wordml" xmlns:w16cid="http://schemas.microsoft.com/office/word/2016/wordml/cid" xmlns:w16se="http://schemas.microsoft.com/office/word/2015/wordml/symex">
             <w:pict>
               <v:shape w14:anchorId="400573C0" id="Straight Arrow Connector 22" o:spid="_x0000_s1026" type="#_x0000_t32" style="position:absolute;margin-left:230pt;margin-top:120pt;width:68pt;height:2pt;z-index:251658752;visibility:visible;mso-wrap-style:square;mso-wrap-distance-left:9pt;mso-wrap-distance-top:0;mso-wrap-distance-right:9pt;mso-wrap-distance-bottom:0;mso-position-horizontal:absolute;mso-position-horizontal-relative:text;mso-position-vertical:absolute;mso-position-vertical-relative:text" o:gfxdata="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" strokecolor="#4a7dba" strokeweight="1.5pt">
                 <v:stroke startarrowwidth="narrow" startarrowlength="short" endarrow="classic" endarrowwidth="wide" endarrowlength="long"/>
@@ -9623,7 +9614,7 @@
               </wp:anchor>
             </w:drawing>
           </mc:Choice>
-          <mc:Fallback xmlns:w16se="http://schemas.microsoft.com/office/word/2015/wordml/symex" xmlns:w16cid="http://schemas.microsoft.com/office/word/2016/wordml/cid" xmlns:w15="http://schemas.microsoft.com/office/word/2012/wordml" xmlns:am3d="http://schemas.microsoft.com/office/drawing/2017/model3d" xmlns:aink="http://schemas.microsoft.com/office/drawing/2016/ink" xmlns:cx8="http://schemas.microsoft.com/office/drawing/2016/5/14/chartex" xmlns:cx7="http://schemas.microsoft.com/office/drawing/2016/5/13/chartex" xmlns:cx6="http://schemas.microsoft.com/office/drawing/2016/5/12/chartex" xmlns:cx5="http://schemas.microsoft.com/office/drawing/2016/5/11/chartex" xmlns:cx4="http://schemas.microsoft.com/office/drawing/2016/5/10/chartex" xmlns:cx3="http://schemas.microsoft.com/office/drawing/2016/5/9/chartex" xmlns:cx2="http://schemas.microsoft.com/office/drawing/2015/10/21/chartex" xmlns:cx1="http://schemas.microsoft.com/office/drawing/2015/9/8/chartex" xmlns:cx="http://schemas.microsoft.com/office/drawing/2014/chartex">
+          <mc:Fallback xmlns:cx="http://schemas.microsoft.com/office/drawing/2014/chartex" xmlns:cx1="http://schemas.microsoft.com/office/drawing/2015/9/8/chartex" xmlns:cx2="http://schemas.microsoft.com/office/drawing/2015/10/21/chartex" xmlns:cx3="http://schemas.microsoft.com/office/drawing/2016/5/9/chartex" xmlns:cx4="http://schemas.microsoft.com/office/drawing/2016/5/10/chartex" xmlns:cx5="http://schemas.microsoft.com/office/drawing/2016/5/11/chartex" xmlns:cx6="http://schemas.microsoft.com/office/drawing/2016/5/12/chartex" xmlns:cx7="http://schemas.microsoft.com/office/drawing/2016/5/13/chartex" xmlns:cx8="http://schemas.microsoft.com/office/drawing/2016/5/14/chartex" xmlns:aink="http://schemas.microsoft.com/office/drawing/2016/ink" xmlns:am3d="http://schemas.microsoft.com/office/drawing/2017/model3d" xmlns:w15="http://schemas.microsoft.com/office/word/2012/wordml" xmlns:w16cid="http://schemas.microsoft.com/office/word/2016/wordml/cid" xmlns:w16se="http://schemas.microsoft.com/office/word/2015/wordml/symex">
             <w:pict>
               <v:shape w14:anchorId="1605AEF9" id="Straight Arrow Connector 14" o:spid="_x0000_s1026" type="#_x0000_t32" style="position:absolute;margin-left:159pt;margin-top:162pt;width:138.1pt;height:2pt;z-index:251657728;visibility:visible;mso-wrap-style:square;mso-wrap-distance-left:9pt;mso-wrap-distance-top:0;mso-wrap-distance-right:9pt;mso-wrap-distance-bottom:0;mso-position-horizontal:absolute;mso-position-horizontal-relative:text;mso-position-vertical:absolute;mso-position-vertical-relative:text" o:gfxdata="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" strokecolor="#f79646 [3209]" strokeweight="1.5pt">
                 <v:stroke startarrowwidth="narrow" startarrowlength="short" endarrow="classic" endarrowwidth="wide" endarrowlength="long"/>
@@ -10681,11 +10672,11 @@
           <w:szCs w:val="24"/>
         </w:rPr>
       </w:pPr>
-      <w:bookmarkStart w:id="54" w:name="_Toc3902968"/>
-      <w:bookmarkStart w:id="55" w:name="_Toc3903148"/>
-      <w:bookmarkStart w:id="56" w:name="_Toc3903421"/>
-      <w:bookmarkStart w:id="57" w:name="_Toc16103490"/>
-      <w:bookmarkStart w:id="58" w:name="_Toc16103834"/>
+      <w:bookmarkStart w:id="53" w:name="_Toc3902968"/>
+      <w:bookmarkStart w:id="54" w:name="_Toc3903148"/>
+      <w:bookmarkStart w:id="55" w:name="_Toc3903421"/>
+      <w:bookmarkStart w:id="56" w:name="_Toc16103490"/>
+      <w:bookmarkStart w:id="57" w:name="_Toc16103834"/>
       <w:r>
         <w:rPr>
           <w:rFonts w:ascii="Arial" w:eastAsia="Arial" w:hAnsi="Arial" w:cs="Arial"/>
@@ -10717,11 +10708,11 @@
         </w:rPr>
         <w:t>Unco</w:t>
       </w:r>
+      <w:bookmarkEnd w:id="53"/>
       <w:bookmarkEnd w:id="54"/>
       <w:bookmarkEnd w:id="55"/>
       <w:bookmarkEnd w:id="56"/>
       <w:bookmarkEnd w:id="57"/>
-      <w:bookmarkEnd w:id="58"/>
       <w:proofErr w:type="spellEnd"/>
     </w:p>
     <w:p>
@@ -11281,8 +11272,8 @@
           <w:szCs w:val="24"/>
         </w:rPr>
       </w:pPr>
-      <w:bookmarkStart w:id="59" w:name="_gjdgxs" w:colFirst="0" w:colLast="0"/>
-      <w:bookmarkEnd w:id="59"/>
+      <w:bookmarkStart w:id="58" w:name="_gjdgxs" w:colFirst="0" w:colLast="0"/>
+      <w:bookmarkEnd w:id="58"/>
       <w:r>
         <w:rPr>
           <w:rFonts w:ascii="Arial" w:eastAsia="Arial" w:hAnsi="Arial" w:cs="Arial"/>
@@ -11982,11 +11973,11 @@
           <w:szCs w:val="24"/>
         </w:rPr>
       </w:pPr>
-      <w:bookmarkStart w:id="60" w:name="_Toc3902969"/>
-      <w:bookmarkStart w:id="61" w:name="_Toc3903149"/>
-      <w:bookmarkStart w:id="62" w:name="_Toc3903422"/>
-      <w:bookmarkStart w:id="63" w:name="_Toc16103491"/>
-      <w:bookmarkStart w:id="64" w:name="_Toc16103835"/>
+      <w:bookmarkStart w:id="59" w:name="_Toc3902969"/>
+      <w:bookmarkStart w:id="60" w:name="_Toc3903149"/>
+      <w:bookmarkStart w:id="61" w:name="_Toc3903422"/>
+      <w:bookmarkStart w:id="62" w:name="_Toc16103491"/>
+      <w:bookmarkStart w:id="63" w:name="_Toc16103835"/>
       <w:r>
         <w:rPr>
           <w:rFonts w:ascii="Arial" w:eastAsia="Arial" w:hAnsi="Arial" w:cs="Arial"/>
@@ -12007,11 +11998,11 @@
         </w:rPr>
         <w:t>Pestaña Planilla de Personal Afectado</w:t>
       </w:r>
+      <w:bookmarkEnd w:id="59"/>
       <w:bookmarkEnd w:id="60"/>
       <w:bookmarkEnd w:id="61"/>
       <w:bookmarkEnd w:id="62"/>
       <w:bookmarkEnd w:id="63"/>
-      <w:bookmarkEnd w:id="64"/>
       <w:r>
         <w:rPr>
           <w:rFonts w:ascii="Arial" w:eastAsia="Arial" w:hAnsi="Arial" w:cs="Arial"/>
@@ -12081,11 +12072,11 @@
           <w:szCs w:val="24"/>
         </w:rPr>
       </w:pPr>
-      <w:bookmarkStart w:id="65" w:name="_Toc3902970"/>
-      <w:bookmarkStart w:id="66" w:name="_Toc3903150"/>
-      <w:bookmarkStart w:id="67" w:name="_Toc3903423"/>
-      <w:bookmarkStart w:id="68" w:name="_Toc16103492"/>
-      <w:bookmarkStart w:id="69" w:name="_Toc16103836"/>
+      <w:bookmarkStart w:id="64" w:name="_Toc3902970"/>
+      <w:bookmarkStart w:id="65" w:name="_Toc3903150"/>
+      <w:bookmarkStart w:id="66" w:name="_Toc3903423"/>
+      <w:bookmarkStart w:id="67" w:name="_Toc16103492"/>
+      <w:bookmarkStart w:id="68" w:name="_Toc16103836"/>
       <w:r>
         <w:rPr>
           <w:rFonts w:ascii="Arial" w:eastAsia="Arial" w:hAnsi="Arial" w:cs="Arial"/>
@@ -12106,11 +12097,11 @@
         </w:rPr>
         <w:t>Pestaña Movimientos</w:t>
       </w:r>
+      <w:bookmarkEnd w:id="64"/>
       <w:bookmarkEnd w:id="65"/>
       <w:bookmarkEnd w:id="66"/>
       <w:bookmarkEnd w:id="67"/>
       <w:bookmarkEnd w:id="68"/>
-      <w:bookmarkEnd w:id="69"/>
     </w:p>
     <w:p>
       <w:pPr>
@@ -12530,10 +12521,10 @@
           <w:szCs w:val="28"/>
         </w:rPr>
       </w:pPr>
-      <w:bookmarkStart w:id="70" w:name="_Toc3903151"/>
-      <w:bookmarkStart w:id="71" w:name="_Toc3903424"/>
-      <w:bookmarkStart w:id="72" w:name="_Toc16103493"/>
-      <w:bookmarkStart w:id="73" w:name="_Toc16103837"/>
+      <w:bookmarkStart w:id="69" w:name="_Toc3903151"/>
+      <w:bookmarkStart w:id="70" w:name="_Toc3903424"/>
+      <w:bookmarkStart w:id="71" w:name="_Toc16103493"/>
+      <w:bookmarkStart w:id="72" w:name="_Toc16103837"/>
       <w:r>
         <w:rPr>
           <w:rFonts w:ascii="Trebuchet MS" w:eastAsia="Trebuchet MS" w:hAnsi="Trebuchet MS" w:cs="Trebuchet MS"/>
@@ -12552,10 +12543,10 @@
         </w:rPr>
         <w:t>Presupuesto</w:t>
       </w:r>
+      <w:bookmarkEnd w:id="69"/>
       <w:bookmarkEnd w:id="70"/>
       <w:bookmarkEnd w:id="71"/>
       <w:bookmarkEnd w:id="72"/>
-      <w:bookmarkEnd w:id="73"/>
     </w:p>
     <w:p>
       <w:pPr>
@@ -12856,7 +12847,7 @@
               </wp:anchor>
             </w:drawing>
           </mc:Choice>
-          <mc:Fallback xmlns:w16se="http://schemas.microsoft.com/office/word/2015/wordml/symex" xmlns:w16cid="http://schemas.microsoft.com/office/word/2016/wordml/cid" xmlns:w15="http://schemas.microsoft.com/office/word/2012/wordml" xmlns:am3d="http://schemas.microsoft.com/office/drawing/2017/model3d" xmlns:aink="http://schemas.microsoft.com/office/drawing/2016/ink" xmlns:cx8="http://schemas.microsoft.com/office/drawing/2016/5/14/chartex" xmlns:cx7="http://schemas.microsoft.com/office/drawing/2016/5/13/chartex" xmlns:cx6="http://schemas.microsoft.com/office/drawing/2016/5/12/chartex" xmlns:cx5="http://schemas.microsoft.com/office/drawing/2016/5/11/chartex" xmlns:cx4="http://schemas.microsoft.com/office/drawing/2016/5/10/chartex" xmlns:cx3="http://schemas.microsoft.com/office/drawing/2016/5/9/chartex" xmlns:cx2="http://schemas.microsoft.com/office/drawing/2015/10/21/chartex" xmlns:cx1="http://schemas.microsoft.com/office/drawing/2015/9/8/chartex" xmlns:cx="http://schemas.microsoft.com/office/drawing/2014/chartex">
+          <mc:Fallback xmlns:cx="http://schemas.microsoft.com/office/drawing/2014/chartex" xmlns:cx1="http://schemas.microsoft.com/office/drawing/2015/9/8/chartex" xmlns:cx2="http://schemas.microsoft.com/office/drawing/2015/10/21/chartex" xmlns:cx3="http://schemas.microsoft.com/office/drawing/2016/5/9/chartex" xmlns:cx4="http://schemas.microsoft.com/office/drawing/2016/5/10/chartex" xmlns:cx5="http://schemas.microsoft.com/office/drawing/2016/5/11/chartex" xmlns:cx6="http://schemas.microsoft.com/office/drawing/2016/5/12/chartex" xmlns:cx7="http://schemas.microsoft.com/office/drawing/2016/5/13/chartex" xmlns:cx8="http://schemas.microsoft.com/office/drawing/2016/5/14/chartex" xmlns:aink="http://schemas.microsoft.com/office/drawing/2016/ink" xmlns:am3d="http://schemas.microsoft.com/office/drawing/2017/model3d" xmlns:w15="http://schemas.microsoft.com/office/word/2012/wordml" xmlns:w16cid="http://schemas.microsoft.com/office/word/2016/wordml/cid" xmlns:w16se="http://schemas.microsoft.com/office/word/2015/wordml/symex">
             <w:pict>
               <v:shape w14:anchorId="17C48551" id="Straight Arrow Connector 18" o:spid="_x0000_s1026" type="#_x0000_t32" style="position:absolute;margin-left:380pt;margin-top:31pt;width:9.25pt;height:34pt;rotation:180;flip:x;z-index:251662848;visibility:visible;mso-wrap-style:square;mso-wrap-distance-left:9pt;mso-wrap-distance-top:0;mso-wrap-distance-right:9pt;mso-wrap-distance-bottom:0;mso-position-horizontal:absolute;mso-position-horizontal-relative:text;mso-position-vertical:absolute;mso-position-vertical-relative:text" o:gfxdata="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" strokecolor="#c00000" strokeweight="1.75pt">
                 <v:stroke startarrowwidth="narrow" startarrowlength="short" endarrow="classic"/>
@@ -12915,7 +12906,7 @@
               </wp:anchor>
             </w:drawing>
           </mc:Choice>
-          <mc:Fallback xmlns:w16se="http://schemas.microsoft.com/office/word/2015/wordml/symex" xmlns:w16cid="http://schemas.microsoft.com/office/word/2016/wordml/cid" xmlns:w15="http://schemas.microsoft.com/office/word/2012/wordml" xmlns:am3d="http://schemas.microsoft.com/office/drawing/2017/model3d" xmlns:aink="http://schemas.microsoft.com/office/drawing/2016/ink" xmlns:cx8="http://schemas.microsoft.com/office/drawing/2016/5/14/chartex" xmlns:cx7="http://schemas.microsoft.com/office/drawing/2016/5/13/chartex" xmlns:cx6="http://schemas.microsoft.com/office/drawing/2016/5/12/chartex" xmlns:cx5="http://schemas.microsoft.com/office/drawing/2016/5/11/chartex" xmlns:cx4="http://schemas.microsoft.com/office/drawing/2016/5/10/chartex" xmlns:cx3="http://schemas.microsoft.com/office/drawing/2016/5/9/chartex" xmlns:cx2="http://schemas.microsoft.com/office/drawing/2015/10/21/chartex" xmlns:cx1="http://schemas.microsoft.com/office/drawing/2015/9/8/chartex" xmlns:cx="http://schemas.microsoft.com/office/drawing/2014/chartex">
+          <mc:Fallback xmlns:cx="http://schemas.microsoft.com/office/drawing/2014/chartex" xmlns:cx1="http://schemas.microsoft.com/office/drawing/2015/9/8/chartex" xmlns:cx2="http://schemas.microsoft.com/office/drawing/2015/10/21/chartex" xmlns:cx3="http://schemas.microsoft.com/office/drawing/2016/5/9/chartex" xmlns:cx4="http://schemas.microsoft.com/office/drawing/2016/5/10/chartex" xmlns:cx5="http://schemas.microsoft.com/office/drawing/2016/5/11/chartex" xmlns:cx6="http://schemas.microsoft.com/office/drawing/2016/5/12/chartex" xmlns:cx7="http://schemas.microsoft.com/office/drawing/2016/5/13/chartex" xmlns:cx8="http://schemas.microsoft.com/office/drawing/2016/5/14/chartex" xmlns:aink="http://schemas.microsoft.com/office/drawing/2016/ink" xmlns:am3d="http://schemas.microsoft.com/office/drawing/2017/model3d" xmlns:w15="http://schemas.microsoft.com/office/word/2012/wordml" xmlns:w16cid="http://schemas.microsoft.com/office/word/2016/wordml/cid" xmlns:w16se="http://schemas.microsoft.com/office/word/2015/wordml/symex">
             <w:pict>
               <v:shape w14:anchorId="222E9106" id="Straight Arrow Connector 15" o:spid="_x0000_s1026" type="#_x0000_t32" style="position:absolute;margin-left:269pt;margin-top:168pt;width:31.75pt;height:9.25pt;rotation:180;z-index:251663872;visibility:visible;mso-wrap-style:square;mso-wrap-distance-left:9pt;mso-wrap-distance-top:0;mso-wrap-distance-right:9pt;mso-wrap-distance-bottom:0;mso-position-horizontal:absolute;mso-position-horizontal-relative:text;mso-position-vertical:absolute;mso-position-vertical-relative:text" o:gfxdata="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" strokecolor="#c00000" strokeweight="1.75pt">
                 <v:stroke startarrowwidth="narrow" startarrowlength="short" endarrow="classic"/>
@@ -13052,10 +13043,10 @@
           <w:szCs w:val="28"/>
         </w:rPr>
       </w:pPr>
-      <w:bookmarkStart w:id="74" w:name="_Toc3903152"/>
-      <w:bookmarkStart w:id="75" w:name="_Toc3903425"/>
-      <w:bookmarkStart w:id="76" w:name="_Toc16103494"/>
-      <w:bookmarkStart w:id="77" w:name="_Toc16103838"/>
+      <w:bookmarkStart w:id="73" w:name="_Toc3903152"/>
+      <w:bookmarkStart w:id="74" w:name="_Toc3903425"/>
+      <w:bookmarkStart w:id="75" w:name="_Toc16103494"/>
+      <w:bookmarkStart w:id="76" w:name="_Toc16103838"/>
       <w:r>
         <w:rPr>
           <w:rFonts w:ascii="Trebuchet MS" w:eastAsia="Trebuchet MS" w:hAnsi="Trebuchet MS" w:cs="Trebuchet MS"/>
@@ -13074,10 +13065,10 @@
         </w:rPr>
         <w:t>Adjuntos</w:t>
       </w:r>
+      <w:bookmarkEnd w:id="73"/>
       <w:bookmarkEnd w:id="74"/>
       <w:bookmarkEnd w:id="75"/>
       <w:bookmarkEnd w:id="76"/>
-      <w:bookmarkEnd w:id="77"/>
     </w:p>
     <w:p>
       <w:pPr>
@@ -13961,7 +13952,7 @@
           <w:szCs w:val="28"/>
         </w:rPr>
       </w:pPr>
-      <w:bookmarkStart w:id="78" w:name="_Toc3903426"/>
+      <w:bookmarkStart w:id="77" w:name="_Toc3903426"/>
     </w:p>
     <w:p>
       <w:pPr>
@@ -13974,7 +13965,7 @@
           <w:szCs w:val="28"/>
         </w:rPr>
       </w:pPr>
-      <w:bookmarkStart w:id="79" w:name="_Toc16103839"/>
+      <w:bookmarkStart w:id="78" w:name="_Toc16103839"/>
       <w:r>
         <w:rPr>
           <w:rFonts w:ascii="Trebuchet MS" w:eastAsia="Trebuchet MS" w:hAnsi="Trebuchet MS" w:cs="Trebuchet MS"/>
@@ -13993,8 +13984,8 @@
         </w:rPr>
         <w:t>SOLICITUD</w:t>
       </w:r>
+      <w:bookmarkEnd w:id="77"/>
       <w:bookmarkEnd w:id="78"/>
-      <w:bookmarkEnd w:id="79"/>
     </w:p>
     <w:p>
       <w:pPr>
@@ -14683,9 +14674,9 @@
           <w:szCs w:val="28"/>
         </w:rPr>
       </w:pPr>
-      <w:bookmarkStart w:id="80" w:name="_Toc3903427"/>
-      <w:bookmarkStart w:id="81" w:name="_Toc16103495"/>
-      <w:bookmarkStart w:id="82" w:name="_Toc16103840"/>
+      <w:bookmarkStart w:id="79" w:name="_Toc3903427"/>
+      <w:bookmarkStart w:id="80" w:name="_Toc16103495"/>
+      <w:bookmarkStart w:id="81" w:name="_Toc16103840"/>
       <w:r>
         <w:rPr>
           <w:rFonts w:ascii="Trebuchet MS" w:eastAsia="Trebuchet MS" w:hAnsi="Trebuchet MS" w:cs="Trebuchet MS"/>
@@ -14706,9 +14697,9 @@
         </w:rPr>
         <w:t>Datos Administrativos</w:t>
       </w:r>
+      <w:bookmarkEnd w:id="79"/>
       <w:bookmarkEnd w:id="80"/>
       <w:bookmarkEnd w:id="81"/>
-      <w:bookmarkEnd w:id="82"/>
       <w:r>
         <w:rPr>
           <w:rFonts w:ascii="Trebuchet MS" w:eastAsia="Trebuchet MS" w:hAnsi="Trebuchet MS" w:cs="Trebuchet MS"/>
@@ -15527,9 +15518,9 @@
           <w:szCs w:val="36"/>
         </w:rPr>
       </w:pPr>
-      <w:bookmarkStart w:id="83" w:name="_Toc3903428"/>
-      <w:bookmarkStart w:id="84" w:name="_Toc16103496"/>
-      <w:bookmarkStart w:id="85" w:name="_Toc16103841"/>
+      <w:bookmarkStart w:id="82" w:name="_Toc3903428"/>
+      <w:bookmarkStart w:id="83" w:name="_Toc16103496"/>
+      <w:bookmarkStart w:id="84" w:name="_Toc16103841"/>
       <w:r>
         <w:rPr>
           <w:rFonts w:ascii="Trebuchet MS" w:eastAsia="Trebuchet MS" w:hAnsi="Trebuchet MS" w:cs="Trebuchet MS"/>
@@ -15539,9 +15530,9 @@
         </w:rPr>
         <w:t>Visualización de Proyectos</w:t>
       </w:r>
+      <w:bookmarkEnd w:id="82"/>
       <w:bookmarkEnd w:id="83"/>
       <w:bookmarkEnd w:id="84"/>
-      <w:bookmarkEnd w:id="85"/>
     </w:p>
     <w:p>
       <w:pPr>
@@ -16124,8 +16115,8 @@
           <w:szCs w:val="36"/>
         </w:rPr>
       </w:pPr>
-      <w:bookmarkStart w:id="86" w:name="_Toc16103497"/>
-      <w:bookmarkStart w:id="87" w:name="_Toc16103842"/>
+      <w:bookmarkStart w:id="85" w:name="_Toc16103497"/>
+      <w:bookmarkStart w:id="86" w:name="_Toc16103842"/>
       <w:r>
         <w:rPr>
           <w:rFonts w:ascii="Trebuchet MS" w:eastAsia="Trebuchet MS" w:hAnsi="Trebuchet MS" w:cs="Trebuchet MS"/>
@@ -16135,8 +16126,8 @@
         </w:rPr>
         <w:t>Movimientos del Proyecto (una vez Activo)</w:t>
       </w:r>
+      <w:bookmarkEnd w:id="85"/>
       <w:bookmarkEnd w:id="86"/>
-      <w:bookmarkEnd w:id="87"/>
     </w:p>
     <w:p>
       <w:pPr>
@@ -16162,7 +16153,7 @@
           <w:szCs w:val="28"/>
         </w:rPr>
       </w:pPr>
-      <w:bookmarkStart w:id="88" w:name="_Toc16103843"/>
+      <w:bookmarkStart w:id="87" w:name="_Toc16103843"/>
       <w:r>
         <w:rPr>
           <w:rFonts w:ascii="Trebuchet MS" w:eastAsia="Trebuchet MS" w:hAnsi="Trebuchet MS" w:cs="Trebuchet MS"/>
@@ -16200,7 +16191,7 @@
         </w:rPr>
         <w:t>?</w:t>
       </w:r>
-      <w:bookmarkEnd w:id="88"/>
+      <w:bookmarkEnd w:id="87"/>
     </w:p>
     <w:p>
       <w:pPr>
@@ -16855,7 +16846,7 @@
           <w:szCs w:val="28"/>
         </w:rPr>
       </w:pPr>
-      <w:bookmarkStart w:id="89" w:name="_Toc16103844"/>
+      <w:bookmarkStart w:id="88" w:name="_Toc16103844"/>
       <w:r>
         <w:rPr>
           <w:rFonts w:ascii="Trebuchet MS" w:eastAsia="Trebuchet MS" w:hAnsi="Trebuchet MS" w:cs="Trebuchet MS"/>
@@ -16893,7 +16884,7 @@
         </w:rPr>
         <w:t xml:space="preserve"> de un participante?</w:t>
       </w:r>
-      <w:bookmarkEnd w:id="89"/>
+      <w:bookmarkEnd w:id="88"/>
     </w:p>
     <w:p>
       <w:pPr>
@@ -19062,8 +19053,8 @@
           <w:szCs w:val="32"/>
         </w:rPr>
       </w:pPr>
-      <w:bookmarkStart w:id="90" w:name="_30j0zll" w:colFirst="0" w:colLast="0"/>
-      <w:bookmarkEnd w:id="90"/>
+      <w:bookmarkStart w:id="89" w:name="_30j0zll" w:colFirst="0" w:colLast="0"/>
+      <w:bookmarkEnd w:id="89"/>
     </w:p>
     <w:p>
       <w:pPr>
@@ -19098,7 +19089,7 @@
           <w:szCs w:val="28"/>
         </w:rPr>
       </w:pPr>
-      <w:bookmarkStart w:id="91" w:name="_Toc16103845"/>
+      <w:bookmarkStart w:id="90" w:name="_Toc16103845"/>
       <w:r>
         <w:rPr>
           <w:rFonts w:ascii="Trebuchet MS" w:eastAsia="Trebuchet MS" w:hAnsi="Trebuchet MS" w:cs="Trebuchet MS"/>
@@ -19109,7 +19100,7 @@
         </w:rPr>
         <w:t>Impresión de la Planilla 2.4</w:t>
       </w:r>
-      <w:bookmarkEnd w:id="91"/>
+      <w:bookmarkEnd w:id="90"/>
     </w:p>
     <w:p>
       <w:pPr>
@@ -19192,7 +19183,7 @@
           <w:szCs w:val="28"/>
         </w:rPr>
       </w:pPr>
-      <w:bookmarkStart w:id="92" w:name="_Toc16103846"/>
+      <w:bookmarkStart w:id="91" w:name="_Toc16103846"/>
       <w:r>
         <w:rPr>
           <w:rFonts w:ascii="Trebuchet MS" w:eastAsia="Trebuchet MS" w:hAnsi="Trebuchet MS" w:cs="Trebuchet MS"/>
@@ -19211,7 +19202,7 @@
         </w:rPr>
         <w:t>Planilla 2.4 presentación inicial</w:t>
       </w:r>
-      <w:bookmarkEnd w:id="92"/>
+      <w:bookmarkEnd w:id="91"/>
     </w:p>
     <w:p>
       <w:pPr>
@@ -19449,32 +19440,17 @@
           <w:sz w:val="24"/>
           <w:szCs w:val="24"/>
         </w:rPr>
-        <w:t xml:space="preserve"> (Enviado), </w:t>
-      </w:r>
-      <w:r>
-        <w:rPr>
-          <w:rFonts w:ascii="Arial" w:eastAsia="Arial" w:hAnsi="Arial" w:cs="Arial"/>
-          <w:sz w:val="24"/>
-          <w:szCs w:val="24"/>
-        </w:rPr>
-        <w:t xml:space="preserve"> </w:t>
-      </w:r>
-      <w:r>
-        <w:rPr>
-          <w:rFonts w:ascii="Arial" w:eastAsia="Arial" w:hAnsi="Arial" w:cs="Arial"/>
-          <w:b/>
-          <w:sz w:val="24"/>
-          <w:szCs w:val="24"/>
-        </w:rPr>
-        <w:t xml:space="preserve">N </w:t>
-      </w:r>
-      <w:r>
-        <w:rPr>
-          <w:rFonts w:ascii="Arial" w:eastAsia="Arial" w:hAnsi="Arial" w:cs="Arial"/>
-          <w:sz w:val="24"/>
-          <w:szCs w:val="24"/>
-        </w:rPr>
-        <w:t xml:space="preserve">(En evaluación) o </w:t>
+        <w:t xml:space="preserve"> (Enviado) </w:t>
+      </w:r>
+      <w:bookmarkStart w:id="92" w:name="_GoBack"/>
+      <w:bookmarkEnd w:id="92"/>
+      <w:r>
+        <w:rPr>
+          <w:rFonts w:ascii="Arial" w:eastAsia="Arial" w:hAnsi="Arial" w:cs="Arial"/>
+          <w:sz w:val="24"/>
+          <w:szCs w:val="24"/>
+        </w:rPr>
+        <w:t xml:space="preserve">o </w:t>
       </w:r>
       <w:r>
         <w:rPr>
@@ -23636,7 +23612,7 @@
         <w:szCs w:val="18"/>
       </w:rPr>
       <w:drawing>
-        <wp:inline distT="0" distB="0" distL="0" distR="0" wp14:anchorId="56408E89" wp14:editId="05A8F25E">
+        <wp:inline distT="0" distB="0" distL="0" distR="0" wp14:anchorId="3EE92561" wp14:editId="114BC445">
           <wp:extent cx="200025" cy="190500"/>
           <wp:effectExtent l="0" t="0" r="0" b="0"/>
           <wp:docPr id="63" name="image7.png" descr="http://170.210.81.69/mocovi_dev/1.0/img/isosubti.png?av=1.0.0"/>
@@ -23740,7 +23716,7 @@
         <w:sz w:val="20"/>
         <w:szCs w:val="20"/>
       </w:rPr>
-      <w:t>2</w:t>
+      <w:t>22</w:t>
     </w:r>
     <w:r>
       <w:rPr>
@@ -24028,7 +24004,7 @@
             </wp:anchor>
           </w:drawing>
         </mc:Choice>
-        <mc:Fallback xmlns:w16se="http://schemas.microsoft.com/office/word/2015/wordml/symex" xmlns:w16cid="http://schemas.microsoft.com/office/word/2016/wordml/cid" xmlns:w15="http://schemas.microsoft.com/office/word/2012/wordml" xmlns:am3d="http://schemas.microsoft.com/office/drawing/2017/model3d" xmlns:aink="http://schemas.microsoft.com/office/drawing/2016/ink" xmlns:cx8="http://schemas.microsoft.com/office/drawing/2016/5/14/chartex" xmlns:cx7="http://schemas.microsoft.com/office/drawing/2016/5/13/chartex" xmlns:cx6="http://schemas.microsoft.com/office/drawing/2016/5/12/chartex" xmlns:cx5="http://schemas.microsoft.com/office/drawing/2016/5/11/chartex" xmlns:cx4="http://schemas.microsoft.com/office/drawing/2016/5/10/chartex" xmlns:cx3="http://schemas.microsoft.com/office/drawing/2016/5/9/chartex" xmlns:cx2="http://schemas.microsoft.com/office/drawing/2015/10/21/chartex" xmlns:cx1="http://schemas.microsoft.com/office/drawing/2015/9/8/chartex" xmlns:cx="http://schemas.microsoft.com/office/drawing/2014/chartex">
+        <mc:Fallback xmlns:cx="http://schemas.microsoft.com/office/drawing/2014/chartex" xmlns:cx1="http://schemas.microsoft.com/office/drawing/2015/9/8/chartex" xmlns:cx2="http://schemas.microsoft.com/office/drawing/2015/10/21/chartex" xmlns:cx3="http://schemas.microsoft.com/office/drawing/2016/5/9/chartex" xmlns:cx4="http://schemas.microsoft.com/office/drawing/2016/5/10/chartex" xmlns:cx5="http://schemas.microsoft.com/office/drawing/2016/5/11/chartex" xmlns:cx6="http://schemas.microsoft.com/office/drawing/2016/5/12/chartex" xmlns:cx7="http://schemas.microsoft.com/office/drawing/2016/5/13/chartex" xmlns:cx8="http://schemas.microsoft.com/office/drawing/2016/5/14/chartex" xmlns:aink="http://schemas.microsoft.com/office/drawing/2016/ink" xmlns:am3d="http://schemas.microsoft.com/office/drawing/2017/model3d" xmlns:w15="http://schemas.microsoft.com/office/word/2012/wordml" xmlns:w16cid="http://schemas.microsoft.com/office/word/2016/wordml/cid" xmlns:w16se="http://schemas.microsoft.com/office/word/2015/wordml/symex">
           <w:pict>
             <v:shapetype w14:anchorId="7E4534D3" id="_x0000_t32" coordsize="21600,21600" o:spt="32" o:oned="t" path="m,l21600,21600e" filled="f">
               <v:path arrowok="t" fillok="f" o:connecttype="none"/>
@@ -24080,7 +24056,7 @@
         <v:path o:extrusionok="f" gradientshapeok="t" o:connecttype="rect"/>
         <o:lock v:ext="edit" aspectratio="t"/>
       </v:shapetype>
-      <v:shape id="_x0000_i1048" type="#_x0000_t75" style="width:21pt;height:15pt;visibility:visible;mso-wrap-style:square" o:bullet="t">
+      <v:shape id="_x0000_i1030" type="#_x0000_t75" style="width:21pt;height:15pt;visibility:visible;mso-wrap-style:square" o:bullet="t">
         <v:imagedata r:id="rId1" o:title=""/>
       </v:shape>
     </w:pict>
@@ -28551,7 +28527,7 @@
 </file>
 
 <file path=customXml/itemProps1.xml><?xml version="1.0" encoding="utf-8"?>
-<ds:datastoreItem xmlns:ds="http://schemas.openxmlformats.org/officeDocument/2006/customXml" ds:itemID="{E83D9BD7-3B49-4B5F-8400-ACA862320DAB}">
+<ds:datastoreItem xmlns:ds="http://schemas.openxmlformats.org/officeDocument/2006/customXml" ds:itemID="{2F313A04-C173-4DC1-ADE3-4BB774721C08}">
   <ds:schemaRefs>
     <ds:schemaRef ds:uri="http://schemas.openxmlformats.org/officeDocument/2006/bibliography"/>
   </ds:schemaRefs>

</xml_diff>

<commit_message>
Viáticos (SCyT modifica para cambiar estado y llenar algunos campos) Informe Actividad
</commit_message>
<xml_diff>
--- a/www/Mocovi_Designaciones_PI.docx
+++ b/www/Mocovi_Designaciones_PI.docx
@@ -16,6 +16,8 @@
           <w:szCs w:val="40"/>
         </w:rPr>
       </w:pPr>
+      <w:bookmarkStart w:id="0" w:name="_GoBack"/>
+      <w:bookmarkEnd w:id="0"/>
       <w:r>
         <w:rPr>
           <w:rFonts w:ascii="Arial" w:eastAsia="Arial" w:hAnsi="Arial" w:cs="Arial"/>
@@ -186,14 +188,14 @@
         </w:rPr>
       </w:pPr>
     </w:p>
-    <w:bookmarkStart w:id="0" w:name="_Toc3902666" w:displacedByCustomXml="next"/>
-    <w:bookmarkStart w:id="1" w:name="_Toc3902959" w:displacedByCustomXml="next"/>
-    <w:bookmarkStart w:id="2" w:name="_Toc3903139" w:displacedByCustomXml="next"/>
-    <w:bookmarkStart w:id="3" w:name="_Toc3903412" w:displacedByCustomXml="next"/>
-    <w:bookmarkStart w:id="4" w:name="_Toc3902665" w:displacedByCustomXml="next"/>
-    <w:bookmarkStart w:id="5" w:name="_Toc3902958" w:displacedByCustomXml="next"/>
-    <w:bookmarkStart w:id="6" w:name="_Toc3903138" w:displacedByCustomXml="next"/>
-    <w:bookmarkStart w:id="7" w:name="_Toc3903411" w:displacedByCustomXml="next"/>
+    <w:bookmarkStart w:id="1" w:name="_Toc3902666" w:displacedByCustomXml="next"/>
+    <w:bookmarkStart w:id="2" w:name="_Toc3902959" w:displacedByCustomXml="next"/>
+    <w:bookmarkStart w:id="3" w:name="_Toc3903139" w:displacedByCustomXml="next"/>
+    <w:bookmarkStart w:id="4" w:name="_Toc3903412" w:displacedByCustomXml="next"/>
+    <w:bookmarkStart w:id="5" w:name="_Toc3902665" w:displacedByCustomXml="next"/>
+    <w:bookmarkStart w:id="6" w:name="_Toc3902958" w:displacedByCustomXml="next"/>
+    <w:bookmarkStart w:id="7" w:name="_Toc3903138" w:displacedByCustomXml="next"/>
+    <w:bookmarkStart w:id="8" w:name="_Toc3903411" w:displacedByCustomXml="next"/>
     <w:sdt>
       <w:sdtPr>
         <w:rPr>
@@ -2486,7 +2488,7 @@
                 <w:noProof/>
                 <w:webHidden/>
               </w:rPr>
-              <w:t>26</w:t>
+              <w:t>27</w:t>
             </w:r>
             <w:r>
               <w:rPr>
@@ -2630,12 +2632,12 @@
           <w:szCs w:val="36"/>
         </w:rPr>
       </w:pPr>
-      <w:bookmarkStart w:id="8" w:name="_Toc16103481"/>
-      <w:bookmarkStart w:id="9" w:name="_Toc16103825"/>
+      <w:bookmarkStart w:id="9" w:name="_Toc16103481"/>
+      <w:bookmarkStart w:id="10" w:name="_Toc16103825"/>
+      <w:bookmarkEnd w:id="4"/>
       <w:bookmarkEnd w:id="3"/>
       <w:bookmarkEnd w:id="2"/>
       <w:bookmarkEnd w:id="1"/>
-      <w:bookmarkEnd w:id="0"/>
       <w:r>
         <w:rPr>
           <w:rFonts w:ascii="Trebuchet MS" w:eastAsia="Trebuchet MS" w:hAnsi="Trebuchet MS" w:cs="Trebuchet MS"/>
@@ -2655,12 +2657,12 @@
         </w:rPr>
         <w:t>ntroducción</w:t>
       </w:r>
+      <w:bookmarkEnd w:id="8"/>
       <w:bookmarkEnd w:id="7"/>
       <w:bookmarkEnd w:id="6"/>
       <w:bookmarkEnd w:id="5"/>
-      <w:bookmarkEnd w:id="4"/>
-      <w:bookmarkEnd w:id="8"/>
       <w:bookmarkEnd w:id="9"/>
+      <w:bookmarkEnd w:id="10"/>
     </w:p>
     <w:p>
       <w:pPr>
@@ -2881,12 +2883,12 @@
           <w:szCs w:val="36"/>
         </w:rPr>
       </w:pPr>
-      <w:bookmarkStart w:id="10" w:name="_Toc3902667"/>
-      <w:bookmarkStart w:id="11" w:name="_Toc3902960"/>
-      <w:bookmarkStart w:id="12" w:name="_Toc3903140"/>
-      <w:bookmarkStart w:id="13" w:name="_Toc3903413"/>
-      <w:bookmarkStart w:id="14" w:name="_Toc16103482"/>
-      <w:bookmarkStart w:id="15" w:name="_Toc16103826"/>
+      <w:bookmarkStart w:id="11" w:name="_Toc3902667"/>
+      <w:bookmarkStart w:id="12" w:name="_Toc3902960"/>
+      <w:bookmarkStart w:id="13" w:name="_Toc3903140"/>
+      <w:bookmarkStart w:id="14" w:name="_Toc3903413"/>
+      <w:bookmarkStart w:id="15" w:name="_Toc16103482"/>
+      <w:bookmarkStart w:id="16" w:name="_Toc16103826"/>
       <w:r>
         <w:rPr>
           <w:rFonts w:ascii="Trebuchet MS" w:eastAsia="Trebuchet MS" w:hAnsi="Trebuchet MS" w:cs="Trebuchet MS"/>
@@ -2897,12 +2899,12 @@
         <w:lastRenderedPageBreak/>
         <w:t>Estados de un Proyecto</w:t>
       </w:r>
-      <w:bookmarkEnd w:id="10"/>
       <w:bookmarkEnd w:id="11"/>
       <w:bookmarkEnd w:id="12"/>
       <w:bookmarkEnd w:id="13"/>
       <w:bookmarkEnd w:id="14"/>
       <w:bookmarkEnd w:id="15"/>
+      <w:bookmarkEnd w:id="16"/>
     </w:p>
     <w:p>
       <w:pPr>
@@ -3128,46 +3130,26 @@
           <w:sz w:val="24"/>
           <w:szCs w:val="24"/>
         </w:rPr>
-        <w:t>(</w:t>
-      </w:r>
-      <w:proofErr w:type="spellStart"/>
-      <w:r>
-        <w:rPr>
-          <w:rFonts w:ascii="Arial" w:eastAsia="Arial" w:hAnsi="Arial" w:cs="Arial"/>
+        <w:t>(a</w:t>
+      </w:r>
+      <w:r>
+        <w:rPr>
+          <w:rFonts w:ascii="Arial" w:eastAsia="Arial" w:hAnsi="Arial" w:cs="Arial"/>
+          <w:b/>
           <w:color w:val="000000"/>
           <w:sz w:val="24"/>
           <w:szCs w:val="24"/>
         </w:rPr>
-        <w:t>a</w:t>
-      </w:r>
-      <w:r>
-        <w:rPr>
-          <w:rFonts w:ascii="Arial" w:eastAsia="Arial" w:hAnsi="Arial" w:cs="Arial"/>
-          <w:b/>
+        <w:t>C</w:t>
+      </w:r>
+      <w:r>
+        <w:rPr>
+          <w:rFonts w:ascii="Arial" w:eastAsia="Arial" w:hAnsi="Arial" w:cs="Arial"/>
           <w:color w:val="000000"/>
           <w:sz w:val="24"/>
           <w:szCs w:val="24"/>
         </w:rPr>
-        <w:t>C</w:t>
-      </w:r>
-      <w:r>
-        <w:rPr>
-          <w:rFonts w:ascii="Arial" w:eastAsia="Arial" w:hAnsi="Arial" w:cs="Arial"/>
-          <w:color w:val="000000"/>
-          <w:sz w:val="24"/>
-          <w:szCs w:val="24"/>
-        </w:rPr>
-        <w:t>eptado</w:t>
-      </w:r>
-      <w:proofErr w:type="spellEnd"/>
-      <w:r>
-        <w:rPr>
-          <w:rFonts w:ascii="Arial" w:eastAsia="Arial" w:hAnsi="Arial" w:cs="Arial"/>
-          <w:color w:val="000000"/>
-          <w:sz w:val="24"/>
-          <w:szCs w:val="24"/>
-        </w:rPr>
-        <w:t xml:space="preserve">) / </w:t>
+        <w:t xml:space="preserve">eptado) / </w:t>
       </w:r>
       <w:r>
         <w:rPr>
@@ -3288,25 +3270,7 @@
           <w:sz w:val="24"/>
           <w:szCs w:val="24"/>
         </w:rPr>
-        <w:t xml:space="preserve">instancia la Secretaría de </w:t>
-      </w:r>
-      <w:proofErr w:type="spellStart"/>
-      <w:r>
-        <w:rPr>
-          <w:rFonts w:ascii="Arial" w:eastAsia="Arial" w:hAnsi="Arial" w:cs="Arial"/>
-          <w:sz w:val="24"/>
-          <w:szCs w:val="24"/>
-        </w:rPr>
-        <w:t>CyT</w:t>
-      </w:r>
-      <w:proofErr w:type="spellEnd"/>
-      <w:r>
-        <w:rPr>
-          <w:rFonts w:ascii="Arial" w:eastAsia="Arial" w:hAnsi="Arial" w:cs="Arial"/>
-          <w:sz w:val="24"/>
-          <w:szCs w:val="24"/>
-        </w:rPr>
-        <w:t xml:space="preserve"> de la UA deberá completar</w:t>
+        <w:t>instancia la Secretaría de CyT de la UA deberá completar</w:t>
       </w:r>
       <w:r>
         <w:rPr>
@@ -3532,32 +3496,13 @@
         </w:rPr>
         <w:t xml:space="preserve">Una vez completados estos campos la UA deberá modificar el estado </w:t>
       </w:r>
-      <w:proofErr w:type="spellStart"/>
-      <w:r>
-        <w:rPr>
-          <w:rFonts w:ascii="Arial" w:eastAsia="Arial" w:hAnsi="Arial" w:cs="Arial"/>
-          <w:sz w:val="24"/>
-          <w:szCs w:val="24"/>
-        </w:rPr>
-        <w:t>a</w:t>
-      </w:r>
-      <w:proofErr w:type="spellEnd"/>
-      <w:r>
-        <w:rPr>
-          <w:rFonts w:ascii="Arial" w:eastAsia="Arial" w:hAnsi="Arial" w:cs="Arial"/>
-          <w:sz w:val="24"/>
-          <w:szCs w:val="24"/>
-        </w:rPr>
-        <w:t xml:space="preserve"> </w:t>
-      </w:r>
-      <w:proofErr w:type="spellStart"/>
-      <w:r>
-        <w:rPr>
-          <w:rFonts w:ascii="Arial" w:eastAsia="Arial" w:hAnsi="Arial" w:cs="Arial"/>
-          <w:sz w:val="24"/>
-          <w:szCs w:val="24"/>
-        </w:rPr>
-        <w:t>a</w:t>
+      <w:r>
+        <w:rPr>
+          <w:rFonts w:ascii="Arial" w:eastAsia="Arial" w:hAnsi="Arial" w:cs="Arial"/>
+          <w:sz w:val="24"/>
+          <w:szCs w:val="24"/>
+        </w:rPr>
+        <w:t>a a</w:t>
       </w:r>
       <w:r>
         <w:rPr>
@@ -3574,16 +3519,7 @@
           <w:sz w:val="24"/>
           <w:szCs w:val="24"/>
         </w:rPr>
-        <w:t>eptado</w:t>
-      </w:r>
-      <w:proofErr w:type="spellEnd"/>
-      <w:r>
-        <w:rPr>
-          <w:rFonts w:ascii="Arial" w:eastAsia="Arial" w:hAnsi="Arial" w:cs="Arial"/>
-          <w:sz w:val="24"/>
-          <w:szCs w:val="24"/>
-        </w:rPr>
-        <w:t>/</w:t>
+        <w:t>eptado/</w:t>
       </w:r>
       <w:r>
         <w:rPr>
@@ -3778,7 +3714,6 @@
         </w:rPr>
         <w:t xml:space="preserve"> (</w:t>
       </w:r>
-      <w:proofErr w:type="spellStart"/>
       <w:r>
         <w:rPr>
           <w:rFonts w:ascii="Arial" w:eastAsia="Arial" w:hAnsi="Arial" w:cs="Arial"/>
@@ -3796,7 +3731,6 @@
         </w:rPr>
         <w:t>N</w:t>
       </w:r>
-      <w:proofErr w:type="spellEnd"/>
       <w:r>
         <w:rPr>
           <w:rFonts w:ascii="Arial" w:eastAsia="Arial" w:hAnsi="Arial" w:cs="Arial"/>
@@ -3804,9 +3738,8 @@
           <w:sz w:val="24"/>
           <w:szCs w:val="24"/>
         </w:rPr>
-        <w:t xml:space="preserve"> evaluación): La </w:t>
-      </w:r>
-      <w:proofErr w:type="spellStart"/>
+        <w:t xml:space="preserve"> evaluación): La SCyT </w:t>
+      </w:r>
       <w:r>
         <w:rPr>
           <w:rFonts w:ascii="Arial" w:eastAsia="Arial" w:hAnsi="Arial" w:cs="Arial"/>
@@ -3814,37 +3747,7 @@
           <w:sz w:val="24"/>
           <w:szCs w:val="24"/>
         </w:rPr>
-        <w:t>SCyT</w:t>
-      </w:r>
-      <w:proofErr w:type="spellEnd"/>
-      <w:r>
-        <w:rPr>
-          <w:rFonts w:ascii="Arial" w:eastAsia="Arial" w:hAnsi="Arial" w:cs="Arial"/>
-          <w:color w:val="000000"/>
-          <w:sz w:val="24"/>
-          <w:szCs w:val="24"/>
-        </w:rPr>
-        <w:t xml:space="preserve"> </w:t>
-      </w:r>
-      <w:proofErr w:type="spellStart"/>
-      <w:r>
-        <w:rPr>
-          <w:rFonts w:ascii="Arial" w:eastAsia="Arial" w:hAnsi="Arial" w:cs="Arial"/>
-          <w:color w:val="000000"/>
-          <w:sz w:val="24"/>
-          <w:szCs w:val="24"/>
-        </w:rPr>
-        <w:t>UNCo</w:t>
-      </w:r>
-      <w:proofErr w:type="spellEnd"/>
-      <w:r>
-        <w:rPr>
-          <w:rFonts w:ascii="Arial" w:eastAsia="Arial" w:hAnsi="Arial" w:cs="Arial"/>
-          <w:color w:val="000000"/>
-          <w:sz w:val="24"/>
-          <w:szCs w:val="24"/>
-        </w:rPr>
-        <w:t xml:space="preserve"> </w:t>
+        <w:t xml:space="preserve">UNCo </w:t>
       </w:r>
       <w:r>
         <w:rPr>
@@ -3960,43 +3863,15 @@
           <w:sz w:val="24"/>
           <w:szCs w:val="24"/>
         </w:rPr>
-        <w:t xml:space="preserve">ctivo): La </w:t>
-      </w:r>
-      <w:proofErr w:type="spellStart"/>
-      <w:r>
-        <w:rPr>
-          <w:rFonts w:ascii="Arial" w:eastAsia="Arial" w:hAnsi="Arial" w:cs="Arial"/>
-          <w:sz w:val="24"/>
-          <w:szCs w:val="24"/>
-        </w:rPr>
-        <w:t>SCyT</w:t>
-      </w:r>
-      <w:proofErr w:type="spellEnd"/>
-      <w:r>
-        <w:rPr>
-          <w:rFonts w:ascii="Arial" w:eastAsia="Arial" w:hAnsi="Arial" w:cs="Arial"/>
-          <w:sz w:val="24"/>
-          <w:szCs w:val="24"/>
-        </w:rPr>
-        <w:t xml:space="preserve"> </w:t>
-      </w:r>
-      <w:proofErr w:type="spellStart"/>
-      <w:r>
-        <w:rPr>
-          <w:rFonts w:ascii="Arial" w:eastAsia="Arial" w:hAnsi="Arial" w:cs="Arial"/>
-          <w:sz w:val="24"/>
-          <w:szCs w:val="24"/>
-        </w:rPr>
-        <w:t>UNCo</w:t>
-      </w:r>
-      <w:proofErr w:type="spellEnd"/>
-      <w:r>
-        <w:rPr>
-          <w:rFonts w:ascii="Arial" w:eastAsia="Arial" w:hAnsi="Arial" w:cs="Arial"/>
-          <w:sz w:val="24"/>
-          <w:szCs w:val="24"/>
-        </w:rPr>
-        <w:t xml:space="preserve"> </w:t>
+        <w:t xml:space="preserve">ctivo): La SCyT </w:t>
+      </w:r>
+      <w:r>
+        <w:rPr>
+          <w:rFonts w:ascii="Arial" w:eastAsia="Arial" w:hAnsi="Arial" w:cs="Arial"/>
+          <w:sz w:val="24"/>
+          <w:szCs w:val="24"/>
+        </w:rPr>
+        <w:t xml:space="preserve">UNCo </w:t>
       </w:r>
       <w:r>
         <w:rPr>
@@ -4094,45 +3969,14 @@
         </w:rPr>
         <w:t xml:space="preserve"> todos los movimientos de sus participantes quedan registrados con el </w:t>
       </w:r>
-      <w:proofErr w:type="spellStart"/>
-      <w:r>
-        <w:rPr>
-          <w:rFonts w:ascii="Arial" w:eastAsia="Arial" w:hAnsi="Arial" w:cs="Arial"/>
-          <w:b/>
-          <w:sz w:val="24"/>
-          <w:szCs w:val="24"/>
-        </w:rPr>
-        <w:t>check</w:t>
-      </w:r>
-      <w:proofErr w:type="spellEnd"/>
-      <w:r>
-        <w:rPr>
-          <w:rFonts w:ascii="Arial" w:eastAsia="Arial" w:hAnsi="Arial" w:cs="Arial"/>
-          <w:b/>
-          <w:sz w:val="24"/>
-          <w:szCs w:val="24"/>
-        </w:rPr>
-        <w:t xml:space="preserve"> de </w:t>
-      </w:r>
-      <w:proofErr w:type="spellStart"/>
-      <w:r>
-        <w:rPr>
-          <w:rFonts w:ascii="Arial" w:eastAsia="Arial" w:hAnsi="Arial" w:cs="Arial"/>
-          <w:b/>
-          <w:sz w:val="24"/>
-          <w:szCs w:val="24"/>
-        </w:rPr>
-        <w:t>SCyT</w:t>
-      </w:r>
-      <w:proofErr w:type="spellEnd"/>
-      <w:r>
-        <w:rPr>
-          <w:rFonts w:ascii="Arial" w:eastAsia="Arial" w:hAnsi="Arial" w:cs="Arial"/>
-          <w:b/>
-          <w:sz w:val="24"/>
-          <w:szCs w:val="24"/>
-        </w:rPr>
-        <w:t xml:space="preserve"> en 1</w:t>
+      <w:r>
+        <w:rPr>
+          <w:rFonts w:ascii="Arial" w:eastAsia="Arial" w:hAnsi="Arial" w:cs="Arial"/>
+          <w:b/>
+          <w:sz w:val="24"/>
+          <w:szCs w:val="24"/>
+        </w:rPr>
+        <w:t>check de SCyT en 1</w:t>
       </w:r>
       <w:r>
         <w:rPr>
@@ -4163,89 +4007,22 @@
         </w:rPr>
         <w:t xml:space="preserve">Cualquier movimiento posterior que realice la Unidad Académica sobre algún integrante hará que el </w:t>
       </w:r>
-      <w:proofErr w:type="spellStart"/>
-      <w:r>
-        <w:rPr>
-          <w:rFonts w:ascii="Arial" w:eastAsia="Arial" w:hAnsi="Arial" w:cs="Arial"/>
-          <w:b/>
-          <w:sz w:val="24"/>
-          <w:szCs w:val="24"/>
-        </w:rPr>
-        <w:t>check</w:t>
-      </w:r>
-      <w:proofErr w:type="spellEnd"/>
-      <w:r>
-        <w:rPr>
-          <w:rFonts w:ascii="Arial" w:eastAsia="Arial" w:hAnsi="Arial" w:cs="Arial"/>
-          <w:b/>
-          <w:sz w:val="24"/>
-          <w:szCs w:val="24"/>
-        </w:rPr>
-        <w:t xml:space="preserve"> de </w:t>
-      </w:r>
-      <w:proofErr w:type="spellStart"/>
-      <w:r>
-        <w:rPr>
-          <w:rFonts w:ascii="Arial" w:eastAsia="Arial" w:hAnsi="Arial" w:cs="Arial"/>
-          <w:b/>
-          <w:sz w:val="24"/>
-          <w:szCs w:val="24"/>
-        </w:rPr>
-        <w:t>SCyT</w:t>
-      </w:r>
-      <w:proofErr w:type="spellEnd"/>
-      <w:r>
-        <w:rPr>
-          <w:rFonts w:ascii="Arial" w:eastAsia="Arial" w:hAnsi="Arial" w:cs="Arial"/>
-          <w:b/>
-          <w:sz w:val="24"/>
-          <w:szCs w:val="24"/>
-        </w:rPr>
-        <w:t xml:space="preserve"> quede en 0</w:t>
-      </w:r>
-      <w:r>
-        <w:rPr>
-          <w:rFonts w:ascii="Arial" w:eastAsia="Arial" w:hAnsi="Arial" w:cs="Arial"/>
-          <w:sz w:val="24"/>
-          <w:szCs w:val="24"/>
-        </w:rPr>
-        <w:t xml:space="preserve"> (es decir, pendiente de la aprobación por parte de la </w:t>
-      </w:r>
-      <w:proofErr w:type="spellStart"/>
-      <w:r>
-        <w:rPr>
-          <w:rFonts w:ascii="Arial" w:eastAsia="Arial" w:hAnsi="Arial" w:cs="Arial"/>
-          <w:sz w:val="24"/>
-          <w:szCs w:val="24"/>
-        </w:rPr>
-        <w:t>SCyT</w:t>
-      </w:r>
-      <w:proofErr w:type="spellEnd"/>
-      <w:r>
-        <w:rPr>
-          <w:rFonts w:ascii="Arial" w:eastAsia="Arial" w:hAnsi="Arial" w:cs="Arial"/>
-          <w:sz w:val="24"/>
-          <w:szCs w:val="24"/>
-        </w:rPr>
-        <w:t xml:space="preserve">). Es importante aclarar que luego de que el registro del integrante fue aprobado por </w:t>
-      </w:r>
-      <w:proofErr w:type="spellStart"/>
-      <w:r>
-        <w:rPr>
-          <w:rFonts w:ascii="Arial" w:eastAsia="Arial" w:hAnsi="Arial" w:cs="Arial"/>
-          <w:sz w:val="24"/>
-          <w:szCs w:val="24"/>
-        </w:rPr>
-        <w:t>SCyT</w:t>
-      </w:r>
-      <w:proofErr w:type="spellEnd"/>
-      <w:r>
-        <w:rPr>
-          <w:rFonts w:ascii="Arial" w:eastAsia="Arial" w:hAnsi="Arial" w:cs="Arial"/>
-          <w:sz w:val="24"/>
-          <w:szCs w:val="24"/>
-        </w:rPr>
-        <w:t xml:space="preserve">, ninguno de sus datos podrá ser modificado excepto la fecha de Hasta y la </w:t>
+      <w:r>
+        <w:rPr>
+          <w:rFonts w:ascii="Arial" w:eastAsia="Arial" w:hAnsi="Arial" w:cs="Arial"/>
+          <w:b/>
+          <w:sz w:val="24"/>
+          <w:szCs w:val="24"/>
+        </w:rPr>
+        <w:t>check de SCyT quede en 0</w:t>
+      </w:r>
+      <w:r>
+        <w:rPr>
+          <w:rFonts w:ascii="Arial" w:eastAsia="Arial" w:hAnsi="Arial" w:cs="Arial"/>
+          <w:sz w:val="24"/>
+          <w:szCs w:val="24"/>
+        </w:rPr>
+        <w:t xml:space="preserve"> (es decir, pendiente de la aprobación por parte de la SCyT). Es importante aclarar que luego de que el registro del integrante fue aprobado por SCyT, ninguno de sus datos podrá ser modificado excepto la fecha de Hasta y la </w:t>
       </w:r>
       <w:r>
         <w:rPr>
@@ -4270,25 +4047,7 @@
           <w:sz w:val="24"/>
           <w:szCs w:val="24"/>
         </w:rPr>
-        <w:t xml:space="preserve"> baja/</w:t>
-      </w:r>
-      <w:proofErr w:type="spellStart"/>
-      <w:r>
-        <w:rPr>
-          <w:rFonts w:ascii="Arial" w:eastAsia="Arial" w:hAnsi="Arial" w:cs="Arial"/>
-          <w:sz w:val="24"/>
-          <w:szCs w:val="24"/>
-        </w:rPr>
-        <w:t>modif</w:t>
-      </w:r>
-      <w:proofErr w:type="spellEnd"/>
-      <w:r>
-        <w:rPr>
-          <w:rFonts w:ascii="Arial" w:eastAsia="Arial" w:hAnsi="Arial" w:cs="Arial"/>
-          <w:sz w:val="24"/>
-          <w:szCs w:val="24"/>
-        </w:rPr>
-        <w:t xml:space="preserve"> (para indicar la baja de un integrante o la modificación de su participación).  </w:t>
+        <w:t xml:space="preserve"> baja/modif (para indicar la baja de un integrante o la modificación de su participación).  </w:t>
       </w:r>
     </w:p>
     <w:p>
@@ -4323,25 +4082,7 @@
           <w:sz w:val="24"/>
           <w:szCs w:val="24"/>
         </w:rPr>
-        <w:t xml:space="preserve"> (Evaluación desfavorable): La </w:t>
-      </w:r>
-      <w:proofErr w:type="spellStart"/>
-      <w:r>
-        <w:rPr>
-          <w:rFonts w:ascii="Arial" w:eastAsia="Arial" w:hAnsi="Arial" w:cs="Arial"/>
-          <w:sz w:val="24"/>
-          <w:szCs w:val="24"/>
-        </w:rPr>
-        <w:t>SCyT</w:t>
-      </w:r>
-      <w:proofErr w:type="spellEnd"/>
-      <w:r>
-        <w:rPr>
-          <w:rFonts w:ascii="Arial" w:eastAsia="Arial" w:hAnsi="Arial" w:cs="Arial"/>
-          <w:sz w:val="24"/>
-          <w:szCs w:val="24"/>
-        </w:rPr>
-        <w:t xml:space="preserve"> pasa un proyecto a estado</w:t>
+        <w:t xml:space="preserve"> (Evaluación desfavorable): La SCyT pasa un proyecto a estado</w:t>
       </w:r>
       <w:r>
         <w:rPr>
@@ -4410,25 +4151,7 @@
           <w:sz w:val="24"/>
           <w:szCs w:val="24"/>
         </w:rPr>
-        <w:t xml:space="preserve">inalizado): La </w:t>
-      </w:r>
-      <w:proofErr w:type="spellStart"/>
-      <w:r>
-        <w:rPr>
-          <w:rFonts w:ascii="Arial" w:eastAsia="Arial" w:hAnsi="Arial" w:cs="Arial"/>
-          <w:sz w:val="24"/>
-          <w:szCs w:val="24"/>
-        </w:rPr>
-        <w:t>SCyT</w:t>
-      </w:r>
-      <w:proofErr w:type="spellEnd"/>
-      <w:r>
-        <w:rPr>
-          <w:rFonts w:ascii="Arial" w:eastAsia="Arial" w:hAnsi="Arial" w:cs="Arial"/>
-          <w:sz w:val="24"/>
-          <w:szCs w:val="24"/>
-        </w:rPr>
-        <w:t xml:space="preserve"> cambia a estado </w:t>
+        <w:t xml:space="preserve">inalizado): La SCyT cambia a estado </w:t>
       </w:r>
       <w:r>
         <w:rPr>
@@ -4497,25 +4220,7 @@
           <w:sz w:val="24"/>
           <w:szCs w:val="24"/>
         </w:rPr>
-        <w:t xml:space="preserve">aja): Este estado indica que el proyecto ha sido dado de baja. Al hacer esto, automáticamente el sistema dará de baja a todos los participantes asociados al proyecto. Los datos correspondientes a la resolución de baja y la fecha de baja del proyecto aparecen sólo cuando el estado es B y serán ingresados por </w:t>
-      </w:r>
-      <w:proofErr w:type="spellStart"/>
-      <w:r>
-        <w:rPr>
-          <w:rFonts w:ascii="Arial" w:eastAsia="Arial" w:hAnsi="Arial" w:cs="Arial"/>
-          <w:sz w:val="24"/>
-          <w:szCs w:val="24"/>
-        </w:rPr>
-        <w:t>SCyT</w:t>
-      </w:r>
-      <w:proofErr w:type="spellEnd"/>
-      <w:r>
-        <w:rPr>
-          <w:rFonts w:ascii="Arial" w:eastAsia="Arial" w:hAnsi="Arial" w:cs="Arial"/>
-          <w:sz w:val="24"/>
-          <w:szCs w:val="24"/>
-        </w:rPr>
-        <w:t>.</w:t>
+        <w:t>aja): Este estado indica que el proyecto ha sido dado de baja. Al hacer esto, automáticamente el sistema dará de baja a todos los participantes asociados al proyecto. Los datos correspondientes a la resolución de baja y la fecha de baja del proyecto aparecen sólo cuando el estado es B y serán ingresados por SCyT.</w:t>
       </w:r>
     </w:p>
     <w:p>
@@ -4654,25 +4359,7 @@
           <w:sz w:val="24"/>
           <w:szCs w:val="24"/>
         </w:rPr>
-        <w:t xml:space="preserve">Sentido de cambio de estado para el Director (solo puede realizar </w:t>
-      </w:r>
-      <w:proofErr w:type="spellStart"/>
-      <w:r>
-        <w:rPr>
-          <w:rFonts w:ascii="Arial" w:eastAsia="Arial" w:hAnsi="Arial" w:cs="Arial"/>
-          <w:sz w:val="24"/>
-          <w:szCs w:val="24"/>
-        </w:rPr>
-        <w:t>envio</w:t>
-      </w:r>
-      <w:proofErr w:type="spellEnd"/>
-      <w:r>
-        <w:rPr>
-          <w:rFonts w:ascii="Arial" w:eastAsia="Arial" w:hAnsi="Arial" w:cs="Arial"/>
-          <w:sz w:val="24"/>
-          <w:szCs w:val="24"/>
-        </w:rPr>
-        <w:t>)</w:t>
+        <w:t>Sentido de cambio de estado para el Director (solo puede realizar envio)</w:t>
       </w:r>
       <w:r>
         <w:rPr>
@@ -5046,12 +4733,12 @@
           <w:szCs w:val="36"/>
         </w:rPr>
       </w:pPr>
-      <w:bookmarkStart w:id="16" w:name="_Toc3902668"/>
-      <w:bookmarkStart w:id="17" w:name="_Toc3902961"/>
-      <w:bookmarkStart w:id="18" w:name="_Toc3903141"/>
-      <w:bookmarkStart w:id="19" w:name="_Toc3903414"/>
-      <w:bookmarkStart w:id="20" w:name="_Toc16103483"/>
-      <w:bookmarkStart w:id="21" w:name="_Toc16103827"/>
+      <w:bookmarkStart w:id="17" w:name="_Toc3902668"/>
+      <w:bookmarkStart w:id="18" w:name="_Toc3902961"/>
+      <w:bookmarkStart w:id="19" w:name="_Toc3903141"/>
+      <w:bookmarkStart w:id="20" w:name="_Toc3903414"/>
+      <w:bookmarkStart w:id="21" w:name="_Toc16103483"/>
+      <w:bookmarkStart w:id="22" w:name="_Toc16103827"/>
       <w:r>
         <w:rPr>
           <w:rFonts w:ascii="Trebuchet MS" w:eastAsia="Trebuchet MS" w:hAnsi="Trebuchet MS" w:cs="Trebuchet MS"/>
@@ -5062,12 +4749,12 @@
         <w:lastRenderedPageBreak/>
         <w:t>Alta de Proyectos de Investigación</w:t>
       </w:r>
-      <w:bookmarkEnd w:id="16"/>
       <w:bookmarkEnd w:id="17"/>
       <w:bookmarkEnd w:id="18"/>
       <w:bookmarkEnd w:id="19"/>
       <w:bookmarkEnd w:id="20"/>
       <w:bookmarkEnd w:id="21"/>
+      <w:bookmarkEnd w:id="22"/>
       <w:r>
         <w:rPr>
           <w:rFonts w:ascii="Trebuchet MS" w:eastAsia="Trebuchet MS" w:hAnsi="Trebuchet MS" w:cs="Trebuchet MS"/>
@@ -5089,12 +4776,12 @@
           <w:szCs w:val="28"/>
         </w:rPr>
       </w:pPr>
-      <w:bookmarkStart w:id="22" w:name="_Toc3902669"/>
-      <w:bookmarkStart w:id="23" w:name="_Toc3902962"/>
-      <w:bookmarkStart w:id="24" w:name="_Toc3903142"/>
-      <w:bookmarkStart w:id="25" w:name="_Toc3903415"/>
-      <w:bookmarkStart w:id="26" w:name="_Toc16103484"/>
-      <w:bookmarkStart w:id="27" w:name="_Toc16103828"/>
+      <w:bookmarkStart w:id="23" w:name="_Toc3902669"/>
+      <w:bookmarkStart w:id="24" w:name="_Toc3902962"/>
+      <w:bookmarkStart w:id="25" w:name="_Toc3903142"/>
+      <w:bookmarkStart w:id="26" w:name="_Toc3903415"/>
+      <w:bookmarkStart w:id="27" w:name="_Toc16103484"/>
+      <w:bookmarkStart w:id="28" w:name="_Toc16103828"/>
       <w:r>
         <w:rPr>
           <w:rFonts w:ascii="Trebuchet MS" w:eastAsia="Trebuchet MS" w:hAnsi="Trebuchet MS" w:cs="Trebuchet MS"/>
@@ -5113,12 +4800,12 @@
         </w:rPr>
         <w:t>Datos Principales</w:t>
       </w:r>
-      <w:bookmarkEnd w:id="22"/>
       <w:bookmarkEnd w:id="23"/>
       <w:bookmarkEnd w:id="24"/>
       <w:bookmarkEnd w:id="25"/>
       <w:bookmarkEnd w:id="26"/>
       <w:bookmarkEnd w:id="27"/>
+      <w:bookmarkEnd w:id="28"/>
     </w:p>
     <w:p>
       <w:pPr>
@@ -5304,23 +4991,13 @@
           <w:szCs w:val="24"/>
         </w:rPr>
       </w:pPr>
-      <w:proofErr w:type="gramStart"/>
-      <w:r>
-        <w:rPr>
-          <w:rFonts w:ascii="Arial" w:eastAsia="Arial" w:hAnsi="Arial" w:cs="Arial"/>
-          <w:sz w:val="24"/>
-          <w:szCs w:val="24"/>
-        </w:rPr>
-        <w:t>aparecerá</w:t>
-      </w:r>
-      <w:proofErr w:type="gramEnd"/>
-      <w:r>
-        <w:rPr>
-          <w:rFonts w:ascii="Arial" w:eastAsia="Arial" w:hAnsi="Arial" w:cs="Arial"/>
-          <w:sz w:val="24"/>
-          <w:szCs w:val="24"/>
-        </w:rPr>
-        <w:t xml:space="preserve"> la siguiente pantalla:</w:t>
+      <w:r>
+        <w:rPr>
+          <w:rFonts w:ascii="Arial" w:eastAsia="Arial" w:hAnsi="Arial" w:cs="Arial"/>
+          <w:sz w:val="24"/>
+          <w:szCs w:val="24"/>
+        </w:rPr>
+        <w:t>aparecerá la siguiente pantalla:</w:t>
       </w:r>
     </w:p>
     <w:p>
@@ -5586,27 +5263,7 @@
                                         <w:color w:val="000000"/>
                                         <w:sz w:val="18"/>
                                       </w:rPr>
-                                      <w:t xml:space="preserve">Para agregar un nuevo proyecto, programa </w:t>
-                                    </w:r>
-                                    <w:proofErr w:type="spellStart"/>
-                                    <w:r>
-                                      <w:rPr>
-                                        <w:b/>
-                                        <w:i/>
-                                        <w:color w:val="000000"/>
-                                        <w:sz w:val="18"/>
-                                      </w:rPr>
-                                      <w:t>ó</w:t>
-                                    </w:r>
-                                    <w:proofErr w:type="spellEnd"/>
-                                    <w:r>
-                                      <w:rPr>
-                                        <w:b/>
-                                        <w:i/>
-                                        <w:color w:val="000000"/>
-                                        <w:sz w:val="18"/>
-                                      </w:rPr>
-                                      <w:t xml:space="preserve"> proyecto de programa</w:t>
+                                      <w:t>Para agregar un nuevo proyecto, programa ó proyecto de programa</w:t>
                                     </w:r>
                                   </w:p>
                                 </w:txbxContent>
@@ -5756,25 +5413,7 @@
           <w:sz w:val="24"/>
           <w:szCs w:val="24"/>
         </w:rPr>
-        <w:t xml:space="preserve">Para ingresar un nuevo proyecto/programa/proyecto de programa de investigación deberá hacer </w:t>
-      </w:r>
-      <w:proofErr w:type="spellStart"/>
-      <w:r>
-        <w:rPr>
-          <w:rFonts w:ascii="Arial" w:eastAsia="Arial" w:hAnsi="Arial" w:cs="Arial"/>
-          <w:sz w:val="24"/>
-          <w:szCs w:val="24"/>
-        </w:rPr>
-        <w:t>click</w:t>
-      </w:r>
-      <w:proofErr w:type="spellEnd"/>
-      <w:r>
-        <w:rPr>
-          <w:rFonts w:ascii="Arial" w:eastAsia="Arial" w:hAnsi="Arial" w:cs="Arial"/>
-          <w:sz w:val="24"/>
-          <w:szCs w:val="24"/>
-        </w:rPr>
-        <w:t xml:space="preserve"> en el botón </w:t>
+        <w:t xml:space="preserve">Para ingresar un nuevo proyecto/programa/proyecto de programa de investigación deberá hacer click en el botón </w:t>
       </w:r>
       <w:r>
         <w:rPr>
@@ -6150,9 +5789,8 @@
           <w:sz w:val="24"/>
           <w:szCs w:val="24"/>
         </w:rPr>
-        <w:t xml:space="preserve">PIN1, PIN2, PROIN o RECO (representa los proyectos aprobados por organismos externos reconocidos por la </w:t>
-      </w:r>
-      <w:proofErr w:type="spellStart"/>
+        <w:t>PIN1, PIN2, PROIN o RECO (representa los proyectos aprobados por organismos externos reconocidos por la SCyT</w:t>
+      </w:r>
       <w:r>
         <w:rPr>
           <w:rFonts w:ascii="Arial" w:eastAsia="Arial" w:hAnsi="Arial" w:cs="Arial"/>
@@ -6160,29 +5798,8 @@
           <w:sz w:val="24"/>
           <w:szCs w:val="24"/>
         </w:rPr>
-        <w:t>SCyT</w:t>
-      </w:r>
-      <w:proofErr w:type="spellEnd"/>
-      <w:r>
-        <w:rPr>
-          <w:rFonts w:ascii="Arial" w:eastAsia="Arial" w:hAnsi="Arial" w:cs="Arial"/>
-          <w:color w:val="000000"/>
-          <w:sz w:val="24"/>
-          <w:szCs w:val="24"/>
-        </w:rPr>
-        <w:t xml:space="preserve"> </w:t>
-      </w:r>
-      <w:proofErr w:type="spellStart"/>
-      <w:r>
-        <w:rPr>
-          <w:rFonts w:ascii="Arial" w:eastAsia="Arial" w:hAnsi="Arial" w:cs="Arial"/>
-          <w:color w:val="000000"/>
-          <w:sz w:val="24"/>
-          <w:szCs w:val="24"/>
-        </w:rPr>
-        <w:t>UNCo</w:t>
-      </w:r>
-      <w:proofErr w:type="spellEnd"/>
+        <w:t xml:space="preserve"> UNCo</w:t>
+      </w:r>
       <w:r>
         <w:rPr>
           <w:rFonts w:ascii="Arial" w:eastAsia="Arial" w:hAnsi="Arial" w:cs="Arial"/>
@@ -6708,7 +6325,6 @@
         </w:rPr>
         <w:t xml:space="preserve"> la </w:t>
       </w:r>
-      <w:proofErr w:type="spellStart"/>
       <w:r>
         <w:rPr>
           <w:rFonts w:ascii="Arial" w:eastAsia="Arial" w:hAnsi="Arial" w:cs="Arial"/>
@@ -6718,7 +6334,6 @@
         </w:rPr>
         <w:t>SCyT</w:t>
       </w:r>
-      <w:proofErr w:type="spellEnd"/>
       <w:r>
         <w:rPr>
           <w:rFonts w:ascii="Arial" w:eastAsia="Arial" w:hAnsi="Arial" w:cs="Arial"/>
@@ -6726,9 +6341,8 @@
           <w:sz w:val="24"/>
           <w:szCs w:val="24"/>
         </w:rPr>
-        <w:t xml:space="preserve"> </w:t>
-      </w:r>
-      <w:proofErr w:type="spellStart"/>
+        <w:t xml:space="preserve"> UNCo</w:t>
+      </w:r>
       <w:r>
         <w:rPr>
           <w:rFonts w:ascii="Arial" w:eastAsia="Arial" w:hAnsi="Arial" w:cs="Arial"/>
@@ -6736,16 +6350,6 @@
           <w:sz w:val="24"/>
           <w:szCs w:val="24"/>
         </w:rPr>
-        <w:t>UNCo</w:t>
-      </w:r>
-      <w:proofErr w:type="spellEnd"/>
-      <w:r>
-        <w:rPr>
-          <w:rFonts w:ascii="Arial" w:eastAsia="Arial" w:hAnsi="Arial" w:cs="Arial"/>
-          <w:color w:val="000000"/>
-          <w:sz w:val="24"/>
-          <w:szCs w:val="24"/>
-        </w:rPr>
         <w:t>. Es</w:t>
       </w:r>
       <w:r>
@@ -6794,25 +6398,7 @@
           <w:sz w:val="24"/>
           <w:szCs w:val="24"/>
         </w:rPr>
-        <w:t xml:space="preserve">Una vez cargada la información del formulario de datos principales, hacer </w:t>
-      </w:r>
-      <w:proofErr w:type="spellStart"/>
-      <w:r>
-        <w:rPr>
-          <w:rFonts w:ascii="Arial" w:eastAsia="Arial" w:hAnsi="Arial" w:cs="Arial"/>
-          <w:sz w:val="24"/>
-          <w:szCs w:val="24"/>
-        </w:rPr>
-        <w:t>click</w:t>
-      </w:r>
-      <w:proofErr w:type="spellEnd"/>
-      <w:r>
-        <w:rPr>
-          <w:rFonts w:ascii="Arial" w:eastAsia="Arial" w:hAnsi="Arial" w:cs="Arial"/>
-          <w:sz w:val="24"/>
-          <w:szCs w:val="24"/>
-        </w:rPr>
-        <w:t xml:space="preserve"> en el botón</w:t>
+        <w:t>Una vez cargada la información del formulario de datos principales, hacer click en el botón</w:t>
       </w:r>
       <w:r>
         <w:rPr>
@@ -7219,27 +6805,7 @@
           <w:sz w:val="24"/>
           <w:szCs w:val="24"/>
         </w:rPr>
-        <w:t xml:space="preserve">lo lectura para el Director y deben ser completados desde la Secretaría de </w:t>
-      </w:r>
-      <w:proofErr w:type="spellStart"/>
-      <w:r>
-        <w:rPr>
-          <w:rFonts w:ascii="Arial" w:eastAsia="Arial" w:hAnsi="Arial" w:cs="Arial"/>
-          <w:color w:val="000000"/>
-          <w:sz w:val="24"/>
-          <w:szCs w:val="24"/>
-        </w:rPr>
-        <w:t>CyT</w:t>
-      </w:r>
-      <w:proofErr w:type="spellEnd"/>
-      <w:r>
-        <w:rPr>
-          <w:rFonts w:ascii="Arial" w:eastAsia="Arial" w:hAnsi="Arial" w:cs="Arial"/>
-          <w:color w:val="000000"/>
-          <w:sz w:val="24"/>
-          <w:szCs w:val="24"/>
-        </w:rPr>
-        <w:t xml:space="preserve"> UA luego del </w:t>
+        <w:t xml:space="preserve">lo lectura para el Director y deben ser completados desde la Secretaría de CyT UA luego del </w:t>
       </w:r>
       <w:r>
         <w:rPr>
@@ -7352,11 +6918,11 @@
           <w:color w:val="943634"/>
         </w:rPr>
       </w:pPr>
-      <w:bookmarkStart w:id="28" w:name="_Toc3902963"/>
-      <w:bookmarkStart w:id="29" w:name="_Toc3903143"/>
-      <w:bookmarkStart w:id="30" w:name="_Toc3903416"/>
-      <w:bookmarkStart w:id="31" w:name="_Toc16103485"/>
-      <w:bookmarkStart w:id="32" w:name="_Toc16103829"/>
+      <w:bookmarkStart w:id="29" w:name="_Toc3902963"/>
+      <w:bookmarkStart w:id="30" w:name="_Toc3903143"/>
+      <w:bookmarkStart w:id="31" w:name="_Toc3903416"/>
+      <w:bookmarkStart w:id="32" w:name="_Toc16103485"/>
+      <w:bookmarkStart w:id="33" w:name="_Toc16103829"/>
       <w:r>
         <w:rPr>
           <w:rFonts w:ascii="Trebuchet MS" w:eastAsia="Trebuchet MS" w:hAnsi="Trebuchet MS" w:cs="Trebuchet MS"/>
@@ -7378,11 +6944,11 @@
         </w:rPr>
         <w:t>Para ingresar un Programa de Investigación:</w:t>
       </w:r>
-      <w:bookmarkEnd w:id="28"/>
       <w:bookmarkEnd w:id="29"/>
       <w:bookmarkEnd w:id="30"/>
       <w:bookmarkEnd w:id="31"/>
       <w:bookmarkEnd w:id="32"/>
+      <w:bookmarkEnd w:id="33"/>
     </w:p>
     <w:p>
       <w:pPr>
@@ -7695,11 +7261,11 @@
           <w:color w:val="943634"/>
         </w:rPr>
       </w:pPr>
-      <w:bookmarkStart w:id="33" w:name="_Toc3902964"/>
-      <w:bookmarkStart w:id="34" w:name="_Toc3903144"/>
-      <w:bookmarkStart w:id="35" w:name="_Toc3903417"/>
-      <w:bookmarkStart w:id="36" w:name="_Toc16103486"/>
-      <w:bookmarkStart w:id="37" w:name="_Toc16103830"/>
+      <w:bookmarkStart w:id="34" w:name="_Toc3902964"/>
+      <w:bookmarkStart w:id="35" w:name="_Toc3903144"/>
+      <w:bookmarkStart w:id="36" w:name="_Toc3903417"/>
+      <w:bookmarkStart w:id="37" w:name="_Toc16103486"/>
+      <w:bookmarkStart w:id="38" w:name="_Toc16103830"/>
       <w:r>
         <w:rPr>
           <w:rFonts w:ascii="Trebuchet MS" w:eastAsia="Trebuchet MS" w:hAnsi="Trebuchet MS" w:cs="Trebuchet MS"/>
@@ -7714,11 +7280,11 @@
         </w:rPr>
         <w:t>Para ingresar un Proyecto de Programa de Investigación:</w:t>
       </w:r>
-      <w:bookmarkEnd w:id="33"/>
       <w:bookmarkEnd w:id="34"/>
       <w:bookmarkEnd w:id="35"/>
       <w:bookmarkEnd w:id="36"/>
       <w:bookmarkEnd w:id="37"/>
+      <w:bookmarkEnd w:id="38"/>
     </w:p>
     <w:p>
       <w:pPr>
@@ -7976,11 +7542,11 @@
           <w:color w:val="943634"/>
         </w:rPr>
       </w:pPr>
-      <w:bookmarkStart w:id="38" w:name="_Toc3902965"/>
-      <w:bookmarkStart w:id="39" w:name="_Toc3903145"/>
-      <w:bookmarkStart w:id="40" w:name="_Toc3903418"/>
-      <w:bookmarkStart w:id="41" w:name="_Toc16103487"/>
-      <w:bookmarkStart w:id="42" w:name="_Toc16103831"/>
+      <w:bookmarkStart w:id="39" w:name="_Toc3902965"/>
+      <w:bookmarkStart w:id="40" w:name="_Toc3903145"/>
+      <w:bookmarkStart w:id="41" w:name="_Toc3903418"/>
+      <w:bookmarkStart w:id="42" w:name="_Toc16103487"/>
+      <w:bookmarkStart w:id="43" w:name="_Toc16103831"/>
       <w:r>
         <w:rPr>
           <w:rFonts w:ascii="Trebuchet MS" w:eastAsia="Trebuchet MS" w:hAnsi="Trebuchet MS" w:cs="Trebuchet MS"/>
@@ -7996,11 +7562,11 @@
         </w:rPr>
         <w:t>Para ingresar un Proyecto de Investigación:</w:t>
       </w:r>
-      <w:bookmarkEnd w:id="38"/>
       <w:bookmarkEnd w:id="39"/>
       <w:bookmarkEnd w:id="40"/>
       <w:bookmarkEnd w:id="41"/>
       <w:bookmarkEnd w:id="42"/>
+      <w:bookmarkEnd w:id="43"/>
     </w:p>
     <w:p>
       <w:pPr>
@@ -8428,29 +7994,7 @@
           <w:sz w:val="24"/>
           <w:szCs w:val="24"/>
         </w:rPr>
-        <w:t xml:space="preserve">Las solapas Subsidios y </w:t>
-      </w:r>
-      <w:proofErr w:type="spellStart"/>
-      <w:r>
-        <w:rPr>
-          <w:rFonts w:ascii="Arial" w:eastAsia="Arial" w:hAnsi="Arial" w:cs="Arial"/>
-          <w:i/>
-          <w:color w:val="943734"/>
-          <w:sz w:val="24"/>
-          <w:szCs w:val="24"/>
-        </w:rPr>
-        <w:t>Winsip</w:t>
-      </w:r>
-      <w:proofErr w:type="spellEnd"/>
-      <w:r>
-        <w:rPr>
-          <w:rFonts w:ascii="Arial" w:eastAsia="Arial" w:hAnsi="Arial" w:cs="Arial"/>
-          <w:i/>
-          <w:color w:val="943734"/>
-          <w:sz w:val="24"/>
-          <w:szCs w:val="24"/>
-        </w:rPr>
-        <w:t xml:space="preserve"> se encuentran desactivadas en los proyectos de programas.</w:t>
+        <w:t>Las solapas Subsidios y Winsip se encuentran desactivadas en los proyectos de programas.</w:t>
       </w:r>
       <w:r>
         <w:rPr>
@@ -8561,11 +8105,11 @@
           <w:szCs w:val="28"/>
         </w:rPr>
       </w:pPr>
-      <w:bookmarkStart w:id="43" w:name="_Toc3902966"/>
-      <w:bookmarkStart w:id="44" w:name="_Toc3903146"/>
-      <w:bookmarkStart w:id="45" w:name="_Toc3903419"/>
-      <w:bookmarkStart w:id="46" w:name="_Toc16103488"/>
-      <w:bookmarkStart w:id="47" w:name="_Toc16103832"/>
+      <w:bookmarkStart w:id="44" w:name="_Toc3902966"/>
+      <w:bookmarkStart w:id="45" w:name="_Toc3903146"/>
+      <w:bookmarkStart w:id="46" w:name="_Toc3903419"/>
+      <w:bookmarkStart w:id="47" w:name="_Toc16103488"/>
+      <w:bookmarkStart w:id="48" w:name="_Toc16103832"/>
       <w:r>
         <w:rPr>
           <w:rFonts w:ascii="Trebuchet MS" w:eastAsia="Trebuchet MS" w:hAnsi="Trebuchet MS" w:cs="Trebuchet MS"/>
@@ -8593,11 +8137,11 @@
         </w:rPr>
         <w:t>Participantes de un Proyecto</w:t>
       </w:r>
-      <w:bookmarkEnd w:id="43"/>
       <w:bookmarkEnd w:id="44"/>
       <w:bookmarkEnd w:id="45"/>
       <w:bookmarkEnd w:id="46"/>
       <w:bookmarkEnd w:id="47"/>
+      <w:bookmarkEnd w:id="48"/>
     </w:p>
     <w:p>
       <w:pPr>
@@ -8704,11 +8248,11 @@
           <w:szCs w:val="24"/>
         </w:rPr>
       </w:pPr>
-      <w:bookmarkStart w:id="48" w:name="_Toc3902967"/>
-      <w:bookmarkStart w:id="49" w:name="_Toc3903147"/>
-      <w:bookmarkStart w:id="50" w:name="_Toc3903420"/>
-      <w:bookmarkStart w:id="51" w:name="_Toc16103489"/>
-      <w:bookmarkStart w:id="52" w:name="_Toc16103833"/>
+      <w:bookmarkStart w:id="49" w:name="_Toc3902967"/>
+      <w:bookmarkStart w:id="50" w:name="_Toc3903147"/>
+      <w:bookmarkStart w:id="51" w:name="_Toc3903420"/>
+      <w:bookmarkStart w:id="52" w:name="_Toc16103489"/>
+      <w:bookmarkStart w:id="53" w:name="_Toc16103833"/>
       <w:r>
         <w:rPr>
           <w:rFonts w:ascii="Arial" w:eastAsia="Arial" w:hAnsi="Arial" w:cs="Arial"/>
@@ -8727,25 +8271,13 @@
           <w:sz w:val="24"/>
           <w:szCs w:val="24"/>
         </w:rPr>
-        <w:t xml:space="preserve">Pestaña Participantes con Cargo Docente en </w:t>
-      </w:r>
-      <w:proofErr w:type="spellStart"/>
-      <w:r>
-        <w:rPr>
-          <w:rFonts w:ascii="Arial" w:eastAsia="Arial" w:hAnsi="Arial" w:cs="Arial"/>
-          <w:i/>
-          <w:color w:val="943734"/>
-          <w:sz w:val="24"/>
-          <w:szCs w:val="24"/>
-        </w:rPr>
-        <w:t>Unco</w:t>
-      </w:r>
-      <w:bookmarkEnd w:id="48"/>
+        <w:t>Pestaña Participantes con Cargo Docente en Unco</w:t>
+      </w:r>
       <w:bookmarkEnd w:id="49"/>
       <w:bookmarkEnd w:id="50"/>
       <w:bookmarkEnd w:id="51"/>
       <w:bookmarkEnd w:id="52"/>
-      <w:proofErr w:type="spellEnd"/>
+      <w:bookmarkEnd w:id="53"/>
     </w:p>
     <w:p>
       <w:pPr>
@@ -8764,25 +8296,7 @@
           <w:sz w:val="24"/>
           <w:szCs w:val="24"/>
         </w:rPr>
-        <w:t xml:space="preserve">Aquí se ingresan los participantes del proyecto que son docentes en la </w:t>
-      </w:r>
-      <w:proofErr w:type="spellStart"/>
-      <w:r>
-        <w:rPr>
-          <w:rFonts w:ascii="Arial" w:eastAsia="Arial" w:hAnsi="Arial" w:cs="Arial"/>
-          <w:sz w:val="24"/>
-          <w:szCs w:val="24"/>
-        </w:rPr>
-        <w:t>Unco</w:t>
-      </w:r>
-      <w:proofErr w:type="spellEnd"/>
-      <w:r>
-        <w:rPr>
-          <w:rFonts w:ascii="Arial" w:eastAsia="Arial" w:hAnsi="Arial" w:cs="Arial"/>
-          <w:sz w:val="24"/>
-          <w:szCs w:val="24"/>
-        </w:rPr>
-        <w:t>. Para ingresar un participante presionar el botón que aparece en el extremo superior derecho de la pantalla como se indica a continuación:</w:t>
+        <w:t>Aquí se ingresan los participantes del proyecto que son docentes en la Unco. Para ingresar un participante presionar el botón que aparece en el extremo superior derecho de la pantalla como se indica a continuación:</w:t>
       </w:r>
     </w:p>
     <w:p>
@@ -9126,25 +8640,7 @@
                                 <w:color w:val="000000"/>
                                 <w:sz w:val="18"/>
                               </w:rPr>
-                              <w:t xml:space="preserve">Resolución CD por baja al proyecto </w:t>
-                            </w:r>
-                            <w:proofErr w:type="spellStart"/>
-                            <w:r>
-                              <w:rPr>
-                                <w:i/>
-                                <w:color w:val="000000"/>
-                                <w:sz w:val="18"/>
-                              </w:rPr>
-                              <w:t>ó</w:t>
-                            </w:r>
-                            <w:proofErr w:type="spellEnd"/>
-                            <w:r>
-                              <w:rPr>
-                                <w:i/>
-                                <w:color w:val="000000"/>
-                                <w:sz w:val="18"/>
-                              </w:rPr>
-                              <w:t xml:space="preserve"> modificación</w:t>
+                              <w:t>Resolución CD por baja al proyecto ó modificación</w:t>
                             </w:r>
                           </w:p>
                         </w:txbxContent>
@@ -9865,25 +9361,7 @@
           <w:sz w:val="24"/>
           <w:szCs w:val="24"/>
         </w:rPr>
-        <w:t xml:space="preserve">: despliega una lista de los docentes de la </w:t>
-      </w:r>
-      <w:proofErr w:type="spellStart"/>
-      <w:r>
-        <w:rPr>
-          <w:rFonts w:ascii="Arial" w:eastAsia="Arial" w:hAnsi="Arial" w:cs="Arial"/>
-          <w:sz w:val="24"/>
-          <w:szCs w:val="24"/>
-        </w:rPr>
-        <w:t>Unco</w:t>
-      </w:r>
-      <w:proofErr w:type="spellEnd"/>
-      <w:r>
-        <w:rPr>
-          <w:rFonts w:ascii="Arial" w:eastAsia="Arial" w:hAnsi="Arial" w:cs="Arial"/>
-          <w:sz w:val="24"/>
-          <w:szCs w:val="24"/>
-        </w:rPr>
-        <w:t>, seleccionar el que corresponda.</w:t>
+        <w:t>: despliega una lista de los docentes de la Unco, seleccionar el que corresponda.</w:t>
       </w:r>
     </w:p>
     <w:p>
@@ -9912,18 +9390,8 @@
           <w:sz w:val="24"/>
           <w:szCs w:val="24"/>
         </w:rPr>
-        <w:t xml:space="preserve">: Luego de seleccionar el docente desde el primer casillero, se desplegarán en el segundo casillero las categorías asociadas a las designaciones para ese docente (seleccionar la que corresponda). Cada elemento de la lista aparece en el formato: </w:t>
-      </w:r>
-      <w:proofErr w:type="spellStart"/>
-      <w:r>
-        <w:rPr>
-          <w:rFonts w:ascii="Arial" w:eastAsia="Arial" w:hAnsi="Arial" w:cs="Arial"/>
-          <w:sz w:val="24"/>
-          <w:szCs w:val="24"/>
-        </w:rPr>
-        <w:t>iddesignacion</w:t>
-      </w:r>
-      <w:proofErr w:type="spellEnd"/>
+        <w:t>: Luego de seleccionar el docente desde el primer casillero, se desplegarán en el segundo casillero las categorías asociadas a las designaciones para ese docente (seleccionar la que corresponda). Cada elemento de la lista aparece en el formato: iddesignacion</w:t>
+      </w:r>
       <w:r>
         <w:rPr>
           <w:rFonts w:ascii="Arial" w:eastAsia="Arial" w:hAnsi="Arial" w:cs="Arial"/>
@@ -9973,35 +9441,7 @@
           <w:sz w:val="24"/>
           <w:szCs w:val="24"/>
         </w:rPr>
-        <w:t xml:space="preserve">año </w:t>
-      </w:r>
-      <w:proofErr w:type="spellStart"/>
-      <w:r>
-        <w:rPr>
-          <w:rFonts w:ascii="Arial" w:eastAsia="Arial" w:hAnsi="Arial" w:cs="Arial"/>
-          <w:sz w:val="24"/>
-          <w:szCs w:val="24"/>
-        </w:rPr>
-        <w:t>desde</w:t>
-      </w:r>
-      <w:proofErr w:type="gramStart"/>
-      <w:r>
-        <w:rPr>
-          <w:rFonts w:ascii="Arial" w:eastAsia="Arial" w:hAnsi="Arial" w:cs="Arial"/>
-          <w:sz w:val="24"/>
-          <w:szCs w:val="24"/>
-        </w:rPr>
-        <w:t>,año</w:t>
-      </w:r>
-      <w:proofErr w:type="spellEnd"/>
-      <w:proofErr w:type="gramEnd"/>
-      <w:r>
-        <w:rPr>
-          <w:rFonts w:ascii="Arial" w:eastAsia="Arial" w:hAnsi="Arial" w:cs="Arial"/>
-          <w:sz w:val="24"/>
-          <w:szCs w:val="24"/>
-        </w:rPr>
-        <w:t xml:space="preserve"> hasta</w:t>
+        <w:t>año desde,año hasta</w:t>
       </w:r>
       <w:r>
         <w:rPr>
@@ -10171,7 +9611,6 @@
           <w:szCs w:val="24"/>
         </w:rPr>
       </w:pPr>
-      <w:proofErr w:type="spellStart"/>
       <w:r>
         <w:rPr>
           <w:rFonts w:ascii="Arial" w:eastAsia="Arial" w:hAnsi="Arial" w:cs="Arial"/>
@@ -10181,7 +9620,6 @@
         </w:rPr>
         <w:t>ResCD</w:t>
       </w:r>
-      <w:proofErr w:type="spellEnd"/>
       <w:r>
         <w:rPr>
           <w:rFonts w:ascii="Arial" w:eastAsia="Arial" w:hAnsi="Arial" w:cs="Arial"/>
@@ -10254,37 +9692,15 @@
           <w:szCs w:val="24"/>
         </w:rPr>
       </w:pPr>
-      <w:proofErr w:type="spellStart"/>
-      <w:r>
-        <w:rPr>
-          <w:rFonts w:ascii="Arial" w:eastAsia="Arial" w:hAnsi="Arial" w:cs="Arial"/>
-          <w:b/>
-          <w:sz w:val="24"/>
-          <w:szCs w:val="24"/>
-        </w:rPr>
-        <w:t>ResCD</w:t>
-      </w:r>
-      <w:proofErr w:type="spellEnd"/>
-      <w:r>
-        <w:rPr>
-          <w:rFonts w:ascii="Arial" w:eastAsia="Arial" w:hAnsi="Arial" w:cs="Arial"/>
-          <w:b/>
-          <w:sz w:val="24"/>
-          <w:szCs w:val="24"/>
-        </w:rPr>
-        <w:t xml:space="preserve"> baja/</w:t>
-      </w:r>
-      <w:proofErr w:type="spellStart"/>
-      <w:r>
-        <w:rPr>
-          <w:rFonts w:ascii="Arial" w:eastAsia="Arial" w:hAnsi="Arial" w:cs="Arial"/>
-          <w:b/>
-          <w:sz w:val="24"/>
-          <w:szCs w:val="24"/>
-        </w:rPr>
-        <w:t>modif</w:t>
-      </w:r>
-      <w:proofErr w:type="spellEnd"/>
+      <w:r>
+        <w:rPr>
+          <w:rFonts w:ascii="Arial" w:eastAsia="Arial" w:hAnsi="Arial" w:cs="Arial"/>
+          <w:b/>
+          <w:sz w:val="24"/>
+          <w:szCs w:val="24"/>
+        </w:rPr>
+        <w:t>ResCD baja/modif</w:t>
+      </w:r>
       <w:r>
         <w:rPr>
           <w:rFonts w:ascii="Arial" w:eastAsia="Arial" w:hAnsi="Arial" w:cs="Arial"/>
@@ -10324,45 +9740,14 @@
           <w:szCs w:val="24"/>
         </w:rPr>
       </w:pPr>
-      <w:proofErr w:type="spellStart"/>
-      <w:r>
-        <w:rPr>
-          <w:rFonts w:ascii="Arial" w:eastAsia="Arial" w:hAnsi="Arial" w:cs="Arial"/>
-          <w:b/>
-          <w:sz w:val="24"/>
-          <w:szCs w:val="24"/>
-        </w:rPr>
-        <w:t>Cat</w:t>
-      </w:r>
-      <w:proofErr w:type="spellEnd"/>
-      <w:r>
-        <w:rPr>
-          <w:rFonts w:ascii="Arial" w:eastAsia="Arial" w:hAnsi="Arial" w:cs="Arial"/>
-          <w:b/>
-          <w:sz w:val="24"/>
-          <w:szCs w:val="24"/>
-        </w:rPr>
-        <w:t xml:space="preserve"> </w:t>
-      </w:r>
-      <w:proofErr w:type="spellStart"/>
-      <w:r>
-        <w:rPr>
-          <w:rFonts w:ascii="Arial" w:eastAsia="Arial" w:hAnsi="Arial" w:cs="Arial"/>
-          <w:b/>
-          <w:sz w:val="24"/>
-          <w:szCs w:val="24"/>
-        </w:rPr>
-        <w:t>invest</w:t>
-      </w:r>
-      <w:proofErr w:type="spellEnd"/>
-      <w:r>
-        <w:rPr>
-          <w:rFonts w:ascii="Arial" w:eastAsia="Arial" w:hAnsi="Arial" w:cs="Arial"/>
-          <w:b/>
-          <w:sz w:val="24"/>
-          <w:szCs w:val="24"/>
-        </w:rPr>
-        <w:t xml:space="preserve"> CONICET</w:t>
+      <w:r>
+        <w:rPr>
+          <w:rFonts w:ascii="Arial" w:eastAsia="Arial" w:hAnsi="Arial" w:cs="Arial"/>
+          <w:b/>
+          <w:sz w:val="24"/>
+          <w:szCs w:val="24"/>
+        </w:rPr>
+        <w:t>Cat invest CONICET</w:t>
       </w:r>
       <w:r>
         <w:rPr>
@@ -10421,9 +9806,8 @@
           <w:sz w:val="24"/>
           <w:szCs w:val="24"/>
         </w:rPr>
-        <w:t xml:space="preserve"> Si el Director o el integrante involucrado ya </w:t>
-      </w:r>
-      <w:proofErr w:type="gramStart"/>
+        <w:t xml:space="preserve"> Si el Director o el integrante involucrado ya gestionó la misma deberá ingresar los datos de Resol. En caso de no contar con esa información al momento de la carga, deberá colocar en el campo </w:t>
+      </w:r>
       <w:r>
         <w:rPr>
           <w:rFonts w:ascii="Arial" w:eastAsia="Arial" w:hAnsi="Arial" w:cs="Arial"/>
@@ -10431,26 +9815,27 @@
           <w:sz w:val="24"/>
           <w:szCs w:val="24"/>
         </w:rPr>
-        <w:t>gestionó</w:t>
-      </w:r>
-      <w:proofErr w:type="gramEnd"/>
-      <w:r>
-        <w:rPr>
-          <w:rFonts w:ascii="Arial" w:eastAsia="Arial" w:hAnsi="Arial" w:cs="Arial"/>
+        <w:t>“</w:t>
+      </w:r>
+      <w:r>
+        <w:rPr>
+          <w:rFonts w:ascii="Arial" w:eastAsia="Arial" w:hAnsi="Arial" w:cs="Arial"/>
+          <w:b/>
           <w:color w:val="FF0000"/>
           <w:sz w:val="24"/>
           <w:szCs w:val="24"/>
         </w:rPr>
-        <w:t xml:space="preserve"> la misma deberá ingresar los datos de Resol. En caso de no contar con esa información al momento de la carga, deberá colocar en el campo </w:t>
-      </w:r>
-      <w:r>
-        <w:rPr>
-          <w:rFonts w:ascii="Arial" w:eastAsia="Arial" w:hAnsi="Arial" w:cs="Arial"/>
+        <w:t>000</w:t>
+      </w:r>
+      <w:r>
+        <w:rPr>
+          <w:rFonts w:ascii="Arial" w:eastAsia="Arial" w:hAnsi="Arial" w:cs="Arial"/>
+          <w:b/>
           <w:color w:val="FF0000"/>
           <w:sz w:val="24"/>
           <w:szCs w:val="24"/>
         </w:rPr>
-        <w:t>“</w:t>
+        <w:t>0</w:t>
       </w:r>
       <w:r>
         <w:rPr>
@@ -10460,7 +9845,7 @@
           <w:sz w:val="24"/>
           <w:szCs w:val="24"/>
         </w:rPr>
-        <w:t>000</w:t>
+        <w:t>/000</w:t>
       </w:r>
       <w:r>
         <w:rPr>
@@ -10475,71 +9860,11 @@
       <w:r>
         <w:rPr>
           <w:rFonts w:ascii="Arial" w:eastAsia="Arial" w:hAnsi="Arial" w:cs="Arial"/>
-          <w:b/>
           <w:color w:val="FF0000"/>
           <w:sz w:val="24"/>
           <w:szCs w:val="24"/>
         </w:rPr>
-        <w:t>/000</w:t>
-      </w:r>
-      <w:r>
-        <w:rPr>
-          <w:rFonts w:ascii="Arial" w:eastAsia="Arial" w:hAnsi="Arial" w:cs="Arial"/>
-          <w:b/>
-          <w:color w:val="FF0000"/>
-          <w:sz w:val="24"/>
-          <w:szCs w:val="24"/>
-        </w:rPr>
-        <w:t>0</w:t>
-      </w:r>
-      <w:r>
-        <w:rPr>
-          <w:rFonts w:ascii="Arial" w:eastAsia="Arial" w:hAnsi="Arial" w:cs="Arial"/>
-          <w:color w:val="FF0000"/>
-          <w:sz w:val="24"/>
-          <w:szCs w:val="24"/>
-        </w:rPr>
-        <w:t xml:space="preserve">”. Durante el periodo de control por parte de la UA se deberá completar el campo con el Nro. de Resol. correspondiente, siendo este de carácter obligatorio y excluyente para la admisión del PI en la </w:t>
-      </w:r>
-      <w:proofErr w:type="spellStart"/>
-      <w:r>
-        <w:rPr>
-          <w:rFonts w:ascii="Arial" w:eastAsia="Arial" w:hAnsi="Arial" w:cs="Arial"/>
-          <w:color w:val="FF0000"/>
-          <w:sz w:val="24"/>
-          <w:szCs w:val="24"/>
-        </w:rPr>
-        <w:t>SCyT</w:t>
-      </w:r>
-      <w:proofErr w:type="spellEnd"/>
-      <w:r>
-        <w:rPr>
-          <w:rFonts w:ascii="Arial" w:eastAsia="Arial" w:hAnsi="Arial" w:cs="Arial"/>
-          <w:color w:val="FF0000"/>
-          <w:sz w:val="24"/>
-          <w:szCs w:val="24"/>
-        </w:rPr>
-        <w:t xml:space="preserve"> </w:t>
-      </w:r>
-      <w:proofErr w:type="spellStart"/>
-      <w:r>
-        <w:rPr>
-          <w:rFonts w:ascii="Arial" w:eastAsia="Arial" w:hAnsi="Arial" w:cs="Arial"/>
-          <w:color w:val="FF0000"/>
-          <w:sz w:val="24"/>
-          <w:szCs w:val="24"/>
-        </w:rPr>
-        <w:t>UNCo</w:t>
-      </w:r>
-      <w:proofErr w:type="spellEnd"/>
-      <w:r>
-        <w:rPr>
-          <w:rFonts w:ascii="Arial" w:eastAsia="Arial" w:hAnsi="Arial" w:cs="Arial"/>
-          <w:color w:val="FF0000"/>
-          <w:sz w:val="24"/>
-          <w:szCs w:val="24"/>
-        </w:rPr>
-        <w:t>.</w:t>
+        <w:t>”. Durante el periodo de control por parte de la UA se deberá completar el campo con el Nro. de Resol. correspondiente, siendo este de carácter obligatorio y excluyente para la admisión del PI en la SCyT UNCo.</w:t>
       </w:r>
     </w:p>
     <w:p>
@@ -10672,11 +9997,11 @@
           <w:szCs w:val="24"/>
         </w:rPr>
       </w:pPr>
-      <w:bookmarkStart w:id="53" w:name="_Toc3902968"/>
-      <w:bookmarkStart w:id="54" w:name="_Toc3903148"/>
-      <w:bookmarkStart w:id="55" w:name="_Toc3903421"/>
-      <w:bookmarkStart w:id="56" w:name="_Toc16103490"/>
-      <w:bookmarkStart w:id="57" w:name="_Toc16103834"/>
+      <w:bookmarkStart w:id="54" w:name="_Toc3902968"/>
+      <w:bookmarkStart w:id="55" w:name="_Toc3903148"/>
+      <w:bookmarkStart w:id="56" w:name="_Toc3903421"/>
+      <w:bookmarkStart w:id="57" w:name="_Toc16103490"/>
+      <w:bookmarkStart w:id="58" w:name="_Toc16103834"/>
       <w:r>
         <w:rPr>
           <w:rFonts w:ascii="Arial" w:eastAsia="Arial" w:hAnsi="Arial" w:cs="Arial"/>
@@ -10695,25 +10020,13 @@
           <w:sz w:val="24"/>
           <w:szCs w:val="24"/>
         </w:rPr>
-        <w:t xml:space="preserve">Pestaña Participantes sin Cargo Docente en </w:t>
-      </w:r>
-      <w:proofErr w:type="spellStart"/>
-      <w:r>
-        <w:rPr>
-          <w:rFonts w:ascii="Arial" w:eastAsia="Arial" w:hAnsi="Arial" w:cs="Arial"/>
-          <w:i/>
-          <w:color w:val="943734"/>
-          <w:sz w:val="24"/>
-          <w:szCs w:val="24"/>
-        </w:rPr>
-        <w:t>Unco</w:t>
-      </w:r>
-      <w:bookmarkEnd w:id="53"/>
+        <w:t>Pestaña Participantes sin Cargo Docente en Unco</w:t>
+      </w:r>
       <w:bookmarkEnd w:id="54"/>
       <w:bookmarkEnd w:id="55"/>
       <w:bookmarkEnd w:id="56"/>
       <w:bookmarkEnd w:id="57"/>
-      <w:proofErr w:type="spellEnd"/>
+      <w:bookmarkEnd w:id="58"/>
     </w:p>
     <w:p>
       <w:pPr>
@@ -10732,79 +10045,7 @@
           <w:sz w:val="24"/>
           <w:szCs w:val="24"/>
         </w:rPr>
-        <w:t xml:space="preserve">En esta pestaña ingresar a todos los participantes del proyecto que no sean docentes dentro de la </w:t>
-      </w:r>
-      <w:proofErr w:type="spellStart"/>
-      <w:r>
-        <w:rPr>
-          <w:rFonts w:ascii="Arial" w:eastAsia="Arial" w:hAnsi="Arial" w:cs="Arial"/>
-          <w:sz w:val="24"/>
-          <w:szCs w:val="24"/>
-        </w:rPr>
-        <w:t>UNCo</w:t>
-      </w:r>
-      <w:proofErr w:type="spellEnd"/>
-      <w:r>
-        <w:rPr>
-          <w:rFonts w:ascii="Arial" w:eastAsia="Arial" w:hAnsi="Arial" w:cs="Arial"/>
-          <w:sz w:val="24"/>
-          <w:szCs w:val="24"/>
-        </w:rPr>
-        <w:t xml:space="preserve">, tales como integrantes alumnos </w:t>
-      </w:r>
-      <w:proofErr w:type="spellStart"/>
-      <w:r>
-        <w:rPr>
-          <w:rFonts w:ascii="Arial" w:eastAsia="Arial" w:hAnsi="Arial" w:cs="Arial"/>
-          <w:sz w:val="24"/>
-          <w:szCs w:val="24"/>
-        </w:rPr>
-        <w:t>UNCo</w:t>
-      </w:r>
-      <w:proofErr w:type="spellEnd"/>
-      <w:r>
-        <w:rPr>
-          <w:rFonts w:ascii="Arial" w:eastAsia="Arial" w:hAnsi="Arial" w:cs="Arial"/>
-          <w:sz w:val="24"/>
-          <w:szCs w:val="24"/>
-        </w:rPr>
-        <w:t xml:space="preserve">, no docentes </w:t>
-      </w:r>
-      <w:proofErr w:type="spellStart"/>
-      <w:r>
-        <w:rPr>
-          <w:rFonts w:ascii="Arial" w:eastAsia="Arial" w:hAnsi="Arial" w:cs="Arial"/>
-          <w:sz w:val="24"/>
-          <w:szCs w:val="24"/>
-        </w:rPr>
-        <w:t>UNCo</w:t>
-      </w:r>
-      <w:proofErr w:type="spellEnd"/>
-      <w:r>
-        <w:rPr>
-          <w:rFonts w:ascii="Arial" w:eastAsia="Arial" w:hAnsi="Arial" w:cs="Arial"/>
-          <w:sz w:val="24"/>
-          <w:szCs w:val="24"/>
-        </w:rPr>
-        <w:t xml:space="preserve">, egresados </w:t>
-      </w:r>
-      <w:proofErr w:type="spellStart"/>
-      <w:r>
-        <w:rPr>
-          <w:rFonts w:ascii="Arial" w:eastAsia="Arial" w:hAnsi="Arial" w:cs="Arial"/>
-          <w:sz w:val="24"/>
-          <w:szCs w:val="24"/>
-        </w:rPr>
-        <w:t>UNCo</w:t>
-      </w:r>
-      <w:proofErr w:type="spellEnd"/>
-      <w:r>
-        <w:rPr>
-          <w:rFonts w:ascii="Arial" w:eastAsia="Arial" w:hAnsi="Arial" w:cs="Arial"/>
-          <w:sz w:val="24"/>
-          <w:szCs w:val="24"/>
-        </w:rPr>
-        <w:t xml:space="preserve"> y docentes de otras universidades.</w:t>
+        <w:t>En esta pestaña ingresar a todos los participantes del proyecto que no sean docentes dentro de la UNCo, tales como integrantes alumnos UNCo, no docentes UNCo, egresados UNCo y docentes de otras universidades.</w:t>
       </w:r>
     </w:p>
     <w:p>
@@ -11191,37 +10432,15 @@
           <w:szCs w:val="24"/>
         </w:rPr>
       </w:pPr>
-      <w:proofErr w:type="spellStart"/>
-      <w:r>
-        <w:rPr>
-          <w:rFonts w:ascii="Arial" w:eastAsia="Arial" w:hAnsi="Arial" w:cs="Arial"/>
-          <w:b/>
-          <w:sz w:val="24"/>
-          <w:szCs w:val="24"/>
-        </w:rPr>
-        <w:t>ResCD</w:t>
-      </w:r>
-      <w:proofErr w:type="spellEnd"/>
-      <w:r>
-        <w:rPr>
-          <w:rFonts w:ascii="Arial" w:eastAsia="Arial" w:hAnsi="Arial" w:cs="Arial"/>
-          <w:b/>
-          <w:sz w:val="24"/>
-          <w:szCs w:val="24"/>
-        </w:rPr>
-        <w:t xml:space="preserve"> baja/</w:t>
-      </w:r>
-      <w:proofErr w:type="spellStart"/>
-      <w:r>
-        <w:rPr>
-          <w:rFonts w:ascii="Arial" w:eastAsia="Arial" w:hAnsi="Arial" w:cs="Arial"/>
-          <w:b/>
-          <w:sz w:val="24"/>
-          <w:szCs w:val="24"/>
-        </w:rPr>
-        <w:t>modif</w:t>
-      </w:r>
-      <w:proofErr w:type="spellEnd"/>
+      <w:r>
+        <w:rPr>
+          <w:rFonts w:ascii="Arial" w:eastAsia="Arial" w:hAnsi="Arial" w:cs="Arial"/>
+          <w:b/>
+          <w:sz w:val="24"/>
+          <w:szCs w:val="24"/>
+        </w:rPr>
+        <w:t>ResCD baja/modif</w:t>
+      </w:r>
       <w:r>
         <w:rPr>
           <w:rFonts w:ascii="Arial" w:eastAsia="Arial" w:hAnsi="Arial" w:cs="Arial"/>
@@ -11272,8 +10491,8 @@
           <w:szCs w:val="24"/>
         </w:rPr>
       </w:pPr>
-      <w:bookmarkStart w:id="58" w:name="_gjdgxs" w:colFirst="0" w:colLast="0"/>
-      <w:bookmarkEnd w:id="58"/>
+      <w:bookmarkStart w:id="59" w:name="_gjdgxs" w:colFirst="0" w:colLast="0"/>
+      <w:bookmarkEnd w:id="59"/>
       <w:r>
         <w:rPr>
           <w:rFonts w:ascii="Arial" w:eastAsia="Arial" w:hAnsi="Arial" w:cs="Arial"/>
@@ -11973,11 +11192,11 @@
           <w:szCs w:val="24"/>
         </w:rPr>
       </w:pPr>
-      <w:bookmarkStart w:id="59" w:name="_Toc3902969"/>
-      <w:bookmarkStart w:id="60" w:name="_Toc3903149"/>
-      <w:bookmarkStart w:id="61" w:name="_Toc3903422"/>
-      <w:bookmarkStart w:id="62" w:name="_Toc16103491"/>
-      <w:bookmarkStart w:id="63" w:name="_Toc16103835"/>
+      <w:bookmarkStart w:id="60" w:name="_Toc3902969"/>
+      <w:bookmarkStart w:id="61" w:name="_Toc3903149"/>
+      <w:bookmarkStart w:id="62" w:name="_Toc3903422"/>
+      <w:bookmarkStart w:id="63" w:name="_Toc16103491"/>
+      <w:bookmarkStart w:id="64" w:name="_Toc16103835"/>
       <w:r>
         <w:rPr>
           <w:rFonts w:ascii="Arial" w:eastAsia="Arial" w:hAnsi="Arial" w:cs="Arial"/>
@@ -11998,11 +11217,11 @@
         </w:rPr>
         <w:t>Pestaña Planilla de Personal Afectado</w:t>
       </w:r>
-      <w:bookmarkEnd w:id="59"/>
       <w:bookmarkEnd w:id="60"/>
       <w:bookmarkEnd w:id="61"/>
       <w:bookmarkEnd w:id="62"/>
       <w:bookmarkEnd w:id="63"/>
+      <w:bookmarkEnd w:id="64"/>
       <w:r>
         <w:rPr>
           <w:rFonts w:ascii="Arial" w:eastAsia="Arial" w:hAnsi="Arial" w:cs="Arial"/>
@@ -12072,11 +11291,11 @@
           <w:szCs w:val="24"/>
         </w:rPr>
       </w:pPr>
-      <w:bookmarkStart w:id="64" w:name="_Toc3902970"/>
-      <w:bookmarkStart w:id="65" w:name="_Toc3903150"/>
-      <w:bookmarkStart w:id="66" w:name="_Toc3903423"/>
-      <w:bookmarkStart w:id="67" w:name="_Toc16103492"/>
-      <w:bookmarkStart w:id="68" w:name="_Toc16103836"/>
+      <w:bookmarkStart w:id="65" w:name="_Toc3902970"/>
+      <w:bookmarkStart w:id="66" w:name="_Toc3903150"/>
+      <w:bookmarkStart w:id="67" w:name="_Toc3903423"/>
+      <w:bookmarkStart w:id="68" w:name="_Toc16103492"/>
+      <w:bookmarkStart w:id="69" w:name="_Toc16103836"/>
       <w:r>
         <w:rPr>
           <w:rFonts w:ascii="Arial" w:eastAsia="Arial" w:hAnsi="Arial" w:cs="Arial"/>
@@ -12097,11 +11316,11 @@
         </w:rPr>
         <w:t>Pestaña Movimientos</w:t>
       </w:r>
-      <w:bookmarkEnd w:id="64"/>
       <w:bookmarkEnd w:id="65"/>
       <w:bookmarkEnd w:id="66"/>
       <w:bookmarkEnd w:id="67"/>
       <w:bookmarkEnd w:id="68"/>
+      <w:bookmarkEnd w:id="69"/>
     </w:p>
     <w:p>
       <w:pPr>
@@ -12171,25 +11390,7 @@
           <w:sz w:val="24"/>
           <w:szCs w:val="24"/>
         </w:rPr>
-        <w:t xml:space="preserve"> (participantes que han sufrido cambios en el transcurso del proyecto, ya sea un cambio de función, dedicación docente, carga horaria, </w:t>
-      </w:r>
-      <w:proofErr w:type="spellStart"/>
-      <w:r>
-        <w:rPr>
-          <w:rFonts w:ascii="Arial" w:eastAsia="Arial" w:hAnsi="Arial" w:cs="Arial"/>
-          <w:sz w:val="24"/>
-          <w:szCs w:val="24"/>
-        </w:rPr>
-        <w:t>etc</w:t>
-      </w:r>
-      <w:proofErr w:type="spellEnd"/>
-      <w:r>
-        <w:rPr>
-          <w:rFonts w:ascii="Arial" w:eastAsia="Arial" w:hAnsi="Arial" w:cs="Arial"/>
-          <w:sz w:val="24"/>
-          <w:szCs w:val="24"/>
-        </w:rPr>
-        <w:t xml:space="preserve">). Ver </w:t>
+        <w:t xml:space="preserve"> (participantes que han sufrido cambios en el transcurso del proyecto, ya sea un cambio de función, dedicación docente, carga horaria, etc). Ver </w:t>
       </w:r>
       <w:r>
         <w:rPr>
@@ -12521,10 +11722,10 @@
           <w:szCs w:val="28"/>
         </w:rPr>
       </w:pPr>
-      <w:bookmarkStart w:id="69" w:name="_Toc3903151"/>
-      <w:bookmarkStart w:id="70" w:name="_Toc3903424"/>
-      <w:bookmarkStart w:id="71" w:name="_Toc16103493"/>
-      <w:bookmarkStart w:id="72" w:name="_Toc16103837"/>
+      <w:bookmarkStart w:id="70" w:name="_Toc3903151"/>
+      <w:bookmarkStart w:id="71" w:name="_Toc3903424"/>
+      <w:bookmarkStart w:id="72" w:name="_Toc16103493"/>
+      <w:bookmarkStart w:id="73" w:name="_Toc16103837"/>
       <w:r>
         <w:rPr>
           <w:rFonts w:ascii="Trebuchet MS" w:eastAsia="Trebuchet MS" w:hAnsi="Trebuchet MS" w:cs="Trebuchet MS"/>
@@ -12543,10 +11744,10 @@
         </w:rPr>
         <w:t>Presupuesto</w:t>
       </w:r>
-      <w:bookmarkEnd w:id="69"/>
       <w:bookmarkEnd w:id="70"/>
       <w:bookmarkEnd w:id="71"/>
       <w:bookmarkEnd w:id="72"/>
+      <w:bookmarkEnd w:id="73"/>
     </w:p>
     <w:p>
       <w:pPr>
@@ -13043,10 +12244,10 @@
           <w:szCs w:val="28"/>
         </w:rPr>
       </w:pPr>
-      <w:bookmarkStart w:id="73" w:name="_Toc3903152"/>
-      <w:bookmarkStart w:id="74" w:name="_Toc3903425"/>
-      <w:bookmarkStart w:id="75" w:name="_Toc16103494"/>
-      <w:bookmarkStart w:id="76" w:name="_Toc16103838"/>
+      <w:bookmarkStart w:id="74" w:name="_Toc3903152"/>
+      <w:bookmarkStart w:id="75" w:name="_Toc3903425"/>
+      <w:bookmarkStart w:id="76" w:name="_Toc16103494"/>
+      <w:bookmarkStart w:id="77" w:name="_Toc16103838"/>
       <w:r>
         <w:rPr>
           <w:rFonts w:ascii="Trebuchet MS" w:eastAsia="Trebuchet MS" w:hAnsi="Trebuchet MS" w:cs="Trebuchet MS"/>
@@ -13065,10 +12266,10 @@
         </w:rPr>
         <w:t>Adjuntos</w:t>
       </w:r>
-      <w:bookmarkEnd w:id="73"/>
       <w:bookmarkEnd w:id="74"/>
       <w:bookmarkEnd w:id="75"/>
       <w:bookmarkEnd w:id="76"/>
+      <w:bookmarkEnd w:id="77"/>
     </w:p>
     <w:p>
       <w:pPr>
@@ -13709,7 +12910,6 @@
         </w:rPr>
         <w:t xml:space="preserve"> solapa </w:t>
       </w:r>
-      <w:proofErr w:type="gramStart"/>
       <w:r>
         <w:rPr>
           <w:rFonts w:ascii="Arial" w:eastAsia="Arial" w:hAnsi="Arial" w:cs="Arial"/>
@@ -13718,7 +12918,6 @@
         </w:rPr>
         <w:t>son</w:t>
       </w:r>
-      <w:proofErr w:type="gramEnd"/>
       <w:r>
         <w:rPr>
           <w:rFonts w:ascii="Arial" w:eastAsia="Arial" w:hAnsi="Arial" w:cs="Arial"/>
@@ -13952,7 +13151,7 @@
           <w:szCs w:val="28"/>
         </w:rPr>
       </w:pPr>
-      <w:bookmarkStart w:id="77" w:name="_Toc3903426"/>
+      <w:bookmarkStart w:id="78" w:name="_Toc3903426"/>
     </w:p>
     <w:p>
       <w:pPr>
@@ -13965,7 +13164,7 @@
           <w:szCs w:val="28"/>
         </w:rPr>
       </w:pPr>
-      <w:bookmarkStart w:id="78" w:name="_Toc16103839"/>
+      <w:bookmarkStart w:id="79" w:name="_Toc16103839"/>
       <w:r>
         <w:rPr>
           <w:rFonts w:ascii="Trebuchet MS" w:eastAsia="Trebuchet MS" w:hAnsi="Trebuchet MS" w:cs="Trebuchet MS"/>
@@ -13984,8 +13183,8 @@
         </w:rPr>
         <w:t>SOLICITUD</w:t>
       </w:r>
-      <w:bookmarkEnd w:id="77"/>
       <w:bookmarkEnd w:id="78"/>
+      <w:bookmarkEnd w:id="79"/>
     </w:p>
     <w:p>
       <w:pPr>
@@ -14197,79 +13396,7 @@
           <w:sz w:val="24"/>
           <w:szCs w:val="24"/>
         </w:rPr>
-        <w:t xml:space="preserve">: Previo a realizar el </w:t>
-      </w:r>
-      <w:proofErr w:type="spellStart"/>
-      <w:r>
-        <w:rPr>
-          <w:rFonts w:ascii="Arial" w:eastAsia="Arial" w:hAnsi="Arial" w:cs="Arial"/>
-          <w:sz w:val="24"/>
-          <w:szCs w:val="24"/>
-        </w:rPr>
-        <w:t>envio</w:t>
-      </w:r>
-      <w:proofErr w:type="spellEnd"/>
-      <w:r>
-        <w:rPr>
-          <w:rFonts w:ascii="Arial" w:eastAsia="Arial" w:hAnsi="Arial" w:cs="Arial"/>
-          <w:sz w:val="24"/>
-          <w:szCs w:val="24"/>
-        </w:rPr>
-        <w:t xml:space="preserve">, es importante revisar que sea correcto el MAIL DE CONTACTO del Director </w:t>
-      </w:r>
-      <w:proofErr w:type="spellStart"/>
-      <w:r>
-        <w:rPr>
-          <w:rFonts w:ascii="Arial" w:eastAsia="Arial" w:hAnsi="Arial" w:cs="Arial"/>
-          <w:sz w:val="24"/>
-          <w:szCs w:val="24"/>
-        </w:rPr>
-        <w:t>Unco</w:t>
-      </w:r>
-      <w:proofErr w:type="spellEnd"/>
-      <w:r>
-        <w:rPr>
-          <w:rFonts w:ascii="Arial" w:eastAsia="Arial" w:hAnsi="Arial" w:cs="Arial"/>
-          <w:sz w:val="24"/>
-          <w:szCs w:val="24"/>
-        </w:rPr>
-        <w:t xml:space="preserve"> o del Codirector (en caso de no tener Director </w:t>
-      </w:r>
-      <w:proofErr w:type="spellStart"/>
-      <w:r>
-        <w:rPr>
-          <w:rFonts w:ascii="Arial" w:eastAsia="Arial" w:hAnsi="Arial" w:cs="Arial"/>
-          <w:sz w:val="24"/>
-          <w:szCs w:val="24"/>
-        </w:rPr>
-        <w:t>Unco</w:t>
-      </w:r>
-      <w:proofErr w:type="spellEnd"/>
-      <w:r>
-        <w:rPr>
-          <w:rFonts w:ascii="Arial" w:eastAsia="Arial" w:hAnsi="Arial" w:cs="Arial"/>
-          <w:sz w:val="24"/>
-          <w:szCs w:val="24"/>
-        </w:rPr>
-        <w:t xml:space="preserve">) que </w:t>
-      </w:r>
-      <w:proofErr w:type="spellStart"/>
-      <w:r>
-        <w:rPr>
-          <w:rFonts w:ascii="Arial" w:eastAsia="Arial" w:hAnsi="Arial" w:cs="Arial"/>
-          <w:sz w:val="24"/>
-          <w:szCs w:val="24"/>
-        </w:rPr>
-        <w:t>esta</w:t>
-      </w:r>
-      <w:proofErr w:type="spellEnd"/>
-      <w:r>
-        <w:rPr>
-          <w:rFonts w:ascii="Arial" w:eastAsia="Arial" w:hAnsi="Arial" w:cs="Arial"/>
-          <w:sz w:val="24"/>
-          <w:szCs w:val="24"/>
-        </w:rPr>
-        <w:t xml:space="preserve"> registrado en sistema por parte de la Secretaría Académica de la UA.  </w:t>
+        <w:t xml:space="preserve">: Previo a realizar el envio, es importante revisar que sea correcto el MAIL DE CONTACTO del Director Unco o del Codirector (en caso de no tener Director Unco) que esta registrado en sistema por parte de la Secretaría Académica de la UA.  </w:t>
       </w:r>
       <w:r>
         <w:rPr>
@@ -14279,9 +13406,8 @@
           <w:szCs w:val="24"/>
           <w:shd w:val="clear" w:color="auto" w:fill="FFE599"/>
         </w:rPr>
-        <w:t xml:space="preserve">Por medio de esta dirección de correo electrónico la </w:t>
-      </w:r>
-      <w:proofErr w:type="spellStart"/>
+        <w:t xml:space="preserve">Por medio de esta dirección de correo electrónico la SCyT </w:t>
+      </w:r>
       <w:r>
         <w:rPr>
           <w:rFonts w:ascii="Arial" w:eastAsia="Arial" w:hAnsi="Arial" w:cs="Arial"/>
@@ -14290,40 +13416,7 @@
           <w:szCs w:val="24"/>
           <w:shd w:val="clear" w:color="auto" w:fill="FFE599"/>
         </w:rPr>
-        <w:t>SCyT</w:t>
-      </w:r>
-      <w:proofErr w:type="spellEnd"/>
-      <w:r>
-        <w:rPr>
-          <w:rFonts w:ascii="Arial" w:eastAsia="Arial" w:hAnsi="Arial" w:cs="Arial"/>
-          <w:b/>
-          <w:sz w:val="24"/>
-          <w:szCs w:val="24"/>
-          <w:shd w:val="clear" w:color="auto" w:fill="FFE599"/>
-        </w:rPr>
-        <w:t xml:space="preserve"> </w:t>
-      </w:r>
-      <w:proofErr w:type="spellStart"/>
-      <w:r>
-        <w:rPr>
-          <w:rFonts w:ascii="Arial" w:eastAsia="Arial" w:hAnsi="Arial" w:cs="Arial"/>
-          <w:b/>
-          <w:sz w:val="24"/>
-          <w:szCs w:val="24"/>
-          <w:shd w:val="clear" w:color="auto" w:fill="FFE599"/>
-        </w:rPr>
-        <w:t>UNCo</w:t>
-      </w:r>
-      <w:proofErr w:type="spellEnd"/>
-      <w:r>
-        <w:rPr>
-          <w:rFonts w:ascii="Arial" w:eastAsia="Arial" w:hAnsi="Arial" w:cs="Arial"/>
-          <w:b/>
-          <w:sz w:val="24"/>
-          <w:szCs w:val="24"/>
-          <w:shd w:val="clear" w:color="auto" w:fill="FFE599"/>
-        </w:rPr>
-        <w:t xml:space="preserve"> </w:t>
+        <w:t xml:space="preserve">UNCo </w:t>
       </w:r>
       <w:r>
         <w:rPr>
@@ -14674,9 +13767,9 @@
           <w:szCs w:val="28"/>
         </w:rPr>
       </w:pPr>
-      <w:bookmarkStart w:id="79" w:name="_Toc3903427"/>
-      <w:bookmarkStart w:id="80" w:name="_Toc16103495"/>
-      <w:bookmarkStart w:id="81" w:name="_Toc16103840"/>
+      <w:bookmarkStart w:id="80" w:name="_Toc3903427"/>
+      <w:bookmarkStart w:id="81" w:name="_Toc16103495"/>
+      <w:bookmarkStart w:id="82" w:name="_Toc16103840"/>
       <w:r>
         <w:rPr>
           <w:rFonts w:ascii="Trebuchet MS" w:eastAsia="Trebuchet MS" w:hAnsi="Trebuchet MS" w:cs="Trebuchet MS"/>
@@ -14697,9 +13790,9 @@
         </w:rPr>
         <w:t>Datos Administrativos</w:t>
       </w:r>
-      <w:bookmarkEnd w:id="79"/>
       <w:bookmarkEnd w:id="80"/>
       <w:bookmarkEnd w:id="81"/>
+      <w:bookmarkEnd w:id="82"/>
       <w:r>
         <w:rPr>
           <w:rFonts w:ascii="Trebuchet MS" w:eastAsia="Trebuchet MS" w:hAnsi="Trebuchet MS" w:cs="Trebuchet MS"/>
@@ -14773,25 +13866,7 @@
           <w:sz w:val="24"/>
           <w:szCs w:val="24"/>
         </w:rPr>
-        <w:t xml:space="preserve">Desde esta solapa la Secretaría de Ciencia y Técnica de la UA debe completar </w:t>
-      </w:r>
-      <w:proofErr w:type="spellStart"/>
-      <w:r>
-        <w:rPr>
-          <w:rFonts w:ascii="Arial" w:eastAsia="Arial" w:hAnsi="Arial" w:cs="Arial"/>
-          <w:sz w:val="24"/>
-          <w:szCs w:val="24"/>
-        </w:rPr>
-        <w:t>Nro</w:t>
-      </w:r>
-      <w:proofErr w:type="spellEnd"/>
-      <w:r>
-        <w:rPr>
-          <w:rFonts w:ascii="Arial" w:eastAsia="Arial" w:hAnsi="Arial" w:cs="Arial"/>
-          <w:sz w:val="24"/>
-          <w:szCs w:val="24"/>
-        </w:rPr>
-        <w:t xml:space="preserve"> de Resol. CD, Fecha Resol CD, Disposición, alguna observación, resoluciones y fechas de Pertenencias PI (si corresponde), y luego cambiar el estado para aceptar o rechazar. Por último debe volver a la solapa SOLICITUD para imprimir la Ficha de Solicitud correspondiente.</w:t>
+        <w:t>Desde esta solapa la Secretaría de Ciencia y Técnica de la UA debe completar Nro de Resol. CD, Fecha Resol CD, Disposición, alguna observación, resoluciones y fechas de Pertenencias PI (si corresponde), y luego cambiar el estado para aceptar o rechazar. Por último debe volver a la solapa SOLICITUD para imprimir la Ficha de Solicitud correspondiente.</w:t>
       </w:r>
     </w:p>
     <w:p>
@@ -14819,43 +13894,7 @@
           <w:sz w:val="24"/>
           <w:szCs w:val="24"/>
         </w:rPr>
-        <w:t xml:space="preserve">La impresión de la Ficha de Solicitud requiere que el proyecto haya sido </w:t>
-      </w:r>
-      <w:proofErr w:type="spellStart"/>
-      <w:r>
-        <w:rPr>
-          <w:rFonts w:ascii="Arial" w:eastAsia="Arial" w:hAnsi="Arial" w:cs="Arial"/>
-          <w:sz w:val="24"/>
-          <w:szCs w:val="24"/>
-        </w:rPr>
-        <w:t>aCeptado</w:t>
-      </w:r>
-      <w:proofErr w:type="spellEnd"/>
-      <w:r>
-        <w:rPr>
-          <w:rFonts w:ascii="Arial" w:eastAsia="Arial" w:hAnsi="Arial" w:cs="Arial"/>
-          <w:sz w:val="24"/>
-          <w:szCs w:val="24"/>
-        </w:rPr>
-        <w:t xml:space="preserve"> o Rechazado por la Secretaría de Ciencia y Técnica la </w:t>
-      </w:r>
-      <w:proofErr w:type="spellStart"/>
-      <w:r>
-        <w:rPr>
-          <w:rFonts w:ascii="Arial" w:eastAsia="Arial" w:hAnsi="Arial" w:cs="Arial"/>
-          <w:sz w:val="24"/>
-          <w:szCs w:val="24"/>
-        </w:rPr>
-        <w:t>la</w:t>
-      </w:r>
-      <w:proofErr w:type="spellEnd"/>
-      <w:r>
-        <w:rPr>
-          <w:rFonts w:ascii="Arial" w:eastAsia="Arial" w:hAnsi="Arial" w:cs="Arial"/>
-          <w:sz w:val="24"/>
-          <w:szCs w:val="24"/>
-        </w:rPr>
-        <w:t xml:space="preserve"> UA.</w:t>
+        <w:t>La impresión de la Ficha de Solicitud requiere que el proyecto haya sido aCeptado o Rechazado por la Secretaría de Ciencia y Técnica la la UA.</w:t>
       </w:r>
     </w:p>
     <w:p>
@@ -14917,27 +13956,7 @@
           <w:sz w:val="24"/>
           <w:szCs w:val="24"/>
         </w:rPr>
-        <w:t xml:space="preserve">estado del proyecto (Ver Estados de un Proyecto). La UA y </w:t>
-      </w:r>
-      <w:proofErr w:type="spellStart"/>
-      <w:r>
-        <w:rPr>
-          <w:rFonts w:ascii="Arial" w:eastAsia="Arial" w:hAnsi="Arial" w:cs="Arial"/>
-          <w:color w:val="000000"/>
-          <w:sz w:val="24"/>
-          <w:szCs w:val="24"/>
-        </w:rPr>
-        <w:t>SCyT</w:t>
-      </w:r>
-      <w:proofErr w:type="spellEnd"/>
-      <w:r>
-        <w:rPr>
-          <w:rFonts w:ascii="Arial" w:eastAsia="Arial" w:hAnsi="Arial" w:cs="Arial"/>
-          <w:color w:val="000000"/>
-          <w:sz w:val="24"/>
-          <w:szCs w:val="24"/>
-        </w:rPr>
-        <w:t xml:space="preserve"> cambiarán el estado de cada proyecto según corresponda.</w:t>
+        <w:t>estado del proyecto (Ver Estados de un Proyecto). La UA y SCyT cambiarán el estado de cada proyecto según corresponda.</w:t>
       </w:r>
     </w:p>
     <w:p>
@@ -14962,7 +13981,6 @@
           <w:szCs w:val="24"/>
         </w:rPr>
       </w:pPr>
-      <w:proofErr w:type="spellStart"/>
       <w:r>
         <w:rPr>
           <w:rFonts w:ascii="Arial" w:eastAsia="Arial" w:hAnsi="Arial" w:cs="Arial"/>
@@ -14971,18 +13989,7 @@
           <w:sz w:val="24"/>
           <w:szCs w:val="24"/>
         </w:rPr>
-        <w:t>Nro</w:t>
-      </w:r>
-      <w:proofErr w:type="spellEnd"/>
-      <w:r>
-        <w:rPr>
-          <w:rFonts w:ascii="Arial" w:eastAsia="Arial" w:hAnsi="Arial" w:cs="Arial"/>
-          <w:b/>
-          <w:color w:val="000000"/>
-          <w:sz w:val="24"/>
-          <w:szCs w:val="24"/>
-        </w:rPr>
-        <w:t xml:space="preserve"> de Resol. CD</w:t>
+        <w:t>Nro de Resol. CD</w:t>
       </w:r>
       <w:r>
         <w:rPr>
@@ -15001,20 +14008,8 @@
           <w:sz w:val="24"/>
           <w:szCs w:val="24"/>
         </w:rPr>
-        <w:t>ad-</w:t>
-      </w:r>
-      <w:proofErr w:type="spellStart"/>
-      <w:r>
-        <w:rPr>
-          <w:rFonts w:ascii="Arial" w:eastAsia="Arial" w:hAnsi="Arial" w:cs="Arial"/>
-          <w:i/>
-          <w:color w:val="000000"/>
-          <w:sz w:val="24"/>
-          <w:szCs w:val="24"/>
-        </w:rPr>
-        <w:t>referendum</w:t>
-      </w:r>
-      <w:proofErr w:type="spellEnd"/>
+        <w:t>ad-referendum</w:t>
+      </w:r>
       <w:r>
         <w:rPr>
           <w:rFonts w:ascii="Arial" w:eastAsia="Arial" w:hAnsi="Arial" w:cs="Arial"/>
@@ -15074,20 +14069,8 @@
           <w:sz w:val="24"/>
           <w:szCs w:val="24"/>
         </w:rPr>
-        <w:t>ad-</w:t>
-      </w:r>
-      <w:proofErr w:type="spellStart"/>
-      <w:r>
-        <w:rPr>
-          <w:rFonts w:ascii="Arial" w:eastAsia="Arial" w:hAnsi="Arial" w:cs="Arial"/>
-          <w:i/>
-          <w:color w:val="000000"/>
-          <w:sz w:val="24"/>
-          <w:szCs w:val="24"/>
-        </w:rPr>
-        <w:t>referendum</w:t>
-      </w:r>
-      <w:proofErr w:type="spellEnd"/>
+        <w:t>ad-referendum</w:t>
+      </w:r>
       <w:r>
         <w:rPr>
           <w:rFonts w:ascii="Arial" w:eastAsia="Arial" w:hAnsi="Arial" w:cs="Arial"/>
@@ -15120,7 +14103,6 @@
           <w:szCs w:val="24"/>
         </w:rPr>
       </w:pPr>
-      <w:proofErr w:type="spellStart"/>
       <w:r>
         <w:rPr>
           <w:rFonts w:ascii="Arial" w:eastAsia="Arial" w:hAnsi="Arial" w:cs="Arial"/>
@@ -15129,59 +14111,16 @@
           <w:sz w:val="24"/>
           <w:szCs w:val="24"/>
         </w:rPr>
-        <w:t>Nro</w:t>
-      </w:r>
-      <w:proofErr w:type="spellEnd"/>
-      <w:r>
-        <w:rPr>
-          <w:rFonts w:ascii="Arial" w:eastAsia="Arial" w:hAnsi="Arial" w:cs="Arial"/>
-          <w:b/>
+        <w:t>Nro Ord CS/Disposición SCyT</w:t>
+      </w:r>
+      <w:r>
+        <w:rPr>
+          <w:rFonts w:ascii="Arial" w:eastAsia="Arial" w:hAnsi="Arial" w:cs="Arial"/>
           <w:color w:val="000000"/>
           <w:sz w:val="24"/>
           <w:szCs w:val="24"/>
         </w:rPr>
-        <w:t xml:space="preserve"> Ord CS/Disposición </w:t>
-      </w:r>
-      <w:proofErr w:type="spellStart"/>
-      <w:r>
-        <w:rPr>
-          <w:rFonts w:ascii="Arial" w:eastAsia="Arial" w:hAnsi="Arial" w:cs="Arial"/>
-          <w:b/>
-          <w:color w:val="000000"/>
-          <w:sz w:val="24"/>
-          <w:szCs w:val="24"/>
-        </w:rPr>
-        <w:t>SCyT</w:t>
-      </w:r>
-      <w:proofErr w:type="spellEnd"/>
-      <w:r>
-        <w:rPr>
-          <w:rFonts w:ascii="Arial" w:eastAsia="Arial" w:hAnsi="Arial" w:cs="Arial"/>
-          <w:color w:val="000000"/>
-          <w:sz w:val="24"/>
-          <w:szCs w:val="24"/>
-        </w:rPr>
-        <w:t xml:space="preserve">: Número de Ordenanza de aprobación del Consejo Superior o Disposición </w:t>
-      </w:r>
-      <w:proofErr w:type="spellStart"/>
-      <w:r>
-        <w:rPr>
-          <w:rFonts w:ascii="Arial" w:eastAsia="Arial" w:hAnsi="Arial" w:cs="Arial"/>
-          <w:color w:val="000000"/>
-          <w:sz w:val="24"/>
-          <w:szCs w:val="24"/>
-        </w:rPr>
-        <w:t>SCyT</w:t>
-      </w:r>
-      <w:proofErr w:type="spellEnd"/>
-      <w:r>
-        <w:rPr>
-          <w:rFonts w:ascii="Arial" w:eastAsia="Arial" w:hAnsi="Arial" w:cs="Arial"/>
-          <w:color w:val="000000"/>
-          <w:sz w:val="24"/>
-          <w:szCs w:val="24"/>
-        </w:rPr>
-        <w:t xml:space="preserve"> de reconocimiento.</w:t>
+        <w:t>: Número de Ordenanza de aprobación del Consejo Superior o Disposición SCyT de reconocimiento.</w:t>
       </w:r>
     </w:p>
     <w:p>
@@ -15214,70 +14153,16 @@
           <w:sz w:val="24"/>
           <w:szCs w:val="24"/>
         </w:rPr>
-        <w:t>Fecha Ord CS/</w:t>
-      </w:r>
-      <w:proofErr w:type="spellStart"/>
-      <w:r>
-        <w:rPr>
-          <w:rFonts w:ascii="Arial" w:eastAsia="Arial" w:hAnsi="Arial" w:cs="Arial"/>
-          <w:b/>
+        <w:t>Fecha Ord CS/Disp SCyT</w:t>
+      </w:r>
+      <w:r>
+        <w:rPr>
+          <w:rFonts w:ascii="Arial" w:eastAsia="Arial" w:hAnsi="Arial" w:cs="Arial"/>
           <w:color w:val="000000"/>
           <w:sz w:val="24"/>
           <w:szCs w:val="24"/>
         </w:rPr>
-        <w:t>Disp</w:t>
-      </w:r>
-      <w:proofErr w:type="spellEnd"/>
-      <w:r>
-        <w:rPr>
-          <w:rFonts w:ascii="Arial" w:eastAsia="Arial" w:hAnsi="Arial" w:cs="Arial"/>
-          <w:b/>
-          <w:color w:val="000000"/>
-          <w:sz w:val="24"/>
-          <w:szCs w:val="24"/>
-        </w:rPr>
-        <w:t xml:space="preserve"> </w:t>
-      </w:r>
-      <w:proofErr w:type="spellStart"/>
-      <w:r>
-        <w:rPr>
-          <w:rFonts w:ascii="Arial" w:eastAsia="Arial" w:hAnsi="Arial" w:cs="Arial"/>
-          <w:b/>
-          <w:color w:val="000000"/>
-          <w:sz w:val="24"/>
-          <w:szCs w:val="24"/>
-        </w:rPr>
-        <w:t>SCyT</w:t>
-      </w:r>
-      <w:proofErr w:type="spellEnd"/>
-      <w:r>
-        <w:rPr>
-          <w:rFonts w:ascii="Arial" w:eastAsia="Arial" w:hAnsi="Arial" w:cs="Arial"/>
-          <w:color w:val="000000"/>
-          <w:sz w:val="24"/>
-          <w:szCs w:val="24"/>
-        </w:rPr>
-        <w:t xml:space="preserve">: Fecha de la Ordenanza del Consejo Superior/Disposición </w:t>
-      </w:r>
-      <w:proofErr w:type="spellStart"/>
-      <w:r>
-        <w:rPr>
-          <w:rFonts w:ascii="Arial" w:eastAsia="Arial" w:hAnsi="Arial" w:cs="Arial"/>
-          <w:color w:val="000000"/>
-          <w:sz w:val="24"/>
-          <w:szCs w:val="24"/>
-        </w:rPr>
-        <w:t>SCyT</w:t>
-      </w:r>
-      <w:proofErr w:type="spellEnd"/>
-      <w:r>
-        <w:rPr>
-          <w:rFonts w:ascii="Arial" w:eastAsia="Arial" w:hAnsi="Arial" w:cs="Arial"/>
-          <w:color w:val="000000"/>
-          <w:sz w:val="24"/>
-          <w:szCs w:val="24"/>
-        </w:rPr>
-        <w:t xml:space="preserve"> de reconocimiento.</w:t>
+        <w:t>: Fecha de la Ordenanza del Consejo Superior/Disposición SCyT de reconocimiento.</w:t>
       </w:r>
     </w:p>
     <w:p>
@@ -15360,50 +14245,17 @@
           <w:sz w:val="24"/>
           <w:szCs w:val="24"/>
         </w:rPr>
-        <w:t xml:space="preserve"> </w:t>
-      </w:r>
-      <w:proofErr w:type="spellStart"/>
-      <w:r>
-        <w:rPr>
-          <w:rFonts w:ascii="Arial" w:eastAsia="Arial" w:hAnsi="Arial" w:cs="Arial"/>
-          <w:b/>
+        <w:t xml:space="preserve"> SCyT: </w:t>
+      </w:r>
+      <w:r>
+        <w:rPr>
+          <w:rFonts w:ascii="Arial" w:eastAsia="Arial" w:hAnsi="Arial" w:cs="Arial"/>
           <w:color w:val="000000"/>
           <w:sz w:val="24"/>
           <w:szCs w:val="24"/>
         </w:rPr>
-        <w:t>SCyT</w:t>
-      </w:r>
-      <w:proofErr w:type="spellEnd"/>
-      <w:r>
-        <w:rPr>
-          <w:rFonts w:ascii="Arial" w:eastAsia="Arial" w:hAnsi="Arial" w:cs="Arial"/>
-          <w:b/>
-          <w:color w:val="000000"/>
-          <w:sz w:val="24"/>
-          <w:szCs w:val="24"/>
-        </w:rPr>
-        <w:t xml:space="preserve">: </w:t>
-      </w:r>
-      <w:r>
-        <w:rPr>
-          <w:rFonts w:ascii="Arial" w:eastAsia="Arial" w:hAnsi="Arial" w:cs="Arial"/>
-          <w:color w:val="000000"/>
-          <w:sz w:val="24"/>
-          <w:szCs w:val="24"/>
-        </w:rPr>
-        <w:t xml:space="preserve">observaciones de la </w:t>
-      </w:r>
-      <w:proofErr w:type="spellStart"/>
-      <w:r>
-        <w:rPr>
-          <w:rFonts w:ascii="Arial" w:eastAsia="Arial" w:hAnsi="Arial" w:cs="Arial"/>
-          <w:color w:val="000000"/>
-          <w:sz w:val="24"/>
-          <w:szCs w:val="24"/>
-        </w:rPr>
-        <w:t>SCyT</w:t>
-      </w:r>
-      <w:proofErr w:type="spellEnd"/>
+        <w:t>observaciones de la SCyT</w:t>
+      </w:r>
     </w:p>
     <w:p>
       <w:pPr>
@@ -15471,27 +14323,7 @@
           <w:sz w:val="24"/>
           <w:szCs w:val="24"/>
         </w:rPr>
-        <w:t xml:space="preserve">a de </w:t>
-      </w:r>
-      <w:proofErr w:type="spellStart"/>
-      <w:r>
-        <w:rPr>
-          <w:rFonts w:ascii="Arial" w:eastAsia="Arial" w:hAnsi="Arial" w:cs="Arial"/>
-          <w:color w:val="000000"/>
-          <w:sz w:val="24"/>
-          <w:szCs w:val="24"/>
-        </w:rPr>
-        <w:t>CyT</w:t>
-      </w:r>
-      <w:proofErr w:type="spellEnd"/>
-      <w:r>
-        <w:rPr>
-          <w:rFonts w:ascii="Arial" w:eastAsia="Arial" w:hAnsi="Arial" w:cs="Arial"/>
-          <w:color w:val="000000"/>
-          <w:sz w:val="24"/>
-          <w:szCs w:val="24"/>
-        </w:rPr>
-        <w:t xml:space="preserve"> de la UA</w:t>
+        <w:t>a de CyT de la UA</w:t>
       </w:r>
     </w:p>
     <w:p>
@@ -15518,9 +14350,9 @@
           <w:szCs w:val="36"/>
         </w:rPr>
       </w:pPr>
-      <w:bookmarkStart w:id="82" w:name="_Toc3903428"/>
-      <w:bookmarkStart w:id="83" w:name="_Toc16103496"/>
-      <w:bookmarkStart w:id="84" w:name="_Toc16103841"/>
+      <w:bookmarkStart w:id="83" w:name="_Toc3903428"/>
+      <w:bookmarkStart w:id="84" w:name="_Toc16103496"/>
+      <w:bookmarkStart w:id="85" w:name="_Toc16103841"/>
       <w:r>
         <w:rPr>
           <w:rFonts w:ascii="Trebuchet MS" w:eastAsia="Trebuchet MS" w:hAnsi="Trebuchet MS" w:cs="Trebuchet MS"/>
@@ -15530,9 +14362,9 @@
         </w:rPr>
         <w:t>Visualización de Proyectos</w:t>
       </w:r>
-      <w:bookmarkEnd w:id="82"/>
       <w:bookmarkEnd w:id="83"/>
       <w:bookmarkEnd w:id="84"/>
+      <w:bookmarkEnd w:id="85"/>
     </w:p>
     <w:p>
       <w:pPr>
@@ -15608,19 +14440,8 @@
           <w:sz w:val="24"/>
           <w:szCs w:val="24"/>
         </w:rPr>
-        <w:t xml:space="preserve"> </w:t>
-      </w:r>
-      <w:proofErr w:type="spellStart"/>
-      <w:r>
-        <w:rPr>
-          <w:rFonts w:ascii="Arial" w:eastAsia="Arial" w:hAnsi="Arial" w:cs="Arial"/>
-          <w:b/>
-          <w:sz w:val="24"/>
-          <w:szCs w:val="24"/>
-        </w:rPr>
-        <w:t>PInvestigación</w:t>
-      </w:r>
-      <w:proofErr w:type="spellEnd"/>
+        <w:t xml:space="preserve"> PInvestigación</w:t>
+      </w:r>
       <w:r>
         <w:rPr>
           <w:rFonts w:ascii="Arial" w:eastAsia="Arial" w:hAnsi="Arial" w:cs="Arial"/>
@@ -16115,8 +14936,8 @@
           <w:szCs w:val="36"/>
         </w:rPr>
       </w:pPr>
-      <w:bookmarkStart w:id="85" w:name="_Toc16103497"/>
-      <w:bookmarkStart w:id="86" w:name="_Toc16103842"/>
+      <w:bookmarkStart w:id="86" w:name="_Toc16103497"/>
+      <w:bookmarkStart w:id="87" w:name="_Toc16103842"/>
       <w:r>
         <w:rPr>
           <w:rFonts w:ascii="Trebuchet MS" w:eastAsia="Trebuchet MS" w:hAnsi="Trebuchet MS" w:cs="Trebuchet MS"/>
@@ -16126,8 +14947,8 @@
         </w:rPr>
         <w:t>Movimientos del Proyecto (una vez Activo)</w:t>
       </w:r>
-      <w:bookmarkEnd w:id="85"/>
       <w:bookmarkEnd w:id="86"/>
+      <w:bookmarkEnd w:id="87"/>
     </w:p>
     <w:p>
       <w:pPr>
@@ -16153,7 +14974,7 @@
           <w:szCs w:val="28"/>
         </w:rPr>
       </w:pPr>
-      <w:bookmarkStart w:id="87" w:name="_Toc16103843"/>
+      <w:bookmarkStart w:id="88" w:name="_Toc16103843"/>
       <w:r>
         <w:rPr>
           <w:rFonts w:ascii="Trebuchet MS" w:eastAsia="Trebuchet MS" w:hAnsi="Trebuchet MS" w:cs="Trebuchet MS"/>
@@ -16191,7 +15012,7 @@
         </w:rPr>
         <w:t>?</w:t>
       </w:r>
-      <w:bookmarkEnd w:id="87"/>
+      <w:bookmarkEnd w:id="88"/>
     </w:p>
     <w:p>
       <w:pPr>
@@ -16305,45 +15126,14 @@
         </w:rPr>
         <w:t xml:space="preserve"> con la fecha de baja y el campo </w:t>
       </w:r>
-      <w:proofErr w:type="spellStart"/>
-      <w:r>
-        <w:rPr>
-          <w:rFonts w:ascii="Arial" w:eastAsia="Arial" w:hAnsi="Arial" w:cs="Arial"/>
-          <w:b/>
-          <w:sz w:val="24"/>
-          <w:szCs w:val="24"/>
-        </w:rPr>
-        <w:t>ResCD</w:t>
-      </w:r>
-      <w:proofErr w:type="spellEnd"/>
-      <w:r>
-        <w:rPr>
-          <w:rFonts w:ascii="Arial" w:eastAsia="Arial" w:hAnsi="Arial" w:cs="Arial"/>
-          <w:b/>
-          <w:sz w:val="24"/>
-          <w:szCs w:val="24"/>
-        </w:rPr>
-        <w:t xml:space="preserve"> Baja/</w:t>
-      </w:r>
-      <w:proofErr w:type="spellStart"/>
-      <w:r>
-        <w:rPr>
-          <w:rFonts w:ascii="Arial" w:eastAsia="Arial" w:hAnsi="Arial" w:cs="Arial"/>
-          <w:b/>
-          <w:sz w:val="24"/>
-          <w:szCs w:val="24"/>
-        </w:rPr>
-        <w:t>Modif</w:t>
-      </w:r>
-      <w:proofErr w:type="spellEnd"/>
-      <w:r>
-        <w:rPr>
-          <w:rFonts w:ascii="Arial" w:eastAsia="Arial" w:hAnsi="Arial" w:cs="Arial"/>
-          <w:b/>
-          <w:sz w:val="24"/>
-          <w:szCs w:val="24"/>
-        </w:rPr>
-        <w:t xml:space="preserve"> </w:t>
+      <w:r>
+        <w:rPr>
+          <w:rFonts w:ascii="Arial" w:eastAsia="Arial" w:hAnsi="Arial" w:cs="Arial"/>
+          <w:b/>
+          <w:sz w:val="24"/>
+          <w:szCs w:val="24"/>
+        </w:rPr>
+        <w:t xml:space="preserve">ResCD Baja/Modif </w:t>
       </w:r>
       <w:r>
         <w:rPr>
@@ -16516,7 +15306,6 @@
         </w:rPr>
         <w:t xml:space="preserve">el campo </w:t>
       </w:r>
-      <w:proofErr w:type="spellStart"/>
       <w:r>
         <w:rPr>
           <w:rFonts w:ascii="Arial" w:eastAsia="Arial" w:hAnsi="Arial" w:cs="Arial"/>
@@ -16525,40 +15314,7 @@
           <w:sz w:val="24"/>
           <w:szCs w:val="24"/>
         </w:rPr>
-        <w:t>ResCD</w:t>
-      </w:r>
-      <w:proofErr w:type="spellEnd"/>
-      <w:r>
-        <w:rPr>
-          <w:rFonts w:ascii="Arial" w:eastAsia="Arial" w:hAnsi="Arial" w:cs="Arial"/>
-          <w:b/>
-          <w:i/>
-          <w:sz w:val="24"/>
-          <w:szCs w:val="24"/>
-        </w:rPr>
-        <w:t xml:space="preserve"> Baja/</w:t>
-      </w:r>
-      <w:proofErr w:type="spellStart"/>
-      <w:r>
-        <w:rPr>
-          <w:rFonts w:ascii="Arial" w:eastAsia="Arial" w:hAnsi="Arial" w:cs="Arial"/>
-          <w:b/>
-          <w:i/>
-          <w:sz w:val="24"/>
-          <w:szCs w:val="24"/>
-        </w:rPr>
-        <w:t>Modif</w:t>
-      </w:r>
-      <w:proofErr w:type="spellEnd"/>
-      <w:r>
-        <w:rPr>
-          <w:rFonts w:ascii="Arial" w:eastAsia="Arial" w:hAnsi="Arial" w:cs="Arial"/>
-          <w:b/>
-          <w:i/>
-          <w:sz w:val="24"/>
-          <w:szCs w:val="24"/>
-        </w:rPr>
-        <w:t xml:space="preserve"> </w:t>
+        <w:t xml:space="preserve">ResCD Baja/Modif </w:t>
       </w:r>
       <w:r>
         <w:rPr>
@@ -16846,7 +15602,7 @@
           <w:szCs w:val="28"/>
         </w:rPr>
       </w:pPr>
-      <w:bookmarkStart w:id="88" w:name="_Toc16103844"/>
+      <w:bookmarkStart w:id="89" w:name="_Toc16103844"/>
       <w:r>
         <w:rPr>
           <w:rFonts w:ascii="Trebuchet MS" w:eastAsia="Trebuchet MS" w:hAnsi="Trebuchet MS" w:cs="Trebuchet MS"/>
@@ -16884,7 +15640,7 @@
         </w:rPr>
         <w:t xml:space="preserve"> de un participante?</w:t>
       </w:r>
-      <w:bookmarkEnd w:id="88"/>
+      <w:bookmarkEnd w:id="89"/>
     </w:p>
     <w:p>
       <w:pPr>
@@ -17031,7 +15787,6 @@
         </w:rPr>
         <w:t xml:space="preserve">Además modificar el campo </w:t>
       </w:r>
-      <w:proofErr w:type="spellStart"/>
       <w:r>
         <w:rPr>
           <w:rFonts w:ascii="Arial" w:eastAsia="Arial" w:hAnsi="Arial" w:cs="Arial"/>
@@ -17040,31 +15795,8 @@
           <w:sz w:val="24"/>
           <w:szCs w:val="24"/>
         </w:rPr>
-        <w:t>ResCD</w:t>
-      </w:r>
-      <w:proofErr w:type="spellEnd"/>
-      <w:r>
-        <w:rPr>
-          <w:rFonts w:ascii="Arial" w:eastAsia="Arial" w:hAnsi="Arial" w:cs="Arial"/>
-          <w:b/>
-          <w:i/>
-          <w:sz w:val="24"/>
-          <w:szCs w:val="24"/>
-        </w:rPr>
-        <w:t xml:space="preserve"> Baja/</w:t>
-      </w:r>
-      <w:proofErr w:type="spellStart"/>
-      <w:r>
-        <w:rPr>
-          <w:rFonts w:ascii="Arial" w:eastAsia="Arial" w:hAnsi="Arial" w:cs="Arial"/>
-          <w:b/>
-          <w:i/>
-          <w:sz w:val="24"/>
-          <w:szCs w:val="24"/>
-        </w:rPr>
-        <w:t>Modif</w:t>
-      </w:r>
-      <w:proofErr w:type="spellEnd"/>
+        <w:t>ResCD Baja/Modif</w:t>
+      </w:r>
       <w:r>
         <w:rPr>
           <w:rFonts w:ascii="Arial" w:eastAsia="Arial" w:hAnsi="Arial" w:cs="Arial"/>
@@ -17257,25 +15989,7 @@
           <w:sz w:val="24"/>
           <w:szCs w:val="24"/>
         </w:rPr>
-        <w:t xml:space="preserve">El campo </w:t>
-      </w:r>
-      <w:proofErr w:type="spellStart"/>
-      <w:r>
-        <w:rPr>
-          <w:rFonts w:ascii="Arial" w:eastAsia="Arial" w:hAnsi="Arial" w:cs="Arial"/>
-          <w:sz w:val="24"/>
-          <w:szCs w:val="24"/>
-        </w:rPr>
-        <w:t>ResCD</w:t>
-      </w:r>
-      <w:proofErr w:type="spellEnd"/>
-      <w:r>
-        <w:rPr>
-          <w:rFonts w:ascii="Arial" w:eastAsia="Arial" w:hAnsi="Arial" w:cs="Arial"/>
-          <w:sz w:val="24"/>
-          <w:szCs w:val="24"/>
-        </w:rPr>
-        <w:t xml:space="preserve"> debe indicar la resolución que le da origen a </w:t>
+        <w:t xml:space="preserve">El campo ResCD debe indicar la resolución que le da origen a </w:t>
       </w:r>
       <w:r>
         <w:rPr>
@@ -17299,43 +16013,7 @@
           <w:sz w:val="24"/>
           <w:szCs w:val="24"/>
         </w:rPr>
-        <w:t xml:space="preserve"> es decir que debe coincidir con el campo </w:t>
-      </w:r>
-      <w:proofErr w:type="spellStart"/>
-      <w:r>
-        <w:rPr>
-          <w:rFonts w:ascii="Arial" w:eastAsia="Arial" w:hAnsi="Arial" w:cs="Arial"/>
-          <w:sz w:val="24"/>
-          <w:szCs w:val="24"/>
-        </w:rPr>
-        <w:t>ResCD</w:t>
-      </w:r>
-      <w:proofErr w:type="spellEnd"/>
-      <w:r>
-        <w:rPr>
-          <w:rFonts w:ascii="Arial" w:eastAsia="Arial" w:hAnsi="Arial" w:cs="Arial"/>
-          <w:sz w:val="24"/>
-          <w:szCs w:val="24"/>
-        </w:rPr>
-        <w:t xml:space="preserve"> Baja/</w:t>
-      </w:r>
-      <w:proofErr w:type="spellStart"/>
-      <w:r>
-        <w:rPr>
-          <w:rFonts w:ascii="Arial" w:eastAsia="Arial" w:hAnsi="Arial" w:cs="Arial"/>
-          <w:sz w:val="24"/>
-          <w:szCs w:val="24"/>
-        </w:rPr>
-        <w:t>Modif</w:t>
-      </w:r>
-      <w:proofErr w:type="spellEnd"/>
-      <w:r>
-        <w:rPr>
-          <w:rFonts w:ascii="Arial" w:eastAsia="Arial" w:hAnsi="Arial" w:cs="Arial"/>
-          <w:sz w:val="24"/>
-          <w:szCs w:val="24"/>
-        </w:rPr>
-        <w:t xml:space="preserve"> indicado en el punto 1)</w:t>
+        <w:t xml:space="preserve"> es decir que debe coincidir con el campo ResCD Baja/Modif indicado en el punto 1)</w:t>
       </w:r>
     </w:p>
     <w:p>
@@ -17452,61 +16130,7 @@
           <w:sz w:val="24"/>
           <w:szCs w:val="24"/>
         </w:rPr>
-        <w:t xml:space="preserve">Completar los campos </w:t>
-      </w:r>
-      <w:proofErr w:type="spellStart"/>
-      <w:r>
-        <w:rPr>
-          <w:rFonts w:ascii="Arial" w:eastAsia="Arial" w:hAnsi="Arial" w:cs="Arial"/>
-          <w:sz w:val="24"/>
-          <w:szCs w:val="24"/>
-        </w:rPr>
-        <w:t>ResCD</w:t>
-      </w:r>
-      <w:proofErr w:type="spellEnd"/>
-      <w:r>
-        <w:rPr>
-          <w:rFonts w:ascii="Arial" w:eastAsia="Arial" w:hAnsi="Arial" w:cs="Arial"/>
-          <w:sz w:val="24"/>
-          <w:szCs w:val="24"/>
-        </w:rPr>
-        <w:t xml:space="preserve"> Baja/</w:t>
-      </w:r>
-      <w:proofErr w:type="spellStart"/>
-      <w:r>
-        <w:rPr>
-          <w:rFonts w:ascii="Arial" w:eastAsia="Arial" w:hAnsi="Arial" w:cs="Arial"/>
-          <w:sz w:val="24"/>
-          <w:szCs w:val="24"/>
-        </w:rPr>
-        <w:t>Modif</w:t>
-      </w:r>
-      <w:proofErr w:type="spellEnd"/>
-      <w:r>
-        <w:rPr>
-          <w:rFonts w:ascii="Arial" w:eastAsia="Arial" w:hAnsi="Arial" w:cs="Arial"/>
-          <w:sz w:val="24"/>
-          <w:szCs w:val="24"/>
-        </w:rPr>
-        <w:t xml:space="preserve"> y </w:t>
-      </w:r>
-      <w:proofErr w:type="spellStart"/>
-      <w:r>
-        <w:rPr>
-          <w:rFonts w:ascii="Arial" w:eastAsia="Arial" w:hAnsi="Arial" w:cs="Arial"/>
-          <w:sz w:val="24"/>
-          <w:szCs w:val="24"/>
-        </w:rPr>
-        <w:t>ResCD</w:t>
-      </w:r>
-      <w:proofErr w:type="spellEnd"/>
-      <w:r>
-        <w:rPr>
-          <w:rFonts w:ascii="Arial" w:eastAsia="Arial" w:hAnsi="Arial" w:cs="Arial"/>
-          <w:sz w:val="24"/>
-          <w:szCs w:val="24"/>
-        </w:rPr>
-        <w:t xml:space="preserve"> que habían quedado en 0000/0000 en los pasos 1) y 2) con el número de resolución correspondiente. </w:t>
+        <w:t xml:space="preserve">Completar los campos ResCD Baja/Modif y ResCD que habían quedado en 0000/0000 en los pasos 1) y 2) con el número de resolución correspondiente. </w:t>
       </w:r>
     </w:p>
     <w:p>
@@ -17670,7 +16294,6 @@
         </w:rPr>
         <w:t xml:space="preserve">28/02/2017 y en el campo </w:t>
       </w:r>
-      <w:proofErr w:type="spellStart"/>
       <w:r>
         <w:rPr>
           <w:rFonts w:ascii="Arial" w:eastAsia="Arial" w:hAnsi="Arial" w:cs="Arial"/>
@@ -17678,29 +16301,8 @@
           <w:sz w:val="24"/>
           <w:szCs w:val="24"/>
         </w:rPr>
-        <w:t>ResCD</w:t>
-      </w:r>
-      <w:proofErr w:type="spellEnd"/>
-      <w:r>
-        <w:rPr>
-          <w:rFonts w:ascii="Arial" w:eastAsia="Arial" w:hAnsi="Arial" w:cs="Arial"/>
-          <w:i/>
-          <w:sz w:val="24"/>
-          <w:szCs w:val="24"/>
-        </w:rPr>
-        <w:t xml:space="preserve"> Baja/</w:t>
-      </w:r>
-      <w:proofErr w:type="spellStart"/>
-      <w:r>
-        <w:rPr>
-          <w:rFonts w:ascii="Arial" w:eastAsia="Arial" w:hAnsi="Arial" w:cs="Arial"/>
-          <w:i/>
-          <w:sz w:val="24"/>
-          <w:szCs w:val="24"/>
-        </w:rPr>
-        <w:t>Modif</w:t>
-      </w:r>
-      <w:proofErr w:type="spellEnd"/>
+        <w:t>ResCD Baja/Modif</w:t>
+      </w:r>
       <w:r>
         <w:rPr>
           <w:rFonts w:ascii="Arial" w:eastAsia="Arial" w:hAnsi="Arial" w:cs="Arial"/>
@@ -17777,25 +16379,7 @@
           <w:sz w:val="24"/>
           <w:szCs w:val="24"/>
         </w:rPr>
-        <w:t xml:space="preserve">indicando en el campo </w:t>
-      </w:r>
-      <w:proofErr w:type="spellStart"/>
-      <w:r>
-        <w:rPr>
-          <w:rFonts w:ascii="Arial" w:eastAsia="Arial" w:hAnsi="Arial" w:cs="Arial"/>
-          <w:sz w:val="24"/>
-          <w:szCs w:val="24"/>
-        </w:rPr>
-        <w:t>ResCD</w:t>
-      </w:r>
-      <w:proofErr w:type="spellEnd"/>
-      <w:r>
-        <w:rPr>
-          <w:rFonts w:ascii="Arial" w:eastAsia="Arial" w:hAnsi="Arial" w:cs="Arial"/>
-          <w:sz w:val="24"/>
-          <w:szCs w:val="24"/>
-        </w:rPr>
-        <w:t xml:space="preserve"> el número de resolución que da origen a su nueva función dentro del proyecto.</w:t>
+        <w:t>indicando en el campo ResCD el número de resolución que da origen a su nueva función dentro del proyecto.</w:t>
       </w:r>
     </w:p>
     <w:p>
@@ -17886,80 +16470,16 @@
           <w:sz w:val="24"/>
           <w:szCs w:val="24"/>
         </w:rPr>
-        <w:t xml:space="preserve">como IA con 4 </w:t>
-      </w:r>
-      <w:proofErr w:type="spellStart"/>
-      <w:r>
-        <w:rPr>
-          <w:rFonts w:ascii="Arial" w:eastAsia="Arial" w:hAnsi="Arial" w:cs="Arial"/>
-          <w:sz w:val="24"/>
-          <w:szCs w:val="24"/>
-        </w:rPr>
-        <w:t>hs</w:t>
-      </w:r>
-      <w:proofErr w:type="spellEnd"/>
-      <w:r>
-        <w:rPr>
-          <w:rFonts w:ascii="Arial" w:eastAsia="Arial" w:hAnsi="Arial" w:cs="Arial"/>
-          <w:sz w:val="24"/>
-          <w:szCs w:val="24"/>
-        </w:rPr>
-        <w:t xml:space="preserve"> semanales por </w:t>
-      </w:r>
-      <w:proofErr w:type="spellStart"/>
-      <w:r>
-        <w:rPr>
-          <w:rFonts w:ascii="Arial" w:eastAsia="Arial" w:hAnsi="Arial" w:cs="Arial"/>
-          <w:sz w:val="24"/>
-          <w:szCs w:val="24"/>
-        </w:rPr>
-        <w:t>ResCD</w:t>
-      </w:r>
-      <w:proofErr w:type="spellEnd"/>
-      <w:r>
-        <w:rPr>
-          <w:rFonts w:ascii="Arial" w:eastAsia="Arial" w:hAnsi="Arial" w:cs="Arial"/>
-          <w:sz w:val="24"/>
-          <w:szCs w:val="24"/>
-        </w:rPr>
-        <w:t xml:space="preserve"> 0082/2016.</w:t>
-      </w:r>
-      <w:r>
-        <w:rPr>
-          <w:rFonts w:ascii="Arial" w:eastAsia="Arial" w:hAnsi="Arial" w:cs="Arial"/>
-          <w:sz w:val="24"/>
-          <w:szCs w:val="24"/>
-        </w:rPr>
-        <w:t xml:space="preserve"> Esta situación es modificada por </w:t>
-      </w:r>
-      <w:proofErr w:type="spellStart"/>
-      <w:r>
-        <w:rPr>
-          <w:rFonts w:ascii="Arial" w:eastAsia="Arial" w:hAnsi="Arial" w:cs="Arial"/>
-          <w:sz w:val="24"/>
-          <w:szCs w:val="24"/>
-        </w:rPr>
-        <w:t>ResCD</w:t>
-      </w:r>
-      <w:proofErr w:type="spellEnd"/>
-      <w:r>
-        <w:rPr>
-          <w:rFonts w:ascii="Arial" w:eastAsia="Arial" w:hAnsi="Arial" w:cs="Arial"/>
-          <w:sz w:val="24"/>
-          <w:szCs w:val="24"/>
-        </w:rPr>
-        <w:t xml:space="preserve"> 0014/2018 (</w:t>
-      </w:r>
-      <w:proofErr w:type="gramStart"/>
-      <w:r>
-        <w:rPr>
-          <w:rFonts w:ascii="Arial" w:eastAsia="Arial" w:hAnsi="Arial" w:cs="Arial"/>
-          <w:sz w:val="24"/>
-          <w:szCs w:val="24"/>
-        </w:rPr>
-        <w:t xml:space="preserve">ver </w:t>
-      </w:r>
-      <w:proofErr w:type="gramEnd"/>
+        <w:t>como IA con 4 hs semanales por ResCD 0082/2016.</w:t>
+      </w:r>
+      <w:r>
+        <w:rPr>
+          <w:rFonts w:ascii="Arial" w:eastAsia="Arial" w:hAnsi="Arial" w:cs="Arial"/>
+          <w:sz w:val="24"/>
+          <w:szCs w:val="24"/>
+        </w:rPr>
+        <w:t xml:space="preserve"> Esta situación es modificada por ResCD 0014/2018 (ver </w:t>
+      </w:r>
       <w:r>
         <w:rPr>
           <w:rFonts w:ascii="Arial" w:eastAsia="Arial" w:hAnsi="Arial" w:cs="Arial"/>
@@ -18126,44 +16646,16 @@
           <w:sz w:val="24"/>
           <w:szCs w:val="24"/>
         </w:rPr>
-        <w:t xml:space="preserve">pasa a ser BCIN con 12 </w:t>
-      </w:r>
-      <w:proofErr w:type="spellStart"/>
-      <w:r>
-        <w:rPr>
-          <w:rFonts w:ascii="Arial" w:eastAsia="Arial" w:hAnsi="Arial" w:cs="Arial"/>
-          <w:sz w:val="24"/>
-          <w:szCs w:val="24"/>
-        </w:rPr>
-        <w:t>hs</w:t>
-      </w:r>
-      <w:proofErr w:type="spellEnd"/>
-      <w:r>
-        <w:rPr>
-          <w:rFonts w:ascii="Arial" w:eastAsia="Arial" w:hAnsi="Arial" w:cs="Arial"/>
-          <w:sz w:val="24"/>
-          <w:szCs w:val="24"/>
-        </w:rPr>
-        <w:t xml:space="preserve"> </w:t>
-      </w:r>
-      <w:r>
-        <w:rPr>
-          <w:rFonts w:ascii="Arial" w:eastAsia="Arial" w:hAnsi="Arial" w:cs="Arial"/>
-          <w:sz w:val="24"/>
-          <w:szCs w:val="24"/>
-        </w:rPr>
-        <w:t xml:space="preserve">por </w:t>
-      </w:r>
-      <w:proofErr w:type="spellStart"/>
-      <w:r>
-        <w:rPr>
-          <w:rFonts w:ascii="Arial" w:eastAsia="Arial" w:hAnsi="Arial" w:cs="Arial"/>
-          <w:sz w:val="24"/>
-          <w:szCs w:val="24"/>
-        </w:rPr>
-        <w:t>ResCD</w:t>
-      </w:r>
-      <w:proofErr w:type="spellEnd"/>
+        <w:t xml:space="preserve">pasa a ser BCIN con 12 hs </w:t>
+      </w:r>
+      <w:r>
+        <w:rPr>
+          <w:rFonts w:ascii="Arial" w:eastAsia="Arial" w:hAnsi="Arial" w:cs="Arial"/>
+          <w:sz w:val="24"/>
+          <w:szCs w:val="24"/>
+        </w:rPr>
+        <w:t>por ResCD</w:t>
+      </w:r>
       <w:r>
         <w:rPr>
           <w:rFonts w:ascii="Arial" w:eastAsia="Arial" w:hAnsi="Arial" w:cs="Arial"/>
@@ -18202,18 +16694,8 @@
           <w:sz w:val="24"/>
           <w:szCs w:val="24"/>
         </w:rPr>
-        <w:t xml:space="preserve"> (</w:t>
-      </w:r>
-      <w:proofErr w:type="gramStart"/>
-      <w:r>
-        <w:rPr>
-          <w:rFonts w:ascii="Arial" w:eastAsia="Arial" w:hAnsi="Arial" w:cs="Arial"/>
-          <w:sz w:val="24"/>
-          <w:szCs w:val="24"/>
-        </w:rPr>
-        <w:t xml:space="preserve">ver </w:t>
-      </w:r>
-      <w:proofErr w:type="gramEnd"/>
+        <w:t xml:space="preserve"> (ver </w:t>
+      </w:r>
       <w:r>
         <w:rPr>
           <w:rFonts w:ascii="Arial" w:eastAsia="Arial" w:hAnsi="Arial" w:cs="Arial"/>
@@ -18396,25 +16878,7 @@
           <w:sz w:val="24"/>
           <w:szCs w:val="24"/>
         </w:rPr>
-        <w:t xml:space="preserve">por </w:t>
-      </w:r>
-      <w:proofErr w:type="spellStart"/>
-      <w:r>
-        <w:rPr>
-          <w:rFonts w:ascii="Arial" w:eastAsia="Arial" w:hAnsi="Arial" w:cs="Arial"/>
-          <w:sz w:val="24"/>
-          <w:szCs w:val="24"/>
-        </w:rPr>
-        <w:t>ResCD</w:t>
-      </w:r>
-      <w:proofErr w:type="spellEnd"/>
-      <w:r>
-        <w:rPr>
-          <w:rFonts w:ascii="Arial" w:eastAsia="Arial" w:hAnsi="Arial" w:cs="Arial"/>
-          <w:sz w:val="24"/>
-          <w:szCs w:val="24"/>
-        </w:rPr>
-        <w:t xml:space="preserve"> 0018/2019</w:t>
+        <w:t>por ResCD 0018/2019</w:t>
       </w:r>
     </w:p>
     <w:p>
@@ -18685,43 +17149,7 @@
           <w:sz w:val="24"/>
           <w:szCs w:val="24"/>
         </w:rPr>
-        <w:t xml:space="preserve">: Toda alta/baja/modificación en el proyecto y en sus integrantes deberá ser </w:t>
-      </w:r>
-      <w:proofErr w:type="gramStart"/>
-      <w:r>
-        <w:rPr>
-          <w:rFonts w:ascii="Arial" w:eastAsia="Arial" w:hAnsi="Arial" w:cs="Arial"/>
-          <w:sz w:val="24"/>
-          <w:szCs w:val="24"/>
-        </w:rPr>
-        <w:t>presentado</w:t>
-      </w:r>
-      <w:proofErr w:type="gramEnd"/>
-      <w:r>
-        <w:rPr>
-          <w:rFonts w:ascii="Arial" w:eastAsia="Arial" w:hAnsi="Arial" w:cs="Arial"/>
-          <w:sz w:val="24"/>
-          <w:szCs w:val="24"/>
-        </w:rPr>
-        <w:t xml:space="preserve"> para su aprobación en la </w:t>
-      </w:r>
-      <w:proofErr w:type="spellStart"/>
-      <w:r>
-        <w:rPr>
-          <w:rFonts w:ascii="Arial" w:eastAsia="Arial" w:hAnsi="Arial" w:cs="Arial"/>
-          <w:sz w:val="24"/>
-          <w:szCs w:val="24"/>
-        </w:rPr>
-        <w:t>SCyT</w:t>
-      </w:r>
-      <w:proofErr w:type="spellEnd"/>
-      <w:r>
-        <w:rPr>
-          <w:rFonts w:ascii="Arial" w:eastAsia="Arial" w:hAnsi="Arial" w:cs="Arial"/>
-          <w:sz w:val="24"/>
-          <w:szCs w:val="24"/>
-        </w:rPr>
-        <w:t xml:space="preserve"> con la correspondiente Resolución del CD/Resolución Decanal </w:t>
+        <w:t xml:space="preserve">: Toda alta/baja/modificación en el proyecto y en sus integrantes deberá ser presentado para su aprobación en la SCyT con la correspondiente Resolución del CD/Resolución Decanal </w:t>
       </w:r>
       <w:r>
         <w:rPr>
@@ -18730,19 +17158,8 @@
           <w:sz w:val="24"/>
           <w:szCs w:val="24"/>
         </w:rPr>
-        <w:t>ad-</w:t>
-      </w:r>
-      <w:proofErr w:type="spellStart"/>
-      <w:r>
-        <w:rPr>
-          <w:rFonts w:ascii="Arial" w:eastAsia="Arial" w:hAnsi="Arial" w:cs="Arial"/>
-          <w:i/>
-          <w:sz w:val="24"/>
-          <w:szCs w:val="24"/>
-        </w:rPr>
-        <w:t>referendum</w:t>
-      </w:r>
-      <w:proofErr w:type="spellEnd"/>
+        <w:t>ad-referendum</w:t>
+      </w:r>
       <w:r>
         <w:rPr>
           <w:rFonts w:ascii="Arial" w:eastAsia="Arial" w:hAnsi="Arial" w:cs="Arial"/>
@@ -19053,8 +17470,8 @@
           <w:szCs w:val="32"/>
         </w:rPr>
       </w:pPr>
-      <w:bookmarkStart w:id="89" w:name="_30j0zll" w:colFirst="0" w:colLast="0"/>
-      <w:bookmarkEnd w:id="89"/>
+      <w:bookmarkStart w:id="90" w:name="_30j0zll" w:colFirst="0" w:colLast="0"/>
+      <w:bookmarkEnd w:id="90"/>
     </w:p>
     <w:p>
       <w:pPr>
@@ -19089,7 +17506,7 @@
           <w:szCs w:val="28"/>
         </w:rPr>
       </w:pPr>
-      <w:bookmarkStart w:id="90" w:name="_Toc16103845"/>
+      <w:bookmarkStart w:id="91" w:name="_Toc16103845"/>
       <w:r>
         <w:rPr>
           <w:rFonts w:ascii="Trebuchet MS" w:eastAsia="Trebuchet MS" w:hAnsi="Trebuchet MS" w:cs="Trebuchet MS"/>
@@ -19100,7 +17517,7 @@
         </w:rPr>
         <w:t>Impresión de la Planilla 2.4</w:t>
       </w:r>
-      <w:bookmarkEnd w:id="90"/>
+      <w:bookmarkEnd w:id="91"/>
     </w:p>
     <w:p>
       <w:pPr>
@@ -19119,43 +17536,7 @@
           <w:sz w:val="24"/>
           <w:szCs w:val="24"/>
         </w:rPr>
-        <w:t xml:space="preserve">A partir de la convocatoria de septiembre 2017, la </w:t>
-      </w:r>
-      <w:proofErr w:type="spellStart"/>
-      <w:r>
-        <w:rPr>
-          <w:rFonts w:ascii="Arial" w:eastAsia="Arial" w:hAnsi="Arial" w:cs="Arial"/>
-          <w:sz w:val="24"/>
-          <w:szCs w:val="24"/>
-        </w:rPr>
-        <w:t>SCyT</w:t>
-      </w:r>
-      <w:proofErr w:type="spellEnd"/>
-      <w:r>
-        <w:rPr>
-          <w:rFonts w:ascii="Arial" w:eastAsia="Arial" w:hAnsi="Arial" w:cs="Arial"/>
-          <w:sz w:val="24"/>
-          <w:szCs w:val="24"/>
-        </w:rPr>
-        <w:t xml:space="preserve"> requerirá que las planillas 2.4 que figuren como Anexo de las Resoluciones de aval de Proyecto y de sus respectivas modificaciones, sean impresas a partir del sistema, el cual emitirá un archivo </w:t>
-      </w:r>
-      <w:proofErr w:type="spellStart"/>
-      <w:r>
-        <w:rPr>
-          <w:rFonts w:ascii="Arial" w:eastAsia="Arial" w:hAnsi="Arial" w:cs="Arial"/>
-          <w:sz w:val="24"/>
-          <w:szCs w:val="24"/>
-        </w:rPr>
-        <w:t>pdf</w:t>
-      </w:r>
-      <w:proofErr w:type="spellEnd"/>
-      <w:r>
-        <w:rPr>
-          <w:rFonts w:ascii="Arial" w:eastAsia="Arial" w:hAnsi="Arial" w:cs="Arial"/>
-          <w:sz w:val="24"/>
-          <w:szCs w:val="24"/>
-        </w:rPr>
-        <w:t xml:space="preserve"> con la planilla lista para la impresión  (contiene marca de agua, registro de la fecha y hora de generación).</w:t>
+        <w:t>A partir de la convocatoria de septiembre 2017, la SCyT requerirá que las planillas 2.4 que figuren como Anexo de las Resoluciones de aval de Proyecto y de sus respectivas modificaciones, sean impresas a partir del sistema, el cual emitirá un archivo pdf con la planilla lista para la impresión  (contiene marca de agua, registro de la fecha y hora de generación).</w:t>
       </w:r>
     </w:p>
     <w:p>
@@ -19183,7 +17564,7 @@
           <w:szCs w:val="28"/>
         </w:rPr>
       </w:pPr>
-      <w:bookmarkStart w:id="91" w:name="_Toc16103846"/>
+      <w:bookmarkStart w:id="92" w:name="_Toc16103846"/>
       <w:r>
         <w:rPr>
           <w:rFonts w:ascii="Trebuchet MS" w:eastAsia="Trebuchet MS" w:hAnsi="Trebuchet MS" w:cs="Trebuchet MS"/>
@@ -19202,7 +17583,7 @@
         </w:rPr>
         <w:t>Planilla 2.4 presentación inicial</w:t>
       </w:r>
-      <w:bookmarkEnd w:id="91"/>
+      <w:bookmarkEnd w:id="92"/>
     </w:p>
     <w:p>
       <w:pPr>
@@ -19442,8 +17823,6 @@
         </w:rPr>
         <w:t xml:space="preserve"> (Enviado) </w:t>
       </w:r>
-      <w:bookmarkStart w:id="92" w:name="_GoBack"/>
-      <w:bookmarkEnd w:id="92"/>
       <w:r>
         <w:rPr>
           <w:rFonts w:ascii="Arial" w:eastAsia="Arial" w:hAnsi="Arial" w:cs="Arial"/>
@@ -19859,25 +18238,7 @@
           <w:sz w:val="24"/>
           <w:szCs w:val="24"/>
         </w:rPr>
-        <w:t xml:space="preserve">para descargar el </w:t>
-      </w:r>
-      <w:proofErr w:type="spellStart"/>
-      <w:r>
-        <w:rPr>
-          <w:rFonts w:ascii="Arial" w:eastAsia="Arial" w:hAnsi="Arial" w:cs="Arial"/>
-          <w:sz w:val="24"/>
-          <w:szCs w:val="24"/>
-        </w:rPr>
-        <w:t>pdf</w:t>
-      </w:r>
-      <w:proofErr w:type="spellEnd"/>
-      <w:r>
-        <w:rPr>
-          <w:rFonts w:ascii="Arial" w:eastAsia="Arial" w:hAnsi="Arial" w:cs="Arial"/>
-          <w:sz w:val="24"/>
-          <w:szCs w:val="24"/>
-        </w:rPr>
-        <w:t>.</w:t>
+        <w:t>para descargar el pdf.</w:t>
       </w:r>
     </w:p>
     <w:p>
@@ -19909,61 +18270,7 @@
           <w:sz w:val="24"/>
           <w:szCs w:val="24"/>
         </w:rPr>
-        <w:t xml:space="preserve">Los registros disponibles para tildar en las 3 tablas serán los que aún no tengan el </w:t>
-      </w:r>
-      <w:proofErr w:type="spellStart"/>
-      <w:r>
-        <w:rPr>
-          <w:rFonts w:ascii="Arial" w:eastAsia="Arial" w:hAnsi="Arial" w:cs="Arial"/>
-          <w:sz w:val="24"/>
-          <w:szCs w:val="24"/>
-        </w:rPr>
-        <w:t>check</w:t>
-      </w:r>
-      <w:proofErr w:type="spellEnd"/>
-      <w:r>
-        <w:rPr>
-          <w:rFonts w:ascii="Arial" w:eastAsia="Arial" w:hAnsi="Arial" w:cs="Arial"/>
-          <w:sz w:val="24"/>
-          <w:szCs w:val="24"/>
-        </w:rPr>
-        <w:t xml:space="preserve"> de </w:t>
-      </w:r>
-      <w:proofErr w:type="spellStart"/>
-      <w:r>
-        <w:rPr>
-          <w:rFonts w:ascii="Arial" w:eastAsia="Arial" w:hAnsi="Arial" w:cs="Arial"/>
-          <w:sz w:val="24"/>
-          <w:szCs w:val="24"/>
-        </w:rPr>
-        <w:t>SCyT</w:t>
-      </w:r>
-      <w:proofErr w:type="spellEnd"/>
-      <w:r>
-        <w:rPr>
-          <w:rFonts w:ascii="Arial" w:eastAsia="Arial" w:hAnsi="Arial" w:cs="Arial"/>
-          <w:sz w:val="24"/>
-          <w:szCs w:val="24"/>
-        </w:rPr>
-        <w:t xml:space="preserve">, es decir, que estén pendientes del control por parte de </w:t>
-      </w:r>
-      <w:proofErr w:type="spellStart"/>
-      <w:r>
-        <w:rPr>
-          <w:rFonts w:ascii="Arial" w:eastAsia="Arial" w:hAnsi="Arial" w:cs="Arial"/>
-          <w:sz w:val="24"/>
-          <w:szCs w:val="24"/>
-        </w:rPr>
-        <w:t>SCyT</w:t>
-      </w:r>
-      <w:proofErr w:type="spellEnd"/>
-      <w:r>
-        <w:rPr>
-          <w:rFonts w:ascii="Arial" w:eastAsia="Arial" w:hAnsi="Arial" w:cs="Arial"/>
-          <w:sz w:val="24"/>
-          <w:szCs w:val="24"/>
-        </w:rPr>
-        <w:t>.</w:t>
+        <w:t>Los registros disponibles para tildar en las 3 tablas serán los que aún no tengan el check de SCyT, es decir, que estén pendientes del control por parte de SCyT.</w:t>
       </w:r>
     </w:p>
     <w:p/>
@@ -20243,19 +18550,8 @@
           <w:sz w:val="24"/>
           <w:szCs w:val="24"/>
         </w:rPr>
-        <w:t xml:space="preserve">Campo completado por </w:t>
-      </w:r>
-      <w:proofErr w:type="spellStart"/>
-      <w:r>
-        <w:rPr>
-          <w:rFonts w:ascii="Arial" w:hAnsi="Arial" w:cs="Arial"/>
-          <w:color w:val="FF0000"/>
-          <w:sz w:val="24"/>
-          <w:szCs w:val="24"/>
-        </w:rPr>
-        <w:t>SCyT</w:t>
-      </w:r>
-      <w:proofErr w:type="spellEnd"/>
+        <w:t>Campo completado por SCyT</w:t>
+      </w:r>
       <w:r>
         <w:rPr>
           <w:rFonts w:ascii="Arial" w:hAnsi="Arial" w:cs="Arial"/>
@@ -20335,18 +18631,8 @@
           <w:sz w:val="24"/>
           <w:szCs w:val="24"/>
         </w:rPr>
-        <w:t xml:space="preserve">A (Aprobado): el viático ha sido aprobado por </w:t>
-      </w:r>
-      <w:proofErr w:type="spellStart"/>
-      <w:r>
-        <w:rPr>
-          <w:rFonts w:ascii="Arial" w:eastAsia="Arial" w:hAnsi="Arial" w:cs="Arial"/>
-          <w:sz w:val="24"/>
-          <w:szCs w:val="24"/>
-        </w:rPr>
-        <w:t>SCyT</w:t>
-      </w:r>
-      <w:proofErr w:type="spellEnd"/>
+        <w:t>A (Aprobado): el viático ha sido aprobado por SCyT</w:t>
+      </w:r>
     </w:p>
     <w:p>
       <w:pPr>
@@ -20377,18 +18663,8 @@
           <w:sz w:val="24"/>
           <w:szCs w:val="24"/>
         </w:rPr>
-        <w:t xml:space="preserve">R (Rechazado) : el viático ha sido rechazado por </w:t>
-      </w:r>
-      <w:proofErr w:type="spellStart"/>
-      <w:r>
-        <w:rPr>
-          <w:rFonts w:ascii="Arial" w:eastAsia="Arial" w:hAnsi="Arial" w:cs="Arial"/>
-          <w:sz w:val="24"/>
-          <w:szCs w:val="24"/>
-        </w:rPr>
-        <w:t>SCyT</w:t>
-      </w:r>
-      <w:proofErr w:type="spellEnd"/>
+        <w:t>R (Rechazado) : el viático ha sido rechazado por SCyT</w:t>
+      </w:r>
     </w:p>
     <w:p>
       <w:pPr>
@@ -20419,18 +18695,8 @@
           <w:sz w:val="24"/>
           <w:szCs w:val="24"/>
         </w:rPr>
-        <w:t xml:space="preserve">E (Entregado): el viático ha sido entregado en </w:t>
-      </w:r>
-      <w:proofErr w:type="spellStart"/>
-      <w:r>
-        <w:rPr>
-          <w:rFonts w:ascii="Arial" w:eastAsia="Arial" w:hAnsi="Arial" w:cs="Arial"/>
-          <w:sz w:val="24"/>
-          <w:szCs w:val="24"/>
-        </w:rPr>
-        <w:t>SCyT</w:t>
-      </w:r>
-      <w:proofErr w:type="spellEnd"/>
+        <w:t>E (Entregado): el viático ha sido entregado en SCyT</w:t>
+      </w:r>
     </w:p>
     <w:p>
       <w:pPr>
@@ -20474,19 +18740,8 @@
           <w:sz w:val="24"/>
           <w:szCs w:val="24"/>
         </w:rPr>
-        <w:t xml:space="preserve">Campo completado por </w:t>
-      </w:r>
-      <w:proofErr w:type="spellStart"/>
-      <w:r>
-        <w:rPr>
-          <w:rFonts w:ascii="Arial" w:hAnsi="Arial" w:cs="Arial"/>
-          <w:color w:val="FF0000"/>
-          <w:sz w:val="24"/>
-          <w:szCs w:val="24"/>
-        </w:rPr>
-        <w:t>SCyT</w:t>
-      </w:r>
-      <w:proofErr w:type="spellEnd"/>
+        <w:t>Campo completado por SCyT</w:t>
+      </w:r>
       <w:r>
         <w:rPr>
           <w:rFonts w:ascii="Arial" w:hAnsi="Arial" w:cs="Arial"/>
@@ -20556,19 +18811,8 @@
           <w:sz w:val="24"/>
           <w:szCs w:val="24"/>
         </w:rPr>
-        <w:t xml:space="preserve">Campo completado por </w:t>
-      </w:r>
-      <w:proofErr w:type="spellStart"/>
-      <w:r>
-        <w:rPr>
-          <w:rFonts w:ascii="Arial" w:hAnsi="Arial" w:cs="Arial"/>
-          <w:color w:val="FF0000"/>
-          <w:sz w:val="24"/>
-          <w:szCs w:val="24"/>
-        </w:rPr>
-        <w:t>SCyT</w:t>
-      </w:r>
-      <w:proofErr w:type="spellEnd"/>
+        <w:t>Campo completado por SCyT</w:t>
+      </w:r>
       <w:r>
         <w:rPr>
           <w:rFonts w:ascii="Arial" w:hAnsi="Arial" w:cs="Arial"/>
@@ -20631,6 +18875,14 @@
         </w:rPr>
         <w:t xml:space="preserve">Seleccionar al integrante del PI que está solicitando el viático. </w:t>
       </w:r>
+      <w:r>
+        <w:rPr>
+          <w:rFonts w:ascii="Arial" w:hAnsi="Arial" w:cs="Arial"/>
+          <w:sz w:val="24"/>
+          <w:szCs w:val="24"/>
+        </w:rPr>
+        <w:t>En el desplegable aparecerá el listado de los integrantes (docentes o no) que estén actualmente participando del proyecto y que además tengan el check de SCyT.</w:t>
+      </w:r>
     </w:p>
     <w:p>
       <w:pPr>
@@ -20782,19 +19034,8 @@
           <w:sz w:val="24"/>
           <w:szCs w:val="24"/>
         </w:rPr>
-        <w:t xml:space="preserve">Campo completado por </w:t>
-      </w:r>
-      <w:proofErr w:type="spellStart"/>
-      <w:r>
-        <w:rPr>
-          <w:rFonts w:ascii="Arial" w:hAnsi="Arial" w:cs="Arial"/>
-          <w:color w:val="FF0000"/>
-          <w:sz w:val="24"/>
-          <w:szCs w:val="24"/>
-        </w:rPr>
-        <w:t>SCyT</w:t>
-      </w:r>
-      <w:proofErr w:type="spellEnd"/>
+        <w:t>Campo completado por SCyT</w:t>
+      </w:r>
       <w:r>
         <w:rPr>
           <w:rFonts w:ascii="Arial" w:hAnsi="Arial" w:cs="Arial"/>
@@ -21026,35 +19267,16 @@
           <w:sz w:val="24"/>
           <w:szCs w:val="24"/>
         </w:rPr>
-        <w:t>CANTIDAD DE DÍAS</w:t>
-      </w:r>
-      <w:proofErr w:type="gramStart"/>
+        <w:lastRenderedPageBreak/>
+        <w:t xml:space="preserve">CANTIDAD DE DÍAS: </w:t>
+      </w:r>
       <w:r>
         <w:rPr>
           <w:rFonts w:ascii="Arial" w:hAnsi="Arial" w:cs="Arial"/>
-          <w:b/>
-          <w:bCs/>
-          <w:sz w:val="24"/>
-          <w:szCs w:val="24"/>
-        </w:rPr>
-        <w:t xml:space="preserve">: </w:t>
-      </w:r>
-      <w:r>
-        <w:rPr>
-          <w:rFonts w:ascii="Arial" w:hAnsi="Arial" w:cs="Arial"/>
-          <w:sz w:val="24"/>
-          <w:szCs w:val="24"/>
-        </w:rPr>
-        <w:t xml:space="preserve"> Hasta</w:t>
-      </w:r>
-      <w:proofErr w:type="gramEnd"/>
-      <w:r>
-        <w:rPr>
-          <w:rFonts w:ascii="Arial" w:hAnsi="Arial" w:cs="Arial"/>
-          <w:sz w:val="24"/>
-          <w:szCs w:val="24"/>
-        </w:rPr>
-        <w:t xml:space="preserve"> Cinco (5) días para actividades nacionales y hasta Siete (7) días para actividades fuera del país.</w:t>
+          <w:sz w:val="24"/>
+          <w:szCs w:val="24"/>
+        </w:rPr>
+        <w:t xml:space="preserve"> Hasta Cinco (5) días para actividades nacionales y hasta Siete (7) días para actividades fuera del país.</w:t>
       </w:r>
     </w:p>
     <w:p>
@@ -21079,7 +19301,6 @@
           <w:sz w:val="24"/>
           <w:szCs w:val="24"/>
         </w:rPr>
-        <w:lastRenderedPageBreak/>
         <w:t xml:space="preserve">OBSERVACIONES </w:t>
       </w:r>
       <w:r>
@@ -21097,44 +19318,15 @@
           <w:sz w:val="24"/>
           <w:szCs w:val="24"/>
         </w:rPr>
-        <w:t xml:space="preserve">Campo completado por </w:t>
-      </w:r>
-      <w:proofErr w:type="spellStart"/>
+        <w:t>Campo completado por SCyT</w:t>
+      </w:r>
       <w:r>
         <w:rPr>
           <w:rFonts w:ascii="Arial" w:hAnsi="Arial" w:cs="Arial"/>
-          <w:color w:val="FF0000"/>
-          <w:sz w:val="24"/>
-          <w:szCs w:val="24"/>
-        </w:rPr>
-        <w:t>SCyT</w:t>
-      </w:r>
-      <w:proofErr w:type="spellEnd"/>
-      <w:r>
-        <w:rPr>
-          <w:rFonts w:ascii="Arial" w:hAnsi="Arial" w:cs="Arial"/>
-          <w:sz w:val="24"/>
-          <w:szCs w:val="24"/>
-        </w:rPr>
-        <w:t xml:space="preserve">): observación indicativa ingresada por </w:t>
-      </w:r>
-      <w:proofErr w:type="spellStart"/>
-      <w:r>
-        <w:rPr>
-          <w:rFonts w:ascii="Arial" w:hAnsi="Arial" w:cs="Arial"/>
-          <w:sz w:val="24"/>
-          <w:szCs w:val="24"/>
-        </w:rPr>
-        <w:t>SCyT</w:t>
-      </w:r>
-      <w:proofErr w:type="spellEnd"/>
-      <w:r>
-        <w:rPr>
-          <w:rFonts w:ascii="Arial" w:hAnsi="Arial" w:cs="Arial"/>
-          <w:sz w:val="24"/>
-          <w:szCs w:val="24"/>
-        </w:rPr>
-        <w:t>.</w:t>
+          <w:sz w:val="24"/>
+          <w:szCs w:val="24"/>
+        </w:rPr>
+        <w:t>): observación indicativa ingresada por SCyT.</w:t>
       </w:r>
     </w:p>
     <w:p>
@@ -21310,51 +19502,15 @@
           <w:sz w:val="24"/>
           <w:szCs w:val="24"/>
         </w:rPr>
-        <w:t xml:space="preserve">A partir de aquí la </w:t>
-      </w:r>
-      <w:proofErr w:type="spellStart"/>
-      <w:r>
-        <w:rPr>
-          <w:rFonts w:ascii="Arial" w:eastAsia="Arial" w:hAnsi="Arial" w:cs="Arial"/>
-          <w:sz w:val="24"/>
-          <w:szCs w:val="24"/>
-        </w:rPr>
-        <w:t>SCyT</w:t>
-      </w:r>
-      <w:proofErr w:type="spellEnd"/>
-      <w:r>
-        <w:rPr>
-          <w:rFonts w:ascii="Arial" w:eastAsia="Arial" w:hAnsi="Arial" w:cs="Arial"/>
-          <w:sz w:val="24"/>
-          <w:szCs w:val="24"/>
-        </w:rPr>
-        <w:t xml:space="preserve"> puede aprobarlo o rechazarlo. </w:t>
-      </w:r>
-      <w:r>
-        <w:rPr>
-          <w:rFonts w:ascii="Arial" w:eastAsia="Arial" w:hAnsi="Arial" w:cs="Arial"/>
-          <w:sz w:val="24"/>
-          <w:szCs w:val="24"/>
-        </w:rPr>
-        <w:t xml:space="preserve">Una vez que el viático ha sido aprobado por </w:t>
-      </w:r>
-      <w:proofErr w:type="spellStart"/>
-      <w:r>
-        <w:rPr>
-          <w:rFonts w:ascii="Arial" w:eastAsia="Arial" w:hAnsi="Arial" w:cs="Arial"/>
-          <w:sz w:val="24"/>
-          <w:szCs w:val="24"/>
-        </w:rPr>
-        <w:t>SCyT</w:t>
-      </w:r>
-      <w:proofErr w:type="spellEnd"/>
-      <w:r>
-        <w:rPr>
-          <w:rFonts w:ascii="Arial" w:eastAsia="Arial" w:hAnsi="Arial" w:cs="Arial"/>
-          <w:sz w:val="24"/>
-          <w:szCs w:val="24"/>
-        </w:rPr>
-        <w:t xml:space="preserve"> el mismo no podrá ser modificado ni eliminado por parte de la UA.</w:t>
+        <w:t xml:space="preserve">A partir de aquí la SCyT puede aprobarlo o rechazarlo. </w:t>
+      </w:r>
+      <w:r>
+        <w:rPr>
+          <w:rFonts w:ascii="Arial" w:eastAsia="Arial" w:hAnsi="Arial" w:cs="Arial"/>
+          <w:sz w:val="24"/>
+          <w:szCs w:val="24"/>
+        </w:rPr>
+        <w:t>Una vez que el viático ha sido aprobado por SCyT el mismo no podrá ser modificado ni eliminado por parte de la UA.</w:t>
       </w:r>
       <w:r>
         <w:rPr>
@@ -21379,25 +19535,7 @@
           <w:sz w:val="24"/>
           <w:szCs w:val="24"/>
         </w:rPr>
-        <w:t xml:space="preserve">Un viático aprobado habilita un botón que permite imprimir la Planilla de Viáticos correspondiente para ser </w:t>
-      </w:r>
-      <w:proofErr w:type="gramStart"/>
-      <w:r>
-        <w:rPr>
-          <w:rFonts w:ascii="Arial" w:eastAsia="Arial" w:hAnsi="Arial" w:cs="Arial"/>
-          <w:sz w:val="24"/>
-          <w:szCs w:val="24"/>
-        </w:rPr>
-        <w:t>tramitado</w:t>
-      </w:r>
-      <w:proofErr w:type="gramEnd"/>
-      <w:r>
-        <w:rPr>
-          <w:rFonts w:ascii="Arial" w:eastAsia="Arial" w:hAnsi="Arial" w:cs="Arial"/>
-          <w:sz w:val="24"/>
-          <w:szCs w:val="24"/>
-        </w:rPr>
-        <w:t xml:space="preserve"> o liquidado</w:t>
+        <w:t>Un viático aprobado habilita un botón que permite imprimir la Planilla de Viáticos correspondiente para ser tramitado o liquidado</w:t>
       </w:r>
     </w:p>
     <w:p>
@@ -21423,43 +19561,7 @@
           <w:sz w:val="24"/>
           <w:szCs w:val="24"/>
         </w:rPr>
-        <w:t xml:space="preserve"> el viático es aprobado por </w:t>
-      </w:r>
-      <w:proofErr w:type="spellStart"/>
-      <w:r>
-        <w:rPr>
-          <w:rFonts w:ascii="Arial" w:eastAsia="Arial" w:hAnsi="Arial" w:cs="Arial"/>
-          <w:sz w:val="24"/>
-          <w:szCs w:val="24"/>
-        </w:rPr>
-        <w:t>SCyT</w:t>
-      </w:r>
-      <w:proofErr w:type="spellEnd"/>
-      <w:r>
-        <w:rPr>
-          <w:rFonts w:ascii="Arial" w:eastAsia="Arial" w:hAnsi="Arial" w:cs="Arial"/>
-          <w:sz w:val="24"/>
-          <w:szCs w:val="24"/>
-        </w:rPr>
-        <w:t xml:space="preserve">, el sistema permitirá imprimir la Planilla de Viáticos correspondiente para ser </w:t>
-      </w:r>
-      <w:proofErr w:type="gramStart"/>
-      <w:r>
-        <w:rPr>
-          <w:rFonts w:ascii="Arial" w:eastAsia="Arial" w:hAnsi="Arial" w:cs="Arial"/>
-          <w:sz w:val="24"/>
-          <w:szCs w:val="24"/>
-        </w:rPr>
-        <w:t>tramitado</w:t>
-      </w:r>
-      <w:proofErr w:type="gramEnd"/>
-      <w:r>
-        <w:rPr>
-          <w:rFonts w:ascii="Arial" w:eastAsia="Arial" w:hAnsi="Arial" w:cs="Arial"/>
-          <w:sz w:val="24"/>
-          <w:szCs w:val="24"/>
-        </w:rPr>
-        <w:t xml:space="preserve"> o liquidado. El botón para imprimir dicha planilla aparece cuando si picha el </w:t>
+        <w:t xml:space="preserve"> el viático es aprobado por SCyT, el sistema permitirá imprimir la Planilla de Viáticos correspondiente para ser tramitado o liquidado. El botón para imprimir dicha planilla aparece cuando si picha el </w:t>
       </w:r>
       <w:r>
         <w:rPr>
@@ -21611,25 +19713,7 @@
           <w:sz w:val="24"/>
           <w:szCs w:val="24"/>
         </w:rPr>
-        <w:t xml:space="preserve">Cuando la planilla es entregada en </w:t>
-      </w:r>
-      <w:proofErr w:type="spellStart"/>
-      <w:r>
-        <w:rPr>
-          <w:rFonts w:ascii="Arial" w:eastAsia="Arial" w:hAnsi="Arial" w:cs="Arial"/>
-          <w:sz w:val="24"/>
-          <w:szCs w:val="24"/>
-        </w:rPr>
-        <w:t>SCyT</w:t>
-      </w:r>
-      <w:proofErr w:type="spellEnd"/>
-      <w:r>
-        <w:rPr>
-          <w:rFonts w:ascii="Arial" w:eastAsia="Arial" w:hAnsi="Arial" w:cs="Arial"/>
-          <w:sz w:val="24"/>
-          <w:szCs w:val="24"/>
-        </w:rPr>
-        <w:t xml:space="preserve"> el estado del viático debe pasar a ser </w:t>
+        <w:t xml:space="preserve">Cuando la planilla es entregada en SCyT el estado del viático debe pasar a ser </w:t>
       </w:r>
       <w:r>
         <w:rPr>
@@ -21726,7 +19810,16 @@
           <w:sz w:val="24"/>
           <w:szCs w:val="24"/>
         </w:rPr>
-        <w:t>en que el mismo es ingresado al sistema.</w:t>
+        <w:t xml:space="preserve">en que el mismo es </w:t>
+      </w:r>
+      <w:r>
+        <w:rPr>
+          <w:rFonts w:ascii="Arial" w:hAnsi="Arial" w:cs="Arial"/>
+          <w:sz w:val="24"/>
+          <w:szCs w:val="24"/>
+        </w:rPr>
+        <w:lastRenderedPageBreak/>
+        <w:t>ingresado al sistema.</w:t>
       </w:r>
     </w:p>
     <w:p>
@@ -21752,7 +19845,6 @@
           <w:rFonts w:ascii="Arial" w:eastAsia="Arial" w:hAnsi="Arial" w:cs="Arial"/>
           <w:noProof/>
         </w:rPr>
-        <w:lastRenderedPageBreak/>
         <w:drawing>
           <wp:inline distT="0" distB="0" distL="0" distR="0" wp14:anchorId="51979B35" wp14:editId="402A161F">
             <wp:extent cx="5391150" cy="1924050"/>
@@ -21950,7 +20042,17 @@
           <w:sz w:val="24"/>
           <w:szCs w:val="24"/>
         </w:rPr>
-        <w:t>Los viáticos solo pueden ser ingresados si el proyecto está en estado Activo.</w:t>
+        <w:t>Los viáticos só</w:t>
+      </w:r>
+      <w:r>
+        <w:rPr>
+          <w:rFonts w:ascii="Arial" w:eastAsia="Arial" w:hAnsi="Arial" w:cs="Arial"/>
+          <w:i/>
+          <w:color w:val="943634"/>
+          <w:sz w:val="24"/>
+          <w:szCs w:val="24"/>
+        </w:rPr>
+        <w:t>lo pueden ser ingresados si el proyecto está en estado Activo.</w:t>
       </w:r>
     </w:p>
     <w:p>
@@ -22086,10 +20188,15 @@
           <w:sz w:val="36"/>
           <w:szCs w:val="36"/>
         </w:rPr>
-        <w:t>Subsidios (</w:t>
-      </w:r>
-      <w:proofErr w:type="spellStart"/>
-      <w:r>
+        <w:t>Subsidios (SCyT tendrá habilitada la carga y actualización de los mismos)</w:t>
+      </w:r>
+      <w:bookmarkEnd w:id="96"/>
+    </w:p>
+    <w:p>
+      <w:pPr>
+        <w:widowControl w:val="0"/>
+        <w:spacing w:after="0"/>
+        <w:jc w:val="both"/>
         <w:rPr>
           <w:rFonts w:ascii="Trebuchet MS" w:eastAsia="Trebuchet MS" w:hAnsi="Trebuchet MS" w:cs="Trebuchet MS"/>
           <w:b/>
@@ -22097,20 +20204,7 @@
           <w:sz w:val="36"/>
           <w:szCs w:val="36"/>
         </w:rPr>
-        <w:t>SCyT</w:t>
-      </w:r>
-      <w:proofErr w:type="spellEnd"/>
-      <w:r>
-        <w:rPr>
-          <w:rFonts w:ascii="Trebuchet MS" w:eastAsia="Trebuchet MS" w:hAnsi="Trebuchet MS" w:cs="Trebuchet MS"/>
-          <w:b/>
-          <w:color w:val="943634"/>
-          <w:sz w:val="36"/>
-          <w:szCs w:val="36"/>
-        </w:rPr>
-        <w:t xml:space="preserve"> tendrá habilitada la carga y actualización de los mismos)</w:t>
-      </w:r>
-      <w:bookmarkEnd w:id="96"/>
+      </w:pPr>
     </w:p>
     <w:p>
       <w:pPr>
@@ -22118,13 +20212,24 @@
         <w:spacing w:after="0"/>
         <w:jc w:val="both"/>
         <w:rPr>
-          <w:rFonts w:ascii="Trebuchet MS" w:eastAsia="Trebuchet MS" w:hAnsi="Trebuchet MS" w:cs="Trebuchet MS"/>
-          <w:b/>
-          <w:color w:val="943634"/>
-          <w:sz w:val="36"/>
-          <w:szCs w:val="36"/>
-        </w:rPr>
-      </w:pPr>
+          <w:rFonts w:ascii="Arial" w:eastAsia="Arial" w:hAnsi="Arial" w:cs="Arial"/>
+          <w:sz w:val="24"/>
+        </w:rPr>
+      </w:pPr>
+      <w:r>
+        <w:rPr>
+          <w:rFonts w:ascii="Arial" w:eastAsia="Arial" w:hAnsi="Arial" w:cs="Arial"/>
+          <w:sz w:val="24"/>
+        </w:rPr>
+        <w:t>Una vez que el proyecto se activa</w:t>
+      </w:r>
+      <w:r>
+        <w:rPr>
+          <w:rFonts w:ascii="Arial" w:eastAsia="Arial" w:hAnsi="Arial" w:cs="Arial"/>
+          <w:sz w:val="24"/>
+        </w:rPr>
+        <w:t>, se habilita la pestaña Subsidios.</w:t>
+      </w:r>
     </w:p>
     <w:p>
       <w:pPr>
@@ -22141,14 +20246,7 @@
           <w:rFonts w:ascii="Arial" w:eastAsia="Arial" w:hAnsi="Arial" w:cs="Arial"/>
           <w:sz w:val="24"/>
         </w:rPr>
-        <w:t>Una vez que el proyecto se activa</w:t>
-      </w:r>
-      <w:r>
-        <w:rPr>
-          <w:rFonts w:ascii="Arial" w:eastAsia="Arial" w:hAnsi="Arial" w:cs="Arial"/>
-          <w:sz w:val="24"/>
-        </w:rPr>
-        <w:t>, se habilita la pestaña Subsidios.</w:t>
+        <w:t>En caso de no tener subsidios cargados la pantalla aparecerá sin datos.</w:t>
       </w:r>
     </w:p>
     <w:p>
@@ -22166,41 +20264,7 @@
           <w:rFonts w:ascii="Arial" w:eastAsia="Arial" w:hAnsi="Arial" w:cs="Arial"/>
           <w:sz w:val="24"/>
         </w:rPr>
-        <w:t>En caso de no tener subsidios cargados la pantalla aparecerá sin datos.</w:t>
-      </w:r>
-    </w:p>
-    <w:p>
-      <w:pPr>
-        <w:widowControl w:val="0"/>
-        <w:spacing w:after="0"/>
-        <w:jc w:val="both"/>
-        <w:rPr>
-          <w:rFonts w:ascii="Arial" w:eastAsia="Arial" w:hAnsi="Arial" w:cs="Arial"/>
-          <w:sz w:val="24"/>
-        </w:rPr>
-      </w:pPr>
-      <w:r>
-        <w:rPr>
-          <w:rFonts w:ascii="Arial" w:eastAsia="Arial" w:hAnsi="Arial" w:cs="Arial"/>
-          <w:sz w:val="24"/>
-        </w:rPr>
-        <w:t xml:space="preserve">Para ingresar un nuevo subsidio deberá hacer </w:t>
-      </w:r>
-      <w:proofErr w:type="spellStart"/>
-      <w:r>
-        <w:rPr>
-          <w:rFonts w:ascii="Arial" w:eastAsia="Arial" w:hAnsi="Arial" w:cs="Arial"/>
-          <w:sz w:val="24"/>
-        </w:rPr>
-        <w:t>click</w:t>
-      </w:r>
-      <w:proofErr w:type="spellEnd"/>
-      <w:r>
-        <w:rPr>
-          <w:rFonts w:ascii="Arial" w:eastAsia="Arial" w:hAnsi="Arial" w:cs="Arial"/>
-          <w:sz w:val="24"/>
-        </w:rPr>
-        <w:t xml:space="preserve"> en el botón Agregar ubicado en el margen superior derecho.</w:t>
+        <w:t>Para ingresar un nuevo subsidio deberá hacer click en el botón Agregar ubicado en el margen superior derecho.</w:t>
       </w:r>
     </w:p>
     <w:p>
@@ -22379,6 +20443,7 @@
           <w:rFonts w:ascii="Arial" w:eastAsia="Arial" w:hAnsi="Arial" w:cs="Arial"/>
           <w:sz w:val="24"/>
         </w:rPr>
+        <w:lastRenderedPageBreak/>
         <w:t>R (Rendido): corresponde al subsidio que ha sido rendido</w:t>
       </w:r>
     </w:p>
@@ -22408,15 +20473,7 @@
           <w:rFonts w:ascii="Arial" w:eastAsia="Arial" w:hAnsi="Arial" w:cs="Arial"/>
           <w:sz w:val="24"/>
         </w:rPr>
-        <w:t xml:space="preserve">V (Vencido): corresponde al subsidio que ha sido pagado y han </w:t>
-      </w:r>
-      <w:r>
-        <w:rPr>
-          <w:rFonts w:ascii="Arial" w:eastAsia="Arial" w:hAnsi="Arial" w:cs="Arial"/>
-          <w:sz w:val="24"/>
-        </w:rPr>
-        <w:lastRenderedPageBreak/>
-        <w:t>pasado más de 13 meses de la fecha de pago sin haber sido rendido</w:t>
+        <w:t>V (Vencido): corresponde al subsidio que ha sido pagado y han pasado más de 13 meses de la fecha de pago sin haber sido rendido</w:t>
       </w:r>
     </w:p>
     <w:p>
@@ -22683,23 +20740,7 @@
           <w:rFonts w:ascii="Arial" w:eastAsia="Arial" w:hAnsi="Arial" w:cs="Arial"/>
           <w:sz w:val="24"/>
         </w:rPr>
-        <w:t xml:space="preserve"> Tesorería de la </w:t>
-      </w:r>
-      <w:proofErr w:type="spellStart"/>
-      <w:r>
-        <w:rPr>
-          <w:rFonts w:ascii="Arial" w:eastAsia="Arial" w:hAnsi="Arial" w:cs="Arial"/>
-          <w:sz w:val="24"/>
-        </w:rPr>
-        <w:t>Unco</w:t>
-      </w:r>
-      <w:proofErr w:type="spellEnd"/>
-      <w:r>
-        <w:rPr>
-          <w:rFonts w:ascii="Arial" w:eastAsia="Arial" w:hAnsi="Arial" w:cs="Arial"/>
-          <w:sz w:val="24"/>
-        </w:rPr>
-        <w:t xml:space="preserve"> realiza el pago</w:t>
+        <w:t xml:space="preserve"> Tesorería de la Unco realiza el pago</w:t>
       </w:r>
       <w:r>
         <w:rPr>
@@ -22738,21 +20779,12 @@
         </w:rPr>
         <w:t>Fecha rendición</w:t>
       </w:r>
-      <w:proofErr w:type="gramStart"/>
-      <w:r>
-        <w:rPr>
-          <w:rFonts w:ascii="Arial" w:eastAsia="Arial" w:hAnsi="Arial" w:cs="Arial"/>
-          <w:sz w:val="24"/>
-        </w:rPr>
-        <w:t>:  fecha</w:t>
-      </w:r>
-      <w:proofErr w:type="gramEnd"/>
-      <w:r>
-        <w:rPr>
-          <w:rFonts w:ascii="Arial" w:eastAsia="Arial" w:hAnsi="Arial" w:cs="Arial"/>
-          <w:sz w:val="24"/>
-        </w:rPr>
-        <w:t xml:space="preserve"> límite hasta la que se puede rendir el subsidio (se ingresa la fecha correspondiente a 13 meses desde la fecha de pago). </w:t>
+      <w:r>
+        <w:rPr>
+          <w:rFonts w:ascii="Arial" w:eastAsia="Arial" w:hAnsi="Arial" w:cs="Arial"/>
+          <w:sz w:val="24"/>
+        </w:rPr>
+        <w:t xml:space="preserve">:  fecha límite hasta la que se puede rendir el subsidio (se ingresa la fecha correspondiente a 13 meses desde la fecha de pago). </w:t>
       </w:r>
     </w:p>
     <w:p>
@@ -22985,7 +21017,6 @@
         </w:rPr>
         <w:t xml:space="preserve">8.1 </w:t>
       </w:r>
-      <w:proofErr w:type="spellStart"/>
       <w:r>
         <w:rPr>
           <w:rFonts w:ascii="Trebuchet MS" w:eastAsia="Trebuchet MS" w:hAnsi="Trebuchet MS" w:cs="Trebuchet MS"/>
@@ -23029,17 +21060,7 @@
           <w:sz w:val="28"/>
           <w:szCs w:val="28"/>
         </w:rPr>
-        <w:t>Ver</w:t>
-      </w:r>
-      <w:proofErr w:type="spellEnd"/>
-      <w:r>
-        <w:rPr>
-          <w:rFonts w:ascii="Trebuchet MS" w:eastAsia="Trebuchet MS" w:hAnsi="Trebuchet MS" w:cs="Trebuchet MS"/>
-          <w:color w:val="943634"/>
-          <w:sz w:val="28"/>
-          <w:szCs w:val="28"/>
-        </w:rPr>
-        <w:t xml:space="preserve"> Proyectos de Investigación</w:t>
+        <w:t>Ver Proyectos de Investigación</w:t>
       </w:r>
       <w:bookmarkEnd w:id="98"/>
     </w:p>
@@ -23111,7 +21132,6 @@
         </w:rPr>
         <w:t xml:space="preserve">8.2 </w:t>
       </w:r>
-      <w:proofErr w:type="spellStart"/>
       <w:r>
         <w:rPr>
           <w:rFonts w:ascii="Trebuchet MS" w:eastAsia="Trebuchet MS" w:hAnsi="Trebuchet MS" w:cs="Trebuchet MS"/>
@@ -23155,17 +21175,7 @@
           <w:sz w:val="28"/>
           <w:szCs w:val="28"/>
         </w:rPr>
-        <w:t>Ver</w:t>
-      </w:r>
-      <w:proofErr w:type="spellEnd"/>
-      <w:r>
-        <w:rPr>
-          <w:rFonts w:ascii="Trebuchet MS" w:eastAsia="Trebuchet MS" w:hAnsi="Trebuchet MS" w:cs="Trebuchet MS"/>
-          <w:color w:val="943634"/>
-          <w:sz w:val="28"/>
-          <w:szCs w:val="28"/>
-        </w:rPr>
-        <w:t xml:space="preserve"> Participantes</w:t>
+        <w:t>Ver Participantes</w:t>
       </w:r>
       <w:bookmarkEnd w:id="99"/>
     </w:p>
@@ -23281,9 +21291,9 @@
           <w:sz w:val="28"/>
           <w:szCs w:val="28"/>
         </w:rPr>
+        <w:lastRenderedPageBreak/>
         <w:t xml:space="preserve">8.3 </w:t>
       </w:r>
-      <w:proofErr w:type="spellStart"/>
       <w:r>
         <w:rPr>
           <w:rFonts w:ascii="Trebuchet MS" w:eastAsia="Trebuchet MS" w:hAnsi="Trebuchet MS" w:cs="Trebuchet MS"/>
@@ -23327,17 +21337,7 @@
           <w:sz w:val="28"/>
           <w:szCs w:val="28"/>
         </w:rPr>
-        <w:t>Ver</w:t>
-      </w:r>
-      <w:proofErr w:type="spellEnd"/>
-      <w:r>
-        <w:rPr>
-          <w:rFonts w:ascii="Trebuchet MS" w:eastAsia="Trebuchet MS" w:hAnsi="Trebuchet MS" w:cs="Trebuchet MS"/>
-          <w:color w:val="943634"/>
-          <w:sz w:val="28"/>
-          <w:szCs w:val="28"/>
-        </w:rPr>
-        <w:t xml:space="preserve"> Participantes Proyectos Externos</w:t>
+        <w:t>Ver Participantes Proyectos Externos</w:t>
       </w:r>
       <w:bookmarkEnd w:id="100"/>
     </w:p>
@@ -23394,10 +21394,8 @@
           <w:sz w:val="28"/>
           <w:szCs w:val="28"/>
         </w:rPr>
-        <w:lastRenderedPageBreak/>
         <w:t xml:space="preserve">8.4 </w:t>
       </w:r>
-      <w:proofErr w:type="spellStart"/>
       <w:r>
         <w:rPr>
           <w:rFonts w:ascii="Trebuchet MS" w:eastAsia="Trebuchet MS" w:hAnsi="Trebuchet MS" w:cs="Trebuchet MS"/>
@@ -23425,7 +21423,6 @@
         </w:rPr>
         <w:t>Investigación</w:t>
       </w:r>
-      <w:proofErr w:type="spellEnd"/>
       <w:r>
         <w:rPr>
           <w:rFonts w:ascii="Trebuchet MS" w:eastAsia="Trebuchet MS" w:hAnsi="Trebuchet MS" w:cs="Trebuchet MS"/>
@@ -23612,7 +21609,7 @@
         <w:szCs w:val="18"/>
       </w:rPr>
       <w:drawing>
-        <wp:inline distT="0" distB="0" distL="0" distR="0" wp14:anchorId="3EE92561" wp14:editId="114BC445">
+        <wp:inline distT="0" distB="0" distL="0" distR="0" wp14:anchorId="55301648" wp14:editId="30D3B840">
           <wp:extent cx="200025" cy="190500"/>
           <wp:effectExtent l="0" t="0" r="0" b="0"/>
           <wp:docPr id="63" name="image7.png" descr="http://170.210.81.69/mocovi_dev/1.0/img/isosubti.png?av=1.0.0"/>
@@ -23716,7 +21713,7 @@
         <w:sz w:val="20"/>
         <w:szCs w:val="20"/>
       </w:rPr>
-      <w:t>22</w:t>
+      <w:t>1</w:t>
     </w:r>
     <w:r>
       <w:rPr>
@@ -24056,7 +22053,7 @@
         <v:path o:extrusionok="f" gradientshapeok="t" o:connecttype="rect"/>
         <o:lock v:ext="edit" aspectratio="t"/>
       </v:shapetype>
-      <v:shape id="_x0000_i1030" type="#_x0000_t75" style="width:21pt;height:15pt;visibility:visible;mso-wrap-style:square" o:bullet="t">
+      <v:shape id="_x0000_i1029" type="#_x0000_t75" style="width:21pt;height:15pt;visibility:visible;mso-wrap-style:square" o:bullet="t">
         <v:imagedata r:id="rId1" o:title=""/>
       </v:shape>
     </w:pict>
@@ -28527,7 +26524,7 @@
 </file>
 
 <file path=customXml/itemProps1.xml><?xml version="1.0" encoding="utf-8"?>
-<ds:datastoreItem xmlns:ds="http://schemas.openxmlformats.org/officeDocument/2006/customXml" ds:itemID="{2F313A04-C173-4DC1-ADE3-4BB774721C08}">
+<ds:datastoreItem xmlns:ds="http://schemas.openxmlformats.org/officeDocument/2006/customXml" ds:itemID="{D5F86F77-6CEA-4362-9D40-D14935AA142B}">
   <ds:schemaRefs>
     <ds:schemaRef ds:uri="http://schemas.openxmlformats.org/officeDocument/2006/bibliography"/>
   </ds:schemaRefs>

</xml_diff>